<commit_message>
Cronograma aproximado do que será desenvolvido
</commit_message>
<xml_diff>
--- a/RT_ProjetoIntegrado.docx
+++ b/RT_ProjetoIntegrado.docx
@@ -1,6 +1,6 @@
 
 <file path=word/document.xml><?xml version="1.0" encoding="utf-8"?>
-<w:document xmlns:wpc="http://schemas.microsoft.com/office/word/2010/wordprocessingCanvas" xmlns:mo="http://schemas.microsoft.com/office/mac/office/2008/main" xmlns:mc="http://schemas.openxmlformats.org/markup-compatibility/2006" xmlns:mv="urn:schemas-microsoft-com:mac:vml" xmlns:o="urn:schemas-microsoft-com:office:office" xmlns:r="http://schemas.openxmlformats.org/officeDocument/2006/relationships" xmlns:m="http://schemas.openxmlformats.org/officeDocument/2006/math" xmlns:v="urn:schemas-microsoft-com:vml" xmlns:wp14="http://schemas.microsoft.com/office/word/2010/wordprocessingDrawing" xmlns:wp="http://schemas.openxmlformats.org/drawingml/2006/wordprocessingDrawing" xmlns:w10="urn:schemas-microsoft-com:office:word" xmlns:w="http://schemas.openxmlformats.org/wordprocessingml/2006/main" xmlns:w14="http://schemas.microsoft.com/office/word/2010/wordml" xmlns:wpg="http://schemas.microsoft.com/office/word/2010/wordprocessingGroup" xmlns:wpi="http://schemas.microsoft.com/office/word/2010/wordprocessingInk" xmlns:wne="http://schemas.microsoft.com/office/word/2006/wordml" xmlns:wps="http://schemas.microsoft.com/office/word/2010/wordprocessingShape" mc:Ignorable="w14 wp14">
+<w:document xmlns:wpc="http://schemas.microsoft.com/office/word/2010/wordprocessingCanvas" xmlns:mc="http://schemas.openxmlformats.org/markup-compatibility/2006" xmlns:o="urn:schemas-microsoft-com:office:office" xmlns:r="http://schemas.openxmlformats.org/officeDocument/2006/relationships" xmlns:m="http://schemas.openxmlformats.org/officeDocument/2006/math" xmlns:v="urn:schemas-microsoft-com:vml" xmlns:wp14="http://schemas.microsoft.com/office/word/2010/wordprocessingDrawing" xmlns:wp="http://schemas.openxmlformats.org/drawingml/2006/wordprocessingDrawing" xmlns:w10="urn:schemas-microsoft-com:office:word" xmlns:w="http://schemas.openxmlformats.org/wordprocessingml/2006/main" xmlns:w14="http://schemas.microsoft.com/office/word/2010/wordml" xmlns:wpg="http://schemas.microsoft.com/office/word/2010/wordprocessingGroup" xmlns:wpi="http://schemas.microsoft.com/office/word/2010/wordprocessingInk" xmlns:wne="http://schemas.microsoft.com/office/word/2006/wordml" xmlns:wps="http://schemas.microsoft.com/office/word/2010/wordprocessingShape" mc:Ignorable="w14 wp14">
   <w:body>
     <w:p>
       <w:pPr>
@@ -245,13 +245,17 @@
           <w:szCs w:val="38"/>
         </w:rPr>
       </w:pPr>
+      <w:proofErr w:type="spellStart"/>
+      <w:proofErr w:type="gramStart"/>
       <w:r>
         <w:rPr>
           <w:sz w:val="38"/>
           <w:szCs w:val="38"/>
         </w:rPr>
-        <w:t>&lt;nome do sistema&gt;</w:t>
-      </w:r>
+        <w:t>SysSite</w:t>
+      </w:r>
+      <w:proofErr w:type="spellEnd"/>
+      <w:proofErr w:type="gramEnd"/>
     </w:p>
     <w:p>
       <w:pPr>
@@ -320,54 +324,21 @@
       </w:pPr>
       <w:bookmarkStart w:id="1" w:name="_heading=h.30j0zll" w:colFirst="0" w:colLast="0"/>
       <w:bookmarkEnd w:id="1"/>
-      <w:r>
-        <w:rPr>
-          <w:sz w:val="24"/>
-          <w:szCs w:val="24"/>
-        </w:rPr>
-        <w:t>&lt;nome</w:t>
-      </w:r>
-      <w:r>
-        <w:rPr>
-          <w:sz w:val="24"/>
-          <w:szCs w:val="24"/>
-        </w:rPr>
-        <w:t>(s)</w:t>
-      </w:r>
-      <w:r>
-        <w:rPr>
-          <w:sz w:val="24"/>
-          <w:szCs w:val="24"/>
-        </w:rPr>
-        <w:t xml:space="preserve"> do</w:t>
-      </w:r>
-      <w:r>
-        <w:rPr>
-          <w:sz w:val="24"/>
-          <w:szCs w:val="24"/>
-        </w:rPr>
-        <w:t>(s)</w:t>
-      </w:r>
-      <w:r>
-        <w:rPr>
-          <w:sz w:val="24"/>
-          <w:szCs w:val="24"/>
-        </w:rPr>
-        <w:t xml:space="preserve"> aluno</w:t>
-      </w:r>
-      <w:r>
-        <w:rPr>
-          <w:sz w:val="24"/>
-          <w:szCs w:val="24"/>
-        </w:rPr>
-        <w:t>(s)</w:t>
-      </w:r>
-      <w:r>
-        <w:rPr>
-          <w:sz w:val="24"/>
-          <w:szCs w:val="24"/>
-        </w:rPr>
-        <w:t>&gt;</w:t>
+      <w:proofErr w:type="spellStart"/>
+      <w:r>
+        <w:rPr>
+          <w:sz w:val="24"/>
+          <w:szCs w:val="24"/>
+        </w:rPr>
+        <w:t>Geverson</w:t>
+      </w:r>
+      <w:proofErr w:type="spellEnd"/>
+      <w:r>
+        <w:rPr>
+          <w:sz w:val="24"/>
+          <w:szCs w:val="24"/>
+        </w:rPr>
+        <w:t xml:space="preserve"> José de Souza</w:t>
       </w:r>
     </w:p>
     <w:p>
@@ -470,7 +441,7 @@
           <w:sz w:val="24"/>
           <w:szCs w:val="24"/>
         </w:rPr>
-        <w:t>&lt;mês e ano&gt;.</w:t>
+        <w:t>02/2023</w:t>
       </w:r>
     </w:p>
     <w:p>
@@ -487,7 +458,7 @@
     </w:p>
     <w:p>
       <w:pPr>
-        <w:pStyle w:val="Heading1"/>
+        <w:pStyle w:val="Ttulo1"/>
         <w:numPr>
           <w:ilvl w:val="0"/>
           <w:numId w:val="0"/>
@@ -510,7 +481,7 @@
     </w:p>
     <w:p>
       <w:pPr>
-        <w:pStyle w:val="Subtitle"/>
+        <w:pStyle w:val="Subttulo"/>
         <w:jc w:val="both"/>
         <w:rPr>
           <w:rFonts w:ascii="Times New Roman" w:eastAsia="Times New Roman" w:hAnsi="Times New Roman" w:cs="Times New Roman"/>
@@ -551,7 +522,7 @@
     </w:p>
     <w:p>
       <w:pPr>
-        <w:pStyle w:val="TOC1"/>
+        <w:pStyle w:val="Sumrio1"/>
         <w:tabs>
           <w:tab w:val="right" w:pos="8305"/>
         </w:tabs>
@@ -560,7 +531,7 @@
           <w:noProof/>
           <w:sz w:val="24"/>
           <w:szCs w:val="24"/>
-          <w:lang w:val="en-US" w:eastAsia="ja-JP"/>
+          <w:lang w:eastAsia="ja-JP"/>
         </w:rPr>
       </w:pPr>
       <w:r>
@@ -574,7 +545,6 @@
             <w:docPartUnique/>
           </w:docPartObj>
         </w:sdtPr>
-        <w:sdtEndPr/>
         <w:sdtContent>
           <w:r>
             <w:instrText xml:space="preserve"> TOC \h \u \z </w:instrText>
@@ -634,7 +604,7 @@
     </w:p>
     <w:p>
       <w:pPr>
-        <w:pStyle w:val="TOC2"/>
+        <w:pStyle w:val="Sumrio2"/>
         <w:tabs>
           <w:tab w:val="left" w:pos="590"/>
           <w:tab w:val="right" w:pos="8305"/>
@@ -644,7 +614,7 @@
           <w:noProof/>
           <w:sz w:val="24"/>
           <w:szCs w:val="24"/>
-          <w:lang w:val="en-US" w:eastAsia="ja-JP"/>
+          <w:lang w:eastAsia="ja-JP"/>
         </w:rPr>
       </w:pPr>
       <w:r>
@@ -659,7 +629,7 @@
           <w:noProof/>
           <w:sz w:val="24"/>
           <w:szCs w:val="24"/>
-          <w:lang w:val="en-US" w:eastAsia="ja-JP"/>
+          <w:lang w:eastAsia="ja-JP"/>
         </w:rPr>
         <w:tab/>
       </w:r>
@@ -713,7 +683,7 @@
     </w:p>
     <w:p>
       <w:pPr>
-        <w:pStyle w:val="TOC2"/>
+        <w:pStyle w:val="Sumrio2"/>
         <w:tabs>
           <w:tab w:val="left" w:pos="590"/>
           <w:tab w:val="right" w:pos="8305"/>
@@ -723,7 +693,7 @@
           <w:noProof/>
           <w:sz w:val="24"/>
           <w:szCs w:val="24"/>
-          <w:lang w:val="en-US" w:eastAsia="ja-JP"/>
+          <w:lang w:eastAsia="ja-JP"/>
         </w:rPr>
       </w:pPr>
       <w:r>
@@ -738,7 +708,7 @@
           <w:noProof/>
           <w:sz w:val="24"/>
           <w:szCs w:val="24"/>
-          <w:lang w:val="en-US" w:eastAsia="ja-JP"/>
+          <w:lang w:eastAsia="ja-JP"/>
         </w:rPr>
         <w:tab/>
       </w:r>
@@ -792,7 +762,7 @@
     </w:p>
     <w:p>
       <w:pPr>
-        <w:pStyle w:val="TOC2"/>
+        <w:pStyle w:val="Sumrio2"/>
         <w:tabs>
           <w:tab w:val="left" w:pos="590"/>
           <w:tab w:val="right" w:pos="8305"/>
@@ -802,7 +772,7 @@
           <w:noProof/>
           <w:sz w:val="24"/>
           <w:szCs w:val="24"/>
-          <w:lang w:val="en-US" w:eastAsia="ja-JP"/>
+          <w:lang w:eastAsia="ja-JP"/>
         </w:rPr>
       </w:pPr>
       <w:r>
@@ -817,7 +787,7 @@
           <w:noProof/>
           <w:sz w:val="24"/>
           <w:szCs w:val="24"/>
-          <w:lang w:val="en-US" w:eastAsia="ja-JP"/>
+          <w:lang w:eastAsia="ja-JP"/>
         </w:rPr>
         <w:tab/>
       </w:r>
@@ -871,7 +841,7 @@
     </w:p>
     <w:p>
       <w:pPr>
-        <w:pStyle w:val="TOC2"/>
+        <w:pStyle w:val="Sumrio2"/>
         <w:tabs>
           <w:tab w:val="left" w:pos="690"/>
           <w:tab w:val="right" w:pos="8305"/>
@@ -881,7 +851,7 @@
           <w:noProof/>
           <w:sz w:val="24"/>
           <w:szCs w:val="24"/>
-          <w:lang w:val="en-US" w:eastAsia="ja-JP"/>
+          <w:lang w:eastAsia="ja-JP"/>
         </w:rPr>
       </w:pPr>
       <w:r>
@@ -896,7 +866,7 @@
           <w:noProof/>
           <w:sz w:val="24"/>
           <w:szCs w:val="24"/>
-          <w:lang w:val="en-US" w:eastAsia="ja-JP"/>
+          <w:lang w:eastAsia="ja-JP"/>
         </w:rPr>
         <w:tab/>
       </w:r>
@@ -950,7 +920,7 @@
     </w:p>
     <w:p>
       <w:pPr>
-        <w:pStyle w:val="TOC2"/>
+        <w:pStyle w:val="Sumrio2"/>
         <w:tabs>
           <w:tab w:val="left" w:pos="690"/>
           <w:tab w:val="right" w:pos="8305"/>
@@ -960,7 +930,7 @@
           <w:noProof/>
           <w:sz w:val="24"/>
           <w:szCs w:val="24"/>
-          <w:lang w:val="en-US" w:eastAsia="ja-JP"/>
+          <w:lang w:eastAsia="ja-JP"/>
         </w:rPr>
       </w:pPr>
       <w:r>
@@ -975,7 +945,7 @@
           <w:noProof/>
           <w:sz w:val="24"/>
           <w:szCs w:val="24"/>
-          <w:lang w:val="en-US" w:eastAsia="ja-JP"/>
+          <w:lang w:eastAsia="ja-JP"/>
         </w:rPr>
         <w:tab/>
       </w:r>
@@ -1029,7 +999,7 @@
     </w:p>
     <w:p>
       <w:pPr>
-        <w:pStyle w:val="TOC2"/>
+        <w:pStyle w:val="Sumrio2"/>
         <w:tabs>
           <w:tab w:val="left" w:pos="690"/>
           <w:tab w:val="right" w:pos="8305"/>
@@ -1039,7 +1009,7 @@
           <w:noProof/>
           <w:sz w:val="24"/>
           <w:szCs w:val="24"/>
-          <w:lang w:val="en-US" w:eastAsia="ja-JP"/>
+          <w:lang w:eastAsia="ja-JP"/>
         </w:rPr>
       </w:pPr>
       <w:r>
@@ -1054,7 +1024,7 @@
           <w:noProof/>
           <w:sz w:val="24"/>
           <w:szCs w:val="24"/>
-          <w:lang w:val="en-US" w:eastAsia="ja-JP"/>
+          <w:lang w:eastAsia="ja-JP"/>
         </w:rPr>
         <w:tab/>
       </w:r>
@@ -1108,7 +1078,7 @@
     </w:p>
     <w:p>
       <w:pPr>
-        <w:pStyle w:val="TOC2"/>
+        <w:pStyle w:val="Sumrio2"/>
         <w:tabs>
           <w:tab w:val="left" w:pos="590"/>
           <w:tab w:val="right" w:pos="8305"/>
@@ -1118,7 +1088,7 @@
           <w:noProof/>
           <w:sz w:val="24"/>
           <w:szCs w:val="24"/>
-          <w:lang w:val="en-US" w:eastAsia="ja-JP"/>
+          <w:lang w:eastAsia="ja-JP"/>
         </w:rPr>
       </w:pPr>
       <w:r>
@@ -1133,7 +1103,7 @@
           <w:noProof/>
           <w:sz w:val="24"/>
           <w:szCs w:val="24"/>
-          <w:lang w:val="en-US" w:eastAsia="ja-JP"/>
+          <w:lang w:eastAsia="ja-JP"/>
         </w:rPr>
         <w:tab/>
       </w:r>
@@ -1187,7 +1157,7 @@
     </w:p>
     <w:p>
       <w:pPr>
-        <w:pStyle w:val="TOC2"/>
+        <w:pStyle w:val="Sumrio2"/>
         <w:tabs>
           <w:tab w:val="left" w:pos="590"/>
           <w:tab w:val="right" w:pos="8305"/>
@@ -1197,7 +1167,7 @@
           <w:noProof/>
           <w:sz w:val="24"/>
           <w:szCs w:val="24"/>
-          <w:lang w:val="en-US" w:eastAsia="ja-JP"/>
+          <w:lang w:eastAsia="ja-JP"/>
         </w:rPr>
       </w:pPr>
       <w:r>
@@ -1212,7 +1182,7 @@
           <w:noProof/>
           <w:sz w:val="24"/>
           <w:szCs w:val="24"/>
-          <w:lang w:val="en-US" w:eastAsia="ja-JP"/>
+          <w:lang w:eastAsia="ja-JP"/>
         </w:rPr>
         <w:tab/>
       </w:r>
@@ -1266,7 +1236,7 @@
     </w:p>
     <w:p>
       <w:pPr>
-        <w:pStyle w:val="TOC2"/>
+        <w:pStyle w:val="Sumrio2"/>
         <w:tabs>
           <w:tab w:val="left" w:pos="590"/>
           <w:tab w:val="right" w:pos="8305"/>
@@ -1276,7 +1246,7 @@
           <w:noProof/>
           <w:sz w:val="24"/>
           <w:szCs w:val="24"/>
-          <w:lang w:val="en-US" w:eastAsia="ja-JP"/>
+          <w:lang w:eastAsia="ja-JP"/>
         </w:rPr>
       </w:pPr>
       <w:r>
@@ -1291,7 +1261,7 @@
           <w:noProof/>
           <w:sz w:val="24"/>
           <w:szCs w:val="24"/>
-          <w:lang w:val="en-US" w:eastAsia="ja-JP"/>
+          <w:lang w:eastAsia="ja-JP"/>
         </w:rPr>
         <w:tab/>
       </w:r>
@@ -1345,7 +1315,7 @@
     </w:p>
     <w:p>
       <w:pPr>
-        <w:pStyle w:val="TOC2"/>
+        <w:pStyle w:val="Sumrio2"/>
         <w:tabs>
           <w:tab w:val="left" w:pos="690"/>
           <w:tab w:val="right" w:pos="8305"/>
@@ -1355,7 +1325,7 @@
           <w:noProof/>
           <w:sz w:val="24"/>
           <w:szCs w:val="24"/>
-          <w:lang w:val="en-US" w:eastAsia="ja-JP"/>
+          <w:lang w:eastAsia="ja-JP"/>
         </w:rPr>
       </w:pPr>
       <w:r>
@@ -1370,7 +1340,7 @@
           <w:noProof/>
           <w:sz w:val="24"/>
           <w:szCs w:val="24"/>
-          <w:lang w:val="en-US" w:eastAsia="ja-JP"/>
+          <w:lang w:eastAsia="ja-JP"/>
         </w:rPr>
         <w:tab/>
       </w:r>
@@ -1424,7 +1394,7 @@
     </w:p>
     <w:p>
       <w:pPr>
-        <w:pStyle w:val="TOC2"/>
+        <w:pStyle w:val="Sumrio2"/>
         <w:tabs>
           <w:tab w:val="left" w:pos="690"/>
           <w:tab w:val="right" w:pos="8305"/>
@@ -1434,7 +1404,7 @@
           <w:noProof/>
           <w:sz w:val="24"/>
           <w:szCs w:val="24"/>
-          <w:lang w:val="en-US" w:eastAsia="ja-JP"/>
+          <w:lang w:eastAsia="ja-JP"/>
         </w:rPr>
       </w:pPr>
       <w:r>
@@ -1449,7 +1419,7 @@
           <w:noProof/>
           <w:sz w:val="24"/>
           <w:szCs w:val="24"/>
-          <w:lang w:val="en-US" w:eastAsia="ja-JP"/>
+          <w:lang w:eastAsia="ja-JP"/>
         </w:rPr>
         <w:tab/>
       </w:r>
@@ -1503,7 +1473,7 @@
     </w:p>
     <w:p>
       <w:pPr>
-        <w:pStyle w:val="TOC2"/>
+        <w:pStyle w:val="Sumrio2"/>
         <w:tabs>
           <w:tab w:val="left" w:pos="590"/>
           <w:tab w:val="right" w:pos="8305"/>
@@ -1513,7 +1483,7 @@
           <w:noProof/>
           <w:sz w:val="24"/>
           <w:szCs w:val="24"/>
-          <w:lang w:val="en-US" w:eastAsia="ja-JP"/>
+          <w:lang w:eastAsia="ja-JP"/>
         </w:rPr>
       </w:pPr>
       <w:r>
@@ -1528,7 +1498,7 @@
           <w:noProof/>
           <w:sz w:val="24"/>
           <w:szCs w:val="24"/>
-          <w:lang w:val="en-US" w:eastAsia="ja-JP"/>
+          <w:lang w:eastAsia="ja-JP"/>
         </w:rPr>
         <w:tab/>
       </w:r>
@@ -1582,7 +1552,7 @@
     </w:p>
     <w:p>
       <w:pPr>
-        <w:pStyle w:val="TOC2"/>
+        <w:pStyle w:val="Sumrio2"/>
         <w:tabs>
           <w:tab w:val="left" w:pos="590"/>
           <w:tab w:val="right" w:pos="8305"/>
@@ -1592,7 +1562,7 @@
           <w:noProof/>
           <w:sz w:val="24"/>
           <w:szCs w:val="24"/>
-          <w:lang w:val="en-US" w:eastAsia="ja-JP"/>
+          <w:lang w:eastAsia="ja-JP"/>
         </w:rPr>
       </w:pPr>
       <w:r>
@@ -1607,7 +1577,7 @@
           <w:noProof/>
           <w:sz w:val="24"/>
           <w:szCs w:val="24"/>
-          <w:lang w:val="en-US" w:eastAsia="ja-JP"/>
+          <w:lang w:eastAsia="ja-JP"/>
         </w:rPr>
         <w:tab/>
       </w:r>
@@ -1661,7 +1631,7 @@
     </w:p>
     <w:p>
       <w:pPr>
-        <w:pStyle w:val="TOC2"/>
+        <w:pStyle w:val="Sumrio2"/>
         <w:tabs>
           <w:tab w:val="left" w:pos="590"/>
           <w:tab w:val="right" w:pos="8305"/>
@@ -1671,7 +1641,7 @@
           <w:noProof/>
           <w:sz w:val="24"/>
           <w:szCs w:val="24"/>
-          <w:lang w:val="en-US" w:eastAsia="ja-JP"/>
+          <w:lang w:eastAsia="ja-JP"/>
         </w:rPr>
       </w:pPr>
       <w:r>
@@ -1686,7 +1656,7 @@
           <w:noProof/>
           <w:sz w:val="24"/>
           <w:szCs w:val="24"/>
-          <w:lang w:val="en-US" w:eastAsia="ja-JP"/>
+          <w:lang w:eastAsia="ja-JP"/>
         </w:rPr>
         <w:tab/>
       </w:r>
@@ -1740,7 +1710,7 @@
     </w:p>
     <w:p>
       <w:pPr>
-        <w:pStyle w:val="TOC2"/>
+        <w:pStyle w:val="Sumrio2"/>
         <w:tabs>
           <w:tab w:val="left" w:pos="690"/>
           <w:tab w:val="right" w:pos="8305"/>
@@ -1750,7 +1720,7 @@
           <w:noProof/>
           <w:sz w:val="24"/>
           <w:szCs w:val="24"/>
-          <w:lang w:val="en-US" w:eastAsia="ja-JP"/>
+          <w:lang w:eastAsia="ja-JP"/>
         </w:rPr>
       </w:pPr>
       <w:r>
@@ -1765,7 +1735,7 @@
           <w:noProof/>
           <w:sz w:val="24"/>
           <w:szCs w:val="24"/>
-          <w:lang w:val="en-US" w:eastAsia="ja-JP"/>
+          <w:lang w:eastAsia="ja-JP"/>
         </w:rPr>
         <w:tab/>
       </w:r>
@@ -1819,7 +1789,7 @@
     </w:p>
     <w:p>
       <w:pPr>
-        <w:pStyle w:val="TOC2"/>
+        <w:pStyle w:val="Sumrio2"/>
         <w:tabs>
           <w:tab w:val="left" w:pos="690"/>
           <w:tab w:val="right" w:pos="8305"/>
@@ -1829,7 +1799,7 @@
           <w:noProof/>
           <w:sz w:val="24"/>
           <w:szCs w:val="24"/>
-          <w:lang w:val="en-US" w:eastAsia="ja-JP"/>
+          <w:lang w:eastAsia="ja-JP"/>
         </w:rPr>
       </w:pPr>
       <w:r>
@@ -1844,7 +1814,7 @@
           <w:noProof/>
           <w:sz w:val="24"/>
           <w:szCs w:val="24"/>
-          <w:lang w:val="en-US" w:eastAsia="ja-JP"/>
+          <w:lang w:eastAsia="ja-JP"/>
         </w:rPr>
         <w:tab/>
       </w:r>
@@ -1898,7 +1868,7 @@
     </w:p>
     <w:p>
       <w:pPr>
-        <w:pStyle w:val="TOC2"/>
+        <w:pStyle w:val="Sumrio2"/>
         <w:tabs>
           <w:tab w:val="left" w:pos="690"/>
           <w:tab w:val="right" w:pos="8305"/>
@@ -1908,7 +1878,7 @@
           <w:noProof/>
           <w:sz w:val="24"/>
           <w:szCs w:val="24"/>
-          <w:lang w:val="en-US" w:eastAsia="ja-JP"/>
+          <w:lang w:eastAsia="ja-JP"/>
         </w:rPr>
       </w:pPr>
       <w:r>
@@ -1923,7 +1893,7 @@
           <w:noProof/>
           <w:sz w:val="24"/>
           <w:szCs w:val="24"/>
-          <w:lang w:val="en-US" w:eastAsia="ja-JP"/>
+          <w:lang w:eastAsia="ja-JP"/>
         </w:rPr>
         <w:tab/>
       </w:r>
@@ -1977,7 +1947,7 @@
     </w:p>
     <w:p>
       <w:pPr>
-        <w:pStyle w:val="TOC2"/>
+        <w:pStyle w:val="Sumrio2"/>
         <w:tabs>
           <w:tab w:val="left" w:pos="690"/>
           <w:tab w:val="right" w:pos="8305"/>
@@ -1987,7 +1957,7 @@
           <w:noProof/>
           <w:sz w:val="24"/>
           <w:szCs w:val="24"/>
-          <w:lang w:val="en-US" w:eastAsia="ja-JP"/>
+          <w:lang w:eastAsia="ja-JP"/>
         </w:rPr>
       </w:pPr>
       <w:r>
@@ -2002,7 +1972,7 @@
           <w:noProof/>
           <w:sz w:val="24"/>
           <w:szCs w:val="24"/>
-          <w:lang w:val="en-US" w:eastAsia="ja-JP"/>
+          <w:lang w:eastAsia="ja-JP"/>
         </w:rPr>
         <w:tab/>
       </w:r>
@@ -2056,7 +2026,7 @@
     </w:p>
     <w:p>
       <w:pPr>
-        <w:pStyle w:val="TOC2"/>
+        <w:pStyle w:val="Sumrio2"/>
         <w:tabs>
           <w:tab w:val="left" w:pos="790"/>
           <w:tab w:val="right" w:pos="8305"/>
@@ -2066,7 +2036,7 @@
           <w:noProof/>
           <w:sz w:val="24"/>
           <w:szCs w:val="24"/>
-          <w:lang w:val="en-US" w:eastAsia="ja-JP"/>
+          <w:lang w:eastAsia="ja-JP"/>
         </w:rPr>
       </w:pPr>
       <w:r>
@@ -2081,7 +2051,7 @@
           <w:noProof/>
           <w:sz w:val="24"/>
           <w:szCs w:val="24"/>
-          <w:lang w:val="en-US" w:eastAsia="ja-JP"/>
+          <w:lang w:eastAsia="ja-JP"/>
         </w:rPr>
         <w:tab/>
       </w:r>
@@ -2135,7 +2105,7 @@
     </w:p>
     <w:p>
       <w:pPr>
-        <w:pStyle w:val="TOC2"/>
+        <w:pStyle w:val="Sumrio2"/>
         <w:tabs>
           <w:tab w:val="right" w:pos="8305"/>
         </w:tabs>
@@ -2144,7 +2114,7 @@
           <w:noProof/>
           <w:sz w:val="24"/>
           <w:szCs w:val="24"/>
-          <w:lang w:val="en-US" w:eastAsia="ja-JP"/>
+          <w:lang w:eastAsia="ja-JP"/>
         </w:rPr>
       </w:pPr>
       <w:r>
@@ -2197,7 +2167,7 @@
     </w:p>
     <w:p>
       <w:pPr>
-        <w:pStyle w:val="TOC2"/>
+        <w:pStyle w:val="Sumrio2"/>
         <w:tabs>
           <w:tab w:val="left" w:pos="790"/>
           <w:tab w:val="right" w:pos="8305"/>
@@ -2207,7 +2177,7 @@
           <w:noProof/>
           <w:sz w:val="24"/>
           <w:szCs w:val="24"/>
-          <w:lang w:val="en-US" w:eastAsia="ja-JP"/>
+          <w:lang w:eastAsia="ja-JP"/>
         </w:rPr>
       </w:pPr>
       <w:r>
@@ -2222,7 +2192,7 @@
           <w:noProof/>
           <w:sz w:val="24"/>
           <w:szCs w:val="24"/>
-          <w:lang w:val="en-US" w:eastAsia="ja-JP"/>
+          <w:lang w:eastAsia="ja-JP"/>
         </w:rPr>
         <w:tab/>
       </w:r>
@@ -2276,7 +2246,7 @@
     </w:p>
     <w:p>
       <w:pPr>
-        <w:pStyle w:val="TOC2"/>
+        <w:pStyle w:val="Sumrio2"/>
         <w:tabs>
           <w:tab w:val="left" w:pos="690"/>
           <w:tab w:val="right" w:pos="8305"/>
@@ -2380,7 +2350,7 @@
     </w:p>
     <w:p>
       <w:pPr>
-        <w:pStyle w:val="Heading2"/>
+        <w:pStyle w:val="Ttulo2"/>
       </w:pPr>
       <w:bookmarkStart w:id="4" w:name="_Toc527547991"/>
       <w:r>
@@ -2644,7 +2614,31 @@
               <w:rPr>
                 <w:rFonts w:ascii="Arial" w:eastAsia="Arial" w:hAnsi="Arial" w:cs="Arial"/>
               </w:rPr>
-              <w:t>__ / __ / __</w:t>
+              <w:t>13</w:t>
+            </w:r>
+            <w:r>
+              <w:rPr>
+                <w:rFonts w:ascii="Arial" w:eastAsia="Arial" w:hAnsi="Arial" w:cs="Arial"/>
+              </w:rPr>
+              <w:t xml:space="preserve"> / </w:t>
+            </w:r>
+            <w:r>
+              <w:rPr>
+                <w:rFonts w:ascii="Arial" w:eastAsia="Arial" w:hAnsi="Arial" w:cs="Arial"/>
+              </w:rPr>
+              <w:t>03</w:t>
+            </w:r>
+            <w:r>
+              <w:rPr>
+                <w:rFonts w:ascii="Arial" w:eastAsia="Arial" w:hAnsi="Arial" w:cs="Arial"/>
+              </w:rPr>
+              <w:t xml:space="preserve"> / </w:t>
+            </w:r>
+            <w:r>
+              <w:rPr>
+                <w:rFonts w:ascii="Arial" w:eastAsia="Arial" w:hAnsi="Arial" w:cs="Arial"/>
+              </w:rPr>
+              <w:t>23</w:t>
             </w:r>
           </w:p>
         </w:tc>
@@ -2669,7 +2663,13 @@
               <w:rPr>
                 <w:rFonts w:ascii="Arial" w:eastAsia="Arial" w:hAnsi="Arial" w:cs="Arial"/>
               </w:rPr>
-              <w:t>__ / __ / __</w:t>
+              <w:t>13</w:t>
+            </w:r>
+            <w:r>
+              <w:rPr>
+                <w:rFonts w:ascii="Arial" w:eastAsia="Arial" w:hAnsi="Arial" w:cs="Arial"/>
+              </w:rPr>
+              <w:t xml:space="preserve"> / 03 / 23</w:t>
             </w:r>
           </w:p>
         </w:tc>
@@ -2685,7 +2685,11 @@
           </w:tcPr>
           <w:p>
             <w:pPr>
-              <w:ind w:firstLine="5"/>
+              <w:pStyle w:val="PargrafodaLista"/>
+              <w:numPr>
+                <w:ilvl w:val="0"/>
+                <w:numId w:val="25"/>
+              </w:numPr>
               <w:rPr>
                 <w:rFonts w:ascii="Arial" w:eastAsia="Arial" w:hAnsi="Arial" w:cs="Arial"/>
               </w:rPr>
@@ -2694,7 +2698,7 @@
               <w:rPr>
                 <w:rFonts w:ascii="Arial" w:eastAsia="Arial" w:hAnsi="Arial" w:cs="Arial"/>
               </w:rPr>
-              <w:t>1.</w:t>
+              <w:t>Entrevista com o usuário</w:t>
             </w:r>
           </w:p>
           <w:p>
@@ -2723,6 +2727,12 @@
                 <w:rFonts w:ascii="Arial" w:eastAsia="Arial" w:hAnsi="Arial" w:cs="Arial"/>
               </w:rPr>
             </w:pPr>
+            <w:r>
+              <w:rPr>
+                <w:rFonts w:ascii="Arial" w:eastAsia="Arial" w:hAnsi="Arial" w:cs="Arial"/>
+              </w:rPr>
+              <w:t>Coleta de informações</w:t>
+            </w:r>
           </w:p>
         </w:tc>
       </w:tr>
@@ -2748,7 +2758,13 @@
               <w:rPr>
                 <w:rFonts w:ascii="Arial" w:eastAsia="Arial" w:hAnsi="Arial" w:cs="Arial"/>
               </w:rPr>
-              <w:t>__ / __ / __</w:t>
+              <w:t>14</w:t>
+            </w:r>
+            <w:r>
+              <w:rPr>
+                <w:rFonts w:ascii="Arial" w:eastAsia="Arial" w:hAnsi="Arial" w:cs="Arial"/>
+              </w:rPr>
+              <w:t xml:space="preserve"> / 03 / 23</w:t>
             </w:r>
           </w:p>
         </w:tc>
@@ -2773,7 +2789,13 @@
               <w:rPr>
                 <w:rFonts w:ascii="Arial" w:eastAsia="Arial" w:hAnsi="Arial" w:cs="Arial"/>
               </w:rPr>
-              <w:t>__ / __ / __</w:t>
+              <w:t>14</w:t>
+            </w:r>
+            <w:r>
+              <w:rPr>
+                <w:rFonts w:ascii="Arial" w:eastAsia="Arial" w:hAnsi="Arial" w:cs="Arial"/>
+              </w:rPr>
+              <w:t xml:space="preserve"> / 03 / 23</w:t>
             </w:r>
           </w:p>
         </w:tc>
@@ -2789,7 +2811,11 @@
           </w:tcPr>
           <w:p>
             <w:pPr>
-              <w:ind w:firstLine="5"/>
+              <w:pStyle w:val="PargrafodaLista"/>
+              <w:numPr>
+                <w:ilvl w:val="0"/>
+                <w:numId w:val="25"/>
+              </w:numPr>
               <w:rPr>
                 <w:rFonts w:ascii="Arial" w:eastAsia="Arial" w:hAnsi="Arial" w:cs="Arial"/>
               </w:rPr>
@@ -2798,7 +2824,7 @@
               <w:rPr>
                 <w:rFonts w:ascii="Arial" w:eastAsia="Arial" w:hAnsi="Arial" w:cs="Arial"/>
               </w:rPr>
-              <w:t>2.</w:t>
+              <w:t>Levantamento de requisitos</w:t>
             </w:r>
           </w:p>
           <w:p>
@@ -2827,6 +2853,12 @@
                 <w:rFonts w:ascii="Arial" w:eastAsia="Arial" w:hAnsi="Arial" w:cs="Arial"/>
               </w:rPr>
             </w:pPr>
+            <w:r>
+              <w:rPr>
+                <w:rFonts w:ascii="Arial" w:eastAsia="Arial" w:hAnsi="Arial" w:cs="Arial"/>
+              </w:rPr>
+              <w:t>Coleta de informações</w:t>
+            </w:r>
           </w:p>
         </w:tc>
       </w:tr>
@@ -2852,7 +2884,13 @@
               <w:rPr>
                 <w:rFonts w:ascii="Arial" w:eastAsia="Arial" w:hAnsi="Arial" w:cs="Arial"/>
               </w:rPr>
-              <w:t>__ / __ / __</w:t>
+              <w:t>15</w:t>
+            </w:r>
+            <w:r>
+              <w:rPr>
+                <w:rFonts w:ascii="Arial" w:eastAsia="Arial" w:hAnsi="Arial" w:cs="Arial"/>
+              </w:rPr>
+              <w:t xml:space="preserve"> / 03 / 23</w:t>
             </w:r>
           </w:p>
         </w:tc>
@@ -2877,7 +2915,13 @@
               <w:rPr>
                 <w:rFonts w:ascii="Arial" w:eastAsia="Arial" w:hAnsi="Arial" w:cs="Arial"/>
               </w:rPr>
-              <w:t>__ / __ / __</w:t>
+              <w:t>15</w:t>
+            </w:r>
+            <w:r>
+              <w:rPr>
+                <w:rFonts w:ascii="Arial" w:eastAsia="Arial" w:hAnsi="Arial" w:cs="Arial"/>
+              </w:rPr>
+              <w:t xml:space="preserve"> / 03 / 23</w:t>
             </w:r>
           </w:p>
         </w:tc>
@@ -2893,7 +2937,11 @@
           </w:tcPr>
           <w:p>
             <w:pPr>
-              <w:ind w:firstLine="5"/>
+              <w:pStyle w:val="PargrafodaLista"/>
+              <w:numPr>
+                <w:ilvl w:val="0"/>
+                <w:numId w:val="25"/>
+              </w:numPr>
               <w:rPr>
                 <w:rFonts w:ascii="Arial" w:eastAsia="Arial" w:hAnsi="Arial" w:cs="Arial"/>
               </w:rPr>
@@ -2902,7 +2950,13 @@
               <w:rPr>
                 <w:rFonts w:ascii="Arial" w:eastAsia="Arial" w:hAnsi="Arial" w:cs="Arial"/>
               </w:rPr>
-              <w:t>3.</w:t>
+              <w:t xml:space="preserve">Criação e apresentação </w:t>
+            </w:r>
+            <w:r>
+              <w:rPr>
+                <w:rFonts w:ascii="Arial" w:eastAsia="Arial" w:hAnsi="Arial" w:cs="Arial"/>
+              </w:rPr>
+              <w:t>do termo de abertura do projeto</w:t>
             </w:r>
           </w:p>
           <w:p>
@@ -2931,6 +2985,12 @@
                 <w:rFonts w:ascii="Arial" w:eastAsia="Arial" w:hAnsi="Arial" w:cs="Arial"/>
               </w:rPr>
             </w:pPr>
+            <w:r>
+              <w:rPr>
+                <w:rFonts w:ascii="Arial" w:eastAsia="Arial" w:hAnsi="Arial" w:cs="Arial"/>
+              </w:rPr>
+              <w:t>Definição de criação do sistema</w:t>
+            </w:r>
           </w:p>
         </w:tc>
       </w:tr>
@@ -2956,7 +3016,13 @@
               <w:rPr>
                 <w:rFonts w:ascii="Arial" w:eastAsia="Arial" w:hAnsi="Arial" w:cs="Arial"/>
               </w:rPr>
-              <w:t>__ / __ / __</w:t>
+              <w:t>16</w:t>
+            </w:r>
+            <w:r>
+              <w:rPr>
+                <w:rFonts w:ascii="Arial" w:eastAsia="Arial" w:hAnsi="Arial" w:cs="Arial"/>
+              </w:rPr>
+              <w:t xml:space="preserve"> / 03 / 23</w:t>
             </w:r>
           </w:p>
         </w:tc>
@@ -2981,7 +3047,13 @@
               <w:rPr>
                 <w:rFonts w:ascii="Arial" w:eastAsia="Arial" w:hAnsi="Arial" w:cs="Arial"/>
               </w:rPr>
-              <w:t>__ / __ / __</w:t>
+              <w:t>16</w:t>
+            </w:r>
+            <w:r>
+              <w:rPr>
+                <w:rFonts w:ascii="Arial" w:eastAsia="Arial" w:hAnsi="Arial" w:cs="Arial"/>
+              </w:rPr>
+              <w:t xml:space="preserve"> / 03 / 23</w:t>
             </w:r>
           </w:p>
         </w:tc>
@@ -2997,7 +3069,11 @@
           </w:tcPr>
           <w:p>
             <w:pPr>
-              <w:ind w:firstLine="5"/>
+              <w:pStyle w:val="PargrafodaLista"/>
+              <w:numPr>
+                <w:ilvl w:val="0"/>
+                <w:numId w:val="25"/>
+              </w:numPr>
               <w:rPr>
                 <w:rFonts w:ascii="Arial" w:eastAsia="Arial" w:hAnsi="Arial" w:cs="Arial"/>
               </w:rPr>
@@ -3006,7 +3082,37 @@
               <w:rPr>
                 <w:rFonts w:ascii="Arial" w:eastAsia="Arial" w:hAnsi="Arial" w:cs="Arial"/>
               </w:rPr>
-              <w:t>4.</w:t>
+              <w:t>Criação e apresentaç</w:t>
+            </w:r>
+            <w:r>
+              <w:rPr>
+                <w:rFonts w:ascii="Arial" w:eastAsia="Arial" w:hAnsi="Arial" w:cs="Arial"/>
+              </w:rPr>
+              <w:t>ão do Fluxograma d</w:t>
+            </w:r>
+            <w:r>
+              <w:rPr>
+                <w:rFonts w:ascii="Arial" w:eastAsia="Arial" w:hAnsi="Arial" w:cs="Arial"/>
+              </w:rPr>
+              <w:t xml:space="preserve">o Gerenciamento de Processo de </w:t>
+            </w:r>
+            <w:r>
+              <w:rPr>
+                <w:rFonts w:ascii="Arial" w:eastAsia="Arial" w:hAnsi="Arial" w:cs="Arial"/>
+              </w:rPr>
+              <w:t>Negócio (</w:t>
+            </w:r>
+            <w:r>
+              <w:rPr>
+                <w:rFonts w:ascii="Arial" w:eastAsia="Arial" w:hAnsi="Arial" w:cs="Arial"/>
+              </w:rPr>
+              <w:t>BPMN</w:t>
+            </w:r>
+            <w:r>
+              <w:rPr>
+                <w:rFonts w:ascii="Arial" w:eastAsia="Arial" w:hAnsi="Arial" w:cs="Arial"/>
+              </w:rPr>
+              <w:t>)</w:t>
             </w:r>
           </w:p>
           <w:p>
@@ -3035,6 +3141,12 @@
                 <w:rFonts w:ascii="Arial" w:eastAsia="Arial" w:hAnsi="Arial" w:cs="Arial"/>
               </w:rPr>
             </w:pPr>
+            <w:r>
+              <w:rPr>
+                <w:rFonts w:ascii="Arial" w:eastAsia="Arial" w:hAnsi="Arial" w:cs="Arial"/>
+              </w:rPr>
+              <w:t>Tratamento da coleta de informações</w:t>
+            </w:r>
           </w:p>
         </w:tc>
       </w:tr>
@@ -3060,7 +3172,13 @@
               <w:rPr>
                 <w:rFonts w:ascii="Arial" w:eastAsia="Arial" w:hAnsi="Arial" w:cs="Arial"/>
               </w:rPr>
-              <w:t>__ / __ / __</w:t>
+              <w:t>17</w:t>
+            </w:r>
+            <w:r>
+              <w:rPr>
+                <w:rFonts w:ascii="Arial" w:eastAsia="Arial" w:hAnsi="Arial" w:cs="Arial"/>
+              </w:rPr>
+              <w:t xml:space="preserve"> / 03 / 23</w:t>
             </w:r>
           </w:p>
         </w:tc>
@@ -3085,7 +3203,13 @@
               <w:rPr>
                 <w:rFonts w:ascii="Arial" w:eastAsia="Arial" w:hAnsi="Arial" w:cs="Arial"/>
               </w:rPr>
-              <w:t>__ / __ / __</w:t>
+              <w:t>18</w:t>
+            </w:r>
+            <w:r>
+              <w:rPr>
+                <w:rFonts w:ascii="Arial" w:eastAsia="Arial" w:hAnsi="Arial" w:cs="Arial"/>
+              </w:rPr>
+              <w:t xml:space="preserve"> / 03 / 23</w:t>
             </w:r>
           </w:p>
         </w:tc>
@@ -3101,7 +3225,11 @@
           </w:tcPr>
           <w:p>
             <w:pPr>
-              <w:ind w:firstLine="5"/>
+              <w:pStyle w:val="PargrafodaLista"/>
+              <w:numPr>
+                <w:ilvl w:val="0"/>
+                <w:numId w:val="25"/>
+              </w:numPr>
               <w:rPr>
                 <w:rFonts w:ascii="Arial" w:eastAsia="Arial" w:hAnsi="Arial" w:cs="Arial"/>
               </w:rPr>
@@ -3110,12 +3238,19 @@
               <w:rPr>
                 <w:rFonts w:ascii="Arial" w:eastAsia="Arial" w:hAnsi="Arial" w:cs="Arial"/>
               </w:rPr>
-              <w:t>5.</w:t>
-            </w:r>
-          </w:p>
-          <w:p>
-            <w:pPr>
-              <w:ind w:firstLine="5"/>
+              <w:t xml:space="preserve">Criação do </w:t>
+            </w:r>
+            <w:r>
+              <w:rPr>
+                <w:rFonts w:ascii="Arial" w:eastAsia="Arial" w:hAnsi="Arial" w:cs="Arial"/>
+              </w:rPr>
+              <w:t>Modelo Entidade Relacionamento (MER)</w:t>
+            </w:r>
+          </w:p>
+          <w:p>
+            <w:pPr>
+              <w:pStyle w:val="PargrafodaLista"/>
+              <w:ind w:left="365"/>
               <w:rPr>
                 <w:rFonts w:ascii="Arial" w:eastAsia="Arial" w:hAnsi="Arial" w:cs="Arial"/>
               </w:rPr>
@@ -3139,6 +3274,12 @@
                 <w:rFonts w:ascii="Arial" w:eastAsia="Arial" w:hAnsi="Arial" w:cs="Arial"/>
               </w:rPr>
             </w:pPr>
+            <w:r>
+              <w:rPr>
+                <w:rFonts w:ascii="Arial" w:eastAsia="Arial" w:hAnsi="Arial" w:cs="Arial"/>
+              </w:rPr>
+              <w:t>Processamento das informações coletadas</w:t>
+            </w:r>
           </w:p>
         </w:tc>
       </w:tr>
@@ -3164,7 +3305,13 @@
               <w:rPr>
                 <w:rFonts w:ascii="Arial" w:eastAsia="Arial" w:hAnsi="Arial" w:cs="Arial"/>
               </w:rPr>
-              <w:t>__ / __ / __</w:t>
+              <w:t>19</w:t>
+            </w:r>
+            <w:r>
+              <w:rPr>
+                <w:rFonts w:ascii="Arial" w:eastAsia="Arial" w:hAnsi="Arial" w:cs="Arial"/>
+              </w:rPr>
+              <w:t xml:space="preserve"> / 03 / 23</w:t>
             </w:r>
           </w:p>
         </w:tc>
@@ -3189,7 +3336,13 @@
               <w:rPr>
                 <w:rFonts w:ascii="Arial" w:eastAsia="Arial" w:hAnsi="Arial" w:cs="Arial"/>
               </w:rPr>
-              <w:t>__ / __ / __</w:t>
+              <w:t>20</w:t>
+            </w:r>
+            <w:r>
+              <w:rPr>
+                <w:rFonts w:ascii="Arial" w:eastAsia="Arial" w:hAnsi="Arial" w:cs="Arial"/>
+              </w:rPr>
+              <w:t xml:space="preserve"> / 03 / 23</w:t>
             </w:r>
           </w:p>
         </w:tc>
@@ -3205,7 +3358,11 @@
           </w:tcPr>
           <w:p>
             <w:pPr>
-              <w:ind w:firstLine="5"/>
+              <w:pStyle w:val="PargrafodaLista"/>
+              <w:numPr>
+                <w:ilvl w:val="0"/>
+                <w:numId w:val="25"/>
+              </w:numPr>
               <w:rPr>
                 <w:rFonts w:ascii="Arial" w:eastAsia="Arial" w:hAnsi="Arial" w:cs="Arial"/>
               </w:rPr>
@@ -3214,12 +3371,13 @@
               <w:rPr>
                 <w:rFonts w:ascii="Arial" w:eastAsia="Arial" w:hAnsi="Arial" w:cs="Arial"/>
               </w:rPr>
-              <w:t>6.</w:t>
-            </w:r>
-          </w:p>
-          <w:p>
-            <w:pPr>
-              <w:ind w:firstLine="5"/>
+              <w:t>Criação do diagrama de classe</w:t>
+            </w:r>
+          </w:p>
+          <w:p>
+            <w:pPr>
+              <w:pStyle w:val="PargrafodaLista"/>
+              <w:ind w:left="365"/>
               <w:rPr>
                 <w:rFonts w:ascii="Arial" w:eastAsia="Arial" w:hAnsi="Arial" w:cs="Arial"/>
               </w:rPr>
@@ -3243,6 +3401,12 @@
                 <w:rFonts w:ascii="Arial" w:eastAsia="Arial" w:hAnsi="Arial" w:cs="Arial"/>
               </w:rPr>
             </w:pPr>
+            <w:r>
+              <w:rPr>
+                <w:rFonts w:ascii="Arial" w:eastAsia="Arial" w:hAnsi="Arial" w:cs="Arial"/>
+              </w:rPr>
+              <w:t>Processamento das informações coletadas</w:t>
+            </w:r>
           </w:p>
         </w:tc>
       </w:tr>
@@ -3268,7 +3432,13 @@
               <w:rPr>
                 <w:rFonts w:ascii="Arial" w:eastAsia="Arial" w:hAnsi="Arial" w:cs="Arial"/>
               </w:rPr>
-              <w:t>__ / __ / __</w:t>
+              <w:t>21</w:t>
+            </w:r>
+            <w:r>
+              <w:rPr>
+                <w:rFonts w:ascii="Arial" w:eastAsia="Arial" w:hAnsi="Arial" w:cs="Arial"/>
+              </w:rPr>
+              <w:t xml:space="preserve"> / 03 / 23</w:t>
             </w:r>
           </w:p>
         </w:tc>
@@ -3293,7 +3463,13 @@
               <w:rPr>
                 <w:rFonts w:ascii="Arial" w:eastAsia="Arial" w:hAnsi="Arial" w:cs="Arial"/>
               </w:rPr>
-              <w:t>__ / __ / __</w:t>
+              <w:t>23</w:t>
+            </w:r>
+            <w:r>
+              <w:rPr>
+                <w:rFonts w:ascii="Arial" w:eastAsia="Arial" w:hAnsi="Arial" w:cs="Arial"/>
+              </w:rPr>
+              <w:t xml:space="preserve"> / 03 / 23</w:t>
             </w:r>
           </w:p>
         </w:tc>
@@ -3309,7 +3485,11 @@
           </w:tcPr>
           <w:p>
             <w:pPr>
-              <w:ind w:firstLine="5"/>
+              <w:pStyle w:val="PargrafodaLista"/>
+              <w:numPr>
+                <w:ilvl w:val="0"/>
+                <w:numId w:val="25"/>
+              </w:numPr>
               <w:rPr>
                 <w:rFonts w:ascii="Arial" w:eastAsia="Arial" w:hAnsi="Arial" w:cs="Arial"/>
               </w:rPr>
@@ -3318,12 +3498,13 @@
               <w:rPr>
                 <w:rFonts w:ascii="Arial" w:eastAsia="Arial" w:hAnsi="Arial" w:cs="Arial"/>
               </w:rPr>
-              <w:t>7.</w:t>
-            </w:r>
-          </w:p>
-          <w:p>
-            <w:pPr>
-              <w:ind w:firstLine="5"/>
+              <w:t>Criação e apresentação do protótipo</w:t>
+            </w:r>
+          </w:p>
+          <w:p>
+            <w:pPr>
+              <w:pStyle w:val="PargrafodaLista"/>
+              <w:ind w:left="365"/>
               <w:rPr>
                 <w:rFonts w:ascii="Arial" w:eastAsia="Arial" w:hAnsi="Arial" w:cs="Arial"/>
               </w:rPr>
@@ -3347,6 +3528,12 @@
                 <w:rFonts w:ascii="Arial" w:eastAsia="Arial" w:hAnsi="Arial" w:cs="Arial"/>
               </w:rPr>
             </w:pPr>
+            <w:r>
+              <w:rPr>
+                <w:rFonts w:ascii="Arial" w:eastAsia="Arial" w:hAnsi="Arial" w:cs="Arial"/>
+              </w:rPr>
+              <w:t>Apresentação sucinta do tratamento e processamento das informações coletadas</w:t>
+            </w:r>
           </w:p>
         </w:tc>
       </w:tr>
@@ -3372,7 +3559,13 @@
               <w:rPr>
                 <w:rFonts w:ascii="Arial" w:eastAsia="Arial" w:hAnsi="Arial" w:cs="Arial"/>
               </w:rPr>
-              <w:t>__ / __ / __</w:t>
+              <w:t>24</w:t>
+            </w:r>
+            <w:r>
+              <w:rPr>
+                <w:rFonts w:ascii="Arial" w:eastAsia="Arial" w:hAnsi="Arial" w:cs="Arial"/>
+              </w:rPr>
+              <w:t xml:space="preserve"> / 03 / 23</w:t>
             </w:r>
           </w:p>
         </w:tc>
@@ -3397,7 +3590,25 @@
               <w:rPr>
                 <w:rFonts w:ascii="Arial" w:eastAsia="Arial" w:hAnsi="Arial" w:cs="Arial"/>
               </w:rPr>
-              <w:t>__ / __ / __</w:t>
+              <w:t>24</w:t>
+            </w:r>
+            <w:r>
+              <w:rPr>
+                <w:rFonts w:ascii="Arial" w:eastAsia="Arial" w:hAnsi="Arial" w:cs="Arial"/>
+              </w:rPr>
+              <w:t xml:space="preserve"> / </w:t>
+            </w:r>
+            <w:r>
+              <w:rPr>
+                <w:rFonts w:ascii="Arial" w:eastAsia="Arial" w:hAnsi="Arial" w:cs="Arial"/>
+              </w:rPr>
+              <w:t>04</w:t>
+            </w:r>
+            <w:r>
+              <w:rPr>
+                <w:rFonts w:ascii="Arial" w:eastAsia="Arial" w:hAnsi="Arial" w:cs="Arial"/>
+              </w:rPr>
+              <w:t xml:space="preserve"> / 23</w:t>
             </w:r>
           </w:p>
         </w:tc>
@@ -3413,7 +3624,11 @@
           </w:tcPr>
           <w:p>
             <w:pPr>
-              <w:ind w:firstLine="5"/>
+              <w:pStyle w:val="PargrafodaLista"/>
+              <w:numPr>
+                <w:ilvl w:val="0"/>
+                <w:numId w:val="25"/>
+              </w:numPr>
               <w:rPr>
                 <w:rFonts w:ascii="Arial" w:eastAsia="Arial" w:hAnsi="Arial" w:cs="Arial"/>
               </w:rPr>
@@ -3422,12 +3637,18 @@
               <w:rPr>
                 <w:rFonts w:ascii="Arial" w:eastAsia="Arial" w:hAnsi="Arial" w:cs="Arial"/>
               </w:rPr>
-              <w:t>8.</w:t>
-            </w:r>
-          </w:p>
-          <w:p>
-            <w:pPr>
-              <w:ind w:firstLine="5"/>
+              <w:t>C</w:t>
+            </w:r>
+            <w:r>
+              <w:rPr>
+                <w:rFonts w:ascii="Arial" w:eastAsia="Arial" w:hAnsi="Arial" w:cs="Arial"/>
+              </w:rPr>
+              <w:t>odificação do sistema</w:t>
+            </w:r>
+          </w:p>
+          <w:p>
+            <w:pPr>
+              <w:ind w:left="5"/>
               <w:rPr>
                 <w:rFonts w:ascii="Arial" w:eastAsia="Arial" w:hAnsi="Arial" w:cs="Arial"/>
               </w:rPr>
@@ -3451,6 +3672,18 @@
                 <w:rFonts w:ascii="Arial" w:eastAsia="Arial" w:hAnsi="Arial" w:cs="Arial"/>
               </w:rPr>
             </w:pPr>
+            <w:r>
+              <w:rPr>
+                <w:rFonts w:ascii="Arial" w:eastAsia="Arial" w:hAnsi="Arial" w:cs="Arial"/>
+              </w:rPr>
+              <w:t>Processamento das informações coletadas</w:t>
+            </w:r>
+            <w:r>
+              <w:rPr>
+                <w:rFonts w:ascii="Arial" w:eastAsia="Arial" w:hAnsi="Arial" w:cs="Arial"/>
+              </w:rPr>
+              <w:t xml:space="preserve"> e definidas</w:t>
+            </w:r>
           </w:p>
         </w:tc>
       </w:tr>
@@ -3476,7 +3709,25 @@
               <w:rPr>
                 <w:rFonts w:ascii="Arial" w:eastAsia="Arial" w:hAnsi="Arial" w:cs="Arial"/>
               </w:rPr>
-              <w:t>__ / __ / __</w:t>
+              <w:t>25</w:t>
+            </w:r>
+            <w:r>
+              <w:rPr>
+                <w:rFonts w:ascii="Arial" w:eastAsia="Arial" w:hAnsi="Arial" w:cs="Arial"/>
+              </w:rPr>
+              <w:t xml:space="preserve"> / </w:t>
+            </w:r>
+            <w:r>
+              <w:rPr>
+                <w:rFonts w:ascii="Arial" w:eastAsia="Arial" w:hAnsi="Arial" w:cs="Arial"/>
+              </w:rPr>
+              <w:t>04</w:t>
+            </w:r>
+            <w:r>
+              <w:rPr>
+                <w:rFonts w:ascii="Arial" w:eastAsia="Arial" w:hAnsi="Arial" w:cs="Arial"/>
+              </w:rPr>
+              <w:t xml:space="preserve"> / 23</w:t>
             </w:r>
           </w:p>
         </w:tc>
@@ -3501,7 +3752,25 @@
               <w:rPr>
                 <w:rFonts w:ascii="Arial" w:eastAsia="Arial" w:hAnsi="Arial" w:cs="Arial"/>
               </w:rPr>
-              <w:t>__ / __ / __</w:t>
+              <w:t>26</w:t>
+            </w:r>
+            <w:r>
+              <w:rPr>
+                <w:rFonts w:ascii="Arial" w:eastAsia="Arial" w:hAnsi="Arial" w:cs="Arial"/>
+              </w:rPr>
+              <w:t xml:space="preserve"> / 0</w:t>
+            </w:r>
+            <w:r>
+              <w:rPr>
+                <w:rFonts w:ascii="Arial" w:eastAsia="Arial" w:hAnsi="Arial" w:cs="Arial"/>
+              </w:rPr>
+              <w:t>4</w:t>
+            </w:r>
+            <w:r>
+              <w:rPr>
+                <w:rFonts w:ascii="Arial" w:eastAsia="Arial" w:hAnsi="Arial" w:cs="Arial"/>
+              </w:rPr>
+              <w:t xml:space="preserve"> / 23</w:t>
             </w:r>
           </w:p>
         </w:tc>
@@ -3517,7 +3786,11 @@
           </w:tcPr>
           <w:p>
             <w:pPr>
-              <w:ind w:firstLine="5"/>
+              <w:pStyle w:val="PargrafodaLista"/>
+              <w:numPr>
+                <w:ilvl w:val="0"/>
+                <w:numId w:val="25"/>
+              </w:numPr>
               <w:rPr>
                 <w:rFonts w:ascii="Arial" w:eastAsia="Arial" w:hAnsi="Arial" w:cs="Arial"/>
               </w:rPr>
@@ -3526,12 +3799,11 @@
               <w:rPr>
                 <w:rFonts w:ascii="Arial" w:eastAsia="Arial" w:hAnsi="Arial" w:cs="Arial"/>
               </w:rPr>
-              <w:t>9.</w:t>
-            </w:r>
-          </w:p>
-          <w:p>
-            <w:pPr>
-              <w:ind w:firstLine="5"/>
+              <w:t>Implantação e treinamento do sistema</w:t>
+            </w:r>
+          </w:p>
+          <w:p>
+            <w:pPr>
               <w:rPr>
                 <w:rFonts w:ascii="Arial" w:eastAsia="Arial" w:hAnsi="Arial" w:cs="Arial"/>
               </w:rPr>
@@ -3555,6 +3827,12 @@
                 <w:rFonts w:ascii="Arial" w:eastAsia="Arial" w:hAnsi="Arial" w:cs="Arial"/>
               </w:rPr>
             </w:pPr>
+            <w:r>
+              <w:rPr>
+                <w:rFonts w:ascii="Arial" w:eastAsia="Arial" w:hAnsi="Arial" w:cs="Arial"/>
+              </w:rPr>
+              <w:t>Processamento das informações coletadas e definidas</w:t>
+            </w:r>
           </w:p>
         </w:tc>
       </w:tr>
@@ -3580,7 +3858,13 @@
               <w:rPr>
                 <w:rFonts w:ascii="Arial" w:eastAsia="Arial" w:hAnsi="Arial" w:cs="Arial"/>
               </w:rPr>
-              <w:t>__ / __ / __</w:t>
+              <w:t>28</w:t>
+            </w:r>
+            <w:r>
+              <w:rPr>
+                <w:rFonts w:ascii="Arial" w:eastAsia="Arial" w:hAnsi="Arial" w:cs="Arial"/>
+              </w:rPr>
+              <w:t xml:space="preserve"> / 04 / 23</w:t>
             </w:r>
           </w:p>
         </w:tc>
@@ -3605,7 +3889,13 @@
               <w:rPr>
                 <w:rFonts w:ascii="Arial" w:eastAsia="Arial" w:hAnsi="Arial" w:cs="Arial"/>
               </w:rPr>
-              <w:t>__ / __ / __</w:t>
+              <w:t>30</w:t>
+            </w:r>
+            <w:r>
+              <w:rPr>
+                <w:rFonts w:ascii="Arial" w:eastAsia="Arial" w:hAnsi="Arial" w:cs="Arial"/>
+              </w:rPr>
+              <w:t xml:space="preserve"> / 04 / 23</w:t>
             </w:r>
           </w:p>
         </w:tc>
@@ -3621,7 +3911,11 @@
           </w:tcPr>
           <w:p>
             <w:pPr>
-              <w:ind w:firstLine="5"/>
+              <w:pStyle w:val="PargrafodaLista"/>
+              <w:numPr>
+                <w:ilvl w:val="0"/>
+                <w:numId w:val="25"/>
+              </w:numPr>
               <w:rPr>
                 <w:rFonts w:ascii="Arial" w:eastAsia="Arial" w:hAnsi="Arial" w:cs="Arial"/>
               </w:rPr>
@@ -3630,7 +3924,7 @@
               <w:rPr>
                 <w:rFonts w:ascii="Arial" w:eastAsia="Arial" w:hAnsi="Arial" w:cs="Arial"/>
               </w:rPr>
-              <w:t>10.</w:t>
+              <w:t>Correções pós-produção</w:t>
             </w:r>
           </w:p>
           <w:p>
@@ -3659,6 +3953,14 @@
                 <w:rFonts w:ascii="Arial" w:eastAsia="Arial" w:hAnsi="Arial" w:cs="Arial"/>
               </w:rPr>
             </w:pPr>
+            <w:r>
+              <w:rPr>
+                <w:rFonts w:ascii="Arial" w:eastAsia="Arial" w:hAnsi="Arial" w:cs="Arial"/>
+              </w:rPr>
+              <w:t>Correções do resultado produzido</w:t>
+            </w:r>
+            <w:bookmarkStart w:id="5" w:name="_GoBack"/>
+            <w:bookmarkEnd w:id="5"/>
           </w:p>
         </w:tc>
       </w:tr>
@@ -4515,17 +4817,17 @@
     </w:p>
     <w:p>
       <w:pPr>
-        <w:pStyle w:val="Heading2"/>
+        <w:pStyle w:val="Ttulo2"/>
       </w:pPr>
       <w:r>
         <w:br w:type="page"/>
       </w:r>
-      <w:bookmarkStart w:id="5" w:name="_Toc527547992"/>
+      <w:bookmarkStart w:id="6" w:name="_Toc527547992"/>
       <w:r>
         <w:lastRenderedPageBreak/>
         <w:t>Introdução</w:t>
       </w:r>
-      <w:bookmarkEnd w:id="5"/>
+      <w:bookmarkEnd w:id="6"/>
     </w:p>
     <w:p>
       <w:pPr>
@@ -5002,25 +5304,7 @@
           <w:sz w:val="24"/>
           <w:szCs w:val="24"/>
         </w:rPr>
-        <w:t xml:space="preserve"> etc. Considere que é neste parágrafo que o trabalho será justificado, de modo que se apresente a importância de sua realização. Não utilize uma motivação pessoal, que é irrelevante aqui. Apresentar resultados esperados e/ou dados quantitativos aqui também é uma boa prática. Por exemplo, podem ser mostrados benefícios como: economia de recursos, maior agilidade nas decisões, melhor qualidade nos processos, </w:t>
-      </w:r>
-      <w:proofErr w:type="spellStart"/>
-      <w:r>
-        <w:rPr>
-          <w:color w:val="000000"/>
-          <w:sz w:val="24"/>
-          <w:szCs w:val="24"/>
-        </w:rPr>
-        <w:t>etc</w:t>
-      </w:r>
-      <w:proofErr w:type="spellEnd"/>
-      <w:r>
-        <w:rPr>
-          <w:color w:val="000000"/>
-          <w:sz w:val="24"/>
-          <w:szCs w:val="24"/>
-        </w:rPr>
-        <w:t>...</w:t>
+        <w:t xml:space="preserve"> etc. Considere que é neste parágrafo que o trabalho será justificado, de modo que se apresente a importância de sua realização. Não utilize uma motivação pessoal, que é irrelevante aqui. Apresentar resultados esperados e/ou dados quantitativos aqui também é uma boa prática. Por exemplo, podem ser mostrados benefícios como: economia de recursos, maior agilidade nas decisões, melhor qualidade nos processos, etc...</w:t>
       </w:r>
       <w:r>
         <w:rPr>
@@ -5257,16 +5541,16 @@
     </w:p>
     <w:p>
       <w:pPr>
-        <w:pStyle w:val="Heading2"/>
-      </w:pPr>
-      <w:bookmarkStart w:id="6" w:name="_Toc527547993"/>
+        <w:pStyle w:val="Ttulo2"/>
+      </w:pPr>
+      <w:bookmarkStart w:id="7" w:name="_Toc527547993"/>
       <w:r>
         <w:t>D</w:t>
       </w:r>
       <w:r>
         <w:t>efinição Conceitual da Solução</w:t>
       </w:r>
-      <w:bookmarkEnd w:id="6"/>
+      <w:bookmarkEnd w:id="7"/>
     </w:p>
     <w:p>
       <w:pPr>
@@ -5354,7 +5638,7 @@
     </w:p>
     <w:p>
       <w:pPr>
-        <w:pStyle w:val="Heading2"/>
+        <w:pStyle w:val="Ttulo2"/>
         <w:numPr>
           <w:ilvl w:val="1"/>
           <w:numId w:val="9"/>
@@ -5363,16 +5647,16 @@
           <w:rFonts w:ascii="Times New Roman" w:hAnsi="Times New Roman"/>
         </w:rPr>
       </w:pPr>
-      <w:bookmarkStart w:id="7" w:name="_Toc79992971"/>
-      <w:bookmarkStart w:id="8" w:name="_Toc527547994"/>
+      <w:bookmarkStart w:id="8" w:name="_Toc79992971"/>
+      <w:bookmarkStart w:id="9" w:name="_Toc527547994"/>
       <w:r>
         <w:rPr>
           <w:rFonts w:ascii="Times New Roman" w:hAnsi="Times New Roman"/>
         </w:rPr>
         <w:t>Diagrama de Casos de Uso</w:t>
       </w:r>
-      <w:bookmarkEnd w:id="7"/>
       <w:bookmarkEnd w:id="8"/>
+      <w:bookmarkEnd w:id="9"/>
     </w:p>
     <w:p>
       <w:pPr>
@@ -5852,7 +6136,7 @@
     </w:tbl>
     <w:p>
       <w:pPr>
-        <w:pStyle w:val="Heading2"/>
+        <w:pStyle w:val="Ttulo2"/>
         <w:numPr>
           <w:ilvl w:val="1"/>
           <w:numId w:val="9"/>
@@ -5861,22 +6145,22 @@
           <w:rFonts w:ascii="Times New Roman" w:hAnsi="Times New Roman"/>
         </w:rPr>
       </w:pPr>
-      <w:bookmarkStart w:id="9" w:name="_heading=h.e4qgsirqegbo" w:colFirst="0" w:colLast="0"/>
-      <w:bookmarkStart w:id="10" w:name="_Toc476472322"/>
-      <w:bookmarkStart w:id="11" w:name="_Toc421735552"/>
-      <w:bookmarkStart w:id="12" w:name="_Toc79992972"/>
-      <w:bookmarkStart w:id="13" w:name="_Toc527547995"/>
-      <w:bookmarkEnd w:id="9"/>
+      <w:bookmarkStart w:id="10" w:name="_heading=h.e4qgsirqegbo" w:colFirst="0" w:colLast="0"/>
+      <w:bookmarkStart w:id="11" w:name="_Toc476472322"/>
+      <w:bookmarkStart w:id="12" w:name="_Toc421735552"/>
+      <w:bookmarkStart w:id="13" w:name="_Toc79992972"/>
+      <w:bookmarkStart w:id="14" w:name="_Toc527547995"/>
+      <w:bookmarkEnd w:id="10"/>
       <w:r>
         <w:rPr>
           <w:rFonts w:ascii="Times New Roman" w:hAnsi="Times New Roman"/>
         </w:rPr>
         <w:t>Requisitos Funcionais</w:t>
       </w:r>
-      <w:bookmarkEnd w:id="10"/>
       <w:bookmarkEnd w:id="11"/>
       <w:bookmarkEnd w:id="12"/>
       <w:bookmarkEnd w:id="13"/>
+      <w:bookmarkEnd w:id="14"/>
     </w:p>
     <w:p>
       <w:pPr>
@@ -6502,7 +6786,7 @@
     </w:p>
     <w:p>
       <w:pPr>
-        <w:pStyle w:val="Heading2"/>
+        <w:pStyle w:val="Ttulo2"/>
         <w:numPr>
           <w:ilvl w:val="1"/>
           <w:numId w:val="9"/>
@@ -6511,7 +6795,7 @@
           <w:rFonts w:ascii="Times New Roman" w:hAnsi="Times New Roman"/>
         </w:rPr>
       </w:pPr>
-      <w:bookmarkStart w:id="14" w:name="_Toc527547996"/>
+      <w:bookmarkStart w:id="15" w:name="_Toc527547996"/>
       <w:r>
         <w:rPr>
           <w:rFonts w:ascii="Times New Roman" w:hAnsi="Times New Roman"/>
@@ -6530,7 +6814,7 @@
         </w:rPr>
         <w:t>ão-funcionais</w:t>
       </w:r>
-      <w:bookmarkEnd w:id="14"/>
+      <w:bookmarkEnd w:id="15"/>
     </w:p>
     <w:p>
       <w:pPr>
@@ -6924,11 +7208,11 @@
     </w:p>
     <w:p>
       <w:pPr>
-        <w:pStyle w:val="Heading2"/>
-      </w:pPr>
-      <w:bookmarkStart w:id="15" w:name="_heading=h.ltbu7zl67dmw" w:colFirst="0" w:colLast="0"/>
-      <w:bookmarkStart w:id="16" w:name="_Toc527547997"/>
-      <w:bookmarkEnd w:id="15"/>
+        <w:pStyle w:val="Ttulo2"/>
+      </w:pPr>
+      <w:bookmarkStart w:id="16" w:name="_heading=h.ltbu7zl67dmw" w:colFirst="0" w:colLast="0"/>
+      <w:bookmarkStart w:id="17" w:name="_Toc527547997"/>
+      <w:bookmarkEnd w:id="16"/>
       <w:r>
         <w:t xml:space="preserve">Protótipo </w:t>
       </w:r>
@@ -6944,7 +7228,7 @@
       <w:r>
         <w:t>istema</w:t>
       </w:r>
-      <w:bookmarkEnd w:id="16"/>
+      <w:bookmarkEnd w:id="17"/>
     </w:p>
     <w:p>
       <w:pPr>
@@ -7153,7 +7437,7 @@
             <w:rStyle w:val="Hyperlink"/>
             <w:sz w:val="24"/>
             <w:szCs w:val="24"/>
-            <w:lang w:val="en-US" w:eastAsia="en-US"/>
+            <w:lang w:eastAsia="en-US"/>
           </w:rPr>
           <w:t>Balsamiq</w:t>
         </w:r>
@@ -7428,9 +7712,9 @@
     </w:p>
     <w:p>
       <w:pPr>
-        <w:pStyle w:val="Heading2"/>
-      </w:pPr>
-      <w:bookmarkStart w:id="17" w:name="_Toc527547998"/>
+        <w:pStyle w:val="Ttulo2"/>
+      </w:pPr>
+      <w:bookmarkStart w:id="18" w:name="_Toc527547998"/>
       <w:r>
         <w:t xml:space="preserve">Diagrama de </w:t>
       </w:r>
@@ -7446,7 +7730,7 @@
       <w:r>
         <w:t>omínio</w:t>
       </w:r>
-      <w:bookmarkEnd w:id="17"/>
+      <w:bookmarkEnd w:id="18"/>
     </w:p>
     <w:p>
       <w:pPr>
@@ -7873,17 +8157,17 @@
     </w:p>
     <w:p>
       <w:pPr>
-        <w:pStyle w:val="Heading2"/>
-      </w:pPr>
-      <w:bookmarkStart w:id="18" w:name="_Toc527547999"/>
+        <w:pStyle w:val="Ttulo2"/>
+      </w:pPr>
+      <w:bookmarkStart w:id="19" w:name="_Toc527547999"/>
       <w:r>
         <w:t>Arquitetura da Solução</w:t>
       </w:r>
-      <w:bookmarkEnd w:id="18"/>
+      <w:bookmarkEnd w:id="19"/>
     </w:p>
     <w:p>
       <w:pPr>
-        <w:pStyle w:val="Heading2"/>
+        <w:pStyle w:val="Ttulo2"/>
         <w:numPr>
           <w:ilvl w:val="1"/>
           <w:numId w:val="15"/>
@@ -7892,19 +8176,19 @@
           <w:rFonts w:ascii="Times New Roman" w:hAnsi="Times New Roman"/>
         </w:rPr>
       </w:pPr>
-      <w:bookmarkStart w:id="19" w:name="_Toc79992977"/>
-      <w:bookmarkStart w:id="20" w:name="_Hlk79736409"/>
+      <w:bookmarkStart w:id="20" w:name="_Toc79992977"/>
       <w:bookmarkStart w:id="21" w:name="_Toc527548000"/>
+      <w:bookmarkStart w:id="22" w:name="_Hlk79736409"/>
       <w:r>
         <w:rPr>
           <w:rFonts w:ascii="Times New Roman" w:hAnsi="Times New Roman"/>
         </w:rPr>
         <w:t>Padrão Arquitetural</w:t>
       </w:r>
-      <w:bookmarkEnd w:id="19"/>
+      <w:bookmarkEnd w:id="20"/>
       <w:bookmarkEnd w:id="21"/>
     </w:p>
-    <w:bookmarkEnd w:id="20"/>
+    <w:bookmarkEnd w:id="22"/>
     <w:p>
       <w:pPr>
         <w:keepLines/>
@@ -7998,7 +8282,7 @@
     </w:p>
     <w:p>
       <w:pPr>
-        <w:pStyle w:val="Heading2"/>
+        <w:pStyle w:val="Ttulo2"/>
         <w:numPr>
           <w:ilvl w:val="1"/>
           <w:numId w:val="15"/>
@@ -8007,8 +8291,8 @@
           <w:rFonts w:ascii="Times New Roman" w:hAnsi="Times New Roman"/>
         </w:rPr>
       </w:pPr>
-      <w:bookmarkStart w:id="22" w:name="_Toc79992978"/>
-      <w:bookmarkStart w:id="23" w:name="_Toc527548001"/>
+      <w:bookmarkStart w:id="23" w:name="_Toc79992978"/>
+      <w:bookmarkStart w:id="24" w:name="_Toc527548001"/>
       <w:r>
         <w:rPr>
           <w:rFonts w:ascii="Times New Roman" w:hAnsi="Times New Roman"/>
@@ -8023,7 +8307,7 @@
         </w:rPr>
         <w:t>model</w:t>
       </w:r>
-      <w:bookmarkEnd w:id="22"/>
+      <w:bookmarkEnd w:id="23"/>
       <w:proofErr w:type="spellEnd"/>
       <w:r>
         <w:rPr>
@@ -8031,7 +8315,7 @@
         </w:rPr>
         <w:t xml:space="preserve"> - Diagrama de Contexto</w:t>
       </w:r>
-      <w:bookmarkEnd w:id="23"/>
+      <w:bookmarkEnd w:id="24"/>
     </w:p>
     <w:p>
       <w:pPr>
@@ -8360,7 +8644,6 @@
       <w:r>
         <w:rPr>
           <w:noProof/>
-          <w:lang w:val="en-US" w:eastAsia="en-US"/>
         </w:rPr>
         <w:drawing>
           <wp:inline distT="0" distB="0" distL="0" distR="0" wp14:anchorId="73C4913A" wp14:editId="57045A3A">
@@ -8414,7 +8697,7 @@
     </w:p>
     <w:p>
       <w:pPr>
-        <w:pStyle w:val="Caption"/>
+        <w:pStyle w:val="Legenda"/>
         <w:rPr>
           <w:b/>
           <w:sz w:val="20"/>
@@ -9102,10 +9385,10 @@
     </w:p>
     <w:p>
       <w:pPr>
-        <w:pStyle w:val="Heading2"/>
-      </w:pPr>
-      <w:bookmarkStart w:id="24" w:name="_Toc79992979"/>
-      <w:bookmarkStart w:id="25" w:name="_Toc527548002"/>
+        <w:pStyle w:val="Ttulo2"/>
+      </w:pPr>
+      <w:bookmarkStart w:id="25" w:name="_Toc79992979"/>
+      <w:bookmarkStart w:id="26" w:name="_Toc527548002"/>
       <w:r>
         <w:t xml:space="preserve">Frameworks de </w:t>
       </w:r>
@@ -9115,8 +9398,8 @@
       <w:r>
         <w:t>rabalho</w:t>
       </w:r>
-      <w:bookmarkEnd w:id="24"/>
       <w:bookmarkEnd w:id="25"/>
+      <w:bookmarkEnd w:id="26"/>
     </w:p>
     <w:p>
       <w:pPr>
@@ -9334,9 +9617,9 @@
     </w:p>
     <w:p>
       <w:pPr>
-        <w:pStyle w:val="Heading2"/>
-      </w:pPr>
-      <w:bookmarkStart w:id="26" w:name="_Toc527548003"/>
+        <w:pStyle w:val="Ttulo2"/>
+      </w:pPr>
+      <w:bookmarkStart w:id="27" w:name="_Toc527548003"/>
       <w:r>
         <w:t>Estrutura B</w:t>
       </w:r>
@@ -9356,7 +9639,7 @@
       <w:r>
         <w:t>nd</w:t>
       </w:r>
-      <w:bookmarkEnd w:id="26"/>
+      <w:bookmarkEnd w:id="27"/>
       <w:proofErr w:type="spellEnd"/>
     </w:p>
     <w:p>
@@ -9464,9 +9747,9 @@
     </w:p>
     <w:p>
       <w:pPr>
-        <w:pStyle w:val="Heading2"/>
-      </w:pPr>
-      <w:bookmarkStart w:id="27" w:name="_Toc527548004"/>
+        <w:pStyle w:val="Ttulo2"/>
+      </w:pPr>
+      <w:bookmarkStart w:id="28" w:name="_Toc527548004"/>
       <w:r>
         <w:t>Modelo Relacional ou Projeto de Banco de D</w:t>
       </w:r>
@@ -9477,7 +9760,7 @@
       <w:r>
         <w:t>NoSQL</w:t>
       </w:r>
-      <w:bookmarkEnd w:id="27"/>
+      <w:bookmarkEnd w:id="28"/>
       <w:proofErr w:type="spellEnd"/>
     </w:p>
     <w:p>
@@ -9828,16 +10111,16 @@
     </w:p>
     <w:p>
       <w:pPr>
-        <w:pStyle w:val="Heading2"/>
-      </w:pPr>
-      <w:bookmarkStart w:id="28" w:name="_Toc527548005"/>
+        <w:pStyle w:val="Ttulo2"/>
+      </w:pPr>
+      <w:bookmarkStart w:id="29" w:name="_Toc527548005"/>
       <w:r>
         <w:t>Plano de T</w:t>
       </w:r>
       <w:r>
         <w:t>estes</w:t>
       </w:r>
-      <w:bookmarkEnd w:id="28"/>
+      <w:bookmarkEnd w:id="29"/>
     </w:p>
     <w:tbl>
       <w:tblPr>
@@ -10940,15 +11223,13 @@
     </w:tbl>
     <w:p>
       <w:pPr>
-        <w:pStyle w:val="Heading2"/>
-      </w:pPr>
-      <w:bookmarkStart w:id="29" w:name="_Toc527548006"/>
-      <w:bookmarkStart w:id="30" w:name="_GoBack"/>
+        <w:pStyle w:val="Ttulo2"/>
+      </w:pPr>
+      <w:bookmarkStart w:id="30" w:name="_Toc527548006"/>
+      <w:r>
+        <w:t>Apropriação de Horas no Projeto</w:t>
+      </w:r>
       <w:bookmarkEnd w:id="30"/>
-      <w:r>
-        <w:t>Apropriação de Horas no Projeto</w:t>
-      </w:r>
-      <w:bookmarkEnd w:id="29"/>
     </w:p>
     <w:tbl>
       <w:tblPr>
@@ -13824,7 +14105,7 @@
     </w:tbl>
     <w:p>
       <w:pPr>
-        <w:pStyle w:val="Heading2"/>
+        <w:pStyle w:val="Ttulo2"/>
       </w:pPr>
       <w:bookmarkStart w:id="31" w:name="_Toc527548007"/>
       <w:r>
@@ -14250,7 +14531,7 @@
     </w:p>
     <w:p>
       <w:pPr>
-        <w:pStyle w:val="Heading2"/>
+        <w:pStyle w:val="Ttulo2"/>
       </w:pPr>
       <w:bookmarkStart w:id="32" w:name="_Toc79992987"/>
       <w:bookmarkStart w:id="33" w:name="_Toc527548008"/>
@@ -14319,7 +14600,7 @@
     </w:p>
     <w:p>
       <w:pPr>
-        <w:pStyle w:val="Heading2"/>
+        <w:pStyle w:val="Ttulo2"/>
         <w:keepNext w:val="0"/>
         <w:widowControl w:val="0"/>
         <w:numPr>
@@ -14455,7 +14736,7 @@
     </w:p>
     <w:p>
       <w:pPr>
-        <w:pStyle w:val="Heading2"/>
+        <w:pStyle w:val="Ttulo2"/>
         <w:keepNext w:val="0"/>
         <w:widowControl w:val="0"/>
         <w:numPr>
@@ -14589,7 +14870,7 @@
     </w:p>
     <w:p>
       <w:pPr>
-        <w:pStyle w:val="Heading2"/>
+        <w:pStyle w:val="Ttulo2"/>
         <w:keepNext w:val="0"/>
         <w:widowControl w:val="0"/>
         <w:numPr>
@@ -14607,8 +14888,8 @@
       </w:pPr>
       <w:bookmarkStart w:id="39" w:name="_Toc117304931"/>
       <w:bookmarkStart w:id="40" w:name="_Toc79992990"/>
-      <w:bookmarkStart w:id="41" w:name="_Toc487017244"/>
-      <w:bookmarkStart w:id="42" w:name="_Toc527548011"/>
+      <w:bookmarkStart w:id="41" w:name="_Toc527548011"/>
+      <w:bookmarkStart w:id="42" w:name="_Toc487017244"/>
       <w:r>
         <w:rPr>
           <w:rFonts w:ascii="Times New Roman" w:hAnsi="Times New Roman"/>
@@ -14617,9 +14898,9 @@
       </w:r>
       <w:bookmarkEnd w:id="39"/>
       <w:bookmarkEnd w:id="40"/>
-      <w:bookmarkEnd w:id="42"/>
+      <w:bookmarkEnd w:id="41"/>
     </w:p>
-    <w:bookmarkEnd w:id="41"/>
+    <w:bookmarkEnd w:id="42"/>
     <w:p>
       <w:pPr>
         <w:keepLines/>
@@ -16240,7 +16521,7 @@
     </w:tbl>
     <w:p>
       <w:pPr>
-        <w:pStyle w:val="Heading2"/>
+        <w:pStyle w:val="Ttulo2"/>
       </w:pPr>
       <w:bookmarkStart w:id="43" w:name="_Toc527548012"/>
       <w:r>
@@ -16411,7 +16692,7 @@
 </file>
 
 <file path=word/endnotes.xml><?xml version="1.0" encoding="utf-8"?>
-<w:endnotes xmlns:wpc="http://schemas.microsoft.com/office/word/2010/wordprocessingCanvas" xmlns:mo="http://schemas.microsoft.com/office/mac/office/2008/main" xmlns:mc="http://schemas.openxmlformats.org/markup-compatibility/2006" xmlns:mv="urn:schemas-microsoft-com:mac:vml" xmlns:o="urn:schemas-microsoft-com:office:office" xmlns:r="http://schemas.openxmlformats.org/officeDocument/2006/relationships" xmlns:m="http://schemas.openxmlformats.org/officeDocument/2006/math" xmlns:v="urn:schemas-microsoft-com:vml" xmlns:wp14="http://schemas.microsoft.com/office/word/2010/wordprocessingDrawing" xmlns:wp="http://schemas.openxmlformats.org/drawingml/2006/wordprocessingDrawing" xmlns:w10="urn:schemas-microsoft-com:office:word" xmlns:w="http://schemas.openxmlformats.org/wordprocessingml/2006/main" xmlns:w14="http://schemas.microsoft.com/office/word/2010/wordml" xmlns:wpg="http://schemas.microsoft.com/office/word/2010/wordprocessingGroup" xmlns:wpi="http://schemas.microsoft.com/office/word/2010/wordprocessingInk" xmlns:wne="http://schemas.microsoft.com/office/word/2006/wordml" xmlns:wps="http://schemas.microsoft.com/office/word/2010/wordprocessingShape" mc:Ignorable="w14 wp14">
+<w:endnotes xmlns:wpc="http://schemas.microsoft.com/office/word/2010/wordprocessingCanvas" xmlns:mc="http://schemas.openxmlformats.org/markup-compatibility/2006" xmlns:o="urn:schemas-microsoft-com:office:office" xmlns:r="http://schemas.openxmlformats.org/officeDocument/2006/relationships" xmlns:m="http://schemas.openxmlformats.org/officeDocument/2006/math" xmlns:v="urn:schemas-microsoft-com:vml" xmlns:wp14="http://schemas.microsoft.com/office/word/2010/wordprocessingDrawing" xmlns:wp="http://schemas.openxmlformats.org/drawingml/2006/wordprocessingDrawing" xmlns:w10="urn:schemas-microsoft-com:office:word" xmlns:w="http://schemas.openxmlformats.org/wordprocessingml/2006/main" xmlns:w14="http://schemas.microsoft.com/office/word/2010/wordml" xmlns:wpg="http://schemas.microsoft.com/office/word/2010/wordprocessingGroup" xmlns:wpi="http://schemas.microsoft.com/office/word/2010/wordprocessingInk" xmlns:wne="http://schemas.microsoft.com/office/word/2006/wordml" xmlns:wps="http://schemas.microsoft.com/office/word/2010/wordprocessingShape" mc:Ignorable="w14 wp14">
   <w:endnote w:type="separator" w:id="-1">
     <w:p>
       <w:r>
@@ -16430,7 +16711,7 @@
 </file>
 
 <file path=word/footer1.xml><?xml version="1.0" encoding="utf-8"?>
-<w:ftr xmlns:wpc="http://schemas.microsoft.com/office/word/2010/wordprocessingCanvas" xmlns:mo="http://schemas.microsoft.com/office/mac/office/2008/main" xmlns:mc="http://schemas.openxmlformats.org/markup-compatibility/2006" xmlns:mv="urn:schemas-microsoft-com:mac:vml" xmlns:o="urn:schemas-microsoft-com:office:office" xmlns:r="http://schemas.openxmlformats.org/officeDocument/2006/relationships" xmlns:m="http://schemas.openxmlformats.org/officeDocument/2006/math" xmlns:v="urn:schemas-microsoft-com:vml" xmlns:wp14="http://schemas.microsoft.com/office/word/2010/wordprocessingDrawing" xmlns:wp="http://schemas.openxmlformats.org/drawingml/2006/wordprocessingDrawing" xmlns:w10="urn:schemas-microsoft-com:office:word" xmlns:w="http://schemas.openxmlformats.org/wordprocessingml/2006/main" xmlns:w14="http://schemas.microsoft.com/office/word/2010/wordml" xmlns:wpg="http://schemas.microsoft.com/office/word/2010/wordprocessingGroup" xmlns:wpi="http://schemas.microsoft.com/office/word/2010/wordprocessingInk" xmlns:wne="http://schemas.microsoft.com/office/word/2006/wordml" xmlns:wps="http://schemas.microsoft.com/office/word/2010/wordprocessingShape" mc:Ignorable="w14 wp14">
+<w:ftr xmlns:wpc="http://schemas.microsoft.com/office/word/2010/wordprocessingCanvas" xmlns:mc="http://schemas.openxmlformats.org/markup-compatibility/2006" xmlns:o="urn:schemas-microsoft-com:office:office" xmlns:r="http://schemas.openxmlformats.org/officeDocument/2006/relationships" xmlns:m="http://schemas.openxmlformats.org/officeDocument/2006/math" xmlns:v="urn:schemas-microsoft-com:vml" xmlns:wp14="http://schemas.microsoft.com/office/word/2010/wordprocessingDrawing" xmlns:wp="http://schemas.openxmlformats.org/drawingml/2006/wordprocessingDrawing" xmlns:w10="urn:schemas-microsoft-com:office:word" xmlns:w="http://schemas.openxmlformats.org/wordprocessingml/2006/main" xmlns:w14="http://schemas.microsoft.com/office/word/2010/wordml" xmlns:wpg="http://schemas.microsoft.com/office/word/2010/wordprocessingGroup" xmlns:wpi="http://schemas.microsoft.com/office/word/2010/wordprocessingInk" xmlns:wne="http://schemas.microsoft.com/office/word/2006/wordml" xmlns:wps="http://schemas.microsoft.com/office/word/2010/wordprocessingShape" mc:Ignorable="w14 wp14">
   <w:p>
     <w:pPr>
       <w:keepLines/>
@@ -16478,7 +16759,7 @@
         <w:noProof/>
         <w:color w:val="000000"/>
       </w:rPr>
-      <w:t>12</w:t>
+      <w:t>4</w:t>
     </w:r>
     <w:r>
       <w:rPr>
@@ -16511,7 +16792,7 @@
 </file>
 
 <file path=word/footer2.xml><?xml version="1.0" encoding="utf-8"?>
-<w:ftr xmlns:wpc="http://schemas.microsoft.com/office/word/2010/wordprocessingCanvas" xmlns:mo="http://schemas.microsoft.com/office/mac/office/2008/main" xmlns:mc="http://schemas.openxmlformats.org/markup-compatibility/2006" xmlns:mv="urn:schemas-microsoft-com:mac:vml" xmlns:o="urn:schemas-microsoft-com:office:office" xmlns:r="http://schemas.openxmlformats.org/officeDocument/2006/relationships" xmlns:m="http://schemas.openxmlformats.org/officeDocument/2006/math" xmlns:v="urn:schemas-microsoft-com:vml" xmlns:wp14="http://schemas.microsoft.com/office/word/2010/wordprocessingDrawing" xmlns:wp="http://schemas.openxmlformats.org/drawingml/2006/wordprocessingDrawing" xmlns:w10="urn:schemas-microsoft-com:office:word" xmlns:w="http://schemas.openxmlformats.org/wordprocessingml/2006/main" xmlns:w14="http://schemas.microsoft.com/office/word/2010/wordml" xmlns:wpg="http://schemas.microsoft.com/office/word/2010/wordprocessingGroup" xmlns:wpi="http://schemas.microsoft.com/office/word/2010/wordprocessingInk" xmlns:wne="http://schemas.microsoft.com/office/word/2006/wordml" xmlns:wps="http://schemas.microsoft.com/office/word/2010/wordprocessingShape" mc:Ignorable="w14 wp14">
+<w:ftr xmlns:wpc="http://schemas.microsoft.com/office/word/2010/wordprocessingCanvas" xmlns:mc="http://schemas.openxmlformats.org/markup-compatibility/2006" xmlns:o="urn:schemas-microsoft-com:office:office" xmlns:r="http://schemas.openxmlformats.org/officeDocument/2006/relationships" xmlns:m="http://schemas.openxmlformats.org/officeDocument/2006/math" xmlns:v="urn:schemas-microsoft-com:vml" xmlns:wp14="http://schemas.microsoft.com/office/word/2010/wordprocessingDrawing" xmlns:wp="http://schemas.openxmlformats.org/drawingml/2006/wordprocessingDrawing" xmlns:w10="urn:schemas-microsoft-com:office:word" xmlns:w="http://schemas.openxmlformats.org/wordprocessingml/2006/main" xmlns:w14="http://schemas.microsoft.com/office/word/2010/wordml" xmlns:wpg="http://schemas.microsoft.com/office/word/2010/wordprocessingGroup" xmlns:wpi="http://schemas.microsoft.com/office/word/2010/wordprocessingInk" xmlns:wne="http://schemas.microsoft.com/office/word/2006/wordml" xmlns:wps="http://schemas.microsoft.com/office/word/2010/wordprocessingShape" mc:Ignorable="w14 wp14">
   <w:p>
     <w:pPr>
       <w:keepLines/>
@@ -16574,7 +16855,7 @@
 </file>
 
 <file path=word/footnotes.xml><?xml version="1.0" encoding="utf-8"?>
-<w:footnotes xmlns:wpc="http://schemas.microsoft.com/office/word/2010/wordprocessingCanvas" xmlns:mo="http://schemas.microsoft.com/office/mac/office/2008/main" xmlns:mc="http://schemas.openxmlformats.org/markup-compatibility/2006" xmlns:mv="urn:schemas-microsoft-com:mac:vml" xmlns:o="urn:schemas-microsoft-com:office:office" xmlns:r="http://schemas.openxmlformats.org/officeDocument/2006/relationships" xmlns:m="http://schemas.openxmlformats.org/officeDocument/2006/math" xmlns:v="urn:schemas-microsoft-com:vml" xmlns:wp14="http://schemas.microsoft.com/office/word/2010/wordprocessingDrawing" xmlns:wp="http://schemas.openxmlformats.org/drawingml/2006/wordprocessingDrawing" xmlns:w10="urn:schemas-microsoft-com:office:word" xmlns:w="http://schemas.openxmlformats.org/wordprocessingml/2006/main" xmlns:w14="http://schemas.microsoft.com/office/word/2010/wordml" xmlns:wpg="http://schemas.microsoft.com/office/word/2010/wordprocessingGroup" xmlns:wpi="http://schemas.microsoft.com/office/word/2010/wordprocessingInk" xmlns:wne="http://schemas.microsoft.com/office/word/2006/wordml" xmlns:wps="http://schemas.microsoft.com/office/word/2010/wordprocessingShape" mc:Ignorable="w14 wp14">
+<w:footnotes xmlns:wpc="http://schemas.microsoft.com/office/word/2010/wordprocessingCanvas" xmlns:mc="http://schemas.openxmlformats.org/markup-compatibility/2006" xmlns:o="urn:schemas-microsoft-com:office:office" xmlns:r="http://schemas.openxmlformats.org/officeDocument/2006/relationships" xmlns:m="http://schemas.openxmlformats.org/officeDocument/2006/math" xmlns:v="urn:schemas-microsoft-com:vml" xmlns:wp14="http://schemas.microsoft.com/office/word/2010/wordprocessingDrawing" xmlns:wp="http://schemas.openxmlformats.org/drawingml/2006/wordprocessingDrawing" xmlns:w10="urn:schemas-microsoft-com:office:word" xmlns:w="http://schemas.openxmlformats.org/wordprocessingml/2006/main" xmlns:w14="http://schemas.microsoft.com/office/word/2010/wordml" xmlns:wpg="http://schemas.microsoft.com/office/word/2010/wordprocessingGroup" xmlns:wpi="http://schemas.microsoft.com/office/word/2010/wordprocessingInk" xmlns:wne="http://schemas.microsoft.com/office/word/2006/wordml" xmlns:wps="http://schemas.microsoft.com/office/word/2010/wordprocessingShape" mc:Ignorable="w14 wp14">
   <w:footnote w:type="separator" w:id="-1">
     <w:p>
       <w:r>
@@ -16593,7 +16874,7 @@
 </file>
 
 <file path=word/header1.xml><?xml version="1.0" encoding="utf-8"?>
-<w:hdr xmlns:wpc="http://schemas.microsoft.com/office/word/2010/wordprocessingCanvas" xmlns:mo="http://schemas.microsoft.com/office/mac/office/2008/main" xmlns:mc="http://schemas.openxmlformats.org/markup-compatibility/2006" xmlns:mv="urn:schemas-microsoft-com:mac:vml" xmlns:o="urn:schemas-microsoft-com:office:office" xmlns:r="http://schemas.openxmlformats.org/officeDocument/2006/relationships" xmlns:m="http://schemas.openxmlformats.org/officeDocument/2006/math" xmlns:v="urn:schemas-microsoft-com:vml" xmlns:wp14="http://schemas.microsoft.com/office/word/2010/wordprocessingDrawing" xmlns:wp="http://schemas.openxmlformats.org/drawingml/2006/wordprocessingDrawing" xmlns:w10="urn:schemas-microsoft-com:office:word" xmlns:w="http://schemas.openxmlformats.org/wordprocessingml/2006/main" xmlns:w14="http://schemas.microsoft.com/office/word/2010/wordml" xmlns:wpg="http://schemas.microsoft.com/office/word/2010/wordprocessingGroup" xmlns:wpi="http://schemas.microsoft.com/office/word/2010/wordprocessingInk" xmlns:wne="http://schemas.microsoft.com/office/word/2006/wordml" xmlns:wps="http://schemas.microsoft.com/office/word/2010/wordprocessingShape" mc:Ignorable="w14 wp14">
+<w:hdr xmlns:wpc="http://schemas.microsoft.com/office/word/2010/wordprocessingCanvas" xmlns:mc="http://schemas.openxmlformats.org/markup-compatibility/2006" xmlns:o="urn:schemas-microsoft-com:office:office" xmlns:r="http://schemas.openxmlformats.org/officeDocument/2006/relationships" xmlns:m="http://schemas.openxmlformats.org/officeDocument/2006/math" xmlns:v="urn:schemas-microsoft-com:vml" xmlns:wp14="http://schemas.microsoft.com/office/word/2010/wordprocessingDrawing" xmlns:wp="http://schemas.openxmlformats.org/drawingml/2006/wordprocessingDrawing" xmlns:w10="urn:schemas-microsoft-com:office:word" xmlns:w="http://schemas.openxmlformats.org/wordprocessingml/2006/main" xmlns:w14="http://schemas.microsoft.com/office/word/2010/wordml" xmlns:wpg="http://schemas.microsoft.com/office/word/2010/wordprocessingGroup" xmlns:wpi="http://schemas.microsoft.com/office/word/2010/wordprocessingInk" xmlns:wne="http://schemas.microsoft.com/office/word/2006/wordml" xmlns:wps="http://schemas.microsoft.com/office/word/2010/wordprocessingShape" mc:Ignorable="w14 wp14">
   <w:p>
     <w:pPr>
       <w:pBdr>
@@ -16613,20 +16894,24 @@
         <w:szCs w:val="24"/>
       </w:rPr>
     </w:pPr>
+    <w:proofErr w:type="spellStart"/>
+    <w:proofErr w:type="gramStart"/>
     <w:r>
       <w:rPr>
         <w:color w:val="000000"/>
         <w:sz w:val="24"/>
         <w:szCs w:val="24"/>
       </w:rPr>
-      <w:t>&lt;nome do sistema&gt;</w:t>
+      <w:t>SysSite</w:t>
     </w:r>
+    <w:proofErr w:type="spellEnd"/>
+    <w:proofErr w:type="gramEnd"/>
   </w:p>
 </w:hdr>
 </file>
 
 <file path=word/header2.xml><?xml version="1.0" encoding="utf-8"?>
-<w:hdr xmlns:wpc="http://schemas.microsoft.com/office/word/2010/wordprocessingCanvas" xmlns:mo="http://schemas.microsoft.com/office/mac/office/2008/main" xmlns:mc="http://schemas.openxmlformats.org/markup-compatibility/2006" xmlns:mv="urn:schemas-microsoft-com:mac:vml" xmlns:o="urn:schemas-microsoft-com:office:office" xmlns:r="http://schemas.openxmlformats.org/officeDocument/2006/relationships" xmlns:m="http://schemas.openxmlformats.org/officeDocument/2006/math" xmlns:v="urn:schemas-microsoft-com:vml" xmlns:wp14="http://schemas.microsoft.com/office/word/2010/wordprocessingDrawing" xmlns:wp="http://schemas.openxmlformats.org/drawingml/2006/wordprocessingDrawing" xmlns:w10="urn:schemas-microsoft-com:office:word" xmlns:w="http://schemas.openxmlformats.org/wordprocessingml/2006/main" xmlns:w14="http://schemas.microsoft.com/office/word/2010/wordml" xmlns:wpg="http://schemas.microsoft.com/office/word/2010/wordprocessingGroup" xmlns:wpi="http://schemas.microsoft.com/office/word/2010/wordprocessingInk" xmlns:wne="http://schemas.microsoft.com/office/word/2006/wordml" xmlns:wps="http://schemas.microsoft.com/office/word/2010/wordprocessingShape" mc:Ignorable="w14 wp14">
+<w:hdr xmlns:wpc="http://schemas.microsoft.com/office/word/2010/wordprocessingCanvas" xmlns:mc="http://schemas.openxmlformats.org/markup-compatibility/2006" xmlns:o="urn:schemas-microsoft-com:office:office" xmlns:r="http://schemas.openxmlformats.org/officeDocument/2006/relationships" xmlns:m="http://schemas.openxmlformats.org/officeDocument/2006/math" xmlns:v="urn:schemas-microsoft-com:vml" xmlns:wp14="http://schemas.microsoft.com/office/word/2010/wordprocessingDrawing" xmlns:wp="http://schemas.openxmlformats.org/drawingml/2006/wordprocessingDrawing" xmlns:w10="urn:schemas-microsoft-com:office:word" xmlns:w="http://schemas.openxmlformats.org/wordprocessingml/2006/main" xmlns:w14="http://schemas.microsoft.com/office/word/2010/wordml" xmlns:wpg="http://schemas.microsoft.com/office/word/2010/wordprocessingGroup" xmlns:wpi="http://schemas.microsoft.com/office/word/2010/wordprocessingInk" xmlns:wne="http://schemas.microsoft.com/office/word/2006/wordml" xmlns:wps="http://schemas.microsoft.com/office/word/2010/wordprocessingShape" mc:Ignorable="w14 wp14">
   <w:p>
     <w:pPr>
       <w:pBdr>
@@ -16675,7 +16960,7 @@
 </file>
 
 <file path=word/numbering.xml><?xml version="1.0" encoding="utf-8"?>
-<w:numbering xmlns:wpc="http://schemas.microsoft.com/office/word/2010/wordprocessingCanvas" xmlns:mo="http://schemas.microsoft.com/office/mac/office/2008/main" xmlns:mc="http://schemas.openxmlformats.org/markup-compatibility/2006" xmlns:mv="urn:schemas-microsoft-com:mac:vml" xmlns:o="urn:schemas-microsoft-com:office:office" xmlns:r="http://schemas.openxmlformats.org/officeDocument/2006/relationships" xmlns:m="http://schemas.openxmlformats.org/officeDocument/2006/math" xmlns:v="urn:schemas-microsoft-com:vml" xmlns:wp14="http://schemas.microsoft.com/office/word/2010/wordprocessingDrawing" xmlns:wp="http://schemas.openxmlformats.org/drawingml/2006/wordprocessingDrawing" xmlns:w10="urn:schemas-microsoft-com:office:word" xmlns:w="http://schemas.openxmlformats.org/wordprocessingml/2006/main" xmlns:w14="http://schemas.microsoft.com/office/word/2010/wordml" xmlns:wpg="http://schemas.microsoft.com/office/word/2010/wordprocessingGroup" xmlns:wpi="http://schemas.microsoft.com/office/word/2010/wordprocessingInk" xmlns:wne="http://schemas.microsoft.com/office/word/2006/wordml" xmlns:wps="http://schemas.microsoft.com/office/word/2010/wordprocessingShape" mc:Ignorable="w14 wp14">
+<w:numbering xmlns:wpc="http://schemas.microsoft.com/office/word/2010/wordprocessingCanvas" xmlns:mc="http://schemas.openxmlformats.org/markup-compatibility/2006" xmlns:o="urn:schemas-microsoft-com:office:office" xmlns:r="http://schemas.openxmlformats.org/officeDocument/2006/relationships" xmlns:m="http://schemas.openxmlformats.org/officeDocument/2006/math" xmlns:v="urn:schemas-microsoft-com:vml" xmlns:wp14="http://schemas.microsoft.com/office/word/2010/wordprocessingDrawing" xmlns:wp="http://schemas.openxmlformats.org/drawingml/2006/wordprocessingDrawing" xmlns:w10="urn:schemas-microsoft-com:office:word" xmlns:w="http://schemas.openxmlformats.org/wordprocessingml/2006/main" xmlns:w14="http://schemas.microsoft.com/office/word/2010/wordml" xmlns:wpg="http://schemas.microsoft.com/office/word/2010/wordprocessingGroup" xmlns:wpi="http://schemas.microsoft.com/office/word/2010/wordprocessingInk" xmlns:wne="http://schemas.microsoft.com/office/word/2006/wordml" xmlns:wps="http://schemas.microsoft.com/office/word/2010/wordprocessingShape" mc:Ignorable="w14 wp14">
   <w:abstractNum w:abstractNumId="0">
     <w:nsid w:val="013326A0"/>
     <w:multiLevelType w:val="hybridMultilevel"/>
@@ -16909,7 +17194,7 @@
     <w:lvl w:ilvl="0">
       <w:start w:val="1"/>
       <w:numFmt w:val="decimal"/>
-      <w:pStyle w:val="Heading1"/>
+      <w:pStyle w:val="Ttulo1"/>
       <w:suff w:val="space"/>
       <w:lvlText w:val="Chapter %1"/>
       <w:lvlJc w:val="left"/>
@@ -16920,7 +17205,7 @@
     <w:lvl w:ilvl="1">
       <w:start w:val="1"/>
       <w:numFmt w:val="decimal"/>
-      <w:pStyle w:val="Heading2"/>
+      <w:pStyle w:val="Ttulo2"/>
       <w:lvlText w:val="%2."/>
       <w:lvlJc w:val="left"/>
       <w:pPr>
@@ -16933,7 +17218,7 @@
     <w:lvl w:ilvl="2">
       <w:start w:val="1"/>
       <w:numFmt w:val="none"/>
-      <w:pStyle w:val="Heading3"/>
+      <w:pStyle w:val="Ttulo3"/>
       <w:suff w:val="nothing"/>
       <w:lvlText w:val=""/>
       <w:lvlJc w:val="left"/>
@@ -16944,7 +17229,7 @@
     <w:lvl w:ilvl="3">
       <w:start w:val="1"/>
       <w:numFmt w:val="none"/>
-      <w:pStyle w:val="Heading4"/>
+      <w:pStyle w:val="Ttulo4"/>
       <w:suff w:val="nothing"/>
       <w:lvlText w:val=""/>
       <w:lvlJc w:val="left"/>
@@ -16955,7 +17240,7 @@
     <w:lvl w:ilvl="4">
       <w:start w:val="1"/>
       <w:numFmt w:val="none"/>
-      <w:pStyle w:val="Heading5"/>
+      <w:pStyle w:val="Ttulo5"/>
       <w:suff w:val="nothing"/>
       <w:lvlText w:val=""/>
       <w:lvlJc w:val="left"/>
@@ -16966,7 +17251,7 @@
     <w:lvl w:ilvl="5">
       <w:start w:val="1"/>
       <w:numFmt w:val="none"/>
-      <w:pStyle w:val="Heading6"/>
+      <w:pStyle w:val="Ttulo6"/>
       <w:suff w:val="nothing"/>
       <w:lvlText w:val=""/>
       <w:lvlJc w:val="left"/>
@@ -16977,7 +17262,7 @@
     <w:lvl w:ilvl="6">
       <w:start w:val="1"/>
       <w:numFmt w:val="none"/>
-      <w:pStyle w:val="Heading7"/>
+      <w:pStyle w:val="Ttulo7"/>
       <w:suff w:val="nothing"/>
       <w:lvlText w:val=""/>
       <w:lvlJc w:val="left"/>
@@ -16988,7 +17273,7 @@
     <w:lvl w:ilvl="7">
       <w:start w:val="1"/>
       <w:numFmt w:val="none"/>
-      <w:pStyle w:val="Heading8"/>
+      <w:pStyle w:val="Ttulo8"/>
       <w:suff w:val="nothing"/>
       <w:lvlText w:val=""/>
       <w:lvlJc w:val="left"/>
@@ -16999,7 +17284,7 @@
     <w:lvl w:ilvl="8">
       <w:start w:val="1"/>
       <w:numFmt w:val="none"/>
-      <w:pStyle w:val="Heading9"/>
+      <w:pStyle w:val="Ttulo9"/>
       <w:suff w:val="nothing"/>
       <w:lvlText w:val=""/>
       <w:lvlJc w:val="left"/>
@@ -17208,6 +17493,184 @@
     </w:lvl>
   </w:abstractNum>
   <w:abstractNum w:abstractNumId="5">
+    <w:nsid w:val="1C970D9C"/>
+    <w:multiLevelType w:val="hybridMultilevel"/>
+    <w:tmpl w:val="A7084E84"/>
+    <w:lvl w:ilvl="0" w:tplc="D9148BD0">
+      <w:start w:val="1"/>
+      <w:numFmt w:val="decimal"/>
+      <w:lvlText w:val="%1."/>
+      <w:lvlJc w:val="left"/>
+      <w:pPr>
+        <w:ind w:left="365" w:hanging="360"/>
+      </w:pPr>
+      <w:rPr>
+        <w:rFonts w:hint="default"/>
+      </w:rPr>
+    </w:lvl>
+    <w:lvl w:ilvl="1" w:tplc="04160019" w:tentative="1">
+      <w:start w:val="1"/>
+      <w:numFmt w:val="lowerLetter"/>
+      <w:lvlText w:val="%2."/>
+      <w:lvlJc w:val="left"/>
+      <w:pPr>
+        <w:ind w:left="1085" w:hanging="360"/>
+      </w:pPr>
+    </w:lvl>
+    <w:lvl w:ilvl="2" w:tplc="0416001B" w:tentative="1">
+      <w:start w:val="1"/>
+      <w:numFmt w:val="lowerRoman"/>
+      <w:lvlText w:val="%3."/>
+      <w:lvlJc w:val="right"/>
+      <w:pPr>
+        <w:ind w:left="1805" w:hanging="180"/>
+      </w:pPr>
+    </w:lvl>
+    <w:lvl w:ilvl="3" w:tplc="0416000F" w:tentative="1">
+      <w:start w:val="1"/>
+      <w:numFmt w:val="decimal"/>
+      <w:lvlText w:val="%4."/>
+      <w:lvlJc w:val="left"/>
+      <w:pPr>
+        <w:ind w:left="2525" w:hanging="360"/>
+      </w:pPr>
+    </w:lvl>
+    <w:lvl w:ilvl="4" w:tplc="04160019" w:tentative="1">
+      <w:start w:val="1"/>
+      <w:numFmt w:val="lowerLetter"/>
+      <w:lvlText w:val="%5."/>
+      <w:lvlJc w:val="left"/>
+      <w:pPr>
+        <w:ind w:left="3245" w:hanging="360"/>
+      </w:pPr>
+    </w:lvl>
+    <w:lvl w:ilvl="5" w:tplc="0416001B" w:tentative="1">
+      <w:start w:val="1"/>
+      <w:numFmt w:val="lowerRoman"/>
+      <w:lvlText w:val="%6."/>
+      <w:lvlJc w:val="right"/>
+      <w:pPr>
+        <w:ind w:left="3965" w:hanging="180"/>
+      </w:pPr>
+    </w:lvl>
+    <w:lvl w:ilvl="6" w:tplc="0416000F" w:tentative="1">
+      <w:start w:val="1"/>
+      <w:numFmt w:val="decimal"/>
+      <w:lvlText w:val="%7."/>
+      <w:lvlJc w:val="left"/>
+      <w:pPr>
+        <w:ind w:left="4685" w:hanging="360"/>
+      </w:pPr>
+    </w:lvl>
+    <w:lvl w:ilvl="7" w:tplc="04160019" w:tentative="1">
+      <w:start w:val="1"/>
+      <w:numFmt w:val="lowerLetter"/>
+      <w:lvlText w:val="%8."/>
+      <w:lvlJc w:val="left"/>
+      <w:pPr>
+        <w:ind w:left="5405" w:hanging="360"/>
+      </w:pPr>
+    </w:lvl>
+    <w:lvl w:ilvl="8" w:tplc="0416001B" w:tentative="1">
+      <w:start w:val="1"/>
+      <w:numFmt w:val="lowerRoman"/>
+      <w:lvlText w:val="%9."/>
+      <w:lvlJc w:val="right"/>
+      <w:pPr>
+        <w:ind w:left="6125" w:hanging="180"/>
+      </w:pPr>
+    </w:lvl>
+  </w:abstractNum>
+  <w:abstractNum w:abstractNumId="6">
+    <w:nsid w:val="28631621"/>
+    <w:multiLevelType w:val="hybridMultilevel"/>
+    <w:tmpl w:val="6E44A2AE"/>
+    <w:lvl w:ilvl="0" w:tplc="D9148BD0">
+      <w:start w:val="1"/>
+      <w:numFmt w:val="decimal"/>
+      <w:lvlText w:val="%1."/>
+      <w:lvlJc w:val="left"/>
+      <w:pPr>
+        <w:ind w:left="365" w:hanging="360"/>
+      </w:pPr>
+      <w:rPr>
+        <w:rFonts w:hint="default"/>
+      </w:rPr>
+    </w:lvl>
+    <w:lvl w:ilvl="1" w:tplc="04160019" w:tentative="1">
+      <w:start w:val="1"/>
+      <w:numFmt w:val="lowerLetter"/>
+      <w:lvlText w:val="%2."/>
+      <w:lvlJc w:val="left"/>
+      <w:pPr>
+        <w:ind w:left="1085" w:hanging="360"/>
+      </w:pPr>
+    </w:lvl>
+    <w:lvl w:ilvl="2" w:tplc="0416001B" w:tentative="1">
+      <w:start w:val="1"/>
+      <w:numFmt w:val="lowerRoman"/>
+      <w:lvlText w:val="%3."/>
+      <w:lvlJc w:val="right"/>
+      <w:pPr>
+        <w:ind w:left="1805" w:hanging="180"/>
+      </w:pPr>
+    </w:lvl>
+    <w:lvl w:ilvl="3" w:tplc="0416000F" w:tentative="1">
+      <w:start w:val="1"/>
+      <w:numFmt w:val="decimal"/>
+      <w:lvlText w:val="%4."/>
+      <w:lvlJc w:val="left"/>
+      <w:pPr>
+        <w:ind w:left="2525" w:hanging="360"/>
+      </w:pPr>
+    </w:lvl>
+    <w:lvl w:ilvl="4" w:tplc="04160019" w:tentative="1">
+      <w:start w:val="1"/>
+      <w:numFmt w:val="lowerLetter"/>
+      <w:lvlText w:val="%5."/>
+      <w:lvlJc w:val="left"/>
+      <w:pPr>
+        <w:ind w:left="3245" w:hanging="360"/>
+      </w:pPr>
+    </w:lvl>
+    <w:lvl w:ilvl="5" w:tplc="0416001B" w:tentative="1">
+      <w:start w:val="1"/>
+      <w:numFmt w:val="lowerRoman"/>
+      <w:lvlText w:val="%6."/>
+      <w:lvlJc w:val="right"/>
+      <w:pPr>
+        <w:ind w:left="3965" w:hanging="180"/>
+      </w:pPr>
+    </w:lvl>
+    <w:lvl w:ilvl="6" w:tplc="0416000F" w:tentative="1">
+      <w:start w:val="1"/>
+      <w:numFmt w:val="decimal"/>
+      <w:lvlText w:val="%7."/>
+      <w:lvlJc w:val="left"/>
+      <w:pPr>
+        <w:ind w:left="4685" w:hanging="360"/>
+      </w:pPr>
+    </w:lvl>
+    <w:lvl w:ilvl="7" w:tplc="04160019" w:tentative="1">
+      <w:start w:val="1"/>
+      <w:numFmt w:val="lowerLetter"/>
+      <w:lvlText w:val="%8."/>
+      <w:lvlJc w:val="left"/>
+      <w:pPr>
+        <w:ind w:left="5405" w:hanging="360"/>
+      </w:pPr>
+    </w:lvl>
+    <w:lvl w:ilvl="8" w:tplc="0416001B" w:tentative="1">
+      <w:start w:val="1"/>
+      <w:numFmt w:val="lowerRoman"/>
+      <w:lvlText w:val="%9."/>
+      <w:lvlJc w:val="right"/>
+      <w:pPr>
+        <w:ind w:left="6125" w:hanging="180"/>
+      </w:pPr>
+    </w:lvl>
+  </w:abstractNum>
+  <w:abstractNum w:abstractNumId="7">
     <w:nsid w:val="28D359A0"/>
     <w:multiLevelType w:val="multilevel"/>
     <w:tmpl w:val="4150F01A"/>
@@ -17320,7 +17783,7 @@
       </w:rPr>
     </w:lvl>
   </w:abstractNum>
-  <w:abstractNum w:abstractNumId="6">
+  <w:abstractNum w:abstractNumId="8">
     <w:nsid w:val="36AA4A0F"/>
     <w:multiLevelType w:val="multilevel"/>
     <w:tmpl w:val="D6446920"/>
@@ -17433,7 +17896,7 @@
       </w:rPr>
     </w:lvl>
   </w:abstractNum>
-  <w:abstractNum w:abstractNumId="7">
+  <w:abstractNum w:abstractNumId="9">
     <w:nsid w:val="38C22B57"/>
     <w:multiLevelType w:val="multilevel"/>
     <w:tmpl w:val="9DFEAEB0"/>
@@ -17546,7 +18009,96 @@
       </w:rPr>
     </w:lvl>
   </w:abstractNum>
-  <w:abstractNum w:abstractNumId="8">
+  <w:abstractNum w:abstractNumId="10">
+    <w:nsid w:val="39292B74"/>
+    <w:multiLevelType w:val="hybridMultilevel"/>
+    <w:tmpl w:val="41641612"/>
+    <w:lvl w:ilvl="0" w:tplc="D9148BD0">
+      <w:start w:val="1"/>
+      <w:numFmt w:val="decimal"/>
+      <w:lvlText w:val="%1."/>
+      <w:lvlJc w:val="left"/>
+      <w:pPr>
+        <w:ind w:left="365" w:hanging="360"/>
+      </w:pPr>
+      <w:rPr>
+        <w:rFonts w:hint="default"/>
+      </w:rPr>
+    </w:lvl>
+    <w:lvl w:ilvl="1" w:tplc="04160019" w:tentative="1">
+      <w:start w:val="1"/>
+      <w:numFmt w:val="lowerLetter"/>
+      <w:lvlText w:val="%2."/>
+      <w:lvlJc w:val="left"/>
+      <w:pPr>
+        <w:ind w:left="1085" w:hanging="360"/>
+      </w:pPr>
+    </w:lvl>
+    <w:lvl w:ilvl="2" w:tplc="0416001B" w:tentative="1">
+      <w:start w:val="1"/>
+      <w:numFmt w:val="lowerRoman"/>
+      <w:lvlText w:val="%3."/>
+      <w:lvlJc w:val="right"/>
+      <w:pPr>
+        <w:ind w:left="1805" w:hanging="180"/>
+      </w:pPr>
+    </w:lvl>
+    <w:lvl w:ilvl="3" w:tplc="0416000F" w:tentative="1">
+      <w:start w:val="1"/>
+      <w:numFmt w:val="decimal"/>
+      <w:lvlText w:val="%4."/>
+      <w:lvlJc w:val="left"/>
+      <w:pPr>
+        <w:ind w:left="2525" w:hanging="360"/>
+      </w:pPr>
+    </w:lvl>
+    <w:lvl w:ilvl="4" w:tplc="04160019" w:tentative="1">
+      <w:start w:val="1"/>
+      <w:numFmt w:val="lowerLetter"/>
+      <w:lvlText w:val="%5."/>
+      <w:lvlJc w:val="left"/>
+      <w:pPr>
+        <w:ind w:left="3245" w:hanging="360"/>
+      </w:pPr>
+    </w:lvl>
+    <w:lvl w:ilvl="5" w:tplc="0416001B" w:tentative="1">
+      <w:start w:val="1"/>
+      <w:numFmt w:val="lowerRoman"/>
+      <w:lvlText w:val="%6."/>
+      <w:lvlJc w:val="right"/>
+      <w:pPr>
+        <w:ind w:left="3965" w:hanging="180"/>
+      </w:pPr>
+    </w:lvl>
+    <w:lvl w:ilvl="6" w:tplc="0416000F" w:tentative="1">
+      <w:start w:val="1"/>
+      <w:numFmt w:val="decimal"/>
+      <w:lvlText w:val="%7."/>
+      <w:lvlJc w:val="left"/>
+      <w:pPr>
+        <w:ind w:left="4685" w:hanging="360"/>
+      </w:pPr>
+    </w:lvl>
+    <w:lvl w:ilvl="7" w:tplc="04160019" w:tentative="1">
+      <w:start w:val="1"/>
+      <w:numFmt w:val="lowerLetter"/>
+      <w:lvlText w:val="%8."/>
+      <w:lvlJc w:val="left"/>
+      <w:pPr>
+        <w:ind w:left="5405" w:hanging="360"/>
+      </w:pPr>
+    </w:lvl>
+    <w:lvl w:ilvl="8" w:tplc="0416001B" w:tentative="1">
+      <w:start w:val="1"/>
+      <w:numFmt w:val="lowerRoman"/>
+      <w:lvlText w:val="%9."/>
+      <w:lvlJc w:val="right"/>
+      <w:pPr>
+        <w:ind w:left="6125" w:hanging="180"/>
+      </w:pPr>
+    </w:lvl>
+  </w:abstractNum>
+  <w:abstractNum w:abstractNumId="11">
     <w:nsid w:val="3A5D4304"/>
     <w:multiLevelType w:val="multilevel"/>
     <w:tmpl w:val="DBC6C7DC"/>
@@ -17660,7 +18212,7 @@
       </w:rPr>
     </w:lvl>
   </w:abstractNum>
-  <w:abstractNum w:abstractNumId="9">
+  <w:abstractNum w:abstractNumId="12">
     <w:nsid w:val="45D54936"/>
     <w:multiLevelType w:val="multilevel"/>
     <w:tmpl w:val="3844DF38"/>
@@ -17746,13 +18298,103 @@
       </w:pPr>
     </w:lvl>
   </w:abstractNum>
-  <w:abstractNum w:abstractNumId="10">
+  <w:abstractNum w:abstractNumId="13">
+    <w:nsid w:val="4F6C3018"/>
+    <w:multiLevelType w:val="hybridMultilevel"/>
+    <w:tmpl w:val="41641612"/>
+    <w:lvl w:ilvl="0" w:tplc="D9148BD0">
+      <w:start w:val="1"/>
+      <w:numFmt w:val="decimal"/>
+      <w:lvlText w:val="%1."/>
+      <w:lvlJc w:val="left"/>
+      <w:pPr>
+        <w:ind w:left="365" w:hanging="360"/>
+      </w:pPr>
+      <w:rPr>
+        <w:rFonts w:hint="default"/>
+      </w:rPr>
+    </w:lvl>
+    <w:lvl w:ilvl="1" w:tplc="04160019" w:tentative="1">
+      <w:start w:val="1"/>
+      <w:numFmt w:val="lowerLetter"/>
+      <w:lvlText w:val="%2."/>
+      <w:lvlJc w:val="left"/>
+      <w:pPr>
+        <w:ind w:left="1085" w:hanging="360"/>
+      </w:pPr>
+    </w:lvl>
+    <w:lvl w:ilvl="2" w:tplc="0416001B" w:tentative="1">
+      <w:start w:val="1"/>
+      <w:numFmt w:val="lowerRoman"/>
+      <w:lvlText w:val="%3."/>
+      <w:lvlJc w:val="right"/>
+      <w:pPr>
+        <w:ind w:left="1805" w:hanging="180"/>
+      </w:pPr>
+    </w:lvl>
+    <w:lvl w:ilvl="3" w:tplc="0416000F" w:tentative="1">
+      <w:start w:val="1"/>
+      <w:numFmt w:val="decimal"/>
+      <w:lvlText w:val="%4."/>
+      <w:lvlJc w:val="left"/>
+      <w:pPr>
+        <w:ind w:left="2525" w:hanging="360"/>
+      </w:pPr>
+    </w:lvl>
+    <w:lvl w:ilvl="4" w:tplc="04160019" w:tentative="1">
+      <w:start w:val="1"/>
+      <w:numFmt w:val="lowerLetter"/>
+      <w:lvlText w:val="%5."/>
+      <w:lvlJc w:val="left"/>
+      <w:pPr>
+        <w:ind w:left="3245" w:hanging="360"/>
+      </w:pPr>
+    </w:lvl>
+    <w:lvl w:ilvl="5" w:tplc="0416001B" w:tentative="1">
+      <w:start w:val="1"/>
+      <w:numFmt w:val="lowerRoman"/>
+      <w:lvlText w:val="%6."/>
+      <w:lvlJc w:val="right"/>
+      <w:pPr>
+        <w:ind w:left="3965" w:hanging="180"/>
+      </w:pPr>
+    </w:lvl>
+    <w:lvl w:ilvl="6" w:tplc="0416000F" w:tentative="1">
+      <w:start w:val="1"/>
+      <w:numFmt w:val="decimal"/>
+      <w:lvlText w:val="%7."/>
+      <w:lvlJc w:val="left"/>
+      <w:pPr>
+        <w:ind w:left="4685" w:hanging="360"/>
+      </w:pPr>
+    </w:lvl>
+    <w:lvl w:ilvl="7" w:tplc="04160019" w:tentative="1">
+      <w:start w:val="1"/>
+      <w:numFmt w:val="lowerLetter"/>
+      <w:lvlText w:val="%8."/>
+      <w:lvlJc w:val="left"/>
+      <w:pPr>
+        <w:ind w:left="5405" w:hanging="360"/>
+      </w:pPr>
+    </w:lvl>
+    <w:lvl w:ilvl="8" w:tplc="0416001B" w:tentative="1">
+      <w:start w:val="1"/>
+      <w:numFmt w:val="lowerRoman"/>
+      <w:lvlText w:val="%9."/>
+      <w:lvlJc w:val="right"/>
+      <w:pPr>
+        <w:ind w:left="6125" w:hanging="180"/>
+      </w:pPr>
+    </w:lvl>
+  </w:abstractNum>
+  <w:abstractNum w:abstractNumId="14">
     <w:nsid w:val="5B732651"/>
     <w:multiLevelType w:val="multilevel"/>
     <w:tmpl w:val="AD2AA142"/>
     <w:lvl w:ilvl="0">
       <w:start w:val="1"/>
       <w:numFmt w:val="decimal"/>
+      <w:pStyle w:val="Commarcadores"/>
       <w:lvlText w:val="%1."/>
       <w:lvlJc w:val="left"/>
       <w:pPr>
@@ -17886,7 +18528,274 @@
       </w:rPr>
     </w:lvl>
   </w:abstractNum>
-  <w:abstractNum w:abstractNumId="11">
+  <w:abstractNum w:abstractNumId="15">
+    <w:nsid w:val="5E0F428D"/>
+    <w:multiLevelType w:val="hybridMultilevel"/>
+    <w:tmpl w:val="97A66268"/>
+    <w:lvl w:ilvl="0" w:tplc="D9148BD0">
+      <w:start w:val="1"/>
+      <w:numFmt w:val="decimal"/>
+      <w:lvlText w:val="%1."/>
+      <w:lvlJc w:val="left"/>
+      <w:pPr>
+        <w:ind w:left="365" w:hanging="360"/>
+      </w:pPr>
+      <w:rPr>
+        <w:rFonts w:hint="default"/>
+      </w:rPr>
+    </w:lvl>
+    <w:lvl w:ilvl="1" w:tplc="04160019" w:tentative="1">
+      <w:start w:val="1"/>
+      <w:numFmt w:val="lowerLetter"/>
+      <w:lvlText w:val="%2."/>
+      <w:lvlJc w:val="left"/>
+      <w:pPr>
+        <w:ind w:left="1085" w:hanging="360"/>
+      </w:pPr>
+    </w:lvl>
+    <w:lvl w:ilvl="2" w:tplc="0416001B" w:tentative="1">
+      <w:start w:val="1"/>
+      <w:numFmt w:val="lowerRoman"/>
+      <w:lvlText w:val="%3."/>
+      <w:lvlJc w:val="right"/>
+      <w:pPr>
+        <w:ind w:left="1805" w:hanging="180"/>
+      </w:pPr>
+    </w:lvl>
+    <w:lvl w:ilvl="3" w:tplc="0416000F" w:tentative="1">
+      <w:start w:val="1"/>
+      <w:numFmt w:val="decimal"/>
+      <w:lvlText w:val="%4."/>
+      <w:lvlJc w:val="left"/>
+      <w:pPr>
+        <w:ind w:left="2525" w:hanging="360"/>
+      </w:pPr>
+    </w:lvl>
+    <w:lvl w:ilvl="4" w:tplc="04160019" w:tentative="1">
+      <w:start w:val="1"/>
+      <w:numFmt w:val="lowerLetter"/>
+      <w:lvlText w:val="%5."/>
+      <w:lvlJc w:val="left"/>
+      <w:pPr>
+        <w:ind w:left="3245" w:hanging="360"/>
+      </w:pPr>
+    </w:lvl>
+    <w:lvl w:ilvl="5" w:tplc="0416001B" w:tentative="1">
+      <w:start w:val="1"/>
+      <w:numFmt w:val="lowerRoman"/>
+      <w:lvlText w:val="%6."/>
+      <w:lvlJc w:val="right"/>
+      <w:pPr>
+        <w:ind w:left="3965" w:hanging="180"/>
+      </w:pPr>
+    </w:lvl>
+    <w:lvl w:ilvl="6" w:tplc="0416000F" w:tentative="1">
+      <w:start w:val="1"/>
+      <w:numFmt w:val="decimal"/>
+      <w:lvlText w:val="%7."/>
+      <w:lvlJc w:val="left"/>
+      <w:pPr>
+        <w:ind w:left="4685" w:hanging="360"/>
+      </w:pPr>
+    </w:lvl>
+    <w:lvl w:ilvl="7" w:tplc="04160019" w:tentative="1">
+      <w:start w:val="1"/>
+      <w:numFmt w:val="lowerLetter"/>
+      <w:lvlText w:val="%8."/>
+      <w:lvlJc w:val="left"/>
+      <w:pPr>
+        <w:ind w:left="5405" w:hanging="360"/>
+      </w:pPr>
+    </w:lvl>
+    <w:lvl w:ilvl="8" w:tplc="0416001B" w:tentative="1">
+      <w:start w:val="1"/>
+      <w:numFmt w:val="lowerRoman"/>
+      <w:lvlText w:val="%9."/>
+      <w:lvlJc w:val="right"/>
+      <w:pPr>
+        <w:ind w:left="6125" w:hanging="180"/>
+      </w:pPr>
+    </w:lvl>
+  </w:abstractNum>
+  <w:abstractNum w:abstractNumId="16">
+    <w:nsid w:val="6DB517D4"/>
+    <w:multiLevelType w:val="hybridMultilevel"/>
+    <w:tmpl w:val="8F984416"/>
+    <w:lvl w:ilvl="0" w:tplc="D9148BD0">
+      <w:start w:val="1"/>
+      <w:numFmt w:val="decimal"/>
+      <w:lvlText w:val="%1."/>
+      <w:lvlJc w:val="left"/>
+      <w:pPr>
+        <w:ind w:left="365" w:hanging="360"/>
+      </w:pPr>
+      <w:rPr>
+        <w:rFonts w:hint="default"/>
+      </w:rPr>
+    </w:lvl>
+    <w:lvl w:ilvl="1" w:tplc="04160019" w:tentative="1">
+      <w:start w:val="1"/>
+      <w:numFmt w:val="lowerLetter"/>
+      <w:lvlText w:val="%2."/>
+      <w:lvlJc w:val="left"/>
+      <w:pPr>
+        <w:ind w:left="1085" w:hanging="360"/>
+      </w:pPr>
+    </w:lvl>
+    <w:lvl w:ilvl="2" w:tplc="0416001B" w:tentative="1">
+      <w:start w:val="1"/>
+      <w:numFmt w:val="lowerRoman"/>
+      <w:lvlText w:val="%3."/>
+      <w:lvlJc w:val="right"/>
+      <w:pPr>
+        <w:ind w:left="1805" w:hanging="180"/>
+      </w:pPr>
+    </w:lvl>
+    <w:lvl w:ilvl="3" w:tplc="0416000F" w:tentative="1">
+      <w:start w:val="1"/>
+      <w:numFmt w:val="decimal"/>
+      <w:lvlText w:val="%4."/>
+      <w:lvlJc w:val="left"/>
+      <w:pPr>
+        <w:ind w:left="2525" w:hanging="360"/>
+      </w:pPr>
+    </w:lvl>
+    <w:lvl w:ilvl="4" w:tplc="04160019" w:tentative="1">
+      <w:start w:val="1"/>
+      <w:numFmt w:val="lowerLetter"/>
+      <w:lvlText w:val="%5."/>
+      <w:lvlJc w:val="left"/>
+      <w:pPr>
+        <w:ind w:left="3245" w:hanging="360"/>
+      </w:pPr>
+    </w:lvl>
+    <w:lvl w:ilvl="5" w:tplc="0416001B" w:tentative="1">
+      <w:start w:val="1"/>
+      <w:numFmt w:val="lowerRoman"/>
+      <w:lvlText w:val="%6."/>
+      <w:lvlJc w:val="right"/>
+      <w:pPr>
+        <w:ind w:left="3965" w:hanging="180"/>
+      </w:pPr>
+    </w:lvl>
+    <w:lvl w:ilvl="6" w:tplc="0416000F" w:tentative="1">
+      <w:start w:val="1"/>
+      <w:numFmt w:val="decimal"/>
+      <w:lvlText w:val="%7."/>
+      <w:lvlJc w:val="left"/>
+      <w:pPr>
+        <w:ind w:left="4685" w:hanging="360"/>
+      </w:pPr>
+    </w:lvl>
+    <w:lvl w:ilvl="7" w:tplc="04160019" w:tentative="1">
+      <w:start w:val="1"/>
+      <w:numFmt w:val="lowerLetter"/>
+      <w:lvlText w:val="%8."/>
+      <w:lvlJc w:val="left"/>
+      <w:pPr>
+        <w:ind w:left="5405" w:hanging="360"/>
+      </w:pPr>
+    </w:lvl>
+    <w:lvl w:ilvl="8" w:tplc="0416001B" w:tentative="1">
+      <w:start w:val="1"/>
+      <w:numFmt w:val="lowerRoman"/>
+      <w:lvlText w:val="%9."/>
+      <w:lvlJc w:val="right"/>
+      <w:pPr>
+        <w:ind w:left="6125" w:hanging="180"/>
+      </w:pPr>
+    </w:lvl>
+  </w:abstractNum>
+  <w:abstractNum w:abstractNumId="17">
+    <w:nsid w:val="6F3C1B37"/>
+    <w:multiLevelType w:val="hybridMultilevel"/>
+    <w:tmpl w:val="83A6FB8A"/>
+    <w:lvl w:ilvl="0" w:tplc="D9148BD0">
+      <w:start w:val="1"/>
+      <w:numFmt w:val="decimal"/>
+      <w:lvlText w:val="%1."/>
+      <w:lvlJc w:val="left"/>
+      <w:pPr>
+        <w:ind w:left="365" w:hanging="360"/>
+      </w:pPr>
+      <w:rPr>
+        <w:rFonts w:hint="default"/>
+      </w:rPr>
+    </w:lvl>
+    <w:lvl w:ilvl="1" w:tplc="04160019" w:tentative="1">
+      <w:start w:val="1"/>
+      <w:numFmt w:val="lowerLetter"/>
+      <w:lvlText w:val="%2."/>
+      <w:lvlJc w:val="left"/>
+      <w:pPr>
+        <w:ind w:left="1085" w:hanging="360"/>
+      </w:pPr>
+    </w:lvl>
+    <w:lvl w:ilvl="2" w:tplc="0416001B" w:tentative="1">
+      <w:start w:val="1"/>
+      <w:numFmt w:val="lowerRoman"/>
+      <w:lvlText w:val="%3."/>
+      <w:lvlJc w:val="right"/>
+      <w:pPr>
+        <w:ind w:left="1805" w:hanging="180"/>
+      </w:pPr>
+    </w:lvl>
+    <w:lvl w:ilvl="3" w:tplc="0416000F" w:tentative="1">
+      <w:start w:val="1"/>
+      <w:numFmt w:val="decimal"/>
+      <w:lvlText w:val="%4."/>
+      <w:lvlJc w:val="left"/>
+      <w:pPr>
+        <w:ind w:left="2525" w:hanging="360"/>
+      </w:pPr>
+    </w:lvl>
+    <w:lvl w:ilvl="4" w:tplc="04160019" w:tentative="1">
+      <w:start w:val="1"/>
+      <w:numFmt w:val="lowerLetter"/>
+      <w:lvlText w:val="%5."/>
+      <w:lvlJc w:val="left"/>
+      <w:pPr>
+        <w:ind w:left="3245" w:hanging="360"/>
+      </w:pPr>
+    </w:lvl>
+    <w:lvl w:ilvl="5" w:tplc="0416001B" w:tentative="1">
+      <w:start w:val="1"/>
+      <w:numFmt w:val="lowerRoman"/>
+      <w:lvlText w:val="%6."/>
+      <w:lvlJc w:val="right"/>
+      <w:pPr>
+        <w:ind w:left="3965" w:hanging="180"/>
+      </w:pPr>
+    </w:lvl>
+    <w:lvl w:ilvl="6" w:tplc="0416000F" w:tentative="1">
+      <w:start w:val="1"/>
+      <w:numFmt w:val="decimal"/>
+      <w:lvlText w:val="%7."/>
+      <w:lvlJc w:val="left"/>
+      <w:pPr>
+        <w:ind w:left="4685" w:hanging="360"/>
+      </w:pPr>
+    </w:lvl>
+    <w:lvl w:ilvl="7" w:tplc="04160019" w:tentative="1">
+      <w:start w:val="1"/>
+      <w:numFmt w:val="lowerLetter"/>
+      <w:lvlText w:val="%8."/>
+      <w:lvlJc w:val="left"/>
+      <w:pPr>
+        <w:ind w:left="5405" w:hanging="360"/>
+      </w:pPr>
+    </w:lvl>
+    <w:lvl w:ilvl="8" w:tplc="0416001B" w:tentative="1">
+      <w:start w:val="1"/>
+      <w:numFmt w:val="lowerRoman"/>
+      <w:lvlText w:val="%9."/>
+      <w:lvlJc w:val="right"/>
+      <w:pPr>
+        <w:ind w:left="6125" w:hanging="180"/>
+      </w:pPr>
+    </w:lvl>
+  </w:abstractNum>
+  <w:abstractNum w:abstractNumId="18">
     <w:nsid w:val="6FFE44E3"/>
     <w:multiLevelType w:val="multilevel"/>
     <w:tmpl w:val="F206901C"/>
@@ -17999,7 +18908,7 @@
       </w:rPr>
     </w:lvl>
   </w:abstractNum>
-  <w:abstractNum w:abstractNumId="12">
+  <w:abstractNum w:abstractNumId="19">
     <w:nsid w:val="71C035C4"/>
     <w:multiLevelType w:val="multilevel"/>
     <w:tmpl w:val="4150F01A"/>
@@ -18112,7 +19021,7 @@
       </w:rPr>
     </w:lvl>
   </w:abstractNum>
-  <w:abstractNum w:abstractNumId="13">
+  <w:abstractNum w:abstractNumId="20">
     <w:nsid w:val="7C6F7A04"/>
     <w:multiLevelType w:val="multilevel"/>
     <w:tmpl w:val="A02AEAEE"/>
@@ -18229,13 +19138,13 @@
     <w:abstractNumId w:val="2"/>
   </w:num>
   <w:num w:numId="2">
-    <w:abstractNumId w:val="10"/>
+    <w:abstractNumId w:val="14"/>
   </w:num>
   <w:num w:numId="3">
-    <w:abstractNumId w:val="10"/>
+    <w:abstractNumId w:val="14"/>
   </w:num>
   <w:num w:numId="4">
-    <w:abstractNumId w:val="8"/>
+    <w:abstractNumId w:val="11"/>
   </w:num>
   <w:num w:numId="5">
     <w:abstractNumId w:val="4"/>
@@ -18244,7 +19153,7 @@
     <w:abstractNumId w:val="1"/>
   </w:num>
   <w:num w:numId="7">
-    <w:abstractNumId w:val="9"/>
+    <w:abstractNumId w:val="12"/>
   </w:num>
   <w:num w:numId="8">
     <w:abstractNumId w:val="0"/>
@@ -18265,10 +19174,10 @@
     <w:abstractNumId w:val="2"/>
   </w:num>
   <w:num w:numId="14">
-    <w:abstractNumId w:val="7"/>
+    <w:abstractNumId w:val="9"/>
   </w:num>
   <w:num w:numId="15">
-    <w:abstractNumId w:val="11"/>
+    <w:abstractNumId w:val="18"/>
   </w:num>
   <w:num w:numId="16">
     <w:abstractNumId w:val="2"/>
@@ -18277,7 +19186,7 @@
     <w:abstractNumId w:val="2"/>
   </w:num>
   <w:num w:numId="18">
-    <w:abstractNumId w:val="6"/>
+    <w:abstractNumId w:val="8"/>
   </w:num>
   <w:num w:numId="19">
     <w:abstractNumId w:val="2"/>
@@ -18289,13 +19198,34 @@
     <w:abstractNumId w:val="2"/>
   </w:num>
   <w:num w:numId="22">
-    <w:abstractNumId w:val="5"/>
+    <w:abstractNumId w:val="7"/>
   </w:num>
   <w:num w:numId="23">
-    <w:abstractNumId w:val="12"/>
+    <w:abstractNumId w:val="19"/>
   </w:num>
   <w:num w:numId="24">
+    <w:abstractNumId w:val="20"/>
+  </w:num>
+  <w:num w:numId="25">
+    <w:abstractNumId w:val="15"/>
+  </w:num>
+  <w:num w:numId="26">
     <w:abstractNumId w:val="13"/>
+  </w:num>
+  <w:num w:numId="27">
+    <w:abstractNumId w:val="10"/>
+  </w:num>
+  <w:num w:numId="28">
+    <w:abstractNumId w:val="16"/>
+  </w:num>
+  <w:num w:numId="29">
+    <w:abstractNumId w:val="6"/>
+  </w:num>
+  <w:num w:numId="30">
+    <w:abstractNumId w:val="17"/>
+  </w:num>
+  <w:num w:numId="31">
+    <w:abstractNumId w:val="5"/>
   </w:num>
   <w:numIdMacAtCleanup w:val="8"/>
 </w:numbering>
@@ -18312,7 +19242,7 @@
     </w:rPrDefault>
     <w:pPrDefault/>
   </w:docDefaults>
-  <w:latentStyles w:defLockedState="0" w:defUIPriority="99" w:defSemiHidden="1" w:defUnhideWhenUsed="1" w:defQFormat="0" w:count="276">
+  <w:latentStyles w:defLockedState="0" w:defUIPriority="99" w:defSemiHidden="1" w:defUnhideWhenUsed="1" w:defQFormat="0" w:count="267">
     <w:lsdException w:name="Normal" w:semiHidden="0" w:uiPriority="0" w:unhideWhenUsed="0" w:qFormat="1"/>
     <w:lsdException w:name="heading 1" w:semiHidden="0" w:uiPriority="0" w:unhideWhenUsed="0" w:qFormat="1"/>
     <w:lsdException w:name="heading 2" w:uiPriority="0" w:qFormat="1"/>
@@ -18459,10 +19389,10 @@
       <w:lang w:eastAsia="pt-BR"/>
     </w:rPr>
   </w:style>
-  <w:style w:type="paragraph" w:styleId="Heading1">
+  <w:style w:type="paragraph" w:styleId="Ttulo1">
     <w:name w:val="heading 1"/>
     <w:basedOn w:val="Normal"/>
-    <w:next w:val="BodyText"/>
+    <w:next w:val="Corpodetexto"/>
     <w:qFormat/>
     <w:pPr>
       <w:keepNext/>
@@ -18482,10 +19412,10 @@
       <w:sz w:val="36"/>
     </w:rPr>
   </w:style>
-  <w:style w:type="paragraph" w:styleId="Heading2">
+  <w:style w:type="paragraph" w:styleId="Ttulo2">
     <w:name w:val="heading 2"/>
     <w:basedOn w:val="Normal"/>
-    <w:next w:val="BodyText"/>
+    <w:next w:val="Corpodetexto"/>
     <w:qFormat/>
     <w:pPr>
       <w:keepNext/>
@@ -18504,10 +19434,10 @@
       <w:sz w:val="28"/>
     </w:rPr>
   </w:style>
-  <w:style w:type="paragraph" w:styleId="Heading3">
+  <w:style w:type="paragraph" w:styleId="Ttulo3">
     <w:name w:val="heading 3"/>
     <w:basedOn w:val="Normal"/>
-    <w:next w:val="BodyText"/>
+    <w:next w:val="Corpodetexto"/>
     <w:qFormat/>
     <w:pPr>
       <w:keepNext/>
@@ -18524,10 +19454,10 @@
       <w:sz w:val="24"/>
     </w:rPr>
   </w:style>
-  <w:style w:type="paragraph" w:styleId="Heading4">
+  <w:style w:type="paragraph" w:styleId="Ttulo4">
     <w:name w:val="heading 4"/>
     <w:basedOn w:val="Normal"/>
-    <w:next w:val="BodyText"/>
+    <w:next w:val="Corpodetexto"/>
     <w:qFormat/>
     <w:pPr>
       <w:keepNext/>
@@ -18545,11 +19475,11 @@
       <w:sz w:val="24"/>
     </w:rPr>
   </w:style>
-  <w:style w:type="paragraph" w:styleId="Heading5">
+  <w:style w:type="paragraph" w:styleId="Ttulo5">
     <w:name w:val="heading 5"/>
     <w:basedOn w:val="Normal"/>
-    <w:next w:val="BodyText"/>
-    <w:link w:val="Heading5Char"/>
+    <w:next w:val="Corpodetexto"/>
+    <w:link w:val="Ttulo5Char"/>
     <w:qFormat/>
     <w:pPr>
       <w:keepNext/>
@@ -18566,11 +19496,11 @@
       <w:kern w:val="28"/>
     </w:rPr>
   </w:style>
-  <w:style w:type="paragraph" w:styleId="Heading6">
+  <w:style w:type="paragraph" w:styleId="Ttulo6">
     <w:name w:val="heading 6"/>
     <w:basedOn w:val="Normal"/>
-    <w:next w:val="BodyText"/>
-    <w:link w:val="Heading6Char"/>
+    <w:next w:val="Corpodetexto"/>
+    <w:link w:val="Ttulo6Char"/>
     <w:qFormat/>
     <w:pPr>
       <w:keepNext/>
@@ -18588,10 +19518,10 @@
       <w:kern w:val="28"/>
     </w:rPr>
   </w:style>
-  <w:style w:type="paragraph" w:styleId="Heading7">
+  <w:style w:type="paragraph" w:styleId="Ttulo7">
     <w:name w:val="heading 7"/>
     <w:basedOn w:val="Normal"/>
-    <w:next w:val="BodyText"/>
+    <w:next w:val="Corpodetexto"/>
     <w:qFormat/>
     <w:pPr>
       <w:keepNext/>
@@ -18607,10 +19537,10 @@
       <w:kern w:val="28"/>
     </w:rPr>
   </w:style>
-  <w:style w:type="paragraph" w:styleId="Heading8">
+  <w:style w:type="paragraph" w:styleId="Ttulo8">
     <w:name w:val="heading 8"/>
     <w:basedOn w:val="Normal"/>
-    <w:next w:val="BodyText"/>
+    <w:next w:val="Corpodetexto"/>
     <w:qFormat/>
     <w:pPr>
       <w:keepNext/>
@@ -18627,10 +19557,10 @@
       <w:kern w:val="28"/>
     </w:rPr>
   </w:style>
-  <w:style w:type="paragraph" w:styleId="Heading9">
+  <w:style w:type="paragraph" w:styleId="Ttulo9">
     <w:name w:val="heading 9"/>
     <w:basedOn w:val="Normal"/>
-    <w:next w:val="BodyText"/>
+    <w:next w:val="Corpodetexto"/>
     <w:qFormat/>
     <w:pPr>
       <w:keepNext/>
@@ -18647,13 +19577,13 @@
       <w:kern w:val="28"/>
     </w:rPr>
   </w:style>
-  <w:style w:type="character" w:default="1" w:styleId="DefaultParagraphFont">
+  <w:style w:type="character" w:default="1" w:styleId="Fontepargpadro">
     <w:name w:val="Default Paragraph Font"/>
     <w:uiPriority w:val="1"/>
     <w:semiHidden/>
     <w:unhideWhenUsed/>
   </w:style>
-  <w:style w:type="table" w:default="1" w:styleId="TableNormal">
+  <w:style w:type="table" w:default="1" w:styleId="Tabelanormal">
     <w:name w:val="Normal Table"/>
     <w:uiPriority w:val="99"/>
     <w:semiHidden/>
@@ -18668,16 +19598,16 @@
       </w:tblCellMar>
     </w:tblPr>
   </w:style>
-  <w:style w:type="numbering" w:default="1" w:styleId="NoList">
+  <w:style w:type="numbering" w:default="1" w:styleId="Semlista">
     <w:name w:val="No List"/>
     <w:uiPriority w:val="99"/>
     <w:semiHidden/>
     <w:unhideWhenUsed/>
   </w:style>
-  <w:style w:type="paragraph" w:customStyle="1" w:styleId="normal0">
-    <w:name w:val="normal"/>
+  <w:style w:type="paragraph" w:customStyle="1" w:styleId="Normal1">
+    <w:name w:val="Normal1"/>
   </w:style>
-  <w:style w:type="paragraph" w:styleId="Title">
+  <w:style w:type="paragraph" w:styleId="Ttulo">
     <w:name w:val="Title"/>
     <w:basedOn w:val="Normal"/>
     <w:qFormat/>
@@ -18695,10 +19625,10 @@
       <w:sz w:val="72"/>
     </w:rPr>
   </w:style>
-  <w:style w:type="paragraph" w:styleId="BodyText">
+  <w:style w:type="paragraph" w:styleId="Corpodetexto">
     <w:name w:val="Body Text"/>
     <w:basedOn w:val="Normal"/>
-    <w:link w:val="BodyTextChar"/>
+    <w:link w:val="CorpodetextoChar"/>
     <w:autoRedefine/>
     <w:rsid w:val="00A37183"/>
     <w:pPr>
@@ -18710,14 +19640,14 @@
       <w:szCs w:val="24"/>
     </w:rPr>
   </w:style>
-  <w:style w:type="character" w:styleId="FootnoteReference">
+  <w:style w:type="character" w:styleId="Refdenotaderodap">
     <w:name w:val="footnote reference"/>
     <w:semiHidden/>
     <w:rPr>
       <w:vertAlign w:val="superscript"/>
     </w:rPr>
   </w:style>
-  <w:style w:type="character" w:styleId="PageNumber">
+  <w:style w:type="character" w:styleId="Nmerodepgina">
     <w:name w:val="page number"/>
     <w:rPr>
       <w:b/>
@@ -18725,7 +19655,7 @@
   </w:style>
   <w:style w:type="paragraph" w:customStyle="1" w:styleId="cabealho-capa">
     <w:name w:val="cabeçalho-capa"/>
-    <w:basedOn w:val="Heading2"/>
+    <w:basedOn w:val="Ttulo2"/>
     <w:pPr>
       <w:numPr>
         <w:ilvl w:val="0"/>
@@ -18740,7 +19670,7 @@
   </w:style>
   <w:style w:type="paragraph" w:customStyle="1" w:styleId="capa-ttulo">
     <w:name w:val="capa-título"/>
-    <w:basedOn w:val="Heading1"/>
+    <w:basedOn w:val="Ttulo1"/>
     <w:pPr>
       <w:numPr>
         <w:numId w:val="0"/>
@@ -18750,7 +19680,7 @@
   </w:style>
   <w:style w:type="paragraph" w:customStyle="1" w:styleId="capa-autor">
     <w:name w:val="capa-autor"/>
-    <w:basedOn w:val="Heading2"/>
+    <w:basedOn w:val="Ttulo2"/>
     <w:pPr>
       <w:numPr>
         <w:ilvl w:val="0"/>
@@ -18765,7 +19695,7 @@
   </w:style>
   <w:style w:type="paragraph" w:customStyle="1" w:styleId="capa-local">
     <w:name w:val="capa-local"/>
-    <w:basedOn w:val="Heading2"/>
+    <w:basedOn w:val="Ttulo2"/>
     <w:pPr>
       <w:numPr>
         <w:ilvl w:val="0"/>
@@ -18780,7 +19710,7 @@
   </w:style>
   <w:style w:type="paragraph" w:customStyle="1" w:styleId="capa-data">
     <w:name w:val="capa-data"/>
-    <w:basedOn w:val="Heading1"/>
+    <w:basedOn w:val="Ttulo1"/>
     <w:pPr>
       <w:numPr>
         <w:numId w:val="0"/>
@@ -18794,9 +19724,9 @@
       <w:sz w:val="24"/>
     </w:rPr>
   </w:style>
-  <w:style w:type="paragraph" w:styleId="ListBullet">
+  <w:style w:type="paragraph" w:styleId="Commarcadores">
     <w:name w:val="List Bullet"/>
-    <w:basedOn w:val="List"/>
+    <w:basedOn w:val="Lista"/>
     <w:autoRedefine/>
     <w:pPr>
       <w:numPr>
@@ -18808,9 +19738,9 @@
       <w:spacing w:after="160"/>
     </w:pPr>
   </w:style>
-  <w:style w:type="paragraph" w:styleId="List">
+  <w:style w:type="paragraph" w:styleId="Lista">
     <w:name w:val="List"/>
-    <w:basedOn w:val="BodyText"/>
+    <w:basedOn w:val="Corpodetexto"/>
     <w:pPr>
       <w:tabs>
         <w:tab w:val="left" w:pos="720"/>
@@ -18818,10 +19748,10 @@
       <w:ind w:left="720" w:hanging="360"/>
     </w:pPr>
   </w:style>
-  <w:style w:type="paragraph" w:styleId="Caption">
+  <w:style w:type="paragraph" w:styleId="Legenda">
     <w:name w:val="caption"/>
     <w:basedOn w:val="Normal"/>
-    <w:next w:val="BodyText"/>
+    <w:next w:val="Corpodetexto"/>
     <w:uiPriority w:val="35"/>
     <w:qFormat/>
     <w:pPr>
@@ -18833,36 +19763,34 @@
       <w:sz w:val="18"/>
     </w:rPr>
   </w:style>
-  <w:style w:type="paragraph" w:styleId="ListNumber">
+  <w:style w:type="paragraph" w:styleId="Numerada">
     <w:name w:val="List Number"/>
-    <w:basedOn w:val="List"/>
+    <w:basedOn w:val="Lista"/>
     <w:autoRedefine/>
     <w:pPr>
-      <w:numPr>
-        <w:numId w:val="3"/>
-      </w:numPr>
       <w:tabs>
         <w:tab w:val="clear" w:pos="720"/>
       </w:tabs>
       <w:spacing w:after="160"/>
+      <w:ind w:hanging="720"/>
     </w:pPr>
   </w:style>
   <w:style w:type="paragraph" w:customStyle="1" w:styleId="Figura">
     <w:name w:val="Figura"/>
-    <w:basedOn w:val="BodyText"/>
-    <w:next w:val="Caption"/>
+    <w:basedOn w:val="Corpodetexto"/>
+    <w:next w:val="Legenda"/>
     <w:pPr>
       <w:jc w:val="center"/>
     </w:pPr>
   </w:style>
-  <w:style w:type="paragraph" w:styleId="ListBullet2">
+  <w:style w:type="paragraph" w:styleId="Commarcadores2">
     <w:name w:val="List Bullet 2"/>
-    <w:basedOn w:val="ListBullet"/>
+    <w:basedOn w:val="Commarcadores"/>
     <w:pPr>
       <w:ind w:left="1080"/>
     </w:pPr>
   </w:style>
-  <w:style w:type="paragraph" w:styleId="FootnoteText">
+  <w:style w:type="paragraph" w:styleId="Textodenotaderodap">
     <w:name w:val="footnote text"/>
     <w:basedOn w:val="Normal"/>
     <w:semiHidden/>
@@ -18891,7 +19819,7 @@
       <w:sz w:val="18"/>
     </w:rPr>
   </w:style>
-  <w:style w:type="paragraph" w:styleId="Footer">
+  <w:style w:type="paragraph" w:styleId="Rodap">
     <w:name w:val="footer"/>
     <w:basedOn w:val="Normal"/>
     <w:pPr>
@@ -18902,13 +19830,13 @@
       </w:tabs>
     </w:pPr>
   </w:style>
-  <w:style w:type="paragraph" w:styleId="TOC1">
+  <w:style w:type="paragraph" w:styleId="Sumrio1">
     <w:name w:val="toc 1"/>
     <w:basedOn w:val="Normal"/>
     <w:next w:val="Normal"/>
     <w:uiPriority w:val="39"/>
   </w:style>
-  <w:style w:type="paragraph" w:styleId="TOC2">
+  <w:style w:type="paragraph" w:styleId="Sumrio2">
     <w:name w:val="toc 2"/>
     <w:basedOn w:val="Normal"/>
     <w:next w:val="Normal"/>
@@ -18917,7 +19845,7 @@
       <w:ind w:left="200"/>
     </w:pPr>
   </w:style>
-  <w:style w:type="paragraph" w:styleId="TOC3">
+  <w:style w:type="paragraph" w:styleId="Sumrio3">
     <w:name w:val="toc 3"/>
     <w:basedOn w:val="Normal"/>
     <w:next w:val="Normal"/>
@@ -18926,7 +19854,7 @@
       <w:ind w:left="400"/>
     </w:pPr>
   </w:style>
-  <w:style w:type="paragraph" w:styleId="TOC4">
+  <w:style w:type="paragraph" w:styleId="Sumrio4">
     <w:name w:val="toc 4"/>
     <w:basedOn w:val="Normal"/>
     <w:next w:val="Normal"/>
@@ -18935,7 +19863,7 @@
       <w:ind w:left="600"/>
     </w:pPr>
   </w:style>
-  <w:style w:type="paragraph" w:styleId="TOC5">
+  <w:style w:type="paragraph" w:styleId="Sumrio5">
     <w:name w:val="toc 5"/>
     <w:basedOn w:val="Normal"/>
     <w:next w:val="Normal"/>
@@ -18944,7 +19872,7 @@
       <w:ind w:left="800"/>
     </w:pPr>
   </w:style>
-  <w:style w:type="paragraph" w:styleId="TOC6">
+  <w:style w:type="paragraph" w:styleId="Sumrio6">
     <w:name w:val="toc 6"/>
     <w:basedOn w:val="Normal"/>
     <w:next w:val="Normal"/>
@@ -18953,7 +19881,7 @@
       <w:ind w:left="1000"/>
     </w:pPr>
   </w:style>
-  <w:style w:type="paragraph" w:styleId="TOC7">
+  <w:style w:type="paragraph" w:styleId="Sumrio7">
     <w:name w:val="toc 7"/>
     <w:basedOn w:val="Normal"/>
     <w:next w:val="Normal"/>
@@ -18962,7 +19890,7 @@
       <w:ind w:left="1200"/>
     </w:pPr>
   </w:style>
-  <w:style w:type="paragraph" w:styleId="TOC8">
+  <w:style w:type="paragraph" w:styleId="Sumrio8">
     <w:name w:val="toc 8"/>
     <w:basedOn w:val="Normal"/>
     <w:next w:val="Normal"/>
@@ -18971,7 +19899,7 @@
       <w:ind w:left="1400"/>
     </w:pPr>
   </w:style>
-  <w:style w:type="paragraph" w:styleId="TOC9">
+  <w:style w:type="paragraph" w:styleId="Sumrio9">
     <w:name w:val="toc 9"/>
     <w:basedOn w:val="Normal"/>
     <w:next w:val="Normal"/>
@@ -18980,7 +19908,7 @@
       <w:ind w:left="1600"/>
     </w:pPr>
   </w:style>
-  <w:style w:type="paragraph" w:styleId="Header">
+  <w:style w:type="paragraph" w:styleId="Cabealho">
     <w:name w:val="header"/>
     <w:basedOn w:val="Normal"/>
     <w:pPr>
@@ -18993,7 +19921,7 @@
   <w:style w:type="paragraph" w:customStyle="1" w:styleId="Titulo">
     <w:name w:val="Titulo"/>
     <w:basedOn w:val="Normal"/>
-    <w:next w:val="BodyText"/>
+    <w:next w:val="Corpodetexto"/>
     <w:pPr>
       <w:spacing w:after="240"/>
       <w:jc w:val="center"/>
@@ -19003,9 +19931,9 @@
       <w:sz w:val="36"/>
     </w:rPr>
   </w:style>
-  <w:style w:type="paragraph" w:styleId="Quote">
+  <w:style w:type="paragraph" w:styleId="Citao">
     <w:name w:val="Quote"/>
-    <w:basedOn w:val="BodyText"/>
+    <w:basedOn w:val="Corpodetexto"/>
     <w:qFormat/>
     <w:pPr>
       <w:pBdr>
@@ -19027,7 +19955,7 @@
   </w:style>
   <w:style w:type="paragraph" w:customStyle="1" w:styleId="Item">
     <w:name w:val="Item"/>
-    <w:basedOn w:val="BodyText"/>
+    <w:basedOn w:val="Corpodetexto"/>
     <w:pPr>
       <w:ind w:left="715" w:hanging="284"/>
     </w:pPr>
@@ -19042,23 +19970,23 @@
   <w:style w:type="paragraph" w:customStyle="1" w:styleId="Descrio">
     <w:name w:val="Descrição"/>
     <w:basedOn w:val="Normal"/>
-    <w:next w:val="BodyText"/>
+    <w:next w:val="Corpodetexto"/>
     <w:pPr>
       <w:spacing w:before="60" w:after="60"/>
       <w:ind w:left="864" w:hanging="432"/>
     </w:pPr>
   </w:style>
-  <w:style w:type="character" w:styleId="CommentReference">
+  <w:style w:type="character" w:styleId="Refdecomentrio">
     <w:name w:val="annotation reference"/>
     <w:semiHidden/>
     <w:rPr>
       <w:sz w:val="16"/>
     </w:rPr>
   </w:style>
-  <w:style w:type="paragraph" w:styleId="CommentText">
+  <w:style w:type="paragraph" w:styleId="Textodecomentrio">
     <w:name w:val="annotation text"/>
     <w:basedOn w:val="Normal"/>
-    <w:link w:val="CommentTextChar"/>
+    <w:link w:val="TextodecomentrioChar"/>
     <w:autoRedefine/>
     <w:semiHidden/>
     <w:pPr>
@@ -19069,9 +19997,9 @@
       <w:ind w:left="187" w:hanging="187"/>
     </w:pPr>
   </w:style>
-  <w:style w:type="paragraph" w:styleId="ListNumber2">
+  <w:style w:type="paragraph" w:styleId="Numerada2">
     <w:name w:val="List Number 2"/>
-    <w:basedOn w:val="ListNumber"/>
+    <w:basedOn w:val="Numerada"/>
     <w:pPr>
       <w:numPr>
         <w:ilvl w:val="1"/>
@@ -19079,7 +20007,7 @@
       <w:ind w:left="1080" w:hanging="360"/>
     </w:pPr>
   </w:style>
-  <w:style w:type="paragraph" w:styleId="Subtitle">
+  <w:style w:type="paragraph" w:styleId="Subttulo">
     <w:name w:val="Subtitle"/>
     <w:basedOn w:val="Normal"/>
     <w:next w:val="Normal"/>
@@ -19111,14 +20039,14 @@
       <w:sz w:val="32"/>
     </w:rPr>
   </w:style>
-  <w:style w:type="paragraph" w:styleId="Date">
+  <w:style w:type="paragraph" w:styleId="Data">
     <w:name w:val="Date"/>
     <w:basedOn w:val="Normal"/>
     <w:next w:val="Normal"/>
   </w:style>
   <w:style w:type="paragraph" w:customStyle="1" w:styleId="Cdigo">
     <w:name w:val="Código"/>
-    <w:basedOn w:val="BodyText"/>
+    <w:basedOn w:val="Corpodetexto"/>
     <w:rPr>
       <w:rFonts w:ascii="Courier New" w:hAnsi="Courier New"/>
       <w:noProof/>
@@ -19133,7 +20061,7 @@
   </w:style>
   <w:style w:type="paragraph" w:customStyle="1" w:styleId="sumrio">
     <w:name w:val="sumário"/>
-    <w:basedOn w:val="Heading1"/>
+    <w:basedOn w:val="Ttulo1"/>
     <w:pPr>
       <w:numPr>
         <w:numId w:val="0"/>
@@ -19177,7 +20105,7 @@
   </w:style>
   <w:style w:type="paragraph" w:customStyle="1" w:styleId="Interface1">
     <w:name w:val="Interface 1"/>
-    <w:basedOn w:val="BodyText"/>
+    <w:basedOn w:val="Corpodetexto"/>
     <w:pPr>
       <w:spacing w:after="0"/>
       <w:jc w:val="center"/>
@@ -19195,21 +20123,21 @@
       <w:b w:val="0"/>
     </w:rPr>
   </w:style>
-  <w:style w:type="paragraph" w:styleId="BodyTextIndent">
+  <w:style w:type="paragraph" w:styleId="Recuodecorpodetexto">
     <w:name w:val="Body Text Indent"/>
-    <w:basedOn w:val="BodyText"/>
+    <w:basedOn w:val="Corpodetexto"/>
     <w:pPr>
       <w:ind w:left="360"/>
     </w:pPr>
   </w:style>
-  <w:style w:type="character" w:styleId="EndnoteReference">
+  <w:style w:type="character" w:styleId="Refdenotadefim">
     <w:name w:val="endnote reference"/>
     <w:semiHidden/>
     <w:rPr>
       <w:vertAlign w:val="superscript"/>
     </w:rPr>
   </w:style>
-  <w:style w:type="paragraph" w:styleId="EndnoteText">
+  <w:style w:type="paragraph" w:styleId="Textodenotadefim">
     <w:name w:val="endnote text"/>
     <w:basedOn w:val="Normal"/>
     <w:semiHidden/>
@@ -19224,9 +20152,9 @@
       <w:sz w:val="18"/>
     </w:rPr>
   </w:style>
-  <w:style w:type="paragraph" w:styleId="List2">
+  <w:style w:type="paragraph" w:styleId="Lista2">
     <w:name w:val="List 2"/>
-    <w:basedOn w:val="List"/>
+    <w:basedOn w:val="Lista"/>
     <w:pPr>
       <w:tabs>
         <w:tab w:val="clear" w:pos="720"/>
@@ -19235,9 +20163,9 @@
       <w:ind w:left="1080"/>
     </w:pPr>
   </w:style>
-  <w:style w:type="paragraph" w:styleId="List3">
+  <w:style w:type="paragraph" w:styleId="Lista3">
     <w:name w:val="List 3"/>
-    <w:basedOn w:val="List"/>
+    <w:basedOn w:val="Lista"/>
     <w:pPr>
       <w:tabs>
         <w:tab w:val="clear" w:pos="720"/>
@@ -19246,17 +20174,17 @@
       <w:ind w:left="1440"/>
     </w:pPr>
   </w:style>
-  <w:style w:type="paragraph" w:styleId="ListBullet3">
+  <w:style w:type="paragraph" w:styleId="Commarcadores3">
     <w:name w:val="List Bullet 3"/>
-    <w:basedOn w:val="ListBullet"/>
+    <w:basedOn w:val="Commarcadores"/>
     <w:autoRedefine/>
     <w:pPr>
       <w:ind w:left="1440"/>
     </w:pPr>
   </w:style>
-  <w:style w:type="paragraph" w:styleId="ListContinue">
+  <w:style w:type="paragraph" w:styleId="Listadecontinuao">
     <w:name w:val="List Continue"/>
-    <w:basedOn w:val="List"/>
+    <w:basedOn w:val="Lista"/>
     <w:pPr>
       <w:tabs>
         <w:tab w:val="clear" w:pos="720"/>
@@ -19264,23 +20192,23 @@
       <w:spacing w:after="160"/>
     </w:pPr>
   </w:style>
-  <w:style w:type="paragraph" w:styleId="ListContinue2">
+  <w:style w:type="paragraph" w:styleId="Listadecontinuao2">
     <w:name w:val="List Continue 2"/>
-    <w:basedOn w:val="ListContinue"/>
+    <w:basedOn w:val="Listadecontinuao"/>
     <w:pPr>
       <w:ind w:left="1080"/>
     </w:pPr>
   </w:style>
-  <w:style w:type="paragraph" w:styleId="ListContinue3">
+  <w:style w:type="paragraph" w:styleId="Listadecontinuao3">
     <w:name w:val="List Continue 3"/>
-    <w:basedOn w:val="ListContinue"/>
+    <w:basedOn w:val="Listadecontinuao"/>
     <w:pPr>
       <w:ind w:left="1440"/>
     </w:pPr>
   </w:style>
-  <w:style w:type="paragraph" w:styleId="ListNumber3">
+  <w:style w:type="paragraph" w:styleId="Numerada3">
     <w:name w:val="List Number 3"/>
-    <w:basedOn w:val="ListNumber"/>
+    <w:basedOn w:val="Numerada"/>
     <w:pPr>
       <w:numPr>
         <w:ilvl w:val="2"/>
@@ -19288,9 +20216,9 @@
       <w:ind w:left="1440" w:hanging="360"/>
     </w:pPr>
   </w:style>
-  <w:style w:type="paragraph" w:styleId="MacroText">
+  <w:style w:type="paragraph" w:styleId="Textodemacro">
     <w:name w:val="macro"/>
-    <w:basedOn w:val="BodyText"/>
+    <w:basedOn w:val="Corpodetexto"/>
     <w:semiHidden/>
     <w:pPr>
       <w:spacing w:after="120"/>
@@ -19299,7 +20227,7 @@
       <w:rFonts w:ascii="Courier New" w:hAnsi="Courier New"/>
     </w:rPr>
   </w:style>
-  <w:style w:type="paragraph" w:styleId="NormalIndent">
+  <w:style w:type="paragraph" w:styleId="Recuonormal">
     <w:name w:val="Normal Indent"/>
     <w:basedOn w:val="Normal"/>
     <w:pPr>
@@ -19308,7 +20236,7 @@
   </w:style>
   <w:style w:type="paragraph" w:customStyle="1" w:styleId="Tabela">
     <w:name w:val="Tabela"/>
-    <w:basedOn w:val="BodyText"/>
+    <w:basedOn w:val="Corpodetexto"/>
     <w:pPr>
       <w:keepNext/>
       <w:spacing w:before="40" w:after="40"/>
@@ -19338,19 +20266,15 @@
   </w:style>
   <w:style w:type="paragraph" w:customStyle="1" w:styleId="Ttulodecapa">
     <w:name w:val="Título de capa"/>
-    <w:basedOn w:val="Title"/>
+    <w:basedOn w:val="Ttulo"/>
     <w:rPr>
       <w:sz w:val="96"/>
     </w:rPr>
   </w:style>
-  <w:style w:type="paragraph" w:styleId="ListNumber4">
+  <w:style w:type="paragraph" w:styleId="Numerada4">
     <w:name w:val="List Number 4"/>
-    <w:basedOn w:val="ListNumber"/>
+    <w:basedOn w:val="Numerada"/>
     <w:pPr>
-      <w:numPr>
-        <w:ilvl w:val="3"/>
-        <w:numId w:val="1"/>
-      </w:numPr>
       <w:tabs>
         <w:tab w:val="num" w:pos="2520"/>
       </w:tabs>
@@ -19358,14 +20282,10 @@
       <w:ind w:left="1728" w:hanging="648"/>
     </w:pPr>
   </w:style>
-  <w:style w:type="paragraph" w:styleId="ListNumber5">
+  <w:style w:type="paragraph" w:styleId="Numerada5">
     <w:name w:val="List Number 5"/>
-    <w:basedOn w:val="ListNumber"/>
+    <w:basedOn w:val="Numerada"/>
     <w:pPr>
-      <w:numPr>
-        <w:ilvl w:val="4"/>
-        <w:numId w:val="1"/>
-      </w:numPr>
       <w:tabs>
         <w:tab w:val="num" w:pos="3240"/>
       </w:tabs>
@@ -19375,7 +20295,7 @@
   </w:style>
   <w:style w:type="paragraph" w:customStyle="1" w:styleId="Pginaembranco">
     <w:name w:val="Página em branco"/>
-    <w:basedOn w:val="Title"/>
+    <w:basedOn w:val="Ttulo"/>
     <w:rPr>
       <w:color w:val="C0C0C0"/>
     </w:rPr>
@@ -19395,7 +20315,7 @@
       <w:u w:val="single"/>
     </w:rPr>
   </w:style>
-  <w:style w:type="paragraph" w:styleId="DocumentMap">
+  <w:style w:type="paragraph" w:styleId="MapadoDocumento">
     <w:name w:val="Document Map"/>
     <w:basedOn w:val="Normal"/>
     <w:semiHidden/>
@@ -19406,11 +20326,11 @@
       <w:rFonts w:ascii="Tahoma" w:hAnsi="Tahoma" w:cs="Tahoma"/>
     </w:rPr>
   </w:style>
-  <w:style w:type="paragraph" w:styleId="CommentSubject">
+  <w:style w:type="paragraph" w:styleId="Assuntodocomentrio">
     <w:name w:val="annotation subject"/>
-    <w:basedOn w:val="CommentText"/>
-    <w:next w:val="CommentText"/>
-    <w:link w:val="CommentSubjectChar"/>
+    <w:basedOn w:val="Textodecomentrio"/>
+    <w:next w:val="Textodecomentrio"/>
+    <w:link w:val="AssuntodocomentrioChar"/>
     <w:uiPriority w:val="99"/>
     <w:semiHidden/>
     <w:unhideWhenUsed/>
@@ -19427,28 +20347,28 @@
       <w:bCs/>
     </w:rPr>
   </w:style>
-  <w:style w:type="character" w:customStyle="1" w:styleId="CommentTextChar">
-    <w:name w:val="Comment Text Char"/>
-    <w:link w:val="CommentText"/>
+  <w:style w:type="character" w:customStyle="1" w:styleId="TextodecomentrioChar">
+    <w:name w:val="Texto de comentário Char"/>
+    <w:link w:val="Textodecomentrio"/>
     <w:semiHidden/>
     <w:rsid w:val="00D550F7"/>
     <w:rPr>
       <w:lang w:val="pt-BR" w:eastAsia="pt-BR"/>
     </w:rPr>
   </w:style>
-  <w:style w:type="character" w:customStyle="1" w:styleId="CommentSubjectChar">
-    <w:name w:val="Comment Subject Char"/>
-    <w:basedOn w:val="CommentTextChar"/>
-    <w:link w:val="CommentSubject"/>
+  <w:style w:type="character" w:customStyle="1" w:styleId="AssuntodocomentrioChar">
+    <w:name w:val="Assunto do comentário Char"/>
+    <w:basedOn w:val="TextodecomentrioChar"/>
+    <w:link w:val="Assuntodocomentrio"/>
     <w:rsid w:val="00D550F7"/>
     <w:rPr>
       <w:lang w:val="pt-BR" w:eastAsia="pt-BR"/>
     </w:rPr>
   </w:style>
-  <w:style w:type="paragraph" w:styleId="BalloonText">
+  <w:style w:type="paragraph" w:styleId="Textodebalo">
     <w:name w:val="Balloon Text"/>
     <w:basedOn w:val="Normal"/>
-    <w:link w:val="BalloonTextChar"/>
+    <w:link w:val="TextodebaloChar"/>
     <w:uiPriority w:val="99"/>
     <w:semiHidden/>
     <w:unhideWhenUsed/>
@@ -19459,9 +20379,9 @@
       <w:szCs w:val="16"/>
     </w:rPr>
   </w:style>
-  <w:style w:type="character" w:customStyle="1" w:styleId="BalloonTextChar">
-    <w:name w:val="Balloon Text Char"/>
-    <w:link w:val="BalloonText"/>
+  <w:style w:type="character" w:customStyle="1" w:styleId="TextodebaloChar">
+    <w:name w:val="Texto de balão Char"/>
+    <w:link w:val="Textodebalo"/>
     <w:uiPriority w:val="99"/>
     <w:semiHidden/>
     <w:rsid w:val="00D550F7"/>
@@ -19472,13 +20392,12 @@
       <w:lang w:val="pt-BR" w:eastAsia="pt-BR"/>
     </w:rPr>
   </w:style>
-  <w:style w:type="table" w:styleId="TableGrid">
+  <w:style w:type="table" w:styleId="Tabelacomgrade">
     <w:name w:val="Table Grid"/>
-    <w:basedOn w:val="TableNormal"/>
+    <w:basedOn w:val="Tabelanormal"/>
     <w:uiPriority w:val="59"/>
     <w:rsid w:val="00D82966"/>
     <w:tblPr>
-      <w:tblInd w:w="0" w:type="dxa"/>
       <w:tblBorders>
         <w:top w:val="single" w:sz="4" w:space="0" w:color="000000"/>
         <w:left w:val="single" w:sz="4" w:space="0" w:color="000000"/>
@@ -19487,15 +20406,9 @@
         <w:insideH w:val="single" w:sz="4" w:space="0" w:color="000000"/>
         <w:insideV w:val="single" w:sz="4" w:space="0" w:color="000000"/>
       </w:tblBorders>
-      <w:tblCellMar>
-        <w:top w:w="0" w:type="dxa"/>
-        <w:left w:w="108" w:type="dxa"/>
-        <w:bottom w:w="0" w:type="dxa"/>
-        <w:right w:w="108" w:type="dxa"/>
-      </w:tblCellMar>
     </w:tblPr>
   </w:style>
-  <w:style w:type="paragraph" w:styleId="ListParagraph">
+  <w:style w:type="paragraph" w:styleId="PargrafodaLista">
     <w:name w:val="List Paragraph"/>
     <w:basedOn w:val="Normal"/>
     <w:uiPriority w:val="34"/>
@@ -19505,9 +20418,9 @@
       <w:ind w:left="708"/>
     </w:pPr>
   </w:style>
-  <w:style w:type="character" w:customStyle="1" w:styleId="Heading5Char">
-    <w:name w:val="Heading 5 Char"/>
-    <w:link w:val="Heading5"/>
+  <w:style w:type="character" w:customStyle="1" w:styleId="Ttulo5Char">
+    <w:name w:val="Título 5 Char"/>
+    <w:link w:val="Ttulo5"/>
     <w:rsid w:val="00C05D66"/>
     <w:rPr>
       <w:rFonts w:ascii="Arial" w:hAnsi="Arial"/>
@@ -19516,18 +20429,18 @@
       <w:lang w:eastAsia="pt-BR"/>
     </w:rPr>
   </w:style>
-  <w:style w:type="character" w:customStyle="1" w:styleId="BodyTextChar">
-    <w:name w:val="Body Text Char"/>
-    <w:link w:val="BodyText"/>
+  <w:style w:type="character" w:customStyle="1" w:styleId="CorpodetextoChar">
+    <w:name w:val="Corpo de texto Char"/>
+    <w:link w:val="Corpodetexto"/>
     <w:rsid w:val="00951735"/>
     <w:rPr>
       <w:sz w:val="24"/>
       <w:szCs w:val="24"/>
     </w:rPr>
   </w:style>
-  <w:style w:type="character" w:customStyle="1" w:styleId="Heading6Char">
-    <w:name w:val="Heading 6 Char"/>
-    <w:link w:val="Heading6"/>
+  <w:style w:type="character" w:customStyle="1" w:styleId="Ttulo6Char">
+    <w:name w:val="Título 6 Char"/>
+    <w:link w:val="Ttulo6"/>
     <w:rsid w:val="008063A7"/>
     <w:rPr>
       <w:rFonts w:ascii="Arial" w:hAnsi="Arial"/>
@@ -19538,57 +20451,45 @@
     </w:rPr>
   </w:style>
   <w:style w:type="table" w:customStyle="1" w:styleId="a">
-    <w:basedOn w:val="TableNormal"/>
+    <w:basedOn w:val="Tabelanormal"/>
     <w:tblPr>
       <w:tblStyleRowBandSize w:val="1"/>
       <w:tblStyleColBandSize w:val="1"/>
-      <w:tblInd w:w="0" w:type="dxa"/>
       <w:tblCellMar>
-        <w:top w:w="0" w:type="dxa"/>
         <w:left w:w="70" w:type="dxa"/>
-        <w:bottom w:w="0" w:type="dxa"/>
         <w:right w:w="70" w:type="dxa"/>
       </w:tblCellMar>
     </w:tblPr>
   </w:style>
   <w:style w:type="table" w:customStyle="1" w:styleId="a0">
-    <w:basedOn w:val="TableNormal"/>
+    <w:basedOn w:val="Tabelanormal"/>
     <w:tblPr>
       <w:tblStyleRowBandSize w:val="1"/>
       <w:tblStyleColBandSize w:val="1"/>
-      <w:tblInd w:w="0" w:type="dxa"/>
       <w:tblCellMar>
-        <w:top w:w="0" w:type="dxa"/>
         <w:left w:w="70" w:type="dxa"/>
-        <w:bottom w:w="0" w:type="dxa"/>
         <w:right w:w="70" w:type="dxa"/>
       </w:tblCellMar>
     </w:tblPr>
   </w:style>
   <w:style w:type="table" w:customStyle="1" w:styleId="a1">
-    <w:basedOn w:val="TableNormal"/>
+    <w:basedOn w:val="Tabelanormal"/>
     <w:tblPr>
       <w:tblStyleRowBandSize w:val="1"/>
       <w:tblStyleColBandSize w:val="1"/>
-      <w:tblInd w:w="0" w:type="dxa"/>
       <w:tblCellMar>
-        <w:top w:w="0" w:type="dxa"/>
         <w:left w:w="70" w:type="dxa"/>
-        <w:bottom w:w="0" w:type="dxa"/>
         <w:right w:w="70" w:type="dxa"/>
       </w:tblCellMar>
     </w:tblPr>
   </w:style>
   <w:style w:type="table" w:customStyle="1" w:styleId="a2">
-    <w:basedOn w:val="TableNormal"/>
+    <w:basedOn w:val="Tabelanormal"/>
     <w:tblPr>
       <w:tblStyleRowBandSize w:val="1"/>
       <w:tblStyleColBandSize w:val="1"/>
-      <w:tblInd w:w="0" w:type="dxa"/>
       <w:tblCellMar>
-        <w:top w:w="0" w:type="dxa"/>
         <w:left w:w="70" w:type="dxa"/>
-        <w:bottom w:w="0" w:type="dxa"/>
         <w:right w:w="70" w:type="dxa"/>
       </w:tblCellMar>
     </w:tblPr>
@@ -19632,9 +20533,9 @@
       <w:lang w:eastAsia="pt-BR"/>
     </w:rPr>
   </w:style>
-  <w:style w:type="character" w:styleId="FollowedHyperlink">
+  <w:style w:type="character" w:styleId="HiperlinkVisitado">
     <w:name w:val="FollowedHyperlink"/>
-    <w:basedOn w:val="DefaultParagraphFont"/>
+    <w:basedOn w:val="Fontepargpadro"/>
     <w:uiPriority w:val="99"/>
     <w:semiHidden/>
     <w:unhideWhenUsed/>
@@ -19648,7 +20549,7 @@
 </file>
 
 <file path=word/stylesWithEffects.xml><?xml version="1.0" encoding="utf-8"?>
-<w:styles xmlns:wpc="http://schemas.microsoft.com/office/word/2010/wordprocessingCanvas" xmlns:mo="http://schemas.microsoft.com/office/mac/office/2008/main" xmlns:mc="http://schemas.openxmlformats.org/markup-compatibility/2006" xmlns:mv="urn:schemas-microsoft-com:mac:vml" xmlns:o="urn:schemas-microsoft-com:office:office" xmlns:r="http://schemas.openxmlformats.org/officeDocument/2006/relationships" xmlns:m="http://schemas.openxmlformats.org/officeDocument/2006/math" xmlns:v="urn:schemas-microsoft-com:vml" xmlns:wp14="http://schemas.microsoft.com/office/word/2010/wordprocessingDrawing" xmlns:wp="http://schemas.openxmlformats.org/drawingml/2006/wordprocessingDrawing" xmlns:w10="urn:schemas-microsoft-com:office:word" xmlns:w="http://schemas.openxmlformats.org/wordprocessingml/2006/main" xmlns:w14="http://schemas.microsoft.com/office/word/2010/wordml" xmlns:wpg="http://schemas.microsoft.com/office/word/2010/wordprocessingGroup" xmlns:wpi="http://schemas.microsoft.com/office/word/2010/wordprocessingInk" xmlns:wne="http://schemas.microsoft.com/office/word/2006/wordml" xmlns:wps="http://schemas.microsoft.com/office/word/2010/wordprocessingShape" mc:Ignorable="w14 wp14">
+<w:styles xmlns:wpc="http://schemas.microsoft.com/office/word/2010/wordprocessingCanvas" xmlns:mc="http://schemas.openxmlformats.org/markup-compatibility/2006" xmlns:o="urn:schemas-microsoft-com:office:office" xmlns:r="http://schemas.openxmlformats.org/officeDocument/2006/relationships" xmlns:m="http://schemas.openxmlformats.org/officeDocument/2006/math" xmlns:v="urn:schemas-microsoft-com:vml" xmlns:wp14="http://schemas.microsoft.com/office/word/2010/wordprocessingDrawing" xmlns:wp="http://schemas.openxmlformats.org/drawingml/2006/wordprocessingDrawing" xmlns:w10="urn:schemas-microsoft-com:office:word" xmlns:w="http://schemas.openxmlformats.org/wordprocessingml/2006/main" xmlns:w14="http://schemas.microsoft.com/office/word/2010/wordml" xmlns:wpg="http://schemas.microsoft.com/office/word/2010/wordprocessingGroup" xmlns:wpi="http://schemas.microsoft.com/office/word/2010/wordprocessingInk" xmlns:wne="http://schemas.microsoft.com/office/word/2006/wordml" xmlns:wps="http://schemas.microsoft.com/office/word/2010/wordprocessingShape" mc:Ignorable="w14 wp14">
   <w:docDefaults>
     <w:rPrDefault>
       <w:rPr>
@@ -19658,7 +20559,7 @@
     </w:rPrDefault>
     <w:pPrDefault/>
   </w:docDefaults>
-  <w:latentStyles w:defLockedState="0" w:defUIPriority="99" w:defSemiHidden="1" w:defUnhideWhenUsed="1" w:defQFormat="0" w:count="276">
+  <w:latentStyles w:defLockedState="0" w:defUIPriority="99" w:defSemiHidden="1" w:defUnhideWhenUsed="1" w:defQFormat="0" w:count="267">
     <w:lsdException w:name="Normal" w:semiHidden="0" w:uiPriority="0" w:unhideWhenUsed="0" w:qFormat="1"/>
     <w:lsdException w:name="heading 1" w:semiHidden="0" w:uiPriority="0" w:unhideWhenUsed="0" w:qFormat="1"/>
     <w:lsdException w:name="heading 2" w:uiPriority="0" w:qFormat="1"/>
@@ -19805,10 +20706,10 @@
       <w:lang w:eastAsia="pt-BR"/>
     </w:rPr>
   </w:style>
-  <w:style w:type="paragraph" w:styleId="Heading1">
+  <w:style w:type="paragraph" w:styleId="Ttulo1">
     <w:name w:val="heading 1"/>
     <w:basedOn w:val="Normal"/>
-    <w:next w:val="BodyText"/>
+    <w:next w:val="Corpodetexto"/>
     <w:qFormat/>
     <w:pPr>
       <w:keepNext/>
@@ -19828,10 +20729,10 @@
       <w:sz w:val="36"/>
     </w:rPr>
   </w:style>
-  <w:style w:type="paragraph" w:styleId="Heading2">
+  <w:style w:type="paragraph" w:styleId="Ttulo2">
     <w:name w:val="heading 2"/>
     <w:basedOn w:val="Normal"/>
-    <w:next w:val="BodyText"/>
+    <w:next w:val="Corpodetexto"/>
     <w:qFormat/>
     <w:pPr>
       <w:keepNext/>
@@ -19850,10 +20751,10 @@
       <w:sz w:val="28"/>
     </w:rPr>
   </w:style>
-  <w:style w:type="paragraph" w:styleId="Heading3">
+  <w:style w:type="paragraph" w:styleId="Ttulo3">
     <w:name w:val="heading 3"/>
     <w:basedOn w:val="Normal"/>
-    <w:next w:val="BodyText"/>
+    <w:next w:val="Corpodetexto"/>
     <w:qFormat/>
     <w:pPr>
       <w:keepNext/>
@@ -19870,10 +20771,10 @@
       <w:sz w:val="24"/>
     </w:rPr>
   </w:style>
-  <w:style w:type="paragraph" w:styleId="Heading4">
+  <w:style w:type="paragraph" w:styleId="Ttulo4">
     <w:name w:val="heading 4"/>
     <w:basedOn w:val="Normal"/>
-    <w:next w:val="BodyText"/>
+    <w:next w:val="Corpodetexto"/>
     <w:qFormat/>
     <w:pPr>
       <w:keepNext/>
@@ -19891,11 +20792,11 @@
       <w:sz w:val="24"/>
     </w:rPr>
   </w:style>
-  <w:style w:type="paragraph" w:styleId="Heading5">
+  <w:style w:type="paragraph" w:styleId="Ttulo5">
     <w:name w:val="heading 5"/>
     <w:basedOn w:val="Normal"/>
-    <w:next w:val="BodyText"/>
-    <w:link w:val="Heading5Char"/>
+    <w:next w:val="Corpodetexto"/>
+    <w:link w:val="Ttulo5Char"/>
     <w:qFormat/>
     <w:pPr>
       <w:keepNext/>
@@ -19912,11 +20813,11 @@
       <w:kern w:val="28"/>
     </w:rPr>
   </w:style>
-  <w:style w:type="paragraph" w:styleId="Heading6">
+  <w:style w:type="paragraph" w:styleId="Ttulo6">
     <w:name w:val="heading 6"/>
     <w:basedOn w:val="Normal"/>
-    <w:next w:val="BodyText"/>
-    <w:link w:val="Heading6Char"/>
+    <w:next w:val="Corpodetexto"/>
+    <w:link w:val="Ttulo6Char"/>
     <w:qFormat/>
     <w:pPr>
       <w:keepNext/>
@@ -19934,10 +20835,10 @@
       <w:kern w:val="28"/>
     </w:rPr>
   </w:style>
-  <w:style w:type="paragraph" w:styleId="Heading7">
+  <w:style w:type="paragraph" w:styleId="Ttulo7">
     <w:name w:val="heading 7"/>
     <w:basedOn w:val="Normal"/>
-    <w:next w:val="BodyText"/>
+    <w:next w:val="Corpodetexto"/>
     <w:qFormat/>
     <w:pPr>
       <w:keepNext/>
@@ -19953,10 +20854,10 @@
       <w:kern w:val="28"/>
     </w:rPr>
   </w:style>
-  <w:style w:type="paragraph" w:styleId="Heading8">
+  <w:style w:type="paragraph" w:styleId="Ttulo8">
     <w:name w:val="heading 8"/>
     <w:basedOn w:val="Normal"/>
-    <w:next w:val="BodyText"/>
+    <w:next w:val="Corpodetexto"/>
     <w:qFormat/>
     <w:pPr>
       <w:keepNext/>
@@ -19973,10 +20874,10 @@
       <w:kern w:val="28"/>
     </w:rPr>
   </w:style>
-  <w:style w:type="paragraph" w:styleId="Heading9">
+  <w:style w:type="paragraph" w:styleId="Ttulo9">
     <w:name w:val="heading 9"/>
     <w:basedOn w:val="Normal"/>
-    <w:next w:val="BodyText"/>
+    <w:next w:val="Corpodetexto"/>
     <w:qFormat/>
     <w:pPr>
       <w:keepNext/>
@@ -19993,13 +20894,13 @@
       <w:kern w:val="28"/>
     </w:rPr>
   </w:style>
-  <w:style w:type="character" w:default="1" w:styleId="DefaultParagraphFont">
+  <w:style w:type="character" w:default="1" w:styleId="Fontepargpadro">
     <w:name w:val="Default Paragraph Font"/>
     <w:uiPriority w:val="1"/>
     <w:semiHidden/>
     <w:unhideWhenUsed/>
   </w:style>
-  <w:style w:type="table" w:default="1" w:styleId="TableNormal">
+  <w:style w:type="table" w:default="1" w:styleId="Tabelanormal">
     <w:name w:val="Normal Table"/>
     <w:uiPriority w:val="99"/>
     <w:semiHidden/>
@@ -20014,16 +20915,16 @@
       </w:tblCellMar>
     </w:tblPr>
   </w:style>
-  <w:style w:type="numbering" w:default="1" w:styleId="NoList">
+  <w:style w:type="numbering" w:default="1" w:styleId="Semlista">
     <w:name w:val="No List"/>
     <w:uiPriority w:val="99"/>
     <w:semiHidden/>
     <w:unhideWhenUsed/>
   </w:style>
-  <w:style w:type="paragraph" w:customStyle="1" w:styleId="normal0">
-    <w:name w:val="normal"/>
+  <w:style w:type="paragraph" w:customStyle="1" w:styleId="Normal1">
+    <w:name w:val="Normal1"/>
   </w:style>
-  <w:style w:type="paragraph" w:styleId="Title">
+  <w:style w:type="paragraph" w:styleId="Ttulo">
     <w:name w:val="Title"/>
     <w:basedOn w:val="Normal"/>
     <w:qFormat/>
@@ -20041,10 +20942,10 @@
       <w:sz w:val="72"/>
     </w:rPr>
   </w:style>
-  <w:style w:type="paragraph" w:styleId="BodyText">
+  <w:style w:type="paragraph" w:styleId="Corpodetexto">
     <w:name w:val="Body Text"/>
     <w:basedOn w:val="Normal"/>
-    <w:link w:val="BodyTextChar"/>
+    <w:link w:val="CorpodetextoChar"/>
     <w:autoRedefine/>
     <w:rsid w:val="00A37183"/>
     <w:pPr>
@@ -20056,14 +20957,14 @@
       <w:szCs w:val="24"/>
     </w:rPr>
   </w:style>
-  <w:style w:type="character" w:styleId="FootnoteReference">
+  <w:style w:type="character" w:styleId="Refdenotaderodap">
     <w:name w:val="footnote reference"/>
     <w:semiHidden/>
     <w:rPr>
       <w:vertAlign w:val="superscript"/>
     </w:rPr>
   </w:style>
-  <w:style w:type="character" w:styleId="PageNumber">
+  <w:style w:type="character" w:styleId="Nmerodepgina">
     <w:name w:val="page number"/>
     <w:rPr>
       <w:b/>
@@ -20071,7 +20972,7 @@
   </w:style>
   <w:style w:type="paragraph" w:customStyle="1" w:styleId="cabealho-capa">
     <w:name w:val="cabeçalho-capa"/>
-    <w:basedOn w:val="Heading2"/>
+    <w:basedOn w:val="Ttulo2"/>
     <w:pPr>
       <w:numPr>
         <w:ilvl w:val="0"/>
@@ -20086,7 +20987,7 @@
   </w:style>
   <w:style w:type="paragraph" w:customStyle="1" w:styleId="capa-ttulo">
     <w:name w:val="capa-título"/>
-    <w:basedOn w:val="Heading1"/>
+    <w:basedOn w:val="Ttulo1"/>
     <w:pPr>
       <w:numPr>
         <w:numId w:val="0"/>
@@ -20096,7 +20997,7 @@
   </w:style>
   <w:style w:type="paragraph" w:customStyle="1" w:styleId="capa-autor">
     <w:name w:val="capa-autor"/>
-    <w:basedOn w:val="Heading2"/>
+    <w:basedOn w:val="Ttulo2"/>
     <w:pPr>
       <w:numPr>
         <w:ilvl w:val="0"/>
@@ -20111,7 +21012,7 @@
   </w:style>
   <w:style w:type="paragraph" w:customStyle="1" w:styleId="capa-local">
     <w:name w:val="capa-local"/>
-    <w:basedOn w:val="Heading2"/>
+    <w:basedOn w:val="Ttulo2"/>
     <w:pPr>
       <w:numPr>
         <w:ilvl w:val="0"/>
@@ -20126,7 +21027,7 @@
   </w:style>
   <w:style w:type="paragraph" w:customStyle="1" w:styleId="capa-data">
     <w:name w:val="capa-data"/>
-    <w:basedOn w:val="Heading1"/>
+    <w:basedOn w:val="Ttulo1"/>
     <w:pPr>
       <w:numPr>
         <w:numId w:val="0"/>
@@ -20140,9 +21041,9 @@
       <w:sz w:val="24"/>
     </w:rPr>
   </w:style>
-  <w:style w:type="paragraph" w:styleId="ListBullet">
+  <w:style w:type="paragraph" w:styleId="Commarcadores">
     <w:name w:val="List Bullet"/>
-    <w:basedOn w:val="List"/>
+    <w:basedOn w:val="Lista"/>
     <w:autoRedefine/>
     <w:pPr>
       <w:numPr>
@@ -20154,9 +21055,9 @@
       <w:spacing w:after="160"/>
     </w:pPr>
   </w:style>
-  <w:style w:type="paragraph" w:styleId="List">
+  <w:style w:type="paragraph" w:styleId="Lista">
     <w:name w:val="List"/>
-    <w:basedOn w:val="BodyText"/>
+    <w:basedOn w:val="Corpodetexto"/>
     <w:pPr>
       <w:tabs>
         <w:tab w:val="left" w:pos="720"/>
@@ -20164,10 +21065,10 @@
       <w:ind w:left="720" w:hanging="360"/>
     </w:pPr>
   </w:style>
-  <w:style w:type="paragraph" w:styleId="Caption">
+  <w:style w:type="paragraph" w:styleId="Legenda">
     <w:name w:val="caption"/>
     <w:basedOn w:val="Normal"/>
-    <w:next w:val="BodyText"/>
+    <w:next w:val="Corpodetexto"/>
     <w:uiPriority w:val="35"/>
     <w:qFormat/>
     <w:pPr>
@@ -20179,36 +21080,34 @@
       <w:sz w:val="18"/>
     </w:rPr>
   </w:style>
-  <w:style w:type="paragraph" w:styleId="ListNumber">
+  <w:style w:type="paragraph" w:styleId="Numerada">
     <w:name w:val="List Number"/>
-    <w:basedOn w:val="List"/>
+    <w:basedOn w:val="Lista"/>
     <w:autoRedefine/>
     <w:pPr>
-      <w:numPr>
-        <w:numId w:val="3"/>
-      </w:numPr>
       <w:tabs>
         <w:tab w:val="clear" w:pos="720"/>
       </w:tabs>
       <w:spacing w:after="160"/>
+      <w:ind w:hanging="720"/>
     </w:pPr>
   </w:style>
   <w:style w:type="paragraph" w:customStyle="1" w:styleId="Figura">
     <w:name w:val="Figura"/>
-    <w:basedOn w:val="BodyText"/>
-    <w:next w:val="Caption"/>
+    <w:basedOn w:val="Corpodetexto"/>
+    <w:next w:val="Legenda"/>
     <w:pPr>
       <w:jc w:val="center"/>
     </w:pPr>
   </w:style>
-  <w:style w:type="paragraph" w:styleId="ListBullet2">
+  <w:style w:type="paragraph" w:styleId="Commarcadores2">
     <w:name w:val="List Bullet 2"/>
-    <w:basedOn w:val="ListBullet"/>
+    <w:basedOn w:val="Commarcadores"/>
     <w:pPr>
       <w:ind w:left="1080"/>
     </w:pPr>
   </w:style>
-  <w:style w:type="paragraph" w:styleId="FootnoteText">
+  <w:style w:type="paragraph" w:styleId="Textodenotaderodap">
     <w:name w:val="footnote text"/>
     <w:basedOn w:val="Normal"/>
     <w:semiHidden/>
@@ -20237,7 +21136,7 @@
       <w:sz w:val="18"/>
     </w:rPr>
   </w:style>
-  <w:style w:type="paragraph" w:styleId="Footer">
+  <w:style w:type="paragraph" w:styleId="Rodap">
     <w:name w:val="footer"/>
     <w:basedOn w:val="Normal"/>
     <w:pPr>
@@ -20248,13 +21147,13 @@
       </w:tabs>
     </w:pPr>
   </w:style>
-  <w:style w:type="paragraph" w:styleId="TOC1">
+  <w:style w:type="paragraph" w:styleId="Sumrio1">
     <w:name w:val="toc 1"/>
     <w:basedOn w:val="Normal"/>
     <w:next w:val="Normal"/>
     <w:uiPriority w:val="39"/>
   </w:style>
-  <w:style w:type="paragraph" w:styleId="TOC2">
+  <w:style w:type="paragraph" w:styleId="Sumrio2">
     <w:name w:val="toc 2"/>
     <w:basedOn w:val="Normal"/>
     <w:next w:val="Normal"/>
@@ -20263,7 +21162,7 @@
       <w:ind w:left="200"/>
     </w:pPr>
   </w:style>
-  <w:style w:type="paragraph" w:styleId="TOC3">
+  <w:style w:type="paragraph" w:styleId="Sumrio3">
     <w:name w:val="toc 3"/>
     <w:basedOn w:val="Normal"/>
     <w:next w:val="Normal"/>
@@ -20272,7 +21171,7 @@
       <w:ind w:left="400"/>
     </w:pPr>
   </w:style>
-  <w:style w:type="paragraph" w:styleId="TOC4">
+  <w:style w:type="paragraph" w:styleId="Sumrio4">
     <w:name w:val="toc 4"/>
     <w:basedOn w:val="Normal"/>
     <w:next w:val="Normal"/>
@@ -20281,7 +21180,7 @@
       <w:ind w:left="600"/>
     </w:pPr>
   </w:style>
-  <w:style w:type="paragraph" w:styleId="TOC5">
+  <w:style w:type="paragraph" w:styleId="Sumrio5">
     <w:name w:val="toc 5"/>
     <w:basedOn w:val="Normal"/>
     <w:next w:val="Normal"/>
@@ -20290,7 +21189,7 @@
       <w:ind w:left="800"/>
     </w:pPr>
   </w:style>
-  <w:style w:type="paragraph" w:styleId="TOC6">
+  <w:style w:type="paragraph" w:styleId="Sumrio6">
     <w:name w:val="toc 6"/>
     <w:basedOn w:val="Normal"/>
     <w:next w:val="Normal"/>
@@ -20299,7 +21198,7 @@
       <w:ind w:left="1000"/>
     </w:pPr>
   </w:style>
-  <w:style w:type="paragraph" w:styleId="TOC7">
+  <w:style w:type="paragraph" w:styleId="Sumrio7">
     <w:name w:val="toc 7"/>
     <w:basedOn w:val="Normal"/>
     <w:next w:val="Normal"/>
@@ -20308,7 +21207,7 @@
       <w:ind w:left="1200"/>
     </w:pPr>
   </w:style>
-  <w:style w:type="paragraph" w:styleId="TOC8">
+  <w:style w:type="paragraph" w:styleId="Sumrio8">
     <w:name w:val="toc 8"/>
     <w:basedOn w:val="Normal"/>
     <w:next w:val="Normal"/>
@@ -20317,7 +21216,7 @@
       <w:ind w:left="1400"/>
     </w:pPr>
   </w:style>
-  <w:style w:type="paragraph" w:styleId="TOC9">
+  <w:style w:type="paragraph" w:styleId="Sumrio9">
     <w:name w:val="toc 9"/>
     <w:basedOn w:val="Normal"/>
     <w:next w:val="Normal"/>
@@ -20326,7 +21225,7 @@
       <w:ind w:left="1600"/>
     </w:pPr>
   </w:style>
-  <w:style w:type="paragraph" w:styleId="Header">
+  <w:style w:type="paragraph" w:styleId="Cabealho">
     <w:name w:val="header"/>
     <w:basedOn w:val="Normal"/>
     <w:pPr>
@@ -20339,7 +21238,7 @@
   <w:style w:type="paragraph" w:customStyle="1" w:styleId="Titulo">
     <w:name w:val="Titulo"/>
     <w:basedOn w:val="Normal"/>
-    <w:next w:val="BodyText"/>
+    <w:next w:val="Corpodetexto"/>
     <w:pPr>
       <w:spacing w:after="240"/>
       <w:jc w:val="center"/>
@@ -20349,9 +21248,9 @@
       <w:sz w:val="36"/>
     </w:rPr>
   </w:style>
-  <w:style w:type="paragraph" w:styleId="Quote">
+  <w:style w:type="paragraph" w:styleId="Citao">
     <w:name w:val="Quote"/>
-    <w:basedOn w:val="BodyText"/>
+    <w:basedOn w:val="Corpodetexto"/>
     <w:qFormat/>
     <w:pPr>
       <w:pBdr>
@@ -20373,7 +21272,7 @@
   </w:style>
   <w:style w:type="paragraph" w:customStyle="1" w:styleId="Item">
     <w:name w:val="Item"/>
-    <w:basedOn w:val="BodyText"/>
+    <w:basedOn w:val="Corpodetexto"/>
     <w:pPr>
       <w:ind w:left="715" w:hanging="284"/>
     </w:pPr>
@@ -20388,23 +21287,23 @@
   <w:style w:type="paragraph" w:customStyle="1" w:styleId="Descrio">
     <w:name w:val="Descrição"/>
     <w:basedOn w:val="Normal"/>
-    <w:next w:val="BodyText"/>
+    <w:next w:val="Corpodetexto"/>
     <w:pPr>
       <w:spacing w:before="60" w:after="60"/>
       <w:ind w:left="864" w:hanging="432"/>
     </w:pPr>
   </w:style>
-  <w:style w:type="character" w:styleId="CommentReference">
+  <w:style w:type="character" w:styleId="Refdecomentrio">
     <w:name w:val="annotation reference"/>
     <w:semiHidden/>
     <w:rPr>
       <w:sz w:val="16"/>
     </w:rPr>
   </w:style>
-  <w:style w:type="paragraph" w:styleId="CommentText">
+  <w:style w:type="paragraph" w:styleId="Textodecomentrio">
     <w:name w:val="annotation text"/>
     <w:basedOn w:val="Normal"/>
-    <w:link w:val="CommentTextChar"/>
+    <w:link w:val="TextodecomentrioChar"/>
     <w:autoRedefine/>
     <w:semiHidden/>
     <w:pPr>
@@ -20415,9 +21314,9 @@
       <w:ind w:left="187" w:hanging="187"/>
     </w:pPr>
   </w:style>
-  <w:style w:type="paragraph" w:styleId="ListNumber2">
+  <w:style w:type="paragraph" w:styleId="Numerada2">
     <w:name w:val="List Number 2"/>
-    <w:basedOn w:val="ListNumber"/>
+    <w:basedOn w:val="Numerada"/>
     <w:pPr>
       <w:numPr>
         <w:ilvl w:val="1"/>
@@ -20425,7 +21324,7 @@
       <w:ind w:left="1080" w:hanging="360"/>
     </w:pPr>
   </w:style>
-  <w:style w:type="paragraph" w:styleId="Subtitle">
+  <w:style w:type="paragraph" w:styleId="Subttulo">
     <w:name w:val="Subtitle"/>
     <w:basedOn w:val="Normal"/>
     <w:next w:val="Normal"/>
@@ -20457,14 +21356,14 @@
       <w:sz w:val="32"/>
     </w:rPr>
   </w:style>
-  <w:style w:type="paragraph" w:styleId="Date">
+  <w:style w:type="paragraph" w:styleId="Data">
     <w:name w:val="Date"/>
     <w:basedOn w:val="Normal"/>
     <w:next w:val="Normal"/>
   </w:style>
   <w:style w:type="paragraph" w:customStyle="1" w:styleId="Cdigo">
     <w:name w:val="Código"/>
-    <w:basedOn w:val="BodyText"/>
+    <w:basedOn w:val="Corpodetexto"/>
     <w:rPr>
       <w:rFonts w:ascii="Courier New" w:hAnsi="Courier New"/>
       <w:noProof/>
@@ -20479,7 +21378,7 @@
   </w:style>
   <w:style w:type="paragraph" w:customStyle="1" w:styleId="sumrio">
     <w:name w:val="sumário"/>
-    <w:basedOn w:val="Heading1"/>
+    <w:basedOn w:val="Ttulo1"/>
     <w:pPr>
       <w:numPr>
         <w:numId w:val="0"/>
@@ -20523,7 +21422,7 @@
   </w:style>
   <w:style w:type="paragraph" w:customStyle="1" w:styleId="Interface1">
     <w:name w:val="Interface 1"/>
-    <w:basedOn w:val="BodyText"/>
+    <w:basedOn w:val="Corpodetexto"/>
     <w:pPr>
       <w:spacing w:after="0"/>
       <w:jc w:val="center"/>
@@ -20541,21 +21440,21 @@
       <w:b w:val="0"/>
     </w:rPr>
   </w:style>
-  <w:style w:type="paragraph" w:styleId="BodyTextIndent">
+  <w:style w:type="paragraph" w:styleId="Recuodecorpodetexto">
     <w:name w:val="Body Text Indent"/>
-    <w:basedOn w:val="BodyText"/>
+    <w:basedOn w:val="Corpodetexto"/>
     <w:pPr>
       <w:ind w:left="360"/>
     </w:pPr>
   </w:style>
-  <w:style w:type="character" w:styleId="EndnoteReference">
+  <w:style w:type="character" w:styleId="Refdenotadefim">
     <w:name w:val="endnote reference"/>
     <w:semiHidden/>
     <w:rPr>
       <w:vertAlign w:val="superscript"/>
     </w:rPr>
   </w:style>
-  <w:style w:type="paragraph" w:styleId="EndnoteText">
+  <w:style w:type="paragraph" w:styleId="Textodenotadefim">
     <w:name w:val="endnote text"/>
     <w:basedOn w:val="Normal"/>
     <w:semiHidden/>
@@ -20570,9 +21469,9 @@
       <w:sz w:val="18"/>
     </w:rPr>
   </w:style>
-  <w:style w:type="paragraph" w:styleId="List2">
+  <w:style w:type="paragraph" w:styleId="Lista2">
     <w:name w:val="List 2"/>
-    <w:basedOn w:val="List"/>
+    <w:basedOn w:val="Lista"/>
     <w:pPr>
       <w:tabs>
         <w:tab w:val="clear" w:pos="720"/>
@@ -20581,9 +21480,9 @@
       <w:ind w:left="1080"/>
     </w:pPr>
   </w:style>
-  <w:style w:type="paragraph" w:styleId="List3">
+  <w:style w:type="paragraph" w:styleId="Lista3">
     <w:name w:val="List 3"/>
-    <w:basedOn w:val="List"/>
+    <w:basedOn w:val="Lista"/>
     <w:pPr>
       <w:tabs>
         <w:tab w:val="clear" w:pos="720"/>
@@ -20592,17 +21491,17 @@
       <w:ind w:left="1440"/>
     </w:pPr>
   </w:style>
-  <w:style w:type="paragraph" w:styleId="ListBullet3">
+  <w:style w:type="paragraph" w:styleId="Commarcadores3">
     <w:name w:val="List Bullet 3"/>
-    <w:basedOn w:val="ListBullet"/>
+    <w:basedOn w:val="Commarcadores"/>
     <w:autoRedefine/>
     <w:pPr>
       <w:ind w:left="1440"/>
     </w:pPr>
   </w:style>
-  <w:style w:type="paragraph" w:styleId="ListContinue">
+  <w:style w:type="paragraph" w:styleId="Listadecontinuao">
     <w:name w:val="List Continue"/>
-    <w:basedOn w:val="List"/>
+    <w:basedOn w:val="Lista"/>
     <w:pPr>
       <w:tabs>
         <w:tab w:val="clear" w:pos="720"/>
@@ -20610,23 +21509,23 @@
       <w:spacing w:after="160"/>
     </w:pPr>
   </w:style>
-  <w:style w:type="paragraph" w:styleId="ListContinue2">
+  <w:style w:type="paragraph" w:styleId="Listadecontinuao2">
     <w:name w:val="List Continue 2"/>
-    <w:basedOn w:val="ListContinue"/>
+    <w:basedOn w:val="Listadecontinuao"/>
     <w:pPr>
       <w:ind w:left="1080"/>
     </w:pPr>
   </w:style>
-  <w:style w:type="paragraph" w:styleId="ListContinue3">
+  <w:style w:type="paragraph" w:styleId="Listadecontinuao3">
     <w:name w:val="List Continue 3"/>
-    <w:basedOn w:val="ListContinue"/>
+    <w:basedOn w:val="Listadecontinuao"/>
     <w:pPr>
       <w:ind w:left="1440"/>
     </w:pPr>
   </w:style>
-  <w:style w:type="paragraph" w:styleId="ListNumber3">
+  <w:style w:type="paragraph" w:styleId="Numerada3">
     <w:name w:val="List Number 3"/>
-    <w:basedOn w:val="ListNumber"/>
+    <w:basedOn w:val="Numerada"/>
     <w:pPr>
       <w:numPr>
         <w:ilvl w:val="2"/>
@@ -20634,9 +21533,9 @@
       <w:ind w:left="1440" w:hanging="360"/>
     </w:pPr>
   </w:style>
-  <w:style w:type="paragraph" w:styleId="MacroText">
+  <w:style w:type="paragraph" w:styleId="Textodemacro">
     <w:name w:val="macro"/>
-    <w:basedOn w:val="BodyText"/>
+    <w:basedOn w:val="Corpodetexto"/>
     <w:semiHidden/>
     <w:pPr>
       <w:spacing w:after="120"/>
@@ -20645,7 +21544,7 @@
       <w:rFonts w:ascii="Courier New" w:hAnsi="Courier New"/>
     </w:rPr>
   </w:style>
-  <w:style w:type="paragraph" w:styleId="NormalIndent">
+  <w:style w:type="paragraph" w:styleId="Recuonormal">
     <w:name w:val="Normal Indent"/>
     <w:basedOn w:val="Normal"/>
     <w:pPr>
@@ -20654,7 +21553,7 @@
   </w:style>
   <w:style w:type="paragraph" w:customStyle="1" w:styleId="Tabela">
     <w:name w:val="Tabela"/>
-    <w:basedOn w:val="BodyText"/>
+    <w:basedOn w:val="Corpodetexto"/>
     <w:pPr>
       <w:keepNext/>
       <w:spacing w:before="40" w:after="40"/>
@@ -20684,19 +21583,15 @@
   </w:style>
   <w:style w:type="paragraph" w:customStyle="1" w:styleId="Ttulodecapa">
     <w:name w:val="Título de capa"/>
-    <w:basedOn w:val="Title"/>
+    <w:basedOn w:val="Ttulo"/>
     <w:rPr>
       <w:sz w:val="96"/>
     </w:rPr>
   </w:style>
-  <w:style w:type="paragraph" w:styleId="ListNumber4">
+  <w:style w:type="paragraph" w:styleId="Numerada4">
     <w:name w:val="List Number 4"/>
-    <w:basedOn w:val="ListNumber"/>
+    <w:basedOn w:val="Numerada"/>
     <w:pPr>
-      <w:numPr>
-        <w:ilvl w:val="3"/>
-        <w:numId w:val="1"/>
-      </w:numPr>
       <w:tabs>
         <w:tab w:val="num" w:pos="2520"/>
       </w:tabs>
@@ -20704,14 +21599,10 @@
       <w:ind w:left="1728" w:hanging="648"/>
     </w:pPr>
   </w:style>
-  <w:style w:type="paragraph" w:styleId="ListNumber5">
+  <w:style w:type="paragraph" w:styleId="Numerada5">
     <w:name w:val="List Number 5"/>
-    <w:basedOn w:val="ListNumber"/>
+    <w:basedOn w:val="Numerada"/>
     <w:pPr>
-      <w:numPr>
-        <w:ilvl w:val="4"/>
-        <w:numId w:val="1"/>
-      </w:numPr>
       <w:tabs>
         <w:tab w:val="num" w:pos="3240"/>
       </w:tabs>
@@ -20721,7 +21612,7 @@
   </w:style>
   <w:style w:type="paragraph" w:customStyle="1" w:styleId="Pginaembranco">
     <w:name w:val="Página em branco"/>
-    <w:basedOn w:val="Title"/>
+    <w:basedOn w:val="Ttulo"/>
     <w:rPr>
       <w:color w:val="C0C0C0"/>
     </w:rPr>
@@ -20741,7 +21632,7 @@
       <w:u w:val="single"/>
     </w:rPr>
   </w:style>
-  <w:style w:type="paragraph" w:styleId="DocumentMap">
+  <w:style w:type="paragraph" w:styleId="MapadoDocumento">
     <w:name w:val="Document Map"/>
     <w:basedOn w:val="Normal"/>
     <w:semiHidden/>
@@ -20752,11 +21643,11 @@
       <w:rFonts w:ascii="Tahoma" w:hAnsi="Tahoma" w:cs="Tahoma"/>
     </w:rPr>
   </w:style>
-  <w:style w:type="paragraph" w:styleId="CommentSubject">
+  <w:style w:type="paragraph" w:styleId="Assuntodocomentrio">
     <w:name w:val="annotation subject"/>
-    <w:basedOn w:val="CommentText"/>
-    <w:next w:val="CommentText"/>
-    <w:link w:val="CommentSubjectChar"/>
+    <w:basedOn w:val="Textodecomentrio"/>
+    <w:next w:val="Textodecomentrio"/>
+    <w:link w:val="AssuntodocomentrioChar"/>
     <w:uiPriority w:val="99"/>
     <w:semiHidden/>
     <w:unhideWhenUsed/>
@@ -20773,28 +21664,28 @@
       <w:bCs/>
     </w:rPr>
   </w:style>
-  <w:style w:type="character" w:customStyle="1" w:styleId="CommentTextChar">
-    <w:name w:val="Comment Text Char"/>
-    <w:link w:val="CommentText"/>
+  <w:style w:type="character" w:customStyle="1" w:styleId="TextodecomentrioChar">
+    <w:name w:val="Texto de comentário Char"/>
+    <w:link w:val="Textodecomentrio"/>
     <w:semiHidden/>
     <w:rsid w:val="00D550F7"/>
     <w:rPr>
       <w:lang w:val="pt-BR" w:eastAsia="pt-BR"/>
     </w:rPr>
   </w:style>
-  <w:style w:type="character" w:customStyle="1" w:styleId="CommentSubjectChar">
-    <w:name w:val="Comment Subject Char"/>
-    <w:basedOn w:val="CommentTextChar"/>
-    <w:link w:val="CommentSubject"/>
+  <w:style w:type="character" w:customStyle="1" w:styleId="AssuntodocomentrioChar">
+    <w:name w:val="Assunto do comentário Char"/>
+    <w:basedOn w:val="TextodecomentrioChar"/>
+    <w:link w:val="Assuntodocomentrio"/>
     <w:rsid w:val="00D550F7"/>
     <w:rPr>
       <w:lang w:val="pt-BR" w:eastAsia="pt-BR"/>
     </w:rPr>
   </w:style>
-  <w:style w:type="paragraph" w:styleId="BalloonText">
+  <w:style w:type="paragraph" w:styleId="Textodebalo">
     <w:name w:val="Balloon Text"/>
     <w:basedOn w:val="Normal"/>
-    <w:link w:val="BalloonTextChar"/>
+    <w:link w:val="TextodebaloChar"/>
     <w:uiPriority w:val="99"/>
     <w:semiHidden/>
     <w:unhideWhenUsed/>
@@ -20805,9 +21696,9 @@
       <w:szCs w:val="16"/>
     </w:rPr>
   </w:style>
-  <w:style w:type="character" w:customStyle="1" w:styleId="BalloonTextChar">
-    <w:name w:val="Balloon Text Char"/>
-    <w:link w:val="BalloonText"/>
+  <w:style w:type="character" w:customStyle="1" w:styleId="TextodebaloChar">
+    <w:name w:val="Texto de balão Char"/>
+    <w:link w:val="Textodebalo"/>
     <w:uiPriority w:val="99"/>
     <w:semiHidden/>
     <w:rsid w:val="00D550F7"/>
@@ -20818,13 +21709,12 @@
       <w:lang w:val="pt-BR" w:eastAsia="pt-BR"/>
     </w:rPr>
   </w:style>
-  <w:style w:type="table" w:styleId="TableGrid">
+  <w:style w:type="table" w:styleId="Tabelacomgrade">
     <w:name w:val="Table Grid"/>
-    <w:basedOn w:val="TableNormal"/>
+    <w:basedOn w:val="Tabelanormal"/>
     <w:uiPriority w:val="59"/>
     <w:rsid w:val="00D82966"/>
     <w:tblPr>
-      <w:tblInd w:w="0" w:type="dxa"/>
       <w:tblBorders>
         <w:top w:val="single" w:sz="4" w:space="0" w:color="000000"/>
         <w:left w:val="single" w:sz="4" w:space="0" w:color="000000"/>
@@ -20833,15 +21723,9 @@
         <w:insideH w:val="single" w:sz="4" w:space="0" w:color="000000"/>
         <w:insideV w:val="single" w:sz="4" w:space="0" w:color="000000"/>
       </w:tblBorders>
-      <w:tblCellMar>
-        <w:top w:w="0" w:type="dxa"/>
-        <w:left w:w="108" w:type="dxa"/>
-        <w:bottom w:w="0" w:type="dxa"/>
-        <w:right w:w="108" w:type="dxa"/>
-      </w:tblCellMar>
     </w:tblPr>
   </w:style>
-  <w:style w:type="paragraph" w:styleId="ListParagraph">
+  <w:style w:type="paragraph" w:styleId="PargrafodaLista">
     <w:name w:val="List Paragraph"/>
     <w:basedOn w:val="Normal"/>
     <w:uiPriority w:val="34"/>
@@ -20851,9 +21735,9 @@
       <w:ind w:left="708"/>
     </w:pPr>
   </w:style>
-  <w:style w:type="character" w:customStyle="1" w:styleId="Heading5Char">
-    <w:name w:val="Heading 5 Char"/>
-    <w:link w:val="Heading5"/>
+  <w:style w:type="character" w:customStyle="1" w:styleId="Ttulo5Char">
+    <w:name w:val="Título 5 Char"/>
+    <w:link w:val="Ttulo5"/>
     <w:rsid w:val="00C05D66"/>
     <w:rPr>
       <w:rFonts w:ascii="Arial" w:hAnsi="Arial"/>
@@ -20862,18 +21746,18 @@
       <w:lang w:eastAsia="pt-BR"/>
     </w:rPr>
   </w:style>
-  <w:style w:type="character" w:customStyle="1" w:styleId="BodyTextChar">
-    <w:name w:val="Body Text Char"/>
-    <w:link w:val="BodyText"/>
+  <w:style w:type="character" w:customStyle="1" w:styleId="CorpodetextoChar">
+    <w:name w:val="Corpo de texto Char"/>
+    <w:link w:val="Corpodetexto"/>
     <w:rsid w:val="00951735"/>
     <w:rPr>
       <w:sz w:val="24"/>
       <w:szCs w:val="24"/>
     </w:rPr>
   </w:style>
-  <w:style w:type="character" w:customStyle="1" w:styleId="Heading6Char">
-    <w:name w:val="Heading 6 Char"/>
-    <w:link w:val="Heading6"/>
+  <w:style w:type="character" w:customStyle="1" w:styleId="Ttulo6Char">
+    <w:name w:val="Título 6 Char"/>
+    <w:link w:val="Ttulo6"/>
     <w:rsid w:val="008063A7"/>
     <w:rPr>
       <w:rFonts w:ascii="Arial" w:hAnsi="Arial"/>
@@ -20884,57 +21768,45 @@
     </w:rPr>
   </w:style>
   <w:style w:type="table" w:customStyle="1" w:styleId="a">
-    <w:basedOn w:val="TableNormal"/>
+    <w:basedOn w:val="Tabelanormal"/>
     <w:tblPr>
       <w:tblStyleRowBandSize w:val="1"/>
       <w:tblStyleColBandSize w:val="1"/>
-      <w:tblInd w:w="0" w:type="dxa"/>
       <w:tblCellMar>
-        <w:top w:w="0" w:type="dxa"/>
         <w:left w:w="70" w:type="dxa"/>
-        <w:bottom w:w="0" w:type="dxa"/>
         <w:right w:w="70" w:type="dxa"/>
       </w:tblCellMar>
     </w:tblPr>
   </w:style>
   <w:style w:type="table" w:customStyle="1" w:styleId="a0">
-    <w:basedOn w:val="TableNormal"/>
+    <w:basedOn w:val="Tabelanormal"/>
     <w:tblPr>
       <w:tblStyleRowBandSize w:val="1"/>
       <w:tblStyleColBandSize w:val="1"/>
-      <w:tblInd w:w="0" w:type="dxa"/>
       <w:tblCellMar>
-        <w:top w:w="0" w:type="dxa"/>
         <w:left w:w="70" w:type="dxa"/>
-        <w:bottom w:w="0" w:type="dxa"/>
         <w:right w:w="70" w:type="dxa"/>
       </w:tblCellMar>
     </w:tblPr>
   </w:style>
   <w:style w:type="table" w:customStyle="1" w:styleId="a1">
-    <w:basedOn w:val="TableNormal"/>
+    <w:basedOn w:val="Tabelanormal"/>
     <w:tblPr>
       <w:tblStyleRowBandSize w:val="1"/>
       <w:tblStyleColBandSize w:val="1"/>
-      <w:tblInd w:w="0" w:type="dxa"/>
       <w:tblCellMar>
-        <w:top w:w="0" w:type="dxa"/>
         <w:left w:w="70" w:type="dxa"/>
-        <w:bottom w:w="0" w:type="dxa"/>
         <w:right w:w="70" w:type="dxa"/>
       </w:tblCellMar>
     </w:tblPr>
   </w:style>
   <w:style w:type="table" w:customStyle="1" w:styleId="a2">
-    <w:basedOn w:val="TableNormal"/>
+    <w:basedOn w:val="Tabelanormal"/>
     <w:tblPr>
       <w:tblStyleRowBandSize w:val="1"/>
       <w:tblStyleColBandSize w:val="1"/>
-      <w:tblInd w:w="0" w:type="dxa"/>
       <w:tblCellMar>
-        <w:top w:w="0" w:type="dxa"/>
         <w:left w:w="70" w:type="dxa"/>
-        <w:bottom w:w="0" w:type="dxa"/>
         <w:right w:w="70" w:type="dxa"/>
       </w:tblCellMar>
     </w:tblPr>
@@ -20978,9 +21850,9 @@
       <w:lang w:eastAsia="pt-BR"/>
     </w:rPr>
   </w:style>
-  <w:style w:type="character" w:styleId="FollowedHyperlink">
+  <w:style w:type="character" w:styleId="HiperlinkVisitado">
     <w:name w:val="FollowedHyperlink"/>
-    <w:basedOn w:val="DefaultParagraphFont"/>
+    <w:basedOn w:val="Fontepargpadro"/>
     <w:uiPriority w:val="99"/>
     <w:semiHidden/>
     <w:unhideWhenUsed/>
@@ -21322,8 +22194,8 @@
 <file path=customXml/itemProps1.xml><?xml version="1.0" encoding="utf-8"?>
 <ds:datastoreItem xmlns:ds="http://schemas.openxmlformats.org/officeDocument/2006/customXml" ds:itemID="{11111111-1234-1234-1234-123412341234}">
   <ds:schemaRefs>
+    <ds:schemaRef ds:uri="http://customooxmlschemas.google.com/"/>
     <ds:schemaRef ds:uri="http://schemas.openxmlformats.org/officeDocument/2006/relationships"/>
-    <ds:schemaRef ds:uri="http://customooxmlschemas.google.com/"/>
   </ds:schemaRefs>
 </ds:datastoreItem>
 </file>
</xml_diff>

<commit_message>
Introdução, Definição Conceitual, Diagrama de Caso de Uso, RF, RNF
</commit_message>
<xml_diff>
--- a/RT_ProjetoIntegrado.docx
+++ b/RT_ProjetoIntegrado.docx
@@ -545,7 +545,6 @@
             <w:docPartUnique/>
           </w:docPartObj>
         </w:sdtPr>
-        <w:sdtEndPr/>
         <w:sdtContent>
           <w:r>
             <w:instrText xml:space="preserve"> TOC \h \u \z </w:instrText>
@@ -4676,510 +4675,403 @@
       <w:pPr>
         <w:keepLines/>
         <w:spacing w:before="80" w:after="80" w:line="360" w:lineRule="auto"/>
+        <w:ind w:firstLine="720"/>
         <w:jc w:val="both"/>
         <w:rPr>
-          <w:sz w:val="24"/>
-          <w:szCs w:val="24"/>
-        </w:rPr>
-      </w:pPr>
-      <w:r>
-        <w:rPr>
-          <w:color w:val="000000"/>
-          <w:sz w:val="24"/>
-          <w:szCs w:val="24"/>
-        </w:rPr>
-        <w:t xml:space="preserve">&lt; </w:t>
-      </w:r>
-      <w:r>
-        <w:rPr>
-          <w:sz w:val="24"/>
-          <w:szCs w:val="24"/>
-        </w:rPr>
-        <w:t xml:space="preserve">Esta seção tem como propósito apresentar o </w:t>
-      </w:r>
-      <w:r>
-        <w:rPr>
-          <w:b/>
-          <w:sz w:val="24"/>
-          <w:szCs w:val="24"/>
-        </w:rPr>
-        <w:t>contexto</w:t>
-      </w:r>
-      <w:r>
-        <w:rPr>
-          <w:sz w:val="24"/>
-          <w:szCs w:val="24"/>
-        </w:rPr>
-        <w:t xml:space="preserve">, o </w:t>
-      </w:r>
-      <w:r>
-        <w:rPr>
-          <w:b/>
-          <w:sz w:val="24"/>
-          <w:szCs w:val="24"/>
-        </w:rPr>
-        <w:t>problema</w:t>
-      </w:r>
-      <w:r>
-        <w:rPr>
-          <w:sz w:val="24"/>
-          <w:szCs w:val="24"/>
-        </w:rPr>
-        <w:t xml:space="preserve"> e os </w:t>
-      </w:r>
-      <w:r>
-        <w:rPr>
-          <w:b/>
-          <w:sz w:val="24"/>
-          <w:szCs w:val="24"/>
-        </w:rPr>
-        <w:t>objetivos</w:t>
-      </w:r>
-      <w:r>
-        <w:rPr>
-          <w:sz w:val="24"/>
-          <w:szCs w:val="24"/>
-        </w:rPr>
-        <w:t xml:space="preserve"> deste trabalho. </w:t>
-      </w:r>
-      <w:r>
-        <w:rPr>
-          <w:color w:val="000000"/>
-          <w:sz w:val="24"/>
-          <w:szCs w:val="24"/>
-        </w:rPr>
-        <w:t xml:space="preserve">Deve-se iniciar com uma descrição resumida da área de negócio e sua importância para, em seguida, apresentar o que o trabalho aborda. Considere escrever neste tópico (seção </w:t>
-      </w:r>
-      <w:r>
-        <w:rPr>
-          <w:color w:val="000000"/>
-          <w:sz w:val="24"/>
-          <w:szCs w:val="24"/>
-        </w:rPr>
-        <w:t>2</w:t>
-      </w:r>
-      <w:r>
-        <w:rPr>
-          <w:color w:val="000000"/>
-          <w:sz w:val="24"/>
-          <w:szCs w:val="24"/>
-        </w:rPr>
-        <w:t>)</w:t>
-      </w:r>
-      <w:r>
-        <w:rPr>
-          <w:b/>
-          <w:color w:val="000000"/>
-          <w:sz w:val="24"/>
-          <w:szCs w:val="24"/>
-        </w:rPr>
-        <w:t xml:space="preserve"> </w:t>
-      </w:r>
-      <w:r>
-        <w:rPr>
-          <w:b/>
-          <w:color w:val="000000"/>
-          <w:sz w:val="24"/>
-          <w:szCs w:val="24"/>
-        </w:rPr>
-        <w:t>entre</w:t>
-      </w:r>
-      <w:r>
-        <w:rPr>
-          <w:b/>
-          <w:color w:val="000000"/>
-          <w:sz w:val="24"/>
-          <w:szCs w:val="24"/>
-        </w:rPr>
-        <w:t xml:space="preserve"> uma página </w:t>
-      </w:r>
-      <w:r>
-        <w:rPr>
-          <w:b/>
-          <w:color w:val="000000"/>
-          <w:sz w:val="24"/>
-          <w:szCs w:val="24"/>
-        </w:rPr>
-        <w:t>e</w:t>
-      </w:r>
-      <w:r>
-        <w:rPr>
-          <w:b/>
-          <w:color w:val="000000"/>
-          <w:sz w:val="24"/>
-          <w:szCs w:val="24"/>
-        </w:rPr>
-        <w:t xml:space="preserve"> uma página e meia</w:t>
-      </w:r>
-      <w:r>
-        <w:rPr>
-          <w:color w:val="000000"/>
-          <w:sz w:val="24"/>
-          <w:szCs w:val="24"/>
-        </w:rPr>
-        <w:t>, apresentando resumidamente es</w:t>
-      </w:r>
-      <w:r>
-        <w:rPr>
-          <w:color w:val="000000"/>
-          <w:sz w:val="24"/>
-          <w:szCs w:val="24"/>
-        </w:rPr>
-        <w:t>s</w:t>
-      </w:r>
-      <w:r>
-        <w:rPr>
-          <w:color w:val="000000"/>
-          <w:sz w:val="24"/>
-          <w:szCs w:val="24"/>
-        </w:rPr>
-        <w:t>es aspectos.</w:t>
+          <w:color w:val="000000"/>
+          <w:sz w:val="24"/>
+          <w:szCs w:val="24"/>
+        </w:rPr>
+      </w:pPr>
+      <w:r>
+        <w:rPr>
+          <w:color w:val="000000"/>
+          <w:sz w:val="24"/>
+          <w:szCs w:val="24"/>
+        </w:rPr>
+        <w:t>Nos últimos anos, com o avanço das tecnologias digitais, a necessidade de sistemas com mais de uma funcionalidade</w:t>
+      </w:r>
+      <w:r>
+        <w:rPr>
+          <w:color w:val="000000"/>
+          <w:sz w:val="24"/>
+          <w:szCs w:val="24"/>
+        </w:rPr>
+        <w:t xml:space="preserve"> e de fácil utilização</w:t>
+      </w:r>
+      <w:r>
+        <w:rPr>
+          <w:color w:val="000000"/>
+          <w:sz w:val="24"/>
+          <w:szCs w:val="24"/>
+        </w:rPr>
+        <w:t xml:space="preserve"> tornou-se uma tarefa cada vez mais importante e desafiadora para as empresas e organizações. A integração de </w:t>
+      </w:r>
+      <w:r>
+        <w:rPr>
+          <w:color w:val="000000"/>
+          <w:sz w:val="24"/>
+          <w:szCs w:val="24"/>
+        </w:rPr>
+        <w:t>processos de negócio e a centralização de processamento de dados, além de representar um desafio logístico, pode também ser uma fonte de problemas de segurança, privacidade e integridade de dados.</w:t>
       </w:r>
     </w:p>
     <w:p>
       <w:pPr>
         <w:keepLines/>
-        <w:pBdr>
-          <w:top w:val="nil"/>
-          <w:left w:val="nil"/>
-          <w:bottom w:val="nil"/>
-          <w:right w:val="nil"/>
-          <w:between w:val="nil"/>
-        </w:pBdr>
         <w:spacing w:before="80" w:after="80" w:line="360" w:lineRule="auto"/>
         <w:ind w:firstLine="720"/>
         <w:jc w:val="both"/>
         <w:rPr>
-          <w:color w:val="0070C0"/>
-          <w:sz w:val="24"/>
-          <w:szCs w:val="24"/>
-        </w:rPr>
-      </w:pPr>
-      <w:r>
-        <w:rPr>
-          <w:color w:val="000000"/>
-          <w:sz w:val="24"/>
-          <w:szCs w:val="24"/>
-        </w:rPr>
-        <w:t>Na parte inicial (contextualização) deve</w:t>
-      </w:r>
-      <w:r>
-        <w:rPr>
-          <w:color w:val="000000"/>
-          <w:sz w:val="24"/>
-          <w:szCs w:val="24"/>
-        </w:rPr>
-        <w:t>-se apresentar o contexto tratado pel</w:t>
-      </w:r>
-      <w:r>
-        <w:rPr>
-          <w:color w:val="000000"/>
-          <w:sz w:val="24"/>
-          <w:szCs w:val="24"/>
-        </w:rPr>
-        <w:t xml:space="preserve">o trabalho, a </w:t>
-      </w:r>
-      <w:r>
-        <w:rPr>
-          <w:b/>
-          <w:color w:val="000000"/>
-          <w:sz w:val="24"/>
-          <w:szCs w:val="24"/>
-        </w:rPr>
-        <w:t>área</w:t>
-      </w:r>
-      <w:r>
-        <w:rPr>
-          <w:color w:val="000000"/>
-          <w:sz w:val="24"/>
-          <w:szCs w:val="24"/>
-        </w:rPr>
-        <w:t xml:space="preserve"> ou </w:t>
-      </w:r>
-      <w:r>
-        <w:rPr>
-          <w:b/>
-          <w:color w:val="000000"/>
-          <w:sz w:val="24"/>
-          <w:szCs w:val="24"/>
-        </w:rPr>
-        <w:t>contexto maior</w:t>
-      </w:r>
-      <w:r>
-        <w:rPr>
-          <w:color w:val="000000"/>
-          <w:sz w:val="24"/>
-          <w:szCs w:val="24"/>
-        </w:rPr>
-        <w:t xml:space="preserve"> no qual ele se insere e por qu</w:t>
-      </w:r>
-      <w:r>
-        <w:rPr>
-          <w:color w:val="000000"/>
-          <w:sz w:val="24"/>
-          <w:szCs w:val="24"/>
-        </w:rPr>
-        <w:t>ê</w:t>
-      </w:r>
-      <w:r>
-        <w:rPr>
-          <w:color w:val="000000"/>
-          <w:sz w:val="24"/>
-          <w:szCs w:val="24"/>
-        </w:rPr>
-        <w:t xml:space="preserve"> ele é importante. A contextualização deve ser desenvolvida do geral/genérico para o particular/específico. A citação de pesquisas com dados quantitativos, devidamente referenciadas, é altamente recomendada. As pesquisas citadas devem ser semelhantes, mesmo que em parte, ao trabalho elaborado por você. </w:t>
-      </w:r>
-      <w:r>
-        <w:rPr>
-          <w:color w:val="000000"/>
-          <w:sz w:val="24"/>
-          <w:szCs w:val="24"/>
-        </w:rPr>
-        <w:t xml:space="preserve">Considere escrever </w:t>
-      </w:r>
-      <w:r>
-        <w:rPr>
-          <w:b/>
-          <w:color w:val="000000"/>
-          <w:sz w:val="24"/>
-          <w:szCs w:val="24"/>
-        </w:rPr>
-        <w:t>um parágrafo</w:t>
-      </w:r>
-      <w:r>
-        <w:rPr>
-          <w:color w:val="000000"/>
-          <w:sz w:val="24"/>
-          <w:szCs w:val="24"/>
-        </w:rPr>
-        <w:t xml:space="preserve"> para </w:t>
-      </w:r>
-      <w:r>
-        <w:rPr>
-          <w:color w:val="000000"/>
-          <w:sz w:val="24"/>
-          <w:szCs w:val="24"/>
-        </w:rPr>
-        <w:t>apresentar essa parte inicial.</w:t>
+          <w:color w:val="000000"/>
+          <w:sz w:val="24"/>
+          <w:szCs w:val="24"/>
+        </w:rPr>
+      </w:pPr>
+      <w:r>
+        <w:rPr>
+          <w:color w:val="000000"/>
+          <w:sz w:val="24"/>
+          <w:szCs w:val="24"/>
+        </w:rPr>
+        <w:t>Tendo em vista o crescimento acelerado da tecnologia, foi detectado um problema comum nas pequenas empresas</w:t>
+      </w:r>
+      <w:r>
+        <w:rPr>
+          <w:color w:val="000000"/>
+          <w:sz w:val="24"/>
+          <w:szCs w:val="24"/>
+        </w:rPr>
+        <w:t>,</w:t>
+      </w:r>
+      <w:r>
+        <w:rPr>
+          <w:color w:val="000000"/>
+          <w:sz w:val="24"/>
+          <w:szCs w:val="24"/>
+        </w:rPr>
+        <w:t xml:space="preserve"> empreendedores formais ou informais, quando se trata de publicação de conteúdo mesmo tendo as redes sociais, há uma deficiência em ter um site próprio com alguns processos do negócio embutido no mesmo lugar.</w:t>
+      </w:r>
+      <w:r>
+        <w:rPr>
+          <w:color w:val="000000"/>
+          <w:sz w:val="24"/>
+          <w:szCs w:val="24"/>
+        </w:rPr>
+        <w:t xml:space="preserve"> A principal causa desse problema de acordo com algumas pessoas entrevistadas ou que solicitaram o sistema</w:t>
+      </w:r>
+      <w:proofErr w:type="gramStart"/>
+      <w:r>
+        <w:rPr>
+          <w:color w:val="000000"/>
+          <w:sz w:val="24"/>
+          <w:szCs w:val="24"/>
+        </w:rPr>
+        <w:t>, é</w:t>
+      </w:r>
+      <w:proofErr w:type="gramEnd"/>
+      <w:r>
+        <w:rPr>
+          <w:color w:val="000000"/>
+          <w:sz w:val="24"/>
+          <w:szCs w:val="24"/>
+        </w:rPr>
+        <w:t xml:space="preserve"> o custo dos ativos de TI.</w:t>
       </w:r>
     </w:p>
     <w:p>
       <w:pPr>
         <w:keepLines/>
-        <w:pBdr>
-          <w:top w:val="nil"/>
-          <w:left w:val="nil"/>
-          <w:bottom w:val="nil"/>
-          <w:right w:val="nil"/>
-          <w:between w:val="nil"/>
-        </w:pBdr>
         <w:spacing w:before="80" w:after="80" w:line="360" w:lineRule="auto"/>
         <w:ind w:firstLine="720"/>
         <w:jc w:val="both"/>
         <w:rPr>
-          <w:color w:val="0070C0"/>
-          <w:sz w:val="24"/>
-          <w:szCs w:val="24"/>
-        </w:rPr>
-      </w:pPr>
-      <w:r>
-        <w:rPr>
-          <w:color w:val="000000"/>
-          <w:sz w:val="24"/>
-          <w:szCs w:val="24"/>
-        </w:rPr>
-        <w:t xml:space="preserve">Em seguida, deve-se descrever de forma detalhada o </w:t>
-      </w:r>
-      <w:r>
-        <w:rPr>
-          <w:b/>
-          <w:color w:val="000000"/>
-          <w:sz w:val="24"/>
-          <w:szCs w:val="24"/>
-        </w:rPr>
-        <w:t>problema</w:t>
-      </w:r>
-      <w:r>
-        <w:rPr>
-          <w:color w:val="000000"/>
-          <w:sz w:val="24"/>
-          <w:szCs w:val="24"/>
-        </w:rPr>
-        <w:t xml:space="preserve"> que o projeto pretende resolver. O problema deve ser apresentado de forma sucinta, completa e clara, pois é necessário conhecê-lo para </w:t>
-      </w:r>
-      <w:r>
-        <w:rPr>
-          <w:color w:val="000000"/>
-          <w:sz w:val="24"/>
-          <w:szCs w:val="24"/>
-        </w:rPr>
-        <w:t>s</w:t>
-      </w:r>
-      <w:r>
-        <w:rPr>
-          <w:color w:val="000000"/>
-          <w:sz w:val="24"/>
-          <w:szCs w:val="24"/>
-        </w:rPr>
-        <w:t xml:space="preserve">er </w:t>
-      </w:r>
-      <w:r>
-        <w:rPr>
-          <w:color w:val="000000"/>
-          <w:sz w:val="24"/>
-          <w:szCs w:val="24"/>
-        </w:rPr>
-        <w:t xml:space="preserve">possível </w:t>
-      </w:r>
-      <w:r>
-        <w:rPr>
-          <w:color w:val="000000"/>
-          <w:sz w:val="24"/>
-          <w:szCs w:val="24"/>
-        </w:rPr>
-        <w:t xml:space="preserve">desenvolver </w:t>
-      </w:r>
-      <w:r>
-        <w:rPr>
-          <w:color w:val="000000"/>
-          <w:sz w:val="24"/>
-          <w:szCs w:val="24"/>
-        </w:rPr>
-        <w:t>um</w:t>
-      </w:r>
-      <w:r>
-        <w:rPr>
-          <w:color w:val="000000"/>
-          <w:sz w:val="24"/>
-          <w:szCs w:val="24"/>
-        </w:rPr>
-        <w:t xml:space="preserve">a proposta de solução para ele. Atente para o fato de que a descrição do problema não mostra como o mesmo será revolvido, nem aponta para sua solução. É a chamada “dor do cliente”. </w:t>
-      </w:r>
-      <w:r>
-        <w:rPr>
-          <w:color w:val="000000"/>
-          <w:sz w:val="24"/>
-          <w:szCs w:val="24"/>
-        </w:rPr>
-        <w:t xml:space="preserve">Mais uma vez, considere escrever </w:t>
-      </w:r>
-      <w:r>
-        <w:rPr>
-          <w:b/>
-          <w:color w:val="000000"/>
-          <w:sz w:val="24"/>
-          <w:szCs w:val="24"/>
-        </w:rPr>
-        <w:t>um parágrafo</w:t>
-      </w:r>
-      <w:r>
-        <w:rPr>
-          <w:color w:val="000000"/>
-          <w:sz w:val="24"/>
-          <w:szCs w:val="24"/>
-        </w:rPr>
-        <w:t xml:space="preserve"> para </w:t>
-      </w:r>
-      <w:r>
-        <w:rPr>
-          <w:color w:val="000000"/>
-          <w:sz w:val="24"/>
-          <w:szCs w:val="24"/>
-        </w:rPr>
-        <w:t>apresentar esse problema.</w:t>
+          <w:sz w:val="24"/>
+          <w:szCs w:val="24"/>
+        </w:rPr>
+      </w:pPr>
+      <w:r>
+        <w:rPr>
+          <w:sz w:val="24"/>
+          <w:szCs w:val="24"/>
+        </w:rPr>
+        <w:t xml:space="preserve">Em uma pesquisa domiciliar realizada pelo SEBRAE-SP no período de 11 de novembro de 2002 </w:t>
+      </w:r>
+      <w:r>
+        <w:rPr>
+          <w:sz w:val="24"/>
+          <w:szCs w:val="24"/>
+        </w:rPr>
+        <w:t>a</w:t>
+      </w:r>
+      <w:r>
+        <w:rPr>
+          <w:sz w:val="24"/>
+          <w:szCs w:val="24"/>
+        </w:rPr>
+        <w:t xml:space="preserve"> 5 de março de 2003 a partir de uma amostra com 1.600 empreendedores e 300 candidatos a empreendedores, foi chegado a uma conclusão que em termos de gestão empresarial, as principais necessidades estão na área financeira (p.ex. custos/ preços/ prazos/ fluxo de caixa/ margem de lucro) e relação com clientes/ mercado (p. ex. conquistar clientes/ imagem/ oportunidades). Nesta mesma pesquisa concluiu-se que os principais obstáculos à formalização dos negócios são: a burocracia e o peso da carga tributária. Na pesquisa também é possível observar a grande diferença nos tipos de ocupação conforme mostra a figura 1 abaixo, a porcentagem refere-se a 358 empreendedores formais e 1242 empreendedores </w:t>
+      </w:r>
+      <w:proofErr w:type="gramStart"/>
+      <w:r>
+        <w:rPr>
+          <w:sz w:val="24"/>
+          <w:szCs w:val="24"/>
+        </w:rPr>
+        <w:t>informais(</w:t>
+      </w:r>
+      <w:proofErr w:type="gramEnd"/>
+      <w:r>
+        <w:rPr>
+          <w:sz w:val="24"/>
+          <w:szCs w:val="24"/>
+        </w:rPr>
+        <w:fldChar w:fldCharType="begin"/>
+      </w:r>
+      <w:r>
+        <w:rPr>
+          <w:sz w:val="24"/>
+          <w:szCs w:val="24"/>
+        </w:rPr>
+        <w:instrText xml:space="preserve"> HYPERLINK "</w:instrText>
+      </w:r>
+      <w:r>
+        <w:rPr>
+          <w:sz w:val="24"/>
+          <w:szCs w:val="24"/>
+        </w:rPr>
+        <w:instrText>https://www.sebrae.com.br/Sebrae/Portal%20Sebrae/UFs/SP/Pesquisas/empreendedores.pdf</w:instrText>
+      </w:r>
+      <w:r>
+        <w:rPr>
+          <w:sz w:val="24"/>
+          <w:szCs w:val="24"/>
+        </w:rPr>
+        <w:instrText xml:space="preserve">" </w:instrText>
+      </w:r>
+      <w:r>
+        <w:rPr>
+          <w:sz w:val="24"/>
+          <w:szCs w:val="24"/>
+        </w:rPr>
+        <w:fldChar w:fldCharType="separate"/>
+      </w:r>
+      <w:r>
+        <w:rPr>
+          <w:rStyle w:val="Hyperlink"/>
+          <w:sz w:val="24"/>
+          <w:szCs w:val="24"/>
+        </w:rPr>
+        <w:t>https://www.sebrae.com.br/Sebrae/Portal%20Sebrae/UFs/SP/Pesquisas/empreendedores.pdf</w:t>
+      </w:r>
+      <w:r>
+        <w:rPr>
+          <w:sz w:val="24"/>
+          <w:szCs w:val="24"/>
+        </w:rPr>
+        <w:fldChar w:fldCharType="end"/>
+      </w:r>
+      <w:r>
+        <w:rPr>
+          <w:sz w:val="24"/>
+          <w:szCs w:val="24"/>
+        </w:rPr>
+        <w:t>).</w:t>
       </w:r>
     </w:p>
     <w:p>
       <w:pPr>
+        <w:ind w:firstLine="140"/>
+        <w:jc w:val="center"/>
+        <w:rPr>
+          <w:sz w:val="24"/>
+          <w:szCs w:val="24"/>
+        </w:rPr>
+      </w:pPr>
+      <w:r>
+        <w:rPr>
+          <w:color w:val="000000" w:themeColor="text1"/>
+          <w:sz w:val="24"/>
+          <w:szCs w:val="24"/>
+          <w14:shadow w14:blurRad="38100" w14:dist="19050" w14:dir="2700000" w14:sx="100000" w14:sy="100000" w14:kx="0" w14:ky="0" w14:algn="tl">
+            <w14:schemeClr w14:val="dk1">
+              <w14:alpha w14:val="60000"/>
+            </w14:schemeClr>
+          </w14:shadow>
+          <w14:textOutline w14:w="0" w14:cap="flat" w14:cmpd="sng" w14:algn="ctr">
+            <w14:noFill/>
+            <w14:prstDash w14:val="solid"/>
+            <w14:round/>
+          </w14:textOutline>
+        </w:rPr>
+        <w:t>Figura 1 –</w:t>
+      </w:r>
+      <w:r>
+        <w:rPr>
+          <w:color w:val="000000" w:themeColor="text1"/>
+          <w:sz w:val="24"/>
+          <w:szCs w:val="24"/>
+          <w14:shadow w14:blurRad="38100" w14:dist="19050" w14:dir="2700000" w14:sx="100000" w14:sy="100000" w14:kx="0" w14:ky="0" w14:algn="tl">
+            <w14:schemeClr w14:val="dk1">
+              <w14:alpha w14:val="60000"/>
+            </w14:schemeClr>
+          </w14:shadow>
+          <w14:textOutline w14:w="0" w14:cap="flat" w14:cmpd="sng" w14:algn="ctr">
+            <w14:noFill/>
+            <w14:prstDash w14:val="solid"/>
+            <w14:round/>
+          </w14:textOutline>
+        </w:rPr>
+        <w:t xml:space="preserve"> </w:t>
+      </w:r>
+      <w:r>
+        <w:rPr>
+          <w:sz w:val="24"/>
+          <w:szCs w:val="24"/>
+        </w:rPr>
+        <w:t>Empreendedores por tipo de ocupação</w:t>
+      </w:r>
+      <w:r>
+        <w:rPr>
+          <w:sz w:val="24"/>
+          <w:szCs w:val="24"/>
+        </w:rPr>
+        <w:t>.</w:t>
+      </w:r>
+    </w:p>
+    <w:p>
+      <w:pPr>
         <w:keepLines/>
-        <w:pBdr>
-          <w:top w:val="nil"/>
-          <w:left w:val="nil"/>
-          <w:bottom w:val="nil"/>
-          <w:right w:val="nil"/>
-          <w:between w:val="nil"/>
-        </w:pBdr>
+        <w:spacing w:before="80" w:after="80" w:line="360" w:lineRule="auto"/>
+        <w:jc w:val="center"/>
+        <w:rPr>
+          <w:color w:val="000000"/>
+          <w:sz w:val="24"/>
+          <w:szCs w:val="24"/>
+        </w:rPr>
+      </w:pPr>
+      <w:r>
+        <w:rPr>
+          <w:noProof/>
+          <w:sz w:val="24"/>
+          <w:szCs w:val="24"/>
+        </w:rPr>
+        <w:drawing>
+          <wp:inline distT="0" distB="0" distL="0" distR="0" wp14:anchorId="781D1906" wp14:editId="0F55EBCD">
+            <wp:extent cx="4924800" cy="1296000"/>
+            <wp:effectExtent l="0" t="0" r="0" b="0"/>
+            <wp:docPr id="26" name="Imagem 26"/>
+            <wp:cNvGraphicFramePr>
+              <a:graphicFrameLocks xmlns:a="http://schemas.openxmlformats.org/drawingml/2006/main" noChangeAspect="1"/>
+            </wp:cNvGraphicFramePr>
+            <a:graphic xmlns:a="http://schemas.openxmlformats.org/drawingml/2006/main">
+              <a:graphicData uri="http://schemas.openxmlformats.org/drawingml/2006/picture">
+                <pic:pic xmlns:pic="http://schemas.openxmlformats.org/drawingml/2006/picture">
+                  <pic:nvPicPr>
+                    <pic:cNvPr id="26" name="Imagem 26"/>
+                    <pic:cNvPicPr/>
+                  </pic:nvPicPr>
+                  <pic:blipFill rotWithShape="1">
+                    <a:blip r:embed="rId9">
+                      <a:extLst>
+                        <a:ext uri="{28A0092B-C50C-407E-A947-70E740481C1C}">
+                          <a14:useLocalDpi xmlns:a14="http://schemas.microsoft.com/office/drawing/2010/main" val="0"/>
+                        </a:ext>
+                      </a:extLst>
+                    </a:blip>
+                    <a:srcRect t="9534" b="20141"/>
+                    <a:stretch/>
+                  </pic:blipFill>
+                  <pic:spPr bwMode="auto">
+                    <a:xfrm>
+                      <a:off x="0" y="0"/>
+                      <a:ext cx="4924800" cy="1296000"/>
+                    </a:xfrm>
+                    <a:prstGeom prst="rect">
+                      <a:avLst/>
+                    </a:prstGeom>
+                    <a:ln>
+                      <a:noFill/>
+                    </a:ln>
+                    <a:extLst>
+                      <a:ext uri="{53640926-AAD7-44D8-BBD7-CCE9431645EC}">
+                        <a14:shadowObscured xmlns:a14="http://schemas.microsoft.com/office/drawing/2010/main"/>
+                      </a:ext>
+                    </a:extLst>
+                  </pic:spPr>
+                </pic:pic>
+              </a:graphicData>
+            </a:graphic>
+          </wp:inline>
+        </w:drawing>
+      </w:r>
+    </w:p>
+    <w:p>
+      <w:pPr>
+        <w:keepLines/>
+        <w:spacing w:before="80" w:after="80" w:line="360" w:lineRule="auto"/>
+        <w:jc w:val="center"/>
+        <w:rPr>
+          <w:sz w:val="24"/>
+          <w:szCs w:val="24"/>
+        </w:rPr>
+      </w:pPr>
+      <w:r>
+        <w:rPr>
+          <w:sz w:val="24"/>
+          <w:szCs w:val="24"/>
+        </w:rPr>
+        <w:t xml:space="preserve">Fonte: </w:t>
+      </w:r>
+      <w:proofErr w:type="gramStart"/>
+      <w:r>
+        <w:rPr>
+          <w:sz w:val="24"/>
+          <w:szCs w:val="24"/>
+        </w:rPr>
+        <w:t>Sebrae</w:t>
+      </w:r>
+      <w:proofErr w:type="gramEnd"/>
+      <w:r>
+        <w:rPr>
+          <w:sz w:val="24"/>
+          <w:szCs w:val="24"/>
+        </w:rPr>
+        <w:t>-SP</w:t>
+      </w:r>
+      <w:r>
+        <w:rPr>
+          <w:sz w:val="24"/>
+          <w:szCs w:val="24"/>
+        </w:rPr>
+        <w:t>.</w:t>
+      </w:r>
+    </w:p>
+    <w:p>
+      <w:pPr>
+        <w:keepLines/>
         <w:spacing w:before="80" w:after="80" w:line="360" w:lineRule="auto"/>
         <w:ind w:firstLine="720"/>
         <w:jc w:val="both"/>
         <w:rPr>
-          <w:color w:val="0070C0"/>
-          <w:sz w:val="24"/>
-          <w:szCs w:val="24"/>
-        </w:rPr>
-      </w:pPr>
-      <w:r>
-        <w:rPr>
-          <w:color w:val="000000"/>
-          <w:sz w:val="24"/>
-          <w:szCs w:val="24"/>
-        </w:rPr>
-        <w:t xml:space="preserve">Descrito o problema, mostre a </w:t>
-      </w:r>
-      <w:r>
-        <w:rPr>
-          <w:b/>
-          <w:color w:val="000000"/>
-          <w:sz w:val="24"/>
-          <w:szCs w:val="24"/>
-        </w:rPr>
-        <w:t>motivação</w:t>
-      </w:r>
-      <w:r>
-        <w:rPr>
-          <w:color w:val="000000"/>
-          <w:sz w:val="24"/>
-          <w:szCs w:val="24"/>
-        </w:rPr>
-        <w:t xml:space="preserve"> para resolvê-lo. Essa motivação pode se caracterizar de diversas formas: acadêmica, mercadológica, social</w:t>
-      </w:r>
-      <w:r>
-        <w:rPr>
-          <w:color w:val="000000"/>
-          <w:sz w:val="24"/>
-          <w:szCs w:val="24"/>
-        </w:rPr>
-        <w:t>,</w:t>
-      </w:r>
-      <w:r>
-        <w:rPr>
-          <w:color w:val="000000"/>
-          <w:sz w:val="24"/>
-          <w:szCs w:val="24"/>
-        </w:rPr>
-        <w:t xml:space="preserve"> etc. Considere que é neste parágrafo que o trabalho será justificado, de modo que se apresente a importância de sua realização. Não utilize uma motivação pessoal, que é irrelevante aqui. Apresentar resultados esperados e/ou dados quantitativos aqui também é uma boa prática. Por exemplo, podem ser mostrados benefícios como: economia de recursos, maior agilidade nas decisões, melhor qualidade nos processos, etc...</w:t>
-      </w:r>
-      <w:r>
-        <w:rPr>
-          <w:color w:val="000000"/>
-          <w:sz w:val="24"/>
-          <w:szCs w:val="24"/>
-        </w:rPr>
-        <w:t xml:space="preserve"> Mais uma vez, a motivação deve ser descrita em </w:t>
-      </w:r>
-      <w:r>
-        <w:rPr>
-          <w:b/>
-          <w:color w:val="000000"/>
-          <w:sz w:val="24"/>
-          <w:szCs w:val="24"/>
-        </w:rPr>
-        <w:t>um parágrafo</w:t>
-      </w:r>
-      <w:r>
-        <w:rPr>
-          <w:color w:val="000000"/>
-          <w:sz w:val="24"/>
-          <w:szCs w:val="24"/>
-        </w:rPr>
-        <w:t>.</w:t>
+          <w:color w:val="000000"/>
+          <w:sz w:val="24"/>
+          <w:szCs w:val="24"/>
+        </w:rPr>
+      </w:pPr>
+      <w:r>
+        <w:rPr>
+          <w:color w:val="000000"/>
+          <w:sz w:val="24"/>
+          <w:szCs w:val="24"/>
+        </w:rPr>
+        <w:lastRenderedPageBreak/>
+        <w:t xml:space="preserve">Neste contexto, o presente trabalho propõe o desenvolvimento de um sistema integrado com um site, onde o mesmo gerencia o conteúdo do próprio site de forma mais prática e fácil, e com perspectiva de integração de outras funcionalidades de acordo com a necessidade do negócio, como por exemplo, disponibilização de arquivos pessoas relacionados ao negócio aos seus respectivos colaboradores, visando integrar, gerir e compartilhar documentos de colaboradores. </w:t>
       </w:r>
     </w:p>
     <w:p>
       <w:pPr>
-        <w:suppressAutoHyphens/>
-        <w:spacing w:before="100" w:beforeAutospacing="1" w:after="100" w:afterAutospacing="1" w:line="360" w:lineRule="auto"/>
-        <w:ind w:firstLine="709"/>
+        <w:spacing w:line="360" w:lineRule="auto"/>
+        <w:ind w:firstLine="697"/>
         <w:jc w:val="both"/>
         <w:rPr>
           <w:sz w:val="24"/>
@@ -5191,58 +5083,127 @@
           <w:sz w:val="24"/>
           <w:szCs w:val="24"/>
         </w:rPr>
-        <w:t xml:space="preserve">Apresente agora o </w:t>
-      </w:r>
-      <w:r>
-        <w:rPr>
-          <w:b/>
-          <w:sz w:val="24"/>
-          <w:szCs w:val="24"/>
-        </w:rPr>
-        <w:t>objetivo geral</w:t>
-      </w:r>
-      <w:r>
-        <w:rPr>
-          <w:sz w:val="24"/>
-          <w:szCs w:val="24"/>
-        </w:rPr>
-        <w:t xml:space="preserve"> e alguns (pelo menos 3) </w:t>
-      </w:r>
-      <w:r>
-        <w:rPr>
-          <w:b/>
-          <w:sz w:val="24"/>
-          <w:szCs w:val="24"/>
-        </w:rPr>
-        <w:t>objetivos específicos</w:t>
-      </w:r>
-      <w:r>
-        <w:rPr>
-          <w:sz w:val="24"/>
-          <w:szCs w:val="24"/>
-        </w:rPr>
-        <w:t xml:space="preserve">. Essas definições servirão para mostrar o objetivo maior/final relacionado à sua </w:t>
-      </w:r>
-      <w:r>
-        <w:rPr>
-          <w:sz w:val="24"/>
-          <w:szCs w:val="24"/>
-        </w:rPr>
-        <w:t>solução</w:t>
-      </w:r>
-      <w:r>
-        <w:rPr>
-          <w:sz w:val="24"/>
-          <w:szCs w:val="24"/>
-        </w:rPr>
-        <w:t xml:space="preserve"> e como ele poderá ser atingido (metas parciais).</w:t>
+        <w:t>Empreendedor informal é o empregador que t</w:t>
+      </w:r>
+      <w:r>
+        <w:rPr>
+          <w:sz w:val="24"/>
+          <w:szCs w:val="24"/>
+        </w:rPr>
+        <w:t>rabalha por conta-própria ou que não possui registro regulado pelo governo e sem CNPJ</w:t>
+      </w:r>
+      <w:r>
+        <w:rPr>
+          <w:sz w:val="24"/>
+          <w:szCs w:val="24"/>
+        </w:rPr>
+        <w:t xml:space="preserve"> </w:t>
+      </w:r>
+      <w:r>
+        <w:rPr>
+          <w:sz w:val="24"/>
+          <w:szCs w:val="24"/>
+        </w:rPr>
+        <w:t>(Cadastro Nacional de Pessoa Jurídica),</w:t>
+      </w:r>
+      <w:r>
+        <w:rPr>
+          <w:sz w:val="24"/>
+          <w:szCs w:val="24"/>
+        </w:rPr>
+        <w:t xml:space="preserve"> ou seja, não paga os encargos tributários devidos</w:t>
+      </w:r>
+      <w:proofErr w:type="gramStart"/>
+      <w:r>
+        <w:rPr>
+          <w:sz w:val="24"/>
+          <w:szCs w:val="24"/>
+        </w:rPr>
+        <w:t xml:space="preserve"> pois</w:t>
+      </w:r>
+      <w:proofErr w:type="gramEnd"/>
+      <w:r>
+        <w:rPr>
+          <w:sz w:val="24"/>
+          <w:szCs w:val="24"/>
+        </w:rPr>
+        <w:t xml:space="preserve"> para o governo o mesmo não existe</w:t>
+      </w:r>
+      <w:r>
+        <w:rPr>
+          <w:sz w:val="24"/>
+          <w:szCs w:val="24"/>
+        </w:rPr>
+        <w:t>.</w:t>
+      </w:r>
+      <w:r>
+        <w:rPr>
+          <w:sz w:val="24"/>
+          <w:szCs w:val="24"/>
+        </w:rPr>
+        <w:t xml:space="preserve"> </w:t>
+      </w:r>
+      <w:r>
+        <w:rPr>
+          <w:sz w:val="24"/>
+          <w:szCs w:val="24"/>
+        </w:rPr>
+        <w:t>E</w:t>
+      </w:r>
+      <w:r>
+        <w:rPr>
+          <w:sz w:val="24"/>
+          <w:szCs w:val="24"/>
+        </w:rPr>
+        <w:t>stes são alguns exemplos de empreendedores informais</w:t>
+      </w:r>
+      <w:r>
+        <w:rPr>
+          <w:sz w:val="24"/>
+          <w:szCs w:val="24"/>
+        </w:rPr>
+        <w:t>:</w:t>
+      </w:r>
+      <w:r>
+        <w:rPr>
+          <w:sz w:val="24"/>
+          <w:szCs w:val="24"/>
+        </w:rPr>
+        <w:t xml:space="preserve"> bancas de calçada</w:t>
+      </w:r>
+      <w:r>
+        <w:rPr>
+          <w:sz w:val="24"/>
+          <w:szCs w:val="24"/>
+        </w:rPr>
+        <w:t>;</w:t>
+      </w:r>
+      <w:r>
+        <w:rPr>
+          <w:sz w:val="24"/>
+          <w:szCs w:val="24"/>
+        </w:rPr>
+        <w:t xml:space="preserve"> lojas de garagem</w:t>
+      </w:r>
+      <w:r>
+        <w:rPr>
+          <w:sz w:val="24"/>
+          <w:szCs w:val="24"/>
+        </w:rPr>
+        <w:t>;</w:t>
+      </w:r>
+      <w:r>
+        <w:rPr>
+          <w:sz w:val="24"/>
+          <w:szCs w:val="24"/>
+        </w:rPr>
+        <w:t xml:space="preserve"> vendas diretas. </w:t>
       </w:r>
     </w:p>
     <w:p>
       <w:pPr>
-        <w:suppressAutoHyphens/>
-        <w:spacing w:before="100" w:beforeAutospacing="1" w:after="100" w:afterAutospacing="1" w:line="360" w:lineRule="auto"/>
-        <w:ind w:firstLine="709"/>
+        <w:spacing w:line="360" w:lineRule="auto"/>
+        <w:ind w:firstLine="697"/>
         <w:jc w:val="both"/>
         <w:rPr>
           <w:sz w:val="24"/>
@@ -5254,7 +5215,151 @@
           <w:sz w:val="24"/>
           <w:szCs w:val="24"/>
         </w:rPr>
-        <w:t xml:space="preserve">Exemplo: </w:t>
+        <w:t>O contrário do empreendedor informa</w:t>
+      </w:r>
+      <w:r>
+        <w:rPr>
+          <w:sz w:val="24"/>
+          <w:szCs w:val="24"/>
+        </w:rPr>
+        <w:t>l o empreendedor formal é o empregador que</w:t>
+      </w:r>
+      <w:r>
+        <w:rPr>
+          <w:sz w:val="24"/>
+          <w:szCs w:val="24"/>
+        </w:rPr>
+        <w:t xml:space="preserve"> possui registro regulado pelo governo </w:t>
+      </w:r>
+      <w:r>
+        <w:rPr>
+          <w:sz w:val="24"/>
+          <w:szCs w:val="24"/>
+        </w:rPr>
+        <w:t>ou</w:t>
+      </w:r>
+      <w:r>
+        <w:rPr>
+          <w:sz w:val="24"/>
+          <w:szCs w:val="24"/>
+        </w:rPr>
+        <w:t xml:space="preserve"> </w:t>
+      </w:r>
+      <w:r>
+        <w:rPr>
+          <w:sz w:val="24"/>
+          <w:szCs w:val="24"/>
+        </w:rPr>
+        <w:t>com</w:t>
+      </w:r>
+      <w:r>
+        <w:rPr>
+          <w:sz w:val="24"/>
+          <w:szCs w:val="24"/>
+        </w:rPr>
+        <w:t xml:space="preserve"> CNPJ, sendo assim o mesmo é obrigado a pagar os encargos tributários devidos.</w:t>
+      </w:r>
+    </w:p>
+    <w:p>
+      <w:pPr>
+        <w:keepLines/>
+        <w:spacing w:before="80" w:after="80" w:line="360" w:lineRule="auto"/>
+        <w:ind w:firstLine="697"/>
+        <w:jc w:val="both"/>
+        <w:rPr>
+          <w:color w:val="000000"/>
+          <w:sz w:val="24"/>
+          <w:szCs w:val="24"/>
+        </w:rPr>
+      </w:pPr>
+      <w:r>
+        <w:rPr>
+          <w:color w:val="000000"/>
+          <w:sz w:val="24"/>
+          <w:szCs w:val="24"/>
+        </w:rPr>
+        <w:t>O sistema desenvolvido foi projetado para ser escal</w:t>
+      </w:r>
+      <w:r>
+        <w:rPr>
+          <w:color w:val="000000"/>
+          <w:sz w:val="24"/>
+          <w:szCs w:val="24"/>
+        </w:rPr>
+        <w:t>ável,</w:t>
+      </w:r>
+      <w:r>
+        <w:rPr>
+          <w:color w:val="000000"/>
+          <w:sz w:val="24"/>
+          <w:szCs w:val="24"/>
+        </w:rPr>
+        <w:t xml:space="preserve"> personalizável</w:t>
+      </w:r>
+      <w:r>
+        <w:rPr>
+          <w:color w:val="000000"/>
+          <w:sz w:val="24"/>
+          <w:szCs w:val="24"/>
+        </w:rPr>
+        <w:t xml:space="preserve"> e </w:t>
+      </w:r>
+      <w:proofErr w:type="gramStart"/>
+      <w:r>
+        <w:rPr>
+          <w:color w:val="000000"/>
+          <w:sz w:val="24"/>
+          <w:szCs w:val="24"/>
+        </w:rPr>
+        <w:t>auto didático</w:t>
+      </w:r>
+      <w:proofErr w:type="gramEnd"/>
+      <w:r>
+        <w:rPr>
+          <w:color w:val="000000"/>
+          <w:sz w:val="24"/>
+          <w:szCs w:val="24"/>
+        </w:rPr>
+        <w:t>, de forma a atender as necessidades específicas de cada empresa ou organização. Além disso, foram utilizadas melhores práticas de segurança da informação para garantir a proteção dos dados armazenados e a privacidade dos usuários.</w:t>
+      </w:r>
+    </w:p>
+    <w:p>
+      <w:pPr>
+        <w:keepLines/>
+        <w:spacing w:before="80" w:after="80" w:line="360" w:lineRule="auto"/>
+        <w:ind w:firstLine="697"/>
+        <w:jc w:val="both"/>
+        <w:rPr>
+          <w:color w:val="000000"/>
+          <w:sz w:val="24"/>
+          <w:szCs w:val="24"/>
+        </w:rPr>
+      </w:pPr>
+      <w:r>
+        <w:rPr>
+          <w:color w:val="000000"/>
+          <w:sz w:val="24"/>
+          <w:szCs w:val="24"/>
+        </w:rPr>
+        <w:t xml:space="preserve">Ao longo deste trabalho, serão apresentados os requisitos, a arquitetura e as funcionalidades do sistema, bem como os resultados obtidos a partir da sua </w:t>
+      </w:r>
+      <w:proofErr w:type="gramStart"/>
+      <w:r>
+        <w:rPr>
+          <w:color w:val="000000"/>
+          <w:sz w:val="24"/>
+          <w:szCs w:val="24"/>
+        </w:rPr>
+        <w:t>implementação</w:t>
+      </w:r>
+      <w:proofErr w:type="gramEnd"/>
+      <w:r>
+        <w:rPr>
+          <w:color w:val="000000"/>
+          <w:sz w:val="24"/>
+          <w:szCs w:val="24"/>
+        </w:rPr>
+        <w:t xml:space="preserve"> e testes durante o desenvolvimento e acompanhamento pós-desenvolvimento. Espera-se que este trabalho possa contribuir para o desenvolvimento de soluções mais eficientes e seguras para a gestão e compartilhamento de arquivos em ambientes corporativos.</w:t>
       </w:r>
     </w:p>
     <w:p>
@@ -5273,8 +5378,35 @@
           <w:sz w:val="24"/>
           <w:szCs w:val="24"/>
         </w:rPr>
-        <w:lastRenderedPageBreak/>
-        <w:t>“O objetivo deste trabalho é apresentar a descrição do projeto de uma aplicação para XXXXXX.”</w:t>
+        <w:t xml:space="preserve"> </w:t>
+      </w:r>
+      <w:r>
+        <w:rPr>
+          <w:sz w:val="24"/>
+          <w:szCs w:val="24"/>
+        </w:rPr>
+        <w:t>O objetivo deste trabalho é apresentar a descrição do projeto de uma aplicação p</w:t>
+      </w:r>
+      <w:r>
+        <w:rPr>
+          <w:sz w:val="24"/>
+          <w:szCs w:val="24"/>
+        </w:rPr>
+        <w:t xml:space="preserve">ara </w:t>
+      </w:r>
+      <w:r>
+        <w:rPr>
+          <w:sz w:val="24"/>
+          <w:szCs w:val="24"/>
+        </w:rPr>
+        <w:t>gerenciar o conteúdo do site, facilitando o gerenciamento das publicações dos conteúdos e que possam ser adicionadas novas implantações de acordo com a necessidade do negócio</w:t>
+      </w:r>
+      <w:r>
+        <w:rPr>
+          <w:sz w:val="24"/>
+          <w:szCs w:val="24"/>
+        </w:rPr>
+        <w:t>.</w:t>
       </w:r>
     </w:p>
     <w:p>
@@ -5288,12 +5420,24 @@
           <w:szCs w:val="24"/>
         </w:rPr>
       </w:pPr>
-      <w:r>
-        <w:rPr>
-          <w:sz w:val="24"/>
-          <w:szCs w:val="24"/>
-        </w:rPr>
-        <w:t>“Os objetivos específicos são:</w:t>
+    </w:p>
+    <w:p>
+      <w:pPr>
+        <w:suppressAutoHyphens/>
+        <w:spacing w:line="360" w:lineRule="auto"/>
+        <w:ind w:firstLine="709"/>
+        <w:jc w:val="both"/>
+        <w:rPr>
+          <w:sz w:val="24"/>
+          <w:szCs w:val="24"/>
+        </w:rPr>
+      </w:pPr>
+      <w:r>
+        <w:rPr>
+          <w:sz w:val="24"/>
+          <w:szCs w:val="24"/>
+        </w:rPr>
+        <w:t>Os objetivos específicos são:</w:t>
       </w:r>
     </w:p>
     <w:p>
@@ -5315,14 +5459,7 @@
           <w:sz w:val="24"/>
           <w:szCs w:val="24"/>
         </w:rPr>
-        <w:t>Descrever os r</w:t>
-      </w:r>
-      <w:r>
-        <w:rPr>
-          <w:sz w:val="24"/>
-          <w:szCs w:val="24"/>
-        </w:rPr>
-        <w:t>equisitos da aplicação</w:t>
+        <w:t>Cadastramento e gerenciamento de perfis de acesso</w:t>
       </w:r>
       <w:r>
         <w:rPr>
@@ -5351,133 +5488,209 @@
           <w:sz w:val="24"/>
           <w:szCs w:val="24"/>
         </w:rPr>
-        <w:t>XXXXX</w:t>
-      </w:r>
-      <w:r>
-        <w:rPr>
-          <w:sz w:val="24"/>
-          <w:szCs w:val="24"/>
-        </w:rPr>
-        <w:t>X</w:t>
-      </w:r>
-      <w:r>
-        <w:rPr>
-          <w:sz w:val="24"/>
-          <w:szCs w:val="24"/>
-        </w:rPr>
-        <w:t>.</w:t>
-      </w:r>
-      <w:r>
-        <w:rPr>
-          <w:sz w:val="24"/>
-          <w:szCs w:val="24"/>
-        </w:rPr>
-        <w:t>”</w:t>
-      </w:r>
-      <w:r>
-        <w:rPr>
-          <w:sz w:val="24"/>
-          <w:szCs w:val="24"/>
-        </w:rPr>
-        <w:t>&gt;</w:t>
+        <w:t>Cadastramento e gerenciamento de usuários;</w:t>
       </w:r>
     </w:p>
     <w:p>
       <w:pPr>
-        <w:pStyle w:val="Ttulo2"/>
-      </w:pPr>
-      <w:bookmarkStart w:id="6" w:name="_Toc527547993"/>
-      <w:r>
-        <w:t>D</w:t>
-      </w:r>
-      <w:r>
-        <w:t>efinição Conceitual da Solução</w:t>
-      </w:r>
-      <w:bookmarkEnd w:id="6"/>
+        <w:numPr>
+          <w:ilvl w:val="0"/>
+          <w:numId w:val="8"/>
+        </w:numPr>
+        <w:suppressAutoHyphens/>
+        <w:spacing w:line="360" w:lineRule="auto"/>
+        <w:jc w:val="both"/>
+        <w:rPr>
+          <w:sz w:val="24"/>
+          <w:szCs w:val="24"/>
+        </w:rPr>
+      </w:pPr>
+      <w:r>
+        <w:rPr>
+          <w:sz w:val="24"/>
+          <w:szCs w:val="24"/>
+        </w:rPr>
+        <w:lastRenderedPageBreak/>
+        <w:t>Gerenciar páginas do site;</w:t>
+      </w:r>
     </w:p>
     <w:p>
       <w:pPr>
-        <w:keepLines/>
-        <w:spacing w:before="80" w:after="80" w:line="360" w:lineRule="auto"/>
+        <w:numPr>
+          <w:ilvl w:val="0"/>
+          <w:numId w:val="8"/>
+        </w:numPr>
+        <w:suppressAutoHyphens/>
+        <w:spacing w:line="360" w:lineRule="auto"/>
         <w:jc w:val="both"/>
         <w:rPr>
-          <w:color w:val="000000"/>
-          <w:sz w:val="24"/>
-          <w:szCs w:val="24"/>
-        </w:rPr>
-      </w:pPr>
-      <w:r>
-        <w:rPr>
-          <w:color w:val="000000"/>
-          <w:sz w:val="24"/>
-          <w:szCs w:val="24"/>
-        </w:rPr>
-        <w:t xml:space="preserve">&lt; </w:t>
-      </w:r>
-      <w:r>
-        <w:rPr>
-          <w:color w:val="000000"/>
-          <w:sz w:val="24"/>
-          <w:szCs w:val="24"/>
-        </w:rPr>
-        <w:t xml:space="preserve">Esta seção apresenta uma definição conceitual da solução a ser desenvolvida: </w:t>
-      </w:r>
-      <w:r>
-        <w:rPr>
-          <w:color w:val="000000"/>
-          <w:sz w:val="24"/>
-          <w:szCs w:val="24"/>
-        </w:rPr>
-        <w:t>d</w:t>
-      </w:r>
-      <w:r>
-        <w:rPr>
-          <w:color w:val="000000"/>
-          <w:sz w:val="24"/>
-          <w:szCs w:val="24"/>
-        </w:rPr>
-        <w:t>iagrama de caso</w:t>
-      </w:r>
-      <w:r>
-        <w:rPr>
-          <w:color w:val="000000"/>
-          <w:sz w:val="24"/>
-          <w:szCs w:val="24"/>
-        </w:rPr>
-        <w:t>s</w:t>
-      </w:r>
-      <w:r>
-        <w:rPr>
-          <w:color w:val="000000"/>
-          <w:sz w:val="24"/>
-          <w:szCs w:val="24"/>
-        </w:rPr>
-        <w:t xml:space="preserve"> de uso, requisito</w:t>
-      </w:r>
-      <w:r>
-        <w:rPr>
-          <w:color w:val="000000"/>
-          <w:sz w:val="24"/>
-          <w:szCs w:val="24"/>
-        </w:rPr>
-        <w:t>s funcionais e não</w:t>
-      </w:r>
-      <w:r>
-        <w:rPr>
-          <w:color w:val="000000"/>
-          <w:sz w:val="24"/>
-          <w:szCs w:val="24"/>
-        </w:rPr>
-        <w:t>-</w:t>
-      </w:r>
-      <w:r>
-        <w:rPr>
-          <w:color w:val="000000"/>
-          <w:sz w:val="24"/>
-          <w:szCs w:val="24"/>
-        </w:rPr>
-        <w:t>funcionais.&gt;</w:t>
-      </w:r>
+          <w:sz w:val="24"/>
+          <w:szCs w:val="24"/>
+        </w:rPr>
+      </w:pPr>
+      <w:r>
+        <w:rPr>
+          <w:sz w:val="24"/>
+          <w:szCs w:val="24"/>
+        </w:rPr>
+        <w:t>Gerenciar conteúdo das páginas do site;</w:t>
+      </w:r>
+    </w:p>
+    <w:p>
+      <w:pPr>
+        <w:numPr>
+          <w:ilvl w:val="0"/>
+          <w:numId w:val="8"/>
+        </w:numPr>
+        <w:suppressAutoHyphens/>
+        <w:spacing w:line="360" w:lineRule="auto"/>
+        <w:jc w:val="both"/>
+        <w:rPr>
+          <w:sz w:val="24"/>
+          <w:szCs w:val="24"/>
+        </w:rPr>
+      </w:pPr>
+      <w:r>
+        <w:rPr>
+          <w:sz w:val="24"/>
+          <w:szCs w:val="24"/>
+        </w:rPr>
+        <w:t>Publicar documentos de colaborador e vincular automaticamente aos seus respectivos usuários.</w:t>
+      </w:r>
+    </w:p>
+    <w:p>
+      <w:pPr>
+        <w:pStyle w:val="PargrafodaLista"/>
+        <w:numPr>
+          <w:ilvl w:val="0"/>
+          <w:numId w:val="8"/>
+        </w:numPr>
+        <w:suppressAutoHyphens/>
+        <w:spacing w:after="160" w:line="360" w:lineRule="auto"/>
+        <w:contextualSpacing/>
+        <w:jc w:val="both"/>
+        <w:rPr>
+          <w:sz w:val="24"/>
+          <w:szCs w:val="24"/>
+        </w:rPr>
+      </w:pPr>
+      <w:r>
+        <w:rPr>
+          <w:sz w:val="24"/>
+          <w:szCs w:val="24"/>
+        </w:rPr>
+        <w:t xml:space="preserve">Aplicar técnicas de desenvolvimento de software estudadas na </w:t>
+      </w:r>
+      <w:r>
+        <w:rPr>
+          <w:sz w:val="24"/>
+          <w:szCs w:val="24"/>
+        </w:rPr>
+        <w:t>especialização</w:t>
+      </w:r>
+      <w:r>
+        <w:rPr>
+          <w:sz w:val="24"/>
+          <w:szCs w:val="24"/>
+        </w:rPr>
+        <w:t>.</w:t>
+      </w:r>
+    </w:p>
+    <w:p>
+      <w:pPr>
+        <w:numPr>
+          <w:ilvl w:val="0"/>
+          <w:numId w:val="8"/>
+        </w:numPr>
+        <w:suppressAutoHyphens/>
+        <w:spacing w:line="360" w:lineRule="auto"/>
+        <w:jc w:val="both"/>
+        <w:rPr>
+          <w:sz w:val="24"/>
+          <w:szCs w:val="24"/>
+        </w:rPr>
+      </w:pPr>
+      <w:r>
+        <w:rPr>
+          <w:sz w:val="24"/>
+          <w:szCs w:val="24"/>
+        </w:rPr>
+        <w:t xml:space="preserve">Apresentar um </w:t>
+      </w:r>
+      <w:r>
+        <w:rPr>
+          <w:sz w:val="24"/>
+          <w:szCs w:val="24"/>
+        </w:rPr>
+        <w:t>sistema</w:t>
+      </w:r>
+      <w:r>
+        <w:rPr>
+          <w:sz w:val="24"/>
+          <w:szCs w:val="24"/>
+        </w:rPr>
+        <w:t xml:space="preserve"> usando as técnicas de levantamento de requisitos, diagramas UML, </w:t>
+      </w:r>
+      <w:r>
+        <w:rPr>
+          <w:sz w:val="24"/>
+          <w:szCs w:val="24"/>
+        </w:rPr>
+        <w:t>PHP</w:t>
+      </w:r>
+      <w:r>
+        <w:rPr>
+          <w:sz w:val="24"/>
+          <w:szCs w:val="24"/>
+        </w:rPr>
+        <w:t xml:space="preserve">, </w:t>
+      </w:r>
+      <w:proofErr w:type="spellStart"/>
+      <w:r>
+        <w:rPr>
+          <w:sz w:val="24"/>
+          <w:szCs w:val="24"/>
+        </w:rPr>
+        <w:t>Javascript</w:t>
+      </w:r>
+      <w:proofErr w:type="spellEnd"/>
+      <w:r>
+        <w:rPr>
+          <w:sz w:val="24"/>
+          <w:szCs w:val="24"/>
+        </w:rPr>
+        <w:t xml:space="preserve">, HTML CSS e </w:t>
+      </w:r>
+      <w:proofErr w:type="gramStart"/>
+      <w:r>
+        <w:rPr>
+          <w:sz w:val="24"/>
+          <w:szCs w:val="24"/>
+        </w:rPr>
+        <w:t>MySQL</w:t>
+      </w:r>
+      <w:proofErr w:type="gramEnd"/>
+      <w:r>
+        <w:rPr>
+          <w:sz w:val="24"/>
+          <w:szCs w:val="24"/>
+        </w:rPr>
+        <w:t>.</w:t>
+      </w:r>
+    </w:p>
+    <w:p>
+      <w:pPr>
+        <w:pStyle w:val="Ttulo2"/>
+      </w:pPr>
+      <w:bookmarkStart w:id="6" w:name="_Toc527547993"/>
+      <w:r>
+        <w:lastRenderedPageBreak/>
+        <w:t>D</w:t>
+      </w:r>
+      <w:r>
+        <w:t>efinição Conceitual da Solução</w:t>
+      </w:r>
+      <w:bookmarkEnd w:id="6"/>
     </w:p>
     <w:p>
       <w:pPr>
@@ -5500,49 +5713,6 @@
       </w:r>
       <w:bookmarkEnd w:id="7"/>
       <w:bookmarkEnd w:id="8"/>
-    </w:p>
-    <w:p>
-      <w:pPr>
-        <w:keepLines/>
-        <w:pBdr>
-          <w:top w:val="nil"/>
-          <w:left w:val="nil"/>
-          <w:bottom w:val="nil"/>
-          <w:right w:val="nil"/>
-          <w:between w:val="nil"/>
-        </w:pBdr>
-        <w:spacing w:before="80" w:after="80" w:line="360" w:lineRule="auto"/>
-        <w:jc w:val="both"/>
-        <w:rPr>
-          <w:color w:val="000000"/>
-          <w:sz w:val="24"/>
-          <w:szCs w:val="24"/>
-        </w:rPr>
-      </w:pPr>
-      <w:r>
-        <w:rPr>
-          <w:color w:val="000000"/>
-          <w:sz w:val="24"/>
-          <w:szCs w:val="24"/>
-        </w:rPr>
-        <w:t>&lt;</w:t>
-      </w:r>
-      <w:r>
-        <w:rPr>
-          <w:color w:val="000000"/>
-          <w:sz w:val="24"/>
-          <w:szCs w:val="24"/>
-        </w:rPr>
-        <w:t xml:space="preserve"> </w:t>
-      </w:r>
-      <w:r>
-        <w:rPr>
-          <w:color w:val="000000"/>
-          <w:sz w:val="24"/>
-          <w:szCs w:val="24"/>
-        </w:rPr>
-        <w:t>Cole aqui uma imagem legível do diagrama de casos de uso de todo o sistema.&gt;</w:t>
-      </w:r>
     </w:p>
     <w:tbl>
       <w:tblPr>
@@ -5653,6 +5823,62 @@
                 <w:szCs w:val="24"/>
               </w:rPr>
             </w:pPr>
+            <w:r>
+              <w:rPr>
+                <w:noProof/>
+                <w:color w:val="000000"/>
+                <w:sz w:val="24"/>
+                <w:szCs w:val="24"/>
+              </w:rPr>
+              <w:drawing>
+                <wp:inline distT="0" distB="0" distL="0" distR="0" wp14:anchorId="5337340E" wp14:editId="35332D07">
+                  <wp:extent cx="5246483" cy="4692595"/>
+                  <wp:effectExtent l="0" t="0" r="0" b="0"/>
+                  <wp:docPr id="3" name="Imagem 3" descr="C:\Repositorios\projeto-integrado\docs\Diagrama_Caso_De_Uso.png"/>
+                  <wp:cNvGraphicFramePr>
+                    <a:graphicFrameLocks xmlns:a="http://schemas.openxmlformats.org/drawingml/2006/main" noChangeAspect="1"/>
+                  </wp:cNvGraphicFramePr>
+                  <a:graphic xmlns:a="http://schemas.openxmlformats.org/drawingml/2006/main">
+                    <a:graphicData uri="http://schemas.openxmlformats.org/drawingml/2006/picture">
+                      <pic:pic xmlns:pic="http://schemas.openxmlformats.org/drawingml/2006/picture">
+                        <pic:nvPicPr>
+                          <pic:cNvPr id="0" name="Picture 1" descr="C:\Repositorios\projeto-integrado\docs\Diagrama_Caso_De_Uso.png"/>
+                          <pic:cNvPicPr>
+                            <a:picLocks noChangeAspect="1" noChangeArrowheads="1"/>
+                          </pic:cNvPicPr>
+                        </pic:nvPicPr>
+                        <pic:blipFill>
+                          <a:blip r:embed="rId10">
+                            <a:extLst>
+                              <a:ext uri="{28A0092B-C50C-407E-A947-70E740481C1C}">
+                                <a14:useLocalDpi xmlns:a14="http://schemas.microsoft.com/office/drawing/2010/main" val="0"/>
+                              </a:ext>
+                            </a:extLst>
+                          </a:blip>
+                          <a:srcRect/>
+                          <a:stretch>
+                            <a:fillRect/>
+                          </a:stretch>
+                        </pic:blipFill>
+                        <pic:spPr bwMode="auto">
+                          <a:xfrm>
+                            <a:off x="0" y="0"/>
+                            <a:ext cx="5248674" cy="4694555"/>
+                          </a:xfrm>
+                          <a:prstGeom prst="rect">
+                            <a:avLst/>
+                          </a:prstGeom>
+                          <a:noFill/>
+                          <a:ln>
+                            <a:noFill/>
+                          </a:ln>
+                        </pic:spPr>
+                      </pic:pic>
+                    </a:graphicData>
+                  </a:graphic>
+                </wp:inline>
+              </w:drawing>
+            </w:r>
           </w:p>
           <w:p>
             <w:pPr>
@@ -5694,286 +5920,6 @@
               </w:rPr>
             </w:pPr>
           </w:p>
-          <w:p>
-            <w:pPr>
-              <w:keepNext/>
-              <w:keepLines/>
-              <w:pBdr>
-                <w:top w:val="nil"/>
-                <w:left w:val="nil"/>
-                <w:bottom w:val="nil"/>
-                <w:right w:val="nil"/>
-                <w:between w:val="nil"/>
-              </w:pBdr>
-              <w:spacing w:before="40" w:after="40"/>
-              <w:jc w:val="both"/>
-              <w:rPr>
-                <w:color w:val="000000"/>
-                <w:sz w:val="24"/>
-                <w:szCs w:val="24"/>
-              </w:rPr>
-            </w:pPr>
-          </w:p>
-          <w:p>
-            <w:pPr>
-              <w:keepNext/>
-              <w:keepLines/>
-              <w:pBdr>
-                <w:top w:val="nil"/>
-                <w:left w:val="nil"/>
-                <w:bottom w:val="nil"/>
-                <w:right w:val="nil"/>
-                <w:between w:val="nil"/>
-              </w:pBdr>
-              <w:spacing w:before="40" w:after="40"/>
-              <w:jc w:val="both"/>
-              <w:rPr>
-                <w:color w:val="000000"/>
-                <w:sz w:val="24"/>
-                <w:szCs w:val="24"/>
-              </w:rPr>
-            </w:pPr>
-          </w:p>
-          <w:p>
-            <w:pPr>
-              <w:keepNext/>
-              <w:keepLines/>
-              <w:pBdr>
-                <w:top w:val="nil"/>
-                <w:left w:val="nil"/>
-                <w:bottom w:val="nil"/>
-                <w:right w:val="nil"/>
-                <w:between w:val="nil"/>
-              </w:pBdr>
-              <w:spacing w:before="40" w:after="40"/>
-              <w:jc w:val="both"/>
-              <w:rPr>
-                <w:color w:val="000000"/>
-                <w:sz w:val="24"/>
-                <w:szCs w:val="24"/>
-              </w:rPr>
-            </w:pPr>
-          </w:p>
-          <w:p>
-            <w:pPr>
-              <w:keepNext/>
-              <w:keepLines/>
-              <w:pBdr>
-                <w:top w:val="nil"/>
-                <w:left w:val="nil"/>
-                <w:bottom w:val="nil"/>
-                <w:right w:val="nil"/>
-                <w:between w:val="nil"/>
-              </w:pBdr>
-              <w:spacing w:before="40" w:after="40"/>
-              <w:jc w:val="both"/>
-              <w:rPr>
-                <w:color w:val="000000"/>
-                <w:sz w:val="24"/>
-                <w:szCs w:val="24"/>
-              </w:rPr>
-            </w:pPr>
-          </w:p>
-          <w:p>
-            <w:pPr>
-              <w:keepNext/>
-              <w:keepLines/>
-              <w:pBdr>
-                <w:top w:val="nil"/>
-                <w:left w:val="nil"/>
-                <w:bottom w:val="nil"/>
-                <w:right w:val="nil"/>
-                <w:between w:val="nil"/>
-              </w:pBdr>
-              <w:spacing w:before="40" w:after="40"/>
-              <w:jc w:val="both"/>
-              <w:rPr>
-                <w:color w:val="000000"/>
-                <w:sz w:val="24"/>
-                <w:szCs w:val="24"/>
-              </w:rPr>
-            </w:pPr>
-          </w:p>
-          <w:p>
-            <w:pPr>
-              <w:keepNext/>
-              <w:keepLines/>
-              <w:pBdr>
-                <w:top w:val="nil"/>
-                <w:left w:val="nil"/>
-                <w:bottom w:val="nil"/>
-                <w:right w:val="nil"/>
-                <w:between w:val="nil"/>
-              </w:pBdr>
-              <w:spacing w:before="40" w:after="40"/>
-              <w:jc w:val="both"/>
-              <w:rPr>
-                <w:color w:val="000000"/>
-                <w:sz w:val="24"/>
-                <w:szCs w:val="24"/>
-              </w:rPr>
-            </w:pPr>
-          </w:p>
-          <w:p>
-            <w:pPr>
-              <w:keepNext/>
-              <w:keepLines/>
-              <w:pBdr>
-                <w:top w:val="nil"/>
-                <w:left w:val="nil"/>
-                <w:bottom w:val="nil"/>
-                <w:right w:val="nil"/>
-                <w:between w:val="nil"/>
-              </w:pBdr>
-              <w:spacing w:before="40" w:after="40"/>
-              <w:jc w:val="both"/>
-              <w:rPr>
-                <w:color w:val="000000"/>
-                <w:sz w:val="24"/>
-                <w:szCs w:val="24"/>
-              </w:rPr>
-            </w:pPr>
-          </w:p>
-          <w:p>
-            <w:pPr>
-              <w:keepNext/>
-              <w:keepLines/>
-              <w:pBdr>
-                <w:top w:val="nil"/>
-                <w:left w:val="nil"/>
-                <w:bottom w:val="nil"/>
-                <w:right w:val="nil"/>
-                <w:between w:val="nil"/>
-              </w:pBdr>
-              <w:spacing w:before="40" w:after="40"/>
-              <w:jc w:val="both"/>
-              <w:rPr>
-                <w:color w:val="000000"/>
-                <w:sz w:val="24"/>
-                <w:szCs w:val="24"/>
-              </w:rPr>
-            </w:pPr>
-          </w:p>
-          <w:p>
-            <w:pPr>
-              <w:keepNext/>
-              <w:keepLines/>
-              <w:pBdr>
-                <w:top w:val="nil"/>
-                <w:left w:val="nil"/>
-                <w:bottom w:val="nil"/>
-                <w:right w:val="nil"/>
-                <w:between w:val="nil"/>
-              </w:pBdr>
-              <w:spacing w:before="40" w:after="40"/>
-              <w:jc w:val="both"/>
-              <w:rPr>
-                <w:color w:val="000000"/>
-                <w:sz w:val="24"/>
-                <w:szCs w:val="24"/>
-              </w:rPr>
-            </w:pPr>
-          </w:p>
-          <w:p>
-            <w:pPr>
-              <w:keepNext/>
-              <w:keepLines/>
-              <w:pBdr>
-                <w:top w:val="nil"/>
-                <w:left w:val="nil"/>
-                <w:bottom w:val="nil"/>
-                <w:right w:val="nil"/>
-                <w:between w:val="nil"/>
-              </w:pBdr>
-              <w:spacing w:before="40" w:after="40"/>
-              <w:jc w:val="both"/>
-              <w:rPr>
-                <w:color w:val="000000"/>
-                <w:sz w:val="24"/>
-                <w:szCs w:val="24"/>
-              </w:rPr>
-            </w:pPr>
-          </w:p>
-          <w:p>
-            <w:pPr>
-              <w:keepNext/>
-              <w:keepLines/>
-              <w:pBdr>
-                <w:top w:val="nil"/>
-                <w:left w:val="nil"/>
-                <w:bottom w:val="nil"/>
-                <w:right w:val="nil"/>
-                <w:between w:val="nil"/>
-              </w:pBdr>
-              <w:spacing w:before="40" w:after="40"/>
-              <w:jc w:val="both"/>
-              <w:rPr>
-                <w:color w:val="000000"/>
-                <w:sz w:val="24"/>
-                <w:szCs w:val="24"/>
-              </w:rPr>
-            </w:pPr>
-          </w:p>
-          <w:p>
-            <w:pPr>
-              <w:keepNext/>
-              <w:keepLines/>
-              <w:pBdr>
-                <w:top w:val="nil"/>
-                <w:left w:val="nil"/>
-                <w:bottom w:val="nil"/>
-                <w:right w:val="nil"/>
-                <w:between w:val="nil"/>
-              </w:pBdr>
-              <w:spacing w:before="40" w:after="40"/>
-              <w:jc w:val="both"/>
-              <w:rPr>
-                <w:color w:val="000000"/>
-                <w:sz w:val="24"/>
-                <w:szCs w:val="24"/>
-              </w:rPr>
-            </w:pPr>
-          </w:p>
-          <w:p>
-            <w:pPr>
-              <w:keepNext/>
-              <w:keepLines/>
-              <w:pBdr>
-                <w:top w:val="nil"/>
-                <w:left w:val="nil"/>
-                <w:bottom w:val="nil"/>
-                <w:right w:val="nil"/>
-                <w:between w:val="nil"/>
-              </w:pBdr>
-              <w:spacing w:before="40" w:after="40"/>
-              <w:jc w:val="both"/>
-              <w:rPr>
-                <w:color w:val="000000"/>
-                <w:sz w:val="24"/>
-                <w:szCs w:val="24"/>
-              </w:rPr>
-            </w:pPr>
-          </w:p>
-          <w:p>
-            <w:pPr>
-              <w:keepNext/>
-              <w:keepLines/>
-              <w:pBdr>
-                <w:top w:val="nil"/>
-                <w:left w:val="nil"/>
-                <w:bottom w:val="nil"/>
-                <w:right w:val="nil"/>
-                <w:between w:val="nil"/>
-              </w:pBdr>
-              <w:spacing w:before="40" w:after="40"/>
-              <w:jc w:val="both"/>
-              <w:rPr>
-                <w:color w:val="000000"/>
-                <w:sz w:val="24"/>
-                <w:szCs w:val="24"/>
-              </w:rPr>
-            </w:pPr>
-          </w:p>
         </w:tc>
       </w:tr>
     </w:tbl>
@@ -6004,122 +5950,6 @@
       <w:bookmarkEnd w:id="11"/>
       <w:bookmarkEnd w:id="12"/>
       <w:bookmarkEnd w:id="13"/>
-    </w:p>
-    <w:p>
-      <w:pPr>
-        <w:keepLines/>
-        <w:spacing w:before="80" w:after="80" w:line="360" w:lineRule="auto"/>
-        <w:jc w:val="both"/>
-        <w:rPr>
-          <w:color w:val="000000"/>
-          <w:sz w:val="24"/>
-          <w:szCs w:val="24"/>
-        </w:rPr>
-      </w:pPr>
-      <w:r>
-        <w:rPr>
-          <w:color w:val="000000"/>
-          <w:sz w:val="24"/>
-          <w:szCs w:val="24"/>
-        </w:rPr>
-        <w:t>&lt;</w:t>
-      </w:r>
-      <w:r>
-        <w:rPr>
-          <w:color w:val="000000"/>
-          <w:sz w:val="24"/>
-          <w:szCs w:val="24"/>
-        </w:rPr>
-        <w:t xml:space="preserve"> </w:t>
-      </w:r>
-      <w:r>
-        <w:rPr>
-          <w:color w:val="000000"/>
-          <w:sz w:val="24"/>
-          <w:szCs w:val="24"/>
-        </w:rPr>
-        <w:t>Enumere e descreva, de forma resumida, os requisitos funcionais previstos para a sua aplicação. Concentre-se nos requisitos funcionais que s</w:t>
-      </w:r>
-      <w:r>
-        <w:rPr>
-          <w:color w:val="000000"/>
-          <w:sz w:val="24"/>
-          <w:szCs w:val="24"/>
-        </w:rPr>
-        <w:t xml:space="preserve">ejam críticos para a solução. </w:t>
-      </w:r>
-      <w:r>
-        <w:rPr>
-          <w:color w:val="000000"/>
-          <w:sz w:val="24"/>
-          <w:szCs w:val="24"/>
-        </w:rPr>
-        <w:t>Se julgar necessário, separe os requisitos por módulos.</w:t>
-      </w:r>
-    </w:p>
-    <w:p>
-      <w:pPr>
-        <w:suppressAutoHyphens/>
-        <w:spacing w:before="100" w:beforeAutospacing="1" w:after="100" w:afterAutospacing="1" w:line="360" w:lineRule="auto"/>
-        <w:ind w:firstLine="709"/>
-        <w:jc w:val="both"/>
-        <w:rPr>
-          <w:sz w:val="24"/>
-          <w:szCs w:val="24"/>
-        </w:rPr>
-      </w:pPr>
-      <w:r>
-        <w:rPr>
-          <w:b/>
-          <w:sz w:val="24"/>
-          <w:szCs w:val="24"/>
-        </w:rPr>
-        <w:lastRenderedPageBreak/>
-        <w:t>N</w:t>
-      </w:r>
-      <w:r>
-        <w:rPr>
-          <w:sz w:val="24"/>
-          <w:szCs w:val="24"/>
-        </w:rPr>
-        <w:t xml:space="preserve">este documento </w:t>
-      </w:r>
-      <w:r>
-        <w:rPr>
-          <w:b/>
-          <w:sz w:val="24"/>
-          <w:szCs w:val="24"/>
-        </w:rPr>
-        <w:t>não</w:t>
-      </w:r>
-      <w:r>
-        <w:rPr>
-          <w:sz w:val="24"/>
-          <w:szCs w:val="24"/>
-        </w:rPr>
-        <w:t xml:space="preserve"> é necessário fazer uma descrição completa e exaustiva de Casos de Uso. Pode-se apenas descrever os requisitos de forma resumida, numerando-os para </w:t>
-      </w:r>
-      <w:r>
-        <w:rPr>
-          <w:sz w:val="24"/>
-          <w:szCs w:val="24"/>
-        </w:rPr>
-        <w:t xml:space="preserve">uma </w:t>
-      </w:r>
-      <w:r>
-        <w:rPr>
-          <w:sz w:val="24"/>
-          <w:szCs w:val="24"/>
-        </w:rPr>
-        <w:t>melhor identificação.</w:t>
-      </w:r>
-      <w:r>
-        <w:rPr>
-          <w:sz w:val="24"/>
-          <w:szCs w:val="24"/>
-        </w:rPr>
-        <w:t>&gt;</w:t>
-      </w:r>
     </w:p>
     <w:tbl>
       <w:tblPr>
@@ -6277,31 +6107,13 @@
               <w:t xml:space="preserve">O </w:t>
             </w:r>
             <w:r>
-              <w:t>usuário deve</w:t>
-            </w:r>
-            <w:r>
-              <w:t xml:space="preserve"> auto</w:t>
-            </w:r>
-            <w:r>
-              <w:t xml:space="preserve"> </w:t>
-            </w:r>
-            <w:r>
-              <w:t>cadastra</w:t>
-            </w:r>
-            <w:r>
-              <w:t>r-se</w:t>
-            </w:r>
-            <w:r>
-              <w:t xml:space="preserve"> </w:t>
-            </w:r>
-            <w:r>
-              <w:t>n</w:t>
-            </w:r>
-            <w:r>
-              <w:t xml:space="preserve">o </w:t>
-            </w:r>
-            <w:r>
-              <w:t>sistema.</w:t>
+              <w:t xml:space="preserve">usuário </w:t>
+            </w:r>
+            <w:r>
+              <w:t>administrador deve alterar a senha no primeiro acesso</w:t>
+            </w:r>
+            <w:r>
+              <w:t>.</w:t>
             </w:r>
           </w:p>
         </w:tc>
@@ -6365,7 +6177,31 @@
               <w:spacing w:line="360" w:lineRule="auto"/>
             </w:pPr>
             <w:r>
-              <w:t>...</w:t>
+              <w:t xml:space="preserve">O </w:t>
+            </w:r>
+            <w:r>
+              <w:t xml:space="preserve">usuário </w:t>
+            </w:r>
+            <w:r>
+              <w:t>com perfil “Administrador” pode cadastrar</w:t>
+            </w:r>
+            <w:r>
+              <w:t xml:space="preserve"> </w:t>
+            </w:r>
+            <w:r>
+              <w:t xml:space="preserve">outros usuários </w:t>
+            </w:r>
+            <w:r>
+              <w:t>n</w:t>
+            </w:r>
+            <w:r>
+              <w:t xml:space="preserve">o </w:t>
+            </w:r>
+            <w:r>
+              <w:t>sistema</w:t>
+            </w:r>
+            <w:r>
+              <w:t>.</w:t>
             </w:r>
           </w:p>
         </w:tc>
@@ -6380,6 +6216,9 @@
               <w:spacing w:line="360" w:lineRule="auto"/>
               <w:jc w:val="center"/>
             </w:pPr>
+            <w:r>
+              <w:t>B</w:t>
+            </w:r>
           </w:p>
         </w:tc>
         <w:tc>
@@ -6393,6 +6232,9 @@
               <w:spacing w:line="360" w:lineRule="auto"/>
               <w:jc w:val="center"/>
             </w:pPr>
+            <w:r>
+              <w:t>B</w:t>
+            </w:r>
           </w:p>
         </w:tc>
       </w:tr>
@@ -6408,7 +6250,7 @@
               <w:spacing w:line="360" w:lineRule="auto"/>
             </w:pPr>
             <w:r>
-              <w:t>...</w:t>
+              <w:t>RF03</w:t>
             </w:r>
           </w:p>
         </w:tc>
@@ -6422,6 +6264,47 @@
               <w:suppressAutoHyphens/>
               <w:spacing w:line="360" w:lineRule="auto"/>
             </w:pPr>
+            <w:r>
+              <w:t xml:space="preserve">O </w:t>
+            </w:r>
+            <w:r>
+              <w:t>usuário pode</w:t>
+            </w:r>
+            <w:r>
+              <w:t xml:space="preserve"> </w:t>
+            </w:r>
+            <w:proofErr w:type="gramStart"/>
+            <w:r>
+              <w:t>auto</w:t>
+            </w:r>
+            <w:r>
+              <w:t xml:space="preserve"> </w:t>
+            </w:r>
+            <w:r>
+              <w:t>cadastra</w:t>
+            </w:r>
+            <w:r>
+              <w:t>r</w:t>
+            </w:r>
+            <w:proofErr w:type="gramEnd"/>
+            <w:r>
+              <w:t>-se</w:t>
+            </w:r>
+            <w:r>
+              <w:t xml:space="preserve"> </w:t>
+            </w:r>
+            <w:r>
+              <w:t>n</w:t>
+            </w:r>
+            <w:r>
+              <w:t xml:space="preserve">o </w:t>
+            </w:r>
+            <w:r>
+              <w:t>sistema</w:t>
+            </w:r>
+            <w:r>
+              <w:t>.</w:t>
+            </w:r>
           </w:p>
         </w:tc>
         <w:tc>
@@ -6435,6 +6318,9 @@
               <w:spacing w:line="360" w:lineRule="auto"/>
               <w:jc w:val="center"/>
             </w:pPr>
+            <w:r>
+              <w:t>M</w:t>
+            </w:r>
           </w:p>
         </w:tc>
         <w:tc>
@@ -6448,6 +6334,9 @@
               <w:spacing w:line="360" w:lineRule="auto"/>
               <w:jc w:val="center"/>
             </w:pPr>
+            <w:r>
+              <w:t>A</w:t>
+            </w:r>
           </w:p>
         </w:tc>
       </w:tr>
@@ -6463,7 +6352,7 @@
               <w:spacing w:line="360" w:lineRule="auto"/>
             </w:pPr>
             <w:r>
-              <w:t>...</w:t>
+              <w:t>RF04</w:t>
             </w:r>
           </w:p>
         </w:tc>
@@ -6477,6 +6366,9 @@
               <w:suppressAutoHyphens/>
               <w:spacing w:line="360" w:lineRule="auto"/>
             </w:pPr>
+            <w:r>
+              <w:t>Gerenciar o perfil de acesso.</w:t>
+            </w:r>
           </w:p>
         </w:tc>
         <w:tc>
@@ -6490,6 +6382,9 @@
               <w:spacing w:line="360" w:lineRule="auto"/>
               <w:jc w:val="center"/>
             </w:pPr>
+            <w:r>
+              <w:t>M</w:t>
+            </w:r>
           </w:p>
         </w:tc>
         <w:tc>
@@ -6503,6 +6398,9 @@
               <w:spacing w:line="360" w:lineRule="auto"/>
               <w:jc w:val="center"/>
             </w:pPr>
+            <w:r>
+              <w:t>A</w:t>
+            </w:r>
           </w:p>
         </w:tc>
       </w:tr>
@@ -6518,7 +6416,8 @@
               <w:spacing w:line="360" w:lineRule="auto"/>
             </w:pPr>
             <w:r>
-              <w:t>...</w:t>
+              <w:lastRenderedPageBreak/>
+              <w:t>RF05</w:t>
             </w:r>
           </w:p>
         </w:tc>
@@ -6532,6 +6431,9 @@
               <w:suppressAutoHyphens/>
               <w:spacing w:line="360" w:lineRule="auto"/>
             </w:pPr>
+            <w:r>
+              <w:t>Usuários com perfil “Administrador” tem acesso a todas as funcionalidades do sistema.</w:t>
+            </w:r>
           </w:p>
         </w:tc>
         <w:tc>
@@ -6545,6 +6447,9 @@
               <w:spacing w:line="360" w:lineRule="auto"/>
               <w:jc w:val="center"/>
             </w:pPr>
+            <w:r>
+              <w:t>M</w:t>
+            </w:r>
           </w:p>
         </w:tc>
         <w:tc>
@@ -6558,6 +6463,412 @@
               <w:spacing w:line="360" w:lineRule="auto"/>
               <w:jc w:val="center"/>
             </w:pPr>
+            <w:r>
+              <w:t>A</w:t>
+            </w:r>
+          </w:p>
+        </w:tc>
+      </w:tr>
+      <w:tr>
+        <w:tc>
+          <w:tcPr>
+            <w:tcW w:w="1028" w:type="dxa"/>
+            <w:shd w:val="clear" w:color="auto" w:fill="auto"/>
+          </w:tcPr>
+          <w:p>
+            <w:pPr>
+              <w:suppressAutoHyphens/>
+              <w:spacing w:line="360" w:lineRule="auto"/>
+            </w:pPr>
+            <w:r>
+              <w:t>RF06</w:t>
+            </w:r>
+          </w:p>
+        </w:tc>
+        <w:tc>
+          <w:tcPr>
+            <w:tcW w:w="5317" w:type="dxa"/>
+            <w:shd w:val="clear" w:color="auto" w:fill="auto"/>
+          </w:tcPr>
+          <w:p>
+            <w:pPr>
+              <w:suppressAutoHyphens/>
+              <w:spacing w:line="360" w:lineRule="auto"/>
+            </w:pPr>
+            <w:r>
+              <w:t xml:space="preserve">Usuários com perfil “Colaborador” tem acesso apenas </w:t>
+            </w:r>
+            <w:proofErr w:type="gramStart"/>
+            <w:r>
+              <w:t>a</w:t>
+            </w:r>
+            <w:proofErr w:type="gramEnd"/>
+            <w:r>
+              <w:t xml:space="preserve"> visualização de seus documentos.</w:t>
+            </w:r>
+          </w:p>
+        </w:tc>
+        <w:tc>
+          <w:tcPr>
+            <w:tcW w:w="1452" w:type="dxa"/>
+            <w:shd w:val="clear" w:color="auto" w:fill="auto"/>
+          </w:tcPr>
+          <w:p>
+            <w:pPr>
+              <w:suppressAutoHyphens/>
+              <w:spacing w:line="360" w:lineRule="auto"/>
+              <w:jc w:val="center"/>
+            </w:pPr>
+            <w:r>
+              <w:t>M</w:t>
+            </w:r>
+          </w:p>
+        </w:tc>
+        <w:tc>
+          <w:tcPr>
+            <w:tcW w:w="1317" w:type="dxa"/>
+            <w:shd w:val="clear" w:color="auto" w:fill="auto"/>
+          </w:tcPr>
+          <w:p>
+            <w:pPr>
+              <w:suppressAutoHyphens/>
+              <w:spacing w:line="360" w:lineRule="auto"/>
+              <w:jc w:val="center"/>
+            </w:pPr>
+            <w:r>
+              <w:t>A</w:t>
+            </w:r>
+          </w:p>
+        </w:tc>
+      </w:tr>
+      <w:tr>
+        <w:tc>
+          <w:tcPr>
+            <w:tcW w:w="1028" w:type="dxa"/>
+            <w:shd w:val="clear" w:color="auto" w:fill="auto"/>
+          </w:tcPr>
+          <w:p>
+            <w:pPr>
+              <w:suppressAutoHyphens/>
+              <w:spacing w:line="360" w:lineRule="auto"/>
+            </w:pPr>
+            <w:r>
+              <w:t>RF07</w:t>
+            </w:r>
+          </w:p>
+        </w:tc>
+        <w:tc>
+          <w:tcPr>
+            <w:tcW w:w="5317" w:type="dxa"/>
+            <w:shd w:val="clear" w:color="auto" w:fill="auto"/>
+          </w:tcPr>
+          <w:p>
+            <w:pPr>
+              <w:suppressAutoHyphens/>
+              <w:spacing w:line="360" w:lineRule="auto"/>
+            </w:pPr>
+            <w:r>
+              <w:t>Usuários com perfil “Social Media” deve ter acesso apenas ao gerenciamento de conteúdo do site.</w:t>
+            </w:r>
+          </w:p>
+        </w:tc>
+        <w:tc>
+          <w:tcPr>
+            <w:tcW w:w="1452" w:type="dxa"/>
+            <w:shd w:val="clear" w:color="auto" w:fill="auto"/>
+          </w:tcPr>
+          <w:p>
+            <w:pPr>
+              <w:suppressAutoHyphens/>
+              <w:spacing w:line="360" w:lineRule="auto"/>
+              <w:jc w:val="center"/>
+            </w:pPr>
+            <w:r>
+              <w:t>M</w:t>
+            </w:r>
+          </w:p>
+        </w:tc>
+        <w:tc>
+          <w:tcPr>
+            <w:tcW w:w="1317" w:type="dxa"/>
+            <w:shd w:val="clear" w:color="auto" w:fill="auto"/>
+          </w:tcPr>
+          <w:p>
+            <w:pPr>
+              <w:suppressAutoHyphens/>
+              <w:spacing w:line="360" w:lineRule="auto"/>
+              <w:jc w:val="center"/>
+            </w:pPr>
+            <w:r>
+              <w:t>A</w:t>
+            </w:r>
+          </w:p>
+        </w:tc>
+      </w:tr>
+      <w:tr>
+        <w:tc>
+          <w:tcPr>
+            <w:tcW w:w="1028" w:type="dxa"/>
+            <w:shd w:val="clear" w:color="auto" w:fill="auto"/>
+          </w:tcPr>
+          <w:p>
+            <w:pPr>
+              <w:suppressAutoHyphens/>
+              <w:spacing w:line="360" w:lineRule="auto"/>
+            </w:pPr>
+            <w:r>
+              <w:t>RF08</w:t>
+            </w:r>
+          </w:p>
+        </w:tc>
+        <w:tc>
+          <w:tcPr>
+            <w:tcW w:w="5317" w:type="dxa"/>
+            <w:shd w:val="clear" w:color="auto" w:fill="auto"/>
+          </w:tcPr>
+          <w:p>
+            <w:pPr>
+              <w:suppressAutoHyphens/>
+              <w:spacing w:line="360" w:lineRule="auto"/>
+            </w:pPr>
+            <w:proofErr w:type="gramStart"/>
+            <w:r>
+              <w:t>Realizar importação de arquivos “</w:t>
+            </w:r>
+            <w:proofErr w:type="gramEnd"/>
+            <w:r>
+              <w:t>.PDF” e vincular aos usuários já cadastrados.</w:t>
+            </w:r>
+          </w:p>
+        </w:tc>
+        <w:tc>
+          <w:tcPr>
+            <w:tcW w:w="1452" w:type="dxa"/>
+            <w:shd w:val="clear" w:color="auto" w:fill="auto"/>
+          </w:tcPr>
+          <w:p>
+            <w:pPr>
+              <w:suppressAutoHyphens/>
+              <w:spacing w:line="360" w:lineRule="auto"/>
+              <w:jc w:val="center"/>
+            </w:pPr>
+            <w:r>
+              <w:t>A</w:t>
+            </w:r>
+          </w:p>
+        </w:tc>
+        <w:tc>
+          <w:tcPr>
+            <w:tcW w:w="1317" w:type="dxa"/>
+            <w:shd w:val="clear" w:color="auto" w:fill="auto"/>
+          </w:tcPr>
+          <w:p>
+            <w:pPr>
+              <w:suppressAutoHyphens/>
+              <w:spacing w:line="360" w:lineRule="auto"/>
+              <w:jc w:val="center"/>
+            </w:pPr>
+            <w:r>
+              <w:t>A</w:t>
+            </w:r>
+          </w:p>
+        </w:tc>
+      </w:tr>
+      <w:tr>
+        <w:tc>
+          <w:tcPr>
+            <w:tcW w:w="1028" w:type="dxa"/>
+            <w:shd w:val="clear" w:color="auto" w:fill="auto"/>
+          </w:tcPr>
+          <w:p>
+            <w:pPr>
+              <w:suppressAutoHyphens/>
+              <w:spacing w:line="360" w:lineRule="auto"/>
+            </w:pPr>
+            <w:r>
+              <w:t>RF09</w:t>
+            </w:r>
+          </w:p>
+        </w:tc>
+        <w:tc>
+          <w:tcPr>
+            <w:tcW w:w="5317" w:type="dxa"/>
+            <w:shd w:val="clear" w:color="auto" w:fill="auto"/>
+          </w:tcPr>
+          <w:p>
+            <w:pPr>
+              <w:suppressAutoHyphens/>
+              <w:spacing w:line="360" w:lineRule="auto"/>
+            </w:pPr>
+            <w:r>
+              <w:t>Usuários com perfil “Colaborador” visualizar os documentos pertencentes ao mesmo.</w:t>
+            </w:r>
+          </w:p>
+        </w:tc>
+        <w:tc>
+          <w:tcPr>
+            <w:tcW w:w="1452" w:type="dxa"/>
+            <w:shd w:val="clear" w:color="auto" w:fill="auto"/>
+          </w:tcPr>
+          <w:p>
+            <w:pPr>
+              <w:suppressAutoHyphens/>
+              <w:spacing w:line="360" w:lineRule="auto"/>
+              <w:jc w:val="center"/>
+            </w:pPr>
+            <w:r>
+              <w:t>M</w:t>
+            </w:r>
+          </w:p>
+        </w:tc>
+        <w:tc>
+          <w:tcPr>
+            <w:tcW w:w="1317" w:type="dxa"/>
+            <w:shd w:val="clear" w:color="auto" w:fill="auto"/>
+          </w:tcPr>
+          <w:p>
+            <w:pPr>
+              <w:suppressAutoHyphens/>
+              <w:spacing w:line="360" w:lineRule="auto"/>
+              <w:jc w:val="center"/>
+            </w:pPr>
+            <w:r>
+              <w:t>A</w:t>
+            </w:r>
+          </w:p>
+        </w:tc>
+      </w:tr>
+      <w:tr>
+        <w:tc>
+          <w:tcPr>
+            <w:tcW w:w="1028" w:type="dxa"/>
+            <w:shd w:val="clear" w:color="auto" w:fill="auto"/>
+          </w:tcPr>
+          <w:p>
+            <w:pPr>
+              <w:suppressAutoHyphens/>
+              <w:spacing w:line="360" w:lineRule="auto"/>
+            </w:pPr>
+            <w:r>
+              <w:t>RF10</w:t>
+            </w:r>
+          </w:p>
+        </w:tc>
+        <w:tc>
+          <w:tcPr>
+            <w:tcW w:w="5317" w:type="dxa"/>
+            <w:shd w:val="clear" w:color="auto" w:fill="auto"/>
+          </w:tcPr>
+          <w:p>
+            <w:pPr>
+              <w:suppressAutoHyphens/>
+              <w:spacing w:line="360" w:lineRule="auto"/>
+            </w:pPr>
+            <w:r>
+              <w:t xml:space="preserve">Usuários com perfil “Social Media” </w:t>
+            </w:r>
+            <w:r>
+              <w:t>gerir</w:t>
+            </w:r>
+            <w:r>
+              <w:t xml:space="preserve"> de conteúdo do site.</w:t>
+            </w:r>
+          </w:p>
+        </w:tc>
+        <w:tc>
+          <w:tcPr>
+            <w:tcW w:w="1452" w:type="dxa"/>
+            <w:shd w:val="clear" w:color="auto" w:fill="auto"/>
+          </w:tcPr>
+          <w:p>
+            <w:pPr>
+              <w:suppressAutoHyphens/>
+              <w:spacing w:line="360" w:lineRule="auto"/>
+              <w:jc w:val="center"/>
+            </w:pPr>
+            <w:r>
+              <w:t>M</w:t>
+            </w:r>
+          </w:p>
+        </w:tc>
+        <w:tc>
+          <w:tcPr>
+            <w:tcW w:w="1317" w:type="dxa"/>
+            <w:shd w:val="clear" w:color="auto" w:fill="auto"/>
+          </w:tcPr>
+          <w:p>
+            <w:pPr>
+              <w:suppressAutoHyphens/>
+              <w:spacing w:line="360" w:lineRule="auto"/>
+              <w:jc w:val="center"/>
+            </w:pPr>
+            <w:r>
+              <w:t>A</w:t>
+            </w:r>
+          </w:p>
+        </w:tc>
+      </w:tr>
+      <w:tr>
+        <w:tc>
+          <w:tcPr>
+            <w:tcW w:w="1028" w:type="dxa"/>
+            <w:shd w:val="clear" w:color="auto" w:fill="auto"/>
+          </w:tcPr>
+          <w:p>
+            <w:pPr>
+              <w:suppressAutoHyphens/>
+              <w:spacing w:line="360" w:lineRule="auto"/>
+            </w:pPr>
+            <w:r>
+              <w:t>RF11</w:t>
+            </w:r>
+          </w:p>
+        </w:tc>
+        <w:tc>
+          <w:tcPr>
+            <w:tcW w:w="5317" w:type="dxa"/>
+            <w:shd w:val="clear" w:color="auto" w:fill="auto"/>
+          </w:tcPr>
+          <w:p>
+            <w:pPr>
+              <w:suppressAutoHyphens/>
+              <w:spacing w:line="360" w:lineRule="auto"/>
+            </w:pPr>
+            <w:r>
+              <w:t>Usuários visitantes acesso apenas ao site</w:t>
+            </w:r>
+          </w:p>
+        </w:tc>
+        <w:tc>
+          <w:tcPr>
+            <w:tcW w:w="1452" w:type="dxa"/>
+            <w:shd w:val="clear" w:color="auto" w:fill="auto"/>
+          </w:tcPr>
+          <w:p>
+            <w:pPr>
+              <w:suppressAutoHyphens/>
+              <w:spacing w:line="360" w:lineRule="auto"/>
+              <w:jc w:val="center"/>
+            </w:pPr>
+            <w:r>
+              <w:t>B</w:t>
+            </w:r>
+          </w:p>
+        </w:tc>
+        <w:tc>
+          <w:tcPr>
+            <w:tcW w:w="1317" w:type="dxa"/>
+            <w:shd w:val="clear" w:color="auto" w:fill="auto"/>
+          </w:tcPr>
+          <w:p>
+            <w:pPr>
+              <w:suppressAutoHyphens/>
+              <w:spacing w:line="360" w:lineRule="auto"/>
+              <w:jc w:val="center"/>
+            </w:pPr>
+            <w:r>
+              <w:t>A</w:t>
+            </w:r>
           </w:p>
         </w:tc>
       </w:tr>
@@ -6866,21 +7177,10 @@
               </w:rPr>
             </w:pPr>
             <w:r>
-              <w:t xml:space="preserve">O sistema deve </w:t>
-            </w:r>
-            <w:r>
-              <w:t xml:space="preserve">apresentar </w:t>
-            </w:r>
-            <w:r>
-              <w:t xml:space="preserve">tempo de resposta abaixo de 200 </w:t>
-            </w:r>
-            <w:proofErr w:type="spellStart"/>
-            <w:r>
-              <w:t>ms</w:t>
-            </w:r>
-            <w:proofErr w:type="spellEnd"/>
-            <w:r>
-              <w:t xml:space="preserve"> no processamento de 95% das operações de consulta.</w:t>
+              <w:t>Utilizar o mesmo servidor para o site e o sistema</w:t>
+            </w:r>
+            <w:r>
+              <w:t>.</w:t>
             </w:r>
           </w:p>
         </w:tc>
@@ -6928,7 +7228,7 @@
               <w:spacing w:line="360" w:lineRule="auto"/>
             </w:pPr>
             <w:r>
-              <w:t>...</w:t>
+              <w:t>Utilizar a mesma base de dados para o site e sistema.</w:t>
             </w:r>
           </w:p>
         </w:tc>
@@ -6943,6 +7243,9 @@
               <w:spacing w:line="360" w:lineRule="auto"/>
               <w:jc w:val="center"/>
             </w:pPr>
+            <w:r>
+              <w:t>A</w:t>
+            </w:r>
           </w:p>
         </w:tc>
       </w:tr>
@@ -6958,7 +7261,7 @@
               <w:spacing w:line="360" w:lineRule="auto"/>
             </w:pPr>
             <w:r>
-              <w:t>...</w:t>
+              <w:t>RNF03</w:t>
             </w:r>
           </w:p>
         </w:tc>
@@ -6972,6 +7275,14 @@
               <w:suppressAutoHyphens/>
               <w:spacing w:line="360" w:lineRule="auto"/>
             </w:pPr>
+            <w:r>
+              <w:t xml:space="preserve">Sistema responsivo a celulares e </w:t>
+            </w:r>
+            <w:proofErr w:type="spellStart"/>
+            <w:r>
+              <w:t>tablets</w:t>
+            </w:r>
+            <w:proofErr w:type="spellEnd"/>
           </w:p>
         </w:tc>
         <w:tc>
@@ -6985,6 +7296,9 @@
               <w:spacing w:line="360" w:lineRule="auto"/>
               <w:jc w:val="center"/>
             </w:pPr>
+            <w:r>
+              <w:t>A</w:t>
+            </w:r>
           </w:p>
         </w:tc>
       </w:tr>
@@ -7000,7 +7314,7 @@
               <w:spacing w:line="360" w:lineRule="auto"/>
             </w:pPr>
             <w:r>
-              <w:t>...</w:t>
+              <w:t>RNF04</w:t>
             </w:r>
           </w:p>
         </w:tc>
@@ -7014,6 +7328,9 @@
               <w:suppressAutoHyphens/>
               <w:spacing w:line="360" w:lineRule="auto"/>
             </w:pPr>
+            <w:r>
+              <w:t>Design e layout do sistema devem ser autoexplicativos</w:t>
+            </w:r>
           </w:p>
         </w:tc>
         <w:tc>
@@ -7027,6 +7344,59 @@
               <w:spacing w:line="360" w:lineRule="auto"/>
               <w:jc w:val="center"/>
             </w:pPr>
+            <w:r>
+              <w:t>A</w:t>
+            </w:r>
+          </w:p>
+        </w:tc>
+      </w:tr>
+      <w:tr>
+        <w:tc>
+          <w:tcPr>
+            <w:tcW w:w="470" w:type="pct"/>
+            <w:shd w:val="clear" w:color="auto" w:fill="auto"/>
+          </w:tcPr>
+          <w:p>
+            <w:pPr>
+              <w:suppressAutoHyphens/>
+              <w:spacing w:line="360" w:lineRule="auto"/>
+            </w:pPr>
+            <w:r>
+              <w:t>RNF05</w:t>
+            </w:r>
+          </w:p>
+        </w:tc>
+        <w:tc>
+          <w:tcPr>
+            <w:tcW w:w="3645" w:type="pct"/>
+            <w:shd w:val="clear" w:color="auto" w:fill="auto"/>
+          </w:tcPr>
+          <w:p>
+            <w:pPr>
+              <w:suppressAutoHyphens/>
+              <w:spacing w:line="360" w:lineRule="auto"/>
+            </w:pPr>
+            <w:r>
+              <w:t>As informações disponibilizadas devem ser</w:t>
+            </w:r>
+            <w:bookmarkStart w:id="15" w:name="_GoBack"/>
+            <w:bookmarkEnd w:id="15"/>
+            <w:r>
+              <w:t xml:space="preserve"> referentes ao negócio e respectivo usuário.</w:t>
+            </w:r>
+          </w:p>
+        </w:tc>
+        <w:tc>
+          <w:tcPr>
+            <w:tcW w:w="884" w:type="pct"/>
+            <w:shd w:val="clear" w:color="auto" w:fill="auto"/>
+          </w:tcPr>
+          <w:p>
+            <w:pPr>
+              <w:suppressAutoHyphens/>
+              <w:spacing w:line="360" w:lineRule="auto"/>
+              <w:jc w:val="center"/>
+            </w:pPr>
           </w:p>
         </w:tc>
       </w:tr>
@@ -7053,9 +7423,9 @@
       <w:pPr>
         <w:pStyle w:val="Ttulo2"/>
       </w:pPr>
-      <w:bookmarkStart w:id="15" w:name="_heading=h.ltbu7zl67dmw" w:colFirst="0" w:colLast="0"/>
-      <w:bookmarkStart w:id="16" w:name="_Toc527547997"/>
-      <w:bookmarkEnd w:id="15"/>
+      <w:bookmarkStart w:id="16" w:name="_heading=h.ltbu7zl67dmw" w:colFirst="0" w:colLast="0"/>
+      <w:bookmarkStart w:id="17" w:name="_Toc527547997"/>
+      <w:bookmarkEnd w:id="16"/>
       <w:r>
         <w:t xml:space="preserve">Protótipo </w:t>
       </w:r>
@@ -7071,7 +7441,7 @@
       <w:r>
         <w:t>istema</w:t>
       </w:r>
-      <w:bookmarkEnd w:id="16"/>
+      <w:bookmarkEnd w:id="17"/>
     </w:p>
     <w:p>
       <w:pPr>
@@ -7251,7 +7621,7 @@
         </w:rPr>
         <w:t xml:space="preserve"> (como </w:t>
       </w:r>
-      <w:hyperlink r:id="rId9">
+      <w:hyperlink r:id="rId11">
         <w:proofErr w:type="spellStart"/>
         <w:r>
           <w:rPr>
@@ -7273,7 +7643,7 @@
         </w:rPr>
         <w:t xml:space="preserve"> ou </w:t>
       </w:r>
-      <w:hyperlink r:id="rId10" w:history="1">
+      <w:hyperlink r:id="rId12" w:history="1">
         <w:proofErr w:type="spellStart"/>
         <w:r>
           <w:rPr>
@@ -7492,7 +7862,7 @@
         </w:rPr>
         <w:t xml:space="preserve"> (como o </w:t>
       </w:r>
-      <w:hyperlink r:id="rId11">
+      <w:hyperlink r:id="rId13">
         <w:proofErr w:type="spellStart"/>
         <w:r>
           <w:rPr>
@@ -7513,7 +7883,7 @@
         </w:rPr>
         <w:t xml:space="preserve">, </w:t>
       </w:r>
-      <w:hyperlink r:id="rId12">
+      <w:hyperlink r:id="rId14">
         <w:proofErr w:type="spellStart"/>
         <w:r>
           <w:rPr>
@@ -7557,7 +7927,7 @@
       <w:pPr>
         <w:pStyle w:val="Ttulo2"/>
       </w:pPr>
-      <w:bookmarkStart w:id="17" w:name="_Toc527547998"/>
+      <w:bookmarkStart w:id="18" w:name="_Toc527547998"/>
       <w:r>
         <w:t xml:space="preserve">Diagrama de </w:t>
       </w:r>
@@ -7573,7 +7943,7 @@
       <w:r>
         <w:t>omínio</w:t>
       </w:r>
-      <w:bookmarkEnd w:id="17"/>
+      <w:bookmarkEnd w:id="18"/>
     </w:p>
     <w:p>
       <w:pPr>
@@ -7618,7 +7988,7 @@
                     </pic:cNvPicPr>
                   </pic:nvPicPr>
                   <pic:blipFill>
-                    <a:blip r:embed="rId13">
+                    <a:blip r:embed="rId15">
                       <a:extLst>
                         <a:ext uri="{28A0092B-C50C-407E-A947-70E740481C1C}">
                           <a14:useLocalDpi xmlns:a14="http://schemas.microsoft.com/office/drawing/2010/main" val="0"/>
@@ -7654,11 +8024,11 @@
       <w:pPr>
         <w:pStyle w:val="Ttulo2"/>
       </w:pPr>
-      <w:bookmarkStart w:id="18" w:name="_Toc527547999"/>
+      <w:bookmarkStart w:id="19" w:name="_Toc527547999"/>
       <w:r>
         <w:t>Arquitetura da Solução</w:t>
       </w:r>
-      <w:bookmarkEnd w:id="18"/>
+      <w:bookmarkEnd w:id="19"/>
     </w:p>
     <w:p>
       <w:pPr>
@@ -7671,19 +8041,19 @@
           <w:rFonts w:ascii="Times New Roman" w:hAnsi="Times New Roman"/>
         </w:rPr>
       </w:pPr>
-      <w:bookmarkStart w:id="19" w:name="_Toc79992977"/>
-      <w:bookmarkStart w:id="20" w:name="_Toc527548000"/>
-      <w:bookmarkStart w:id="21" w:name="_Hlk79736409"/>
+      <w:bookmarkStart w:id="20" w:name="_Toc79992977"/>
+      <w:bookmarkStart w:id="21" w:name="_Toc527548000"/>
+      <w:bookmarkStart w:id="22" w:name="_Hlk79736409"/>
       <w:r>
         <w:rPr>
           <w:rFonts w:ascii="Times New Roman" w:hAnsi="Times New Roman"/>
         </w:rPr>
         <w:t>Padrão Arquitetural</w:t>
       </w:r>
-      <w:bookmarkEnd w:id="19"/>
       <w:bookmarkEnd w:id="20"/>
+      <w:bookmarkEnd w:id="21"/>
     </w:p>
-    <w:bookmarkEnd w:id="21"/>
+    <w:bookmarkEnd w:id="22"/>
     <w:p>
       <w:pPr>
         <w:keepLines/>
@@ -7786,8 +8156,8 @@
           <w:rFonts w:ascii="Times New Roman" w:hAnsi="Times New Roman"/>
         </w:rPr>
       </w:pPr>
-      <w:bookmarkStart w:id="22" w:name="_Toc79992978"/>
-      <w:bookmarkStart w:id="23" w:name="_Toc527548001"/>
+      <w:bookmarkStart w:id="23" w:name="_Toc79992978"/>
+      <w:bookmarkStart w:id="24" w:name="_Toc527548001"/>
       <w:r>
         <w:rPr>
           <w:rFonts w:ascii="Times New Roman" w:hAnsi="Times New Roman"/>
@@ -7801,7 +8171,7 @@
         </w:rPr>
         <w:t>model</w:t>
       </w:r>
-      <w:bookmarkEnd w:id="22"/>
+      <w:bookmarkEnd w:id="23"/>
       <w:proofErr w:type="spellEnd"/>
       <w:r>
         <w:rPr>
@@ -7809,7 +8179,7 @@
         </w:rPr>
         <w:t xml:space="preserve"> - Diagrama de Contexto</w:t>
       </w:r>
-      <w:bookmarkEnd w:id="23"/>
+      <w:bookmarkEnd w:id="24"/>
     </w:p>
     <w:p>
       <w:pPr>
@@ -7951,7 +8321,7 @@
         </w:rPr>
         <w:t xml:space="preserve">. Mais informações a respeito podem ser encontradas aqui: </w:t>
       </w:r>
-      <w:hyperlink r:id="rId14" w:history="1">
+      <w:hyperlink r:id="rId16" w:history="1">
         <w:r>
           <w:rPr>
             <w:rStyle w:val="Hyperlink"/>
@@ -7973,7 +8343,7 @@
         </w:rPr>
         <w:t xml:space="preserve"> e aqui: </w:t>
       </w:r>
-      <w:hyperlink r:id="rId15" w:history="1">
+      <w:hyperlink r:id="rId17" w:history="1">
         <w:r>
           <w:rPr>
             <w:rStyle w:val="Hyperlink"/>
@@ -8158,7 +8528,7 @@
                     </pic:cNvPicPr>
                   </pic:nvPicPr>
                   <pic:blipFill>
-                    <a:blip r:embed="rId16">
+                    <a:blip r:embed="rId18">
                       <a:extLst>
                         <a:ext uri="{28A0092B-C50C-407E-A947-70E740481C1C}">
                           <a14:useLocalDpi xmlns:a14="http://schemas.microsoft.com/office/drawing/2010/main" val="0"/>
@@ -8252,7 +8622,7 @@
         </w:rPr>
         <w:t xml:space="preserve"> - Visão Geral da Solução. Fonte: </w:t>
       </w:r>
-      <w:hyperlink r:id="rId17" w:history="1">
+      <w:hyperlink r:id="rId19" w:history="1">
         <w:r>
           <w:rPr>
             <w:rStyle w:val="Hyperlink"/>
@@ -8882,8 +9252,8 @@
       <w:pPr>
         <w:pStyle w:val="Ttulo2"/>
       </w:pPr>
-      <w:bookmarkStart w:id="24" w:name="_Toc79992979"/>
-      <w:bookmarkStart w:id="25" w:name="_Toc527548002"/>
+      <w:bookmarkStart w:id="25" w:name="_Toc79992979"/>
+      <w:bookmarkStart w:id="26" w:name="_Toc527548002"/>
       <w:r>
         <w:t xml:space="preserve">Frameworks de </w:t>
       </w:r>
@@ -8893,8 +9263,8 @@
       <w:r>
         <w:t>rabalho</w:t>
       </w:r>
-      <w:bookmarkEnd w:id="24"/>
       <w:bookmarkEnd w:id="25"/>
+      <w:bookmarkEnd w:id="26"/>
     </w:p>
     <w:p>
       <w:pPr>
@@ -9114,7 +9484,7 @@
       <w:pPr>
         <w:pStyle w:val="Ttulo2"/>
       </w:pPr>
-      <w:bookmarkStart w:id="26" w:name="_Toc527548003"/>
+      <w:bookmarkStart w:id="27" w:name="_Toc527548003"/>
       <w:r>
         <w:t>Estrutura B</w:t>
       </w:r>
@@ -9134,7 +9504,7 @@
       <w:r>
         <w:t>nd</w:t>
       </w:r>
-      <w:bookmarkEnd w:id="26"/>
+      <w:bookmarkEnd w:id="27"/>
       <w:proofErr w:type="spellEnd"/>
     </w:p>
     <w:p>
@@ -9244,7 +9614,7 @@
       <w:pPr>
         <w:pStyle w:val="Ttulo2"/>
       </w:pPr>
-      <w:bookmarkStart w:id="27" w:name="_Toc527548004"/>
+      <w:bookmarkStart w:id="28" w:name="_Toc527548004"/>
       <w:r>
         <w:lastRenderedPageBreak/>
         <w:t>Modelo Relacional ou Projeto de Banco de D</w:t>
@@ -9256,7 +9626,7 @@
       <w:r>
         <w:t>NoSQL</w:t>
       </w:r>
-      <w:bookmarkEnd w:id="27"/>
+      <w:bookmarkEnd w:id="28"/>
       <w:proofErr w:type="spellEnd"/>
     </w:p>
     <w:p>
@@ -9302,7 +9672,7 @@
                     </pic:cNvPicPr>
                   </pic:nvPicPr>
                   <pic:blipFill>
-                    <a:blip r:embed="rId18">
+                    <a:blip r:embed="rId20">
                       <a:extLst>
                         <a:ext uri="{28A0092B-C50C-407E-A947-70E740481C1C}">
                           <a14:useLocalDpi xmlns:a14="http://schemas.microsoft.com/office/drawing/2010/main" val="0"/>
@@ -9333,8 +9703,6 @@
           </wp:inline>
         </w:drawing>
       </w:r>
-      <w:bookmarkStart w:id="28" w:name="_GoBack"/>
-      <w:bookmarkEnd w:id="28"/>
     </w:p>
     <w:p>
       <w:pPr>
@@ -15787,7 +16155,7 @@
         </w:rPr>
         <w:t xml:space="preserve">Esse trabalho não requer revisão bibliográfica e, por isso, a inclusão das referências não é obrigatória, embora seja recomendada. Caso você deseje incluir referências empregadas em seu trabalho, relacione-as de acordo com as normas ABNT, disponíveis em </w:t>
       </w:r>
-      <w:hyperlink r:id="rId19">
+      <w:hyperlink r:id="rId21">
         <w:r>
           <w:rPr>
             <w:color w:val="0000FF"/>
@@ -15820,7 +16188,7 @@
         </w:rPr>
         <w:t xml:space="preserve">: </w:t>
       </w:r>
-      <w:hyperlink r:id="rId20">
+      <w:hyperlink r:id="rId22">
         <w:r>
           <w:rPr>
             <w:color w:val="0000FF"/>
@@ -15905,10 +16273,10 @@
       </w:pPr>
     </w:p>
     <w:sectPr>
-      <w:headerReference w:type="even" r:id="rId21"/>
-      <w:headerReference w:type="default" r:id="rId22"/>
-      <w:footerReference w:type="even" r:id="rId23"/>
-      <w:footerReference w:type="default" r:id="rId24"/>
+      <w:headerReference w:type="even" r:id="rId23"/>
+      <w:headerReference w:type="default" r:id="rId24"/>
+      <w:footerReference w:type="even" r:id="rId25"/>
+      <w:footerReference w:type="default" r:id="rId26"/>
       <w:pgSz w:w="11909" w:h="16834"/>
       <w:pgMar w:top="1276" w:right="1797" w:bottom="1418" w:left="1797" w:header="709" w:footer="709" w:gutter="0"/>
       <w:pgNumType w:start="1"/>
@@ -15987,7 +16355,7 @@
         <w:noProof/>
         <w:color w:val="000000"/>
       </w:rPr>
-      <w:t>12</w:t>
+      <w:t>10</w:t>
     </w:r>
     <w:r>
       <w:rPr>
@@ -16068,7 +16436,7 @@
         <w:noProof/>
         <w:color w:val="000000"/>
       </w:rPr>
-      <w:t>11</w:t>
+      <w:t>9</w:t>
     </w:r>
     <w:r>
       <w:rPr>
@@ -17527,6 +17895,92 @@
     </w:lvl>
   </w:abstractNum>
   <w:abstractNum w:abstractNumId="13">
+    <w:nsid w:val="4A8A61D2"/>
+    <w:multiLevelType w:val="hybridMultilevel"/>
+    <w:tmpl w:val="05D63C94"/>
+    <w:lvl w:ilvl="0" w:tplc="04160019">
+      <w:start w:val="1"/>
+      <w:numFmt w:val="lowerLetter"/>
+      <w:lvlText w:val="%1."/>
+      <w:lvlJc w:val="left"/>
+      <w:pPr>
+        <w:ind w:left="720" w:hanging="360"/>
+      </w:pPr>
+    </w:lvl>
+    <w:lvl w:ilvl="1" w:tplc="04160019" w:tentative="1">
+      <w:start w:val="1"/>
+      <w:numFmt w:val="lowerLetter"/>
+      <w:lvlText w:val="%2."/>
+      <w:lvlJc w:val="left"/>
+      <w:pPr>
+        <w:ind w:left="1440" w:hanging="360"/>
+      </w:pPr>
+    </w:lvl>
+    <w:lvl w:ilvl="2" w:tplc="0416001B" w:tentative="1">
+      <w:start w:val="1"/>
+      <w:numFmt w:val="lowerRoman"/>
+      <w:lvlText w:val="%3."/>
+      <w:lvlJc w:val="right"/>
+      <w:pPr>
+        <w:ind w:left="2160" w:hanging="180"/>
+      </w:pPr>
+    </w:lvl>
+    <w:lvl w:ilvl="3" w:tplc="0416000F" w:tentative="1">
+      <w:start w:val="1"/>
+      <w:numFmt w:val="decimal"/>
+      <w:lvlText w:val="%4."/>
+      <w:lvlJc w:val="left"/>
+      <w:pPr>
+        <w:ind w:left="2880" w:hanging="360"/>
+      </w:pPr>
+    </w:lvl>
+    <w:lvl w:ilvl="4" w:tplc="04160019" w:tentative="1">
+      <w:start w:val="1"/>
+      <w:numFmt w:val="lowerLetter"/>
+      <w:lvlText w:val="%5."/>
+      <w:lvlJc w:val="left"/>
+      <w:pPr>
+        <w:ind w:left="3600" w:hanging="360"/>
+      </w:pPr>
+    </w:lvl>
+    <w:lvl w:ilvl="5" w:tplc="0416001B" w:tentative="1">
+      <w:start w:val="1"/>
+      <w:numFmt w:val="lowerRoman"/>
+      <w:lvlText w:val="%6."/>
+      <w:lvlJc w:val="right"/>
+      <w:pPr>
+        <w:ind w:left="4320" w:hanging="180"/>
+      </w:pPr>
+    </w:lvl>
+    <w:lvl w:ilvl="6" w:tplc="0416000F" w:tentative="1">
+      <w:start w:val="1"/>
+      <w:numFmt w:val="decimal"/>
+      <w:lvlText w:val="%7."/>
+      <w:lvlJc w:val="left"/>
+      <w:pPr>
+        <w:ind w:left="5040" w:hanging="360"/>
+      </w:pPr>
+    </w:lvl>
+    <w:lvl w:ilvl="7" w:tplc="04160019" w:tentative="1">
+      <w:start w:val="1"/>
+      <w:numFmt w:val="lowerLetter"/>
+      <w:lvlText w:val="%8."/>
+      <w:lvlJc w:val="left"/>
+      <w:pPr>
+        <w:ind w:left="5760" w:hanging="360"/>
+      </w:pPr>
+    </w:lvl>
+    <w:lvl w:ilvl="8" w:tplc="0416001B" w:tentative="1">
+      <w:start w:val="1"/>
+      <w:numFmt w:val="lowerRoman"/>
+      <w:lvlText w:val="%9."/>
+      <w:lvlJc w:val="right"/>
+      <w:pPr>
+        <w:ind w:left="6480" w:hanging="180"/>
+      </w:pPr>
+    </w:lvl>
+  </w:abstractNum>
+  <w:abstractNum w:abstractNumId="14">
     <w:nsid w:val="4F6C3018"/>
     <w:multiLevelType w:val="hybridMultilevel"/>
     <w:tmpl w:val="41641612"/>
@@ -17615,7 +18069,7 @@
       </w:pPr>
     </w:lvl>
   </w:abstractNum>
-  <w:abstractNum w:abstractNumId="14">
+  <w:abstractNum w:abstractNumId="15">
     <w:nsid w:val="5B732651"/>
     <w:multiLevelType w:val="multilevel"/>
     <w:tmpl w:val="AD2AA142"/>
@@ -17756,7 +18210,7 @@
       </w:rPr>
     </w:lvl>
   </w:abstractNum>
-  <w:abstractNum w:abstractNumId="15">
+  <w:abstractNum w:abstractNumId="16">
     <w:nsid w:val="5E0F428D"/>
     <w:multiLevelType w:val="hybridMultilevel"/>
     <w:tmpl w:val="97A66268"/>
@@ -17845,7 +18299,7 @@
       </w:pPr>
     </w:lvl>
   </w:abstractNum>
-  <w:abstractNum w:abstractNumId="16">
+  <w:abstractNum w:abstractNumId="17">
     <w:nsid w:val="6DB517D4"/>
     <w:multiLevelType w:val="hybridMultilevel"/>
     <w:tmpl w:val="8F984416"/>
@@ -17934,7 +18388,7 @@
       </w:pPr>
     </w:lvl>
   </w:abstractNum>
-  <w:abstractNum w:abstractNumId="17">
+  <w:abstractNum w:abstractNumId="18">
     <w:nsid w:val="6F3C1B37"/>
     <w:multiLevelType w:val="hybridMultilevel"/>
     <w:tmpl w:val="83A6FB8A"/>
@@ -18023,7 +18477,7 @@
       </w:pPr>
     </w:lvl>
   </w:abstractNum>
-  <w:abstractNum w:abstractNumId="18">
+  <w:abstractNum w:abstractNumId="19">
     <w:nsid w:val="6FFE44E3"/>
     <w:multiLevelType w:val="multilevel"/>
     <w:tmpl w:val="F206901C"/>
@@ -18136,7 +18590,7 @@
       </w:rPr>
     </w:lvl>
   </w:abstractNum>
-  <w:abstractNum w:abstractNumId="19">
+  <w:abstractNum w:abstractNumId="20">
     <w:nsid w:val="71C035C4"/>
     <w:multiLevelType w:val="multilevel"/>
     <w:tmpl w:val="4150F01A"/>
@@ -18249,7 +18703,7 @@
       </w:rPr>
     </w:lvl>
   </w:abstractNum>
-  <w:abstractNum w:abstractNumId="20">
+  <w:abstractNum w:abstractNumId="21">
     <w:nsid w:val="7C6F7A04"/>
     <w:multiLevelType w:val="multilevel"/>
     <w:tmpl w:val="A02AEAEE"/>
@@ -18366,10 +18820,10 @@
     <w:abstractNumId w:val="2"/>
   </w:num>
   <w:num w:numId="2">
-    <w:abstractNumId w:val="14"/>
+    <w:abstractNumId w:val="15"/>
   </w:num>
   <w:num w:numId="3">
-    <w:abstractNumId w:val="14"/>
+    <w:abstractNumId w:val="15"/>
   </w:num>
   <w:num w:numId="4">
     <w:abstractNumId w:val="11"/>
@@ -18405,7 +18859,7 @@
     <w:abstractNumId w:val="9"/>
   </w:num>
   <w:num w:numId="15">
-    <w:abstractNumId w:val="18"/>
+    <w:abstractNumId w:val="19"/>
   </w:num>
   <w:num w:numId="16">
     <w:abstractNumId w:val="2"/>
@@ -18429,31 +18883,34 @@
     <w:abstractNumId w:val="7"/>
   </w:num>
   <w:num w:numId="23">
-    <w:abstractNumId w:val="19"/>
+    <w:abstractNumId w:val="20"/>
   </w:num>
   <w:num w:numId="24">
-    <w:abstractNumId w:val="20"/>
+    <w:abstractNumId w:val="21"/>
   </w:num>
   <w:num w:numId="25">
-    <w:abstractNumId w:val="15"/>
+    <w:abstractNumId w:val="16"/>
   </w:num>
   <w:num w:numId="26">
-    <w:abstractNumId w:val="13"/>
+    <w:abstractNumId w:val="14"/>
   </w:num>
   <w:num w:numId="27">
     <w:abstractNumId w:val="10"/>
   </w:num>
   <w:num w:numId="28">
-    <w:abstractNumId w:val="16"/>
+    <w:abstractNumId w:val="17"/>
   </w:num>
   <w:num w:numId="29">
     <w:abstractNumId w:val="6"/>
   </w:num>
   <w:num w:numId="30">
-    <w:abstractNumId w:val="17"/>
+    <w:abstractNumId w:val="18"/>
   </w:num>
   <w:num w:numId="31">
     <w:abstractNumId w:val="5"/>
+  </w:num>
+  <w:num w:numId="32">
+    <w:abstractNumId w:val="13"/>
   </w:num>
   <w:numIdMacAtCleanup w:val="8"/>
 </w:numbering>
@@ -19773,6 +20230,21 @@
       <w:u w:val="single"/>
     </w:rPr>
   </w:style>
+  <w:style w:type="paragraph" w:styleId="NormalWeb">
+    <w:name w:val="Normal (Web)"/>
+    <w:basedOn w:val="Normal"/>
+    <w:uiPriority w:val="99"/>
+    <w:semiHidden/>
+    <w:unhideWhenUsed/>
+    <w:rsid w:val="0070112B"/>
+    <w:pPr>
+      <w:spacing w:before="100" w:beforeAutospacing="1" w:after="100" w:afterAutospacing="1"/>
+    </w:pPr>
+    <w:rPr>
+      <w:sz w:val="24"/>
+      <w:szCs w:val="24"/>
+    </w:rPr>
+  </w:style>
 </w:styles>
 </file>
 
@@ -21090,6 +21562,21 @@
       <w:u w:val="single"/>
     </w:rPr>
   </w:style>
+  <w:style w:type="paragraph" w:styleId="NormalWeb">
+    <w:name w:val="Normal (Web)"/>
+    <w:basedOn w:val="Normal"/>
+    <w:uiPriority w:val="99"/>
+    <w:semiHidden/>
+    <w:unhideWhenUsed/>
+    <w:rsid w:val="0070112B"/>
+    <w:pPr>
+      <w:spacing w:before="100" w:beforeAutospacing="1" w:after="100" w:afterAutospacing="1"/>
+    </w:pPr>
+    <w:rPr>
+      <w:sz w:val="24"/>
+      <w:szCs w:val="24"/>
+    </w:rPr>
+  </w:style>
 </w:styles>
 </file>
 

</xml_diff>

<commit_message>
Arquivos utilizados na prototipação
</commit_message>
<xml_diff>
--- a/RT_ProjetoIntegrado.docx
+++ b/RT_ProjetoIntegrado.docx
@@ -3806,860 +3806,15 @@
           </w:p>
         </w:tc>
       </w:tr>
-      <w:tr>
-        <w:tc>
-          <w:tcPr>
-            <w:tcW w:w="1235" w:type="dxa"/>
-            <w:tcBorders>
-              <w:top w:val="single" w:sz="4" w:space="0" w:color="000000"/>
-              <w:left w:val="single" w:sz="4" w:space="0" w:color="000000"/>
-              <w:bottom w:val="single" w:sz="4" w:space="0" w:color="000000"/>
-              <w:right w:val="single" w:sz="4" w:space="0" w:color="000000"/>
-            </w:tcBorders>
-          </w:tcPr>
-          <w:p>
-            <w:pPr>
-              <w:jc w:val="center"/>
-              <w:rPr>
-                <w:rFonts w:ascii="Arial" w:eastAsia="Arial" w:hAnsi="Arial" w:cs="Arial"/>
-              </w:rPr>
-            </w:pPr>
-            <w:r>
-              <w:rPr>
-                <w:rFonts w:ascii="Arial" w:eastAsia="Arial" w:hAnsi="Arial" w:cs="Arial"/>
-              </w:rPr>
-              <w:t>__ / __ / __</w:t>
-            </w:r>
-          </w:p>
-        </w:tc>
-        <w:tc>
-          <w:tcPr>
-            <w:tcW w:w="1235" w:type="dxa"/>
-            <w:tcBorders>
-              <w:top w:val="single" w:sz="4" w:space="0" w:color="000000"/>
-              <w:left w:val="single" w:sz="4" w:space="0" w:color="000000"/>
-              <w:bottom w:val="single" w:sz="4" w:space="0" w:color="000000"/>
-              <w:right w:val="single" w:sz="4" w:space="0" w:color="000000"/>
-            </w:tcBorders>
-          </w:tcPr>
-          <w:p>
-            <w:pPr>
-              <w:jc w:val="center"/>
-              <w:rPr>
-                <w:rFonts w:ascii="Arial" w:eastAsia="Arial" w:hAnsi="Arial" w:cs="Arial"/>
-              </w:rPr>
-            </w:pPr>
-            <w:r>
-              <w:rPr>
-                <w:rFonts w:ascii="Arial" w:eastAsia="Arial" w:hAnsi="Arial" w:cs="Arial"/>
-              </w:rPr>
-              <w:t>__ / __ / __</w:t>
-            </w:r>
-          </w:p>
-        </w:tc>
-        <w:tc>
-          <w:tcPr>
-            <w:tcW w:w="3701" w:type="dxa"/>
-            <w:tcBorders>
-              <w:top w:val="single" w:sz="4" w:space="0" w:color="000000"/>
-              <w:left w:val="single" w:sz="4" w:space="0" w:color="000000"/>
-              <w:bottom w:val="single" w:sz="4" w:space="0" w:color="000000"/>
-              <w:right w:val="single" w:sz="4" w:space="0" w:color="000000"/>
-            </w:tcBorders>
-          </w:tcPr>
-          <w:p>
-            <w:pPr>
-              <w:ind w:firstLine="5"/>
-              <w:rPr>
-                <w:rFonts w:ascii="Arial" w:eastAsia="Arial" w:hAnsi="Arial" w:cs="Arial"/>
-              </w:rPr>
-            </w:pPr>
-            <w:r>
-              <w:rPr>
-                <w:rFonts w:ascii="Arial" w:eastAsia="Arial" w:hAnsi="Arial" w:cs="Arial"/>
-              </w:rPr>
-              <w:t>11.</w:t>
-            </w:r>
-          </w:p>
-          <w:p>
-            <w:pPr>
-              <w:ind w:firstLine="5"/>
-              <w:rPr>
-                <w:rFonts w:ascii="Arial" w:eastAsia="Arial" w:hAnsi="Arial" w:cs="Arial"/>
-              </w:rPr>
-            </w:pPr>
-          </w:p>
-        </w:tc>
-        <w:tc>
-          <w:tcPr>
-            <w:tcW w:w="2551" w:type="dxa"/>
-            <w:tcBorders>
-              <w:top w:val="single" w:sz="4" w:space="0" w:color="000000"/>
-              <w:left w:val="single" w:sz="4" w:space="0" w:color="000000"/>
-              <w:bottom w:val="single" w:sz="4" w:space="0" w:color="000000"/>
-              <w:right w:val="single" w:sz="4" w:space="0" w:color="000000"/>
-            </w:tcBorders>
-          </w:tcPr>
-          <w:p>
-            <w:pPr>
-              <w:ind w:right="71"/>
-              <w:rPr>
-                <w:rFonts w:ascii="Arial" w:eastAsia="Arial" w:hAnsi="Arial" w:cs="Arial"/>
-              </w:rPr>
-            </w:pPr>
-          </w:p>
-        </w:tc>
-      </w:tr>
-      <w:tr>
-        <w:tc>
-          <w:tcPr>
-            <w:tcW w:w="1235" w:type="dxa"/>
-            <w:tcBorders>
-              <w:top w:val="single" w:sz="4" w:space="0" w:color="000000"/>
-              <w:left w:val="single" w:sz="4" w:space="0" w:color="000000"/>
-              <w:bottom w:val="single" w:sz="4" w:space="0" w:color="000000"/>
-              <w:right w:val="single" w:sz="4" w:space="0" w:color="000000"/>
-            </w:tcBorders>
-          </w:tcPr>
-          <w:p>
-            <w:pPr>
-              <w:jc w:val="center"/>
-              <w:rPr>
-                <w:rFonts w:ascii="Arial" w:eastAsia="Arial" w:hAnsi="Arial" w:cs="Arial"/>
-              </w:rPr>
-            </w:pPr>
-            <w:r>
-              <w:rPr>
-                <w:rFonts w:ascii="Arial" w:eastAsia="Arial" w:hAnsi="Arial" w:cs="Arial"/>
-              </w:rPr>
-              <w:t>__ / __ / __</w:t>
-            </w:r>
-          </w:p>
-        </w:tc>
-        <w:tc>
-          <w:tcPr>
-            <w:tcW w:w="1235" w:type="dxa"/>
-            <w:tcBorders>
-              <w:top w:val="single" w:sz="4" w:space="0" w:color="000000"/>
-              <w:left w:val="single" w:sz="4" w:space="0" w:color="000000"/>
-              <w:bottom w:val="single" w:sz="4" w:space="0" w:color="000000"/>
-              <w:right w:val="single" w:sz="4" w:space="0" w:color="000000"/>
-            </w:tcBorders>
-          </w:tcPr>
-          <w:p>
-            <w:pPr>
-              <w:jc w:val="center"/>
-              <w:rPr>
-                <w:rFonts w:ascii="Arial" w:eastAsia="Arial" w:hAnsi="Arial" w:cs="Arial"/>
-              </w:rPr>
-            </w:pPr>
-            <w:r>
-              <w:rPr>
-                <w:rFonts w:ascii="Arial" w:eastAsia="Arial" w:hAnsi="Arial" w:cs="Arial"/>
-              </w:rPr>
-              <w:t>__ / __ / __</w:t>
-            </w:r>
-          </w:p>
-        </w:tc>
-        <w:tc>
-          <w:tcPr>
-            <w:tcW w:w="3701" w:type="dxa"/>
-            <w:tcBorders>
-              <w:top w:val="single" w:sz="4" w:space="0" w:color="000000"/>
-              <w:left w:val="single" w:sz="4" w:space="0" w:color="000000"/>
-              <w:bottom w:val="single" w:sz="4" w:space="0" w:color="000000"/>
-              <w:right w:val="single" w:sz="4" w:space="0" w:color="000000"/>
-            </w:tcBorders>
-          </w:tcPr>
-          <w:p>
-            <w:pPr>
-              <w:ind w:firstLine="5"/>
-              <w:rPr>
-                <w:rFonts w:ascii="Arial" w:eastAsia="Arial" w:hAnsi="Arial" w:cs="Arial"/>
-              </w:rPr>
-            </w:pPr>
-            <w:r>
-              <w:rPr>
-                <w:rFonts w:ascii="Arial" w:eastAsia="Arial" w:hAnsi="Arial" w:cs="Arial"/>
-              </w:rPr>
-              <w:t>12.</w:t>
-            </w:r>
-          </w:p>
-          <w:p>
-            <w:pPr>
-              <w:ind w:firstLine="5"/>
-              <w:rPr>
-                <w:rFonts w:ascii="Arial" w:eastAsia="Arial" w:hAnsi="Arial" w:cs="Arial"/>
-              </w:rPr>
-            </w:pPr>
-          </w:p>
-        </w:tc>
-        <w:tc>
-          <w:tcPr>
-            <w:tcW w:w="2551" w:type="dxa"/>
-            <w:tcBorders>
-              <w:top w:val="single" w:sz="4" w:space="0" w:color="000000"/>
-              <w:left w:val="single" w:sz="4" w:space="0" w:color="000000"/>
-              <w:bottom w:val="single" w:sz="4" w:space="0" w:color="000000"/>
-              <w:right w:val="single" w:sz="4" w:space="0" w:color="000000"/>
-            </w:tcBorders>
-          </w:tcPr>
-          <w:p>
-            <w:pPr>
-              <w:ind w:right="71"/>
-              <w:rPr>
-                <w:rFonts w:ascii="Arial" w:eastAsia="Arial" w:hAnsi="Arial" w:cs="Arial"/>
-              </w:rPr>
-            </w:pPr>
-          </w:p>
-        </w:tc>
-      </w:tr>
-      <w:tr>
-        <w:tc>
-          <w:tcPr>
-            <w:tcW w:w="1235" w:type="dxa"/>
-            <w:tcBorders>
-              <w:top w:val="single" w:sz="4" w:space="0" w:color="000000"/>
-              <w:left w:val="single" w:sz="4" w:space="0" w:color="000000"/>
-              <w:bottom w:val="single" w:sz="4" w:space="0" w:color="000000"/>
-              <w:right w:val="single" w:sz="4" w:space="0" w:color="000000"/>
-            </w:tcBorders>
-          </w:tcPr>
-          <w:p>
-            <w:pPr>
-              <w:jc w:val="center"/>
-              <w:rPr>
-                <w:rFonts w:ascii="Arial" w:eastAsia="Arial" w:hAnsi="Arial" w:cs="Arial"/>
-              </w:rPr>
-            </w:pPr>
-            <w:r>
-              <w:rPr>
-                <w:rFonts w:ascii="Arial" w:eastAsia="Arial" w:hAnsi="Arial" w:cs="Arial"/>
-              </w:rPr>
-              <w:t>__ / __ / __</w:t>
-            </w:r>
-          </w:p>
-        </w:tc>
-        <w:tc>
-          <w:tcPr>
-            <w:tcW w:w="1235" w:type="dxa"/>
-            <w:tcBorders>
-              <w:top w:val="single" w:sz="4" w:space="0" w:color="000000"/>
-              <w:left w:val="single" w:sz="4" w:space="0" w:color="000000"/>
-              <w:bottom w:val="single" w:sz="4" w:space="0" w:color="000000"/>
-              <w:right w:val="single" w:sz="4" w:space="0" w:color="000000"/>
-            </w:tcBorders>
-          </w:tcPr>
-          <w:p>
-            <w:pPr>
-              <w:jc w:val="center"/>
-              <w:rPr>
-                <w:rFonts w:ascii="Arial" w:eastAsia="Arial" w:hAnsi="Arial" w:cs="Arial"/>
-              </w:rPr>
-            </w:pPr>
-            <w:r>
-              <w:rPr>
-                <w:rFonts w:ascii="Arial" w:eastAsia="Arial" w:hAnsi="Arial" w:cs="Arial"/>
-              </w:rPr>
-              <w:t>__ / __ / __</w:t>
-            </w:r>
-          </w:p>
-        </w:tc>
-        <w:tc>
-          <w:tcPr>
-            <w:tcW w:w="3701" w:type="dxa"/>
-            <w:tcBorders>
-              <w:top w:val="single" w:sz="4" w:space="0" w:color="000000"/>
-              <w:left w:val="single" w:sz="4" w:space="0" w:color="000000"/>
-              <w:bottom w:val="single" w:sz="4" w:space="0" w:color="000000"/>
-              <w:right w:val="single" w:sz="4" w:space="0" w:color="000000"/>
-            </w:tcBorders>
-          </w:tcPr>
-          <w:p>
-            <w:pPr>
-              <w:ind w:firstLine="5"/>
-              <w:rPr>
-                <w:rFonts w:ascii="Arial" w:eastAsia="Arial" w:hAnsi="Arial" w:cs="Arial"/>
-              </w:rPr>
-            </w:pPr>
-            <w:r>
-              <w:rPr>
-                <w:rFonts w:ascii="Arial" w:eastAsia="Arial" w:hAnsi="Arial" w:cs="Arial"/>
-              </w:rPr>
-              <w:t>13.</w:t>
-            </w:r>
-          </w:p>
-          <w:p>
-            <w:pPr>
-              <w:ind w:firstLine="5"/>
-              <w:rPr>
-                <w:rFonts w:ascii="Arial" w:eastAsia="Arial" w:hAnsi="Arial" w:cs="Arial"/>
-              </w:rPr>
-            </w:pPr>
-          </w:p>
-        </w:tc>
-        <w:tc>
-          <w:tcPr>
-            <w:tcW w:w="2551" w:type="dxa"/>
-            <w:tcBorders>
-              <w:top w:val="single" w:sz="4" w:space="0" w:color="000000"/>
-              <w:left w:val="single" w:sz="4" w:space="0" w:color="000000"/>
-              <w:bottom w:val="single" w:sz="4" w:space="0" w:color="000000"/>
-              <w:right w:val="single" w:sz="4" w:space="0" w:color="000000"/>
-            </w:tcBorders>
-          </w:tcPr>
-          <w:p>
-            <w:pPr>
-              <w:ind w:right="71"/>
-              <w:rPr>
-                <w:rFonts w:ascii="Arial" w:eastAsia="Arial" w:hAnsi="Arial" w:cs="Arial"/>
-              </w:rPr>
-            </w:pPr>
-          </w:p>
-        </w:tc>
-      </w:tr>
-      <w:tr>
-        <w:tc>
-          <w:tcPr>
-            <w:tcW w:w="1235" w:type="dxa"/>
-            <w:tcBorders>
-              <w:top w:val="single" w:sz="4" w:space="0" w:color="000000"/>
-              <w:left w:val="single" w:sz="4" w:space="0" w:color="000000"/>
-              <w:bottom w:val="single" w:sz="4" w:space="0" w:color="000000"/>
-              <w:right w:val="single" w:sz="4" w:space="0" w:color="000000"/>
-            </w:tcBorders>
-          </w:tcPr>
-          <w:p>
-            <w:pPr>
-              <w:jc w:val="center"/>
-              <w:rPr>
-                <w:rFonts w:ascii="Arial" w:eastAsia="Arial" w:hAnsi="Arial" w:cs="Arial"/>
-              </w:rPr>
-            </w:pPr>
-            <w:r>
-              <w:rPr>
-                <w:rFonts w:ascii="Arial" w:eastAsia="Arial" w:hAnsi="Arial" w:cs="Arial"/>
-              </w:rPr>
-              <w:t>__ / __ / __</w:t>
-            </w:r>
-          </w:p>
-        </w:tc>
-        <w:tc>
-          <w:tcPr>
-            <w:tcW w:w="1235" w:type="dxa"/>
-            <w:tcBorders>
-              <w:top w:val="single" w:sz="4" w:space="0" w:color="000000"/>
-              <w:left w:val="single" w:sz="4" w:space="0" w:color="000000"/>
-              <w:bottom w:val="single" w:sz="4" w:space="0" w:color="000000"/>
-              <w:right w:val="single" w:sz="4" w:space="0" w:color="000000"/>
-            </w:tcBorders>
-          </w:tcPr>
-          <w:p>
-            <w:pPr>
-              <w:jc w:val="center"/>
-              <w:rPr>
-                <w:rFonts w:ascii="Arial" w:eastAsia="Arial" w:hAnsi="Arial" w:cs="Arial"/>
-              </w:rPr>
-            </w:pPr>
-            <w:r>
-              <w:rPr>
-                <w:rFonts w:ascii="Arial" w:eastAsia="Arial" w:hAnsi="Arial" w:cs="Arial"/>
-              </w:rPr>
-              <w:t>__ / __ / __</w:t>
-            </w:r>
-          </w:p>
-        </w:tc>
-        <w:tc>
-          <w:tcPr>
-            <w:tcW w:w="3701" w:type="dxa"/>
-            <w:tcBorders>
-              <w:top w:val="single" w:sz="4" w:space="0" w:color="000000"/>
-              <w:left w:val="single" w:sz="4" w:space="0" w:color="000000"/>
-              <w:bottom w:val="single" w:sz="4" w:space="0" w:color="000000"/>
-              <w:right w:val="single" w:sz="4" w:space="0" w:color="000000"/>
-            </w:tcBorders>
-          </w:tcPr>
-          <w:p>
-            <w:pPr>
-              <w:ind w:firstLine="5"/>
-              <w:rPr>
-                <w:rFonts w:ascii="Arial" w:eastAsia="Arial" w:hAnsi="Arial" w:cs="Arial"/>
-              </w:rPr>
-            </w:pPr>
-            <w:r>
-              <w:rPr>
-                <w:rFonts w:ascii="Arial" w:eastAsia="Arial" w:hAnsi="Arial" w:cs="Arial"/>
-              </w:rPr>
-              <w:t>14.</w:t>
-            </w:r>
-          </w:p>
-          <w:p>
-            <w:pPr>
-              <w:ind w:firstLine="5"/>
-              <w:rPr>
-                <w:rFonts w:ascii="Arial" w:eastAsia="Arial" w:hAnsi="Arial" w:cs="Arial"/>
-              </w:rPr>
-            </w:pPr>
-          </w:p>
-        </w:tc>
-        <w:tc>
-          <w:tcPr>
-            <w:tcW w:w="2551" w:type="dxa"/>
-            <w:tcBorders>
-              <w:top w:val="single" w:sz="4" w:space="0" w:color="000000"/>
-              <w:left w:val="single" w:sz="4" w:space="0" w:color="000000"/>
-              <w:bottom w:val="single" w:sz="4" w:space="0" w:color="000000"/>
-              <w:right w:val="single" w:sz="4" w:space="0" w:color="000000"/>
-            </w:tcBorders>
-          </w:tcPr>
-          <w:p>
-            <w:pPr>
-              <w:ind w:right="71"/>
-              <w:rPr>
-                <w:rFonts w:ascii="Arial" w:eastAsia="Arial" w:hAnsi="Arial" w:cs="Arial"/>
-              </w:rPr>
-            </w:pPr>
-          </w:p>
-        </w:tc>
-      </w:tr>
-      <w:tr>
-        <w:tc>
-          <w:tcPr>
-            <w:tcW w:w="1235" w:type="dxa"/>
-            <w:tcBorders>
-              <w:top w:val="single" w:sz="4" w:space="0" w:color="000000"/>
-              <w:left w:val="single" w:sz="4" w:space="0" w:color="000000"/>
-              <w:bottom w:val="single" w:sz="4" w:space="0" w:color="000000"/>
-              <w:right w:val="single" w:sz="4" w:space="0" w:color="000000"/>
-            </w:tcBorders>
-          </w:tcPr>
-          <w:p>
-            <w:pPr>
-              <w:jc w:val="center"/>
-              <w:rPr>
-                <w:rFonts w:ascii="Arial" w:eastAsia="Arial" w:hAnsi="Arial" w:cs="Arial"/>
-              </w:rPr>
-            </w:pPr>
-            <w:r>
-              <w:rPr>
-                <w:rFonts w:ascii="Arial" w:eastAsia="Arial" w:hAnsi="Arial" w:cs="Arial"/>
-              </w:rPr>
-              <w:t>__ / __ / __</w:t>
-            </w:r>
-          </w:p>
-        </w:tc>
-        <w:tc>
-          <w:tcPr>
-            <w:tcW w:w="1235" w:type="dxa"/>
-            <w:tcBorders>
-              <w:top w:val="single" w:sz="4" w:space="0" w:color="000000"/>
-              <w:left w:val="single" w:sz="4" w:space="0" w:color="000000"/>
-              <w:bottom w:val="single" w:sz="4" w:space="0" w:color="000000"/>
-              <w:right w:val="single" w:sz="4" w:space="0" w:color="000000"/>
-            </w:tcBorders>
-          </w:tcPr>
-          <w:p>
-            <w:pPr>
-              <w:jc w:val="center"/>
-              <w:rPr>
-                <w:rFonts w:ascii="Arial" w:eastAsia="Arial" w:hAnsi="Arial" w:cs="Arial"/>
-              </w:rPr>
-            </w:pPr>
-            <w:r>
-              <w:rPr>
-                <w:rFonts w:ascii="Arial" w:eastAsia="Arial" w:hAnsi="Arial" w:cs="Arial"/>
-              </w:rPr>
-              <w:t>__ / __ / __</w:t>
-            </w:r>
-          </w:p>
-        </w:tc>
-        <w:tc>
-          <w:tcPr>
-            <w:tcW w:w="3701" w:type="dxa"/>
-            <w:tcBorders>
-              <w:top w:val="single" w:sz="4" w:space="0" w:color="000000"/>
-              <w:left w:val="single" w:sz="4" w:space="0" w:color="000000"/>
-              <w:bottom w:val="single" w:sz="4" w:space="0" w:color="000000"/>
-              <w:right w:val="single" w:sz="4" w:space="0" w:color="000000"/>
-            </w:tcBorders>
-          </w:tcPr>
-          <w:p>
-            <w:pPr>
-              <w:ind w:firstLine="5"/>
-              <w:rPr>
-                <w:rFonts w:ascii="Arial" w:eastAsia="Arial" w:hAnsi="Arial" w:cs="Arial"/>
-              </w:rPr>
-            </w:pPr>
-            <w:r>
-              <w:rPr>
-                <w:rFonts w:ascii="Arial" w:eastAsia="Arial" w:hAnsi="Arial" w:cs="Arial"/>
-              </w:rPr>
-              <w:t>15.</w:t>
-            </w:r>
-          </w:p>
-          <w:p>
-            <w:pPr>
-              <w:ind w:firstLine="5"/>
-              <w:rPr>
-                <w:rFonts w:ascii="Arial" w:eastAsia="Arial" w:hAnsi="Arial" w:cs="Arial"/>
-              </w:rPr>
-            </w:pPr>
-          </w:p>
-        </w:tc>
-        <w:tc>
-          <w:tcPr>
-            <w:tcW w:w="2551" w:type="dxa"/>
-            <w:tcBorders>
-              <w:top w:val="single" w:sz="4" w:space="0" w:color="000000"/>
-              <w:left w:val="single" w:sz="4" w:space="0" w:color="000000"/>
-              <w:bottom w:val="single" w:sz="4" w:space="0" w:color="000000"/>
-              <w:right w:val="single" w:sz="4" w:space="0" w:color="000000"/>
-            </w:tcBorders>
-          </w:tcPr>
-          <w:p>
-            <w:pPr>
-              <w:ind w:right="71"/>
-              <w:rPr>
-                <w:rFonts w:ascii="Arial" w:eastAsia="Arial" w:hAnsi="Arial" w:cs="Arial"/>
-              </w:rPr>
-            </w:pPr>
-          </w:p>
-        </w:tc>
-      </w:tr>
-      <w:tr>
-        <w:tc>
-          <w:tcPr>
-            <w:tcW w:w="1235" w:type="dxa"/>
-            <w:tcBorders>
-              <w:top w:val="single" w:sz="4" w:space="0" w:color="000000"/>
-              <w:left w:val="single" w:sz="4" w:space="0" w:color="000000"/>
-              <w:bottom w:val="single" w:sz="4" w:space="0" w:color="000000"/>
-              <w:right w:val="single" w:sz="4" w:space="0" w:color="000000"/>
-            </w:tcBorders>
-          </w:tcPr>
-          <w:p>
-            <w:pPr>
-              <w:jc w:val="center"/>
-              <w:rPr>
-                <w:rFonts w:ascii="Arial" w:eastAsia="Arial" w:hAnsi="Arial" w:cs="Arial"/>
-              </w:rPr>
-            </w:pPr>
-            <w:r>
-              <w:rPr>
-                <w:rFonts w:ascii="Arial" w:eastAsia="Arial" w:hAnsi="Arial" w:cs="Arial"/>
-              </w:rPr>
-              <w:t>__ / __ / __</w:t>
-            </w:r>
-          </w:p>
-        </w:tc>
-        <w:tc>
-          <w:tcPr>
-            <w:tcW w:w="1235" w:type="dxa"/>
-            <w:tcBorders>
-              <w:top w:val="single" w:sz="4" w:space="0" w:color="000000"/>
-              <w:left w:val="single" w:sz="4" w:space="0" w:color="000000"/>
-              <w:bottom w:val="single" w:sz="4" w:space="0" w:color="000000"/>
-              <w:right w:val="single" w:sz="4" w:space="0" w:color="000000"/>
-            </w:tcBorders>
-          </w:tcPr>
-          <w:p>
-            <w:pPr>
-              <w:jc w:val="center"/>
-              <w:rPr>
-                <w:rFonts w:ascii="Arial" w:eastAsia="Arial" w:hAnsi="Arial" w:cs="Arial"/>
-              </w:rPr>
-            </w:pPr>
-            <w:r>
-              <w:rPr>
-                <w:rFonts w:ascii="Arial" w:eastAsia="Arial" w:hAnsi="Arial" w:cs="Arial"/>
-              </w:rPr>
-              <w:t>__ / __ / __</w:t>
-            </w:r>
-          </w:p>
-        </w:tc>
-        <w:tc>
-          <w:tcPr>
-            <w:tcW w:w="3701" w:type="dxa"/>
-            <w:tcBorders>
-              <w:top w:val="single" w:sz="4" w:space="0" w:color="000000"/>
-              <w:left w:val="single" w:sz="4" w:space="0" w:color="000000"/>
-              <w:bottom w:val="single" w:sz="4" w:space="0" w:color="000000"/>
-              <w:right w:val="single" w:sz="4" w:space="0" w:color="000000"/>
-            </w:tcBorders>
-          </w:tcPr>
-          <w:p>
-            <w:pPr>
-              <w:ind w:firstLine="5"/>
-              <w:rPr>
-                <w:rFonts w:ascii="Arial" w:eastAsia="Arial" w:hAnsi="Arial" w:cs="Arial"/>
-              </w:rPr>
-            </w:pPr>
-            <w:r>
-              <w:rPr>
-                <w:rFonts w:ascii="Arial" w:eastAsia="Arial" w:hAnsi="Arial" w:cs="Arial"/>
-              </w:rPr>
-              <w:t>16.</w:t>
-            </w:r>
-          </w:p>
-          <w:p>
-            <w:pPr>
-              <w:ind w:firstLine="5"/>
-              <w:rPr>
-                <w:rFonts w:ascii="Arial" w:eastAsia="Arial" w:hAnsi="Arial" w:cs="Arial"/>
-              </w:rPr>
-            </w:pPr>
-          </w:p>
-        </w:tc>
-        <w:tc>
-          <w:tcPr>
-            <w:tcW w:w="2551" w:type="dxa"/>
-            <w:tcBorders>
-              <w:top w:val="single" w:sz="4" w:space="0" w:color="000000"/>
-              <w:left w:val="single" w:sz="4" w:space="0" w:color="000000"/>
-              <w:bottom w:val="single" w:sz="4" w:space="0" w:color="000000"/>
-              <w:right w:val="single" w:sz="4" w:space="0" w:color="000000"/>
-            </w:tcBorders>
-          </w:tcPr>
-          <w:p>
-            <w:pPr>
-              <w:ind w:right="71"/>
-              <w:rPr>
-                <w:rFonts w:ascii="Arial" w:eastAsia="Arial" w:hAnsi="Arial" w:cs="Arial"/>
-              </w:rPr>
-            </w:pPr>
-          </w:p>
-        </w:tc>
-      </w:tr>
-      <w:tr>
-        <w:tc>
-          <w:tcPr>
-            <w:tcW w:w="1235" w:type="dxa"/>
-            <w:tcBorders>
-              <w:top w:val="single" w:sz="4" w:space="0" w:color="000000"/>
-              <w:left w:val="single" w:sz="4" w:space="0" w:color="000000"/>
-              <w:bottom w:val="single" w:sz="4" w:space="0" w:color="000000"/>
-              <w:right w:val="single" w:sz="4" w:space="0" w:color="000000"/>
-            </w:tcBorders>
-          </w:tcPr>
-          <w:p>
-            <w:pPr>
-              <w:jc w:val="center"/>
-              <w:rPr>
-                <w:rFonts w:ascii="Arial" w:eastAsia="Arial" w:hAnsi="Arial" w:cs="Arial"/>
-              </w:rPr>
-            </w:pPr>
-            <w:r>
-              <w:rPr>
-                <w:rFonts w:ascii="Arial" w:eastAsia="Arial" w:hAnsi="Arial" w:cs="Arial"/>
-              </w:rPr>
-              <w:t>__ / __ / __</w:t>
-            </w:r>
-          </w:p>
-        </w:tc>
-        <w:tc>
-          <w:tcPr>
-            <w:tcW w:w="1235" w:type="dxa"/>
-            <w:tcBorders>
-              <w:top w:val="single" w:sz="4" w:space="0" w:color="000000"/>
-              <w:left w:val="single" w:sz="4" w:space="0" w:color="000000"/>
-              <w:bottom w:val="single" w:sz="4" w:space="0" w:color="000000"/>
-              <w:right w:val="single" w:sz="4" w:space="0" w:color="000000"/>
-            </w:tcBorders>
-          </w:tcPr>
-          <w:p>
-            <w:pPr>
-              <w:jc w:val="center"/>
-              <w:rPr>
-                <w:rFonts w:ascii="Arial" w:eastAsia="Arial" w:hAnsi="Arial" w:cs="Arial"/>
-              </w:rPr>
-            </w:pPr>
-            <w:r>
-              <w:rPr>
-                <w:rFonts w:ascii="Arial" w:eastAsia="Arial" w:hAnsi="Arial" w:cs="Arial"/>
-              </w:rPr>
-              <w:t>__ / __ / __</w:t>
-            </w:r>
-          </w:p>
-        </w:tc>
-        <w:tc>
-          <w:tcPr>
-            <w:tcW w:w="3701" w:type="dxa"/>
-            <w:tcBorders>
-              <w:top w:val="single" w:sz="4" w:space="0" w:color="000000"/>
-              <w:left w:val="single" w:sz="4" w:space="0" w:color="000000"/>
-              <w:bottom w:val="single" w:sz="4" w:space="0" w:color="000000"/>
-              <w:right w:val="single" w:sz="4" w:space="0" w:color="000000"/>
-            </w:tcBorders>
-          </w:tcPr>
-          <w:p>
-            <w:pPr>
-              <w:ind w:firstLine="5"/>
-              <w:rPr>
-                <w:rFonts w:ascii="Arial" w:eastAsia="Arial" w:hAnsi="Arial" w:cs="Arial"/>
-              </w:rPr>
-            </w:pPr>
-            <w:r>
-              <w:rPr>
-                <w:rFonts w:ascii="Arial" w:eastAsia="Arial" w:hAnsi="Arial" w:cs="Arial"/>
-              </w:rPr>
-              <w:t>17.</w:t>
-            </w:r>
-          </w:p>
-          <w:p>
-            <w:pPr>
-              <w:ind w:firstLine="5"/>
-              <w:rPr>
-                <w:rFonts w:ascii="Arial" w:eastAsia="Arial" w:hAnsi="Arial" w:cs="Arial"/>
-              </w:rPr>
-            </w:pPr>
-          </w:p>
-        </w:tc>
-        <w:tc>
-          <w:tcPr>
-            <w:tcW w:w="2551" w:type="dxa"/>
-            <w:tcBorders>
-              <w:top w:val="single" w:sz="4" w:space="0" w:color="000000"/>
-              <w:left w:val="single" w:sz="4" w:space="0" w:color="000000"/>
-              <w:bottom w:val="single" w:sz="4" w:space="0" w:color="000000"/>
-              <w:right w:val="single" w:sz="4" w:space="0" w:color="000000"/>
-            </w:tcBorders>
-          </w:tcPr>
-          <w:p>
-            <w:pPr>
-              <w:ind w:right="71"/>
-              <w:rPr>
-                <w:rFonts w:ascii="Arial" w:eastAsia="Arial" w:hAnsi="Arial" w:cs="Arial"/>
-              </w:rPr>
-            </w:pPr>
-          </w:p>
-        </w:tc>
-      </w:tr>
-      <w:tr>
-        <w:tc>
-          <w:tcPr>
-            <w:tcW w:w="1235" w:type="dxa"/>
-            <w:tcBorders>
-              <w:top w:val="single" w:sz="4" w:space="0" w:color="000000"/>
-              <w:left w:val="single" w:sz="4" w:space="0" w:color="000000"/>
-              <w:bottom w:val="single" w:sz="4" w:space="0" w:color="000000"/>
-              <w:right w:val="single" w:sz="4" w:space="0" w:color="000000"/>
-            </w:tcBorders>
-          </w:tcPr>
-          <w:p>
-            <w:pPr>
-              <w:jc w:val="center"/>
-              <w:rPr>
-                <w:rFonts w:ascii="Arial" w:eastAsia="Arial" w:hAnsi="Arial" w:cs="Arial"/>
-              </w:rPr>
-            </w:pPr>
-            <w:r>
-              <w:rPr>
-                <w:rFonts w:ascii="Arial" w:eastAsia="Arial" w:hAnsi="Arial" w:cs="Arial"/>
-              </w:rPr>
-              <w:t>__ / __ / __</w:t>
-            </w:r>
-          </w:p>
-        </w:tc>
-        <w:tc>
-          <w:tcPr>
-            <w:tcW w:w="1235" w:type="dxa"/>
-            <w:tcBorders>
-              <w:top w:val="single" w:sz="4" w:space="0" w:color="000000"/>
-              <w:left w:val="single" w:sz="4" w:space="0" w:color="000000"/>
-              <w:bottom w:val="single" w:sz="4" w:space="0" w:color="000000"/>
-              <w:right w:val="single" w:sz="4" w:space="0" w:color="000000"/>
-            </w:tcBorders>
-          </w:tcPr>
-          <w:p>
-            <w:pPr>
-              <w:jc w:val="center"/>
-              <w:rPr>
-                <w:rFonts w:ascii="Arial" w:eastAsia="Arial" w:hAnsi="Arial" w:cs="Arial"/>
-              </w:rPr>
-            </w:pPr>
-            <w:r>
-              <w:rPr>
-                <w:rFonts w:ascii="Arial" w:eastAsia="Arial" w:hAnsi="Arial" w:cs="Arial"/>
-              </w:rPr>
-              <w:t>__ / __ / __</w:t>
-            </w:r>
-          </w:p>
-        </w:tc>
-        <w:tc>
-          <w:tcPr>
-            <w:tcW w:w="3701" w:type="dxa"/>
-            <w:tcBorders>
-              <w:top w:val="single" w:sz="4" w:space="0" w:color="000000"/>
-              <w:left w:val="single" w:sz="4" w:space="0" w:color="000000"/>
-              <w:bottom w:val="single" w:sz="4" w:space="0" w:color="000000"/>
-              <w:right w:val="single" w:sz="4" w:space="0" w:color="000000"/>
-            </w:tcBorders>
-          </w:tcPr>
-          <w:p>
-            <w:pPr>
-              <w:ind w:firstLine="5"/>
-              <w:rPr>
-                <w:rFonts w:ascii="Arial" w:eastAsia="Arial" w:hAnsi="Arial" w:cs="Arial"/>
-              </w:rPr>
-            </w:pPr>
-            <w:r>
-              <w:rPr>
-                <w:rFonts w:ascii="Arial" w:eastAsia="Arial" w:hAnsi="Arial" w:cs="Arial"/>
-              </w:rPr>
-              <w:t>18.</w:t>
-            </w:r>
-          </w:p>
-          <w:p>
-            <w:pPr>
-              <w:ind w:firstLine="5"/>
-              <w:rPr>
-                <w:rFonts w:ascii="Arial" w:eastAsia="Arial" w:hAnsi="Arial" w:cs="Arial"/>
-              </w:rPr>
-            </w:pPr>
-          </w:p>
-        </w:tc>
-        <w:tc>
-          <w:tcPr>
-            <w:tcW w:w="2551" w:type="dxa"/>
-            <w:tcBorders>
-              <w:top w:val="single" w:sz="4" w:space="0" w:color="000000"/>
-              <w:left w:val="single" w:sz="4" w:space="0" w:color="000000"/>
-              <w:bottom w:val="single" w:sz="4" w:space="0" w:color="000000"/>
-              <w:right w:val="single" w:sz="4" w:space="0" w:color="000000"/>
-            </w:tcBorders>
-          </w:tcPr>
-          <w:p>
-            <w:pPr>
-              <w:ind w:right="71"/>
-              <w:rPr>
-                <w:rFonts w:ascii="Arial" w:eastAsia="Arial" w:hAnsi="Arial" w:cs="Arial"/>
-              </w:rPr>
-            </w:pPr>
-          </w:p>
-        </w:tc>
-      </w:tr>
     </w:tbl>
     <w:p>
       <w:pPr>
-        <w:pStyle w:val="ExplicaodePreenchimento"/>
-        <w:rPr>
-          <w:rFonts w:ascii="Times New Roman" w:hAnsi="Times New Roman"/>
-          <w:b/>
-          <w:color w:val="auto"/>
-        </w:rPr>
-      </w:pPr>
-      <w:r>
-        <w:rPr>
-          <w:rFonts w:ascii="Times New Roman" w:hAnsi="Times New Roman"/>
-          <w:b/>
-          <w:color w:val="auto"/>
-        </w:rPr>
-        <w:t>Observação: acrescente ou retire linhas, caso seja necessário.</w:t>
-      </w:r>
-    </w:p>
-    <w:p>
-      <w:pPr>
         <w:pStyle w:val="Ttulo2"/>
+        <w:numPr>
+          <w:ilvl w:val="0"/>
+          <w:numId w:val="0"/>
+        </w:numPr>
+        <w:ind w:left="360"/>
       </w:pPr>
       <w:r>
         <w:br w:type="page"/>
@@ -5579,14 +4734,7 @@
           <w:sz w:val="24"/>
           <w:szCs w:val="24"/>
         </w:rPr>
-        <w:t xml:space="preserve">Aplicar técnicas de desenvolvimento de software estudadas na </w:t>
-      </w:r>
-      <w:r>
-        <w:rPr>
-          <w:sz w:val="24"/>
-          <w:szCs w:val="24"/>
-        </w:rPr>
-        <w:t>especialização</w:t>
+        <w:t>Aplicar técnicas de desenvolvimento de software estudadas na especialização</w:t>
       </w:r>
       <w:r>
         <w:rPr>
@@ -5615,35 +4763,7 @@
           <w:sz w:val="24"/>
           <w:szCs w:val="24"/>
         </w:rPr>
-        <w:t xml:space="preserve">Apresentar um </w:t>
-      </w:r>
-      <w:r>
-        <w:rPr>
-          <w:sz w:val="24"/>
-          <w:szCs w:val="24"/>
-        </w:rPr>
-        <w:t>sistema</w:t>
-      </w:r>
-      <w:r>
-        <w:rPr>
-          <w:sz w:val="24"/>
-          <w:szCs w:val="24"/>
-        </w:rPr>
-        <w:t xml:space="preserve"> usando as técnicas de levantamento de requisitos, diagramas UML, </w:t>
-      </w:r>
-      <w:r>
-        <w:rPr>
-          <w:sz w:val="24"/>
-          <w:szCs w:val="24"/>
-        </w:rPr>
-        <w:t>PHP</w:t>
-      </w:r>
-      <w:r>
-        <w:rPr>
-          <w:sz w:val="24"/>
-          <w:szCs w:val="24"/>
-        </w:rPr>
-        <w:t xml:space="preserve">, </w:t>
+        <w:t xml:space="preserve">Apresentar um sistema usando as técnicas de levantamento de requisitos, diagramas UML, PHP, </w:t>
       </w:r>
       <w:proofErr w:type="spellStart"/>
       <w:r>
@@ -6180,28 +5300,19 @@
               <w:t xml:space="preserve">O </w:t>
             </w:r>
             <w:r>
-              <w:t xml:space="preserve">usuário </w:t>
-            </w:r>
-            <w:r>
-              <w:t>com perfil “Administrador” pode cadastrar</w:t>
+              <w:t>usuário com perfil “Administrador” pode cadastrar</w:t>
             </w:r>
             <w:r>
               <w:t xml:space="preserve"> </w:t>
             </w:r>
             <w:r>
-              <w:t xml:space="preserve">outros usuários </w:t>
-            </w:r>
-            <w:r>
-              <w:t>n</w:t>
+              <w:t>outros usuários n</w:t>
             </w:r>
             <w:r>
               <w:t xml:space="preserve">o </w:t>
             </w:r>
             <w:r>
-              <w:t>sistema</w:t>
-            </w:r>
-            <w:r>
-              <w:t>.</w:t>
+              <w:t>sistema.</w:t>
             </w:r>
           </w:p>
         </w:tc>
@@ -6300,10 +5411,7 @@
               <w:t xml:space="preserve">o </w:t>
             </w:r>
             <w:r>
-              <w:t>sistema</w:t>
-            </w:r>
-            <w:r>
-              <w:t>.</w:t>
+              <w:t>sistema.</w:t>
             </w:r>
           </w:p>
         </w:tc>
@@ -6765,13 +5873,7 @@
               <w:spacing w:line="360" w:lineRule="auto"/>
             </w:pPr>
             <w:r>
-              <w:t xml:space="preserve">Usuários com perfil “Social Media” </w:t>
-            </w:r>
-            <w:r>
-              <w:t>gerir</w:t>
-            </w:r>
-            <w:r>
-              <w:t xml:space="preserve"> de conteúdo do site.</w:t>
+              <w:t>Usuários com perfil “Social Media” gerir de conteúdo do site.</w:t>
             </w:r>
           </w:p>
         </w:tc>
@@ -7377,12 +6479,7 @@
               <w:spacing w:line="360" w:lineRule="auto"/>
             </w:pPr>
             <w:r>
-              <w:t>As informações disponibilizadas devem ser</w:t>
-            </w:r>
-            <w:bookmarkStart w:id="15" w:name="_GoBack"/>
-            <w:bookmarkEnd w:id="15"/>
-            <w:r>
-              <w:t xml:space="preserve"> referentes ao negócio e respectivo usuário.</w:t>
+              <w:t>As informações disponibilizadas devem ser referentes ao negócio e respectivo usuário.</w:t>
             </w:r>
           </w:p>
         </w:tc>
@@ -7397,6 +6494,9 @@
               <w:spacing w:line="360" w:lineRule="auto"/>
               <w:jc w:val="center"/>
             </w:pPr>
+            <w:r>
+              <w:t>A</w:t>
+            </w:r>
           </w:p>
         </w:tc>
       </w:tr>
@@ -7423,25 +6523,25 @@
       <w:pPr>
         <w:pStyle w:val="Ttulo2"/>
       </w:pPr>
-      <w:bookmarkStart w:id="16" w:name="_heading=h.ltbu7zl67dmw" w:colFirst="0" w:colLast="0"/>
-      <w:bookmarkStart w:id="17" w:name="_Toc527547997"/>
+      <w:bookmarkStart w:id="15" w:name="_heading=h.ltbu7zl67dmw" w:colFirst="0" w:colLast="0"/>
+      <w:bookmarkStart w:id="16" w:name="_Toc527547997"/>
+      <w:bookmarkEnd w:id="15"/>
+      <w:r>
+        <w:t xml:space="preserve">Protótipo </w:t>
+      </w:r>
+      <w:r>
+        <w:t>N</w:t>
+      </w:r>
+      <w:r>
+        <w:t xml:space="preserve">avegável do </w:t>
+      </w:r>
+      <w:r>
+        <w:t>S</w:t>
+      </w:r>
+      <w:r>
+        <w:t>istema</w:t>
+      </w:r>
       <w:bookmarkEnd w:id="16"/>
-      <w:r>
-        <w:t xml:space="preserve">Protótipo </w:t>
-      </w:r>
-      <w:r>
-        <w:t>N</w:t>
-      </w:r>
-      <w:r>
-        <w:t xml:space="preserve">avegável do </w:t>
-      </w:r>
-      <w:r>
-        <w:t>S</w:t>
-      </w:r>
-      <w:r>
-        <w:t>istema</w:t>
-      </w:r>
-      <w:bookmarkEnd w:id="17"/>
     </w:p>
     <w:p>
       <w:pPr>
@@ -7467,194 +6567,39 @@
           <w:sz w:val="24"/>
           <w:szCs w:val="24"/>
         </w:rPr>
-        <w:t>&lt;</w:t>
-      </w:r>
-      <w:r>
-        <w:rPr>
-          <w:color w:val="000000"/>
-          <w:sz w:val="24"/>
-          <w:szCs w:val="24"/>
-        </w:rPr>
-        <w:t xml:space="preserve"> </w:t>
-      </w:r>
-      <w:r>
-        <w:rPr>
-          <w:color w:val="000000"/>
-          <w:sz w:val="24"/>
-          <w:szCs w:val="24"/>
-        </w:rPr>
-        <w:t xml:space="preserve">Faça um protótipo navegável </w:t>
-      </w:r>
-      <w:r>
-        <w:rPr>
-          <w:color w:val="000000"/>
-          <w:sz w:val="24"/>
-          <w:szCs w:val="24"/>
-        </w:rPr>
-        <w:t xml:space="preserve">e </w:t>
-      </w:r>
-      <w:r>
-        <w:rPr>
-          <w:color w:val="000000"/>
-          <w:sz w:val="24"/>
-          <w:szCs w:val="24"/>
-        </w:rPr>
-        <w:t xml:space="preserve">interativo </w:t>
-      </w:r>
-      <w:r>
-        <w:rPr>
-          <w:color w:val="000000"/>
-          <w:sz w:val="24"/>
-          <w:szCs w:val="24"/>
-        </w:rPr>
-        <w:t xml:space="preserve">do sistema </w:t>
-      </w:r>
-      <w:r>
-        <w:rPr>
-          <w:color w:val="000000"/>
-          <w:sz w:val="24"/>
-          <w:szCs w:val="24"/>
-        </w:rPr>
-        <w:t xml:space="preserve">e </w:t>
-      </w:r>
-      <w:proofErr w:type="spellStart"/>
-      <w:r>
-        <w:rPr>
-          <w:i/>
-          <w:color w:val="000000"/>
-          <w:sz w:val="24"/>
-          <w:szCs w:val="24"/>
-        </w:rPr>
-        <w:t>wireframes</w:t>
-      </w:r>
-      <w:proofErr w:type="spellEnd"/>
-      <w:r>
-        <w:rPr>
-          <w:color w:val="000000"/>
-          <w:sz w:val="24"/>
-          <w:szCs w:val="24"/>
-        </w:rPr>
-        <w:t xml:space="preserve"> </w:t>
-      </w:r>
-      <w:r>
-        <w:rPr>
-          <w:color w:val="000000"/>
-          <w:sz w:val="24"/>
-          <w:szCs w:val="24"/>
-        </w:rPr>
-        <w:t xml:space="preserve">mostrando </w:t>
-      </w:r>
-      <w:r>
-        <w:rPr>
-          <w:color w:val="000000"/>
-          <w:sz w:val="24"/>
-          <w:szCs w:val="24"/>
-        </w:rPr>
-        <w:t xml:space="preserve">a </w:t>
-      </w:r>
-      <w:r>
-        <w:rPr>
-          <w:b/>
-          <w:color w:val="000000"/>
-          <w:sz w:val="24"/>
-          <w:szCs w:val="24"/>
-        </w:rPr>
-        <w:t>tela inicial da aplicação</w:t>
-      </w:r>
-      <w:r>
-        <w:rPr>
-          <w:color w:val="000000"/>
-          <w:sz w:val="24"/>
-          <w:szCs w:val="24"/>
-        </w:rPr>
-        <w:t xml:space="preserve"> e </w:t>
-      </w:r>
-      <w:r>
-        <w:rPr>
-          <w:b/>
-          <w:color w:val="000000"/>
-          <w:sz w:val="24"/>
-          <w:szCs w:val="24"/>
-        </w:rPr>
-        <w:t>as de três casos de uso principais</w:t>
-      </w:r>
-      <w:r>
-        <w:rPr>
-          <w:color w:val="000000"/>
-          <w:sz w:val="24"/>
-          <w:szCs w:val="24"/>
-        </w:rPr>
-        <w:t>. A navegação entre as telas também precisa ser apresentada.</w:t>
-      </w:r>
-      <w:r>
-        <w:rPr>
-          <w:color w:val="000000"/>
-          <w:sz w:val="24"/>
-          <w:szCs w:val="24"/>
-        </w:rPr>
-        <w:t xml:space="preserve"> Deve-se utilizar alguma ferramenta para a criação </w:t>
-      </w:r>
-      <w:r>
-        <w:rPr>
-          <w:color w:val="000000"/>
-          <w:sz w:val="24"/>
-          <w:szCs w:val="24"/>
-        </w:rPr>
-        <w:t xml:space="preserve">dos </w:t>
-      </w:r>
-      <w:proofErr w:type="spellStart"/>
-      <w:r>
-        <w:rPr>
-          <w:i/>
-          <w:color w:val="000000"/>
-          <w:sz w:val="24"/>
-          <w:szCs w:val="24"/>
-        </w:rPr>
-        <w:t>wireframes</w:t>
-      </w:r>
-      <w:proofErr w:type="spellEnd"/>
-      <w:r>
-        <w:rPr>
-          <w:color w:val="000000"/>
-          <w:sz w:val="24"/>
-          <w:szCs w:val="24"/>
-        </w:rPr>
-        <w:t xml:space="preserve"> (como </w:t>
-      </w:r>
-      <w:hyperlink r:id="rId11">
+        <w:t xml:space="preserve">Link do protótipo </w:t>
+      </w:r>
+      <w:hyperlink r:id="rId11" w:history="1">
         <w:proofErr w:type="spellStart"/>
-        <w:r>
-          <w:rPr>
-            <w:color w:val="0000FF"/>
-            <w:sz w:val="24"/>
-            <w:szCs w:val="24"/>
-            <w:u w:val="single"/>
-          </w:rPr>
-          <w:t>Figma</w:t>
-        </w:r>
-        <w:proofErr w:type="spellEnd"/>
-      </w:hyperlink>
-      <w:r>
-        <w:rPr>
-          <w:color w:val="0000FF"/>
-          <w:sz w:val="24"/>
-          <w:szCs w:val="24"/>
-          <w:u w:val="single"/>
-        </w:rPr>
-        <w:t xml:space="preserve"> ou </w:t>
-      </w:r>
-      <w:hyperlink r:id="rId12" w:history="1">
-        <w:proofErr w:type="spellStart"/>
+        <w:proofErr w:type="gramStart"/>
         <w:r>
           <w:rPr>
             <w:rStyle w:val="Hyperlink"/>
             <w:sz w:val="24"/>
             <w:szCs w:val="24"/>
-            <w:lang w:eastAsia="en-US"/>
           </w:rPr>
-          <w:t>Balsamiq</w:t>
+          <w:t>S</w:t>
+        </w:r>
+        <w:bookmarkStart w:id="17" w:name="_GoBack"/>
+        <w:bookmarkEnd w:id="17"/>
+        <w:r>
+          <w:rPr>
+            <w:rStyle w:val="Hyperlink"/>
+            <w:sz w:val="24"/>
+            <w:szCs w:val="24"/>
+          </w:rPr>
+          <w:t>y</w:t>
+        </w:r>
+        <w:r>
+          <w:rPr>
+            <w:rStyle w:val="Hyperlink"/>
+            <w:sz w:val="24"/>
+            <w:szCs w:val="24"/>
+          </w:rPr>
+          <w:t>sSite</w:t>
         </w:r>
         <w:proofErr w:type="spellEnd"/>
+        <w:proofErr w:type="gramEnd"/>
       </w:hyperlink>
       <w:r>
         <w:rPr>
@@ -7662,7 +6607,7 @@
           <w:sz w:val="24"/>
           <w:szCs w:val="24"/>
         </w:rPr>
-        <w:t>, por exemplo).</w:t>
+        <w:t>.</w:t>
       </w:r>
     </w:p>
     <w:p>
@@ -7689,120 +6634,40 @@
           <w:sz w:val="24"/>
           <w:szCs w:val="24"/>
         </w:rPr>
-        <w:lastRenderedPageBreak/>
-        <w:t xml:space="preserve">Faça um </w:t>
-      </w:r>
-      <w:r>
-        <w:rPr>
-          <w:b/>
-          <w:color w:val="000000"/>
-          <w:sz w:val="24"/>
-          <w:szCs w:val="24"/>
-        </w:rPr>
-        <w:t>vídeo de apresentação do protótipo navegável</w:t>
-      </w:r>
-      <w:r>
-        <w:rPr>
-          <w:color w:val="000000"/>
-          <w:sz w:val="24"/>
-          <w:szCs w:val="24"/>
-        </w:rPr>
-        <w:t xml:space="preserve"> desenvolvido e disponibilize-o de forma que </w:t>
-      </w:r>
-      <w:r>
-        <w:rPr>
-          <w:color w:val="000000"/>
-          <w:sz w:val="24"/>
-          <w:szCs w:val="24"/>
-        </w:rPr>
-        <w:t>os professores envolvidos no processo de avaliação</w:t>
-      </w:r>
-      <w:r>
-        <w:rPr>
-          <w:color w:val="000000"/>
-          <w:sz w:val="24"/>
-          <w:szCs w:val="24"/>
-        </w:rPr>
-        <w:t xml:space="preserve"> </w:t>
-      </w:r>
-      <w:r>
-        <w:rPr>
-          <w:color w:val="000000"/>
-          <w:sz w:val="24"/>
-          <w:szCs w:val="24"/>
-        </w:rPr>
-        <w:t xml:space="preserve">do trabalho </w:t>
-      </w:r>
-      <w:r>
-        <w:rPr>
-          <w:color w:val="000000"/>
-          <w:sz w:val="24"/>
-          <w:szCs w:val="24"/>
-        </w:rPr>
-        <w:t>possa</w:t>
-      </w:r>
-      <w:r>
-        <w:rPr>
-          <w:color w:val="000000"/>
-          <w:sz w:val="24"/>
-          <w:szCs w:val="24"/>
-        </w:rPr>
-        <w:t>m</w:t>
-      </w:r>
-      <w:r>
-        <w:rPr>
-          <w:color w:val="000000"/>
-          <w:sz w:val="24"/>
-          <w:szCs w:val="24"/>
-        </w:rPr>
-        <w:t xml:space="preserve"> visualizá-lo. Esse vídeo deve ter duração de, </w:t>
-      </w:r>
-      <w:r>
-        <w:rPr>
-          <w:b/>
-          <w:color w:val="000000"/>
-          <w:sz w:val="24"/>
-          <w:szCs w:val="24"/>
-        </w:rPr>
-        <w:t>no máximo</w:t>
-      </w:r>
-      <w:r>
-        <w:rPr>
-          <w:color w:val="000000"/>
-          <w:sz w:val="24"/>
-          <w:szCs w:val="24"/>
-        </w:rPr>
-        <w:t>,</w:t>
-      </w:r>
-      <w:r>
-        <w:rPr>
-          <w:b/>
-          <w:color w:val="000000"/>
-          <w:sz w:val="24"/>
-          <w:szCs w:val="24"/>
-        </w:rPr>
-        <w:t xml:space="preserve"> 3 minutos</w:t>
-      </w:r>
-      <w:r>
-        <w:rPr>
-          <w:color w:val="000000"/>
-          <w:sz w:val="24"/>
-          <w:szCs w:val="24"/>
-        </w:rPr>
-        <w:t xml:space="preserve">. Utilize, preferencialmente, o formato </w:t>
-      </w:r>
-      <w:r>
-        <w:rPr>
-          <w:b/>
-          <w:color w:val="000000"/>
-          <w:sz w:val="24"/>
-          <w:szCs w:val="24"/>
-        </w:rPr>
-        <w:t>MP4</w:t>
-      </w:r>
-      <w:r>
-        <w:rPr>
-          <w:color w:val="000000"/>
+        <w:t xml:space="preserve">Link da apresentação do protótipo </w:t>
+      </w:r>
+      <w:hyperlink r:id="rId12" w:history="1">
+        <w:proofErr w:type="spellStart"/>
+        <w:proofErr w:type="gramStart"/>
+        <w:r>
+          <w:rPr>
+            <w:rStyle w:val="Hyperlink"/>
+            <w:sz w:val="24"/>
+            <w:szCs w:val="24"/>
+          </w:rPr>
+          <w:t>Sy</w:t>
+        </w:r>
+        <w:r>
+          <w:rPr>
+            <w:rStyle w:val="Hyperlink"/>
+            <w:sz w:val="24"/>
+            <w:szCs w:val="24"/>
+          </w:rPr>
+          <w:t>s</w:t>
+        </w:r>
+        <w:r>
+          <w:rPr>
+            <w:rStyle w:val="Hyperlink"/>
+            <w:sz w:val="24"/>
+            <w:szCs w:val="24"/>
+          </w:rPr>
+          <w:t>Site</w:t>
+        </w:r>
+        <w:proofErr w:type="spellEnd"/>
+        <w:proofErr w:type="gramEnd"/>
+      </w:hyperlink>
+      <w:r>
+        <w:rPr>
           <w:sz w:val="24"/>
           <w:szCs w:val="24"/>
         </w:rPr>
@@ -7827,101 +6692,6 @@
           <w:szCs w:val="24"/>
         </w:rPr>
       </w:pPr>
-      <w:r>
-        <w:rPr>
-          <w:color w:val="000000"/>
-          <w:sz w:val="24"/>
-          <w:szCs w:val="24"/>
-        </w:rPr>
-        <w:t xml:space="preserve">Nesta seção, indique o </w:t>
-      </w:r>
-      <w:r>
-        <w:rPr>
-          <w:b/>
-          <w:i/>
-          <w:color w:val="000000"/>
-          <w:sz w:val="24"/>
-          <w:szCs w:val="24"/>
-        </w:rPr>
-        <w:t>link</w:t>
-      </w:r>
-      <w:r>
-        <w:rPr>
-          <w:b/>
-          <w:color w:val="000000"/>
-          <w:sz w:val="24"/>
-          <w:szCs w:val="24"/>
-        </w:rPr>
-        <w:t xml:space="preserve"> desse vídeo e do repositório</w:t>
-      </w:r>
-      <w:r>
-        <w:rPr>
-          <w:color w:val="000000"/>
-          <w:sz w:val="24"/>
-          <w:szCs w:val="24"/>
-        </w:rPr>
-        <w:t xml:space="preserve"> (como o </w:t>
-      </w:r>
-      <w:hyperlink r:id="rId13">
-        <w:proofErr w:type="spellStart"/>
-        <w:r>
-          <w:rPr>
-            <w:color w:val="0000FF"/>
-            <w:sz w:val="24"/>
-            <w:szCs w:val="24"/>
-            <w:u w:val="single"/>
-          </w:rPr>
-          <w:t>GitHub</w:t>
-        </w:r>
-        <w:proofErr w:type="spellEnd"/>
-      </w:hyperlink>
-      <w:r>
-        <w:rPr>
-          <w:color w:val="000000"/>
-          <w:sz w:val="24"/>
-          <w:szCs w:val="24"/>
-        </w:rPr>
-        <w:t xml:space="preserve">, </w:t>
-      </w:r>
-      <w:hyperlink r:id="rId14">
-        <w:proofErr w:type="spellStart"/>
-        <w:r>
-          <w:rPr>
-            <w:color w:val="0000FF"/>
-            <w:sz w:val="24"/>
-            <w:szCs w:val="24"/>
-            <w:u w:val="single"/>
-          </w:rPr>
-          <w:t>Bitbucket</w:t>
-        </w:r>
-        <w:proofErr w:type="spellEnd"/>
-      </w:hyperlink>
-      <w:r>
-        <w:rPr>
-          <w:color w:val="000000"/>
-          <w:sz w:val="24"/>
-          <w:szCs w:val="24"/>
-        </w:rPr>
-        <w:t xml:space="preserve">, </w:t>
-      </w:r>
-      <w:proofErr w:type="spellStart"/>
-      <w:r>
-        <w:rPr>
-          <w:color w:val="000000"/>
-          <w:sz w:val="24"/>
-          <w:szCs w:val="24"/>
-        </w:rPr>
-        <w:t>etc</w:t>
-      </w:r>
-      <w:proofErr w:type="spellEnd"/>
-      <w:r>
-        <w:rPr>
-          <w:color w:val="000000"/>
-          <w:sz w:val="24"/>
-          <w:szCs w:val="24"/>
-        </w:rPr>
-        <w:t>) onde seu protótipo navegável está disponível.&gt;</w:t>
-      </w:r>
     </w:p>
     <w:p>
       <w:pPr>
@@ -7929,6 +6699,7 @@
       </w:pPr>
       <w:bookmarkStart w:id="18" w:name="_Toc527547998"/>
       <w:r>
+        <w:lastRenderedPageBreak/>
         <w:t xml:space="preserve">Diagrama de </w:t>
       </w:r>
       <w:r>
@@ -7988,7 +6759,7 @@
                     </pic:cNvPicPr>
                   </pic:nvPicPr>
                   <pic:blipFill>
-                    <a:blip r:embed="rId15">
+                    <a:blip r:embed="rId13">
                       <a:extLst>
                         <a:ext uri="{28A0092B-C50C-407E-A947-70E740481C1C}">
                           <a14:useLocalDpi xmlns:a14="http://schemas.microsoft.com/office/drawing/2010/main" val="0"/>
@@ -8321,7 +7092,7 @@
         </w:rPr>
         <w:t xml:space="preserve">. Mais informações a respeito podem ser encontradas aqui: </w:t>
       </w:r>
-      <w:hyperlink r:id="rId16" w:history="1">
+      <w:hyperlink r:id="rId14" w:history="1">
         <w:r>
           <w:rPr>
             <w:rStyle w:val="Hyperlink"/>
@@ -8343,7 +7114,7 @@
         </w:rPr>
         <w:t xml:space="preserve"> e aqui: </w:t>
       </w:r>
-      <w:hyperlink r:id="rId17" w:history="1">
+      <w:hyperlink r:id="rId15" w:history="1">
         <w:r>
           <w:rPr>
             <w:rStyle w:val="Hyperlink"/>
@@ -8386,7 +7157,6 @@
           <w:sz w:val="24"/>
           <w:szCs w:val="24"/>
         </w:rPr>
-        <w:lastRenderedPageBreak/>
         <w:t>Apresente</w:t>
       </w:r>
       <w:r>
@@ -8510,6 +7280,7 @@
         <w:rPr>
           <w:noProof/>
         </w:rPr>
+        <w:lastRenderedPageBreak/>
         <w:drawing>
           <wp:inline distT="0" distB="0" distL="0" distR="0" wp14:anchorId="73C4913A" wp14:editId="57045A3A">
             <wp:extent cx="5280025" cy="3733849"/>
@@ -8528,7 +7299,7 @@
                     </pic:cNvPicPr>
                   </pic:nvPicPr>
                   <pic:blipFill>
-                    <a:blip r:embed="rId18">
+                    <a:blip r:embed="rId16">
                       <a:extLst>
                         <a:ext uri="{28A0092B-C50C-407E-A947-70E740481C1C}">
                           <a14:useLocalDpi xmlns:a14="http://schemas.microsoft.com/office/drawing/2010/main" val="0"/>
@@ -8622,7 +7393,7 @@
         </w:rPr>
         <w:t xml:space="preserve"> - Visão Geral da Solução. Fonte: </w:t>
       </w:r>
-      <w:hyperlink r:id="rId19" w:history="1">
+      <w:hyperlink r:id="rId17" w:history="1">
         <w:r>
           <w:rPr>
             <w:rStyle w:val="Hyperlink"/>
@@ -9655,10 +8426,10 @@
           <w:szCs w:val="24"/>
         </w:rPr>
         <w:drawing>
-          <wp:inline distT="0" distB="0" distL="0" distR="0" wp14:anchorId="38A7D7A6" wp14:editId="4D3C33EC">
-            <wp:extent cx="5280025" cy="7475922"/>
-            <wp:effectExtent l="0" t="0" r="0" b="0"/>
-            <wp:docPr id="1" name="Imagem 1" descr="C:\Repositorios\projeto-integrado\docs\SysSite_MER.png"/>
+          <wp:inline distT="0" distB="0" distL="0" distR="0" wp14:anchorId="4963AA24" wp14:editId="18016AA1">
+            <wp:extent cx="5276930" cy="8546471"/>
+            <wp:effectExtent l="0" t="0" r="0" b="6985"/>
+            <wp:docPr id="5" name="Imagem 5" descr="C:\Repositorios\projeto-integrado\docs\SysSite_MER.png"/>
             <wp:cNvGraphicFramePr>
               <a:graphicFrameLocks xmlns:a="http://schemas.openxmlformats.org/drawingml/2006/main" noChangeAspect="1"/>
             </wp:cNvGraphicFramePr>
@@ -9672,7 +8443,7 @@
                     </pic:cNvPicPr>
                   </pic:nvPicPr>
                   <pic:blipFill>
-                    <a:blip r:embed="rId20">
+                    <a:blip r:embed="rId18">
                       <a:extLst>
                         <a:ext uri="{28A0092B-C50C-407E-A947-70E740481C1C}">
                           <a14:useLocalDpi xmlns:a14="http://schemas.microsoft.com/office/drawing/2010/main" val="0"/>
@@ -9687,7 +8458,7 @@
                   <pic:spPr bwMode="auto">
                     <a:xfrm>
                       <a:off x="0" y="0"/>
-                      <a:ext cx="5280025" cy="7475922"/>
+                      <a:ext cx="5276930" cy="8546471"/>
                     </a:xfrm>
                     <a:prstGeom prst="rect">
                       <a:avLst/>
@@ -16155,7 +14926,7 @@
         </w:rPr>
         <w:t xml:space="preserve">Esse trabalho não requer revisão bibliográfica e, por isso, a inclusão das referências não é obrigatória, embora seja recomendada. Caso você deseje incluir referências empregadas em seu trabalho, relacione-as de acordo com as normas ABNT, disponíveis em </w:t>
       </w:r>
-      <w:hyperlink r:id="rId21">
+      <w:hyperlink r:id="rId19">
         <w:r>
           <w:rPr>
             <w:color w:val="0000FF"/>
@@ -16188,7 +14959,7 @@
         </w:rPr>
         <w:t xml:space="preserve">: </w:t>
       </w:r>
-      <w:hyperlink r:id="rId22">
+      <w:hyperlink r:id="rId20">
         <w:r>
           <w:rPr>
             <w:color w:val="0000FF"/>
@@ -16273,10 +15044,10 @@
       </w:pPr>
     </w:p>
     <w:sectPr>
-      <w:headerReference w:type="even" r:id="rId23"/>
-      <w:headerReference w:type="default" r:id="rId24"/>
-      <w:footerReference w:type="even" r:id="rId25"/>
-      <w:footerReference w:type="default" r:id="rId26"/>
+      <w:headerReference w:type="even" r:id="rId21"/>
+      <w:headerReference w:type="default" r:id="rId22"/>
+      <w:footerReference w:type="even" r:id="rId23"/>
+      <w:footerReference w:type="default" r:id="rId24"/>
       <w:pgSz w:w="11909" w:h="16834"/>
       <w:pgMar w:top="1276" w:right="1797" w:bottom="1418" w:left="1797" w:header="709" w:footer="709" w:gutter="0"/>
       <w:pgNumType w:start="1"/>

</xml_diff>

<commit_message>
Dados de acesso ao sistema
</commit_message>
<xml_diff>
--- a/RT_ProjetoIntegrado.docx
+++ b/RT_ProjetoIntegrado.docx
@@ -12479,42 +12479,66 @@
           <w:sz w:val="24"/>
           <w:szCs w:val="24"/>
         </w:rPr>
-        <w:t xml:space="preserve">Link do repositório no </w:t>
-      </w:r>
-      <w:proofErr w:type="spellStart"/>
-      <w:proofErr w:type="gramStart"/>
-      <w:r>
-        <w:rPr>
-          <w:color w:val="000000"/>
-          <w:sz w:val="24"/>
-          <w:szCs w:val="24"/>
-        </w:rPr>
-        <w:t>GitHub</w:t>
-      </w:r>
-      <w:proofErr w:type="spellEnd"/>
-      <w:proofErr w:type="gramEnd"/>
-      <w:r>
-        <w:rPr>
-          <w:color w:val="000000"/>
-          <w:sz w:val="24"/>
-          <w:szCs w:val="24"/>
-        </w:rPr>
-        <w:t xml:space="preserve"> </w:t>
+        <w:t xml:space="preserve">Link do repositório </w:t>
       </w:r>
       <w:hyperlink r:id="rId19" w:history="1">
         <w:proofErr w:type="spellStart"/>
+        <w:proofErr w:type="gramStart"/>
         <w:r>
           <w:rPr>
             <w:rStyle w:val="Hyperlink"/>
             <w:sz w:val="24"/>
             <w:szCs w:val="24"/>
           </w:rPr>
-          <w:t>SysSite</w:t>
+          <w:t>Sys</w:t>
+        </w:r>
+        <w:r>
+          <w:rPr>
+            <w:rStyle w:val="Hyperlink"/>
+            <w:sz w:val="24"/>
+            <w:szCs w:val="24"/>
+          </w:rPr>
+          <w:t>S</w:t>
+        </w:r>
+        <w:r>
+          <w:rPr>
+            <w:rStyle w:val="Hyperlink"/>
+            <w:sz w:val="24"/>
+            <w:szCs w:val="24"/>
+          </w:rPr>
+          <w:t>ite</w:t>
         </w:r>
         <w:proofErr w:type="spellEnd"/>
+        <w:proofErr w:type="gramEnd"/>
       </w:hyperlink>
       <w:r>
         <w:rPr>
+          <w:sz w:val="24"/>
+          <w:szCs w:val="24"/>
+        </w:rPr>
+        <w:t xml:space="preserve"> </w:t>
+      </w:r>
+      <w:r>
+        <w:rPr>
+          <w:color w:val="000000"/>
+          <w:sz w:val="24"/>
+          <w:szCs w:val="24"/>
+        </w:rPr>
+        <w:t xml:space="preserve">no </w:t>
+      </w:r>
+      <w:proofErr w:type="spellStart"/>
+      <w:r>
+        <w:rPr>
+          <w:color w:val="000000"/>
+          <w:sz w:val="24"/>
+          <w:szCs w:val="24"/>
+        </w:rPr>
+        <w:t>GitHub</w:t>
+      </w:r>
+      <w:proofErr w:type="spellEnd"/>
+      <w:r>
+        <w:rPr>
+          <w:color w:val="000000"/>
           <w:sz w:val="24"/>
           <w:szCs w:val="24"/>
         </w:rPr>
@@ -12546,17 +12570,36 @@
         </w:rPr>
         <w:t xml:space="preserve">Link do sistema </w:t>
       </w:r>
-      <w:proofErr w:type="spellStart"/>
-      <w:proofErr w:type="gramStart"/>
-      <w:r>
-        <w:rPr>
-          <w:sz w:val="24"/>
-          <w:szCs w:val="24"/>
-        </w:rPr>
-        <w:t>SysSite</w:t>
-      </w:r>
-      <w:proofErr w:type="spellEnd"/>
-      <w:proofErr w:type="gramEnd"/>
+      <w:hyperlink r:id="rId20" w:history="1">
+        <w:proofErr w:type="spellStart"/>
+        <w:proofErr w:type="gramStart"/>
+        <w:r>
+          <w:rPr>
+            <w:rStyle w:val="Hyperlink"/>
+            <w:sz w:val="24"/>
+            <w:szCs w:val="24"/>
+          </w:rPr>
+          <w:t>Sy</w:t>
+        </w:r>
+        <w:r>
+          <w:rPr>
+            <w:rStyle w:val="Hyperlink"/>
+            <w:sz w:val="24"/>
+            <w:szCs w:val="24"/>
+          </w:rPr>
+          <w:t>s</w:t>
+        </w:r>
+        <w:r>
+          <w:rPr>
+            <w:rStyle w:val="Hyperlink"/>
+            <w:sz w:val="24"/>
+            <w:szCs w:val="24"/>
+          </w:rPr>
+          <w:t>Site</w:t>
+        </w:r>
+        <w:proofErr w:type="spellEnd"/>
+        <w:proofErr w:type="gramEnd"/>
+      </w:hyperlink>
       <w:r>
         <w:rPr>
           <w:sz w:val="24"/>
@@ -12610,32 +12653,22 @@
           <w:szCs w:val="24"/>
         </w:rPr>
       </w:pPr>
-      <w:proofErr w:type="spellStart"/>
       <w:r>
         <w:rPr>
           <w:color w:val="000000"/>
           <w:sz w:val="24"/>
           <w:szCs w:val="24"/>
         </w:rPr>
-        <w:t>Usuario</w:t>
-      </w:r>
-      <w:proofErr w:type="spellEnd"/>
-      <w:r>
-        <w:rPr>
-          <w:color w:val="000000"/>
-          <w:sz w:val="24"/>
-          <w:szCs w:val="24"/>
-        </w:rPr>
-        <w:t xml:space="preserve">: </w:t>
-      </w:r>
-      <w:hyperlink r:id="rId20" w:history="1">
+        <w:t xml:space="preserve">Usuário: </w:t>
+      </w:r>
+      <w:hyperlink r:id="rId21" w:history="1">
         <w:r>
           <w:rPr>
             <w:rStyle w:val="Hyperlink"/>
             <w:sz w:val="24"/>
             <w:szCs w:val="24"/>
           </w:rPr>
-          <w:t>admin@admin.com</w:t>
+          <w:t>ti@ti.com</w:t>
         </w:r>
       </w:hyperlink>
       <w:r>
@@ -12644,18 +12677,8 @@
           <w:sz w:val="24"/>
           <w:szCs w:val="24"/>
         </w:rPr>
-        <w:t xml:space="preserve"> senha: </w:t>
-      </w:r>
-      <w:proofErr w:type="spellStart"/>
-      <w:r>
-        <w:rPr>
-          <w:color w:val="000000"/>
-          <w:sz w:val="24"/>
-          <w:szCs w:val="24"/>
-        </w:rPr>
-        <w:t>admin</w:t>
-      </w:r>
-      <w:proofErr w:type="spellEnd"/>
+        <w:t xml:space="preserve"> senha: ti, perfil de administração do sistema completo;</w:t>
+      </w:r>
     </w:p>
     <w:p>
       <w:pPr>
@@ -12675,6 +12698,40 @@
           <w:szCs w:val="24"/>
         </w:rPr>
       </w:pPr>
+      <w:r>
+        <w:rPr>
+          <w:color w:val="000000"/>
+          <w:sz w:val="24"/>
+          <w:szCs w:val="24"/>
+        </w:rPr>
+        <w:t>Usuá</w:t>
+      </w:r>
+      <w:r>
+        <w:rPr>
+          <w:color w:val="000000"/>
+          <w:sz w:val="24"/>
+          <w:szCs w:val="24"/>
+        </w:rPr>
+        <w:t xml:space="preserve">rio: </w:t>
+      </w:r>
+      <w:hyperlink r:id="rId22" w:history="1">
+        <w:r>
+          <w:rPr>
+            <w:rStyle w:val="Hyperlink"/>
+            <w:sz w:val="24"/>
+            <w:szCs w:val="24"/>
+          </w:rPr>
+          <w:t>admin@admin.com</w:t>
+        </w:r>
+      </w:hyperlink>
+      <w:r>
+        <w:rPr>
+          <w:color w:val="000000"/>
+          <w:sz w:val="24"/>
+          <w:szCs w:val="24"/>
+        </w:rPr>
+        <w:t xml:space="preserve"> senha: </w:t>
+      </w:r>
       <w:proofErr w:type="spellStart"/>
       <w:r>
         <w:rPr>
@@ -12682,7 +12739,7 @@
           <w:sz w:val="24"/>
           <w:szCs w:val="24"/>
         </w:rPr>
-        <w:t>Usuario</w:t>
+        <w:t>admin</w:t>
       </w:r>
       <w:proofErr w:type="spellEnd"/>
       <w:r>
@@ -12691,9 +12748,62 @@
           <w:sz w:val="24"/>
           <w:szCs w:val="24"/>
         </w:rPr>
-        <w:t xml:space="preserve">: </w:t>
-      </w:r>
-      <w:hyperlink r:id="rId21" w:history="1">
+        <w:t xml:space="preserve">, administração de usuários e processos </w:t>
+      </w:r>
+      <w:proofErr w:type="gramStart"/>
+      <w:r>
+        <w:rPr>
+          <w:color w:val="000000"/>
+          <w:sz w:val="24"/>
+          <w:szCs w:val="24"/>
+        </w:rPr>
+        <w:t>do negócios</w:t>
+      </w:r>
+      <w:proofErr w:type="gramEnd"/>
+      <w:r>
+        <w:rPr>
+          <w:color w:val="000000"/>
+          <w:sz w:val="24"/>
+          <w:szCs w:val="24"/>
+        </w:rPr>
+        <w:t>;</w:t>
+      </w:r>
+    </w:p>
+    <w:p>
+      <w:pPr>
+        <w:keepLines/>
+        <w:pBdr>
+          <w:top w:val="nil"/>
+          <w:left w:val="nil"/>
+          <w:bottom w:val="nil"/>
+          <w:right w:val="nil"/>
+          <w:between w:val="nil"/>
+        </w:pBdr>
+        <w:spacing w:before="80" w:after="80" w:line="360" w:lineRule="auto"/>
+        <w:jc w:val="both"/>
+        <w:rPr>
+          <w:color w:val="000000"/>
+          <w:sz w:val="24"/>
+          <w:szCs w:val="24"/>
+        </w:rPr>
+      </w:pPr>
+      <w:r>
+        <w:rPr>
+          <w:color w:val="000000"/>
+          <w:sz w:val="24"/>
+          <w:szCs w:val="24"/>
+        </w:rPr>
+        <w:t>Usuá</w:t>
+      </w:r>
+      <w:r>
+        <w:rPr>
+          <w:color w:val="000000"/>
+          <w:sz w:val="24"/>
+          <w:szCs w:val="24"/>
+        </w:rPr>
+        <w:t xml:space="preserve">rio: </w:t>
+      </w:r>
+      <w:hyperlink r:id="rId23" w:history="1">
         <w:proofErr w:type="spellStart"/>
         <w:r>
           <w:rPr>
@@ -12740,26 +12850,14 @@
         </w:rPr>
         <w:t xml:space="preserve"> senha: </w:t>
       </w:r>
-      <w:proofErr w:type="spellStart"/>
       <w:r>
         <w:rPr>
           <w:color w:val="000000"/>
           <w:sz w:val="24"/>
           <w:szCs w:val="24"/>
         </w:rPr>
-        <w:t>usu</w:t>
-      </w:r>
-      <w:r>
-        <w:rPr>
-          <w:color w:val="000000"/>
-          <w:sz w:val="24"/>
-          <w:szCs w:val="24"/>
-        </w:rPr>
-        <w:t>ario</w:t>
-      </w:r>
-      <w:bookmarkStart w:id="31" w:name="_GoBack"/>
-      <w:bookmarkEnd w:id="31"/>
-      <w:proofErr w:type="spellEnd"/>
+        <w:t>administração do conteúdo do site;</w:t>
+      </w:r>
     </w:p>
     <w:p>
       <w:pPr>
@@ -12785,350 +12883,55 @@
           <w:sz w:val="24"/>
           <w:szCs w:val="24"/>
         </w:rPr>
-        <w:t xml:space="preserve">Informe também o </w:t>
-      </w:r>
-      <w:r>
-        <w:rPr>
-          <w:b/>
-          <w:color w:val="000000"/>
-          <w:sz w:val="24"/>
-          <w:szCs w:val="24"/>
-        </w:rPr>
-        <w:t xml:space="preserve">endereço do </w:t>
-      </w:r>
-      <w:r>
-        <w:rPr>
-          <w:b/>
-          <w:i/>
-          <w:color w:val="000000"/>
-          <w:sz w:val="24"/>
-          <w:szCs w:val="24"/>
-        </w:rPr>
-        <w:t>site</w:t>
-      </w:r>
-      <w:r>
-        <w:rPr>
-          <w:b/>
-          <w:color w:val="000000"/>
-          <w:sz w:val="24"/>
-          <w:szCs w:val="24"/>
-        </w:rPr>
-        <w:t xml:space="preserve"> de sua aplicação</w:t>
-      </w:r>
-      <w:r>
-        <w:rPr>
-          <w:color w:val="000000"/>
-          <w:sz w:val="24"/>
-          <w:szCs w:val="24"/>
-        </w:rPr>
-        <w:t xml:space="preserve">. É importante observar que, </w:t>
-      </w:r>
-      <w:r>
-        <w:rPr>
-          <w:color w:val="000000"/>
-          <w:sz w:val="24"/>
-          <w:szCs w:val="24"/>
-        </w:rPr>
-        <w:t>no ambiente fornecido para a avaliação, a base de dados deverá apresentar exemplos de teste previamente cadastrados que permitam visualizar o c</w:t>
-      </w:r>
-      <w:r>
-        <w:rPr>
-          <w:color w:val="000000"/>
-          <w:sz w:val="24"/>
-          <w:szCs w:val="24"/>
-        </w:rPr>
-        <w:t xml:space="preserve">orreto funcionamento do sistema. Indique também </w:t>
-      </w:r>
-      <w:r>
-        <w:rPr>
-          <w:color w:val="000000"/>
-          <w:sz w:val="24"/>
-          <w:szCs w:val="24"/>
-        </w:rPr>
-        <w:t xml:space="preserve">as </w:t>
-      </w:r>
-      <w:r>
-        <w:rPr>
-          <w:b/>
-          <w:color w:val="000000"/>
-          <w:sz w:val="24"/>
-          <w:szCs w:val="24"/>
-        </w:rPr>
-        <w:t>credenciais de acesso</w:t>
-      </w:r>
-      <w:r>
-        <w:rPr>
-          <w:color w:val="000000"/>
-          <w:sz w:val="24"/>
-          <w:szCs w:val="24"/>
-        </w:rPr>
-        <w:t>,</w:t>
-      </w:r>
-      <w:r>
-        <w:rPr>
-          <w:color w:val="000000"/>
-          <w:sz w:val="24"/>
-          <w:szCs w:val="24"/>
-        </w:rPr>
-        <w:t xml:space="preserve"> para </w:t>
-      </w:r>
-      <w:r>
-        <w:rPr>
-          <w:b/>
-          <w:color w:val="000000"/>
-          <w:sz w:val="24"/>
-          <w:szCs w:val="24"/>
-        </w:rPr>
-        <w:t>todos os perfis de usuários</w:t>
-      </w:r>
-      <w:r>
-        <w:rPr>
-          <w:color w:val="000000"/>
-          <w:sz w:val="24"/>
-          <w:szCs w:val="24"/>
-        </w:rPr>
-        <w:t xml:space="preserve"> da aplicação</w:t>
-      </w:r>
-      <w:r>
-        <w:rPr>
-          <w:color w:val="000000"/>
-          <w:sz w:val="24"/>
-          <w:szCs w:val="24"/>
-        </w:rPr>
-        <w:t xml:space="preserve">, que devem ser </w:t>
-      </w:r>
-      <w:r>
-        <w:rPr>
-          <w:b/>
-          <w:color w:val="000000"/>
-          <w:sz w:val="24"/>
-          <w:szCs w:val="24"/>
-        </w:rPr>
-        <w:t>empregadas pelos avaliadores</w:t>
-      </w:r>
-      <w:r>
-        <w:rPr>
-          <w:color w:val="000000"/>
-          <w:sz w:val="24"/>
-          <w:szCs w:val="24"/>
-        </w:rPr>
-        <w:t>.</w:t>
-      </w:r>
-    </w:p>
-    <w:p>
-      <w:pPr>
-        <w:keepLines/>
-        <w:pBdr>
-          <w:top w:val="nil"/>
-          <w:left w:val="nil"/>
-          <w:bottom w:val="nil"/>
-          <w:right w:val="nil"/>
-          <w:between w:val="nil"/>
-        </w:pBdr>
-        <w:spacing w:before="80" w:after="80" w:line="360" w:lineRule="auto"/>
-        <w:jc w:val="both"/>
-        <w:rPr>
-          <w:sz w:val="24"/>
-          <w:szCs w:val="24"/>
-        </w:rPr>
-      </w:pPr>
-      <w:r>
-        <w:rPr>
-          <w:color w:val="000000"/>
-          <w:sz w:val="24"/>
-          <w:szCs w:val="24"/>
-        </w:rPr>
-        <w:t xml:space="preserve">Link da apresentação do sistema </w:t>
-      </w:r>
-      <w:hyperlink r:id="rId22" w:history="1">
-        <w:proofErr w:type="spellStart"/>
-        <w:proofErr w:type="gramStart"/>
+        <w:t xml:space="preserve">Usuário: </w:t>
+      </w:r>
+      <w:hyperlink r:id="rId24" w:history="1">
         <w:r>
           <w:rPr>
             <w:rStyle w:val="Hyperlink"/>
             <w:sz w:val="24"/>
             <w:szCs w:val="24"/>
           </w:rPr>
-          <w:t>SysSite</w:t>
+          <w:t>colaborador</w:t>
         </w:r>
-        <w:proofErr w:type="spellEnd"/>
-        <w:proofErr w:type="gramEnd"/>
+        <w:r>
+          <w:rPr>
+            <w:rStyle w:val="Hyperlink"/>
+            <w:sz w:val="24"/>
+            <w:szCs w:val="24"/>
+          </w:rPr>
+          <w:t>@</w:t>
+        </w:r>
+        <w:r>
+          <w:t xml:space="preserve"> </w:t>
+        </w:r>
+        <w:r>
+          <w:rPr>
+            <w:rStyle w:val="Hyperlink"/>
+            <w:sz w:val="24"/>
+            <w:szCs w:val="24"/>
+          </w:rPr>
+          <w:t>colaborador</w:t>
+        </w:r>
+        <w:r>
+          <w:rPr>
+            <w:rStyle w:val="Hyperlink"/>
+            <w:sz w:val="24"/>
+            <w:szCs w:val="24"/>
+          </w:rPr>
+          <w:t>.com</w:t>
+        </w:r>
       </w:hyperlink>
       <w:r>
         <w:rPr>
-          <w:sz w:val="24"/>
-          <w:szCs w:val="24"/>
-        </w:rPr>
-        <w:t>.</w:t>
-      </w:r>
-    </w:p>
-    <w:p>
-      <w:pPr>
-        <w:keepLines/>
-        <w:pBdr>
-          <w:top w:val="nil"/>
-          <w:left w:val="nil"/>
-          <w:bottom w:val="nil"/>
-          <w:right w:val="nil"/>
-          <w:between w:val="nil"/>
-        </w:pBdr>
-        <w:tabs>
-          <w:tab w:val="left" w:pos="720"/>
-        </w:tabs>
-        <w:spacing w:before="80" w:after="80" w:line="360" w:lineRule="auto"/>
-        <w:jc w:val="both"/>
-        <w:rPr>
           <w:color w:val="000000"/>
           <w:sz w:val="24"/>
           <w:szCs w:val="24"/>
         </w:rPr>
-      </w:pPr>
-      <w:r>
-        <w:rPr>
-          <w:color w:val="000000"/>
-          <w:sz w:val="24"/>
-          <w:szCs w:val="24"/>
-        </w:rPr>
-        <w:t xml:space="preserve">Indique </w:t>
-      </w:r>
-      <w:r>
-        <w:rPr>
-          <w:color w:val="000000"/>
-          <w:sz w:val="24"/>
-          <w:szCs w:val="24"/>
-        </w:rPr>
-        <w:t xml:space="preserve">o </w:t>
-      </w:r>
-      <w:r>
-        <w:rPr>
-          <w:b/>
-          <w:i/>
-          <w:color w:val="000000"/>
-          <w:sz w:val="24"/>
-          <w:szCs w:val="24"/>
-        </w:rPr>
-        <w:t>link</w:t>
-      </w:r>
-      <w:r>
-        <w:rPr>
-          <w:color w:val="000000"/>
-          <w:sz w:val="24"/>
-          <w:szCs w:val="24"/>
-        </w:rPr>
-        <w:t xml:space="preserve"> para acesso ao </w:t>
-      </w:r>
-      <w:r>
-        <w:rPr>
-          <w:b/>
-          <w:color w:val="000000"/>
-          <w:sz w:val="24"/>
-          <w:szCs w:val="24"/>
-        </w:rPr>
-        <w:t xml:space="preserve">vídeo de </w:t>
-      </w:r>
-      <w:r>
-        <w:rPr>
-          <w:b/>
-          <w:color w:val="000000"/>
-          <w:sz w:val="24"/>
-          <w:szCs w:val="24"/>
-        </w:rPr>
-        <w:t xml:space="preserve">apresentação de </w:t>
-      </w:r>
-      <w:r>
-        <w:rPr>
-          <w:b/>
-          <w:color w:val="000000"/>
-          <w:sz w:val="24"/>
-          <w:szCs w:val="24"/>
-        </w:rPr>
-        <w:t>seu projeto</w:t>
-      </w:r>
-      <w:r>
-        <w:rPr>
-          <w:color w:val="000000"/>
-          <w:sz w:val="24"/>
-          <w:szCs w:val="24"/>
-        </w:rPr>
-        <w:t xml:space="preserve">. Espera-se a produção de um vídeo sintético de, </w:t>
-      </w:r>
-      <w:r>
-        <w:rPr>
-          <w:b/>
-          <w:color w:val="000000"/>
-          <w:sz w:val="24"/>
-          <w:szCs w:val="24"/>
-        </w:rPr>
-        <w:t>no máximo</w:t>
-      </w:r>
-      <w:r>
-        <w:rPr>
-          <w:color w:val="000000"/>
-          <w:sz w:val="24"/>
-          <w:szCs w:val="24"/>
-        </w:rPr>
-        <w:t>,</w:t>
-      </w:r>
-      <w:r>
-        <w:rPr>
-          <w:b/>
-          <w:color w:val="000000"/>
-          <w:sz w:val="24"/>
-          <w:szCs w:val="24"/>
-        </w:rPr>
-        <w:t xml:space="preserve"> 5 minutos</w:t>
-      </w:r>
-      <w:r>
-        <w:rPr>
-          <w:color w:val="000000"/>
-          <w:sz w:val="24"/>
-          <w:szCs w:val="24"/>
-        </w:rPr>
-        <w:t xml:space="preserve">, </w:t>
-      </w:r>
-      <w:r>
-        <w:rPr>
-          <w:color w:val="000000"/>
-          <w:sz w:val="24"/>
-          <w:szCs w:val="24"/>
-        </w:rPr>
-        <w:t xml:space="preserve">no formato </w:t>
-      </w:r>
-      <w:r>
-        <w:rPr>
-          <w:b/>
-          <w:color w:val="000000"/>
-          <w:sz w:val="24"/>
-          <w:szCs w:val="24"/>
-        </w:rPr>
-        <w:t>MP4</w:t>
-      </w:r>
-      <w:r>
-        <w:rPr>
-          <w:color w:val="000000"/>
-          <w:sz w:val="24"/>
-          <w:szCs w:val="24"/>
-        </w:rPr>
-        <w:t>, apresentando o pr</w:t>
-      </w:r>
-      <w:r>
-        <w:rPr>
-          <w:color w:val="000000"/>
-          <w:sz w:val="24"/>
-          <w:szCs w:val="24"/>
-        </w:rPr>
-        <w:t>ojeto e a solução desenvolvida.</w:t>
-      </w:r>
-      <w:proofErr w:type="gramStart"/>
-      <w:r>
-        <w:rPr>
-          <w:color w:val="000000"/>
-          <w:sz w:val="24"/>
-          <w:szCs w:val="24"/>
-        </w:rPr>
-        <w:t>&gt;</w:t>
-      </w:r>
-      <w:proofErr w:type="gramEnd"/>
+        <w:t xml:space="preserve"> senha: visualizar documentos vinculados ao próprio usuário.</w:t>
+      </w:r>
+      <w:bookmarkStart w:id="31" w:name="_GoBack"/>
+      <w:bookmarkEnd w:id="31"/>
     </w:p>
     <w:p>
       <w:pPr>
@@ -13764,7 +13567,6 @@
                 <w:sz w:val="24"/>
                 <w:szCs w:val="24"/>
               </w:rPr>
-              <w:lastRenderedPageBreak/>
               <w:t> </w:t>
             </w:r>
           </w:p>
@@ -14466,6 +14268,7 @@
                 <w:sz w:val="22"/>
                 <w:szCs w:val="22"/>
               </w:rPr>
+              <w:lastRenderedPageBreak/>
               <w:t>6</w:t>
             </w:r>
           </w:p>
@@ -15182,7 +14985,7 @@
         </w:rPr>
         <w:t xml:space="preserve">Esse trabalho não requer revisão bibliográfica e, por isso, a inclusão das referências não é obrigatória, embora seja recomendada. Caso você deseje incluir referências empregadas em seu trabalho, relacione-as de acordo com as normas ABNT, disponíveis em </w:t>
       </w:r>
-      <w:hyperlink r:id="rId23">
+      <w:hyperlink r:id="rId25">
         <w:r>
           <w:rPr>
             <w:color w:val="0000FF"/>
@@ -15215,7 +15018,7 @@
         </w:rPr>
         <w:t xml:space="preserve">: </w:t>
       </w:r>
-      <w:hyperlink r:id="rId24">
+      <w:hyperlink r:id="rId26">
         <w:r>
           <w:rPr>
             <w:color w:val="0000FF"/>
@@ -15300,10 +15103,10 @@
       </w:pPr>
     </w:p>
     <w:sectPr>
-      <w:headerReference w:type="even" r:id="rId25"/>
-      <w:headerReference w:type="default" r:id="rId26"/>
-      <w:footerReference w:type="even" r:id="rId27"/>
-      <w:footerReference w:type="default" r:id="rId28"/>
+      <w:headerReference w:type="even" r:id="rId27"/>
+      <w:headerReference w:type="default" r:id="rId28"/>
+      <w:footerReference w:type="even" r:id="rId29"/>
+      <w:footerReference w:type="default" r:id="rId30"/>
       <w:pgSz w:w="11909" w:h="16834"/>
       <w:pgMar w:top="1276" w:right="1797" w:bottom="1418" w:left="1797" w:header="709" w:footer="709" w:gutter="0"/>
       <w:pgNumType w:start="1"/>
@@ -15382,7 +15185,7 @@
         <w:noProof/>
         <w:color w:val="000000"/>
       </w:rPr>
-      <w:t>14</w:t>
+      <w:t>12</w:t>
     </w:r>
     <w:r>
       <w:rPr>
@@ -15463,7 +15266,7 @@
         <w:noProof/>
         <w:color w:val="000000"/>
       </w:rPr>
-      <w:t>15</w:t>
+      <w:t>13</w:t>
     </w:r>
     <w:r>
       <w:rPr>

</xml_diff>

<commit_message>
Ajustes exceto, DC e DCU
</commit_message>
<xml_diff>
--- a/RT_ProjetoIntegrado.docx
+++ b/RT_ProjetoIntegrado.docx
@@ -3913,25 +3913,55 @@
           <w:sz w:val="24"/>
           <w:szCs w:val="24"/>
         </w:rPr>
-        <w:t xml:space="preserve"> A principal causa desse problema de acordo com algumas pessoas entrevistadas ou que solicitaram o sistema</w:t>
-      </w:r>
-      <w:proofErr w:type="gramStart"/>
+        <w:t xml:space="preserve"> </w:t>
+      </w:r>
       <w:r>
         <w:rPr>
           <w:color w:val="000000"/>
           <w:sz w:val="24"/>
           <w:szCs w:val="24"/>
         </w:rPr>
-        <w:t>, é</w:t>
-      </w:r>
-      <w:proofErr w:type="gramEnd"/>
+        <w:t>A principal causa desse problema de acordo com algumas pessoas recursos financeira para desenvolver</w:t>
+      </w:r>
       <w:r>
         <w:rPr>
           <w:color w:val="000000"/>
           <w:sz w:val="24"/>
           <w:szCs w:val="24"/>
         </w:rPr>
-        <w:t xml:space="preserve"> o custo dos ativos de TI.</w:t>
+        <w:t xml:space="preserve"> e manter um site personalizado que atenda às necessidades </w:t>
+      </w:r>
+      <w:r>
+        <w:rPr>
+          <w:color w:val="000000"/>
+          <w:sz w:val="24"/>
+          <w:szCs w:val="24"/>
+        </w:rPr>
+        <w:t>especifica</w:t>
+      </w:r>
+      <w:r>
+        <w:rPr>
+          <w:color w:val="000000"/>
+          <w:sz w:val="24"/>
+          <w:szCs w:val="24"/>
+        </w:rPr>
+        <w:t xml:space="preserve"> do negócio</w:t>
+      </w:r>
+      <w:r>
+        <w:rPr>
+          <w:color w:val="000000"/>
+          <w:sz w:val="24"/>
+          <w:szCs w:val="24"/>
+        </w:rPr>
+        <w:t>.</w:t>
+      </w:r>
+      <w:r>
+        <w:rPr>
+          <w:color w:val="000000"/>
+          <w:sz w:val="24"/>
+          <w:szCs w:val="24"/>
+        </w:rPr>
+        <w:t xml:space="preserve"> Muitas pequenas empresas e empreendedores informais podem não ter acesso a equipes de desenvolvimento ou orçamentos substanciais para criar um site funcional e integrado.</w:t>
       </w:r>
     </w:p>
     <w:p>
@@ -3950,7 +3980,21 @@
           <w:sz w:val="24"/>
           <w:szCs w:val="24"/>
         </w:rPr>
-        <w:t xml:space="preserve">Em uma pesquisa domiciliar realizada pelo SEBRAE-SP no período de 11 de novembro de 2002 </w:t>
+        <w:t xml:space="preserve">Em uma pesquisa domiciliar realizada pelo </w:t>
+      </w:r>
+      <w:r>
+        <w:rPr>
+          <w:sz w:val="24"/>
+          <w:szCs w:val="24"/>
+        </w:rPr>
+        <w:t xml:space="preserve">Serviço Brasileiro de Apoio às Micro e Pequenas Empresa – São Paulo (SEBRAE-SP). </w:t>
+      </w:r>
+      <w:r>
+        <w:rPr>
+          <w:sz w:val="24"/>
+          <w:szCs w:val="24"/>
+        </w:rPr>
+        <w:t xml:space="preserve">no período de 11 de novembro de 2002 </w:t>
       </w:r>
       <w:r>
         <w:rPr>
@@ -3964,73 +4008,28 @@
           <w:sz w:val="24"/>
           <w:szCs w:val="24"/>
         </w:rPr>
-        <w:t xml:space="preserve"> 5 de março de 2003 a partir de uma amostra com 1.600 empreendedores e 300 candidatos a empreendedores, foi chegado a uma conclusão que em termos de gestão empresarial, as principais necessidades estão na área financeira (p.ex. custos/ preços/ prazos/ fluxo de caixa/ margem de lucro) e relação com clientes/ mercado (p. ex. conquistar clientes/ imagem/ oportunidades). Nesta mesma pesquisa concluiu-se que os principais obstáculos à formalização dos negócios são: a burocracia e o peso da carga tributária. Na pesquisa também é possível observar a grande diferença nos tipos de ocupação conforme mostra a figura 1 abaixo, a porcentagem refere-se a 358 empreendedores formais e 1242 empreendedores </w:t>
-      </w:r>
-      <w:proofErr w:type="gramStart"/>
-      <w:r>
-        <w:rPr>
-          <w:sz w:val="24"/>
-          <w:szCs w:val="24"/>
-        </w:rPr>
-        <w:t>informais(</w:t>
-      </w:r>
-      <w:proofErr w:type="gramEnd"/>
-      <w:r>
-        <w:rPr>
-          <w:sz w:val="24"/>
-          <w:szCs w:val="24"/>
-        </w:rPr>
-        <w:fldChar w:fldCharType="begin"/>
-      </w:r>
-      <w:r>
-        <w:rPr>
-          <w:sz w:val="24"/>
-          <w:szCs w:val="24"/>
-        </w:rPr>
-        <w:instrText xml:space="preserve"> HYPERLINK "</w:instrText>
-      </w:r>
-      <w:r>
-        <w:rPr>
-          <w:sz w:val="24"/>
-          <w:szCs w:val="24"/>
-        </w:rPr>
-        <w:instrText>https://www.sebrae.com.br/Sebrae/Portal%20Sebrae/UFs/SP/Pesquisas/empreendedores.pdf</w:instrText>
-      </w:r>
-      <w:r>
-        <w:rPr>
-          <w:sz w:val="24"/>
-          <w:szCs w:val="24"/>
-        </w:rPr>
-        <w:instrText xml:space="preserve">" </w:instrText>
-      </w:r>
-      <w:r>
-        <w:rPr>
-          <w:sz w:val="24"/>
-          <w:szCs w:val="24"/>
-        </w:rPr>
-        <w:fldChar w:fldCharType="separate"/>
-      </w:r>
-      <w:r>
-        <w:rPr>
-          <w:rStyle w:val="Hyperlink"/>
-          <w:sz w:val="24"/>
-          <w:szCs w:val="24"/>
-        </w:rPr>
-        <w:t>https://www.sebrae.com.br/Sebrae/Portal%20Sebrae/UFs/SP/Pesquisas/empreendedores.pdf</w:t>
-      </w:r>
-      <w:r>
-        <w:rPr>
-          <w:sz w:val="24"/>
-          <w:szCs w:val="24"/>
-        </w:rPr>
-        <w:fldChar w:fldCharType="end"/>
-      </w:r>
-      <w:r>
-        <w:rPr>
-          <w:sz w:val="24"/>
-          <w:szCs w:val="24"/>
-        </w:rPr>
-        <w:t>).</w:t>
+        <w:t xml:space="preserve"> 5 de março de 2003 a partir de uma amostra com 1.600 empreendedores e 300 candidatos a empreendedores, foi chegado a uma conclusão que em termos de gestão empresarial, as principais necessidades estão na área financeira (p.ex. custos/ preços/ prazos/ fluxo de caixa/ margem de lucro) e relação com clientes/ mercado (p. ex. conquistar clientes/ imagem/ oportunidades). Nesta mesma pesquisa concluiu-se que os principais obstáculos à formalização dos negócios são: a burocracia e o peso da carga tributária. Na pesquisa também é possível observar a grande diferença nos tipos de ocupação conforme mostra </w:t>
+      </w:r>
+      <w:r>
+        <w:rPr>
+          <w:sz w:val="24"/>
+          <w:szCs w:val="24"/>
+        </w:rPr>
+        <w:t>à</w:t>
+      </w:r>
+      <w:r>
+        <w:rPr>
+          <w:sz w:val="24"/>
+          <w:szCs w:val="24"/>
+        </w:rPr>
+        <w:t xml:space="preserve"> figura 1, a porcentagem refere-se a 358 empreendedores formais e 1242 empreendedores informais</w:t>
+      </w:r>
+      <w:r>
+        <w:rPr>
+          <w:sz w:val="24"/>
+          <w:szCs w:val="24"/>
+        </w:rPr>
+        <w:t>.</w:t>
       </w:r>
     </w:p>
     <w:p>
@@ -4110,6 +4109,7 @@
           <w:sz w:val="24"/>
           <w:szCs w:val="24"/>
         </w:rPr>
+        <w:lastRenderedPageBreak/>
         <w:drawing>
           <wp:inline distT="0" distB="0" distL="0" distR="0" wp14:anchorId="781D1906" wp14:editId="0F55EBCD">
             <wp:extent cx="4924800" cy="1296000"/>
@@ -4219,8 +4219,49 @@
           <w:sz w:val="24"/>
           <w:szCs w:val="24"/>
         </w:rPr>
-        <w:lastRenderedPageBreak/>
-        <w:t xml:space="preserve">Neste contexto, o presente trabalho propõe o desenvolvimento de um sistema integrado com um site, onde o mesmo gerencia o conteúdo do próprio site de forma mais prática e fácil, e com perspectiva de integração de outras funcionalidades de acordo com a necessidade do negócio, como por exemplo, disponibilização de arquivos pessoas relacionados ao negócio aos seus respectivos colaboradores, visando integrar, gerir e compartilhar documentos de colaboradores. </w:t>
+        <w:t xml:space="preserve">Neste contexto, o presente trabalho propõe o desenvolvimento de um sistema integrado com um site, onde o mesmo gerencia o conteúdo do próprio site </w:t>
+      </w:r>
+      <w:r>
+        <w:rPr>
+          <w:color w:val="000000"/>
+          <w:sz w:val="24"/>
+          <w:szCs w:val="24"/>
+        </w:rPr>
+        <w:t>de forma mais prática e fácil,</w:t>
+      </w:r>
+      <w:r>
+        <w:rPr>
+          <w:color w:val="000000"/>
+          <w:sz w:val="24"/>
+          <w:szCs w:val="24"/>
+        </w:rPr>
+        <w:t xml:space="preserve"> com perspectiva de inte</w:t>
+      </w:r>
+      <w:r>
+        <w:rPr>
+          <w:color w:val="000000"/>
+          <w:sz w:val="24"/>
+          <w:szCs w:val="24"/>
+        </w:rPr>
+        <w:t xml:space="preserve">gração de </w:t>
+      </w:r>
+      <w:proofErr w:type="gramStart"/>
+      <w:r>
+        <w:rPr>
+          <w:color w:val="000000"/>
+          <w:sz w:val="24"/>
+          <w:szCs w:val="24"/>
+        </w:rPr>
+        <w:t>outras funcionalidade</w:t>
+      </w:r>
+      <w:proofErr w:type="gramEnd"/>
+      <w:r>
+        <w:rPr>
+          <w:color w:val="000000"/>
+          <w:sz w:val="24"/>
+          <w:szCs w:val="24"/>
+        </w:rPr>
+        <w:t xml:space="preserve"> de acordo com a necessidade do negócio, como por exemplo, disponibilização de arquivos pessoas relacionados ao negócio aos seus respectivos colaboradores, visando integrar, gerir e compartilhar documentos de colaboradores. </w:t>
       </w:r>
     </w:p>
     <w:p>
@@ -4268,15 +4309,13 @@
         </w:rPr>
         <w:t xml:space="preserve"> ou seja, não paga os encargos tributários devidos</w:t>
       </w:r>
-      <w:proofErr w:type="gramStart"/>
-      <w:r>
-        <w:rPr>
-          <w:sz w:val="24"/>
-          <w:szCs w:val="24"/>
-        </w:rPr>
-        <w:t xml:space="preserve"> pois</w:t>
-      </w:r>
-      <w:proofErr w:type="gramEnd"/>
+      <w:r>
+        <w:rPr>
+          <w:sz w:val="24"/>
+          <w:szCs w:val="24"/>
+        </w:rPr>
+        <w:t>, pois</w:t>
+      </w:r>
       <w:r>
         <w:rPr>
           <w:sz w:val="24"/>
@@ -4370,7 +4409,14 @@
           <w:sz w:val="24"/>
           <w:szCs w:val="24"/>
         </w:rPr>
-        <w:t>O contrário do empreendedor informa</w:t>
+        <w:t>C</w:t>
+      </w:r>
+      <w:r>
+        <w:rPr>
+          <w:sz w:val="24"/>
+          <w:szCs w:val="24"/>
+        </w:rPr>
+        <w:t>ontrário do empreendedor informa</w:t>
       </w:r>
       <w:r>
         <w:rPr>
@@ -4413,6 +4459,163 @@
           <w:szCs w:val="24"/>
         </w:rPr>
         <w:t xml:space="preserve"> CNPJ, sendo assim o mesmo é obrigado a pagar os encargos tributários devidos.</w:t>
+      </w:r>
+    </w:p>
+    <w:p>
+      <w:pPr>
+        <w:keepLines/>
+        <w:pBdr>
+          <w:top w:val="nil"/>
+          <w:left w:val="nil"/>
+          <w:bottom w:val="nil"/>
+          <w:right w:val="nil"/>
+          <w:between w:val="nil"/>
+        </w:pBdr>
+        <w:spacing w:before="80" w:after="80" w:line="360" w:lineRule="auto"/>
+        <w:ind w:firstLine="720"/>
+        <w:jc w:val="both"/>
+        <w:rPr>
+          <w:color w:val="000000"/>
+          <w:sz w:val="24"/>
+          <w:szCs w:val="24"/>
+        </w:rPr>
+      </w:pPr>
+      <w:r>
+        <w:rPr>
+          <w:color w:val="000000"/>
+          <w:sz w:val="24"/>
+          <w:szCs w:val="24"/>
+        </w:rPr>
+        <w:t>O sistema desenvolvido foi projetado para ser escal</w:t>
+      </w:r>
+      <w:r>
+        <w:rPr>
+          <w:color w:val="000000"/>
+          <w:sz w:val="24"/>
+          <w:szCs w:val="24"/>
+        </w:rPr>
+        <w:t>ável,</w:t>
+      </w:r>
+      <w:r>
+        <w:rPr>
+          <w:color w:val="000000"/>
+          <w:sz w:val="24"/>
+          <w:szCs w:val="24"/>
+        </w:rPr>
+        <w:t xml:space="preserve"> personalizável</w:t>
+      </w:r>
+      <w:r>
+        <w:rPr>
+          <w:color w:val="000000"/>
+          <w:sz w:val="24"/>
+          <w:szCs w:val="24"/>
+        </w:rPr>
+        <w:t xml:space="preserve"> e </w:t>
+      </w:r>
+      <w:proofErr w:type="gramStart"/>
+      <w:r>
+        <w:rPr>
+          <w:color w:val="000000"/>
+          <w:sz w:val="24"/>
+          <w:szCs w:val="24"/>
+        </w:rPr>
+        <w:t>auto didático</w:t>
+      </w:r>
+      <w:proofErr w:type="gramEnd"/>
+      <w:r>
+        <w:rPr>
+          <w:color w:val="000000"/>
+          <w:sz w:val="24"/>
+          <w:szCs w:val="24"/>
+        </w:rPr>
+        <w:t xml:space="preserve">, de forma a atender as necessidades específicas de cada empresa ou organização. Além disso, foram utilizadas </w:t>
+      </w:r>
+      <w:r>
+        <w:rPr>
+          <w:color w:val="000000"/>
+          <w:sz w:val="24"/>
+          <w:szCs w:val="24"/>
+        </w:rPr>
+        <w:t xml:space="preserve">algumas das </w:t>
+      </w:r>
+      <w:r>
+        <w:rPr>
+          <w:color w:val="000000"/>
+          <w:sz w:val="24"/>
+          <w:szCs w:val="24"/>
+        </w:rPr>
+        <w:t xml:space="preserve">melhores práticas de segurança </w:t>
+      </w:r>
+      <w:r>
+        <w:rPr>
+          <w:color w:val="000000"/>
+          <w:sz w:val="24"/>
+          <w:szCs w:val="24"/>
+        </w:rPr>
+        <w:t xml:space="preserve">como criptografia de senha e envio de e-mail para confirmação de identidade do </w:t>
+      </w:r>
+      <w:r>
+        <w:rPr>
+          <w:color w:val="000000"/>
+          <w:sz w:val="24"/>
+          <w:szCs w:val="24"/>
+        </w:rPr>
+        <w:t>usuário (</w:t>
+      </w:r>
+      <w:r>
+        <w:rPr>
+          <w:sz w:val="24"/>
+          <w:szCs w:val="24"/>
+        </w:rPr>
+        <w:t>Gupta</w:t>
+      </w:r>
+      <w:r>
+        <w:rPr>
+          <w:sz w:val="24"/>
+          <w:szCs w:val="24"/>
+        </w:rPr>
+        <w:t xml:space="preserve"> </w:t>
+      </w:r>
+      <w:proofErr w:type="spellStart"/>
+      <w:r>
+        <w:rPr>
+          <w:sz w:val="24"/>
+          <w:szCs w:val="24"/>
+        </w:rPr>
+        <w:t>Rajneesh</w:t>
+      </w:r>
+      <w:proofErr w:type="spellEnd"/>
+      <w:r>
+        <w:rPr>
+          <w:color w:val="000000"/>
+          <w:sz w:val="24"/>
+          <w:szCs w:val="24"/>
+        </w:rPr>
+        <w:t>, 20</w:t>
+      </w:r>
+      <w:r>
+        <w:rPr>
+          <w:color w:val="000000"/>
+          <w:sz w:val="24"/>
+          <w:szCs w:val="24"/>
+        </w:rPr>
+        <w:t>18</w:t>
+      </w:r>
+      <w:r>
+        <w:rPr>
+          <w:color w:val="000000"/>
+          <w:sz w:val="24"/>
+          <w:szCs w:val="24"/>
+        </w:rPr>
+        <w:t>)</w:t>
+      </w:r>
+      <w:r>
+        <w:rPr>
+          <w:color w:val="000000"/>
+          <w:sz w:val="24"/>
+          <w:szCs w:val="24"/>
+        </w:rPr>
+        <w:t>.</w:t>
       </w:r>
     </w:p>
     <w:p>
@@ -4433,69 +4636,6 @@
           <w:sz w:val="24"/>
           <w:szCs w:val="24"/>
         </w:rPr>
-        <w:t>O sistema desenvolvido foi projetado para ser escal</w:t>
-      </w:r>
-      <w:r>
-        <w:rPr>
-          <w:color w:val="000000"/>
-          <w:sz w:val="24"/>
-          <w:szCs w:val="24"/>
-        </w:rPr>
-        <w:t>ável,</w:t>
-      </w:r>
-      <w:r>
-        <w:rPr>
-          <w:color w:val="000000"/>
-          <w:sz w:val="24"/>
-          <w:szCs w:val="24"/>
-        </w:rPr>
-        <w:t xml:space="preserve"> personalizável</w:t>
-      </w:r>
-      <w:r>
-        <w:rPr>
-          <w:color w:val="000000"/>
-          <w:sz w:val="24"/>
-          <w:szCs w:val="24"/>
-        </w:rPr>
-        <w:t xml:space="preserve"> e </w:t>
-      </w:r>
-      <w:proofErr w:type="gramStart"/>
-      <w:r>
-        <w:rPr>
-          <w:color w:val="000000"/>
-          <w:sz w:val="24"/>
-          <w:szCs w:val="24"/>
-        </w:rPr>
-        <w:t>auto didático</w:t>
-      </w:r>
-      <w:proofErr w:type="gramEnd"/>
-      <w:r>
-        <w:rPr>
-          <w:color w:val="000000"/>
-          <w:sz w:val="24"/>
-          <w:szCs w:val="24"/>
-        </w:rPr>
-        <w:t>, de forma a atender as necessidades específicas de cada empresa ou organização. Além disso, foram utilizadas melhores práticas de segurança da informação para garantir a proteção dos dados armazenados e a privacidade dos usuários.</w:t>
-      </w:r>
-    </w:p>
-    <w:p>
-      <w:pPr>
-        <w:keepLines/>
-        <w:spacing w:before="80" w:after="80" w:line="360" w:lineRule="auto"/>
-        <w:ind w:firstLine="697"/>
-        <w:jc w:val="both"/>
-        <w:rPr>
-          <w:color w:val="000000"/>
-          <w:sz w:val="24"/>
-          <w:szCs w:val="24"/>
-        </w:rPr>
-      </w:pPr>
-      <w:r>
-        <w:rPr>
-          <w:color w:val="000000"/>
-          <w:sz w:val="24"/>
-          <w:szCs w:val="24"/>
-        </w:rPr>
         <w:t xml:space="preserve">Ao longo deste trabalho, serão apresentados os requisitos, a arquitetura e as funcionalidades do sistema, bem como os resultados obtidos a partir da sua </w:t>
       </w:r>
       <w:proofErr w:type="gramStart"/>
@@ -4554,7 +4694,15 @@
           <w:sz w:val="24"/>
           <w:szCs w:val="24"/>
         </w:rPr>
-        <w:t>gerenciar o conteúdo do site, facilitando o gerenciamento das publicações dos conteúdos e que possam ser adicionadas novas implantações de acordo com a necessidade do negócio</w:t>
+        <w:t xml:space="preserve">gerenciar o conteúdo do site, facilitando o gerenciamento das publicações dos </w:t>
+      </w:r>
+      <w:r>
+        <w:rPr>
+          <w:sz w:val="24"/>
+          <w:szCs w:val="24"/>
+        </w:rPr>
+        <w:lastRenderedPageBreak/>
+        <w:t>conteúdos e que possam ser adicionadas novas implantações de acordo com a necessidade do negócio</w:t>
       </w:r>
       <w:r>
         <w:rPr>
@@ -4665,7 +4813,6 @@
           <w:sz w:val="24"/>
           <w:szCs w:val="24"/>
         </w:rPr>
-        <w:lastRenderedPageBreak/>
         <w:t>Gerenciar páginas do site;</w:t>
       </w:r>
     </w:p>
@@ -4711,91 +4858,6 @@
           <w:szCs w:val="24"/>
         </w:rPr>
         <w:t>Publicar documentos de colaborador e vincular automaticamente aos seus respectivos usuários.</w:t>
-      </w:r>
-    </w:p>
-    <w:p>
-      <w:pPr>
-        <w:pStyle w:val="PargrafodaLista"/>
-        <w:numPr>
-          <w:ilvl w:val="0"/>
-          <w:numId w:val="8"/>
-        </w:numPr>
-        <w:suppressAutoHyphens/>
-        <w:spacing w:after="160" w:line="360" w:lineRule="auto"/>
-        <w:contextualSpacing/>
-        <w:jc w:val="both"/>
-        <w:rPr>
-          <w:sz w:val="24"/>
-          <w:szCs w:val="24"/>
-        </w:rPr>
-      </w:pPr>
-      <w:r>
-        <w:rPr>
-          <w:sz w:val="24"/>
-          <w:szCs w:val="24"/>
-        </w:rPr>
-        <w:t>Aplicar técnicas de desenvolvimento de software estudadas na especialização</w:t>
-      </w:r>
-      <w:r>
-        <w:rPr>
-          <w:sz w:val="24"/>
-          <w:szCs w:val="24"/>
-        </w:rPr>
-        <w:t>.</w:t>
-      </w:r>
-    </w:p>
-    <w:p>
-      <w:pPr>
-        <w:numPr>
-          <w:ilvl w:val="0"/>
-          <w:numId w:val="8"/>
-        </w:numPr>
-        <w:suppressAutoHyphens/>
-        <w:spacing w:line="360" w:lineRule="auto"/>
-        <w:jc w:val="both"/>
-        <w:rPr>
-          <w:sz w:val="24"/>
-          <w:szCs w:val="24"/>
-        </w:rPr>
-      </w:pPr>
-      <w:r>
-        <w:rPr>
-          <w:sz w:val="24"/>
-          <w:szCs w:val="24"/>
-        </w:rPr>
-        <w:t xml:space="preserve">Apresentar um sistema usando as técnicas de levantamento de requisitos, diagramas UML, PHP, </w:t>
-      </w:r>
-      <w:proofErr w:type="spellStart"/>
-      <w:r>
-        <w:rPr>
-          <w:sz w:val="24"/>
-          <w:szCs w:val="24"/>
-        </w:rPr>
-        <w:t>Javascript</w:t>
-      </w:r>
-      <w:proofErr w:type="spellEnd"/>
-      <w:r>
-        <w:rPr>
-          <w:sz w:val="24"/>
-          <w:szCs w:val="24"/>
-        </w:rPr>
-        <w:t xml:space="preserve">, HTML CSS e </w:t>
-      </w:r>
-      <w:proofErr w:type="gramStart"/>
-      <w:r>
-        <w:rPr>
-          <w:sz w:val="24"/>
-          <w:szCs w:val="24"/>
-        </w:rPr>
-        <w:t>MySQL</w:t>
-      </w:r>
-      <w:proofErr w:type="gramEnd"/>
-      <w:r>
-        <w:rPr>
-          <w:sz w:val="24"/>
-          <w:szCs w:val="24"/>
-        </w:rPr>
-        <w:t>.</w:t>
       </w:r>
     </w:p>
     <w:p>
@@ -5224,13 +5286,19 @@
               <w:spacing w:line="360" w:lineRule="auto"/>
             </w:pPr>
             <w:r>
-              <w:t xml:space="preserve">O </w:t>
+              <w:t>O sistema deve obrigar</w:t>
+            </w:r>
+            <w:r>
+              <w:t xml:space="preserve"> </w:t>
             </w:r>
             <w:r>
               <w:t xml:space="preserve">usuário </w:t>
             </w:r>
             <w:r>
-              <w:t>administrador deve alterar a senha no primeiro acesso</w:t>
+              <w:t>administrador</w:t>
+            </w:r>
+            <w:r>
+              <w:t xml:space="preserve"> alterar a senha no primeiro acesso</w:t>
             </w:r>
             <w:r>
               <w:t>.</w:t>
@@ -5297,10 +5365,10 @@
               <w:spacing w:line="360" w:lineRule="auto"/>
             </w:pPr>
             <w:r>
-              <w:t xml:space="preserve">O </w:t>
-            </w:r>
-            <w:r>
-              <w:t>usuário com perfil “Administrador” pode cadastrar</w:t>
+              <w:t xml:space="preserve">O sistema deve permitir o </w:t>
+            </w:r>
+            <w:r>
+              <w:t>perfil “Administrador” cadastrar</w:t>
             </w:r>
             <w:r>
               <w:t xml:space="preserve"> </w:t>
@@ -5376,42 +5444,37 @@
               <w:spacing w:line="360" w:lineRule="auto"/>
             </w:pPr>
             <w:r>
-              <w:t xml:space="preserve">O </w:t>
-            </w:r>
-            <w:r>
-              <w:t>usuário pode</w:t>
+              <w:t xml:space="preserve">O sistema deve permitir o </w:t>
+            </w:r>
+            <w:proofErr w:type="gramStart"/>
+            <w:r>
+              <w:t>auto cadastro</w:t>
+            </w:r>
+            <w:proofErr w:type="gramEnd"/>
+            <w:r>
+              <w:t xml:space="preserve"> do</w:t>
             </w:r>
             <w:r>
               <w:t xml:space="preserve"> </w:t>
             </w:r>
-            <w:proofErr w:type="gramStart"/>
-            <w:r>
-              <w:t>auto</w:t>
-            </w:r>
-            <w:r>
-              <w:t xml:space="preserve"> </w:t>
-            </w:r>
-            <w:r>
-              <w:t>cadastra</w:t>
-            </w:r>
-            <w:r>
-              <w:t>r</w:t>
-            </w:r>
-            <w:proofErr w:type="gramEnd"/>
-            <w:r>
-              <w:t>-se</w:t>
-            </w:r>
-            <w:r>
-              <w:t xml:space="preserve"> </w:t>
-            </w:r>
-            <w:r>
-              <w:t>n</w:t>
+            <w:r>
+              <w:t>usuário n</w:t>
             </w:r>
             <w:r>
               <w:t xml:space="preserve">o </w:t>
             </w:r>
             <w:r>
-              <w:t>sistema.</w:t>
+              <w:t>sistema</w:t>
+            </w:r>
+            <w:r>
+              <w:t xml:space="preserve"> quando houver uma conta de e-mail configurada para envio da </w:t>
+            </w:r>
+            <w:r>
+              <w:lastRenderedPageBreak/>
+              <w:t>senha gerada</w:t>
+            </w:r>
+            <w:r>
+              <w:t>.</w:t>
             </w:r>
           </w:p>
         </w:tc>
@@ -5427,6 +5490,7 @@
               <w:jc w:val="center"/>
             </w:pPr>
             <w:r>
+              <w:lastRenderedPageBreak/>
               <w:t>M</w:t>
             </w:r>
           </w:p>
@@ -5460,6 +5524,7 @@
               <w:spacing w:line="360" w:lineRule="auto"/>
             </w:pPr>
             <w:r>
+              <w:lastRenderedPageBreak/>
               <w:t>RF04</w:t>
             </w:r>
           </w:p>
@@ -5475,7 +5540,10 @@
               <w:spacing w:line="360" w:lineRule="auto"/>
             </w:pPr>
             <w:r>
-              <w:t>Gerenciar o perfil de acesso.</w:t>
+              <w:t>O sistema deve permitir g</w:t>
+            </w:r>
+            <w:r>
+              <w:t>erenciar o perfil de acesso.</w:t>
             </w:r>
           </w:p>
         </w:tc>
@@ -5524,7 +5592,6 @@
               <w:spacing w:line="360" w:lineRule="auto"/>
             </w:pPr>
             <w:r>
-              <w:lastRenderedPageBreak/>
               <w:t>RF05</w:t>
             </w:r>
           </w:p>
@@ -5540,7 +5607,16 @@
               <w:spacing w:line="360" w:lineRule="auto"/>
             </w:pPr>
             <w:r>
-              <w:t>Usuários com perfil “Administrador” tem acesso a todas as funcionalidades do sistema.</w:t>
+              <w:t>O sistema deve permitir u</w:t>
+            </w:r>
+            <w:r>
+              <w:t xml:space="preserve">suários com perfil </w:t>
+            </w:r>
+            <w:r>
+              <w:t>“Administrador” ter</w:t>
+            </w:r>
+            <w:r>
+              <w:t xml:space="preserve"> acesso a todas as funcionalidades do sistema.</w:t>
             </w:r>
           </w:p>
         </w:tc>
@@ -5604,15 +5680,24 @@
               <w:spacing w:line="360" w:lineRule="auto"/>
             </w:pPr>
             <w:r>
-              <w:t xml:space="preserve">Usuários com perfil “Colaborador” tem acesso apenas </w:t>
+              <w:t>O sistema deve</w:t>
             </w:r>
             <w:proofErr w:type="gramStart"/>
             <w:r>
-              <w:t>a</w:t>
+              <w:t xml:space="preserve">  </w:t>
             </w:r>
             <w:proofErr w:type="gramEnd"/>
             <w:r>
-              <w:t xml:space="preserve"> visualização de seus documentos.</w:t>
+              <w:t>permitir a u</w:t>
+            </w:r>
+            <w:r>
+              <w:t>suár</w:t>
+            </w:r>
+            <w:r>
+              <w:t>ios com perfil “Colaborador” ter</w:t>
+            </w:r>
+            <w:r>
+              <w:t xml:space="preserve"> acesso apenas a visualização de seus documentos.</w:t>
             </w:r>
           </w:p>
         </w:tc>
@@ -5676,7 +5761,10 @@
               <w:spacing w:line="360" w:lineRule="auto"/>
             </w:pPr>
             <w:r>
-              <w:t>Usuários com perfil “Social Media” deve ter acesso apenas ao gerenciamento de conteúdo do site.</w:t>
+              <w:t>O sistema deve permitir u</w:t>
+            </w:r>
+            <w:r>
+              <w:t>suários com perfil “Social Media” deve ter acesso apenas ao gerenciamento de conteúdo do site.</w:t>
             </w:r>
           </w:p>
         </w:tc>
@@ -5741,7 +5829,7 @@
             </w:pPr>
             <w:proofErr w:type="gramStart"/>
             <w:r>
-              <w:t>Realizar importação de arquivos “</w:t>
+              <w:t>O sistema deve realizar importação de arquivos “</w:t>
             </w:r>
             <w:proofErr w:type="gramEnd"/>
             <w:r>
@@ -5809,7 +5897,18 @@
               <w:spacing w:line="360" w:lineRule="auto"/>
             </w:pPr>
             <w:r>
-              <w:t>Usuários com perfil “Colaborador” visualizar os documentos pertencentes ao mesmo.</w:t>
+              <w:t xml:space="preserve">O sistema deve permitir que todas </w:t>
+            </w:r>
+            <w:r>
+              <w:t xml:space="preserve">as operações </w:t>
+            </w:r>
+            <w:proofErr w:type="gramStart"/>
+            <w:r>
+              <w:t>tenha</w:t>
+            </w:r>
+            <w:proofErr w:type="gramEnd"/>
+            <w:r>
+              <w:t xml:space="preserve"> a opção de desabilitar/ativar, para evitar a exclusão de registro.</w:t>
             </w:r>
           </w:p>
         </w:tc>
@@ -5873,7 +5972,16 @@
               <w:spacing w:line="360" w:lineRule="auto"/>
             </w:pPr>
             <w:r>
-              <w:t>Usuários com perfil “Social Media” gerir de conteúdo do site.</w:t>
+              <w:t>O sistema deve permitir que u</w:t>
+            </w:r>
+            <w:r>
+              <w:t xml:space="preserve">suários com perfil “Social Media” </w:t>
+            </w:r>
+            <w:r>
+              <w:t xml:space="preserve">possa </w:t>
+            </w:r>
+            <w:r>
+              <w:t>gerir de conteúdo do site.</w:t>
             </w:r>
           </w:p>
         </w:tc>
@@ -5937,8 +6045,22 @@
               <w:spacing w:line="360" w:lineRule="auto"/>
             </w:pPr>
             <w:r>
-              <w:t>Usuários visitantes acesso apenas ao site</w:t>
-            </w:r>
+              <w:t>O sistema deve redirecionar os u</w:t>
+            </w:r>
+            <w:r>
+              <w:t xml:space="preserve">suários </w:t>
+            </w:r>
+            <w:r>
+              <w:t xml:space="preserve">que não estejam autenticados para </w:t>
+            </w:r>
+            <w:r>
+              <w:t>o site</w:t>
+            </w:r>
+            <w:r>
+              <w:t>.</w:t>
+            </w:r>
+            <w:bookmarkStart w:id="14" w:name="_GoBack"/>
+            <w:bookmarkEnd w:id="14"/>
           </w:p>
         </w:tc>
         <w:tc>
@@ -6051,7 +6173,7 @@
           <w:rFonts w:ascii="Times New Roman" w:hAnsi="Times New Roman"/>
         </w:rPr>
       </w:pPr>
-      <w:bookmarkStart w:id="14" w:name="_Toc527547996"/>
+      <w:bookmarkStart w:id="15" w:name="_Toc527547996"/>
       <w:r>
         <w:rPr>
           <w:rFonts w:ascii="Times New Roman" w:hAnsi="Times New Roman"/>
@@ -6070,7 +6192,7 @@
         </w:rPr>
         <w:t>ão-funcionais</w:t>
       </w:r>
-      <w:bookmarkEnd w:id="14"/>
+      <w:bookmarkEnd w:id="15"/>
     </w:p>
     <w:p>
       <w:pPr>
@@ -6523,9 +6645,9 @@
       <w:pPr>
         <w:pStyle w:val="Ttulo2"/>
       </w:pPr>
-      <w:bookmarkStart w:id="15" w:name="_heading=h.ltbu7zl67dmw" w:colFirst="0" w:colLast="0"/>
-      <w:bookmarkStart w:id="16" w:name="_Toc527547997"/>
-      <w:bookmarkEnd w:id="15"/>
+      <w:bookmarkStart w:id="16" w:name="_heading=h.ltbu7zl67dmw" w:colFirst="0" w:colLast="0"/>
+      <w:bookmarkStart w:id="17" w:name="_Toc527547997"/>
+      <w:bookmarkEnd w:id="16"/>
       <w:r>
         <w:t xml:space="preserve">Protótipo </w:t>
       </w:r>
@@ -6541,7 +6663,7 @@
       <w:r>
         <w:t>istema</w:t>
       </w:r>
-      <w:bookmarkEnd w:id="16"/>
+      <w:bookmarkEnd w:id="17"/>
     </w:p>
     <w:p>
       <w:pPr>
@@ -6663,9 +6785,8 @@
       <w:pPr>
         <w:pStyle w:val="Ttulo2"/>
       </w:pPr>
-      <w:bookmarkStart w:id="17" w:name="_Toc527547998"/>
-      <w:r>
-        <w:lastRenderedPageBreak/>
+      <w:bookmarkStart w:id="18" w:name="_Toc527547998"/>
+      <w:r>
         <w:t xml:space="preserve">Diagrama de </w:t>
       </w:r>
       <w:r>
@@ -6680,7 +6801,7 @@
       <w:r>
         <w:t>omínio</w:t>
       </w:r>
-      <w:bookmarkEnd w:id="17"/>
+      <w:bookmarkEnd w:id="18"/>
     </w:p>
     <w:p>
       <w:pPr>
@@ -6761,11 +6882,11 @@
       <w:pPr>
         <w:pStyle w:val="Ttulo2"/>
       </w:pPr>
-      <w:bookmarkStart w:id="18" w:name="_Toc527547999"/>
+      <w:bookmarkStart w:id="19" w:name="_Toc527547999"/>
       <w:r>
         <w:t>Arquitetura da Solução</w:t>
       </w:r>
-      <w:bookmarkEnd w:id="18"/>
+      <w:bookmarkEnd w:id="19"/>
     </w:p>
     <w:p>
       <w:pPr>
@@ -6778,19 +6899,19 @@
           <w:rFonts w:ascii="Times New Roman" w:hAnsi="Times New Roman"/>
         </w:rPr>
       </w:pPr>
-      <w:bookmarkStart w:id="19" w:name="_Toc79992977"/>
-      <w:bookmarkStart w:id="20" w:name="_Toc527548000"/>
-      <w:bookmarkStart w:id="21" w:name="_Hlk79736409"/>
+      <w:bookmarkStart w:id="20" w:name="_Toc79992977"/>
+      <w:bookmarkStart w:id="21" w:name="_Toc527548000"/>
+      <w:bookmarkStart w:id="22" w:name="_Hlk79736409"/>
       <w:r>
         <w:rPr>
           <w:rFonts w:ascii="Times New Roman" w:hAnsi="Times New Roman"/>
         </w:rPr>
         <w:t>Padrão Arquitetural</w:t>
       </w:r>
-      <w:bookmarkEnd w:id="19"/>
       <w:bookmarkEnd w:id="20"/>
+      <w:bookmarkEnd w:id="21"/>
     </w:p>
-    <w:bookmarkEnd w:id="21"/>
+    <w:bookmarkEnd w:id="22"/>
     <w:p>
       <w:pPr>
         <w:keepLines/>
@@ -7317,8 +7438,8 @@
           <w:rFonts w:ascii="Times New Roman" w:hAnsi="Times New Roman"/>
         </w:rPr>
       </w:pPr>
-      <w:bookmarkStart w:id="22" w:name="_Toc79992978"/>
-      <w:bookmarkStart w:id="23" w:name="_Toc527548001"/>
+      <w:bookmarkStart w:id="23" w:name="_Toc79992978"/>
+      <w:bookmarkStart w:id="24" w:name="_Toc527548001"/>
       <w:r>
         <w:rPr>
           <w:rFonts w:ascii="Times New Roman" w:hAnsi="Times New Roman"/>
@@ -7332,7 +7453,7 @@
         </w:rPr>
         <w:t>model</w:t>
       </w:r>
-      <w:bookmarkEnd w:id="22"/>
+      <w:bookmarkEnd w:id="23"/>
       <w:proofErr w:type="spellEnd"/>
       <w:r>
         <w:rPr>
@@ -7340,7 +7461,7 @@
         </w:rPr>
         <w:t xml:space="preserve"> - Diagrama de Contexto</w:t>
       </w:r>
-      <w:bookmarkEnd w:id="23"/>
+      <w:bookmarkEnd w:id="24"/>
     </w:p>
     <w:p>
       <w:pPr>
@@ -7785,8 +7906,8 @@
       <w:pPr>
         <w:pStyle w:val="Ttulo2"/>
       </w:pPr>
-      <w:bookmarkStart w:id="24" w:name="_Toc79992979"/>
-      <w:bookmarkStart w:id="25" w:name="_Toc527548002"/>
+      <w:bookmarkStart w:id="25" w:name="_Toc79992979"/>
+      <w:bookmarkStart w:id="26" w:name="_Toc527548002"/>
       <w:r>
         <w:t xml:space="preserve">Frameworks de </w:t>
       </w:r>
@@ -7796,8 +7917,8 @@
       <w:r>
         <w:t>rabalho</w:t>
       </w:r>
-      <w:bookmarkEnd w:id="24"/>
       <w:bookmarkEnd w:id="25"/>
+      <w:bookmarkEnd w:id="26"/>
     </w:p>
     <w:p>
       <w:pPr>
@@ -8510,7 +8631,7 @@
       <w:pPr>
         <w:pStyle w:val="Ttulo2"/>
       </w:pPr>
-      <w:bookmarkStart w:id="26" w:name="_Toc527548003"/>
+      <w:bookmarkStart w:id="27" w:name="_Toc527548003"/>
       <w:r>
         <w:lastRenderedPageBreak/>
         <w:t>Estrutura B</w:t>
@@ -8531,7 +8652,7 @@
       <w:r>
         <w:t>nd</w:t>
       </w:r>
-      <w:bookmarkEnd w:id="26"/>
+      <w:bookmarkEnd w:id="27"/>
       <w:proofErr w:type="spellEnd"/>
     </w:p>
     <w:p>
@@ -9465,7 +9586,7 @@
       <w:pPr>
         <w:pStyle w:val="Ttulo2"/>
       </w:pPr>
-      <w:bookmarkStart w:id="27" w:name="_Toc527548004"/>
+      <w:bookmarkStart w:id="28" w:name="_Toc527548004"/>
       <w:r>
         <w:lastRenderedPageBreak/>
         <w:t>Modelo Relacional ou Projeto de Banco de D</w:t>
@@ -9478,7 +9599,7 @@
       <w:r>
         <w:t>NoSQL</w:t>
       </w:r>
-      <w:bookmarkEnd w:id="27"/>
+      <w:bookmarkEnd w:id="28"/>
       <w:proofErr w:type="spellEnd"/>
       <w:proofErr w:type="gramEnd"/>
     </w:p>
@@ -9561,7 +9682,7 @@
       <w:pPr>
         <w:pStyle w:val="Ttulo2"/>
       </w:pPr>
-      <w:bookmarkStart w:id="28" w:name="_Toc527548005"/>
+      <w:bookmarkStart w:id="29" w:name="_Toc527548005"/>
       <w:r>
         <w:lastRenderedPageBreak/>
         <w:t>Plano de T</w:t>
@@ -9569,7 +9690,7 @@
       <w:r>
         <w:t>estes</w:t>
       </w:r>
-      <w:bookmarkEnd w:id="28"/>
+      <w:bookmarkEnd w:id="29"/>
     </w:p>
     <w:tbl>
       <w:tblPr>
@@ -11738,11 +11859,11 @@
       <w:pPr>
         <w:pStyle w:val="Ttulo2"/>
       </w:pPr>
-      <w:bookmarkStart w:id="29" w:name="_Toc527548006"/>
+      <w:bookmarkStart w:id="30" w:name="_Toc527548006"/>
       <w:r>
         <w:t>Apropriação de Horas no Projeto</w:t>
       </w:r>
-      <w:bookmarkEnd w:id="29"/>
+      <w:bookmarkEnd w:id="30"/>
     </w:p>
     <w:tbl>
       <w:tblPr>
@@ -13826,11 +13947,11 @@
       <w:pPr>
         <w:pStyle w:val="Ttulo2"/>
       </w:pPr>
-      <w:bookmarkStart w:id="30" w:name="_Toc527548007"/>
+      <w:bookmarkStart w:id="31" w:name="_Toc527548007"/>
       <w:r>
         <w:t>Código da Aplicação</w:t>
       </w:r>
-      <w:bookmarkEnd w:id="30"/>
+      <w:bookmarkEnd w:id="31"/>
     </w:p>
     <w:p>
       <w:pPr>
@@ -14301,14 +14422,14 @@
       <w:pPr>
         <w:pStyle w:val="Ttulo2"/>
       </w:pPr>
-      <w:bookmarkStart w:id="31" w:name="_Toc79992987"/>
-      <w:bookmarkStart w:id="32" w:name="_Toc527548008"/>
+      <w:bookmarkStart w:id="32" w:name="_Toc79992987"/>
+      <w:bookmarkStart w:id="33" w:name="_Toc527548008"/>
       <w:r>
         <w:lastRenderedPageBreak/>
         <w:t>Avaliação Retrospectiva</w:t>
       </w:r>
-      <w:bookmarkEnd w:id="31"/>
       <w:bookmarkEnd w:id="32"/>
+      <w:bookmarkEnd w:id="33"/>
     </w:p>
     <w:p>
       <w:pPr>
@@ -14355,16 +14476,16 @@
           <w:rFonts w:ascii="Times New Roman" w:hAnsi="Times New Roman"/>
         </w:rPr>
       </w:pPr>
-      <w:bookmarkStart w:id="33" w:name="_Toc79992988"/>
-      <w:bookmarkStart w:id="34" w:name="_Toc527548009"/>
+      <w:bookmarkStart w:id="34" w:name="_Toc79992988"/>
+      <w:bookmarkStart w:id="35" w:name="_Toc527548009"/>
       <w:r>
         <w:rPr>
           <w:rFonts w:ascii="Times New Roman" w:hAnsi="Times New Roman"/>
         </w:rPr>
         <w:t>Objetivos Estimados</w:t>
       </w:r>
-      <w:bookmarkEnd w:id="33"/>
       <w:bookmarkEnd w:id="34"/>
+      <w:bookmarkEnd w:id="35"/>
     </w:p>
     <w:p>
       <w:pPr>
@@ -14412,9 +14533,9 @@
           <w:rFonts w:ascii="Times New Roman" w:hAnsi="Times New Roman"/>
         </w:rPr>
       </w:pPr>
-      <w:bookmarkStart w:id="35" w:name="_Toc117304930"/>
-      <w:bookmarkStart w:id="36" w:name="_Toc79992989"/>
-      <w:bookmarkStart w:id="37" w:name="_Toc527548010"/>
+      <w:bookmarkStart w:id="36" w:name="_Toc117304930"/>
+      <w:bookmarkStart w:id="37" w:name="_Toc79992989"/>
+      <w:bookmarkStart w:id="38" w:name="_Toc527548010"/>
       <w:r>
         <w:rPr>
           <w:rFonts w:ascii="Times New Roman" w:hAnsi="Times New Roman"/>
@@ -14433,9 +14554,9 @@
         </w:rPr>
         <w:t>Objetivos Alcançados</w:t>
       </w:r>
-      <w:bookmarkEnd w:id="35"/>
       <w:bookmarkEnd w:id="36"/>
       <w:bookmarkEnd w:id="37"/>
+      <w:bookmarkEnd w:id="38"/>
     </w:p>
     <w:p>
       <w:pPr>
@@ -14499,20 +14620,20 @@
           <w:rFonts w:ascii="Times New Roman" w:hAnsi="Times New Roman"/>
         </w:rPr>
       </w:pPr>
-      <w:bookmarkStart w:id="38" w:name="_Toc117304931"/>
-      <w:bookmarkStart w:id="39" w:name="_Toc79992990"/>
-      <w:bookmarkStart w:id="40" w:name="_Toc527548011"/>
-      <w:bookmarkStart w:id="41" w:name="_Toc487017244"/>
+      <w:bookmarkStart w:id="39" w:name="_Toc117304931"/>
+      <w:bookmarkStart w:id="40" w:name="_Toc79992990"/>
+      <w:bookmarkStart w:id="41" w:name="_Toc527548011"/>
+      <w:bookmarkStart w:id="42" w:name="_Toc487017244"/>
       <w:r>
         <w:rPr>
           <w:rFonts w:ascii="Times New Roman" w:hAnsi="Times New Roman"/>
         </w:rPr>
         <w:t>Lições aprendidas</w:t>
       </w:r>
-      <w:bookmarkEnd w:id="38"/>
       <w:bookmarkEnd w:id="39"/>
       <w:bookmarkEnd w:id="40"/>
       <w:bookmarkEnd w:id="41"/>
+      <w:bookmarkEnd w:id="42"/>
     </w:p>
     <w:tbl>
       <w:tblPr>
@@ -15937,13 +16058,11 @@
       <w:pPr>
         <w:pStyle w:val="Ttulo2"/>
       </w:pPr>
-      <w:bookmarkStart w:id="42" w:name="_Toc527548012"/>
-      <w:bookmarkStart w:id="43" w:name="_GoBack"/>
+      <w:bookmarkStart w:id="43" w:name="_Toc527548012"/>
+      <w:r>
+        <w:t>Referências</w:t>
+      </w:r>
       <w:bookmarkEnd w:id="43"/>
-      <w:r>
-        <w:t>Referências</w:t>
-      </w:r>
-      <w:bookmarkEnd w:id="42"/>
     </w:p>
     <w:p>
       <w:pPr>
@@ -15952,16 +16071,233 @@
         <w:rPr>
           <w:sz w:val="24"/>
           <w:szCs w:val="24"/>
+        </w:rPr>
+      </w:pPr>
+      <w:r>
+        <w:rPr>
+          <w:sz w:val="24"/>
+          <w:szCs w:val="24"/>
+        </w:rPr>
+        <w:t>Serviço Brasileiro</w:t>
+      </w:r>
+      <w:r>
+        <w:rPr>
+          <w:sz w:val="24"/>
+          <w:szCs w:val="24"/>
+        </w:rPr>
+        <w:t xml:space="preserve"> de Apoio às Micro e Pequenas Empresa – São Paulo (SEBRAE-SP). </w:t>
+      </w:r>
+      <w:proofErr w:type="gramStart"/>
+      <w:r>
+        <w:rPr>
+          <w:sz w:val="24"/>
+          <w:szCs w:val="24"/>
+        </w:rPr>
+        <w:t>Sebrae</w:t>
+      </w:r>
+      <w:proofErr w:type="gramEnd"/>
+      <w:r>
+        <w:rPr>
+          <w:sz w:val="24"/>
+          <w:szCs w:val="24"/>
+        </w:rPr>
+        <w:t xml:space="preserve"> SÃO PAULO SP. 2005. </w:t>
+      </w:r>
+      <w:r>
+        <w:rPr>
+          <w:b/>
+          <w:sz w:val="24"/>
+          <w:szCs w:val="24"/>
+        </w:rPr>
+        <w:t>Disponível em:</w:t>
+      </w:r>
+      <w:r>
+        <w:rPr>
+          <w:sz w:val="24"/>
+          <w:szCs w:val="24"/>
+        </w:rPr>
+        <w:t xml:space="preserve"> </w:t>
+      </w:r>
+      <w:hyperlink r:id="rId41" w:history="1">
+        <w:r>
+          <w:rPr>
+            <w:rStyle w:val="Hyperlink"/>
+            <w:sz w:val="24"/>
+            <w:szCs w:val="24"/>
+          </w:rPr>
+          <w:t>https://www.sebrae.com.br/Sebrae/Portal%20Sebrae/UFs/SP/Pesquisas/empreendedores.pdf</w:t>
+        </w:r>
+      </w:hyperlink>
+      <w:r>
+        <w:rPr>
+          <w:sz w:val="24"/>
+          <w:szCs w:val="24"/>
+        </w:rPr>
+        <w:t xml:space="preserve">. Acesso em: </w:t>
+      </w:r>
+      <w:r>
+        <w:rPr>
+          <w:sz w:val="24"/>
+          <w:szCs w:val="24"/>
+        </w:rPr>
+        <w:t>01-04-</w:t>
+      </w:r>
+      <w:r>
+        <w:rPr>
+          <w:sz w:val="24"/>
+          <w:szCs w:val="24"/>
+        </w:rPr>
+        <w:t>20</w:t>
+      </w:r>
+      <w:r>
+        <w:rPr>
+          <w:sz w:val="24"/>
+          <w:szCs w:val="24"/>
+        </w:rPr>
+        <w:t>23</w:t>
+      </w:r>
+      <w:r>
+        <w:rPr>
+          <w:sz w:val="24"/>
+          <w:szCs w:val="24"/>
+        </w:rPr>
+        <w:t xml:space="preserve">. </w:t>
+      </w:r>
+    </w:p>
+    <w:p>
+      <w:pPr>
+        <w:spacing w:before="280" w:after="280" w:line="360" w:lineRule="auto"/>
+        <w:jc w:val="both"/>
+        <w:rPr>
+          <w:sz w:val="24"/>
+          <w:szCs w:val="24"/>
           <w:lang w:val="en-US"/>
         </w:rPr>
       </w:pPr>
+      <w:r>
+        <w:rPr>
+          <w:sz w:val="24"/>
+          <w:szCs w:val="24"/>
+          <w:lang w:val="en-US"/>
+        </w:rPr>
+        <w:t>Rajneesh Gupta</w:t>
+      </w:r>
+      <w:r>
+        <w:rPr>
+          <w:sz w:val="24"/>
+          <w:szCs w:val="24"/>
+          <w:lang w:val="en-US"/>
+        </w:rPr>
+        <w:t xml:space="preserve">. </w:t>
+      </w:r>
       <w:proofErr w:type="gramStart"/>
       <w:r>
         <w:rPr>
+          <w:b/>
           <w:sz w:val="24"/>
           <w:szCs w:val="24"/>
           <w:lang w:val="en-US"/>
         </w:rPr>
+        <w:t xml:space="preserve">Hands-On Cybersecurity with </w:t>
+      </w:r>
+      <w:proofErr w:type="spellStart"/>
+      <w:r>
+        <w:rPr>
+          <w:b/>
+          <w:sz w:val="24"/>
+          <w:szCs w:val="24"/>
+          <w:lang w:val="en-US"/>
+        </w:rPr>
+        <w:t>Blockchain</w:t>
+      </w:r>
+      <w:proofErr w:type="spellEnd"/>
+      <w:r>
+        <w:rPr>
+          <w:b/>
+          <w:sz w:val="24"/>
+          <w:szCs w:val="24"/>
+          <w:lang w:val="en-US"/>
+        </w:rPr>
+        <w:t>.</w:t>
+      </w:r>
+      <w:proofErr w:type="gramEnd"/>
+      <w:r>
+        <w:rPr>
+          <w:sz w:val="24"/>
+          <w:szCs w:val="24"/>
+          <w:lang w:val="en-US"/>
+        </w:rPr>
+        <w:t xml:space="preserve"> </w:t>
+      </w:r>
+      <w:r>
+        <w:rPr>
+          <w:lang w:val="en-US"/>
+        </w:rPr>
+        <w:t>Birmingham</w:t>
+      </w:r>
+      <w:r>
+        <w:rPr>
+          <w:lang w:val="en-US"/>
+        </w:rPr>
+        <w:t>:</w:t>
+      </w:r>
+      <w:r>
+        <w:rPr>
+          <w:lang w:val="en-US"/>
+        </w:rPr>
+        <w:t xml:space="preserve"> B3 2PB</w:t>
+      </w:r>
+      <w:r>
+        <w:rPr>
+          <w:sz w:val="24"/>
+          <w:szCs w:val="24"/>
+          <w:lang w:val="en-US"/>
+        </w:rPr>
+        <w:t>, 20</w:t>
+      </w:r>
+      <w:r>
+        <w:rPr>
+          <w:sz w:val="24"/>
+          <w:szCs w:val="24"/>
+          <w:lang w:val="en-US"/>
+        </w:rPr>
+        <w:t>1</w:t>
+      </w:r>
+      <w:r>
+        <w:rPr>
+          <w:sz w:val="24"/>
+          <w:szCs w:val="24"/>
+          <w:lang w:val="en-US"/>
+        </w:rPr>
+        <w:t>8</w:t>
+      </w:r>
+      <w:r>
+        <w:rPr>
+          <w:sz w:val="24"/>
+          <w:szCs w:val="24"/>
+          <w:lang w:val="en-US"/>
+        </w:rPr>
+        <w:t>, p.130.</w:t>
+      </w:r>
+    </w:p>
+    <w:p>
+      <w:pPr>
+        <w:spacing w:before="280" w:after="280" w:line="360" w:lineRule="auto"/>
+        <w:jc w:val="both"/>
+        <w:rPr>
+          <w:sz w:val="24"/>
+          <w:szCs w:val="24"/>
+          <w:lang w:val="en-US"/>
+        </w:rPr>
+      </w:pPr>
+      <w:proofErr w:type="gramStart"/>
+      <w:r>
+        <w:rPr>
+          <w:sz w:val="24"/>
+          <w:szCs w:val="24"/>
+          <w:lang w:val="en-US"/>
+        </w:rPr>
+        <w:lastRenderedPageBreak/>
         <w:t xml:space="preserve">Bari, </w:t>
       </w:r>
       <w:proofErr w:type="spellStart"/>
@@ -16058,6 +16394,9 @@
         <w:t xml:space="preserve"> </w:t>
       </w:r>
       <w:r>
+        <w:rPr>
+          <w:lang w:val="en-US"/>
+        </w:rPr>
         <w:t>Birmingham</w:t>
       </w:r>
       <w:r>
@@ -16070,35 +16409,34 @@
       </w:r>
       <w:proofErr w:type="spellStart"/>
       <w:r>
+        <w:rPr>
+          <w:lang w:val="en-US"/>
+        </w:rPr>
         <w:t>Packt</w:t>
       </w:r>
       <w:proofErr w:type="spellEnd"/>
       <w:r>
-        <w:t xml:space="preserve"> </w:t>
-      </w:r>
-      <w:proofErr w:type="spellStart"/>
-      <w:r>
-        <w:t>Publishing</w:t>
-      </w:r>
-      <w:proofErr w:type="spellEnd"/>
-      <w:r>
-        <w:rPr>
-          <w:sz w:val="24"/>
-          <w:szCs w:val="24"/>
+        <w:rPr>
           <w:lang w:val="en-US"/>
         </w:rPr>
-        <w:t xml:space="preserve">, </w:t>
-      </w:r>
-      <w:proofErr w:type="gramStart"/>
+        <w:t xml:space="preserve"> Publishing</w:t>
+      </w:r>
       <w:r>
         <w:rPr>
           <w:sz w:val="24"/>
           <w:szCs w:val="24"/>
           <w:lang w:val="en-US"/>
         </w:rPr>
-        <w:t>2008</w:t>
-      </w:r>
-      <w:proofErr w:type="gramEnd"/>
+        <w:t>, 2008</w:t>
+      </w:r>
+      <w:r>
+        <w:rPr>
+          <w:sz w:val="24"/>
+          <w:szCs w:val="24"/>
+          <w:lang w:val="en-US"/>
+        </w:rPr>
+        <w:t>, p.9.</w:t>
+      </w:r>
     </w:p>
     <w:p>
       <w:pPr>
@@ -16121,10 +16459,10 @@
       </w:pPr>
     </w:p>
     <w:sectPr>
-      <w:headerReference w:type="even" r:id="rId41"/>
-      <w:headerReference w:type="default" r:id="rId42"/>
-      <w:footerReference w:type="even" r:id="rId43"/>
-      <w:footerReference w:type="default" r:id="rId44"/>
+      <w:headerReference w:type="even" r:id="rId42"/>
+      <w:headerReference w:type="default" r:id="rId43"/>
+      <w:footerReference w:type="even" r:id="rId44"/>
+      <w:footerReference w:type="default" r:id="rId45"/>
       <w:pgSz w:w="11909" w:h="16834"/>
       <w:pgMar w:top="1276" w:right="1797" w:bottom="1418" w:left="1797" w:header="709" w:footer="709" w:gutter="0"/>
       <w:pgNumType w:start="1"/>
@@ -16203,7 +16541,7 @@
         <w:noProof/>
         <w:color w:val="000000"/>
       </w:rPr>
-      <w:t>18</w:t>
+      <w:t>10</w:t>
     </w:r>
     <w:r>
       <w:rPr>
@@ -16284,7 +16622,7 @@
         <w:noProof/>
         <w:color w:val="000000"/>
       </w:rPr>
-      <w:t>19</w:t>
+      <w:t>9</w:t>
     </w:r>
     <w:r>
       <w:rPr>
@@ -18365,7 +18703,7 @@
   <w:abstractNum w:abstractNumId="20">
     <w:nsid w:val="59FB3DE9"/>
     <w:multiLevelType w:val="multilevel"/>
-    <w:tmpl w:val="931E612A"/>
+    <w:tmpl w:val="4B64C682"/>
     <w:lvl w:ilvl="0">
       <w:start w:val="1"/>
       <w:numFmt w:val="bullet"/>
@@ -18382,20 +18720,16 @@
         <w:sz w:val="20"/>
       </w:rPr>
     </w:lvl>
-    <w:lvl w:ilvl="1" w:tentative="1">
-      <w:start w:val="1"/>
-      <w:numFmt w:val="bullet"/>
-      <w:lvlText w:val="o"/>
+    <w:lvl w:ilvl="1">
+      <w:start w:val="1"/>
+      <w:numFmt w:val="decimal"/>
+      <w:lvlText w:val="%2"/>
       <w:lvlJc w:val="left"/>
       <w:pPr>
-        <w:tabs>
-          <w:tab w:val="num" w:pos="1440"/>
-        </w:tabs>
         <w:ind w:left="1440" w:hanging="360"/>
       </w:pPr>
       <w:rPr>
-        <w:rFonts w:ascii="Courier New" w:hAnsi="Courier New" w:hint="default"/>
-        <w:sz w:val="20"/>
+        <w:rFonts w:hint="default"/>
       </w:rPr>
     </w:lvl>
     <w:lvl w:ilvl="2" w:tentative="1">
@@ -22678,7 +23012,7 @@
 </file>
 
 <file path=customXml/itemProps2.xml><?xml version="1.0" encoding="utf-8"?>
-<ds:datastoreItem xmlns:ds="http://schemas.openxmlformats.org/officeDocument/2006/customXml" ds:itemID="{9493B7D1-1700-4A1A-8CD1-5B9FD4E994BD}">
+<ds:datastoreItem xmlns:ds="http://schemas.openxmlformats.org/officeDocument/2006/customXml" ds:itemID="{77D9905C-DD3D-4C4F-9D63-EB4C6748816E}">
   <ds:schemaRefs>
     <ds:schemaRef ds:uri="http://schemas.openxmlformats.org/officeDocument/2006/bibliography"/>
   </ds:schemaRefs>

</xml_diff>

<commit_message>
Ajustes da etapa 1
</commit_message>
<xml_diff>
--- a/RT_ProjetoIntegrado.docx
+++ b/RT_ProjetoIntegrado.docx
@@ -441,7 +441,14 @@
           <w:sz w:val="24"/>
           <w:szCs w:val="24"/>
         </w:rPr>
-        <w:t>02/2023</w:t>
+        <w:t>10</w:t>
+      </w:r>
+      <w:r>
+        <w:rPr>
+          <w:sz w:val="24"/>
+          <w:szCs w:val="24"/>
+        </w:rPr>
+        <w:t>/2023</w:t>
       </w:r>
     </w:p>
     <w:p>
@@ -3481,7 +3488,25 @@
               <w:rPr>
                 <w:rFonts w:ascii="Arial" w:eastAsia="Arial" w:hAnsi="Arial" w:cs="Arial"/>
               </w:rPr>
-              <w:t>24 / 03 / 23</w:t>
+              <w:t>13</w:t>
+            </w:r>
+            <w:r>
+              <w:rPr>
+                <w:rFonts w:ascii="Arial" w:eastAsia="Arial" w:hAnsi="Arial" w:cs="Arial"/>
+              </w:rPr>
+              <w:t xml:space="preserve"> / </w:t>
+            </w:r>
+            <w:r>
+              <w:rPr>
+                <w:rFonts w:ascii="Arial" w:eastAsia="Arial" w:hAnsi="Arial" w:cs="Arial"/>
+              </w:rPr>
+              <w:t>08</w:t>
+            </w:r>
+            <w:r>
+              <w:rPr>
+                <w:rFonts w:ascii="Arial" w:eastAsia="Arial" w:hAnsi="Arial" w:cs="Arial"/>
+              </w:rPr>
+              <w:t xml:space="preserve"> / 23</w:t>
             </w:r>
           </w:p>
         </w:tc>
@@ -3506,7 +3531,25 @@
               <w:rPr>
                 <w:rFonts w:ascii="Arial" w:eastAsia="Arial" w:hAnsi="Arial" w:cs="Arial"/>
               </w:rPr>
-              <w:t>24 / 04 / 23</w:t>
+              <w:t>01</w:t>
+            </w:r>
+            <w:r>
+              <w:rPr>
+                <w:rFonts w:ascii="Arial" w:eastAsia="Arial" w:hAnsi="Arial" w:cs="Arial"/>
+              </w:rPr>
+              <w:t xml:space="preserve"> / </w:t>
+            </w:r>
+            <w:r>
+              <w:rPr>
+                <w:rFonts w:ascii="Arial" w:eastAsia="Arial" w:hAnsi="Arial" w:cs="Arial"/>
+              </w:rPr>
+              <w:t>10</w:t>
+            </w:r>
+            <w:r>
+              <w:rPr>
+                <w:rFonts w:ascii="Arial" w:eastAsia="Arial" w:hAnsi="Arial" w:cs="Arial"/>
+              </w:rPr>
+              <w:t xml:space="preserve"> / 23</w:t>
             </w:r>
           </w:p>
         </w:tc>
@@ -3601,7 +3644,7 @@
               <w:rPr>
                 <w:rFonts w:ascii="Arial" w:eastAsia="Arial" w:hAnsi="Arial" w:cs="Arial"/>
               </w:rPr>
-              <w:t>25 / 04 / 23</w:t>
+              <w:t>01 / 10 / 23</w:t>
             </w:r>
           </w:p>
         </w:tc>
@@ -3626,7 +3669,7 @@
               <w:rPr>
                 <w:rFonts w:ascii="Arial" w:eastAsia="Arial" w:hAnsi="Arial" w:cs="Arial"/>
               </w:rPr>
-              <w:t>26 / 04 / 23</w:t>
+              <w:t>07 / 10 / 23</w:t>
             </w:r>
           </w:p>
         </w:tc>
@@ -3655,15 +3698,8 @@
               <w:rPr>
                 <w:rFonts w:ascii="Arial" w:eastAsia="Arial" w:hAnsi="Arial" w:cs="Arial"/>
               </w:rPr>
-              <w:t>Implantação e treinamento do sistema</w:t>
-            </w:r>
-          </w:p>
-          <w:p>
-            <w:pPr>
-              <w:rPr>
-                <w:rFonts w:ascii="Arial" w:eastAsia="Arial" w:hAnsi="Arial" w:cs="Arial"/>
-              </w:rPr>
-            </w:pPr>
+              <w:t>Homologação</w:t>
+            </w:r>
           </w:p>
         </w:tc>
         <w:tc>
@@ -3687,7 +3723,7 @@
               <w:rPr>
                 <w:rFonts w:ascii="Arial" w:eastAsia="Arial" w:hAnsi="Arial" w:cs="Arial"/>
               </w:rPr>
-              <w:t>Processamento das informações coletadas e definidas</w:t>
+              <w:t>Homologação do projeto desenvolvido</w:t>
             </w:r>
           </w:p>
         </w:tc>
@@ -3714,7 +3750,25 @@
               <w:rPr>
                 <w:rFonts w:ascii="Arial" w:eastAsia="Arial" w:hAnsi="Arial" w:cs="Arial"/>
               </w:rPr>
-              <w:t>28 / 04 / 23</w:t>
+              <w:t>15</w:t>
+            </w:r>
+            <w:r>
+              <w:rPr>
+                <w:rFonts w:ascii="Arial" w:eastAsia="Arial" w:hAnsi="Arial" w:cs="Arial"/>
+              </w:rPr>
+              <w:t xml:space="preserve"> / </w:t>
+            </w:r>
+            <w:r>
+              <w:rPr>
+                <w:rFonts w:ascii="Arial" w:eastAsia="Arial" w:hAnsi="Arial" w:cs="Arial"/>
+              </w:rPr>
+              <w:t>10</w:t>
+            </w:r>
+            <w:r>
+              <w:rPr>
+                <w:rFonts w:ascii="Arial" w:eastAsia="Arial" w:hAnsi="Arial" w:cs="Arial"/>
+              </w:rPr>
+              <w:t xml:space="preserve"> / 23</w:t>
             </w:r>
           </w:p>
         </w:tc>
@@ -3739,7 +3793,25 @@
               <w:rPr>
                 <w:rFonts w:ascii="Arial" w:eastAsia="Arial" w:hAnsi="Arial" w:cs="Arial"/>
               </w:rPr>
-              <w:t>30 / 04 / 23</w:t>
+              <w:t>21</w:t>
+            </w:r>
+            <w:r>
+              <w:rPr>
+                <w:rFonts w:ascii="Arial" w:eastAsia="Arial" w:hAnsi="Arial" w:cs="Arial"/>
+              </w:rPr>
+              <w:t xml:space="preserve"> / </w:t>
+            </w:r>
+            <w:r>
+              <w:rPr>
+                <w:rFonts w:ascii="Arial" w:eastAsia="Arial" w:hAnsi="Arial" w:cs="Arial"/>
+              </w:rPr>
+              <w:t>10</w:t>
+            </w:r>
+            <w:r>
+              <w:rPr>
+                <w:rFonts w:ascii="Arial" w:eastAsia="Arial" w:hAnsi="Arial" w:cs="Arial"/>
+              </w:rPr>
+              <w:t xml:space="preserve"> / 23</w:t>
             </w:r>
           </w:p>
         </w:tc>
@@ -3768,12 +3840,11 @@
               <w:rPr>
                 <w:rFonts w:ascii="Arial" w:eastAsia="Arial" w:hAnsi="Arial" w:cs="Arial"/>
               </w:rPr>
-              <w:t>Correções pós-produção</w:t>
-            </w:r>
-          </w:p>
-          <w:p>
-            <w:pPr>
-              <w:ind w:firstLine="5"/>
+              <w:t>Implantação e treinamento do sistema</w:t>
+            </w:r>
+          </w:p>
+          <w:p>
+            <w:pPr>
               <w:rPr>
                 <w:rFonts w:ascii="Arial" w:eastAsia="Arial" w:hAnsi="Arial" w:cs="Arial"/>
               </w:rPr>
@@ -3801,6 +3872,156 @@
               <w:rPr>
                 <w:rFonts w:ascii="Arial" w:eastAsia="Arial" w:hAnsi="Arial" w:cs="Arial"/>
               </w:rPr>
+              <w:t>Processamento das informações coletadas e definidas</w:t>
+            </w:r>
+          </w:p>
+        </w:tc>
+      </w:tr>
+      <w:tr>
+        <w:tc>
+          <w:tcPr>
+            <w:tcW w:w="1235" w:type="dxa"/>
+            <w:tcBorders>
+              <w:top w:val="single" w:sz="4" w:space="0" w:color="000000"/>
+              <w:left w:val="single" w:sz="4" w:space="0" w:color="000000"/>
+              <w:bottom w:val="single" w:sz="4" w:space="0" w:color="000000"/>
+              <w:right w:val="single" w:sz="4" w:space="0" w:color="000000"/>
+            </w:tcBorders>
+          </w:tcPr>
+          <w:p>
+            <w:pPr>
+              <w:jc w:val="center"/>
+              <w:rPr>
+                <w:rFonts w:ascii="Arial" w:eastAsia="Arial" w:hAnsi="Arial" w:cs="Arial"/>
+              </w:rPr>
+            </w:pPr>
+            <w:r>
+              <w:rPr>
+                <w:rFonts w:ascii="Arial" w:eastAsia="Arial" w:hAnsi="Arial" w:cs="Arial"/>
+              </w:rPr>
+              <w:t>15</w:t>
+            </w:r>
+            <w:r>
+              <w:rPr>
+                <w:rFonts w:ascii="Arial" w:eastAsia="Arial" w:hAnsi="Arial" w:cs="Arial"/>
+              </w:rPr>
+              <w:t xml:space="preserve"> / </w:t>
+            </w:r>
+            <w:r>
+              <w:rPr>
+                <w:rFonts w:ascii="Arial" w:eastAsia="Arial" w:hAnsi="Arial" w:cs="Arial"/>
+              </w:rPr>
+              <w:t>10</w:t>
+            </w:r>
+            <w:r>
+              <w:rPr>
+                <w:rFonts w:ascii="Arial" w:eastAsia="Arial" w:hAnsi="Arial" w:cs="Arial"/>
+              </w:rPr>
+              <w:t xml:space="preserve"> / 23</w:t>
+            </w:r>
+          </w:p>
+        </w:tc>
+        <w:tc>
+          <w:tcPr>
+            <w:tcW w:w="1235" w:type="dxa"/>
+            <w:tcBorders>
+              <w:top w:val="single" w:sz="4" w:space="0" w:color="000000"/>
+              <w:left w:val="single" w:sz="4" w:space="0" w:color="000000"/>
+              <w:bottom w:val="single" w:sz="4" w:space="0" w:color="000000"/>
+              <w:right w:val="single" w:sz="4" w:space="0" w:color="000000"/>
+            </w:tcBorders>
+          </w:tcPr>
+          <w:p>
+            <w:pPr>
+              <w:jc w:val="center"/>
+              <w:rPr>
+                <w:rFonts w:ascii="Arial" w:eastAsia="Arial" w:hAnsi="Arial" w:cs="Arial"/>
+              </w:rPr>
+            </w:pPr>
+            <w:r>
+              <w:rPr>
+                <w:rFonts w:ascii="Arial" w:eastAsia="Arial" w:hAnsi="Arial" w:cs="Arial"/>
+              </w:rPr>
+              <w:t>30</w:t>
+            </w:r>
+            <w:r>
+              <w:rPr>
+                <w:rFonts w:ascii="Arial" w:eastAsia="Arial" w:hAnsi="Arial" w:cs="Arial"/>
+              </w:rPr>
+              <w:t xml:space="preserve"> / </w:t>
+            </w:r>
+            <w:r>
+              <w:rPr>
+                <w:rFonts w:ascii="Arial" w:eastAsia="Arial" w:hAnsi="Arial" w:cs="Arial"/>
+              </w:rPr>
+              <w:t>10</w:t>
+            </w:r>
+            <w:r>
+              <w:rPr>
+                <w:rFonts w:ascii="Arial" w:eastAsia="Arial" w:hAnsi="Arial" w:cs="Arial"/>
+              </w:rPr>
+              <w:t xml:space="preserve"> / 23</w:t>
+            </w:r>
+          </w:p>
+        </w:tc>
+        <w:tc>
+          <w:tcPr>
+            <w:tcW w:w="3701" w:type="dxa"/>
+            <w:tcBorders>
+              <w:top w:val="single" w:sz="4" w:space="0" w:color="000000"/>
+              <w:left w:val="single" w:sz="4" w:space="0" w:color="000000"/>
+              <w:bottom w:val="single" w:sz="4" w:space="0" w:color="000000"/>
+              <w:right w:val="single" w:sz="4" w:space="0" w:color="000000"/>
+            </w:tcBorders>
+          </w:tcPr>
+          <w:p>
+            <w:pPr>
+              <w:pStyle w:val="PargrafodaLista"/>
+              <w:numPr>
+                <w:ilvl w:val="0"/>
+                <w:numId w:val="25"/>
+              </w:numPr>
+              <w:rPr>
+                <w:rFonts w:ascii="Arial" w:eastAsia="Arial" w:hAnsi="Arial" w:cs="Arial"/>
+              </w:rPr>
+            </w:pPr>
+            <w:r>
+              <w:rPr>
+                <w:rFonts w:ascii="Arial" w:eastAsia="Arial" w:hAnsi="Arial" w:cs="Arial"/>
+              </w:rPr>
+              <w:t>Correções pós-produção</w:t>
+            </w:r>
+          </w:p>
+          <w:p>
+            <w:pPr>
+              <w:ind w:firstLine="5"/>
+              <w:rPr>
+                <w:rFonts w:ascii="Arial" w:eastAsia="Arial" w:hAnsi="Arial" w:cs="Arial"/>
+              </w:rPr>
+            </w:pPr>
+          </w:p>
+        </w:tc>
+        <w:tc>
+          <w:tcPr>
+            <w:tcW w:w="2551" w:type="dxa"/>
+            <w:tcBorders>
+              <w:top w:val="single" w:sz="4" w:space="0" w:color="000000"/>
+              <w:left w:val="single" w:sz="4" w:space="0" w:color="000000"/>
+              <w:bottom w:val="single" w:sz="4" w:space="0" w:color="000000"/>
+              <w:right w:val="single" w:sz="4" w:space="0" w:color="000000"/>
+            </w:tcBorders>
+          </w:tcPr>
+          <w:p>
+            <w:pPr>
+              <w:ind w:right="71"/>
+              <w:rPr>
+                <w:rFonts w:ascii="Arial" w:eastAsia="Arial" w:hAnsi="Arial" w:cs="Arial"/>
+              </w:rPr>
+            </w:pPr>
+            <w:r>
+              <w:rPr>
+                <w:rFonts w:ascii="Arial" w:eastAsia="Arial" w:hAnsi="Arial" w:cs="Arial"/>
+              </w:rPr>
               <w:t>Correções do resultado produzido</w:t>
             </w:r>
           </w:p>
@@ -3987,7 +4208,21 @@
           <w:sz w:val="24"/>
           <w:szCs w:val="24"/>
         </w:rPr>
-        <w:t xml:space="preserve">Serviço Brasileiro de Apoio às Micro e Pequenas Empresa – São Paulo (SEBRAE-SP). </w:t>
+        <w:t>Serviço Brasileiro de Apoio às Micro e Pequenas Empresa – São Paulo (SEBRAE-SP</w:t>
+      </w:r>
+      <w:r>
+        <w:rPr>
+          <w:sz w:val="24"/>
+          <w:szCs w:val="24"/>
+        </w:rPr>
+        <w:t>, 2005</w:t>
+      </w:r>
+      <w:r>
+        <w:rPr>
+          <w:sz w:val="24"/>
+          <w:szCs w:val="24"/>
+        </w:rPr>
+        <w:t xml:space="preserve">). </w:t>
       </w:r>
       <w:r>
         <w:rPr>
@@ -4175,23 +4410,21 @@
           <w:sz w:val="24"/>
           <w:szCs w:val="24"/>
         </w:rPr>
-        <w:t xml:space="preserve">Fonte: </w:t>
-      </w:r>
-      <w:proofErr w:type="gramStart"/>
-      <w:r>
-        <w:rPr>
-          <w:sz w:val="24"/>
-          <w:szCs w:val="24"/>
-        </w:rPr>
-        <w:t>Sebrae</w:t>
-      </w:r>
-      <w:proofErr w:type="gramEnd"/>
+        <w:t>Fonte: SEBRAE</w:t>
+      </w:r>
       <w:r>
         <w:rPr>
           <w:sz w:val="24"/>
           <w:szCs w:val="24"/>
         </w:rPr>
         <w:t>-SP</w:t>
+      </w:r>
+      <w:r>
+        <w:rPr>
+          <w:sz w:val="24"/>
+          <w:szCs w:val="24"/>
+        </w:rPr>
+        <w:t>, 2005</w:t>
       </w:r>
       <w:r>
         <w:rPr>
@@ -4762,7 +4995,35 @@
           <w:sz w:val="24"/>
           <w:szCs w:val="24"/>
         </w:rPr>
-        <w:t>Cadastramento e gerenciamento de perfis de acesso</w:t>
+        <w:t>Cadastra</w:t>
+      </w:r>
+      <w:r>
+        <w:rPr>
+          <w:sz w:val="24"/>
+          <w:szCs w:val="24"/>
+        </w:rPr>
+        <w:t>r</w:t>
+      </w:r>
+      <w:r>
+        <w:rPr>
+          <w:sz w:val="24"/>
+          <w:szCs w:val="24"/>
+        </w:rPr>
+        <w:t xml:space="preserve"> e gerencia</w:t>
+      </w:r>
+      <w:r>
+        <w:rPr>
+          <w:sz w:val="24"/>
+          <w:szCs w:val="24"/>
+        </w:rPr>
+        <w:t>r de forma simples os</w:t>
+      </w:r>
+      <w:r>
+        <w:rPr>
+          <w:sz w:val="24"/>
+          <w:szCs w:val="24"/>
+        </w:rPr>
+        <w:t xml:space="preserve"> perfis de acesso</w:t>
       </w:r>
       <w:r>
         <w:rPr>
@@ -4791,7 +5052,49 @@
           <w:sz w:val="24"/>
           <w:szCs w:val="24"/>
         </w:rPr>
-        <w:t>Cadastramento e gerenciamento de usuários;</w:t>
+        <w:t>Cadastra</w:t>
+      </w:r>
+      <w:r>
+        <w:rPr>
+          <w:sz w:val="24"/>
+          <w:szCs w:val="24"/>
+        </w:rPr>
+        <w:t>r</w:t>
+      </w:r>
+      <w:r>
+        <w:rPr>
+          <w:sz w:val="24"/>
+          <w:szCs w:val="24"/>
+        </w:rPr>
+        <w:t xml:space="preserve"> e gerencia</w:t>
+      </w:r>
+      <w:r>
+        <w:rPr>
+          <w:sz w:val="24"/>
+          <w:szCs w:val="24"/>
+        </w:rPr>
+        <w:t>r os</w:t>
+      </w:r>
+      <w:r>
+        <w:rPr>
+          <w:sz w:val="24"/>
+          <w:szCs w:val="24"/>
+        </w:rPr>
+        <w:t xml:space="preserve"> usuários</w:t>
+      </w:r>
+      <w:r>
+        <w:rPr>
+          <w:sz w:val="24"/>
+          <w:szCs w:val="24"/>
+        </w:rPr>
+        <w:t xml:space="preserve"> a suas respectivas funcionalidades</w:t>
+      </w:r>
+      <w:r>
+        <w:rPr>
+          <w:sz w:val="24"/>
+          <w:szCs w:val="24"/>
+        </w:rPr>
+        <w:t>;</w:t>
       </w:r>
     </w:p>
     <w:p>
@@ -4813,7 +5116,42 @@
           <w:sz w:val="24"/>
           <w:szCs w:val="24"/>
         </w:rPr>
-        <w:t>Gerenciar páginas do site;</w:t>
+        <w:t xml:space="preserve">Gerenciar </w:t>
+      </w:r>
+      <w:r>
+        <w:rPr>
+          <w:sz w:val="24"/>
+          <w:szCs w:val="24"/>
+        </w:rPr>
+        <w:t xml:space="preserve">de forma simples e objetiva as </w:t>
+      </w:r>
+      <w:r>
+        <w:rPr>
+          <w:sz w:val="24"/>
+          <w:szCs w:val="24"/>
+        </w:rPr>
+        <w:t xml:space="preserve">páginas </w:t>
+      </w:r>
+      <w:r>
+        <w:rPr>
+          <w:sz w:val="24"/>
+          <w:szCs w:val="24"/>
+        </w:rPr>
+        <w:t xml:space="preserve">e conteúdos </w:t>
+      </w:r>
+      <w:r>
+        <w:rPr>
+          <w:sz w:val="24"/>
+          <w:szCs w:val="24"/>
+        </w:rPr>
+        <w:t>do site;</w:t>
+      </w:r>
+      <w:r>
+        <w:rPr>
+          <w:sz w:val="24"/>
+          <w:szCs w:val="24"/>
+        </w:rPr>
+        <w:t xml:space="preserve"> </w:t>
       </w:r>
     </w:p>
     <w:p>
@@ -4835,37 +5173,23 @@
           <w:sz w:val="24"/>
           <w:szCs w:val="24"/>
         </w:rPr>
-        <w:t>Gerenciar conteúdo das páginas do site;</w:t>
+        <w:t>Compartilhas entre os respectivos colaboradores seus próprios documentos, simplificando o processo reduzindo o consumo de papel e contribuindo para o meio ambiente</w:t>
+      </w:r>
+      <w:r>
+        <w:rPr>
+          <w:sz w:val="24"/>
+          <w:szCs w:val="24"/>
+        </w:rPr>
+        <w:t>.</w:t>
       </w:r>
     </w:p>
     <w:p>
       <w:pPr>
-        <w:numPr>
-          <w:ilvl w:val="0"/>
-          <w:numId w:val="8"/>
-        </w:numPr>
-        <w:suppressAutoHyphens/>
-        <w:spacing w:line="360" w:lineRule="auto"/>
-        <w:jc w:val="both"/>
-        <w:rPr>
-          <w:sz w:val="24"/>
-          <w:szCs w:val="24"/>
-        </w:rPr>
-      </w:pPr>
-      <w:r>
-        <w:rPr>
-          <w:sz w:val="24"/>
-          <w:szCs w:val="24"/>
-        </w:rPr>
-        <w:t>Publicar documentos de colaborador e vincular automaticamente aos seus respectivos usuários.</w:t>
-      </w:r>
-    </w:p>
-    <w:p>
-      <w:pPr>
         <w:pStyle w:val="Ttulo2"/>
       </w:pPr>
       <w:bookmarkStart w:id="6" w:name="_Toc527547993"/>
       <w:r>
+        <w:lastRenderedPageBreak/>
         <w:t>D</w:t>
       </w:r>
       <w:r>
@@ -4898,7 +5222,7 @@
     <w:tbl>
       <w:tblPr>
         <w:tblStyle w:val="a0"/>
-        <w:tblW w:w="8150" w:type="dxa"/>
+        <w:tblW w:w="9230" w:type="dxa"/>
         <w:tblBorders>
           <w:top w:val="single" w:sz="4" w:space="0" w:color="000000"/>
           <w:left w:val="single" w:sz="4" w:space="0" w:color="000000"/>
@@ -4911,15 +5235,15 @@
         <w:tblLook w:val="0000" w:firstRow="0" w:lastRow="0" w:firstColumn="0" w:lastColumn="0" w:noHBand="0" w:noVBand="0"/>
       </w:tblPr>
       <w:tblGrid>
-        <w:gridCol w:w="8150"/>
+        <w:gridCol w:w="9230"/>
       </w:tblGrid>
       <w:tr>
         <w:trPr>
-          <w:trHeight w:val="3400"/>
+          <w:trHeight w:val="7646"/>
         </w:trPr>
         <w:tc>
           <w:tcPr>
-            <w:tcW w:w="8150" w:type="dxa"/>
+            <w:tcW w:w="9230" w:type="dxa"/>
             <w:tcMar>
               <w:top w:w="0" w:type="dxa"/>
               <w:bottom w:w="0" w:type="dxa"/>
@@ -4944,7 +5268,6 @@
                 <w:szCs w:val="24"/>
               </w:rPr>
             </w:pPr>
-            <w:bookmarkStart w:id="9" w:name="_GoBack"/>
             <w:r>
               <w:rPr>
                 <w:noProof/>
@@ -4953,10 +5276,10 @@
                 <w:szCs w:val="24"/>
               </w:rPr>
               <w:drawing>
-                <wp:inline distT="0" distB="0" distL="0" distR="0" wp14:anchorId="6591484B" wp14:editId="437BF23C">
-                  <wp:extent cx="5137150" cy="3632200"/>
-                  <wp:effectExtent l="0" t="0" r="6350" b="6350"/>
-                  <wp:docPr id="9" name="Imagem 9"/>
+                <wp:inline distT="0" distB="0" distL="0" distR="0" wp14:anchorId="6C17003F" wp14:editId="78E3D8BC">
+                  <wp:extent cx="5735840" cy="4757057"/>
+                  <wp:effectExtent l="0" t="0" r="0" b="5715"/>
+                  <wp:docPr id="10" name="Imagem 10" descr="C:\Repositorios\projeto-integrado\Caso_de_Uso.drawio.png"/>
                   <wp:cNvGraphicFramePr>
                     <a:graphicFrameLocks xmlns:a="http://schemas.openxmlformats.org/drawingml/2006/main" noChangeAspect="1"/>
                   </wp:cNvGraphicFramePr>
@@ -4964,8 +5287,10 @@
                     <a:graphicData uri="http://schemas.openxmlformats.org/drawingml/2006/picture">
                       <pic:pic xmlns:pic="http://schemas.openxmlformats.org/drawingml/2006/picture">
                         <pic:nvPicPr>
-                          <pic:cNvPr id="0" name="Caso_de_Uso.drawio.png"/>
-                          <pic:cNvPicPr/>
+                          <pic:cNvPr id="0" name="Picture 2" descr="C:\Repositorios\projeto-integrado\Caso_de_Uso.drawio.png"/>
+                          <pic:cNvPicPr>
+                            <a:picLocks noChangeAspect="1" noChangeArrowheads="1"/>
+                          </pic:cNvPicPr>
                         </pic:nvPicPr>
                         <pic:blipFill>
                           <a:blip r:embed="rId11">
@@ -4975,18 +5300,23 @@
                               </a:ext>
                             </a:extLst>
                           </a:blip>
+                          <a:srcRect/>
                           <a:stretch>
                             <a:fillRect/>
                           </a:stretch>
                         </pic:blipFill>
-                        <pic:spPr>
+                        <pic:spPr bwMode="auto">
                           <a:xfrm>
                             <a:off x="0" y="0"/>
-                            <a:ext cx="5137150" cy="3632200"/>
+                            <a:ext cx="5737853" cy="4758726"/>
                           </a:xfrm>
                           <a:prstGeom prst="rect">
                             <a:avLst/>
                           </a:prstGeom>
+                          <a:noFill/>
+                          <a:ln>
+                            <a:noFill/>
+                          </a:ln>
                         </pic:spPr>
                       </pic:pic>
                     </a:graphicData>
@@ -4994,7 +5324,6 @@
                 </wp:inline>
               </w:drawing>
             </w:r>
-            <w:bookmarkEnd w:id="9"/>
           </w:p>
         </w:tc>
       </w:tr>
@@ -5010,22 +5339,22 @@
           <w:rFonts w:ascii="Times New Roman" w:hAnsi="Times New Roman"/>
         </w:rPr>
       </w:pPr>
-      <w:bookmarkStart w:id="10" w:name="_heading=h.e4qgsirqegbo" w:colFirst="0" w:colLast="0"/>
-      <w:bookmarkStart w:id="11" w:name="_Toc476472322"/>
-      <w:bookmarkStart w:id="12" w:name="_Toc421735552"/>
-      <w:bookmarkStart w:id="13" w:name="_Toc79992972"/>
-      <w:bookmarkStart w:id="14" w:name="_Toc527547995"/>
+      <w:bookmarkStart w:id="9" w:name="_heading=h.e4qgsirqegbo" w:colFirst="0" w:colLast="0"/>
+      <w:bookmarkStart w:id="10" w:name="_Toc476472322"/>
+      <w:bookmarkStart w:id="11" w:name="_Toc421735552"/>
+      <w:bookmarkStart w:id="12" w:name="_Toc79992972"/>
+      <w:bookmarkStart w:id="13" w:name="_Toc527547995"/>
+      <w:bookmarkEnd w:id="9"/>
+      <w:r>
+        <w:rPr>
+          <w:rFonts w:ascii="Times New Roman" w:hAnsi="Times New Roman"/>
+        </w:rPr>
+        <w:t>Requisitos Funcionais</w:t>
+      </w:r>
       <w:bookmarkEnd w:id="10"/>
-      <w:r>
-        <w:rPr>
-          <w:rFonts w:ascii="Times New Roman" w:hAnsi="Times New Roman"/>
-        </w:rPr>
-        <w:t>Requisitos Funcionais</w:t>
-      </w:r>
       <w:bookmarkEnd w:id="11"/>
       <w:bookmarkEnd w:id="12"/>
       <w:bookmarkEnd w:id="13"/>
-      <w:bookmarkEnd w:id="14"/>
     </w:p>
     <w:tbl>
       <w:tblPr>
@@ -5195,6 +5524,9 @@
               <w:t xml:space="preserve"> alterar a senha no primeiro acesso</w:t>
             </w:r>
             <w:r>
+              <w:t xml:space="preserve"> quando o usuário não estiver sido configurado o serviço SMTP</w:t>
+            </w:r>
+            <w:r>
               <w:t>.</w:t>
             </w:r>
           </w:p>
@@ -5274,7 +5606,6 @@
               <w:t xml:space="preserve">o </w:t>
             </w:r>
             <w:r>
-              <w:lastRenderedPageBreak/>
               <w:t>sistema.</w:t>
             </w:r>
           </w:p>
@@ -5291,7 +5622,6 @@
               <w:jc w:val="center"/>
             </w:pPr>
             <w:r>
-              <w:lastRenderedPageBreak/>
               <w:t>B</w:t>
             </w:r>
           </w:p>
@@ -5325,7 +5655,6 @@
               <w:spacing w:line="360" w:lineRule="auto"/>
             </w:pPr>
             <w:r>
-              <w:lastRenderedPageBreak/>
               <w:t>RF03</w:t>
             </w:r>
           </w:p>
@@ -5353,7 +5682,13 @@
               <w:t xml:space="preserve"> </w:t>
             </w:r>
             <w:r>
-              <w:t>usuário n</w:t>
+              <w:t>usuário</w:t>
+            </w:r>
+            <w:r>
+              <w:t xml:space="preserve"> om um nível de acesso padrão apenas para visualizar os próprios documentos</w:t>
+            </w:r>
+            <w:r>
+              <w:t xml:space="preserve"> n</w:t>
             </w:r>
             <w:r>
               <w:t xml:space="preserve">o </w:t>
@@ -5495,6 +5830,7 @@
               <w:spacing w:line="360" w:lineRule="auto"/>
             </w:pPr>
             <w:r>
+              <w:lastRenderedPageBreak/>
               <w:t>RF05</w:t>
             </w:r>
           </w:p>
@@ -5821,10 +6157,7 @@
               <w:spacing w:line="360" w:lineRule="auto"/>
             </w:pPr>
             <w:r>
-              <w:t xml:space="preserve">O sistema deve permitir que todas </w:t>
-            </w:r>
-            <w:r>
-              <w:t xml:space="preserve">as operações </w:t>
+              <w:t xml:space="preserve">O sistema deve permitir que todas as operações </w:t>
             </w:r>
             <w:proofErr w:type="gramStart"/>
             <w:r>
@@ -5916,7 +6249,13 @@
               <w:t xml:space="preserve"> </w:t>
             </w:r>
             <w:r>
-              <w:t>gerir de conteúdo do site.</w:t>
+              <w:t>gerir de conteúdo do site</w:t>
+            </w:r>
+            <w:r>
+              <w:t xml:space="preserve"> de acordo com a configuração de nível de acesso atribuída ao mesmo</w:t>
+            </w:r>
+            <w:r>
+              <w:t>.</w:t>
             </w:r>
           </w:p>
         </w:tc>
@@ -5980,19 +6319,15 @@
               <w:spacing w:line="360" w:lineRule="auto"/>
             </w:pPr>
             <w:r>
-              <w:t>O sistema deve redirecionar os u</w:t>
-            </w:r>
-            <w:r>
-              <w:t xml:space="preserve">suários </w:t>
-            </w:r>
-            <w:r>
-              <w:t xml:space="preserve">que não estejam autenticados para </w:t>
-            </w:r>
-            <w:r>
-              <w:t>o site</w:t>
-            </w:r>
-            <w:r>
-              <w:t>.</w:t>
+              <w:t xml:space="preserve">O sistema deve permitir que o usuário visitante </w:t>
+            </w:r>
+            <w:proofErr w:type="gramStart"/>
+            <w:r>
+              <w:t>registre</w:t>
+            </w:r>
+            <w:proofErr w:type="gramEnd"/>
+            <w:r>
+              <w:t xml:space="preserve"> informações de contato.</w:t>
             </w:r>
           </w:p>
         </w:tc>
@@ -6024,151 +6359,7 @@
               <w:jc w:val="center"/>
             </w:pPr>
             <w:r>
-              <w:t>A</w:t>
-            </w:r>
-          </w:p>
-        </w:tc>
-      </w:tr>
-      <w:tr>
-        <w:tc>
-          <w:tcPr>
-            <w:tcW w:w="1028" w:type="dxa"/>
-            <w:shd w:val="clear" w:color="auto" w:fill="auto"/>
-          </w:tcPr>
-          <w:p>
-            <w:pPr>
-              <w:suppressAutoHyphens/>
-              <w:spacing w:line="360" w:lineRule="auto"/>
-            </w:pPr>
-            <w:r>
-              <w:t>RF12</w:t>
-            </w:r>
-          </w:p>
-        </w:tc>
-        <w:tc>
-          <w:tcPr>
-            <w:tcW w:w="5317" w:type="dxa"/>
-            <w:shd w:val="clear" w:color="auto" w:fill="auto"/>
-          </w:tcPr>
-          <w:p>
-            <w:pPr>
-              <w:suppressAutoHyphens/>
-              <w:spacing w:line="360" w:lineRule="auto"/>
-            </w:pPr>
-            <w:r>
-              <w:t xml:space="preserve">O sistema deve permitir que o usuário visitante </w:t>
-            </w:r>
-            <w:proofErr w:type="gramStart"/>
-            <w:r>
-              <w:t>registre</w:t>
-            </w:r>
-            <w:proofErr w:type="gramEnd"/>
-            <w:r>
-              <w:t xml:space="preserve"> informações de contato.</w:t>
-            </w:r>
-          </w:p>
-        </w:tc>
-        <w:tc>
-          <w:tcPr>
-            <w:tcW w:w="1452" w:type="dxa"/>
-            <w:shd w:val="clear" w:color="auto" w:fill="auto"/>
-          </w:tcPr>
-          <w:p>
-            <w:pPr>
-              <w:suppressAutoHyphens/>
-              <w:spacing w:line="360" w:lineRule="auto"/>
-              <w:jc w:val="center"/>
-            </w:pPr>
-            <w:r>
               <w:t>B</w:t>
-            </w:r>
-          </w:p>
-        </w:tc>
-        <w:tc>
-          <w:tcPr>
-            <w:tcW w:w="1317" w:type="dxa"/>
-            <w:shd w:val="clear" w:color="auto" w:fill="auto"/>
-          </w:tcPr>
-          <w:p>
-            <w:pPr>
-              <w:suppressAutoHyphens/>
-              <w:spacing w:line="360" w:lineRule="auto"/>
-              <w:jc w:val="center"/>
-            </w:pPr>
-            <w:r>
-              <w:t>B</w:t>
-            </w:r>
-          </w:p>
-        </w:tc>
-      </w:tr>
-      <w:tr>
-        <w:tc>
-          <w:tcPr>
-            <w:tcW w:w="1028" w:type="dxa"/>
-            <w:shd w:val="clear" w:color="auto" w:fill="auto"/>
-          </w:tcPr>
-          <w:p>
-            <w:pPr>
-              <w:suppressAutoHyphens/>
-              <w:spacing w:line="360" w:lineRule="auto"/>
-            </w:pPr>
-            <w:r>
-              <w:t>RF13</w:t>
-            </w:r>
-          </w:p>
-        </w:tc>
-        <w:tc>
-          <w:tcPr>
-            <w:tcW w:w="5317" w:type="dxa"/>
-            <w:shd w:val="clear" w:color="auto" w:fill="auto"/>
-          </w:tcPr>
-          <w:p>
-            <w:pPr>
-              <w:suppressAutoHyphens/>
-              <w:spacing w:line="360" w:lineRule="auto"/>
-            </w:pPr>
-            <w:r>
-              <w:t xml:space="preserve">O sistema deve permitir que o usuário </w:t>
-            </w:r>
-            <w:proofErr w:type="gramStart"/>
-            <w:r>
-              <w:t>altere</w:t>
-            </w:r>
-            <w:proofErr w:type="gramEnd"/>
-            <w:r>
-              <w:t xml:space="preserve"> seus dados pessoais próprios</w:t>
-            </w:r>
-          </w:p>
-        </w:tc>
-        <w:tc>
-          <w:tcPr>
-            <w:tcW w:w="1452" w:type="dxa"/>
-            <w:shd w:val="clear" w:color="auto" w:fill="auto"/>
-          </w:tcPr>
-          <w:p>
-            <w:pPr>
-              <w:suppressAutoHyphens/>
-              <w:spacing w:line="360" w:lineRule="auto"/>
-              <w:jc w:val="center"/>
-            </w:pPr>
-            <w:r>
-              <w:t>M</w:t>
-            </w:r>
-          </w:p>
-        </w:tc>
-        <w:tc>
-          <w:tcPr>
-            <w:tcW w:w="1317" w:type="dxa"/>
-            <w:shd w:val="clear" w:color="auto" w:fill="auto"/>
-          </w:tcPr>
-          <w:p>
-            <w:pPr>
-              <w:suppressAutoHyphens/>
-              <w:spacing w:line="360" w:lineRule="auto"/>
-              <w:jc w:val="center"/>
-            </w:pPr>
-            <w:r>
-              <w:t>M</w:t>
             </w:r>
           </w:p>
         </w:tc>
@@ -6232,7 +6423,7 @@
           <w:rFonts w:ascii="Times New Roman" w:hAnsi="Times New Roman"/>
         </w:rPr>
       </w:pPr>
-      <w:bookmarkStart w:id="15" w:name="_Toc527547996"/>
+      <w:bookmarkStart w:id="14" w:name="_Toc527547996"/>
       <w:r>
         <w:rPr>
           <w:rFonts w:ascii="Times New Roman" w:hAnsi="Times New Roman"/>
@@ -6252,7 +6443,7 @@
         </w:rPr>
         <w:t>ão-funcionais</w:t>
       </w:r>
-      <w:bookmarkEnd w:id="15"/>
+      <w:bookmarkEnd w:id="14"/>
       <w:proofErr w:type="gramEnd"/>
     </w:p>
     <w:tbl>
@@ -6729,30 +6920,78 @@
           </w:p>
         </w:tc>
       </w:tr>
+      <w:tr>
+        <w:tc>
+          <w:tcPr>
+            <w:tcW w:w="472" w:type="pct"/>
+            <w:shd w:val="clear" w:color="auto" w:fill="auto"/>
+          </w:tcPr>
+          <w:p>
+            <w:pPr>
+              <w:suppressAutoHyphens/>
+              <w:spacing w:line="360" w:lineRule="auto"/>
+            </w:pPr>
+            <w:r>
+              <w:t>RNF06</w:t>
+            </w:r>
+          </w:p>
+        </w:tc>
+        <w:tc>
+          <w:tcPr>
+            <w:tcW w:w="3645" w:type="pct"/>
+            <w:shd w:val="clear" w:color="auto" w:fill="auto"/>
+          </w:tcPr>
+          <w:p>
+            <w:pPr>
+              <w:suppressAutoHyphens/>
+              <w:spacing w:line="360" w:lineRule="auto"/>
+            </w:pPr>
+            <w:r>
+              <w:t>O sistema deve redirecionar os usuários que não estejam autenticados para o site.</w:t>
+            </w:r>
+          </w:p>
+        </w:tc>
+        <w:tc>
+          <w:tcPr>
+            <w:tcW w:w="883" w:type="pct"/>
+            <w:shd w:val="clear" w:color="auto" w:fill="auto"/>
+          </w:tcPr>
+          <w:p>
+            <w:pPr>
+              <w:suppressAutoHyphens/>
+              <w:spacing w:line="360" w:lineRule="auto"/>
+              <w:jc w:val="center"/>
+            </w:pPr>
+            <w:r>
+              <w:t>A</w:t>
+            </w:r>
+          </w:p>
+        </w:tc>
+      </w:tr>
     </w:tbl>
     <w:p>
       <w:pPr>
         <w:pStyle w:val="Ttulo2"/>
       </w:pPr>
-      <w:bookmarkStart w:id="16" w:name="_heading=h.ltbu7zl67dmw" w:colFirst="0" w:colLast="0"/>
-      <w:bookmarkStart w:id="17" w:name="_Toc527547997"/>
+      <w:bookmarkStart w:id="15" w:name="_heading=h.ltbu7zl67dmw" w:colFirst="0" w:colLast="0"/>
+      <w:bookmarkStart w:id="16" w:name="_Toc527547997"/>
+      <w:bookmarkEnd w:id="15"/>
+      <w:r>
+        <w:t xml:space="preserve">Protótipo </w:t>
+      </w:r>
+      <w:r>
+        <w:t>N</w:t>
+      </w:r>
+      <w:r>
+        <w:t xml:space="preserve">avegável do </w:t>
+      </w:r>
+      <w:r>
+        <w:t>S</w:t>
+      </w:r>
+      <w:r>
+        <w:t>istema</w:t>
+      </w:r>
       <w:bookmarkEnd w:id="16"/>
-      <w:r>
-        <w:t xml:space="preserve">Protótipo </w:t>
-      </w:r>
-      <w:r>
-        <w:t>N</w:t>
-      </w:r>
-      <w:r>
-        <w:t xml:space="preserve">avegável do </w:t>
-      </w:r>
-      <w:r>
-        <w:t>S</w:t>
-      </w:r>
-      <w:r>
-        <w:t>istema</w:t>
-      </w:r>
-      <w:bookmarkEnd w:id="17"/>
     </w:p>
     <w:p>
       <w:pPr>
@@ -6789,23 +7028,7 @@
             <w:sz w:val="24"/>
             <w:szCs w:val="24"/>
           </w:rPr>
-          <w:t>Sys</w:t>
-        </w:r>
-        <w:r>
-          <w:rPr>
-            <w:rStyle w:val="Hyperlink"/>
-            <w:sz w:val="24"/>
-            <w:szCs w:val="24"/>
-          </w:rPr>
-          <w:t>S</w:t>
-        </w:r>
-        <w:r>
-          <w:rPr>
-            <w:rStyle w:val="Hyperlink"/>
-            <w:sz w:val="24"/>
-            <w:szCs w:val="24"/>
-          </w:rPr>
-          <w:t>ite</w:t>
+          <w:t>SysSite</w:t>
         </w:r>
         <w:proofErr w:type="spellEnd"/>
         <w:proofErr w:type="gramEnd"/>
@@ -6890,8 +7113,9 @@
       <w:pPr>
         <w:pStyle w:val="Ttulo2"/>
       </w:pPr>
-      <w:bookmarkStart w:id="18" w:name="_Toc527547998"/>
-      <w:r>
+      <w:bookmarkStart w:id="17" w:name="_Toc527547998"/>
+      <w:r>
+        <w:lastRenderedPageBreak/>
         <w:t xml:space="preserve">Diagrama de </w:t>
       </w:r>
       <w:r>
@@ -6906,7 +7130,7 @@
       <w:r>
         <w:t>omínio</w:t>
       </w:r>
-      <w:bookmarkEnd w:id="18"/>
+      <w:bookmarkEnd w:id="17"/>
     </w:p>
     <w:p>
       <w:pPr>
@@ -6934,10 +7158,10 @@
           <w:szCs w:val="24"/>
         </w:rPr>
         <w:drawing>
-          <wp:inline distT="0" distB="0" distL="0" distR="0" wp14:anchorId="1177A621" wp14:editId="2DA4007C">
-            <wp:extent cx="5280025" cy="4797812"/>
-            <wp:effectExtent l="0" t="0" r="0" b="3175"/>
-            <wp:docPr id="1" name="Imagem 1" descr="C:\Repositorios\projeto-integrado\docs\SysSite_UML.png"/>
+          <wp:inline distT="0" distB="0" distL="0" distR="0" wp14:anchorId="7C992F01" wp14:editId="7FD33779">
+            <wp:extent cx="5280025" cy="3659361"/>
+            <wp:effectExtent l="0" t="0" r="0" b="0"/>
+            <wp:docPr id="15" name="Imagem 15" descr="C:\Repositorios\projeto-integrado\docs\SysSite_Diagrama_De_Classe.png"/>
             <wp:cNvGraphicFramePr>
               <a:graphicFrameLocks xmlns:a="http://schemas.openxmlformats.org/drawingml/2006/main" noChangeAspect="1"/>
             </wp:cNvGraphicFramePr>
@@ -6945,7 +7169,7 @@
               <a:graphicData uri="http://schemas.openxmlformats.org/drawingml/2006/picture">
                 <pic:pic xmlns:pic="http://schemas.openxmlformats.org/drawingml/2006/picture">
                   <pic:nvPicPr>
-                    <pic:cNvPr id="0" name="Picture 1" descr="C:\Repositorios\projeto-integrado\docs\SysSite_UML.png"/>
+                    <pic:cNvPr id="0" name="Picture 3" descr="C:\Repositorios\projeto-integrado\docs\SysSite_Diagrama_De_Classe.png"/>
                     <pic:cNvPicPr>
                       <a:picLocks noChangeAspect="1" noChangeArrowheads="1"/>
                     </pic:cNvPicPr>
@@ -6966,7 +7190,7 @@
                   <pic:spPr bwMode="auto">
                     <a:xfrm>
                       <a:off x="0" y="0"/>
-                      <a:ext cx="5280025" cy="4797812"/>
+                      <a:ext cx="5280025" cy="3659361"/>
                     </a:xfrm>
                     <a:prstGeom prst="rect">
                       <a:avLst/>
@@ -6982,6 +7206,8 @@
           </wp:inline>
         </w:drawing>
       </w:r>
+      <w:bookmarkStart w:id="18" w:name="_GoBack"/>
+      <w:bookmarkEnd w:id="18"/>
     </w:p>
     <w:p>
       <w:pPr>
@@ -16183,30 +16409,35 @@
           <w:sz w:val="24"/>
           <w:szCs w:val="24"/>
         </w:rPr>
-        <w:t>Serviço Brasileiro</w:t>
-      </w:r>
-      <w:r>
-        <w:rPr>
-          <w:sz w:val="24"/>
-          <w:szCs w:val="24"/>
-        </w:rPr>
-        <w:t xml:space="preserve"> de Apoio às Micro e Pequenas Empresa – São Paulo (SEBRAE-SP). </w:t>
-      </w:r>
-      <w:proofErr w:type="gramStart"/>
-      <w:r>
-        <w:rPr>
-          <w:sz w:val="24"/>
-          <w:szCs w:val="24"/>
-        </w:rPr>
-        <w:t>Sebrae</w:t>
-      </w:r>
-      <w:proofErr w:type="gramEnd"/>
-      <w:r>
-        <w:rPr>
-          <w:sz w:val="24"/>
-          <w:szCs w:val="24"/>
-        </w:rPr>
-        <w:t xml:space="preserve"> SÃO PAULO SP. 2005. </w:t>
+        <w:t>SÃO PAULO</w:t>
+      </w:r>
+      <w:r>
+        <w:rPr>
+          <w:sz w:val="24"/>
+          <w:szCs w:val="24"/>
+        </w:rPr>
+        <w:t xml:space="preserve">. </w:t>
+      </w:r>
+      <w:r>
+        <w:rPr>
+          <w:sz w:val="24"/>
+          <w:szCs w:val="24"/>
+        </w:rPr>
+        <w:t>Características dos empreendedores formais e informais do Estado de São Paulo</w:t>
+      </w:r>
+      <w:r>
+        <w:rPr>
+          <w:sz w:val="24"/>
+          <w:szCs w:val="24"/>
+        </w:rPr>
+        <w:t xml:space="preserve">. SEBRAE </w:t>
+      </w:r>
+      <w:r>
+        <w:rPr>
+          <w:sz w:val="24"/>
+          <w:szCs w:val="24"/>
+        </w:rPr>
+        <w:t xml:space="preserve">SÃO PAULO. 2005. </w:t>
       </w:r>
       <w:r>
         <w:rPr>
@@ -16230,7 +16461,23 @@
             <w:sz w:val="24"/>
             <w:szCs w:val="24"/>
           </w:rPr>
-          <w:t>https://www.sebrae.com.br/Sebrae/Portal%20Sebrae/UFs/SP/Pesquisas/empreendedores.pdf</w:t>
+          <w:t>https://www.sebrae.com.br/Se</w:t>
+        </w:r>
+        <w:r>
+          <w:rPr>
+            <w:rStyle w:val="Hyperlink"/>
+            <w:sz w:val="24"/>
+            <w:szCs w:val="24"/>
+          </w:rPr>
+          <w:t>b</w:t>
+        </w:r>
+        <w:r>
+          <w:rPr>
+            <w:rStyle w:val="Hyperlink"/>
+            <w:sz w:val="24"/>
+            <w:szCs w:val="24"/>
+          </w:rPr>
+          <w:t>rae/Portal%20Sebrae/UFs/SP/Pesquisas/empreendedores.pdf</w:t>
         </w:r>
       </w:hyperlink>
       <w:r>
@@ -16245,7 +16492,7 @@
           <w:sz w:val="24"/>
           <w:szCs w:val="24"/>
         </w:rPr>
-        <w:t>01-04-</w:t>
+        <w:t xml:space="preserve">01 abr. </w:t>
       </w:r>
       <w:r>
         <w:rPr>
@@ -16646,7 +16893,7 @@
         <w:noProof/>
         <w:color w:val="000000"/>
       </w:rPr>
-      <w:t>8</w:t>
+      <w:t>14</w:t>
     </w:r>
     <w:r>
       <w:rPr>
@@ -16727,7 +16974,7 @@
         <w:noProof/>
         <w:color w:val="000000"/>
       </w:rPr>
-      <w:t>7</w:t>
+      <w:t>15</w:t>
     </w:r>
     <w:r>
       <w:rPr>
@@ -23117,7 +23364,7 @@
 </file>
 
 <file path=customXml/itemProps2.xml><?xml version="1.0" encoding="utf-8"?>
-<ds:datastoreItem xmlns:ds="http://schemas.openxmlformats.org/officeDocument/2006/customXml" ds:itemID="{39380737-5965-4192-A8F9-E520D9010920}">
+<ds:datastoreItem xmlns:ds="http://schemas.openxmlformats.org/officeDocument/2006/customXml" ds:itemID="{821E270D-E8C4-4704-9472-22A212CA9B8F}">
   <ds:schemaRefs>
     <ds:schemaRef ds:uri="http://schemas.openxmlformats.org/officeDocument/2006/bibliography"/>
   </ds:schemaRefs>

</xml_diff>

<commit_message>
ajustes da etapa 2
</commit_message>
<xml_diff>
--- a/RT_ProjetoIntegrado.docx
+++ b/RT_ProjetoIntegrado.docx
@@ -13,7 +13,9 @@
         </w:rPr>
       </w:pPr>
       <w:bookmarkStart w:id="0" w:name="_heading=h.gjdgxs" w:colFirst="0" w:colLast="0"/>
+      <w:bookmarkStart w:id="1" w:name="_GoBack"/>
       <w:bookmarkEnd w:id="0"/>
+      <w:bookmarkEnd w:id="1"/>
     </w:p>
     <w:p>
       <w:pPr>
@@ -245,8 +247,6 @@
           <w:szCs w:val="38"/>
         </w:rPr>
       </w:pPr>
-      <w:proofErr w:type="spellStart"/>
-      <w:proofErr w:type="gramStart"/>
       <w:r>
         <w:rPr>
           <w:sz w:val="38"/>
@@ -254,8 +254,6 @@
         </w:rPr>
         <w:t>SysSite</w:t>
       </w:r>
-      <w:proofErr w:type="spellEnd"/>
-      <w:proofErr w:type="gramEnd"/>
     </w:p>
     <w:p>
       <w:pPr>
@@ -322,23 +320,14 @@
           <w:szCs w:val="24"/>
         </w:rPr>
       </w:pPr>
-      <w:bookmarkStart w:id="1" w:name="_heading=h.30j0zll" w:colFirst="0" w:colLast="0"/>
-      <w:bookmarkEnd w:id="1"/>
-      <w:proofErr w:type="spellStart"/>
-      <w:r>
-        <w:rPr>
-          <w:sz w:val="24"/>
-          <w:szCs w:val="24"/>
-        </w:rPr>
-        <w:t>Geverson</w:t>
-      </w:r>
-      <w:proofErr w:type="spellEnd"/>
-      <w:r>
-        <w:rPr>
-          <w:sz w:val="24"/>
-          <w:szCs w:val="24"/>
-        </w:rPr>
-        <w:t xml:space="preserve"> José de Souza</w:t>
+      <w:bookmarkStart w:id="2" w:name="_heading=h.30j0zll" w:colFirst="0" w:colLast="0"/>
+      <w:bookmarkEnd w:id="2"/>
+      <w:r>
+        <w:rPr>
+          <w:sz w:val="24"/>
+          <w:szCs w:val="24"/>
+        </w:rPr>
+        <w:t>Geverson José de Souza</w:t>
       </w:r>
     </w:p>
     <w:p>
@@ -476,7 +465,7 @@
           <w:rFonts w:ascii="Times New Roman" w:hAnsi="Times New Roman"/>
         </w:rPr>
       </w:pPr>
-      <w:bookmarkStart w:id="2" w:name="_Toc527547990"/>
+      <w:bookmarkStart w:id="3" w:name="_Toc527547990"/>
       <w:r>
         <w:rPr>
           <w:rFonts w:ascii="Times New Roman" w:hAnsi="Times New Roman"/>
@@ -484,7 +473,7 @@
         <w:lastRenderedPageBreak/>
         <w:t>Projeto Integrado</w:t>
       </w:r>
-      <w:bookmarkEnd w:id="2"/>
+      <w:bookmarkEnd w:id="3"/>
     </w:p>
     <w:p>
       <w:pPr>
@@ -497,8 +486,8 @@
           <w:szCs w:val="24"/>
         </w:rPr>
       </w:pPr>
-      <w:bookmarkStart w:id="3" w:name="_heading=h.3znysh7" w:colFirst="0" w:colLast="0"/>
-      <w:bookmarkEnd w:id="3"/>
+      <w:bookmarkStart w:id="4" w:name="_heading=h.3znysh7" w:colFirst="0" w:colLast="0"/>
+      <w:bookmarkEnd w:id="4"/>
       <w:r>
         <w:rPr>
           <w:rFonts w:ascii="Times New Roman" w:eastAsia="Times New Roman" w:hAnsi="Times New Roman" w:cs="Times New Roman"/>
@@ -552,6 +541,7 @@
             <w:docPartUnique/>
           </w:docPartObj>
         </w:sdtPr>
+        <w:sdtEndPr/>
         <w:sdtContent>
           <w:r>
             <w:instrText xml:space="preserve"> TOC \h \u \z </w:instrText>
@@ -837,7 +827,7 @@
         <w:rPr>
           <w:noProof/>
         </w:rPr>
-        <w:t>6</w:t>
+        <w:t>8</w:t>
       </w:r>
       <w:r>
         <w:rPr>
@@ -916,7 +906,7 @@
         <w:rPr>
           <w:noProof/>
         </w:rPr>
-        <w:t>6</w:t>
+        <w:t>8</w:t>
       </w:r>
       <w:r>
         <w:rPr>
@@ -995,7 +985,7 @@
         <w:rPr>
           <w:noProof/>
         </w:rPr>
-        <w:t>6</w:t>
+        <w:t>8</w:t>
       </w:r>
       <w:r>
         <w:rPr>
@@ -1074,7 +1064,7 @@
         <w:rPr>
           <w:noProof/>
         </w:rPr>
-        <w:t>7</w:t>
+        <w:t>9</w:t>
       </w:r>
       <w:r>
         <w:rPr>
@@ -1153,7 +1143,7 @@
         <w:rPr>
           <w:noProof/>
         </w:rPr>
-        <w:t>7</w:t>
+        <w:t>9</w:t>
       </w:r>
       <w:r>
         <w:rPr>
@@ -1232,7 +1222,7 @@
         <w:rPr>
           <w:noProof/>
         </w:rPr>
-        <w:t>8</w:t>
+        <w:t>10</w:t>
       </w:r>
       <w:r>
         <w:rPr>
@@ -1311,7 +1301,7 @@
         <w:rPr>
           <w:noProof/>
         </w:rPr>
-        <w:t>8</w:t>
+        <w:t>10</w:t>
       </w:r>
       <w:r>
         <w:rPr>
@@ -1390,7 +1380,7 @@
         <w:rPr>
           <w:noProof/>
         </w:rPr>
-        <w:t>8</w:t>
+        <w:t>10</w:t>
       </w:r>
       <w:r>
         <w:rPr>
@@ -1469,7 +1459,7 @@
         <w:rPr>
           <w:noProof/>
         </w:rPr>
-        <w:t>9</w:t>
+        <w:t>11</w:t>
       </w:r>
       <w:r>
         <w:rPr>
@@ -1548,7 +1538,7 @@
         <w:rPr>
           <w:noProof/>
         </w:rPr>
-        <w:t>10</w:t>
+        <w:t>12</w:t>
       </w:r>
       <w:r>
         <w:rPr>
@@ -1627,7 +1617,7 @@
         <w:rPr>
           <w:noProof/>
         </w:rPr>
-        <w:t>10</w:t>
+        <w:t>13</w:t>
       </w:r>
       <w:r>
         <w:rPr>
@@ -1706,7 +1696,7 @@
         <w:rPr>
           <w:noProof/>
         </w:rPr>
-        <w:t>10</w:t>
+        <w:t>16</w:t>
       </w:r>
       <w:r>
         <w:rPr>
@@ -1785,7 +1775,7 @@
         <w:rPr>
           <w:noProof/>
         </w:rPr>
-        <w:t>11</w:t>
+        <w:t>17</w:t>
       </w:r>
       <w:r>
         <w:rPr>
@@ -1864,7 +1854,7 @@
         <w:rPr>
           <w:noProof/>
         </w:rPr>
-        <w:t>11</w:t>
+        <w:t>17</w:t>
       </w:r>
       <w:r>
         <w:rPr>
@@ -1943,7 +1933,7 @@
         <w:rPr>
           <w:noProof/>
         </w:rPr>
-        <w:t>12</w:t>
+        <w:t>18</w:t>
       </w:r>
       <w:r>
         <w:rPr>
@@ -2022,7 +2012,7 @@
         <w:rPr>
           <w:noProof/>
         </w:rPr>
-        <w:t>12</w:t>
+        <w:t>19</w:t>
       </w:r>
       <w:r>
         <w:rPr>
@@ -2101,7 +2091,7 @@
         <w:rPr>
           <w:noProof/>
         </w:rPr>
-        <w:t>12</w:t>
+        <w:t>19</w:t>
       </w:r>
       <w:r>
         <w:rPr>
@@ -2163,7 +2153,7 @@
         <w:rPr>
           <w:noProof/>
         </w:rPr>
-        <w:t>12</w:t>
+        <w:t>19</w:t>
       </w:r>
       <w:r>
         <w:rPr>
@@ -2242,7 +2232,7 @@
         <w:rPr>
           <w:noProof/>
         </w:rPr>
-        <w:t>12</w:t>
+        <w:t>19</w:t>
       </w:r>
       <w:r>
         <w:rPr>
@@ -2321,7 +2311,7 @@
         <w:rPr>
           <w:noProof/>
         </w:rPr>
-        <w:t>13</w:t>
+        <w:t>19</w:t>
       </w:r>
       <w:r>
         <w:rPr>
@@ -2359,7 +2349,7 @@
       <w:pPr>
         <w:pStyle w:val="Ttulo2"/>
       </w:pPr>
-      <w:bookmarkStart w:id="4" w:name="_Toc527547991"/>
+      <w:bookmarkStart w:id="5" w:name="_Toc527547991"/>
       <w:r>
         <w:lastRenderedPageBreak/>
         <w:t xml:space="preserve">Cronograma de </w:t>
@@ -2370,7 +2360,7 @@
       <w:r>
         <w:t>rabalho</w:t>
       </w:r>
-      <w:bookmarkEnd w:id="4"/>
+      <w:bookmarkEnd w:id="5"/>
     </w:p>
     <w:tbl>
       <w:tblPr>
@@ -4040,12 +4030,12 @@
       <w:r>
         <w:br w:type="page"/>
       </w:r>
-      <w:bookmarkStart w:id="5" w:name="_Toc527547992"/>
+      <w:bookmarkStart w:id="6" w:name="_Toc527547992"/>
       <w:r>
         <w:lastRenderedPageBreak/>
         <w:t>Introdução</w:t>
       </w:r>
-      <w:bookmarkEnd w:id="5"/>
+      <w:bookmarkEnd w:id="6"/>
     </w:p>
     <w:p>
       <w:pPr>
@@ -4476,18 +4466,8 @@
           <w:sz w:val="24"/>
           <w:szCs w:val="24"/>
         </w:rPr>
-        <w:t xml:space="preserve">gração de </w:t>
-      </w:r>
-      <w:proofErr w:type="gramStart"/>
-      <w:r>
-        <w:rPr>
-          <w:color w:val="000000"/>
-          <w:sz w:val="24"/>
-          <w:szCs w:val="24"/>
-        </w:rPr>
-        <w:t>outras funcionalidade</w:t>
-      </w:r>
-      <w:proofErr w:type="gramEnd"/>
+        <w:t>gração de outras funcionalidade</w:t>
+      </w:r>
       <w:r>
         <w:rPr>
           <w:color w:val="000000"/>
@@ -4743,25 +4723,23 @@
           <w:sz w:val="24"/>
           <w:szCs w:val="24"/>
         </w:rPr>
-        <w:t xml:space="preserve"> e </w:t>
-      </w:r>
-      <w:proofErr w:type="gramStart"/>
+        <w:t xml:space="preserve"> e auto didático</w:t>
+      </w:r>
       <w:r>
         <w:rPr>
           <w:color w:val="000000"/>
           <w:sz w:val="24"/>
           <w:szCs w:val="24"/>
         </w:rPr>
-        <w:t>auto didático</w:t>
-      </w:r>
-      <w:proofErr w:type="gramEnd"/>
+        <w:t xml:space="preserve">, de forma a atender as necessidades específicas de cada empresa ou organização. Além disso, foram utilizadas </w:t>
+      </w:r>
       <w:r>
         <w:rPr>
           <w:color w:val="000000"/>
           <w:sz w:val="24"/>
           <w:szCs w:val="24"/>
         </w:rPr>
-        <w:t xml:space="preserve">, de forma a atender as necessidades específicas de cada empresa ou organização. Além disso, foram utilizadas </w:t>
+        <w:t xml:space="preserve">algumas das </w:t>
       </w:r>
       <w:r>
         <w:rPr>
@@ -4769,7 +4747,7 @@
           <w:sz w:val="24"/>
           <w:szCs w:val="24"/>
         </w:rPr>
-        <w:t xml:space="preserve">algumas das </w:t>
+        <w:t xml:space="preserve">melhores práticas de segurança </w:t>
       </w:r>
       <w:r>
         <w:rPr>
@@ -4777,7 +4755,7 @@
           <w:sz w:val="24"/>
           <w:szCs w:val="24"/>
         </w:rPr>
-        <w:t xml:space="preserve">melhores práticas de segurança </w:t>
+        <w:t xml:space="preserve">como criptografia de senha e envio de e-mail para confirmação de identidade do </w:t>
       </w:r>
       <w:r>
         <w:rPr>
@@ -4785,14 +4763,6 @@
           <w:sz w:val="24"/>
           <w:szCs w:val="24"/>
         </w:rPr>
-        <w:t xml:space="preserve">como criptografia de senha e envio de e-mail para confirmação de identidade do </w:t>
-      </w:r>
-      <w:r>
-        <w:rPr>
-          <w:color w:val="000000"/>
-          <w:sz w:val="24"/>
-          <w:szCs w:val="24"/>
-        </w:rPr>
         <w:t>usuário (</w:t>
       </w:r>
       <w:r>
@@ -4809,7 +4779,6 @@
         </w:rPr>
         <w:t xml:space="preserve"> </w:t>
       </w:r>
-      <w:proofErr w:type="spellStart"/>
       <w:r>
         <w:rPr>
           <w:sz w:val="24"/>
@@ -4817,7 +4786,6 @@
         </w:rPr>
         <w:t>Rajneesh</w:t>
       </w:r>
-      <w:proofErr w:type="spellEnd"/>
       <w:r>
         <w:rPr>
           <w:color w:val="000000"/>
@@ -4869,25 +4837,7 @@
           <w:sz w:val="24"/>
           <w:szCs w:val="24"/>
         </w:rPr>
-        <w:t xml:space="preserve">Ao longo deste trabalho, serão apresentados os requisitos, a arquitetura e as funcionalidades do sistema, bem como os resultados obtidos a partir da sua </w:t>
-      </w:r>
-      <w:proofErr w:type="gramStart"/>
-      <w:r>
-        <w:rPr>
-          <w:color w:val="000000"/>
-          <w:sz w:val="24"/>
-          <w:szCs w:val="24"/>
-        </w:rPr>
-        <w:t>implementação</w:t>
-      </w:r>
-      <w:proofErr w:type="gramEnd"/>
-      <w:r>
-        <w:rPr>
-          <w:color w:val="000000"/>
-          <w:sz w:val="24"/>
-          <w:szCs w:val="24"/>
-        </w:rPr>
-        <w:t xml:space="preserve"> e testes durante o desenvolvimento e acompanhamento pós-desenvolvimento. Espera-se que este trabalho possa contribuir para o desenvolvimento de soluções mais eficientes e seguras para a gestão e compartilhamento de arquivos em ambientes corporativos.</w:t>
+        <w:t>Ao longo deste trabalho, serão apresentados os requisitos, a arquitetura e as funcionalidades do sistema, bem como os resultados obtidos a partir da sua implementação e testes durante o desenvolvimento e acompanhamento pós-desenvolvimento. Espera-se que este trabalho possa contribuir para o desenvolvimento de soluções mais eficientes e seguras para a gestão e compartilhamento de arquivos em ambientes corporativos.</w:t>
       </w:r>
     </w:p>
     <w:p>
@@ -5187,7 +5137,7 @@
       <w:pPr>
         <w:pStyle w:val="Ttulo2"/>
       </w:pPr>
-      <w:bookmarkStart w:id="6" w:name="_Toc527547993"/>
+      <w:bookmarkStart w:id="7" w:name="_Toc527547993"/>
       <w:r>
         <w:lastRenderedPageBreak/>
         <w:t>D</w:t>
@@ -5195,7 +5145,7 @@
       <w:r>
         <w:t>efinição Conceitual da Solução</w:t>
       </w:r>
-      <w:bookmarkEnd w:id="6"/>
+      <w:bookmarkEnd w:id="7"/>
     </w:p>
     <w:p>
       <w:pPr>
@@ -5208,16 +5158,16 @@
           <w:rFonts w:ascii="Times New Roman" w:hAnsi="Times New Roman"/>
         </w:rPr>
       </w:pPr>
-      <w:bookmarkStart w:id="7" w:name="_Toc79992971"/>
-      <w:bookmarkStart w:id="8" w:name="_Toc527547994"/>
+      <w:bookmarkStart w:id="8" w:name="_Toc79992971"/>
+      <w:bookmarkStart w:id="9" w:name="_Toc527547994"/>
       <w:r>
         <w:rPr>
           <w:rFonts w:ascii="Times New Roman" w:hAnsi="Times New Roman"/>
         </w:rPr>
         <w:t>Diagrama de Casos de Uso</w:t>
       </w:r>
-      <w:bookmarkEnd w:id="7"/>
       <w:bookmarkEnd w:id="8"/>
+      <w:bookmarkEnd w:id="9"/>
     </w:p>
     <w:tbl>
       <w:tblPr>
@@ -5339,22 +5289,22 @@
           <w:rFonts w:ascii="Times New Roman" w:hAnsi="Times New Roman"/>
         </w:rPr>
       </w:pPr>
-      <w:bookmarkStart w:id="9" w:name="_heading=h.e4qgsirqegbo" w:colFirst="0" w:colLast="0"/>
-      <w:bookmarkStart w:id="10" w:name="_Toc476472322"/>
-      <w:bookmarkStart w:id="11" w:name="_Toc421735552"/>
-      <w:bookmarkStart w:id="12" w:name="_Toc79992972"/>
-      <w:bookmarkStart w:id="13" w:name="_Toc527547995"/>
-      <w:bookmarkEnd w:id="9"/>
+      <w:bookmarkStart w:id="10" w:name="_heading=h.e4qgsirqegbo" w:colFirst="0" w:colLast="0"/>
+      <w:bookmarkStart w:id="11" w:name="_Toc476472322"/>
+      <w:bookmarkStart w:id="12" w:name="_Toc421735552"/>
+      <w:bookmarkStart w:id="13" w:name="_Toc79992972"/>
+      <w:bookmarkStart w:id="14" w:name="_Toc527547995"/>
+      <w:bookmarkEnd w:id="10"/>
       <w:r>
         <w:rPr>
           <w:rFonts w:ascii="Times New Roman" w:hAnsi="Times New Roman"/>
         </w:rPr>
         <w:t>Requisitos Funcionais</w:t>
       </w:r>
-      <w:bookmarkEnd w:id="10"/>
       <w:bookmarkEnd w:id="11"/>
       <w:bookmarkEnd w:id="12"/>
       <w:bookmarkEnd w:id="13"/>
+      <w:bookmarkEnd w:id="14"/>
     </w:p>
     <w:tbl>
       <w:tblPr>
@@ -5697,18 +5647,10 @@
               <w:t>sistema</w:t>
             </w:r>
             <w:r>
-              <w:t xml:space="preserve"> quando houver uma conta de </w:t>
-            </w:r>
-            <w:proofErr w:type="gramStart"/>
-            <w:r>
-              <w:t>e-mail</w:t>
-            </w:r>
-            <w:r>
-              <w:t>(</w:t>
-            </w:r>
-            <w:proofErr w:type="gramEnd"/>
-            <w:r>
-              <w:t>SMTP)</w:t>
+              <w:t xml:space="preserve"> quando houver uma conta de e-mail</w:t>
+            </w:r>
+            <w:r>
+              <w:t>(SMTP)</w:t>
             </w:r>
             <w:r>
               <w:t xml:space="preserve"> configurada</w:t>
@@ -5916,15 +5858,7 @@
               <w:spacing w:line="360" w:lineRule="auto"/>
             </w:pPr>
             <w:r>
-              <w:t>O sistema deve</w:t>
-            </w:r>
-            <w:proofErr w:type="gramStart"/>
-            <w:r>
-              <w:t xml:space="preserve">  </w:t>
-            </w:r>
-            <w:proofErr w:type="gramEnd"/>
-            <w:r>
-              <w:t>permitir a u</w:t>
+              <w:t>O sistema deve  permitir a u</w:t>
             </w:r>
             <w:r>
               <w:t>suár</w:t>
@@ -6076,18 +6010,10 @@
               <w:t>O sistema deve r</w:t>
             </w:r>
             <w:r>
-              <w:t xml:space="preserve">ealizar importação de arquivos no formato </w:t>
-            </w:r>
-            <w:proofErr w:type="gramStart"/>
-            <w:r>
-              <w:t>(</w:t>
-            </w:r>
-            <w:r>
-              <w:t>.</w:t>
-            </w:r>
-            <w:proofErr w:type="gramEnd"/>
-            <w:r>
-              <w:t>PDF</w:t>
+              <w:t>ealizar importação de arquivos no formato (</w:t>
+            </w:r>
+            <w:r>
+              <w:t>.PDF</w:t>
             </w:r>
             <w:r>
               <w:t>)</w:t>
@@ -6157,16 +6083,11 @@
               <w:spacing w:line="360" w:lineRule="auto"/>
             </w:pPr>
             <w:r>
-              <w:t xml:space="preserve">O sistema deve permitir que todas as operações </w:t>
-            </w:r>
-            <w:proofErr w:type="gramStart"/>
-            <w:r>
-              <w:t>tenha</w:t>
+              <w:t>O sistema deve permitir que todas as operações tenha</w:t>
             </w:r>
             <w:r>
               <w:t>m</w:t>
             </w:r>
-            <w:proofErr w:type="gramEnd"/>
             <w:r>
               <w:t xml:space="preserve"> a opção de desabilitar/ativar, para evitar a exclusão de registro.</w:t>
             </w:r>
@@ -6240,13 +6161,8 @@
             <w:r>
               <w:t xml:space="preserve"> </w:t>
             </w:r>
-            <w:proofErr w:type="gramStart"/>
-            <w:r>
-              <w:t>possa</w:t>
-            </w:r>
-            <w:proofErr w:type="gramEnd"/>
-            <w:r>
-              <w:t xml:space="preserve"> </w:t>
+            <w:r>
+              <w:t xml:space="preserve">possa </w:t>
             </w:r>
             <w:r>
               <w:t>gerir de conteúdo do site</w:t>
@@ -6319,15 +6235,7 @@
               <w:spacing w:line="360" w:lineRule="auto"/>
             </w:pPr>
             <w:r>
-              <w:t xml:space="preserve">O sistema deve permitir que o usuário visitante </w:t>
-            </w:r>
-            <w:proofErr w:type="gramStart"/>
-            <w:r>
-              <w:t>registre</w:t>
-            </w:r>
-            <w:proofErr w:type="gramEnd"/>
-            <w:r>
-              <w:t xml:space="preserve"> informações de contato.</w:t>
+              <w:t>O sistema deve permitir que o usuário visitante registre informações de contato.</w:t>
             </w:r>
           </w:p>
         </w:tc>
@@ -6423,14 +6331,13 @@
           <w:rFonts w:ascii="Times New Roman" w:hAnsi="Times New Roman"/>
         </w:rPr>
       </w:pPr>
-      <w:bookmarkStart w:id="14" w:name="_Toc527547996"/>
+      <w:bookmarkStart w:id="15" w:name="_Toc527547996"/>
       <w:r>
         <w:rPr>
           <w:rFonts w:ascii="Times New Roman" w:hAnsi="Times New Roman"/>
         </w:rPr>
         <w:t xml:space="preserve">Requisitos </w:t>
       </w:r>
-      <w:proofErr w:type="gramStart"/>
       <w:r>
         <w:rPr>
           <w:rFonts w:ascii="Times New Roman" w:hAnsi="Times New Roman"/>
@@ -6443,8 +6350,7 @@
         </w:rPr>
         <w:t>ão-funcionais</w:t>
       </w:r>
-      <w:bookmarkEnd w:id="14"/>
-      <w:proofErr w:type="gramEnd"/>
+      <w:bookmarkEnd w:id="15"/>
     </w:p>
     <w:tbl>
       <w:tblPr>
@@ -6651,29 +6557,13 @@
               <w:t>ma</w:t>
             </w:r>
             <w:r>
-              <w:t xml:space="preserve"> deve ser compatível com uma</w:t>
-            </w:r>
-            <w:proofErr w:type="gramStart"/>
-            <w:r>
-              <w:t xml:space="preserve"> </w:t>
-            </w:r>
-            <w:r>
-              <w:t xml:space="preserve"> </w:t>
-            </w:r>
-            <w:proofErr w:type="gramEnd"/>
-            <w:r>
-              <w:t>v</w:t>
-            </w:r>
-            <w:r>
-              <w:t xml:space="preserve">ariedade de navegadores web e dispositivos, como smartphones, </w:t>
-            </w:r>
-            <w:proofErr w:type="spellStart"/>
-            <w:r>
-              <w:t>tablets</w:t>
-            </w:r>
-            <w:proofErr w:type="spellEnd"/>
-            <w:r>
-              <w:t xml:space="preserve"> e computadores desktop.</w:t>
+              <w:t xml:space="preserve"> deve ser compatível com uma </w:t>
+            </w:r>
+            <w:r>
+              <w:t xml:space="preserve"> v</w:t>
+            </w:r>
+            <w:r>
+              <w:t>ariedade de navegadores web e dispositivos, como smartphones, tablets e computadores desktop.</w:t>
             </w:r>
           </w:p>
         </w:tc>
@@ -6727,13 +6617,8 @@
               <w:t xml:space="preserve">deve ser </w:t>
             </w:r>
             <w:r>
-              <w:t xml:space="preserve">responsivo a celulares e </w:t>
-            </w:r>
-            <w:proofErr w:type="spellStart"/>
-            <w:r>
-              <w:t>tablets</w:t>
-            </w:r>
-            <w:proofErr w:type="spellEnd"/>
+              <w:t>responsivo a celulares e tablets</w:t>
+            </w:r>
           </w:p>
         </w:tc>
         <w:tc>
@@ -6783,15 +6668,7 @@
               <w:t>O sistema deve ter d</w:t>
             </w:r>
             <w:r>
-              <w:t xml:space="preserve">esign e </w:t>
-            </w:r>
-            <w:proofErr w:type="gramStart"/>
-            <w:r>
-              <w:t>layout do sistema devem ser</w:t>
-            </w:r>
-            <w:proofErr w:type="gramEnd"/>
-            <w:r>
-              <w:t xml:space="preserve"> autoexplicativos</w:t>
+              <w:t>esign e layout do sistema devem ser autoexplicativos</w:t>
             </w:r>
           </w:p>
         </w:tc>
@@ -6973,9 +6850,9 @@
       <w:pPr>
         <w:pStyle w:val="Ttulo2"/>
       </w:pPr>
-      <w:bookmarkStart w:id="15" w:name="_heading=h.ltbu7zl67dmw" w:colFirst="0" w:colLast="0"/>
-      <w:bookmarkStart w:id="16" w:name="_Toc527547997"/>
-      <w:bookmarkEnd w:id="15"/>
+      <w:bookmarkStart w:id="16" w:name="_heading=h.ltbu7zl67dmw" w:colFirst="0" w:colLast="0"/>
+      <w:bookmarkStart w:id="17" w:name="_Toc527547997"/>
+      <w:bookmarkEnd w:id="16"/>
       <w:r>
         <w:t xml:space="preserve">Protótipo </w:t>
       </w:r>
@@ -6991,7 +6868,7 @@
       <w:r>
         <w:t>istema</w:t>
       </w:r>
-      <w:bookmarkEnd w:id="16"/>
+      <w:bookmarkEnd w:id="17"/>
     </w:p>
     <w:p>
       <w:pPr>
@@ -7020,8 +6897,6 @@
         <w:t xml:space="preserve">Link do protótipo </w:t>
       </w:r>
       <w:hyperlink r:id="rId12" w:history="1">
-        <w:proofErr w:type="spellStart"/>
-        <w:proofErr w:type="gramStart"/>
         <w:r>
           <w:rPr>
             <w:rStyle w:val="Hyperlink"/>
@@ -7030,8 +6905,6 @@
           </w:rPr>
           <w:t>SysSite</w:t>
         </w:r>
-        <w:proofErr w:type="spellEnd"/>
-        <w:proofErr w:type="gramEnd"/>
       </w:hyperlink>
       <w:r>
         <w:rPr>
@@ -7069,8 +6942,6 @@
         <w:t xml:space="preserve">Link da apresentação do protótipo </w:t>
       </w:r>
       <w:hyperlink r:id="rId13" w:history="1">
-        <w:proofErr w:type="spellStart"/>
-        <w:proofErr w:type="gramStart"/>
         <w:r>
           <w:rPr>
             <w:rStyle w:val="Hyperlink"/>
@@ -7079,8 +6950,6 @@
           </w:rPr>
           <w:t>SysSite</w:t>
         </w:r>
-        <w:proofErr w:type="spellEnd"/>
-        <w:proofErr w:type="gramEnd"/>
       </w:hyperlink>
       <w:r>
         <w:rPr>
@@ -7113,7 +6982,7 @@
       <w:pPr>
         <w:pStyle w:val="Ttulo2"/>
       </w:pPr>
-      <w:bookmarkStart w:id="17" w:name="_Toc527547998"/>
+      <w:bookmarkStart w:id="18" w:name="_Toc527547998"/>
       <w:r>
         <w:lastRenderedPageBreak/>
         <w:t xml:space="preserve">Diagrama de </w:t>
@@ -7130,7 +6999,7 @@
       <w:r>
         <w:t>omínio</w:t>
       </w:r>
-      <w:bookmarkEnd w:id="17"/>
+      <w:bookmarkEnd w:id="18"/>
     </w:p>
     <w:p>
       <w:pPr>
@@ -7206,8 +7075,6 @@
           </wp:inline>
         </w:drawing>
       </w:r>
-      <w:bookmarkStart w:id="18" w:name="_GoBack"/>
-      <w:bookmarkEnd w:id="18"/>
     </w:p>
     <w:p>
       <w:pPr>
@@ -7268,25 +7135,7 @@
           <w:sz w:val="24"/>
           <w:szCs w:val="24"/>
         </w:rPr>
-        <w:t>Para esta aplicação foi utilizado o padrão MVC (</w:t>
-      </w:r>
-      <w:proofErr w:type="spellStart"/>
-      <w:r>
-        <w:rPr>
-          <w:color w:val="000000"/>
-          <w:sz w:val="24"/>
-          <w:szCs w:val="24"/>
-        </w:rPr>
-        <w:t>Model-View-Controller</w:t>
-      </w:r>
-      <w:proofErr w:type="spellEnd"/>
-      <w:r>
-        <w:rPr>
-          <w:color w:val="000000"/>
-          <w:sz w:val="24"/>
-          <w:szCs w:val="24"/>
-        </w:rPr>
-        <w:t>) que é um padrão arquitetural de software que separa a aplicação em três componentes principais.</w:t>
+        <w:t>Para esta aplicação foi utilizado o padrão MVC (Model-View-Controller) que é um padrão arquitetural de software que separa a aplicação em três componentes principais.</w:t>
       </w:r>
     </w:p>
     <w:p>
@@ -7314,25 +7163,7 @@
           <w:sz w:val="24"/>
           <w:szCs w:val="24"/>
         </w:rPr>
-        <w:t xml:space="preserve">O </w:t>
-      </w:r>
-      <w:proofErr w:type="spellStart"/>
-      <w:r>
-        <w:rPr>
-          <w:color w:val="000000"/>
-          <w:sz w:val="24"/>
-          <w:szCs w:val="24"/>
-        </w:rPr>
-        <w:t>Model</w:t>
-      </w:r>
-      <w:proofErr w:type="spellEnd"/>
-      <w:r>
-        <w:rPr>
-          <w:color w:val="000000"/>
-          <w:sz w:val="24"/>
-          <w:szCs w:val="24"/>
-        </w:rPr>
-        <w:t xml:space="preserve"> é responsável pela validação, persistência e recuperação dos dados.</w:t>
+        <w:t>O Model é responsável pela validação, persistência e recuperação dos dados.</w:t>
       </w:r>
     </w:p>
     <w:p>
@@ -7360,25 +7191,7 @@
           <w:sz w:val="24"/>
           <w:szCs w:val="24"/>
         </w:rPr>
-        <w:t xml:space="preserve">A </w:t>
-      </w:r>
-      <w:proofErr w:type="spellStart"/>
-      <w:r>
-        <w:rPr>
-          <w:color w:val="000000"/>
-          <w:sz w:val="24"/>
-          <w:szCs w:val="24"/>
-        </w:rPr>
-        <w:t>View</w:t>
-      </w:r>
-      <w:proofErr w:type="spellEnd"/>
-      <w:r>
-        <w:rPr>
-          <w:color w:val="000000"/>
-          <w:sz w:val="24"/>
-          <w:szCs w:val="24"/>
-        </w:rPr>
-        <w:t xml:space="preserve"> é a interface do usuário onde o usuário visualiza os dados.</w:t>
+        <w:t>A View é a interface do usuário onde o usuário visualiza os dados.</w:t>
       </w:r>
     </w:p>
     <w:p>
@@ -7406,43 +7219,39 @@
           <w:sz w:val="24"/>
           <w:szCs w:val="24"/>
         </w:rPr>
-        <w:t xml:space="preserve">O </w:t>
-      </w:r>
-      <w:proofErr w:type="spellStart"/>
+        <w:t>O Controller é o intermediário entre os dois componentes citados anteriormente. A figura 2 descreve a co</w:t>
+      </w:r>
       <w:r>
         <w:rPr>
           <w:color w:val="000000"/>
           <w:sz w:val="24"/>
           <w:szCs w:val="24"/>
         </w:rPr>
-        <w:t>Controller</w:t>
-      </w:r>
-      <w:proofErr w:type="spellEnd"/>
+        <w:t>municação entre esses três compo</w:t>
+      </w:r>
       <w:r>
         <w:rPr>
           <w:color w:val="000000"/>
           <w:sz w:val="24"/>
           <w:szCs w:val="24"/>
         </w:rPr>
-        <w:t xml:space="preserve"> é </w:t>
-      </w:r>
-      <w:proofErr w:type="gramStart"/>
+        <w:t>n</w:t>
+      </w:r>
       <w:r>
         <w:rPr>
           <w:color w:val="000000"/>
           <w:sz w:val="24"/>
           <w:szCs w:val="24"/>
         </w:rPr>
-        <w:t>o intermediário entre os dois componentes citados anteriormente</w:t>
-      </w:r>
-      <w:proofErr w:type="gramEnd"/>
+        <w:t>en</w:t>
+      </w:r>
       <w:r>
         <w:rPr>
           <w:color w:val="000000"/>
           <w:sz w:val="24"/>
           <w:szCs w:val="24"/>
         </w:rPr>
-        <w:t>. A figura 2 descreve a co</w:t>
+        <w:t>tes</w:t>
       </w:r>
       <w:r>
         <w:rPr>
@@ -7450,7 +7259,7 @@
           <w:sz w:val="24"/>
           <w:szCs w:val="24"/>
         </w:rPr>
-        <w:t>municação entre esses três compo</w:t>
+        <w:t xml:space="preserve"> (</w:t>
       </w:r>
       <w:r>
         <w:rPr>
@@ -7458,93 +7267,7 @@
           <w:sz w:val="24"/>
           <w:szCs w:val="24"/>
         </w:rPr>
-        <w:t>n</w:t>
-      </w:r>
-      <w:r>
-        <w:rPr>
-          <w:color w:val="000000"/>
-          <w:sz w:val="24"/>
-          <w:szCs w:val="24"/>
-        </w:rPr>
-        <w:t>en</w:t>
-      </w:r>
-      <w:r>
-        <w:rPr>
-          <w:color w:val="000000"/>
-          <w:sz w:val="24"/>
-          <w:szCs w:val="24"/>
-        </w:rPr>
-        <w:t>tes</w:t>
-      </w:r>
-      <w:r>
-        <w:rPr>
-          <w:color w:val="000000"/>
-          <w:sz w:val="24"/>
-          <w:szCs w:val="24"/>
-        </w:rPr>
-        <w:t xml:space="preserve"> (</w:t>
-      </w:r>
-      <w:r>
-        <w:rPr>
-          <w:color w:val="000000"/>
-          <w:sz w:val="24"/>
-          <w:szCs w:val="24"/>
-        </w:rPr>
-        <w:t xml:space="preserve">Bari, </w:t>
-      </w:r>
-      <w:proofErr w:type="spellStart"/>
-      <w:r>
-        <w:rPr>
-          <w:color w:val="000000"/>
-          <w:sz w:val="24"/>
-          <w:szCs w:val="24"/>
-        </w:rPr>
-        <w:t>Asanul</w:t>
-      </w:r>
-      <w:proofErr w:type="spellEnd"/>
-      <w:r>
-        <w:rPr>
-          <w:color w:val="000000"/>
-          <w:sz w:val="24"/>
-          <w:szCs w:val="24"/>
-        </w:rPr>
-        <w:t xml:space="preserve">; </w:t>
-      </w:r>
-      <w:proofErr w:type="spellStart"/>
-      <w:r>
-        <w:rPr>
-          <w:color w:val="000000"/>
-          <w:sz w:val="24"/>
-          <w:szCs w:val="24"/>
-        </w:rPr>
-        <w:t>Syam</w:t>
-      </w:r>
-      <w:proofErr w:type="spellEnd"/>
-      <w:r>
-        <w:rPr>
-          <w:color w:val="000000"/>
-          <w:sz w:val="24"/>
-          <w:szCs w:val="24"/>
-        </w:rPr>
-        <w:t xml:space="preserve">, </w:t>
-      </w:r>
-      <w:proofErr w:type="spellStart"/>
-      <w:r>
-        <w:rPr>
-          <w:color w:val="000000"/>
-          <w:sz w:val="24"/>
-          <w:szCs w:val="24"/>
-        </w:rPr>
-        <w:t>Anupom</w:t>
-      </w:r>
-      <w:proofErr w:type="spellEnd"/>
-      <w:r>
-        <w:rPr>
-          <w:color w:val="000000"/>
-          <w:sz w:val="24"/>
-          <w:szCs w:val="24"/>
-        </w:rPr>
-        <w:t>, 2008</w:t>
+        <w:t>Bari, Asanul; Syam, Anupom, 2008</w:t>
       </w:r>
       <w:r>
         <w:rPr>
@@ -7699,63 +7422,7 @@
           <w:sz w:val="24"/>
           <w:szCs w:val="24"/>
         </w:rPr>
-        <w:t xml:space="preserve">Fonte: </w:t>
-      </w:r>
-      <w:proofErr w:type="spellStart"/>
-      <w:proofErr w:type="gramStart"/>
-      <w:r>
-        <w:rPr>
-          <w:color w:val="000000"/>
-          <w:sz w:val="24"/>
-          <w:szCs w:val="24"/>
-        </w:rPr>
-        <w:t>CakePHP</w:t>
-      </w:r>
-      <w:proofErr w:type="spellEnd"/>
-      <w:proofErr w:type="gramEnd"/>
-      <w:r>
-        <w:rPr>
-          <w:color w:val="000000"/>
-          <w:sz w:val="24"/>
-          <w:szCs w:val="24"/>
-        </w:rPr>
-        <w:t xml:space="preserve"> </w:t>
-      </w:r>
-      <w:proofErr w:type="spellStart"/>
-      <w:r>
-        <w:rPr>
-          <w:color w:val="000000"/>
-          <w:sz w:val="24"/>
-          <w:szCs w:val="24"/>
-        </w:rPr>
-        <w:t>Application</w:t>
-      </w:r>
-      <w:proofErr w:type="spellEnd"/>
-      <w:r>
-        <w:rPr>
-          <w:color w:val="000000"/>
-          <w:sz w:val="24"/>
-          <w:szCs w:val="24"/>
-        </w:rPr>
-        <w:t xml:space="preserve"> </w:t>
-      </w:r>
-      <w:proofErr w:type="spellStart"/>
-      <w:r>
-        <w:rPr>
-          <w:color w:val="000000"/>
-          <w:sz w:val="24"/>
-          <w:szCs w:val="24"/>
-        </w:rPr>
-        <w:t>Development</w:t>
-      </w:r>
-      <w:proofErr w:type="spellEnd"/>
-      <w:r>
-        <w:rPr>
-          <w:color w:val="000000"/>
-          <w:sz w:val="24"/>
-          <w:szCs w:val="24"/>
-        </w:rPr>
-        <w:t>, 2023.</w:t>
+        <w:t>Fonte: CakePHP Application Development, 2023.</w:t>
       </w:r>
     </w:p>
     <w:p>
@@ -7775,17 +7442,9 @@
         <w:rPr>
           <w:rFonts w:ascii="Times New Roman" w:hAnsi="Times New Roman"/>
         </w:rPr>
-        <w:t xml:space="preserve">C4 </w:t>
-      </w:r>
-      <w:proofErr w:type="spellStart"/>
-      <w:r>
-        <w:rPr>
-          <w:rFonts w:ascii="Times New Roman" w:hAnsi="Times New Roman"/>
-        </w:rPr>
-        <w:t>model</w:t>
+        <w:t>C4 model</w:t>
       </w:r>
       <w:bookmarkEnd w:id="23"/>
-      <w:proofErr w:type="spellEnd"/>
       <w:r>
         <w:rPr>
           <w:rFonts w:ascii="Times New Roman" w:hAnsi="Times New Roman"/>
@@ -7894,7 +7553,6 @@
         </w:rPr>
         <w:t xml:space="preserve"> C4 </w:t>
       </w:r>
-      <w:proofErr w:type="spellStart"/>
       <w:r>
         <w:rPr>
           <w:i/>
@@ -7904,7 +7562,6 @@
         </w:rPr>
         <w:t>model</w:t>
       </w:r>
-      <w:proofErr w:type="spellEnd"/>
       <w:r>
         <w:rPr>
           <w:color w:val="000000"/>
@@ -7928,10 +7585,10 @@
           <w:szCs w:val="24"/>
         </w:rPr>
         <w:drawing>
-          <wp:inline distT="0" distB="0" distL="0" distR="0" wp14:anchorId="6029F680" wp14:editId="74010849">
-            <wp:extent cx="4734962" cy="5192163"/>
-            <wp:effectExtent l="0" t="0" r="8890" b="8890"/>
-            <wp:docPr id="7" name="Imagem 7" descr="C:\Repositorios\projeto-integrado\docs\SysSite_Diagrama_De_Contexto.png"/>
+          <wp:inline distT="0" distB="0" distL="0" distR="0" wp14:anchorId="6029F680" wp14:editId="51A3CF95">
+            <wp:extent cx="4379911" cy="5192163"/>
+            <wp:effectExtent l="0" t="0" r="1905" b="8890"/>
+            <wp:docPr id="7" name="Imagem 7"/>
             <wp:cNvGraphicFramePr>
               <a:graphicFrameLocks xmlns:a="http://schemas.openxmlformats.org/drawingml/2006/main" noChangeAspect="1"/>
             </wp:cNvGraphicFramePr>
@@ -7952,7 +7609,6 @@
                         </a:ext>
                       </a:extLst>
                     </a:blip>
-                    <a:srcRect/>
                     <a:stretch>
                       <a:fillRect/>
                     </a:stretch>
@@ -7960,7 +7616,7 @@
                   <pic:spPr bwMode="auto">
                     <a:xfrm>
                       <a:off x="0" y="0"/>
-                      <a:ext cx="4734962" cy="5192163"/>
+                      <a:ext cx="4379911" cy="5192163"/>
                     </a:xfrm>
                     <a:prstGeom prst="rect">
                       <a:avLst/>
@@ -8048,43 +7704,7 @@
           <w:sz w:val="24"/>
           <w:szCs w:val="24"/>
         </w:rPr>
-        <w:t xml:space="preserve"> das partes integrantes no sistema, onde existem basicamente dois tipos de usuários, o usuário visitante que irá visualizar o conteúdo do site, </w:t>
-      </w:r>
-      <w:proofErr w:type="gramStart"/>
-      <w:r>
-        <w:rPr>
-          <w:color w:val="000000"/>
-          <w:sz w:val="24"/>
-          <w:szCs w:val="24"/>
-        </w:rPr>
-        <w:t>entrar</w:t>
-      </w:r>
-      <w:proofErr w:type="gramEnd"/>
-      <w:r>
-        <w:rPr>
-          <w:color w:val="000000"/>
-          <w:sz w:val="24"/>
-          <w:szCs w:val="24"/>
-        </w:rPr>
-        <w:t xml:space="preserve"> em contato por e-mail e </w:t>
-      </w:r>
-      <w:proofErr w:type="spellStart"/>
-      <w:r>
-        <w:rPr>
-          <w:color w:val="000000"/>
-          <w:sz w:val="24"/>
-          <w:szCs w:val="24"/>
-        </w:rPr>
-        <w:t>etc</w:t>
-      </w:r>
-      <w:proofErr w:type="spellEnd"/>
-      <w:r>
-        <w:rPr>
-          <w:color w:val="000000"/>
-          <w:sz w:val="24"/>
-          <w:szCs w:val="24"/>
-        </w:rPr>
-        <w:t xml:space="preserve">, e o usuário administrador onde esse usuário tem acesso a recursos do sistema como: atualizar conteúdos do site, visualizar documentos e cadastro de usuários e etc. </w:t>
+        <w:t xml:space="preserve"> das partes integrantes no sistema, onde existem basicamente dois tipos de usuários, o usuário visitante que irá visualizar o conteúdo do site, entrar em contato por e-mail e etc, e o usuário administrador onde esse usuário tem acesso a recursos do sistema como: atualizar conteúdos do site, visualizar documentos e cadastro de usuários e etc. </w:t>
       </w:r>
     </w:p>
     <w:p>
@@ -8105,25 +7725,7 @@
           <w:sz w:val="24"/>
           <w:szCs w:val="24"/>
         </w:rPr>
-        <w:t xml:space="preserve">Uma vez os usuários interagirem com o sistema ou site a camada de </w:t>
-      </w:r>
-      <w:proofErr w:type="spellStart"/>
-      <w:r>
-        <w:rPr>
-          <w:color w:val="000000"/>
-          <w:sz w:val="24"/>
-          <w:szCs w:val="24"/>
-        </w:rPr>
-        <w:t>back-end</w:t>
-      </w:r>
-      <w:proofErr w:type="spellEnd"/>
-      <w:r>
-        <w:rPr>
-          <w:color w:val="000000"/>
-          <w:sz w:val="24"/>
-          <w:szCs w:val="24"/>
-        </w:rPr>
-        <w:t xml:space="preserve"> gerenciará os recursos solicitados pelos usuários e realizando as operações de acordo com a regra de negócio aplicada a cada situação.</w:t>
+        <w:t>Uma vez os usuários interagirem com o sistema ou site a camada de back-end gerenciará os recursos solicitados pelos usuários e realizando as operações de acordo com a regra de negócio aplicada a cada situação.</w:t>
       </w:r>
     </w:p>
     <w:p>
@@ -8144,43 +7746,7 @@
           <w:sz w:val="24"/>
           <w:szCs w:val="24"/>
         </w:rPr>
-        <w:t xml:space="preserve">O </w:t>
-      </w:r>
-      <w:proofErr w:type="spellStart"/>
-      <w:r>
-        <w:rPr>
-          <w:color w:val="000000"/>
-          <w:sz w:val="24"/>
-          <w:szCs w:val="24"/>
-        </w:rPr>
-        <w:t>back-end</w:t>
-      </w:r>
-      <w:proofErr w:type="spellEnd"/>
-      <w:r>
-        <w:rPr>
-          <w:color w:val="000000"/>
-          <w:sz w:val="24"/>
-          <w:szCs w:val="24"/>
-        </w:rPr>
-        <w:t xml:space="preserve"> fará o processamento da operação interagindo com o serviço de e-mail e banco de </w:t>
-      </w:r>
-      <w:proofErr w:type="spellStart"/>
-      <w:r>
-        <w:rPr>
-          <w:color w:val="000000"/>
-          <w:sz w:val="24"/>
-          <w:szCs w:val="24"/>
-        </w:rPr>
-        <w:t>dadaos</w:t>
-      </w:r>
-      <w:proofErr w:type="spellEnd"/>
-      <w:r>
-        <w:rPr>
-          <w:color w:val="000000"/>
-          <w:sz w:val="24"/>
-          <w:szCs w:val="24"/>
-        </w:rPr>
-        <w:t>.</w:t>
+        <w:t>O back-end fará o processamento da operação interagindo com o serviço de e-mail e banco de dadaos.</w:t>
       </w:r>
     </w:p>
     <w:p>
@@ -8276,25 +7842,7 @@
           <w:sz w:val="24"/>
           <w:szCs w:val="24"/>
         </w:rPr>
-        <w:t xml:space="preserve">Não foi utilizado frameworks neste projeto, porém foram </w:t>
-      </w:r>
-      <w:proofErr w:type="gramStart"/>
-      <w:r>
-        <w:rPr>
-          <w:color w:val="000000"/>
-          <w:sz w:val="24"/>
-          <w:szCs w:val="24"/>
-        </w:rPr>
-        <w:t>utilizados</w:t>
-      </w:r>
-      <w:proofErr w:type="gramEnd"/>
-      <w:r>
-        <w:rPr>
-          <w:color w:val="000000"/>
-          <w:sz w:val="24"/>
-          <w:szCs w:val="24"/>
-        </w:rPr>
-        <w:t xml:space="preserve"> as seguintes bibliotecas:</w:t>
+        <w:t>Não foi utilizado frameworks neste projeto, porém foram utilizados as seguintes bibliotecas:</w:t>
       </w:r>
     </w:p>
     <w:p>
@@ -8311,8 +7859,6 @@
         </w:rPr>
       </w:pPr>
       <w:hyperlink r:id="rId17" w:history="1">
-        <w:proofErr w:type="spellStart"/>
-        <w:proofErr w:type="gramStart"/>
         <w:r>
           <w:rPr>
             <w:rStyle w:val="Hyperlink"/>
@@ -8322,8 +7868,6 @@
           </w:rPr>
           <w:t>PdfToText</w:t>
         </w:r>
-        <w:proofErr w:type="spellEnd"/>
-        <w:proofErr w:type="gramEnd"/>
       </w:hyperlink>
       <w:r>
         <w:rPr>
@@ -8348,8 +7892,6 @@
         </w:rPr>
       </w:pPr>
       <w:hyperlink r:id="rId18" w:history="1">
-        <w:proofErr w:type="spellStart"/>
-        <w:proofErr w:type="gramStart"/>
         <w:r>
           <w:rPr>
             <w:rStyle w:val="Hyperlink"/>
@@ -8359,8 +7901,6 @@
           </w:rPr>
           <w:t>phpmailer</w:t>
         </w:r>
-        <w:proofErr w:type="spellEnd"/>
-        <w:proofErr w:type="gramEnd"/>
       </w:hyperlink>
       <w:r>
         <w:rPr>
@@ -8368,25 +7908,7 @@
           <w:rFonts w:ascii="Segoe UI" w:hAnsi="Segoe UI" w:cs="Segoe UI"/>
           <w:color w:val="1F2328"/>
         </w:rPr>
-        <w:t xml:space="preserve"> Realiza envio de </w:t>
-      </w:r>
-      <w:proofErr w:type="spellStart"/>
-      <w:r>
-        <w:rPr>
-          <w:rStyle w:val="Forte"/>
-          <w:rFonts w:ascii="Segoe UI" w:hAnsi="Segoe UI" w:cs="Segoe UI"/>
-          <w:color w:val="1F2328"/>
-        </w:rPr>
-        <w:t>email</w:t>
-      </w:r>
-      <w:proofErr w:type="spellEnd"/>
-      <w:r>
-        <w:rPr>
-          <w:rStyle w:val="Forte"/>
-          <w:rFonts w:ascii="Segoe UI" w:hAnsi="Segoe UI" w:cs="Segoe UI"/>
-          <w:color w:val="1F2328"/>
-        </w:rPr>
-        <w:t xml:space="preserve"> nos protocolos POP e IMAP.</w:t>
+        <w:t xml:space="preserve"> Realiza envio de email nos protocolos POP e IMAP.</w:t>
       </w:r>
     </w:p>
     <w:p>
@@ -8402,8 +7924,6 @@
           <w:color w:val="1F2328"/>
         </w:rPr>
       </w:pPr>
-      <w:proofErr w:type="spellStart"/>
-      <w:proofErr w:type="gramStart"/>
       <w:r>
         <w:rPr>
           <w:rStyle w:val="Forte"/>
@@ -8412,8 +7932,6 @@
         </w:rPr>
         <w:t>random_compat</w:t>
       </w:r>
-      <w:proofErr w:type="spellEnd"/>
-      <w:proofErr w:type="gramEnd"/>
       <w:r>
         <w:rPr>
           <w:rStyle w:val="Forte"/>
@@ -8437,8 +7955,6 @@
         </w:rPr>
       </w:pPr>
       <w:hyperlink r:id="rId19" w:history="1">
-        <w:proofErr w:type="spellStart"/>
-        <w:proofErr w:type="gramStart"/>
         <w:r>
           <w:rPr>
             <w:rStyle w:val="Hyperlink"/>
@@ -8446,10 +7962,32 @@
             <w:b/>
             <w:bCs/>
           </w:rPr>
-          <w:t>bootstrap</w:t>
+          <w:t>bootstrap v4.1.3</w:t>
         </w:r>
-        <w:proofErr w:type="spellEnd"/>
-        <w:proofErr w:type="gramEnd"/>
+      </w:hyperlink>
+      <w:r>
+        <w:rPr>
+          <w:rStyle w:val="Forte"/>
+          <w:rFonts w:ascii="Segoe UI" w:hAnsi="Segoe UI" w:cs="Segoe UI"/>
+          <w:color w:val="1F2328"/>
+        </w:rPr>
+        <w:t xml:space="preserve"> Padroniza, estiliza e deixa responsivo as telas criadas.</w:t>
+      </w:r>
+    </w:p>
+    <w:p>
+      <w:pPr>
+        <w:numPr>
+          <w:ilvl w:val="0"/>
+          <w:numId w:val="33"/>
+        </w:numPr>
+        <w:shd w:val="clear" w:color="auto" w:fill="FFFFFF"/>
+        <w:spacing w:before="60" w:after="100" w:afterAutospacing="1"/>
+        <w:rPr>
+          <w:rFonts w:ascii="Segoe UI" w:hAnsi="Segoe UI" w:cs="Segoe UI"/>
+          <w:color w:val="1F2328"/>
+        </w:rPr>
+      </w:pPr>
+      <w:hyperlink r:id="rId20" w:history="1">
         <w:r>
           <w:rPr>
             <w:rStyle w:val="Hyperlink"/>
@@ -8457,62 +7995,7 @@
             <w:b/>
             <w:bCs/>
           </w:rPr>
-          <w:t xml:space="preserve"> v4.1.3</w:t>
-        </w:r>
-      </w:hyperlink>
-      <w:r>
-        <w:rPr>
-          <w:rStyle w:val="Forte"/>
-          <w:rFonts w:ascii="Segoe UI" w:hAnsi="Segoe UI" w:cs="Segoe UI"/>
-          <w:color w:val="1F2328"/>
-        </w:rPr>
-        <w:t xml:space="preserve"> Padroniza, estiliza e deixa responsivo as telas criadas.</w:t>
-      </w:r>
-    </w:p>
-    <w:p>
-      <w:pPr>
-        <w:numPr>
-          <w:ilvl w:val="0"/>
-          <w:numId w:val="33"/>
-        </w:numPr>
-        <w:shd w:val="clear" w:color="auto" w:fill="FFFFFF"/>
-        <w:spacing w:before="60" w:after="100" w:afterAutospacing="1"/>
-        <w:rPr>
-          <w:rFonts w:ascii="Segoe UI" w:hAnsi="Segoe UI" w:cs="Segoe UI"/>
-          <w:color w:val="1F2328"/>
-        </w:rPr>
-      </w:pPr>
-      <w:hyperlink r:id="rId20" w:history="1">
-        <w:proofErr w:type="spellStart"/>
-        <w:proofErr w:type="gramStart"/>
-        <w:r>
-          <w:rPr>
-            <w:rStyle w:val="Hyperlink"/>
-            <w:rFonts w:ascii="Segoe UI" w:hAnsi="Segoe UI" w:cs="Segoe UI"/>
-            <w:b/>
-            <w:bCs/>
-          </w:rPr>
-          <w:t>fontawesome</w:t>
-        </w:r>
-        <w:proofErr w:type="gramEnd"/>
-        <w:r>
-          <w:rPr>
-            <w:rStyle w:val="Hyperlink"/>
-            <w:rFonts w:ascii="Segoe UI" w:hAnsi="Segoe UI" w:cs="Segoe UI"/>
-            <w:b/>
-            <w:bCs/>
-          </w:rPr>
-          <w:t>-free</w:t>
-        </w:r>
-        <w:proofErr w:type="spellEnd"/>
-        <w:r>
-          <w:rPr>
-            <w:rStyle w:val="Hyperlink"/>
-            <w:rFonts w:ascii="Segoe UI" w:hAnsi="Segoe UI" w:cs="Segoe UI"/>
-            <w:b/>
-            <w:bCs/>
-          </w:rPr>
-          <w:t xml:space="preserve"> </w:t>
+          <w:t xml:space="preserve">fontawesome-free </w:t>
         </w:r>
         <w:r>
           <w:rPr>
@@ -8583,7 +8066,6 @@
         </w:rPr>
       </w:pPr>
       <w:hyperlink r:id="rId21" w:history="1">
-        <w:proofErr w:type="gramStart"/>
         <w:r>
           <w:rPr>
             <w:rStyle w:val="Hyperlink"/>
@@ -8591,9 +8073,32 @@
             <w:b/>
             <w:bCs/>
           </w:rPr>
-          <w:t>chart</w:t>
+          <w:t>chart.js v2.8.0</w:t>
         </w:r>
-        <w:proofErr w:type="gramEnd"/>
+      </w:hyperlink>
+      <w:r>
+        <w:rPr>
+          <w:rStyle w:val="Forte"/>
+          <w:rFonts w:ascii="Segoe UI" w:hAnsi="Segoe UI" w:cs="Segoe UI"/>
+          <w:color w:val="1F2328"/>
+        </w:rPr>
+        <w:t xml:space="preserve"> Geração de dashboard.</w:t>
+      </w:r>
+    </w:p>
+    <w:p>
+      <w:pPr>
+        <w:numPr>
+          <w:ilvl w:val="0"/>
+          <w:numId w:val="33"/>
+        </w:numPr>
+        <w:shd w:val="clear" w:color="auto" w:fill="FFFFFF"/>
+        <w:spacing w:before="60" w:after="100" w:afterAutospacing="1"/>
+        <w:rPr>
+          <w:rFonts w:ascii="Segoe UI" w:hAnsi="Segoe UI" w:cs="Segoe UI"/>
+          <w:color w:val="1F2328"/>
+        </w:rPr>
+      </w:pPr>
+      <w:hyperlink r:id="rId22" w:history="1">
         <w:r>
           <w:rPr>
             <w:rStyle w:val="Hyperlink"/>
@@ -8601,7 +8106,7 @@
             <w:b/>
             <w:bCs/>
           </w:rPr>
-          <w:t>.js v2.8.0</w:t>
+          <w:t>datatables 1.10.19</w:t>
         </w:r>
       </w:hyperlink>
       <w:r>
@@ -8610,25 +8115,7 @@
           <w:rFonts w:ascii="Segoe UI" w:hAnsi="Segoe UI" w:cs="Segoe UI"/>
           <w:color w:val="1F2328"/>
         </w:rPr>
-        <w:t xml:space="preserve"> Geração de </w:t>
-      </w:r>
-      <w:proofErr w:type="spellStart"/>
-      <w:r>
-        <w:rPr>
-          <w:rStyle w:val="Forte"/>
-          <w:rFonts w:ascii="Segoe UI" w:hAnsi="Segoe UI" w:cs="Segoe UI"/>
-          <w:color w:val="1F2328"/>
-        </w:rPr>
-        <w:t>dashboard</w:t>
-      </w:r>
-      <w:proofErr w:type="spellEnd"/>
-      <w:r>
-        <w:rPr>
-          <w:rStyle w:val="Forte"/>
-          <w:rFonts w:ascii="Segoe UI" w:hAnsi="Segoe UI" w:cs="Segoe UI"/>
-          <w:color w:val="1F2328"/>
-        </w:rPr>
-        <w:t>.</w:t>
+        <w:t xml:space="preserve"> Recursos adicionais a grids.</w:t>
       </w:r>
     </w:p>
     <w:p>
@@ -8644,9 +8131,7 @@
           <w:color w:val="1F2328"/>
         </w:rPr>
       </w:pPr>
-      <w:hyperlink r:id="rId22" w:history="1">
-        <w:proofErr w:type="spellStart"/>
-        <w:proofErr w:type="gramStart"/>
+      <w:hyperlink r:id="rId23" w:history="1">
         <w:r>
           <w:rPr>
             <w:rStyle w:val="Hyperlink"/>
@@ -8654,18 +8139,7 @@
             <w:b/>
             <w:bCs/>
           </w:rPr>
-          <w:t>datatables</w:t>
-        </w:r>
-        <w:proofErr w:type="spellEnd"/>
-        <w:proofErr w:type="gramEnd"/>
-        <w:r>
-          <w:rPr>
-            <w:rStyle w:val="Hyperlink"/>
-            <w:rFonts w:ascii="Segoe UI" w:hAnsi="Segoe UI" w:cs="Segoe UI"/>
-            <w:b/>
-            <w:bCs/>
-          </w:rPr>
-          <w:t xml:space="preserve"> 1.10.19</w:t>
+          <w:t>jquery v3.4.1</w:t>
         </w:r>
       </w:hyperlink>
       <w:r>
@@ -8674,7 +8148,7 @@
           <w:rFonts w:ascii="Segoe UI" w:hAnsi="Segoe UI" w:cs="Segoe UI"/>
           <w:color w:val="1F2328"/>
         </w:rPr>
-        <w:t xml:space="preserve"> Recursos adicionais a grids.</w:t>
+        <w:t xml:space="preserve"> Simplifica a utilização do Javascript nas aplicações.</w:t>
       </w:r>
     </w:p>
     <w:p>
@@ -8690,73 +8164,7 @@
           <w:color w:val="1F2328"/>
         </w:rPr>
       </w:pPr>
-      <w:hyperlink r:id="rId23" w:history="1">
-        <w:proofErr w:type="spellStart"/>
-        <w:proofErr w:type="gramStart"/>
-        <w:r>
-          <w:rPr>
-            <w:rStyle w:val="Hyperlink"/>
-            <w:rFonts w:ascii="Segoe UI" w:hAnsi="Segoe UI" w:cs="Segoe UI"/>
-            <w:b/>
-            <w:bCs/>
-          </w:rPr>
-          <w:t>jquery</w:t>
-        </w:r>
-        <w:proofErr w:type="spellEnd"/>
-        <w:proofErr w:type="gramEnd"/>
-        <w:r>
-          <w:rPr>
-            <w:rStyle w:val="Hyperlink"/>
-            <w:rFonts w:ascii="Segoe UI" w:hAnsi="Segoe UI" w:cs="Segoe UI"/>
-            <w:b/>
-            <w:bCs/>
-          </w:rPr>
-          <w:t xml:space="preserve"> v3.4.1</w:t>
-        </w:r>
-      </w:hyperlink>
-      <w:r>
-        <w:rPr>
-          <w:rStyle w:val="Forte"/>
-          <w:rFonts w:ascii="Segoe UI" w:hAnsi="Segoe UI" w:cs="Segoe UI"/>
-          <w:color w:val="1F2328"/>
-        </w:rPr>
-        <w:t xml:space="preserve"> Simplifica a utilização do </w:t>
-      </w:r>
-      <w:proofErr w:type="spellStart"/>
-      <w:r>
-        <w:rPr>
-          <w:rStyle w:val="Forte"/>
-          <w:rFonts w:ascii="Segoe UI" w:hAnsi="Segoe UI" w:cs="Segoe UI"/>
-          <w:color w:val="1F2328"/>
-        </w:rPr>
-        <w:t>Javascript</w:t>
-      </w:r>
-      <w:proofErr w:type="spellEnd"/>
-      <w:r>
-        <w:rPr>
-          <w:rStyle w:val="Forte"/>
-          <w:rFonts w:ascii="Segoe UI" w:hAnsi="Segoe UI" w:cs="Segoe UI"/>
-          <w:color w:val="1F2328"/>
-        </w:rPr>
-        <w:t xml:space="preserve"> nas aplicações.</w:t>
-      </w:r>
-    </w:p>
-    <w:p>
-      <w:pPr>
-        <w:numPr>
-          <w:ilvl w:val="0"/>
-          <w:numId w:val="33"/>
-        </w:numPr>
-        <w:shd w:val="clear" w:color="auto" w:fill="FFFFFF"/>
-        <w:spacing w:before="60" w:after="100" w:afterAutospacing="1"/>
-        <w:rPr>
-          <w:rFonts w:ascii="Segoe UI" w:hAnsi="Segoe UI" w:cs="Segoe UI"/>
-          <w:color w:val="1F2328"/>
-        </w:rPr>
-      </w:pPr>
       <w:hyperlink r:id="rId24" w:history="1">
-        <w:proofErr w:type="spellStart"/>
-        <w:proofErr w:type="gramStart"/>
         <w:r>
           <w:rPr>
             <w:rStyle w:val="Hyperlink"/>
@@ -8766,8 +8174,6 @@
           </w:rPr>
           <w:t>datepicker</w:t>
         </w:r>
-        <w:proofErr w:type="spellEnd"/>
-        <w:proofErr w:type="gramEnd"/>
       </w:hyperlink>
       <w:r>
         <w:rPr>
@@ -8832,8 +8238,6 @@
         </w:rPr>
       </w:pPr>
       <w:hyperlink r:id="rId25" w:history="1">
-        <w:proofErr w:type="spellStart"/>
-        <w:proofErr w:type="gramStart"/>
         <w:r>
           <w:rPr>
             <w:rStyle w:val="Hyperlink"/>
@@ -8841,18 +8245,7 @@
             <w:b/>
             <w:bCs/>
           </w:rPr>
-          <w:t>select</w:t>
-        </w:r>
-        <w:proofErr w:type="spellEnd"/>
-        <w:proofErr w:type="gramEnd"/>
-        <w:r>
-          <w:rPr>
-            <w:rStyle w:val="Hyperlink"/>
-            <w:rFonts w:ascii="Segoe UI" w:hAnsi="Segoe UI" w:cs="Segoe UI"/>
-            <w:b/>
-            <w:bCs/>
-          </w:rPr>
-          <w:t xml:space="preserve"> v1.13.18</w:t>
+          <w:t>select v1.13.18</w:t>
         </w:r>
       </w:hyperlink>
       <w:r>
@@ -8861,43 +8254,7 @@
           <w:rFonts w:ascii="Segoe UI" w:hAnsi="Segoe UI" w:cs="Segoe UI"/>
           <w:color w:val="1F2328"/>
         </w:rPr>
-        <w:t xml:space="preserve"> Recursos adicionais aos </w:t>
-      </w:r>
-      <w:proofErr w:type="spellStart"/>
-      <w:r>
-        <w:rPr>
-          <w:rStyle w:val="Forte"/>
-          <w:rFonts w:ascii="Segoe UI" w:hAnsi="Segoe UI" w:cs="Segoe UI"/>
-          <w:color w:val="1F2328"/>
-        </w:rPr>
-        <w:t>dropdownlist</w:t>
-      </w:r>
-      <w:proofErr w:type="spellEnd"/>
-      <w:r>
-        <w:rPr>
-          <w:rStyle w:val="Forte"/>
-          <w:rFonts w:ascii="Segoe UI" w:hAnsi="Segoe UI" w:cs="Segoe UI"/>
-          <w:color w:val="1F2328"/>
-        </w:rPr>
-        <w:t>/</w:t>
-      </w:r>
-      <w:proofErr w:type="spellStart"/>
-      <w:r>
-        <w:rPr>
-          <w:rStyle w:val="Forte"/>
-          <w:rFonts w:ascii="Segoe UI" w:hAnsi="Segoe UI" w:cs="Segoe UI"/>
-          <w:color w:val="1F2328"/>
-        </w:rPr>
-        <w:t>select</w:t>
-      </w:r>
-      <w:proofErr w:type="spellEnd"/>
-      <w:r>
-        <w:rPr>
-          <w:rStyle w:val="Forte"/>
-          <w:rFonts w:ascii="Segoe UI" w:hAnsi="Segoe UI" w:cs="Segoe UI"/>
-          <w:color w:val="1F2328"/>
-        </w:rPr>
-        <w:t>.</w:t>
+        <w:t xml:space="preserve"> Recursos adicionais aos dropdownlist/select.</w:t>
       </w:r>
     </w:p>
     <w:p>
@@ -8914,8 +8271,6 @@
         </w:rPr>
       </w:pPr>
       <w:hyperlink r:id="rId26" w:history="1">
-        <w:proofErr w:type="spellStart"/>
-        <w:proofErr w:type="gramStart"/>
         <w:r>
           <w:rPr>
             <w:rStyle w:val="Hyperlink"/>
@@ -8925,8 +8280,6 @@
           </w:rPr>
           <w:t>phpPasswordHashingLib</w:t>
         </w:r>
-        <w:proofErr w:type="spellEnd"/>
-        <w:proofErr w:type="gramEnd"/>
       </w:hyperlink>
       <w:r>
         <w:rPr>
@@ -8976,7 +8329,6 @@
       <w:r>
         <w:t xml:space="preserve">ront </w:t>
       </w:r>
-      <w:proofErr w:type="spellStart"/>
       <w:r>
         <w:t>E</w:t>
       </w:r>
@@ -8984,7 +8336,6 @@
         <w:t>nd</w:t>
       </w:r>
       <w:bookmarkEnd w:id="27"/>
-      <w:proofErr w:type="spellEnd"/>
     </w:p>
     <w:p>
       <w:pPr>
@@ -9018,18 +8369,8 @@
           <w:sz w:val="24"/>
           <w:szCs w:val="24"/>
         </w:rPr>
-        <w:t xml:space="preserve">da área de </w:t>
-      </w:r>
-      <w:proofErr w:type="spellStart"/>
-      <w:r>
-        <w:rPr>
-          <w:color w:val="000000"/>
-          <w:sz w:val="24"/>
-          <w:szCs w:val="24"/>
-        </w:rPr>
-        <w:t>login</w:t>
-      </w:r>
-      <w:proofErr w:type="spellEnd"/>
+        <w:t>da área de login</w:t>
+      </w:r>
       <w:r>
         <w:rPr>
           <w:color w:val="000000"/>
@@ -9150,25 +8491,7 @@
           <w:sz w:val="24"/>
           <w:szCs w:val="24"/>
         </w:rPr>
-        <w:t xml:space="preserve">Figura 5 – Tela inicial com usuário tipo administrado e </w:t>
-      </w:r>
-      <w:proofErr w:type="gramStart"/>
-      <w:r>
-        <w:rPr>
-          <w:color w:val="000000"/>
-          <w:sz w:val="24"/>
-          <w:szCs w:val="24"/>
-        </w:rPr>
-        <w:t>menu</w:t>
-      </w:r>
-      <w:proofErr w:type="gramEnd"/>
-      <w:r>
-        <w:rPr>
-          <w:color w:val="000000"/>
-          <w:sz w:val="24"/>
-          <w:szCs w:val="24"/>
-        </w:rPr>
-        <w:t xml:space="preserve"> aberto.</w:t>
+        <w:t>Figura 5 – Tela inicial com usuário tipo administrado e menu aberto.</w:t>
       </w:r>
     </w:p>
     <w:p>
@@ -9297,25 +8620,7 @@
           <w:sz w:val="24"/>
           <w:szCs w:val="24"/>
         </w:rPr>
-        <w:t xml:space="preserve"> – </w:t>
-      </w:r>
-      <w:proofErr w:type="gramStart"/>
-      <w:r>
-        <w:rPr>
-          <w:color w:val="000000"/>
-          <w:sz w:val="24"/>
-          <w:szCs w:val="24"/>
-        </w:rPr>
-        <w:t>Menu</w:t>
-      </w:r>
-      <w:proofErr w:type="gramEnd"/>
-      <w:r>
-        <w:rPr>
-          <w:color w:val="000000"/>
-          <w:sz w:val="24"/>
-          <w:szCs w:val="24"/>
-        </w:rPr>
-        <w:t xml:space="preserve"> com usuário tipo administrado e listagem de usuários.</w:t>
+        <w:t xml:space="preserve"> – Menu com usuário tipo administrado e listagem de usuários.</w:t>
       </w:r>
     </w:p>
     <w:p>
@@ -9923,16 +9228,9 @@
         <w:t>Modelo Relacional ou Projeto de Banco de D</w:t>
       </w:r>
       <w:r>
-        <w:t xml:space="preserve">ados </w:t>
-      </w:r>
-      <w:proofErr w:type="spellStart"/>
-      <w:proofErr w:type="gramStart"/>
-      <w:r>
-        <w:t>NoSQL</w:t>
+        <w:t>ados NoSQL</w:t>
       </w:r>
       <w:bookmarkEnd w:id="28"/>
-      <w:proofErr w:type="spellEnd"/>
-      <w:proofErr w:type="gramEnd"/>
     </w:p>
     <w:p>
       <w:pPr>
@@ -10375,23 +9673,13 @@
                 <w:szCs w:val="24"/>
               </w:rPr>
             </w:pPr>
-            <w:proofErr w:type="gramStart"/>
             <w:r>
               <w:rPr>
                 <w:color w:val="000000"/>
                 <w:sz w:val="24"/>
                 <w:szCs w:val="24"/>
               </w:rPr>
-              <w:t>e-mail</w:t>
-            </w:r>
-            <w:proofErr w:type="gramEnd"/>
-            <w:r>
-              <w:rPr>
-                <w:color w:val="000000"/>
-                <w:sz w:val="24"/>
-                <w:szCs w:val="24"/>
-              </w:rPr>
-              <w:t xml:space="preserve"> e senha</w:t>
+              <w:t>e-mail e senha</w:t>
             </w:r>
           </w:p>
         </w:tc>
@@ -10563,23 +9851,13 @@
                 <w:szCs w:val="24"/>
               </w:rPr>
             </w:pPr>
-            <w:proofErr w:type="gramStart"/>
             <w:r>
               <w:rPr>
                 <w:color w:val="000000"/>
                 <w:sz w:val="24"/>
                 <w:szCs w:val="24"/>
               </w:rPr>
-              <w:t>e-mail</w:t>
-            </w:r>
-            <w:proofErr w:type="gramEnd"/>
-            <w:r>
-              <w:rPr>
-                <w:color w:val="000000"/>
-                <w:sz w:val="24"/>
-                <w:szCs w:val="24"/>
-              </w:rPr>
-              <w:t xml:space="preserve"> e senha</w:t>
+              <w:t>e-mail e senha</w:t>
             </w:r>
           </w:p>
         </w:tc>
@@ -10616,25 +9894,7 @@
                 <w:sz w:val="24"/>
                 <w:szCs w:val="24"/>
               </w:rPr>
-              <w:t xml:space="preserve">Acessar e montar o </w:t>
-            </w:r>
-            <w:proofErr w:type="gramStart"/>
-            <w:r>
-              <w:rPr>
-                <w:color w:val="000000"/>
-                <w:sz w:val="24"/>
-                <w:szCs w:val="24"/>
-              </w:rPr>
-              <w:t>menu</w:t>
-            </w:r>
-            <w:proofErr w:type="gramEnd"/>
-            <w:r>
-              <w:rPr>
-                <w:color w:val="000000"/>
-                <w:sz w:val="24"/>
-                <w:szCs w:val="24"/>
-              </w:rPr>
-              <w:t xml:space="preserve"> de acordo com o grupo de permissão</w:t>
+              <w:t>Acessar e montar o menu de acordo com o grupo de permissão</w:t>
             </w:r>
           </w:p>
         </w:tc>
@@ -10769,23 +10029,13 @@
                 <w:szCs w:val="24"/>
               </w:rPr>
             </w:pPr>
-            <w:proofErr w:type="gramStart"/>
             <w:r>
               <w:rPr>
                 <w:color w:val="000000"/>
                 <w:sz w:val="24"/>
                 <w:szCs w:val="24"/>
               </w:rPr>
-              <w:t>e-mail</w:t>
-            </w:r>
-            <w:proofErr w:type="gramEnd"/>
-            <w:r>
-              <w:rPr>
-                <w:color w:val="000000"/>
-                <w:sz w:val="24"/>
-                <w:szCs w:val="24"/>
-              </w:rPr>
-              <w:t xml:space="preserve"> e senha</w:t>
+              <w:t>e-mail e senha</w:t>
             </w:r>
           </w:p>
         </w:tc>
@@ -10822,25 +10072,7 @@
                 <w:sz w:val="24"/>
                 <w:szCs w:val="24"/>
               </w:rPr>
-              <w:t xml:space="preserve">Acessar e montar o </w:t>
-            </w:r>
-            <w:proofErr w:type="gramStart"/>
-            <w:r>
-              <w:rPr>
-                <w:color w:val="000000"/>
-                <w:sz w:val="24"/>
-                <w:szCs w:val="24"/>
-              </w:rPr>
-              <w:t>menu</w:t>
-            </w:r>
-            <w:proofErr w:type="gramEnd"/>
-            <w:r>
-              <w:rPr>
-                <w:color w:val="000000"/>
-                <w:sz w:val="24"/>
-                <w:szCs w:val="24"/>
-              </w:rPr>
-              <w:t xml:space="preserve"> de acordo com o grupo de permissão</w:t>
+              <w:t>Acessar e montar o menu de acordo com o grupo de permissão</w:t>
             </w:r>
           </w:p>
         </w:tc>
@@ -10975,23 +10207,13 @@
                 <w:szCs w:val="24"/>
               </w:rPr>
             </w:pPr>
-            <w:proofErr w:type="gramStart"/>
             <w:r>
               <w:rPr>
                 <w:color w:val="000000"/>
                 <w:sz w:val="24"/>
                 <w:szCs w:val="24"/>
               </w:rPr>
-              <w:t>e-mail</w:t>
-            </w:r>
-            <w:proofErr w:type="gramEnd"/>
-            <w:r>
-              <w:rPr>
-                <w:color w:val="000000"/>
-                <w:sz w:val="24"/>
-                <w:szCs w:val="24"/>
-              </w:rPr>
-              <w:t xml:space="preserve"> e senha</w:t>
+              <w:t>e-mail e senha</w:t>
             </w:r>
           </w:p>
         </w:tc>
@@ -11028,25 +10250,7 @@
                 <w:sz w:val="24"/>
                 <w:szCs w:val="24"/>
               </w:rPr>
-              <w:t xml:space="preserve">Acessar e montar o </w:t>
-            </w:r>
-            <w:proofErr w:type="gramStart"/>
-            <w:r>
-              <w:rPr>
-                <w:color w:val="000000"/>
-                <w:sz w:val="24"/>
-                <w:szCs w:val="24"/>
-              </w:rPr>
-              <w:t>menu</w:t>
-            </w:r>
-            <w:proofErr w:type="gramEnd"/>
-            <w:r>
-              <w:rPr>
-                <w:color w:val="000000"/>
-                <w:sz w:val="24"/>
-                <w:szCs w:val="24"/>
-              </w:rPr>
-              <w:t xml:space="preserve"> de acordo com o grupo de permissão</w:t>
+              <w:t>Acessar e montar o menu de acordo com o grupo de permissão</w:t>
             </w:r>
           </w:p>
         </w:tc>
@@ -11113,18 +10317,8 @@
                 <w:sz w:val="24"/>
                 <w:szCs w:val="24"/>
               </w:rPr>
-              <w:t xml:space="preserve">Usuário administrador desativar usuário, permissão ou </w:t>
-            </w:r>
-            <w:proofErr w:type="gramStart"/>
-            <w:r>
-              <w:rPr>
-                <w:color w:val="000000"/>
-                <w:sz w:val="24"/>
-                <w:szCs w:val="24"/>
-              </w:rPr>
-              <w:t>grupo</w:t>
-            </w:r>
-            <w:proofErr w:type="gramEnd"/>
+              <w:t>Usuário administrador desativar usuário, permissão ou grupo</w:t>
+            </w:r>
           </w:p>
         </w:tc>
         <w:tc>
@@ -11160,25 +10354,7 @@
                 <w:sz w:val="24"/>
                 <w:szCs w:val="24"/>
               </w:rPr>
-              <w:t>Acessar o sistema</w:t>
-            </w:r>
-            <w:proofErr w:type="gramStart"/>
-            <w:r>
-              <w:rPr>
-                <w:color w:val="000000"/>
-                <w:sz w:val="24"/>
-                <w:szCs w:val="24"/>
-              </w:rPr>
-              <w:t xml:space="preserve">  </w:t>
-            </w:r>
-            <w:proofErr w:type="gramEnd"/>
-            <w:r>
-              <w:rPr>
-                <w:color w:val="000000"/>
-                <w:sz w:val="24"/>
-                <w:szCs w:val="24"/>
-              </w:rPr>
-              <w:t>e não montar o menu que foi desabilitado</w:t>
+              <w:t>Acessar o sistema  e não montar o menu que foi desabilitado</w:t>
             </w:r>
           </w:p>
         </w:tc>
@@ -11209,23 +10385,13 @@
                 <w:szCs w:val="24"/>
               </w:rPr>
             </w:pPr>
-            <w:proofErr w:type="gramStart"/>
             <w:r>
               <w:rPr>
                 <w:color w:val="000000"/>
                 <w:sz w:val="24"/>
                 <w:szCs w:val="24"/>
               </w:rPr>
-              <w:t>e-mail</w:t>
-            </w:r>
-            <w:proofErr w:type="gramEnd"/>
-            <w:r>
-              <w:rPr>
-                <w:color w:val="000000"/>
-                <w:sz w:val="24"/>
-                <w:szCs w:val="24"/>
-              </w:rPr>
-              <w:t xml:space="preserve"> e senha</w:t>
+              <w:t>e-mail e senha</w:t>
             </w:r>
           </w:p>
         </w:tc>
@@ -11262,25 +10428,7 @@
                 <w:sz w:val="24"/>
                 <w:szCs w:val="24"/>
               </w:rPr>
-              <w:t xml:space="preserve">Acessar e montar o </w:t>
-            </w:r>
-            <w:proofErr w:type="gramStart"/>
-            <w:r>
-              <w:rPr>
-                <w:color w:val="000000"/>
-                <w:sz w:val="24"/>
-                <w:szCs w:val="24"/>
-              </w:rPr>
-              <w:t>menu</w:t>
-            </w:r>
-            <w:proofErr w:type="gramEnd"/>
-            <w:r>
-              <w:rPr>
-                <w:color w:val="000000"/>
-                <w:sz w:val="24"/>
-                <w:szCs w:val="24"/>
-              </w:rPr>
-              <w:t xml:space="preserve"> de acordo com o grupo de permissão</w:t>
+              <w:t>Acessar e montar o menu de acordo com o grupo de permissão</w:t>
             </w:r>
           </w:p>
         </w:tc>
@@ -11593,23 +10741,13 @@
                 <w:szCs w:val="24"/>
               </w:rPr>
             </w:pPr>
-            <w:proofErr w:type="gramStart"/>
             <w:r>
               <w:rPr>
                 <w:color w:val="000000"/>
                 <w:sz w:val="24"/>
                 <w:szCs w:val="24"/>
               </w:rPr>
-              <w:t>e-mail</w:t>
-            </w:r>
-            <w:proofErr w:type="gramEnd"/>
-            <w:r>
-              <w:rPr>
-                <w:color w:val="000000"/>
-                <w:sz w:val="24"/>
-                <w:szCs w:val="24"/>
-              </w:rPr>
-              <w:t xml:space="preserve"> e senha</w:t>
+              <w:t>e-mail e senha</w:t>
             </w:r>
           </w:p>
         </w:tc>
@@ -12481,7 +11619,6 @@
               </w:rPr>
               <w:t> </w:t>
             </w:r>
-            <w:proofErr w:type="gramStart"/>
             <w:r>
               <w:rPr>
                 <w:rFonts w:ascii="Calibri" w:hAnsi="Calibri"/>
@@ -12491,7 +11628,6 @@
               </w:rPr>
               <w:t>5</w:t>
             </w:r>
-            <w:proofErr w:type="gramEnd"/>
           </w:p>
         </w:tc>
       </w:tr>
@@ -12600,7 +11736,6 @@
               </w:rPr>
               <w:t> </w:t>
             </w:r>
-            <w:proofErr w:type="gramStart"/>
             <w:r>
               <w:rPr>
                 <w:rFonts w:ascii="Calibri" w:hAnsi="Calibri"/>
@@ -12610,7 +11745,6 @@
               </w:rPr>
               <w:t>8</w:t>
             </w:r>
-            <w:proofErr w:type="gramEnd"/>
           </w:p>
         </w:tc>
       </w:tr>
@@ -12831,7 +11965,6 @@
               </w:rPr>
               <w:t> </w:t>
             </w:r>
-            <w:proofErr w:type="gramStart"/>
             <w:r>
               <w:rPr>
                 <w:rFonts w:ascii="Calibri" w:hAnsi="Calibri"/>
@@ -12841,7 +11974,6 @@
               </w:rPr>
               <w:t>4</w:t>
             </w:r>
-            <w:proofErr w:type="gramEnd"/>
           </w:p>
         </w:tc>
       </w:tr>
@@ -13052,7 +12184,6 @@
               </w:rPr>
               <w:t> </w:t>
             </w:r>
-            <w:proofErr w:type="gramStart"/>
             <w:r>
               <w:rPr>
                 <w:rFonts w:ascii="Calibri" w:hAnsi="Calibri"/>
@@ -13062,7 +12193,6 @@
               </w:rPr>
               <w:t>4</w:t>
             </w:r>
-            <w:proofErr w:type="gramEnd"/>
           </w:p>
         </w:tc>
       </w:tr>
@@ -13169,7 +12299,6 @@
               </w:rPr>
               <w:t> </w:t>
             </w:r>
-            <w:proofErr w:type="gramStart"/>
             <w:r>
               <w:rPr>
                 <w:rFonts w:ascii="Calibri" w:hAnsi="Calibri"/>
@@ -13179,7 +12308,6 @@
               </w:rPr>
               <w:t>8</w:t>
             </w:r>
-            <w:proofErr w:type="gramEnd"/>
           </w:p>
         </w:tc>
       </w:tr>
@@ -13378,16 +12506,8 @@
               <w:rPr>
                 <w:rFonts w:ascii="Arial" w:eastAsia="Arial" w:hAnsi="Arial" w:cs="Arial"/>
               </w:rPr>
-              <w:t xml:space="preserve"> </w:t>
-            </w:r>
-            <w:proofErr w:type="spellStart"/>
-            <w:r>
-              <w:rPr>
-                <w:rFonts w:ascii="Arial" w:eastAsia="Arial" w:hAnsi="Arial" w:cs="Arial"/>
-              </w:rPr>
-              <w:t>back-end</w:t>
-            </w:r>
-            <w:proofErr w:type="spellEnd"/>
+              <w:t xml:space="preserve"> back-end</w:t>
+            </w:r>
           </w:p>
         </w:tc>
         <w:tc>
@@ -13509,16 +12629,8 @@
               <w:rPr>
                 <w:rFonts w:ascii="Arial" w:eastAsia="Arial" w:hAnsi="Arial" w:cs="Arial"/>
               </w:rPr>
-              <w:t xml:space="preserve"> front-</w:t>
-            </w:r>
-            <w:proofErr w:type="spellStart"/>
-            <w:r>
-              <w:rPr>
-                <w:rFonts w:ascii="Arial" w:eastAsia="Arial" w:hAnsi="Arial" w:cs="Arial"/>
-              </w:rPr>
-              <w:t>end</w:t>
-            </w:r>
-            <w:proofErr w:type="spellEnd"/>
+              <w:t xml:space="preserve"> front-end</w:t>
+            </w:r>
           </w:p>
         </w:tc>
         <w:tc>
@@ -14310,8 +13422,6 @@
         <w:t xml:space="preserve">Link do repositório </w:t>
       </w:r>
       <w:hyperlink r:id="rId35" w:history="1">
-        <w:proofErr w:type="spellStart"/>
-        <w:proofErr w:type="gramStart"/>
         <w:r>
           <w:rPr>
             <w:rStyle w:val="Hyperlink"/>
@@ -14320,8 +13430,6 @@
           </w:rPr>
           <w:t>SysSite</w:t>
         </w:r>
-        <w:proofErr w:type="spellEnd"/>
-        <w:proofErr w:type="gramEnd"/>
       </w:hyperlink>
       <w:r>
         <w:rPr>
@@ -14336,25 +13444,7 @@
           <w:sz w:val="24"/>
           <w:szCs w:val="24"/>
         </w:rPr>
-        <w:t xml:space="preserve">no </w:t>
-      </w:r>
-      <w:proofErr w:type="spellStart"/>
-      <w:r>
-        <w:rPr>
-          <w:color w:val="000000"/>
-          <w:sz w:val="24"/>
-          <w:szCs w:val="24"/>
-        </w:rPr>
-        <w:t>GitHub</w:t>
-      </w:r>
-      <w:proofErr w:type="spellEnd"/>
-      <w:r>
-        <w:rPr>
-          <w:color w:val="000000"/>
-          <w:sz w:val="24"/>
-          <w:szCs w:val="24"/>
-        </w:rPr>
-        <w:t>.</w:t>
+        <w:t>no GitHub.</w:t>
       </w:r>
     </w:p>
     <w:p>
@@ -14383,8 +13473,6 @@
         <w:t xml:space="preserve">Link do sistema </w:t>
       </w:r>
       <w:hyperlink r:id="rId36" w:history="1">
-        <w:proofErr w:type="spellStart"/>
-        <w:proofErr w:type="gramStart"/>
         <w:r>
           <w:rPr>
             <w:rStyle w:val="Hyperlink"/>
@@ -14393,8 +13481,6 @@
           </w:rPr>
           <w:t>SysSite</w:t>
         </w:r>
-        <w:proofErr w:type="spellEnd"/>
-        <w:proofErr w:type="gramEnd"/>
       </w:hyperlink>
       <w:r>
         <w:rPr>
@@ -14526,43 +13612,15 @@
           <w:sz w:val="24"/>
           <w:szCs w:val="24"/>
         </w:rPr>
-        <w:t xml:space="preserve"> senha: </w:t>
-      </w:r>
-      <w:proofErr w:type="spellStart"/>
+        <w:t xml:space="preserve"> senha: admin</w:t>
+      </w:r>
       <w:r>
         <w:rPr>
           <w:color w:val="000000"/>
           <w:sz w:val="24"/>
           <w:szCs w:val="24"/>
         </w:rPr>
-        <w:t>admin</w:t>
-      </w:r>
-      <w:proofErr w:type="spellEnd"/>
-      <w:r>
-        <w:rPr>
-          <w:color w:val="000000"/>
-          <w:sz w:val="24"/>
-          <w:szCs w:val="24"/>
-        </w:rPr>
-        <w:t xml:space="preserve">, administração de usuários e processos </w:t>
-      </w:r>
-      <w:proofErr w:type="gramStart"/>
-      <w:r>
-        <w:rPr>
-          <w:color w:val="000000"/>
-          <w:sz w:val="24"/>
-          <w:szCs w:val="24"/>
-        </w:rPr>
-        <w:t>do negócios</w:t>
-      </w:r>
-      <w:proofErr w:type="gramEnd"/>
-      <w:r>
-        <w:rPr>
-          <w:color w:val="000000"/>
-          <w:sz w:val="24"/>
-          <w:szCs w:val="24"/>
-        </w:rPr>
-        <w:t>;</w:t>
+        <w:t>, administração de usuários e processos do negócios;</w:t>
       </w:r>
     </w:p>
     <w:p>
@@ -14600,7 +13658,6 @@
         <w:t xml:space="preserve">rio: </w:t>
       </w:r>
       <w:hyperlink r:id="rId39" w:history="1">
-        <w:proofErr w:type="spellStart"/>
         <w:r>
           <w:rPr>
             <w:rStyle w:val="Hyperlink"/>
@@ -14609,7 +13666,6 @@
           </w:rPr>
           <w:t>usuario</w:t>
         </w:r>
-        <w:proofErr w:type="spellEnd"/>
         <w:r>
           <w:rPr>
             <w:rStyle w:val="Hyperlink"/>
@@ -15209,7 +14265,6 @@
                 <w:szCs w:val="22"/>
               </w:rPr>
             </w:pPr>
-            <w:proofErr w:type="gramStart"/>
             <w:r>
               <w:rPr>
                 <w:color w:val="000000"/>
@@ -15218,7 +14273,6 @@
               </w:rPr>
               <w:t>1</w:t>
             </w:r>
-            <w:proofErr w:type="gramEnd"/>
           </w:p>
         </w:tc>
         <w:tc>
@@ -15357,18 +14411,8 @@
                 <w:sz w:val="22"/>
                 <w:szCs w:val="22"/>
               </w:rPr>
-              <w:t xml:space="preserve"> Utilização de </w:t>
-            </w:r>
-            <w:proofErr w:type="spellStart"/>
-            <w:r>
-              <w:rPr>
-                <w:color w:val="000000"/>
-                <w:sz w:val="22"/>
-                <w:szCs w:val="22"/>
-              </w:rPr>
-              <w:t>docker</w:t>
-            </w:r>
-            <w:proofErr w:type="spellEnd"/>
+              <w:t xml:space="preserve"> Utilização de docker</w:t>
+            </w:r>
           </w:p>
         </w:tc>
         <w:tc>
@@ -15484,18 +14528,8 @@
                 <w:sz w:val="22"/>
                 <w:szCs w:val="22"/>
               </w:rPr>
-              <w:t xml:space="preserve">Linguagem não fortemente </w:t>
-            </w:r>
-            <w:proofErr w:type="spellStart"/>
-            <w:r>
-              <w:rPr>
-                <w:color w:val="000000"/>
-                <w:sz w:val="22"/>
-                <w:szCs w:val="22"/>
-              </w:rPr>
-              <w:t>tipada</w:t>
-            </w:r>
-            <w:proofErr w:type="spellEnd"/>
+              <w:t>Linguagem não fortemente tipada</w:t>
+            </w:r>
           </w:p>
         </w:tc>
         <w:tc>
@@ -15861,18 +14895,8 @@
                 <w:sz w:val="22"/>
                 <w:szCs w:val="22"/>
               </w:rPr>
-              <w:t xml:space="preserve">C4 </w:t>
-            </w:r>
-            <w:proofErr w:type="spellStart"/>
-            <w:r>
-              <w:rPr>
-                <w:color w:val="000000"/>
-                <w:sz w:val="22"/>
-                <w:szCs w:val="22"/>
-              </w:rPr>
-              <w:t>Model</w:t>
-            </w:r>
-            <w:proofErr w:type="spellEnd"/>
+              <w:t>C4 Model</w:t>
+            </w:r>
           </w:p>
         </w:tc>
         <w:tc>
@@ -16461,23 +15485,7 @@
             <w:sz w:val="24"/>
             <w:szCs w:val="24"/>
           </w:rPr>
-          <w:t>https://www.sebrae.com.br/Se</w:t>
-        </w:r>
-        <w:r>
-          <w:rPr>
-            <w:rStyle w:val="Hyperlink"/>
-            <w:sz w:val="24"/>
-            <w:szCs w:val="24"/>
-          </w:rPr>
-          <w:t>b</w:t>
-        </w:r>
-        <w:r>
-          <w:rPr>
-            <w:rStyle w:val="Hyperlink"/>
-            <w:sz w:val="24"/>
-            <w:szCs w:val="24"/>
-          </w:rPr>
-          <w:t>rae/Portal%20Sebrae/UFs/SP/Pesquisas/empreendedores.pdf</w:t>
+          <w:t>https://www.sebrae.com.br/Sebrae/Portal%20Sebrae/UFs/SP/Pesquisas/empreendedores.pdf</w:t>
         </w:r>
       </w:hyperlink>
       <w:r>
@@ -16542,7 +15550,6 @@
         </w:rPr>
         <w:t xml:space="preserve">. </w:t>
       </w:r>
-      <w:proofErr w:type="gramStart"/>
       <w:r>
         <w:rPr>
           <w:b/>
@@ -16550,9 +15557,8 @@
           <w:szCs w:val="24"/>
           <w:lang w:val="en-US"/>
         </w:rPr>
-        <w:t xml:space="preserve">Hands-On Cybersecurity with </w:t>
-      </w:r>
-      <w:proofErr w:type="spellStart"/>
+        <w:t>Hands-On Cybersecurity with Blockchain</w:t>
+      </w:r>
       <w:r>
         <w:rPr>
           <w:b/>
@@ -16560,19 +15566,8 @@
           <w:szCs w:val="24"/>
           <w:lang w:val="en-US"/>
         </w:rPr>
-        <w:t>Blockchain</w:t>
-      </w:r>
-      <w:proofErr w:type="spellEnd"/>
-      <w:r>
-        <w:rPr>
-          <w:b/>
-          <w:sz w:val="24"/>
-          <w:szCs w:val="24"/>
-          <w:lang w:val="en-US"/>
-        </w:rPr>
         <w:t>.</w:t>
       </w:r>
-      <w:proofErr w:type="gramEnd"/>
       <w:r>
         <w:rPr>
           <w:sz w:val="24"/>
@@ -16642,7 +15637,6 @@
           <w:lang w:val="en-US"/>
         </w:rPr>
       </w:pPr>
-      <w:proofErr w:type="gramStart"/>
       <w:r>
         <w:rPr>
           <w:sz w:val="24"/>
@@ -16650,128 +15644,44 @@
           <w:lang w:val="en-US"/>
         </w:rPr>
         <w:lastRenderedPageBreak/>
-        <w:t xml:space="preserve">Bari, </w:t>
-      </w:r>
-      <w:proofErr w:type="spellStart"/>
-      <w:r>
-        <w:rPr>
+        <w:t xml:space="preserve">Bari, Ahsanul; Syam, Anupom. </w:t>
+      </w:r>
+      <w:r>
+        <w:rPr>
+          <w:b/>
           <w:sz w:val="24"/>
           <w:szCs w:val="24"/>
           <w:lang w:val="en-US"/>
         </w:rPr>
-        <w:t>Ahsanul</w:t>
-      </w:r>
-      <w:proofErr w:type="spellEnd"/>
+        <w:t>CakePHP Application Development.</w:t>
+      </w:r>
       <w:r>
         <w:rPr>
           <w:sz w:val="24"/>
           <w:szCs w:val="24"/>
           <w:lang w:val="en-US"/>
         </w:rPr>
-        <w:t xml:space="preserve">; </w:t>
-      </w:r>
-      <w:proofErr w:type="spellStart"/>
-      <w:r>
-        <w:rPr>
-          <w:sz w:val="24"/>
-          <w:szCs w:val="24"/>
+        <w:t xml:space="preserve"> </w:t>
+      </w:r>
+      <w:r>
+        <w:rPr>
           <w:lang w:val="en-US"/>
         </w:rPr>
-        <w:t>Syam</w:t>
-      </w:r>
-      <w:proofErr w:type="spellEnd"/>
+        <w:t>Birmingham</w:t>
+      </w:r>
       <w:r>
         <w:rPr>
           <w:sz w:val="24"/>
           <w:szCs w:val="24"/>
           <w:lang w:val="en-US"/>
         </w:rPr>
-        <w:t xml:space="preserve">, </w:t>
-      </w:r>
-      <w:proofErr w:type="spellStart"/>
-      <w:r>
-        <w:rPr>
-          <w:sz w:val="24"/>
-          <w:szCs w:val="24"/>
+        <w:t xml:space="preserve">: </w:t>
+      </w:r>
+      <w:r>
+        <w:rPr>
           <w:lang w:val="en-US"/>
         </w:rPr>
-        <w:t>Anupom</w:t>
-      </w:r>
-      <w:proofErr w:type="spellEnd"/>
-      <w:r>
-        <w:rPr>
-          <w:sz w:val="24"/>
-          <w:szCs w:val="24"/>
-          <w:lang w:val="en-US"/>
-        </w:rPr>
-        <w:t>.</w:t>
-      </w:r>
-      <w:proofErr w:type="gramEnd"/>
-      <w:r>
-        <w:rPr>
-          <w:sz w:val="24"/>
-          <w:szCs w:val="24"/>
-          <w:lang w:val="en-US"/>
-        </w:rPr>
-        <w:t xml:space="preserve"> </w:t>
-      </w:r>
-      <w:proofErr w:type="spellStart"/>
-      <w:proofErr w:type="gramStart"/>
-      <w:r>
-        <w:rPr>
-          <w:b/>
-          <w:sz w:val="24"/>
-          <w:szCs w:val="24"/>
-          <w:lang w:val="en-US"/>
-        </w:rPr>
-        <w:t>CakePHP</w:t>
-      </w:r>
-      <w:proofErr w:type="spellEnd"/>
-      <w:r>
-        <w:rPr>
-          <w:b/>
-          <w:sz w:val="24"/>
-          <w:szCs w:val="24"/>
-          <w:lang w:val="en-US"/>
-        </w:rPr>
-        <w:t xml:space="preserve"> Application Development.</w:t>
-      </w:r>
-      <w:proofErr w:type="gramEnd"/>
-      <w:r>
-        <w:rPr>
-          <w:sz w:val="24"/>
-          <w:szCs w:val="24"/>
-          <w:lang w:val="en-US"/>
-        </w:rPr>
-        <w:t xml:space="preserve"> </w:t>
-      </w:r>
-      <w:r>
-        <w:rPr>
-          <w:lang w:val="en-US"/>
-        </w:rPr>
-        <w:t>Birmingham</w:t>
-      </w:r>
-      <w:r>
-        <w:rPr>
-          <w:sz w:val="24"/>
-          <w:szCs w:val="24"/>
-          <w:lang w:val="en-US"/>
-        </w:rPr>
-        <w:t xml:space="preserve">: </w:t>
-      </w:r>
-      <w:proofErr w:type="spellStart"/>
-      <w:r>
-        <w:rPr>
-          <w:lang w:val="en-US"/>
-        </w:rPr>
-        <w:t>Packt</w:t>
-      </w:r>
-      <w:proofErr w:type="spellEnd"/>
-      <w:r>
-        <w:rPr>
-          <w:lang w:val="en-US"/>
-        </w:rPr>
-        <w:t xml:space="preserve"> Publishing</w:t>
+        <w:t>Packt Publishing</w:t>
       </w:r>
       <w:r>
         <w:rPr>
@@ -16893,7 +15803,7 @@
         <w:noProof/>
         <w:color w:val="000000"/>
       </w:rPr>
-      <w:t>14</w:t>
+      <w:t>20</w:t>
     </w:r>
     <w:r>
       <w:rPr>
@@ -16974,7 +15884,7 @@
         <w:noProof/>
         <w:color w:val="000000"/>
       </w:rPr>
-      <w:t>15</w:t>
+      <w:t>3</w:t>
     </w:r>
     <w:r>
       <w:rPr>
@@ -17028,8 +15938,6 @@
         <w:szCs w:val="24"/>
       </w:rPr>
     </w:pPr>
-    <w:proofErr w:type="spellStart"/>
-    <w:proofErr w:type="gramStart"/>
     <w:r>
       <w:rPr>
         <w:color w:val="000000"/>
@@ -17038,8 +15946,6 @@
       </w:rPr>
       <w:t>SysSite</w:t>
     </w:r>
-    <w:proofErr w:type="spellEnd"/>
-    <w:proofErr w:type="gramEnd"/>
   </w:p>
 </w:hdr>
 </file>
@@ -23364,7 +22270,7 @@
 </file>
 
 <file path=customXml/itemProps2.xml><?xml version="1.0" encoding="utf-8"?>
-<ds:datastoreItem xmlns:ds="http://schemas.openxmlformats.org/officeDocument/2006/customXml" ds:itemID="{821E270D-E8C4-4704-9472-22A212CA9B8F}">
+<ds:datastoreItem xmlns:ds="http://schemas.openxmlformats.org/officeDocument/2006/customXml" ds:itemID="{59EC6367-A218-456F-B57B-C9CB9674FFC1}">
   <ds:schemaRefs>
     <ds:schemaRef ds:uri="http://schemas.openxmlformats.org/officeDocument/2006/bibliography"/>
   </ds:schemaRefs>

</xml_diff>

<commit_message>
ajustes no até RN e RNF
</commit_message>
<xml_diff>
--- a/RT_ProjetoIntegrado.docx
+++ b/RT_ProjetoIntegrado.docx
@@ -246,7 +246,6 @@
         </w:rPr>
       </w:pPr>
       <w:proofErr w:type="spellStart"/>
-      <w:proofErr w:type="gramStart"/>
       <w:r>
         <w:rPr>
           <w:sz w:val="38"/>
@@ -255,7 +254,6 @@
         <w:t>SysSite</w:t>
       </w:r>
       <w:proofErr w:type="spellEnd"/>
-      <w:proofErr w:type="gramEnd"/>
     </w:p>
     <w:p>
       <w:pPr>
@@ -324,21 +322,12 @@
       </w:pPr>
       <w:bookmarkStart w:id="1" w:name="_heading=h.30j0zll" w:colFirst="0" w:colLast="0"/>
       <w:bookmarkEnd w:id="1"/>
-      <w:proofErr w:type="spellStart"/>
-      <w:r>
-        <w:rPr>
-          <w:sz w:val="24"/>
-          <w:szCs w:val="24"/>
-        </w:rPr>
-        <w:t>Geverson</w:t>
-      </w:r>
-      <w:proofErr w:type="spellEnd"/>
-      <w:r>
-        <w:rPr>
-          <w:sz w:val="24"/>
-          <w:szCs w:val="24"/>
-        </w:rPr>
-        <w:t xml:space="preserve"> José de Souza</w:t>
+      <w:r>
+        <w:rPr>
+          <w:sz w:val="24"/>
+          <w:szCs w:val="24"/>
+        </w:rPr>
+        <w:t>Geverson José de Souza</w:t>
       </w:r>
     </w:p>
     <w:p>
@@ -441,7 +430,21 @@
           <w:sz w:val="24"/>
           <w:szCs w:val="24"/>
         </w:rPr>
-        <w:t>02/2023</w:t>
+        <w:t>11</w:t>
+      </w:r>
+      <w:r>
+        <w:rPr>
+          <w:sz w:val="24"/>
+          <w:szCs w:val="24"/>
+        </w:rPr>
+        <w:t>/202</w:t>
+      </w:r>
+      <w:r>
+        <w:rPr>
+          <w:sz w:val="24"/>
+          <w:szCs w:val="24"/>
+        </w:rPr>
+        <w:t>4</w:t>
       </w:r>
     </w:p>
     <w:p>
@@ -830,7 +833,7 @@
         <w:rPr>
           <w:noProof/>
         </w:rPr>
-        <w:t>6</w:t>
+        <w:t>8</w:t>
       </w:r>
       <w:r>
         <w:rPr>
@@ -909,7 +912,7 @@
         <w:rPr>
           <w:noProof/>
         </w:rPr>
-        <w:t>6</w:t>
+        <w:t>8</w:t>
       </w:r>
       <w:r>
         <w:rPr>
@@ -988,7 +991,7 @@
         <w:rPr>
           <w:noProof/>
         </w:rPr>
-        <w:t>6</w:t>
+        <w:t>8</w:t>
       </w:r>
       <w:r>
         <w:rPr>
@@ -1067,7 +1070,7 @@
         <w:rPr>
           <w:noProof/>
         </w:rPr>
-        <w:t>7</w:t>
+        <w:t>9</w:t>
       </w:r>
       <w:r>
         <w:rPr>
@@ -1146,7 +1149,7 @@
         <w:rPr>
           <w:noProof/>
         </w:rPr>
-        <w:t>7</w:t>
+        <w:t>9</w:t>
       </w:r>
       <w:r>
         <w:rPr>
@@ -1225,7 +1228,7 @@
         <w:rPr>
           <w:noProof/>
         </w:rPr>
-        <w:t>8</w:t>
+        <w:t>10</w:t>
       </w:r>
       <w:r>
         <w:rPr>
@@ -1304,7 +1307,7 @@
         <w:rPr>
           <w:noProof/>
         </w:rPr>
-        <w:t>8</w:t>
+        <w:t>10</w:t>
       </w:r>
       <w:r>
         <w:rPr>
@@ -1383,7 +1386,7 @@
         <w:rPr>
           <w:noProof/>
         </w:rPr>
-        <w:t>8</w:t>
+        <w:t>10</w:t>
       </w:r>
       <w:r>
         <w:rPr>
@@ -1462,7 +1465,7 @@
         <w:rPr>
           <w:noProof/>
         </w:rPr>
-        <w:t>9</w:t>
+        <w:t>11</w:t>
       </w:r>
       <w:r>
         <w:rPr>
@@ -1541,7 +1544,7 @@
         <w:rPr>
           <w:noProof/>
         </w:rPr>
-        <w:t>10</w:t>
+        <w:t>12</w:t>
       </w:r>
       <w:r>
         <w:rPr>
@@ -1620,7 +1623,7 @@
         <w:rPr>
           <w:noProof/>
         </w:rPr>
-        <w:t>10</w:t>
+        <w:t>13</w:t>
       </w:r>
       <w:r>
         <w:rPr>
@@ -1699,7 +1702,7 @@
         <w:rPr>
           <w:noProof/>
         </w:rPr>
-        <w:t>10</w:t>
+        <w:t>16</w:t>
       </w:r>
       <w:r>
         <w:rPr>
@@ -1778,7 +1781,7 @@
         <w:rPr>
           <w:noProof/>
         </w:rPr>
-        <w:t>11</w:t>
+        <w:t>17</w:t>
       </w:r>
       <w:r>
         <w:rPr>
@@ -1857,7 +1860,7 @@
         <w:rPr>
           <w:noProof/>
         </w:rPr>
-        <w:t>11</w:t>
+        <w:t>17</w:t>
       </w:r>
       <w:r>
         <w:rPr>
@@ -1936,7 +1939,7 @@
         <w:rPr>
           <w:noProof/>
         </w:rPr>
-        <w:t>12</w:t>
+        <w:t>18</w:t>
       </w:r>
       <w:r>
         <w:rPr>
@@ -2015,7 +2018,7 @@
         <w:rPr>
           <w:noProof/>
         </w:rPr>
-        <w:t>12</w:t>
+        <w:t>19</w:t>
       </w:r>
       <w:r>
         <w:rPr>
@@ -2094,7 +2097,7 @@
         <w:rPr>
           <w:noProof/>
         </w:rPr>
-        <w:t>12</w:t>
+        <w:t>19</w:t>
       </w:r>
       <w:r>
         <w:rPr>
@@ -2156,7 +2159,7 @@
         <w:rPr>
           <w:noProof/>
         </w:rPr>
-        <w:t>12</w:t>
+        <w:t>19</w:t>
       </w:r>
       <w:r>
         <w:rPr>
@@ -2235,7 +2238,7 @@
         <w:rPr>
           <w:noProof/>
         </w:rPr>
-        <w:t>12</w:t>
+        <w:t>19</w:t>
       </w:r>
       <w:r>
         <w:rPr>
@@ -2314,7 +2317,7 @@
         <w:rPr>
           <w:noProof/>
         </w:rPr>
-        <w:t>13</w:t>
+        <w:t>19</w:t>
       </w:r>
       <w:r>
         <w:rPr>
@@ -3481,7 +3484,25 @@
               <w:rPr>
                 <w:rFonts w:ascii="Arial" w:eastAsia="Arial" w:hAnsi="Arial" w:cs="Arial"/>
               </w:rPr>
-              <w:t>24 / 03 / 23</w:t>
+              <w:t>13</w:t>
+            </w:r>
+            <w:r>
+              <w:rPr>
+                <w:rFonts w:ascii="Arial" w:eastAsia="Arial" w:hAnsi="Arial" w:cs="Arial"/>
+              </w:rPr>
+              <w:t xml:space="preserve"> / </w:t>
+            </w:r>
+            <w:r>
+              <w:rPr>
+                <w:rFonts w:ascii="Arial" w:eastAsia="Arial" w:hAnsi="Arial" w:cs="Arial"/>
+              </w:rPr>
+              <w:t>08</w:t>
+            </w:r>
+            <w:r>
+              <w:rPr>
+                <w:rFonts w:ascii="Arial" w:eastAsia="Arial" w:hAnsi="Arial" w:cs="Arial"/>
+              </w:rPr>
+              <w:t xml:space="preserve"> / 23</w:t>
             </w:r>
           </w:p>
         </w:tc>
@@ -3506,7 +3527,25 @@
               <w:rPr>
                 <w:rFonts w:ascii="Arial" w:eastAsia="Arial" w:hAnsi="Arial" w:cs="Arial"/>
               </w:rPr>
-              <w:t>24 / 04 / 23</w:t>
+              <w:t>01</w:t>
+            </w:r>
+            <w:r>
+              <w:rPr>
+                <w:rFonts w:ascii="Arial" w:eastAsia="Arial" w:hAnsi="Arial" w:cs="Arial"/>
+              </w:rPr>
+              <w:t xml:space="preserve"> / </w:t>
+            </w:r>
+            <w:r>
+              <w:rPr>
+                <w:rFonts w:ascii="Arial" w:eastAsia="Arial" w:hAnsi="Arial" w:cs="Arial"/>
+              </w:rPr>
+              <w:t>10</w:t>
+            </w:r>
+            <w:r>
+              <w:rPr>
+                <w:rFonts w:ascii="Arial" w:eastAsia="Arial" w:hAnsi="Arial" w:cs="Arial"/>
+              </w:rPr>
+              <w:t xml:space="preserve"> / 23</w:t>
             </w:r>
           </w:p>
         </w:tc>
@@ -3601,7 +3640,7 @@
               <w:rPr>
                 <w:rFonts w:ascii="Arial" w:eastAsia="Arial" w:hAnsi="Arial" w:cs="Arial"/>
               </w:rPr>
-              <w:t>25 / 04 / 23</w:t>
+              <w:t>01 / 10 / 23</w:t>
             </w:r>
           </w:p>
         </w:tc>
@@ -3626,7 +3665,7 @@
               <w:rPr>
                 <w:rFonts w:ascii="Arial" w:eastAsia="Arial" w:hAnsi="Arial" w:cs="Arial"/>
               </w:rPr>
-              <w:t>26 / 04 / 23</w:t>
+              <w:t>07 / 10 / 23</w:t>
             </w:r>
           </w:p>
         </w:tc>
@@ -3655,15 +3694,8 @@
               <w:rPr>
                 <w:rFonts w:ascii="Arial" w:eastAsia="Arial" w:hAnsi="Arial" w:cs="Arial"/>
               </w:rPr>
-              <w:t>Implantação e treinamento do sistema</w:t>
-            </w:r>
-          </w:p>
-          <w:p>
-            <w:pPr>
-              <w:rPr>
-                <w:rFonts w:ascii="Arial" w:eastAsia="Arial" w:hAnsi="Arial" w:cs="Arial"/>
-              </w:rPr>
-            </w:pPr>
+              <w:t>Homologação</w:t>
+            </w:r>
           </w:p>
         </w:tc>
         <w:tc>
@@ -3687,7 +3719,7 @@
               <w:rPr>
                 <w:rFonts w:ascii="Arial" w:eastAsia="Arial" w:hAnsi="Arial" w:cs="Arial"/>
               </w:rPr>
-              <w:t>Processamento das informações coletadas e definidas</w:t>
+              <w:t>Homologação do projeto desenvolvido</w:t>
             </w:r>
           </w:p>
         </w:tc>
@@ -3714,7 +3746,25 @@
               <w:rPr>
                 <w:rFonts w:ascii="Arial" w:eastAsia="Arial" w:hAnsi="Arial" w:cs="Arial"/>
               </w:rPr>
-              <w:t>28 / 04 / 23</w:t>
+              <w:t>15</w:t>
+            </w:r>
+            <w:r>
+              <w:rPr>
+                <w:rFonts w:ascii="Arial" w:eastAsia="Arial" w:hAnsi="Arial" w:cs="Arial"/>
+              </w:rPr>
+              <w:t xml:space="preserve"> / </w:t>
+            </w:r>
+            <w:r>
+              <w:rPr>
+                <w:rFonts w:ascii="Arial" w:eastAsia="Arial" w:hAnsi="Arial" w:cs="Arial"/>
+              </w:rPr>
+              <w:t>10</w:t>
+            </w:r>
+            <w:r>
+              <w:rPr>
+                <w:rFonts w:ascii="Arial" w:eastAsia="Arial" w:hAnsi="Arial" w:cs="Arial"/>
+              </w:rPr>
+              <w:t xml:space="preserve"> / 23</w:t>
             </w:r>
           </w:p>
         </w:tc>
@@ -3739,7 +3789,25 @@
               <w:rPr>
                 <w:rFonts w:ascii="Arial" w:eastAsia="Arial" w:hAnsi="Arial" w:cs="Arial"/>
               </w:rPr>
-              <w:t>30 / 04 / 23</w:t>
+              <w:t>21</w:t>
+            </w:r>
+            <w:r>
+              <w:rPr>
+                <w:rFonts w:ascii="Arial" w:eastAsia="Arial" w:hAnsi="Arial" w:cs="Arial"/>
+              </w:rPr>
+              <w:t xml:space="preserve"> / </w:t>
+            </w:r>
+            <w:r>
+              <w:rPr>
+                <w:rFonts w:ascii="Arial" w:eastAsia="Arial" w:hAnsi="Arial" w:cs="Arial"/>
+              </w:rPr>
+              <w:t>10</w:t>
+            </w:r>
+            <w:r>
+              <w:rPr>
+                <w:rFonts w:ascii="Arial" w:eastAsia="Arial" w:hAnsi="Arial" w:cs="Arial"/>
+              </w:rPr>
+              <w:t xml:space="preserve"> / 23</w:t>
             </w:r>
           </w:p>
         </w:tc>
@@ -3768,12 +3836,11 @@
               <w:rPr>
                 <w:rFonts w:ascii="Arial" w:eastAsia="Arial" w:hAnsi="Arial" w:cs="Arial"/>
               </w:rPr>
-              <w:t>Correções pós-produção</w:t>
-            </w:r>
-          </w:p>
-          <w:p>
-            <w:pPr>
-              <w:ind w:firstLine="5"/>
+              <w:t>Implantação e treinamento do sistema</w:t>
+            </w:r>
+          </w:p>
+          <w:p>
+            <w:pPr>
               <w:rPr>
                 <w:rFonts w:ascii="Arial" w:eastAsia="Arial" w:hAnsi="Arial" w:cs="Arial"/>
               </w:rPr>
@@ -3801,6 +3868,156 @@
               <w:rPr>
                 <w:rFonts w:ascii="Arial" w:eastAsia="Arial" w:hAnsi="Arial" w:cs="Arial"/>
               </w:rPr>
+              <w:t>Processamento das informações coletadas e definidas</w:t>
+            </w:r>
+          </w:p>
+        </w:tc>
+      </w:tr>
+      <w:tr>
+        <w:tc>
+          <w:tcPr>
+            <w:tcW w:w="1235" w:type="dxa"/>
+            <w:tcBorders>
+              <w:top w:val="single" w:sz="4" w:space="0" w:color="000000"/>
+              <w:left w:val="single" w:sz="4" w:space="0" w:color="000000"/>
+              <w:bottom w:val="single" w:sz="4" w:space="0" w:color="000000"/>
+              <w:right w:val="single" w:sz="4" w:space="0" w:color="000000"/>
+            </w:tcBorders>
+          </w:tcPr>
+          <w:p>
+            <w:pPr>
+              <w:jc w:val="center"/>
+              <w:rPr>
+                <w:rFonts w:ascii="Arial" w:eastAsia="Arial" w:hAnsi="Arial" w:cs="Arial"/>
+              </w:rPr>
+            </w:pPr>
+            <w:r>
+              <w:rPr>
+                <w:rFonts w:ascii="Arial" w:eastAsia="Arial" w:hAnsi="Arial" w:cs="Arial"/>
+              </w:rPr>
+              <w:t>15</w:t>
+            </w:r>
+            <w:r>
+              <w:rPr>
+                <w:rFonts w:ascii="Arial" w:eastAsia="Arial" w:hAnsi="Arial" w:cs="Arial"/>
+              </w:rPr>
+              <w:t xml:space="preserve"> / </w:t>
+            </w:r>
+            <w:r>
+              <w:rPr>
+                <w:rFonts w:ascii="Arial" w:eastAsia="Arial" w:hAnsi="Arial" w:cs="Arial"/>
+              </w:rPr>
+              <w:t>10</w:t>
+            </w:r>
+            <w:r>
+              <w:rPr>
+                <w:rFonts w:ascii="Arial" w:eastAsia="Arial" w:hAnsi="Arial" w:cs="Arial"/>
+              </w:rPr>
+              <w:t xml:space="preserve"> / 23</w:t>
+            </w:r>
+          </w:p>
+        </w:tc>
+        <w:tc>
+          <w:tcPr>
+            <w:tcW w:w="1235" w:type="dxa"/>
+            <w:tcBorders>
+              <w:top w:val="single" w:sz="4" w:space="0" w:color="000000"/>
+              <w:left w:val="single" w:sz="4" w:space="0" w:color="000000"/>
+              <w:bottom w:val="single" w:sz="4" w:space="0" w:color="000000"/>
+              <w:right w:val="single" w:sz="4" w:space="0" w:color="000000"/>
+            </w:tcBorders>
+          </w:tcPr>
+          <w:p>
+            <w:pPr>
+              <w:jc w:val="center"/>
+              <w:rPr>
+                <w:rFonts w:ascii="Arial" w:eastAsia="Arial" w:hAnsi="Arial" w:cs="Arial"/>
+              </w:rPr>
+            </w:pPr>
+            <w:r>
+              <w:rPr>
+                <w:rFonts w:ascii="Arial" w:eastAsia="Arial" w:hAnsi="Arial" w:cs="Arial"/>
+              </w:rPr>
+              <w:t>30</w:t>
+            </w:r>
+            <w:r>
+              <w:rPr>
+                <w:rFonts w:ascii="Arial" w:eastAsia="Arial" w:hAnsi="Arial" w:cs="Arial"/>
+              </w:rPr>
+              <w:t xml:space="preserve"> / </w:t>
+            </w:r>
+            <w:r>
+              <w:rPr>
+                <w:rFonts w:ascii="Arial" w:eastAsia="Arial" w:hAnsi="Arial" w:cs="Arial"/>
+              </w:rPr>
+              <w:t>10</w:t>
+            </w:r>
+            <w:r>
+              <w:rPr>
+                <w:rFonts w:ascii="Arial" w:eastAsia="Arial" w:hAnsi="Arial" w:cs="Arial"/>
+              </w:rPr>
+              <w:t xml:space="preserve"> / 23</w:t>
+            </w:r>
+          </w:p>
+        </w:tc>
+        <w:tc>
+          <w:tcPr>
+            <w:tcW w:w="3701" w:type="dxa"/>
+            <w:tcBorders>
+              <w:top w:val="single" w:sz="4" w:space="0" w:color="000000"/>
+              <w:left w:val="single" w:sz="4" w:space="0" w:color="000000"/>
+              <w:bottom w:val="single" w:sz="4" w:space="0" w:color="000000"/>
+              <w:right w:val="single" w:sz="4" w:space="0" w:color="000000"/>
+            </w:tcBorders>
+          </w:tcPr>
+          <w:p>
+            <w:pPr>
+              <w:pStyle w:val="PargrafodaLista"/>
+              <w:numPr>
+                <w:ilvl w:val="0"/>
+                <w:numId w:val="25"/>
+              </w:numPr>
+              <w:rPr>
+                <w:rFonts w:ascii="Arial" w:eastAsia="Arial" w:hAnsi="Arial" w:cs="Arial"/>
+              </w:rPr>
+            </w:pPr>
+            <w:r>
+              <w:rPr>
+                <w:rFonts w:ascii="Arial" w:eastAsia="Arial" w:hAnsi="Arial" w:cs="Arial"/>
+              </w:rPr>
+              <w:t>Correções pós-produção</w:t>
+            </w:r>
+          </w:p>
+          <w:p>
+            <w:pPr>
+              <w:ind w:firstLine="5"/>
+              <w:rPr>
+                <w:rFonts w:ascii="Arial" w:eastAsia="Arial" w:hAnsi="Arial" w:cs="Arial"/>
+              </w:rPr>
+            </w:pPr>
+          </w:p>
+        </w:tc>
+        <w:tc>
+          <w:tcPr>
+            <w:tcW w:w="2551" w:type="dxa"/>
+            <w:tcBorders>
+              <w:top w:val="single" w:sz="4" w:space="0" w:color="000000"/>
+              <w:left w:val="single" w:sz="4" w:space="0" w:color="000000"/>
+              <w:bottom w:val="single" w:sz="4" w:space="0" w:color="000000"/>
+              <w:right w:val="single" w:sz="4" w:space="0" w:color="000000"/>
+            </w:tcBorders>
+          </w:tcPr>
+          <w:p>
+            <w:pPr>
+              <w:ind w:right="71"/>
+              <w:rPr>
+                <w:rFonts w:ascii="Arial" w:eastAsia="Arial" w:hAnsi="Arial" w:cs="Arial"/>
+              </w:rPr>
+            </w:pPr>
+            <w:r>
+              <w:rPr>
+                <w:rFonts w:ascii="Arial" w:eastAsia="Arial" w:hAnsi="Arial" w:cs="Arial"/>
+              </w:rPr>
               <w:t>Correções do resultado produzido</w:t>
             </w:r>
           </w:p>
@@ -3833,42 +4050,64 @@
         <w:ind w:firstLine="720"/>
         <w:jc w:val="both"/>
         <w:rPr>
-          <w:color w:val="000000"/>
-          <w:sz w:val="24"/>
-          <w:szCs w:val="24"/>
-        </w:rPr>
-      </w:pPr>
-      <w:r>
-        <w:rPr>
-          <w:color w:val="000000"/>
-          <w:sz w:val="24"/>
-          <w:szCs w:val="24"/>
-        </w:rPr>
-        <w:t>Nos últimos anos, com o avanço das tecnologias digitais, a necessidade de sistemas com mais de uma funcionalidade</w:t>
-      </w:r>
-      <w:r>
-        <w:rPr>
-          <w:color w:val="000000"/>
-          <w:sz w:val="24"/>
-          <w:szCs w:val="24"/>
-        </w:rPr>
-        <w:t xml:space="preserve"> e de fácil utilização</w:t>
-      </w:r>
-      <w:r>
-        <w:rPr>
-          <w:color w:val="000000"/>
-          <w:sz w:val="24"/>
-          <w:szCs w:val="24"/>
-        </w:rPr>
-        <w:t xml:space="preserve"> tornou-se uma tarefa cada vez mais importante e desafiadora para as empresas e organizações. A integração de </w:t>
-      </w:r>
-      <w:r>
-        <w:rPr>
-          <w:color w:val="000000"/>
-          <w:sz w:val="24"/>
-          <w:szCs w:val="24"/>
-        </w:rPr>
-        <w:t>processos de negócio e a centralização de processamento de dados, além de representar um desafio logístico, pode também ser uma fonte de problemas de segurança, privacidade e integridade de dados.</w:t>
+          <w:sz w:val="24"/>
+          <w:szCs w:val="24"/>
+        </w:rPr>
+      </w:pPr>
+      <w:r>
+        <w:rPr>
+          <w:sz w:val="24"/>
+          <w:szCs w:val="24"/>
+        </w:rPr>
+        <w:t xml:space="preserve">Em uma pesquisa domiciliar realizada pelo </w:t>
+      </w:r>
+      <w:r>
+        <w:rPr>
+          <w:color w:val="323130"/>
+          <w:sz w:val="24"/>
+          <w:szCs w:val="24"/>
+          <w:shd w:val="clear" w:color="auto" w:fill="FFFFFF"/>
+        </w:rPr>
+        <w:t>Serviço Brasileiro de Apoio às Micro e Pequenas Empresas – São Paulo (SEBRAE-SP) (SERVIÇO BRASILEIRO DE APOIO ÀS MICRO E PEQUENAS EMPRESAS, 2003)</w:t>
+      </w:r>
+      <w:r>
+        <w:rPr>
+          <w:sz w:val="24"/>
+          <w:szCs w:val="24"/>
+        </w:rPr>
+        <w:t xml:space="preserve"> no período de 11 de novembro de 2002 a 5 de março de 2003 a partir de uma amostra com 1.600 empreendedores e 300 candidatos a empreendedores, foi chegado a uma conclusão que em termos de gestão empresarial, as principais necessidades estão na </w:t>
+      </w:r>
+      <w:proofErr w:type="gramStart"/>
+      <w:r>
+        <w:rPr>
+          <w:sz w:val="24"/>
+          <w:szCs w:val="24"/>
+        </w:rPr>
+        <w:t>área</w:t>
+      </w:r>
+      <w:proofErr w:type="gramEnd"/>
+      <w:r>
+        <w:rPr>
+          <w:sz w:val="24"/>
+          <w:szCs w:val="24"/>
+        </w:rPr>
+        <w:t xml:space="preserve"> </w:t>
+      </w:r>
+      <w:proofErr w:type="gramStart"/>
+      <w:r>
+        <w:rPr>
+          <w:sz w:val="24"/>
+          <w:szCs w:val="24"/>
+        </w:rPr>
+        <w:t>financeira</w:t>
+      </w:r>
+      <w:proofErr w:type="gramEnd"/>
+      <w:r>
+        <w:rPr>
+          <w:sz w:val="24"/>
+          <w:szCs w:val="24"/>
+        </w:rPr>
+        <w:t xml:space="preserve"> (p.ex. custos/ preços/ prazos/ fluxo de caixa/ margem de lucro) e relação com clientes/ mercado (p. ex. conquistar clientes/ imagem/ oportunidades). Nesta mesma pesquisa concluiu-se que os principais obstáculos à formalização dos negócios são: a burocracia e o peso da carga tributária. Na pesquisa também é possível observar a grande diferença nos tipos de ocupação conforme mostra à figura 1, a porcentagem refere-se a 358 empreendedores formais e 1242 empreendedores informais.</w:t>
       </w:r>
     </w:p>
     <w:p>
@@ -3987,14 +4226,37 @@
           <w:sz w:val="24"/>
           <w:szCs w:val="24"/>
         </w:rPr>
-        <w:t xml:space="preserve">Serviço Brasileiro de Apoio às Micro e Pequenas Empresa – São Paulo (SEBRAE-SP). </w:t>
-      </w:r>
-      <w:r>
-        <w:rPr>
-          <w:sz w:val="24"/>
-          <w:szCs w:val="24"/>
-        </w:rPr>
-        <w:t xml:space="preserve">no período de 11 de novembro de 2002 </w:t>
+        <w:t>Serviço Brasileiro de Apoio às Micro e Pequena</w:t>
+      </w:r>
+      <w:r>
+        <w:rPr>
+          <w:sz w:val="24"/>
+          <w:szCs w:val="24"/>
+        </w:rPr>
+        <w:t>s Empresa – São Paulo (SEBRAE</w:t>
+      </w:r>
+      <w:r>
+        <w:rPr>
+          <w:sz w:val="24"/>
+          <w:szCs w:val="24"/>
+        </w:rPr>
+        <w:t xml:space="preserve">). </w:t>
+      </w:r>
+      <w:proofErr w:type="gramStart"/>
+      <w:r>
+        <w:rPr>
+          <w:sz w:val="24"/>
+          <w:szCs w:val="24"/>
+        </w:rPr>
+        <w:t>no</w:t>
+      </w:r>
+      <w:proofErr w:type="gramEnd"/>
+      <w:r>
+        <w:rPr>
+          <w:sz w:val="24"/>
+          <w:szCs w:val="24"/>
+        </w:rPr>
+        <w:t xml:space="preserve"> período de 11 de novembro de 2002 </w:t>
       </w:r>
       <w:r>
         <w:rPr>
@@ -4057,6 +4319,7 @@
             <w14:round/>
           </w14:textOutline>
         </w:rPr>
+        <w:lastRenderedPageBreak/>
         <w:t>Figura 1 –</w:t>
       </w:r>
       <w:r>
@@ -4109,7 +4372,6 @@
           <w:sz w:val="24"/>
           <w:szCs w:val="24"/>
         </w:rPr>
-        <w:lastRenderedPageBreak/>
         <w:drawing>
           <wp:inline distT="0" distB="0" distL="0" distR="0" wp14:anchorId="781D1906" wp14:editId="0F55EBCD">
             <wp:extent cx="4924800" cy="1296000"/>
@@ -4172,31 +4434,37 @@
       </w:pPr>
       <w:r>
         <w:rPr>
-          <w:sz w:val="24"/>
-          <w:szCs w:val="24"/>
-        </w:rPr>
-        <w:t xml:space="preserve">Fonte: </w:t>
-      </w:r>
-      <w:proofErr w:type="gramStart"/>
-      <w:r>
-        <w:rPr>
-          <w:sz w:val="24"/>
-          <w:szCs w:val="24"/>
-        </w:rPr>
-        <w:t>Sebrae</w:t>
-      </w:r>
-      <w:proofErr w:type="gramEnd"/>
-      <w:r>
-        <w:rPr>
-          <w:sz w:val="24"/>
-          <w:szCs w:val="24"/>
-        </w:rPr>
-        <w:t>-SP</w:t>
-      </w:r>
-      <w:r>
-        <w:rPr>
-          <w:sz w:val="24"/>
-          <w:szCs w:val="24"/>
+          <w:color w:val="323130"/>
+          <w:sz w:val="24"/>
+          <w:szCs w:val="24"/>
+          <w:shd w:val="clear" w:color="auto" w:fill="FFFFFF"/>
+        </w:rPr>
+        <w:t>Fonte: Serviço Brasileiro de Apoio à</w:t>
+      </w:r>
+      <w:r>
+        <w:rPr>
+          <w:color w:val="323130"/>
+          <w:sz w:val="24"/>
+          <w:szCs w:val="24"/>
+          <w:shd w:val="clear" w:color="auto" w:fill="FFFFFF"/>
+        </w:rPr>
+        <w:t>s Micro e Pequenas Empresas 200</w:t>
+      </w:r>
+      <w:r>
+        <w:rPr>
+          <w:color w:val="323130"/>
+          <w:sz w:val="24"/>
+          <w:szCs w:val="24"/>
+          <w:shd w:val="clear" w:color="auto" w:fill="FFFFFF"/>
+        </w:rPr>
+        <w:t>3</w:t>
+      </w:r>
+      <w:r>
+        <w:rPr>
+          <w:color w:val="323130"/>
+          <w:sz w:val="24"/>
+          <w:szCs w:val="24"/>
+          <w:shd w:val="clear" w:color="auto" w:fill="FFFFFF"/>
         </w:rPr>
         <w:t>.</w:t>
       </w:r>
@@ -4243,18 +4511,16 @@
           <w:sz w:val="24"/>
           <w:szCs w:val="24"/>
         </w:rPr>
-        <w:t xml:space="preserve">gração de </w:t>
-      </w:r>
-      <w:proofErr w:type="gramStart"/>
+        <w:t>gração de outras funcionalidade</w:t>
+      </w:r>
       <w:r>
         <w:rPr>
           <w:color w:val="000000"/>
           <w:sz w:val="24"/>
           <w:szCs w:val="24"/>
         </w:rPr>
-        <w:t>outras funcionalidade</w:t>
-      </w:r>
-      <w:proofErr w:type="gramEnd"/>
+        <w:t>s</w:t>
+      </w:r>
       <w:r>
         <w:rPr>
           <w:color w:val="000000"/>
@@ -4510,18 +4776,8 @@
           <w:sz w:val="24"/>
           <w:szCs w:val="24"/>
         </w:rPr>
-        <w:t xml:space="preserve"> e </w:t>
-      </w:r>
-      <w:proofErr w:type="gramStart"/>
-      <w:r>
-        <w:rPr>
-          <w:color w:val="000000"/>
-          <w:sz w:val="24"/>
-          <w:szCs w:val="24"/>
-        </w:rPr>
-        <w:t>auto didático</w:t>
-      </w:r>
-      <w:proofErr w:type="gramEnd"/>
+        <w:t xml:space="preserve"> e auto didático</w:t>
+      </w:r>
       <w:r>
         <w:rPr>
           <w:color w:val="000000"/>
@@ -4636,25 +4892,7 @@
           <w:sz w:val="24"/>
           <w:szCs w:val="24"/>
         </w:rPr>
-        <w:t xml:space="preserve">Ao longo deste trabalho, serão apresentados os requisitos, a arquitetura e as funcionalidades do sistema, bem como os resultados obtidos a partir da sua </w:t>
-      </w:r>
-      <w:proofErr w:type="gramStart"/>
-      <w:r>
-        <w:rPr>
-          <w:color w:val="000000"/>
-          <w:sz w:val="24"/>
-          <w:szCs w:val="24"/>
-        </w:rPr>
-        <w:t>implementação</w:t>
-      </w:r>
-      <w:proofErr w:type="gramEnd"/>
-      <w:r>
-        <w:rPr>
-          <w:color w:val="000000"/>
-          <w:sz w:val="24"/>
-          <w:szCs w:val="24"/>
-        </w:rPr>
-        <w:t xml:space="preserve"> e testes durante o desenvolvimento e acompanhamento pós-desenvolvimento. Espera-se que este trabalho possa contribuir para o desenvolvimento de soluções mais eficientes e seguras para a gestão e compartilhamento de arquivos em ambientes corporativos.</w:t>
+        <w:t>Ao longo deste trabalho, serão apresentados os requisitos, a arquitetura e as funcionalidades do sistema, bem como os resultados obtidos a partir da sua implementação e testes durante o desenvolvimento e acompanhamento pós-desenvolvimento. Espera-se que este trabalho possa contribuir para o desenvolvimento de soluções mais eficientes e seguras para a gestão e compartilhamento de arquivos em ambientes corporativos.</w:t>
       </w:r>
     </w:p>
     <w:p>
@@ -4673,6 +4911,7 @@
           <w:sz w:val="24"/>
           <w:szCs w:val="24"/>
         </w:rPr>
+        <w:lastRenderedPageBreak/>
         <w:t xml:space="preserve"> </w:t>
       </w:r>
       <w:r>
@@ -4694,15 +4933,7 @@
           <w:sz w:val="24"/>
           <w:szCs w:val="24"/>
         </w:rPr>
-        <w:t xml:space="preserve">gerenciar o conteúdo do site, facilitando o gerenciamento das publicações dos </w:t>
-      </w:r>
-      <w:r>
-        <w:rPr>
-          <w:sz w:val="24"/>
-          <w:szCs w:val="24"/>
-        </w:rPr>
-        <w:lastRenderedPageBreak/>
-        <w:t>conteúdos e que possam ser adicionadas novas implantações de acordo com a necessidade do negócio</w:t>
+        <w:t>gerenciar o conteúdo do site, facilitando o gerenciamento das publicações dos conteúdos e que possam ser adicionadas novas implantações de acordo com a necessidade do negócio</w:t>
       </w:r>
       <w:r>
         <w:rPr>
@@ -4749,27 +4980,88 @@
           <w:ilvl w:val="0"/>
           <w:numId w:val="8"/>
         </w:numPr>
-        <w:suppressAutoHyphens/>
-        <w:spacing w:line="360" w:lineRule="auto"/>
-        <w:jc w:val="both"/>
-        <w:rPr>
-          <w:sz w:val="24"/>
-          <w:szCs w:val="24"/>
-        </w:rPr>
-      </w:pPr>
-      <w:r>
-        <w:rPr>
-          <w:sz w:val="24"/>
-          <w:szCs w:val="24"/>
-        </w:rPr>
-        <w:t>Cadastramento e gerenciamento de perfis de acesso</w:t>
-      </w:r>
-      <w:r>
-        <w:rPr>
-          <w:sz w:val="24"/>
-          <w:szCs w:val="24"/>
-        </w:rPr>
-        <w:t>;</w:t>
+        <w:shd w:val="clear" w:color="auto" w:fill="FFFFFF"/>
+        <w:spacing w:before="100" w:beforeAutospacing="1" w:after="100" w:afterAutospacing="1"/>
+        <w:rPr>
+          <w:color w:val="323130"/>
+          <w:sz w:val="24"/>
+          <w:szCs w:val="24"/>
+        </w:rPr>
+      </w:pPr>
+      <w:bookmarkStart w:id="6" w:name="_Toc527547993"/>
+      <w:r>
+        <w:rPr>
+          <w:b/>
+          <w:bCs/>
+          <w:color w:val="323130"/>
+          <w:sz w:val="24"/>
+          <w:szCs w:val="24"/>
+        </w:rPr>
+        <w:t>Desenvolver um sistema integrado com um site</w:t>
+      </w:r>
+      <w:r>
+        <w:rPr>
+          <w:color w:val="323130"/>
+          <w:sz w:val="24"/>
+          <w:szCs w:val="24"/>
+        </w:rPr>
+        <w:t>:</w:t>
+      </w:r>
+    </w:p>
+    <w:p>
+      <w:pPr>
+        <w:numPr>
+          <w:ilvl w:val="1"/>
+          <w:numId w:val="8"/>
+        </w:numPr>
+        <w:shd w:val="clear" w:color="auto" w:fill="FFFFFF"/>
+        <w:spacing w:before="100" w:beforeAutospacing="1" w:after="100" w:afterAutospacing="1"/>
+        <w:rPr>
+          <w:color w:val="323130"/>
+          <w:sz w:val="24"/>
+          <w:szCs w:val="24"/>
+        </w:rPr>
+      </w:pPr>
+      <w:r>
+        <w:rPr>
+          <w:color w:val="323130"/>
+          <w:sz w:val="24"/>
+          <w:szCs w:val="24"/>
+        </w:rPr>
+        <w:t>Criar uma plataforma que permita a gestão de conteúdo do site de forma prática e fácil.</w:t>
+      </w:r>
+    </w:p>
+    <w:p>
+      <w:pPr>
+        <w:numPr>
+          <w:ilvl w:val="1"/>
+          <w:numId w:val="8"/>
+        </w:numPr>
+        <w:shd w:val="clear" w:color="auto" w:fill="FFFFFF"/>
+        <w:spacing w:before="100" w:beforeAutospacing="1" w:after="100" w:afterAutospacing="1"/>
+        <w:rPr>
+          <w:color w:val="323130"/>
+          <w:sz w:val="24"/>
+          <w:szCs w:val="24"/>
+        </w:rPr>
+      </w:pPr>
+      <w:proofErr w:type="gramStart"/>
+      <w:r>
+        <w:rPr>
+          <w:color w:val="323130"/>
+          <w:sz w:val="24"/>
+          <w:szCs w:val="24"/>
+        </w:rPr>
+        <w:t>Implementar</w:t>
+      </w:r>
+      <w:proofErr w:type="gramEnd"/>
+      <w:r>
+        <w:rPr>
+          <w:color w:val="323130"/>
+          <w:sz w:val="24"/>
+          <w:szCs w:val="24"/>
+        </w:rPr>
+        <w:t xml:space="preserve"> uma interface amigável para facilitar a atualização e manutenção do conteúdo do site.</w:t>
       </w:r>
     </w:p>
     <w:p>
@@ -4778,20 +5070,77 @@
           <w:ilvl w:val="0"/>
           <w:numId w:val="8"/>
         </w:numPr>
-        <w:suppressAutoHyphens/>
-        <w:spacing w:line="360" w:lineRule="auto"/>
-        <w:jc w:val="both"/>
-        <w:rPr>
-          <w:sz w:val="24"/>
-          <w:szCs w:val="24"/>
-        </w:rPr>
-      </w:pPr>
-      <w:r>
-        <w:rPr>
-          <w:sz w:val="24"/>
-          <w:szCs w:val="24"/>
-        </w:rPr>
-        <w:t>Cadastramento e gerenciamento de usuários;</w:t>
+        <w:shd w:val="clear" w:color="auto" w:fill="FFFFFF"/>
+        <w:spacing w:before="100" w:beforeAutospacing="1" w:after="100" w:afterAutospacing="1"/>
+        <w:rPr>
+          <w:color w:val="323130"/>
+          <w:sz w:val="24"/>
+          <w:szCs w:val="24"/>
+        </w:rPr>
+      </w:pPr>
+      <w:r>
+        <w:rPr>
+          <w:b/>
+          <w:bCs/>
+          <w:color w:val="323130"/>
+          <w:sz w:val="24"/>
+          <w:szCs w:val="24"/>
+        </w:rPr>
+        <w:t>Facilitar a gestão de conteúdo do site</w:t>
+      </w:r>
+      <w:r>
+        <w:rPr>
+          <w:color w:val="323130"/>
+          <w:sz w:val="24"/>
+          <w:szCs w:val="24"/>
+        </w:rPr>
+        <w:t>:</w:t>
+      </w:r>
+    </w:p>
+    <w:p>
+      <w:pPr>
+        <w:numPr>
+          <w:ilvl w:val="1"/>
+          <w:numId w:val="8"/>
+        </w:numPr>
+        <w:shd w:val="clear" w:color="auto" w:fill="FFFFFF"/>
+        <w:spacing w:before="100" w:beforeAutospacing="1" w:after="100" w:afterAutospacing="1"/>
+        <w:rPr>
+          <w:color w:val="323130"/>
+          <w:sz w:val="24"/>
+          <w:szCs w:val="24"/>
+        </w:rPr>
+      </w:pPr>
+      <w:r>
+        <w:rPr>
+          <w:color w:val="323130"/>
+          <w:sz w:val="24"/>
+          <w:szCs w:val="24"/>
+        </w:rPr>
+        <w:t>Desenvolver ferramentas que permitam a edição, adição e remoção de conteúdo de maneira intuitiva.</w:t>
+      </w:r>
+    </w:p>
+    <w:p>
+      <w:pPr>
+        <w:numPr>
+          <w:ilvl w:val="1"/>
+          <w:numId w:val="8"/>
+        </w:numPr>
+        <w:shd w:val="clear" w:color="auto" w:fill="FFFFFF"/>
+        <w:spacing w:before="100" w:beforeAutospacing="1" w:after="100" w:afterAutospacing="1"/>
+        <w:rPr>
+          <w:color w:val="323130"/>
+          <w:sz w:val="24"/>
+          <w:szCs w:val="24"/>
+        </w:rPr>
+      </w:pPr>
+      <w:r>
+        <w:rPr>
+          <w:color w:val="323130"/>
+          <w:sz w:val="24"/>
+          <w:szCs w:val="24"/>
+        </w:rPr>
+        <w:t>Automatizar processos de publicação para reduzir o tempo e esforço necessários para atualizar o site.</w:t>
       </w:r>
     </w:p>
     <w:p>
@@ -4800,20 +5149,95 @@
           <w:ilvl w:val="0"/>
           <w:numId w:val="8"/>
         </w:numPr>
-        <w:suppressAutoHyphens/>
-        <w:spacing w:line="360" w:lineRule="auto"/>
-        <w:jc w:val="both"/>
-        <w:rPr>
-          <w:sz w:val="24"/>
-          <w:szCs w:val="24"/>
-        </w:rPr>
-      </w:pPr>
-      <w:r>
-        <w:rPr>
-          <w:sz w:val="24"/>
-          <w:szCs w:val="24"/>
-        </w:rPr>
-        <w:t>Gerenciar páginas do site;</w:t>
+        <w:shd w:val="clear" w:color="auto" w:fill="FFFFFF"/>
+        <w:spacing w:before="100" w:beforeAutospacing="1" w:after="100" w:afterAutospacing="1"/>
+        <w:rPr>
+          <w:color w:val="323130"/>
+          <w:sz w:val="24"/>
+          <w:szCs w:val="24"/>
+        </w:rPr>
+      </w:pPr>
+      <w:r>
+        <w:rPr>
+          <w:b/>
+          <w:bCs/>
+          <w:color w:val="323130"/>
+          <w:sz w:val="24"/>
+          <w:szCs w:val="24"/>
+        </w:rPr>
+        <w:t>Integrar funcionalidades adicionais conforme a necessidade do negócio</w:t>
+      </w:r>
+      <w:r>
+        <w:rPr>
+          <w:color w:val="323130"/>
+          <w:sz w:val="24"/>
+          <w:szCs w:val="24"/>
+        </w:rPr>
+        <w:t>:</w:t>
+      </w:r>
+    </w:p>
+    <w:p>
+      <w:pPr>
+        <w:numPr>
+          <w:ilvl w:val="1"/>
+          <w:numId w:val="8"/>
+        </w:numPr>
+        <w:shd w:val="clear" w:color="auto" w:fill="FFFFFF"/>
+        <w:spacing w:before="100" w:beforeAutospacing="1" w:after="100" w:afterAutospacing="1"/>
+        <w:rPr>
+          <w:color w:val="323130"/>
+          <w:sz w:val="24"/>
+          <w:szCs w:val="24"/>
+        </w:rPr>
+      </w:pPr>
+      <w:r>
+        <w:rPr>
+          <w:color w:val="323130"/>
+          <w:sz w:val="24"/>
+          <w:szCs w:val="24"/>
+        </w:rPr>
+        <w:t xml:space="preserve">Identificar e </w:t>
+      </w:r>
+      <w:proofErr w:type="gramStart"/>
+      <w:r>
+        <w:rPr>
+          <w:color w:val="323130"/>
+          <w:sz w:val="24"/>
+          <w:szCs w:val="24"/>
+        </w:rPr>
+        <w:t>implementar</w:t>
+      </w:r>
+      <w:proofErr w:type="gramEnd"/>
+      <w:r>
+        <w:rPr>
+          <w:color w:val="323130"/>
+          <w:sz w:val="24"/>
+          <w:szCs w:val="24"/>
+        </w:rPr>
+        <w:t xml:space="preserve"> funcionalidades adicionais que possam ser necessárias para o negócio, como a disponibilização de arquivos pessoais relacionados ao negócio.</w:t>
+      </w:r>
+    </w:p>
+    <w:p>
+      <w:pPr>
+        <w:numPr>
+          <w:ilvl w:val="1"/>
+          <w:numId w:val="8"/>
+        </w:numPr>
+        <w:shd w:val="clear" w:color="auto" w:fill="FFFFFF"/>
+        <w:spacing w:before="100" w:beforeAutospacing="1" w:after="100" w:afterAutospacing="1"/>
+        <w:rPr>
+          <w:color w:val="323130"/>
+          <w:sz w:val="24"/>
+          <w:szCs w:val="24"/>
+        </w:rPr>
+      </w:pPr>
+      <w:r>
+        <w:rPr>
+          <w:color w:val="323130"/>
+          <w:sz w:val="24"/>
+          <w:szCs w:val="24"/>
+        </w:rPr>
+        <w:t>Garantir que o sistema seja flexível e escalável para acomodar futuras necessidades e integrações.</w:t>
       </w:r>
     </w:p>
     <w:p>
@@ -4822,20 +5246,77 @@
           <w:ilvl w:val="0"/>
           <w:numId w:val="8"/>
         </w:numPr>
-        <w:suppressAutoHyphens/>
-        <w:spacing w:line="360" w:lineRule="auto"/>
-        <w:jc w:val="both"/>
-        <w:rPr>
-          <w:sz w:val="24"/>
-          <w:szCs w:val="24"/>
-        </w:rPr>
-      </w:pPr>
-      <w:r>
-        <w:rPr>
-          <w:sz w:val="24"/>
-          <w:szCs w:val="24"/>
-        </w:rPr>
-        <w:t>Gerenciar conteúdo das páginas do site;</w:t>
+        <w:shd w:val="clear" w:color="auto" w:fill="FFFFFF"/>
+        <w:spacing w:before="100" w:beforeAutospacing="1" w:after="100" w:afterAutospacing="1"/>
+        <w:rPr>
+          <w:color w:val="323130"/>
+          <w:sz w:val="24"/>
+          <w:szCs w:val="24"/>
+        </w:rPr>
+      </w:pPr>
+      <w:r>
+        <w:rPr>
+          <w:b/>
+          <w:bCs/>
+          <w:color w:val="323130"/>
+          <w:sz w:val="24"/>
+          <w:szCs w:val="24"/>
+        </w:rPr>
+        <w:t>Disponibilizar arquivos pessoais relacionados ao negócio para colaboradores</w:t>
+      </w:r>
+      <w:r>
+        <w:rPr>
+          <w:color w:val="323130"/>
+          <w:sz w:val="24"/>
+          <w:szCs w:val="24"/>
+        </w:rPr>
+        <w:t>:</w:t>
+      </w:r>
+    </w:p>
+    <w:p>
+      <w:pPr>
+        <w:numPr>
+          <w:ilvl w:val="1"/>
+          <w:numId w:val="8"/>
+        </w:numPr>
+        <w:shd w:val="clear" w:color="auto" w:fill="FFFFFF"/>
+        <w:spacing w:before="100" w:beforeAutospacing="1" w:after="100" w:afterAutospacing="1"/>
+        <w:rPr>
+          <w:color w:val="323130"/>
+          <w:sz w:val="24"/>
+          <w:szCs w:val="24"/>
+        </w:rPr>
+      </w:pPr>
+      <w:r>
+        <w:rPr>
+          <w:color w:val="323130"/>
+          <w:sz w:val="24"/>
+          <w:szCs w:val="24"/>
+        </w:rPr>
+        <w:t>Criar um módulo específico para o armazenamento e compartilhamento de documentos de colaboradores.</w:t>
+      </w:r>
+    </w:p>
+    <w:p>
+      <w:pPr>
+        <w:numPr>
+          <w:ilvl w:val="1"/>
+          <w:numId w:val="8"/>
+        </w:numPr>
+        <w:shd w:val="clear" w:color="auto" w:fill="FFFFFF"/>
+        <w:spacing w:before="100" w:beforeAutospacing="1" w:after="100" w:afterAutospacing="1"/>
+        <w:rPr>
+          <w:color w:val="323130"/>
+          <w:sz w:val="24"/>
+          <w:szCs w:val="24"/>
+        </w:rPr>
+      </w:pPr>
+      <w:r>
+        <w:rPr>
+          <w:color w:val="323130"/>
+          <w:sz w:val="24"/>
+          <w:szCs w:val="24"/>
+        </w:rPr>
+        <w:t>Assegurar que os documentos sejam acessíveis apenas aos colaboradores autorizados, respeitando a confidencialidade e a privacidade.</w:t>
       </w:r>
     </w:p>
     <w:p>
@@ -4844,28 +5325,184 @@
           <w:ilvl w:val="0"/>
           <w:numId w:val="8"/>
         </w:numPr>
-        <w:suppressAutoHyphens/>
-        <w:spacing w:line="360" w:lineRule="auto"/>
-        <w:jc w:val="both"/>
-        <w:rPr>
-          <w:sz w:val="24"/>
-          <w:szCs w:val="24"/>
-        </w:rPr>
-      </w:pPr>
-      <w:r>
-        <w:rPr>
-          <w:sz w:val="24"/>
-          <w:szCs w:val="24"/>
-        </w:rPr>
-        <w:t>Publicar documentos de colaborador e vincular automaticamente aos seus respectivos usuários.</w:t>
+        <w:shd w:val="clear" w:color="auto" w:fill="FFFFFF"/>
+        <w:spacing w:before="100" w:beforeAutospacing="1" w:after="100" w:afterAutospacing="1"/>
+        <w:rPr>
+          <w:color w:val="323130"/>
+          <w:sz w:val="24"/>
+          <w:szCs w:val="24"/>
+        </w:rPr>
+      </w:pPr>
+      <w:r>
+        <w:rPr>
+          <w:b/>
+          <w:bCs/>
+          <w:color w:val="323130"/>
+          <w:sz w:val="24"/>
+          <w:szCs w:val="24"/>
+        </w:rPr>
+        <w:t>Integrar, gerir e compartilhar documentos de colaboradores</w:t>
+      </w:r>
+      <w:r>
+        <w:rPr>
+          <w:color w:val="323130"/>
+          <w:sz w:val="24"/>
+          <w:szCs w:val="24"/>
+        </w:rPr>
+        <w:t>:</w:t>
       </w:r>
     </w:p>
     <w:p>
       <w:pPr>
+        <w:numPr>
+          <w:ilvl w:val="1"/>
+          <w:numId w:val="8"/>
+        </w:numPr>
+        <w:shd w:val="clear" w:color="auto" w:fill="FFFFFF"/>
+        <w:spacing w:before="100" w:beforeAutospacing="1" w:after="100" w:afterAutospacing="1"/>
+        <w:rPr>
+          <w:color w:val="323130"/>
+          <w:sz w:val="24"/>
+          <w:szCs w:val="24"/>
+        </w:rPr>
+      </w:pPr>
+      <w:r>
+        <w:rPr>
+          <w:color w:val="323130"/>
+          <w:sz w:val="24"/>
+          <w:szCs w:val="24"/>
+        </w:rPr>
+        <w:t>Desenvolver funcionalidades que permitam a fácil gestão e organização de documentos de colaboradores.</w:t>
+      </w:r>
+    </w:p>
+    <w:p>
+      <w:pPr>
+        <w:numPr>
+          <w:ilvl w:val="1"/>
+          <w:numId w:val="8"/>
+        </w:numPr>
+        <w:shd w:val="clear" w:color="auto" w:fill="FFFFFF"/>
+        <w:spacing w:before="100" w:beforeAutospacing="1" w:after="100" w:afterAutospacing="1"/>
+        <w:rPr>
+          <w:color w:val="323130"/>
+          <w:sz w:val="24"/>
+          <w:szCs w:val="24"/>
+        </w:rPr>
+      </w:pPr>
+      <w:proofErr w:type="gramStart"/>
+      <w:r>
+        <w:rPr>
+          <w:color w:val="323130"/>
+          <w:sz w:val="24"/>
+          <w:szCs w:val="24"/>
+        </w:rPr>
+        <w:t>Implementar</w:t>
+      </w:r>
+      <w:proofErr w:type="gramEnd"/>
+      <w:r>
+        <w:rPr>
+          <w:color w:val="323130"/>
+          <w:sz w:val="24"/>
+          <w:szCs w:val="24"/>
+        </w:rPr>
+        <w:t xml:space="preserve"> mecanismos de compartilhamento seguro de documentos entre colaboradores e gestores.</w:t>
+      </w:r>
+    </w:p>
+    <w:p>
+      <w:pPr>
+        <w:numPr>
+          <w:ilvl w:val="0"/>
+          <w:numId w:val="8"/>
+        </w:numPr>
+        <w:shd w:val="clear" w:color="auto" w:fill="FFFFFF"/>
+        <w:spacing w:before="100" w:beforeAutospacing="1" w:after="100" w:afterAutospacing="1"/>
+        <w:rPr>
+          <w:color w:val="323130"/>
+          <w:sz w:val="24"/>
+          <w:szCs w:val="24"/>
+        </w:rPr>
+      </w:pPr>
+      <w:r>
+        <w:rPr>
+          <w:b/>
+          <w:bCs/>
+          <w:color w:val="323130"/>
+          <w:sz w:val="24"/>
+          <w:szCs w:val="24"/>
+        </w:rPr>
+        <w:t>Garantir a segurança e a confidencialidade dos dados</w:t>
+      </w:r>
+      <w:r>
+        <w:rPr>
+          <w:color w:val="323130"/>
+          <w:sz w:val="24"/>
+          <w:szCs w:val="24"/>
+        </w:rPr>
+        <w:t>:</w:t>
+      </w:r>
+    </w:p>
+    <w:p>
+      <w:pPr>
+        <w:numPr>
+          <w:ilvl w:val="1"/>
+          <w:numId w:val="8"/>
+        </w:numPr>
+        <w:shd w:val="clear" w:color="auto" w:fill="FFFFFF"/>
+        <w:spacing w:before="100" w:beforeAutospacing="1" w:after="100" w:afterAutospacing="1"/>
+        <w:rPr>
+          <w:color w:val="323130"/>
+          <w:sz w:val="24"/>
+          <w:szCs w:val="24"/>
+        </w:rPr>
+      </w:pPr>
+      <w:proofErr w:type="gramStart"/>
+      <w:r>
+        <w:rPr>
+          <w:color w:val="323130"/>
+          <w:sz w:val="24"/>
+          <w:szCs w:val="24"/>
+        </w:rPr>
+        <w:t>Implementar</w:t>
+      </w:r>
+      <w:proofErr w:type="gramEnd"/>
+      <w:r>
+        <w:rPr>
+          <w:color w:val="323130"/>
+          <w:sz w:val="24"/>
+          <w:szCs w:val="24"/>
+        </w:rPr>
+        <w:t xml:space="preserve"> medidas de segurança para proteger os dados armazenados e compartilhados no sistema.</w:t>
+      </w:r>
+    </w:p>
+    <w:p>
+      <w:pPr>
+        <w:numPr>
+          <w:ilvl w:val="1"/>
+          <w:numId w:val="8"/>
+        </w:numPr>
+        <w:shd w:val="clear" w:color="auto" w:fill="FFFFFF"/>
+        <w:spacing w:before="100" w:beforeAutospacing="1" w:after="100" w:afterAutospacing="1"/>
+        <w:rPr>
+          <w:color w:val="323130"/>
+          <w:sz w:val="24"/>
+          <w:szCs w:val="24"/>
+        </w:rPr>
+      </w:pPr>
+      <w:r>
+        <w:rPr>
+          <w:color w:val="323130"/>
+          <w:sz w:val="24"/>
+          <w:szCs w:val="24"/>
+        </w:rPr>
+        <w:t>Assegurar que o acesso aos documentos e funcionalidades do sistema seja controlado e monitorado.</w:t>
+      </w:r>
+    </w:p>
+    <w:p>
+      <w:pPr>
         <w:pStyle w:val="Ttulo2"/>
       </w:pPr>
-      <w:bookmarkStart w:id="6" w:name="_Toc527547993"/>
-      <w:r>
+      <w:r>
+        <w:lastRenderedPageBreak/>
         <w:t>D</w:t>
       </w:r>
       <w:r>
@@ -4898,7 +5535,7 @@
     <w:tbl>
       <w:tblPr>
         <w:tblStyle w:val="a0"/>
-        <w:tblW w:w="8150" w:type="dxa"/>
+        <w:tblW w:w="9230" w:type="dxa"/>
         <w:tblBorders>
           <w:top w:val="single" w:sz="4" w:space="0" w:color="000000"/>
           <w:left w:val="single" w:sz="4" w:space="0" w:color="000000"/>
@@ -4911,15 +5548,15 @@
         <w:tblLook w:val="0000" w:firstRow="0" w:lastRow="0" w:firstColumn="0" w:lastColumn="0" w:noHBand="0" w:noVBand="0"/>
       </w:tblPr>
       <w:tblGrid>
-        <w:gridCol w:w="8150"/>
+        <w:gridCol w:w="9230"/>
       </w:tblGrid>
       <w:tr>
         <w:trPr>
-          <w:trHeight w:val="3400"/>
+          <w:trHeight w:val="7646"/>
         </w:trPr>
         <w:tc>
           <w:tcPr>
-            <w:tcW w:w="8150" w:type="dxa"/>
+            <w:tcW w:w="9230" w:type="dxa"/>
             <w:tcMar>
               <w:top w:w="0" w:type="dxa"/>
               <w:bottom w:w="0" w:type="dxa"/>
@@ -4944,7 +5581,6 @@
                 <w:szCs w:val="24"/>
               </w:rPr>
             </w:pPr>
-            <w:bookmarkStart w:id="9" w:name="_GoBack"/>
             <w:r>
               <w:rPr>
                 <w:noProof/>
@@ -4953,10 +5589,10 @@
                 <w:szCs w:val="24"/>
               </w:rPr>
               <w:drawing>
-                <wp:inline distT="0" distB="0" distL="0" distR="0" wp14:anchorId="6591484B" wp14:editId="437BF23C">
-                  <wp:extent cx="5137150" cy="3632200"/>
-                  <wp:effectExtent l="0" t="0" r="6350" b="6350"/>
-                  <wp:docPr id="9" name="Imagem 9"/>
+                <wp:inline distT="0" distB="0" distL="0" distR="0" wp14:anchorId="17FE8828" wp14:editId="2C34005C">
+                  <wp:extent cx="5772150" cy="4723130"/>
+                  <wp:effectExtent l="0" t="0" r="0" b="1270"/>
+                  <wp:docPr id="17" name="Imagem 17"/>
                   <wp:cNvGraphicFramePr>
                     <a:graphicFrameLocks xmlns:a="http://schemas.openxmlformats.org/drawingml/2006/main" noChangeAspect="1"/>
                   </wp:cNvGraphicFramePr>
@@ -4964,7 +5600,7 @@
                     <a:graphicData uri="http://schemas.openxmlformats.org/drawingml/2006/picture">
                       <pic:pic xmlns:pic="http://schemas.openxmlformats.org/drawingml/2006/picture">
                         <pic:nvPicPr>
-                          <pic:cNvPr id="0" name="Caso_de_Uso.drawio.png"/>
+                          <pic:cNvPr id="0" name="Diagrama_Caso_De_Uso.png"/>
                           <pic:cNvPicPr/>
                         </pic:nvPicPr>
                         <pic:blipFill>
@@ -4982,7 +5618,7 @@
                         <pic:spPr>
                           <a:xfrm>
                             <a:off x="0" y="0"/>
-                            <a:ext cx="5137150" cy="3632200"/>
+                            <a:ext cx="5772150" cy="4723130"/>
                           </a:xfrm>
                           <a:prstGeom prst="rect">
                             <a:avLst/>
@@ -4994,7 +5630,6 @@
                 </wp:inline>
               </w:drawing>
             </w:r>
-            <w:bookmarkEnd w:id="9"/>
           </w:p>
         </w:tc>
       </w:tr>
@@ -5010,22 +5645,22 @@
           <w:rFonts w:ascii="Times New Roman" w:hAnsi="Times New Roman"/>
         </w:rPr>
       </w:pPr>
-      <w:bookmarkStart w:id="10" w:name="_heading=h.e4qgsirqegbo" w:colFirst="0" w:colLast="0"/>
-      <w:bookmarkStart w:id="11" w:name="_Toc476472322"/>
-      <w:bookmarkStart w:id="12" w:name="_Toc421735552"/>
-      <w:bookmarkStart w:id="13" w:name="_Toc79992972"/>
-      <w:bookmarkStart w:id="14" w:name="_Toc527547995"/>
+      <w:bookmarkStart w:id="9" w:name="_heading=h.e4qgsirqegbo" w:colFirst="0" w:colLast="0"/>
+      <w:bookmarkStart w:id="10" w:name="_Toc476472322"/>
+      <w:bookmarkStart w:id="11" w:name="_Toc421735552"/>
+      <w:bookmarkStart w:id="12" w:name="_Toc79992972"/>
+      <w:bookmarkStart w:id="13" w:name="_Toc527547995"/>
+      <w:bookmarkEnd w:id="9"/>
+      <w:r>
+        <w:rPr>
+          <w:rFonts w:ascii="Times New Roman" w:hAnsi="Times New Roman"/>
+        </w:rPr>
+        <w:t>Requisitos Funcionais</w:t>
+      </w:r>
       <w:bookmarkEnd w:id="10"/>
-      <w:r>
-        <w:rPr>
-          <w:rFonts w:ascii="Times New Roman" w:hAnsi="Times New Roman"/>
-        </w:rPr>
-        <w:t>Requisitos Funcionais</w:t>
-      </w:r>
       <w:bookmarkEnd w:id="11"/>
       <w:bookmarkEnd w:id="12"/>
       <w:bookmarkEnd w:id="13"/>
-      <w:bookmarkEnd w:id="14"/>
     </w:p>
     <w:tbl>
       <w:tblPr>
@@ -5110,7 +5745,21 @@
               <w:rPr>
                 <w:b/>
               </w:rPr>
-              <w:t>Dificuldade (B/M/A)*</w:t>
+              <w:t>Dificuldade (B/M/A</w:t>
+            </w:r>
+            <w:proofErr w:type="gramStart"/>
+            <w:r>
+              <w:rPr>
+                <w:b/>
+              </w:rPr>
+              <w:t>)</w:t>
+            </w:r>
+            <w:proofErr w:type="gramEnd"/>
+            <w:r>
+              <w:rPr>
+                <w:b/>
+              </w:rPr>
+              <w:t>*</w:t>
             </w:r>
           </w:p>
         </w:tc>
@@ -5148,7 +5797,21 @@
               <w:rPr>
                 <w:b/>
               </w:rPr>
-              <w:t>(B/M/A)*</w:t>
+              <w:t>(B/M/A</w:t>
+            </w:r>
+            <w:proofErr w:type="gramStart"/>
+            <w:r>
+              <w:rPr>
+                <w:b/>
+              </w:rPr>
+              <w:t>)</w:t>
+            </w:r>
+            <w:proofErr w:type="gramEnd"/>
+            <w:r>
+              <w:rPr>
+                <w:b/>
+              </w:rPr>
+              <w:t>*</w:t>
             </w:r>
           </w:p>
         </w:tc>
@@ -5163,8 +5826,16 @@
             <w:pPr>
               <w:suppressAutoHyphens/>
               <w:spacing w:line="360" w:lineRule="auto"/>
-            </w:pPr>
-            <w:r>
+              <w:rPr>
+                <w:sz w:val="24"/>
+                <w:szCs w:val="24"/>
+              </w:rPr>
+            </w:pPr>
+            <w:r>
+              <w:rPr>
+                <w:sz w:val="24"/>
+                <w:szCs w:val="24"/>
+              </w:rPr>
               <w:t>RF01</w:t>
             </w:r>
           </w:p>
@@ -5178,23 +5849,23 @@
             <w:pPr>
               <w:suppressAutoHyphens/>
               <w:spacing w:line="360" w:lineRule="auto"/>
-            </w:pPr>
-            <w:r>
-              <w:t>O sistema deve obrigar</w:t>
-            </w:r>
-            <w:r>
-              <w:t xml:space="preserve"> </w:t>
-            </w:r>
-            <w:r>
-              <w:t xml:space="preserve">usuário </w:t>
-            </w:r>
-            <w:r>
-              <w:t>administrador</w:t>
-            </w:r>
-            <w:r>
-              <w:t xml:space="preserve"> alterar a senha no primeiro acesso</w:t>
-            </w:r>
-            <w:r>
+              <w:rPr>
+                <w:sz w:val="24"/>
+                <w:szCs w:val="24"/>
+              </w:rPr>
+            </w:pPr>
+            <w:r>
+              <w:rPr>
+                <w:sz w:val="24"/>
+                <w:szCs w:val="24"/>
+              </w:rPr>
+              <w:t>O sistema deve permitir o gerenciamento de usuários</w:t>
+            </w:r>
+            <w:r>
+              <w:rPr>
+                <w:sz w:val="24"/>
+                <w:szCs w:val="24"/>
+              </w:rPr>
               <w:t>.</w:t>
             </w:r>
           </w:p>
@@ -5211,7 +5882,7 @@
               <w:jc w:val="center"/>
             </w:pPr>
             <w:r>
-              <w:t>B</w:t>
+              <w:t>A</w:t>
             </w:r>
           </w:p>
         </w:tc>
@@ -5242,8 +5913,16 @@
             <w:pPr>
               <w:suppressAutoHyphens/>
               <w:spacing w:line="360" w:lineRule="auto"/>
-            </w:pPr>
-            <w:r>
+              <w:rPr>
+                <w:sz w:val="24"/>
+                <w:szCs w:val="24"/>
+              </w:rPr>
+            </w:pPr>
+            <w:r>
+              <w:rPr>
+                <w:sz w:val="24"/>
+                <w:szCs w:val="24"/>
+              </w:rPr>
               <w:t>RF02</w:t>
             </w:r>
           </w:p>
@@ -5257,25 +5936,31 @@
             <w:pPr>
               <w:suppressAutoHyphens/>
               <w:spacing w:line="360" w:lineRule="auto"/>
-            </w:pPr>
-            <w:r>
-              <w:t xml:space="preserve">O sistema deve permitir </w:t>
-            </w:r>
-            <w:r>
-              <w:t>o cadastro de</w:t>
-            </w:r>
-            <w:r>
-              <w:t xml:space="preserve"> </w:t>
-            </w:r>
-            <w:r>
-              <w:t>outros usuários n</w:t>
-            </w:r>
-            <w:r>
-              <w:t xml:space="preserve">o </w:t>
-            </w:r>
-            <w:r>
-              <w:lastRenderedPageBreak/>
-              <w:t>sistema.</w:t>
+              <w:rPr>
+                <w:sz w:val="24"/>
+                <w:szCs w:val="24"/>
+              </w:rPr>
+            </w:pPr>
+            <w:r>
+              <w:rPr>
+                <w:sz w:val="24"/>
+                <w:szCs w:val="24"/>
+              </w:rPr>
+              <w:t xml:space="preserve">O sistema deve permitir gerenciar </w:t>
+            </w:r>
+            <w:r>
+              <w:rPr>
+                <w:sz w:val="24"/>
+                <w:szCs w:val="24"/>
+              </w:rPr>
+              <w:t>perfil de acesso</w:t>
+            </w:r>
+            <w:r>
+              <w:rPr>
+                <w:sz w:val="24"/>
+                <w:szCs w:val="24"/>
+              </w:rPr>
+              <w:t>.</w:t>
             </w:r>
           </w:p>
         </w:tc>
@@ -5291,8 +5976,7 @@
               <w:jc w:val="center"/>
             </w:pPr>
             <w:r>
-              <w:lastRenderedPageBreak/>
-              <w:t>B</w:t>
+              <w:t>A</w:t>
             </w:r>
           </w:p>
         </w:tc>
@@ -5308,7 +5992,7 @@
               <w:jc w:val="center"/>
             </w:pPr>
             <w:r>
-              <w:t>B</w:t>
+              <w:t>A</w:t>
             </w:r>
           </w:p>
         </w:tc>
@@ -5323,9 +6007,16 @@
             <w:pPr>
               <w:suppressAutoHyphens/>
               <w:spacing w:line="360" w:lineRule="auto"/>
-            </w:pPr>
-            <w:r>
-              <w:lastRenderedPageBreak/>
+              <w:rPr>
+                <w:sz w:val="24"/>
+                <w:szCs w:val="24"/>
+              </w:rPr>
+            </w:pPr>
+            <w:r>
+              <w:rPr>
+                <w:sz w:val="24"/>
+                <w:szCs w:val="24"/>
+              </w:rPr>
               <w:t>RF03</w:t>
             </w:r>
           </w:p>
@@ -5339,46 +6030,39 @@
             <w:pPr>
               <w:suppressAutoHyphens/>
               <w:spacing w:line="360" w:lineRule="auto"/>
-            </w:pPr>
-            <w:r>
-              <w:t xml:space="preserve">O sistema deve permitir </w:t>
-            </w:r>
-            <w:r>
-              <w:t>o auto cadastro</w:t>
-            </w:r>
-            <w:r>
-              <w:t xml:space="preserve"> do</w:t>
-            </w:r>
-            <w:r>
-              <w:t xml:space="preserve"> </w:t>
-            </w:r>
-            <w:r>
-              <w:t>usuário n</w:t>
-            </w:r>
-            <w:r>
-              <w:t xml:space="preserve">o </w:t>
-            </w:r>
-            <w:r>
-              <w:t>sistema</w:t>
-            </w:r>
-            <w:r>
-              <w:t xml:space="preserve"> quando houver uma conta de </w:t>
+              <w:rPr>
+                <w:sz w:val="24"/>
+                <w:szCs w:val="24"/>
+              </w:rPr>
+            </w:pPr>
+            <w:r>
+              <w:rPr>
+                <w:sz w:val="24"/>
+                <w:szCs w:val="24"/>
+              </w:rPr>
+              <w:t xml:space="preserve">O sistema deve permitir que o usuário </w:t>
             </w:r>
             <w:proofErr w:type="gramStart"/>
             <w:r>
-              <w:t>e-mail</w:t>
-            </w:r>
-            <w:r>
-              <w:t>(</w:t>
+              <w:rPr>
+                <w:sz w:val="24"/>
+                <w:szCs w:val="24"/>
+              </w:rPr>
+              <w:t>gerencie</w:t>
             </w:r>
             <w:proofErr w:type="gramEnd"/>
             <w:r>
-              <w:t>SMTP)</w:t>
-            </w:r>
-            <w:r>
-              <w:t xml:space="preserve"> configurada</w:t>
-            </w:r>
-            <w:r>
+              <w:rPr>
+                <w:sz w:val="24"/>
+                <w:szCs w:val="24"/>
+              </w:rPr>
+              <w:t xml:space="preserve"> seu cadastro</w:t>
+            </w:r>
+            <w:r>
+              <w:rPr>
+                <w:sz w:val="24"/>
+                <w:szCs w:val="24"/>
+              </w:rPr>
               <w:t>.</w:t>
             </w:r>
           </w:p>
@@ -5411,7 +6095,7 @@
               <w:jc w:val="center"/>
             </w:pPr>
             <w:r>
-              <w:t>A</w:t>
+              <w:t>M</w:t>
             </w:r>
           </w:p>
         </w:tc>
@@ -5426,8 +6110,16 @@
             <w:pPr>
               <w:suppressAutoHyphens/>
               <w:spacing w:line="360" w:lineRule="auto"/>
-            </w:pPr>
-            <w:r>
+              <w:rPr>
+                <w:sz w:val="24"/>
+                <w:szCs w:val="24"/>
+              </w:rPr>
+            </w:pPr>
+            <w:r>
+              <w:rPr>
+                <w:sz w:val="24"/>
+                <w:szCs w:val="24"/>
+              </w:rPr>
               <w:t>RF04</w:t>
             </w:r>
           </w:p>
@@ -5441,12 +6133,40 @@
             <w:pPr>
               <w:suppressAutoHyphens/>
               <w:spacing w:line="360" w:lineRule="auto"/>
-            </w:pPr>
-            <w:r>
-              <w:t>O sistema deve permitir g</w:t>
-            </w:r>
-            <w:r>
-              <w:t>erenciar o perfil de acesso.</w:t>
+              <w:rPr>
+                <w:sz w:val="24"/>
+                <w:szCs w:val="24"/>
+              </w:rPr>
+            </w:pPr>
+            <w:r>
+              <w:rPr>
+                <w:sz w:val="24"/>
+                <w:szCs w:val="24"/>
+              </w:rPr>
+              <w:t xml:space="preserve">O sistema deve permitir que o usuário </w:t>
+            </w:r>
+            <w:proofErr w:type="gramStart"/>
+            <w:r>
+              <w:rPr>
+                <w:sz w:val="24"/>
+                <w:szCs w:val="24"/>
+              </w:rPr>
+              <w:t>carregue</w:t>
+            </w:r>
+            <w:proofErr w:type="gramEnd"/>
+            <w:r>
+              <w:rPr>
+                <w:sz w:val="24"/>
+                <w:szCs w:val="24"/>
+              </w:rPr>
+              <w:t xml:space="preserve"> os arquivos de folha de pagamento</w:t>
+            </w:r>
+            <w:r>
+              <w:rPr>
+                <w:sz w:val="24"/>
+                <w:szCs w:val="24"/>
+              </w:rPr>
+              <w:t>.</w:t>
             </w:r>
           </w:p>
         </w:tc>
@@ -5462,7 +6182,7 @@
               <w:jc w:val="center"/>
             </w:pPr>
             <w:r>
-              <w:t>M</w:t>
+              <w:t>B</w:t>
             </w:r>
           </w:p>
         </w:tc>
@@ -5478,7 +6198,7 @@
               <w:jc w:val="center"/>
             </w:pPr>
             <w:r>
-              <w:t>A</w:t>
+              <w:t>M</w:t>
             </w:r>
           </w:p>
         </w:tc>
@@ -5493,8 +6213,16 @@
             <w:pPr>
               <w:suppressAutoHyphens/>
               <w:spacing w:line="360" w:lineRule="auto"/>
-            </w:pPr>
-            <w:r>
+              <w:rPr>
+                <w:sz w:val="24"/>
+                <w:szCs w:val="24"/>
+              </w:rPr>
+            </w:pPr>
+            <w:r>
+              <w:rPr>
+                <w:sz w:val="24"/>
+                <w:szCs w:val="24"/>
+              </w:rPr>
               <w:t>RF05</w:t>
             </w:r>
           </w:p>
@@ -5508,15 +6236,46 @@
             <w:pPr>
               <w:suppressAutoHyphens/>
               <w:spacing w:line="360" w:lineRule="auto"/>
-            </w:pPr>
-            <w:r>
-              <w:t xml:space="preserve">O sistema deve </w:t>
-            </w:r>
-            <w:r>
-              <w:t>definir inicialmente para o usuário “administrador”</w:t>
-            </w:r>
-            <w:r>
-              <w:t xml:space="preserve"> acesso a todas as funcionalidades do sistema.</w:t>
+              <w:rPr>
+                <w:sz w:val="24"/>
+                <w:szCs w:val="24"/>
+              </w:rPr>
+            </w:pPr>
+            <w:r>
+              <w:rPr>
+                <w:color w:val="323130"/>
+                <w:sz w:val="24"/>
+                <w:szCs w:val="24"/>
+                <w:shd w:val="clear" w:color="auto" w:fill="FFFFFF"/>
+              </w:rPr>
+              <w:t xml:space="preserve">O sistema deve permitir que os usuários </w:t>
+            </w:r>
+            <w:proofErr w:type="gramStart"/>
+            <w:r>
+              <w:rPr>
+                <w:color w:val="323130"/>
+                <w:sz w:val="24"/>
+                <w:szCs w:val="24"/>
+                <w:shd w:val="clear" w:color="auto" w:fill="FFFFFF"/>
+              </w:rPr>
+              <w:t>ativem</w:t>
+            </w:r>
+            <w:proofErr w:type="gramEnd"/>
+            <w:r>
+              <w:rPr>
+                <w:color w:val="323130"/>
+                <w:sz w:val="24"/>
+                <w:szCs w:val="24"/>
+                <w:shd w:val="clear" w:color="auto" w:fill="FFFFFF"/>
+              </w:rPr>
+              <w:t xml:space="preserve"> ou desativem registros</w:t>
+            </w:r>
+            <w:r>
+              <w:rPr>
+                <w:sz w:val="24"/>
+                <w:szCs w:val="24"/>
+              </w:rPr>
+              <w:t>.</w:t>
             </w:r>
           </w:p>
         </w:tc>
@@ -5548,7 +6307,7 @@
               <w:jc w:val="center"/>
             </w:pPr>
             <w:r>
-              <w:t>A</w:t>
+              <w:t>M</w:t>
             </w:r>
           </w:p>
         </w:tc>
@@ -5563,8 +6322,17 @@
             <w:pPr>
               <w:suppressAutoHyphens/>
               <w:spacing w:line="360" w:lineRule="auto"/>
-            </w:pPr>
-            <w:r>
+              <w:rPr>
+                <w:sz w:val="24"/>
+                <w:szCs w:val="24"/>
+              </w:rPr>
+            </w:pPr>
+            <w:r>
+              <w:rPr>
+                <w:sz w:val="24"/>
+                <w:szCs w:val="24"/>
+              </w:rPr>
+              <w:lastRenderedPageBreak/>
               <w:t>RF06</w:t>
             </w:r>
           </w:p>
@@ -5578,29 +6346,46 @@
             <w:pPr>
               <w:suppressAutoHyphens/>
               <w:spacing w:line="360" w:lineRule="auto"/>
-            </w:pPr>
-            <w:r>
-              <w:t>O sistema deve</w:t>
+              <w:rPr>
+                <w:sz w:val="24"/>
+                <w:szCs w:val="24"/>
+              </w:rPr>
+            </w:pPr>
+            <w:r>
+              <w:rPr>
+                <w:color w:val="323130"/>
+                <w:sz w:val="24"/>
+                <w:szCs w:val="24"/>
+                <w:shd w:val="clear" w:color="auto" w:fill="FFFFFF"/>
+              </w:rPr>
+              <w:t xml:space="preserve">O sistema deve permitir que os usuários </w:t>
             </w:r>
             <w:proofErr w:type="gramStart"/>
             <w:r>
-              <w:t xml:space="preserve">  </w:t>
+              <w:rPr>
+                <w:color w:val="323130"/>
+                <w:sz w:val="24"/>
+                <w:szCs w:val="24"/>
+                <w:shd w:val="clear" w:color="auto" w:fill="FFFFFF"/>
+              </w:rPr>
+              <w:t>gerenciem</w:t>
             </w:r>
             <w:proofErr w:type="gramEnd"/>
             <w:r>
-              <w:t>permitir a u</w:t>
-            </w:r>
-            <w:r>
-              <w:t>suár</w:t>
-            </w:r>
-            <w:r>
-              <w:t xml:space="preserve">ios </w:t>
-            </w:r>
-            <w:r>
-              <w:t xml:space="preserve">visualize </w:t>
-            </w:r>
-            <w:r>
-              <w:t>seus documentos.</w:t>
+              <w:rPr>
+                <w:color w:val="323130"/>
+                <w:sz w:val="24"/>
+                <w:szCs w:val="24"/>
+                <w:shd w:val="clear" w:color="auto" w:fill="FFFFFF"/>
+              </w:rPr>
+              <w:t xml:space="preserve"> o conteúdo do site</w:t>
+            </w:r>
+            <w:r>
+              <w:rPr>
+                <w:sz w:val="24"/>
+                <w:szCs w:val="24"/>
+              </w:rPr>
+              <w:t>.</w:t>
             </w:r>
           </w:p>
         </w:tc>
@@ -5616,7 +6401,7 @@
               <w:jc w:val="center"/>
             </w:pPr>
             <w:r>
-              <w:t>M</w:t>
+              <w:t>A</w:t>
             </w:r>
           </w:p>
         </w:tc>
@@ -5662,18 +6447,39 @@
             <w:pPr>
               <w:suppressAutoHyphens/>
               <w:spacing w:line="360" w:lineRule="auto"/>
-            </w:pPr>
-            <w:r>
-              <w:t>O sistema deve permitir u</w:t>
-            </w:r>
-            <w:r>
-              <w:t xml:space="preserve">suários </w:t>
-            </w:r>
-            <w:r>
-              <w:t>gerencie o</w:t>
-            </w:r>
-            <w:r>
-              <w:t xml:space="preserve"> conteúdo do site.</w:t>
+              <w:rPr>
+                <w:sz w:val="24"/>
+                <w:szCs w:val="24"/>
+              </w:rPr>
+            </w:pPr>
+            <w:r>
+              <w:rPr>
+                <w:color w:val="323130"/>
+                <w:sz w:val="24"/>
+                <w:szCs w:val="24"/>
+                <w:shd w:val="clear" w:color="auto" w:fill="FFFFFF"/>
+              </w:rPr>
+              <w:t xml:space="preserve">O sistema deve permitir que os usuários </w:t>
+            </w:r>
+            <w:proofErr w:type="gramStart"/>
+            <w:r>
+              <w:rPr>
+                <w:color w:val="323130"/>
+                <w:sz w:val="24"/>
+                <w:szCs w:val="24"/>
+                <w:shd w:val="clear" w:color="auto" w:fill="FFFFFF"/>
+              </w:rPr>
+              <w:t>configurem</w:t>
+            </w:r>
+            <w:proofErr w:type="gramEnd"/>
+            <w:r>
+              <w:rPr>
+                <w:color w:val="323130"/>
+                <w:sz w:val="24"/>
+                <w:szCs w:val="24"/>
+                <w:shd w:val="clear" w:color="auto" w:fill="FFFFFF"/>
+              </w:rPr>
+              <w:t xml:space="preserve"> o e-mail SMTP.</w:t>
             </w:r>
           </w:p>
         </w:tc>
@@ -5689,7 +6495,7 @@
               <w:jc w:val="center"/>
             </w:pPr>
             <w:r>
-              <w:t>M</w:t>
+              <w:t>B</w:t>
             </w:r>
           </w:p>
         </w:tc>
@@ -5705,7 +6511,7 @@
               <w:jc w:val="center"/>
             </w:pPr>
             <w:r>
-              <w:t>A</w:t>
+              <w:t>B</w:t>
             </w:r>
           </w:p>
         </w:tc>
@@ -5735,29 +6541,17 @@
             <w:pPr>
               <w:suppressAutoHyphens/>
               <w:spacing w:line="360" w:lineRule="auto"/>
-            </w:pPr>
-            <w:r>
-              <w:t>O sistema deve r</w:t>
-            </w:r>
-            <w:r>
-              <w:t xml:space="preserve">ealizar importação de arquivos no formato </w:t>
-            </w:r>
-            <w:proofErr w:type="gramStart"/>
-            <w:r>
-              <w:t>(</w:t>
-            </w:r>
-            <w:r>
-              <w:t>.</w:t>
-            </w:r>
-            <w:proofErr w:type="gramEnd"/>
-            <w:r>
-              <w:t>PDF</w:t>
-            </w:r>
-            <w:r>
-              <w:t>)</w:t>
-            </w:r>
-            <w:r>
-              <w:t xml:space="preserve"> e vincular aos usuários já cadastrados.</w:t>
+              <w:rPr>
+                <w:sz w:val="24"/>
+                <w:szCs w:val="24"/>
+              </w:rPr>
+            </w:pPr>
+            <w:r>
+              <w:rPr>
+                <w:sz w:val="24"/>
+                <w:szCs w:val="24"/>
+              </w:rPr>
+              <w:t>O sistema deve obrigar o usuário administrador alterar a senha no primeiro acesso.</w:t>
             </w:r>
           </w:p>
         </w:tc>
@@ -5819,23 +6613,19 @@
             <w:pPr>
               <w:suppressAutoHyphens/>
               <w:spacing w:line="360" w:lineRule="auto"/>
-            </w:pPr>
-            <w:r>
-              <w:t xml:space="preserve">O sistema deve permitir que todas </w:t>
-            </w:r>
-            <w:r>
-              <w:t xml:space="preserve">as operações </w:t>
-            </w:r>
-            <w:proofErr w:type="gramStart"/>
-            <w:r>
-              <w:t>tenha</w:t>
-            </w:r>
-            <w:r>
-              <w:t>m</w:t>
-            </w:r>
-            <w:proofErr w:type="gramEnd"/>
-            <w:r>
-              <w:t xml:space="preserve"> a opção de desabilitar/ativar, para evitar a exclusão de registro.</w:t>
+              <w:rPr>
+                <w:sz w:val="24"/>
+                <w:szCs w:val="24"/>
+              </w:rPr>
+            </w:pPr>
+            <w:r>
+              <w:rPr>
+                <w:color w:val="323130"/>
+                <w:sz w:val="24"/>
+                <w:szCs w:val="24"/>
+                <w:shd w:val="clear" w:color="auto" w:fill="FFFFFF"/>
+              </w:rPr>
+              <w:t xml:space="preserve">O sistema deve enviar um e-mail com a senha da conta criada. </w:t>
             </w:r>
           </w:p>
         </w:tc>
@@ -5851,7 +6641,7 @@
               <w:jc w:val="center"/>
             </w:pPr>
             <w:r>
-              <w:t>M</w:t>
+              <w:t>B</w:t>
             </w:r>
           </w:p>
         </w:tc>
@@ -5867,7 +6657,7 @@
               <w:jc w:val="center"/>
             </w:pPr>
             <w:r>
-              <w:t>A</w:t>
+              <w:t>B</w:t>
             </w:r>
           </w:p>
         </w:tc>
@@ -5897,26 +6687,89 @@
             <w:pPr>
               <w:suppressAutoHyphens/>
               <w:spacing w:line="360" w:lineRule="auto"/>
-            </w:pPr>
-            <w:r>
+              <w:rPr>
+                <w:sz w:val="24"/>
+                <w:szCs w:val="24"/>
+              </w:rPr>
+            </w:pPr>
+            <w:r>
+              <w:rPr>
+                <w:sz w:val="24"/>
+                <w:szCs w:val="24"/>
+              </w:rPr>
               <w:t>O sistema deve permitir que u</w:t>
             </w:r>
             <w:r>
+              <w:rPr>
+                <w:sz w:val="24"/>
+                <w:szCs w:val="24"/>
+              </w:rPr>
               <w:t>suário</w:t>
             </w:r>
             <w:r>
+              <w:rPr>
+                <w:sz w:val="24"/>
+                <w:szCs w:val="24"/>
+              </w:rPr>
               <w:t xml:space="preserve"> </w:t>
             </w:r>
             <w:proofErr w:type="gramStart"/>
             <w:r>
+              <w:rPr>
+                <w:sz w:val="24"/>
+                <w:szCs w:val="24"/>
+              </w:rPr>
               <w:t>possa</w:t>
             </w:r>
             <w:proofErr w:type="gramEnd"/>
             <w:r>
+              <w:rPr>
+                <w:sz w:val="24"/>
+                <w:szCs w:val="24"/>
+              </w:rPr>
               <w:t xml:space="preserve"> </w:t>
             </w:r>
             <w:r>
-              <w:t>gerir de conteúdo do site.</w:t>
+              <w:rPr>
+                <w:sz w:val="24"/>
+                <w:szCs w:val="24"/>
+              </w:rPr>
+              <w:t xml:space="preserve">gerir </w:t>
+            </w:r>
+            <w:r>
+              <w:rPr>
+                <w:sz w:val="24"/>
+                <w:szCs w:val="24"/>
+              </w:rPr>
+              <w:t>conteúdo do site</w:t>
+            </w:r>
+            <w:r>
+              <w:rPr>
+                <w:sz w:val="24"/>
+                <w:szCs w:val="24"/>
+              </w:rPr>
+              <w:t xml:space="preserve"> de acordo com a configuração de </w:t>
+            </w:r>
+            <w:r>
+              <w:rPr>
+                <w:sz w:val="24"/>
+                <w:szCs w:val="24"/>
+              </w:rPr>
+              <w:t>perfil</w:t>
+            </w:r>
+            <w:r>
+              <w:rPr>
+                <w:sz w:val="24"/>
+                <w:szCs w:val="24"/>
+              </w:rPr>
+              <w:t xml:space="preserve"> de acesso atribuída ao mesmo</w:t>
+            </w:r>
+            <w:r>
+              <w:rPr>
+                <w:sz w:val="24"/>
+                <w:szCs w:val="24"/>
+              </w:rPr>
+              <w:t>.</w:t>
             </w:r>
           </w:p>
         </w:tc>
@@ -5932,7 +6785,7 @@
               <w:jc w:val="center"/>
             </w:pPr>
             <w:r>
-              <w:t>M</w:t>
+              <w:t>A</w:t>
             </w:r>
           </w:p>
         </w:tc>
@@ -5978,20 +6831,46 @@
             <w:pPr>
               <w:suppressAutoHyphens/>
               <w:spacing w:line="360" w:lineRule="auto"/>
-            </w:pPr>
-            <w:r>
-              <w:t>O sistema deve redirecionar os u</w:t>
-            </w:r>
-            <w:r>
-              <w:t xml:space="preserve">suários </w:t>
-            </w:r>
-            <w:r>
-              <w:t xml:space="preserve">que não estejam autenticados para </w:t>
-            </w:r>
-            <w:r>
-              <w:t>o site</w:t>
-            </w:r>
-            <w:r>
+              <w:rPr>
+                <w:sz w:val="24"/>
+                <w:szCs w:val="24"/>
+              </w:rPr>
+            </w:pPr>
+            <w:r>
+              <w:rPr>
+                <w:sz w:val="24"/>
+                <w:szCs w:val="24"/>
+              </w:rPr>
+              <w:t xml:space="preserve">O sistema deve permitir que o usuário </w:t>
+            </w:r>
+            <w:proofErr w:type="gramStart"/>
+            <w:r>
+              <w:rPr>
+                <w:sz w:val="24"/>
+                <w:szCs w:val="24"/>
+              </w:rPr>
+              <w:t>registre</w:t>
+            </w:r>
+            <w:proofErr w:type="gramEnd"/>
+            <w:r>
+              <w:rPr>
+                <w:sz w:val="24"/>
+                <w:szCs w:val="24"/>
+              </w:rPr>
+              <w:t xml:space="preserve"> informações de contato</w:t>
+            </w:r>
+            <w:r>
+              <w:rPr>
+                <w:sz w:val="24"/>
+                <w:szCs w:val="24"/>
+              </w:rPr>
+              <w:t xml:space="preserve"> no site(usuário não estando autenticado)</w:t>
+            </w:r>
+            <w:r>
+              <w:rPr>
+                <w:sz w:val="24"/>
+                <w:szCs w:val="24"/>
+              </w:rPr>
               <w:t>.</w:t>
             </w:r>
           </w:p>
@@ -6024,7 +6903,7 @@
               <w:jc w:val="center"/>
             </w:pPr>
             <w:r>
-              <w:t>A</w:t>
+              <w:t>B</w:t>
             </w:r>
           </w:p>
         </w:tc>
@@ -6054,17 +6933,33 @@
             <w:pPr>
               <w:suppressAutoHyphens/>
               <w:spacing w:line="360" w:lineRule="auto"/>
-            </w:pPr>
-            <w:r>
-              <w:t xml:space="preserve">O sistema deve permitir que o usuário visitante </w:t>
+              <w:rPr>
+                <w:sz w:val="24"/>
+                <w:szCs w:val="24"/>
+              </w:rPr>
+            </w:pPr>
+            <w:r>
+              <w:rPr>
+                <w:sz w:val="24"/>
+                <w:szCs w:val="24"/>
+              </w:rPr>
+              <w:t xml:space="preserve">O sistema deve permitir que os usuários </w:t>
             </w:r>
             <w:proofErr w:type="gramStart"/>
             <w:r>
-              <w:t>registre</w:t>
+              <w:rPr>
+                <w:sz w:val="24"/>
+                <w:szCs w:val="24"/>
+              </w:rPr>
+              <w:t>gerencie</w:t>
             </w:r>
             <w:proofErr w:type="gramEnd"/>
             <w:r>
-              <w:t xml:space="preserve"> informações de contato.</w:t>
+              <w:rPr>
+                <w:sz w:val="24"/>
+                <w:szCs w:val="24"/>
+              </w:rPr>
+              <w:t xml:space="preserve"> os contatos registrados</w:t>
             </w:r>
           </w:p>
         </w:tc>
@@ -6099,6 +6994,12 @@
               <w:t>B</w:t>
             </w:r>
           </w:p>
+          <w:p>
+            <w:pPr>
+              <w:suppressAutoHyphens/>
+              <w:spacing w:line="360" w:lineRule="auto"/>
+            </w:pPr>
+          </w:p>
         </w:tc>
       </w:tr>
       <w:tr>
@@ -6126,17 +7027,17 @@
             <w:pPr>
               <w:suppressAutoHyphens/>
               <w:spacing w:line="360" w:lineRule="auto"/>
-            </w:pPr>
-            <w:r>
-              <w:t xml:space="preserve">O sistema deve permitir que o usuário </w:t>
-            </w:r>
-            <w:proofErr w:type="gramStart"/>
-            <w:r>
-              <w:t>altere</w:t>
-            </w:r>
-            <w:proofErr w:type="gramEnd"/>
-            <w:r>
-              <w:t xml:space="preserve"> seus dados pessoais próprios</w:t>
+              <w:rPr>
+                <w:sz w:val="24"/>
+                <w:szCs w:val="24"/>
+              </w:rPr>
+            </w:pPr>
+            <w:r>
+              <w:rPr>
+                <w:sz w:val="24"/>
+                <w:szCs w:val="24"/>
+              </w:rPr>
+              <w:t>O sistema deve permitir gerenciar os parâmetros de configuração do sistema</w:t>
             </w:r>
           </w:p>
         </w:tc>
@@ -6173,6 +7074,150 @@
           </w:p>
         </w:tc>
       </w:tr>
+      <w:tr>
+        <w:tc>
+          <w:tcPr>
+            <w:tcW w:w="1028" w:type="dxa"/>
+            <w:shd w:val="clear" w:color="auto" w:fill="auto"/>
+          </w:tcPr>
+          <w:p>
+            <w:pPr>
+              <w:suppressAutoHyphens/>
+              <w:spacing w:line="360" w:lineRule="auto"/>
+            </w:pPr>
+            <w:r>
+              <w:t>RF14</w:t>
+            </w:r>
+          </w:p>
+        </w:tc>
+        <w:tc>
+          <w:tcPr>
+            <w:tcW w:w="5317" w:type="dxa"/>
+            <w:shd w:val="clear" w:color="auto" w:fill="auto"/>
+          </w:tcPr>
+          <w:p>
+            <w:pPr>
+              <w:suppressAutoHyphens/>
+              <w:spacing w:line="360" w:lineRule="auto"/>
+              <w:rPr>
+                <w:sz w:val="24"/>
+                <w:szCs w:val="24"/>
+              </w:rPr>
+            </w:pPr>
+            <w:r>
+              <w:rPr>
+                <w:sz w:val="24"/>
+                <w:szCs w:val="24"/>
+              </w:rPr>
+              <w:t>O sistema deve permitir consultar log das operações realizadas</w:t>
+            </w:r>
+          </w:p>
+        </w:tc>
+        <w:tc>
+          <w:tcPr>
+            <w:tcW w:w="1452" w:type="dxa"/>
+            <w:shd w:val="clear" w:color="auto" w:fill="auto"/>
+          </w:tcPr>
+          <w:p>
+            <w:pPr>
+              <w:suppressAutoHyphens/>
+              <w:spacing w:line="360" w:lineRule="auto"/>
+              <w:jc w:val="center"/>
+            </w:pPr>
+            <w:r>
+              <w:t>B</w:t>
+            </w:r>
+          </w:p>
+        </w:tc>
+        <w:tc>
+          <w:tcPr>
+            <w:tcW w:w="1317" w:type="dxa"/>
+            <w:shd w:val="clear" w:color="auto" w:fill="auto"/>
+          </w:tcPr>
+          <w:p>
+            <w:pPr>
+              <w:suppressAutoHyphens/>
+              <w:spacing w:line="360" w:lineRule="auto"/>
+              <w:jc w:val="center"/>
+            </w:pPr>
+            <w:r>
+              <w:t>B</w:t>
+            </w:r>
+          </w:p>
+        </w:tc>
+      </w:tr>
+      <w:tr>
+        <w:tc>
+          <w:tcPr>
+            <w:tcW w:w="1028" w:type="dxa"/>
+            <w:shd w:val="clear" w:color="auto" w:fill="auto"/>
+          </w:tcPr>
+          <w:p>
+            <w:pPr>
+              <w:suppressAutoHyphens/>
+              <w:spacing w:line="360" w:lineRule="auto"/>
+            </w:pPr>
+            <w:r>
+              <w:t>RF15</w:t>
+            </w:r>
+          </w:p>
+        </w:tc>
+        <w:tc>
+          <w:tcPr>
+            <w:tcW w:w="5317" w:type="dxa"/>
+            <w:shd w:val="clear" w:color="auto" w:fill="auto"/>
+          </w:tcPr>
+          <w:p>
+            <w:pPr>
+              <w:suppressAutoHyphens/>
+              <w:spacing w:line="360" w:lineRule="auto"/>
+              <w:rPr>
+                <w:sz w:val="24"/>
+                <w:szCs w:val="24"/>
+              </w:rPr>
+            </w:pPr>
+            <w:r>
+              <w:rPr>
+                <w:sz w:val="24"/>
+                <w:szCs w:val="24"/>
+              </w:rPr>
+              <w:t>O sistema deve permitir o usuário gerenciar funcionário</w:t>
+            </w:r>
+          </w:p>
+        </w:tc>
+        <w:tc>
+          <w:tcPr>
+            <w:tcW w:w="1452" w:type="dxa"/>
+            <w:shd w:val="clear" w:color="auto" w:fill="auto"/>
+          </w:tcPr>
+          <w:p>
+            <w:pPr>
+              <w:suppressAutoHyphens/>
+              <w:spacing w:line="360" w:lineRule="auto"/>
+              <w:jc w:val="center"/>
+            </w:pPr>
+            <w:r>
+              <w:t>M</w:t>
+            </w:r>
+          </w:p>
+        </w:tc>
+        <w:tc>
+          <w:tcPr>
+            <w:tcW w:w="1317" w:type="dxa"/>
+            <w:shd w:val="clear" w:color="auto" w:fill="auto"/>
+          </w:tcPr>
+          <w:p>
+            <w:pPr>
+              <w:suppressAutoHyphens/>
+              <w:spacing w:line="360" w:lineRule="auto"/>
+              <w:jc w:val="center"/>
+            </w:pPr>
+            <w:r>
+              <w:t>M</w:t>
+            </w:r>
+          </w:p>
+        </w:tc>
+      </w:tr>
     </w:tbl>
     <w:p>
       <w:r>
@@ -6206,7 +7251,10 @@
         <w:t xml:space="preserve"> </w:t>
       </w:r>
       <w:r>
-        <w:t>Média, A</w:t>
+        <w:t>Média e</w:t>
+      </w:r>
+      <w:r>
+        <w:t xml:space="preserve"> A</w:t>
       </w:r>
       <w:r>
         <w:t xml:space="preserve"> </w:t>
@@ -6215,10 +7263,10 @@
         <w:t>=</w:t>
       </w:r>
       <w:r>
-        <w:t xml:space="preserve"> </w:t>
-      </w:r>
-      <w:r>
-        <w:t>Alta.</w:t>
+        <w:t xml:space="preserve"> Alta</w:t>
+      </w:r>
+      <w:r>
+        <w:t>.</w:t>
       </w:r>
     </w:p>
     <w:p>
@@ -6232,14 +7280,13 @@
           <w:rFonts w:ascii="Times New Roman" w:hAnsi="Times New Roman"/>
         </w:rPr>
       </w:pPr>
-      <w:bookmarkStart w:id="15" w:name="_Toc527547996"/>
+      <w:bookmarkStart w:id="14" w:name="_Toc527547996"/>
       <w:r>
         <w:rPr>
           <w:rFonts w:ascii="Times New Roman" w:hAnsi="Times New Roman"/>
         </w:rPr>
         <w:t xml:space="preserve">Requisitos </w:t>
       </w:r>
-      <w:proofErr w:type="gramStart"/>
       <w:r>
         <w:rPr>
           <w:rFonts w:ascii="Times New Roman" w:hAnsi="Times New Roman"/>
@@ -6252,8 +7299,7 @@
         </w:rPr>
         <w:t>ão-funcionais</w:t>
       </w:r>
-      <w:bookmarkEnd w:id="15"/>
-      <w:proofErr w:type="gramEnd"/>
+      <w:bookmarkEnd w:id="14"/>
     </w:p>
     <w:tbl>
       <w:tblPr>
@@ -6270,9 +7316,9 @@
         <w:tblLook w:val="04A0" w:firstRow="1" w:lastRow="0" w:firstColumn="1" w:lastColumn="0" w:noHBand="0" w:noVBand="1"/>
       </w:tblPr>
       <w:tblGrid>
-        <w:gridCol w:w="806"/>
-        <w:gridCol w:w="6218"/>
-        <w:gridCol w:w="1507"/>
+        <w:gridCol w:w="923"/>
+        <w:gridCol w:w="6160"/>
+        <w:gridCol w:w="1448"/>
       </w:tblGrid>
       <w:tr>
         <w:tc>
@@ -6299,7 +7345,7 @@
         </w:tc>
         <w:tc>
           <w:tcPr>
-            <w:tcW w:w="3645" w:type="pct"/>
+            <w:tcW w:w="3644" w:type="pct"/>
             <w:shd w:val="clear" w:color="auto" w:fill="D9E2F3"/>
           </w:tcPr>
           <w:p>
@@ -6368,15 +7414,23 @@
             <w:pPr>
               <w:suppressAutoHyphens/>
               <w:spacing w:line="360" w:lineRule="auto"/>
-            </w:pPr>
-            <w:r>
+              <w:rPr>
+                <w:sz w:val="24"/>
+                <w:szCs w:val="24"/>
+              </w:rPr>
+            </w:pPr>
+            <w:r>
+              <w:rPr>
+                <w:sz w:val="24"/>
+                <w:szCs w:val="24"/>
+              </w:rPr>
               <w:t>RNF01</w:t>
             </w:r>
           </w:p>
         </w:tc>
         <w:tc>
           <w:tcPr>
-            <w:tcW w:w="3645" w:type="pct"/>
+            <w:tcW w:w="3644" w:type="pct"/>
             <w:shd w:val="clear" w:color="auto" w:fill="auto"/>
           </w:tcPr>
           <w:p>
@@ -6385,22 +7439,30 @@
               <w:spacing w:line="360" w:lineRule="auto"/>
               <w:rPr>
                 <w:i/>
-              </w:rPr>
-            </w:pPr>
-            <w:r>
-              <w:t>O si</w:t>
-            </w:r>
-            <w:r>
-              <w:t>s</w:t>
-            </w:r>
-            <w:r>
-              <w:t>te</w:t>
-            </w:r>
-            <w:r>
-              <w:t>ma</w:t>
-            </w:r>
-            <w:r>
-              <w:t xml:space="preserve"> deve estar disponível para os usuários a maior parte do tempo, com um mínimo de tempo de inatividade planejado.</w:t>
+                <w:sz w:val="24"/>
+                <w:szCs w:val="24"/>
+              </w:rPr>
+            </w:pPr>
+            <w:r>
+              <w:rPr>
+                <w:sz w:val="24"/>
+                <w:szCs w:val="24"/>
+              </w:rPr>
+              <w:t xml:space="preserve">O sistema deve estar disponível para os </w:t>
+            </w:r>
+            <w:r>
+              <w:rPr>
+                <w:sz w:val="24"/>
+                <w:szCs w:val="24"/>
+              </w:rPr>
+              <w:t xml:space="preserve">usuários 85% do tempo, </w:t>
+            </w:r>
+            <w:r>
+              <w:rPr>
+                <w:sz w:val="24"/>
+                <w:szCs w:val="24"/>
+              </w:rPr>
+              <w:t>com um mínimo de tempo de inatividade planejado.</w:t>
             </w:r>
           </w:p>
         </w:tc>
@@ -6431,58 +7493,49 @@
             <w:pPr>
               <w:suppressAutoHyphens/>
               <w:spacing w:line="360" w:lineRule="auto"/>
-            </w:pPr>
-            <w:r>
+              <w:rPr>
+                <w:sz w:val="24"/>
+                <w:szCs w:val="24"/>
+              </w:rPr>
+            </w:pPr>
+            <w:r>
+              <w:rPr>
+                <w:sz w:val="24"/>
+                <w:szCs w:val="24"/>
+              </w:rPr>
               <w:t>RNF02</w:t>
             </w:r>
           </w:p>
         </w:tc>
         <w:tc>
           <w:tcPr>
-            <w:tcW w:w="3645" w:type="pct"/>
+            <w:tcW w:w="3644" w:type="pct"/>
             <w:shd w:val="clear" w:color="auto" w:fill="auto"/>
           </w:tcPr>
           <w:p>
             <w:pPr>
               <w:suppressAutoHyphens/>
               <w:spacing w:line="360" w:lineRule="auto"/>
-            </w:pPr>
-            <w:r>
-              <w:t>O si</w:t>
-            </w:r>
-            <w:r>
-              <w:t>s</w:t>
-            </w:r>
-            <w:r>
-              <w:t>te</w:t>
-            </w:r>
-            <w:r>
-              <w:t>ma</w:t>
-            </w:r>
-            <w:r>
-              <w:t xml:space="preserve"> deve ser compatível com uma</w:t>
-            </w:r>
-            <w:proofErr w:type="gramStart"/>
-            <w:r>
-              <w:t xml:space="preserve"> </w:t>
-            </w:r>
-            <w:r>
-              <w:t xml:space="preserve"> </w:t>
-            </w:r>
-            <w:proofErr w:type="gramEnd"/>
-            <w:r>
-              <w:t>v</w:t>
-            </w:r>
-            <w:r>
-              <w:t xml:space="preserve">ariedade de navegadores web e dispositivos, como smartphones, </w:t>
-            </w:r>
-            <w:proofErr w:type="spellStart"/>
-            <w:r>
-              <w:t>tablets</w:t>
-            </w:r>
-            <w:proofErr w:type="spellEnd"/>
-            <w:r>
-              <w:t xml:space="preserve"> e computadores desktop.</w:t>
+              <w:rPr>
+                <w:sz w:val="24"/>
+                <w:szCs w:val="24"/>
+              </w:rPr>
+            </w:pPr>
+            <w:r>
+              <w:rPr>
+                <w:sz w:val="24"/>
+                <w:szCs w:val="24"/>
+              </w:rPr>
+              <w:t>O sistema deve ser compatível com uma variedade de navegadores web e dispositivos, como smartphon</w:t>
+            </w:r>
+            <w:bookmarkStart w:id="15" w:name="_GoBack"/>
+            <w:bookmarkEnd w:id="15"/>
+            <w:r>
+              <w:rPr>
+                <w:sz w:val="24"/>
+                <w:szCs w:val="24"/>
+              </w:rPr>
+              <w:t>es, tablets e computadores desktop.</w:t>
             </w:r>
           </w:p>
         </w:tc>
@@ -6513,36 +7566,55 @@
             <w:pPr>
               <w:suppressAutoHyphens/>
               <w:spacing w:line="360" w:lineRule="auto"/>
-            </w:pPr>
-            <w:r>
+              <w:rPr>
+                <w:sz w:val="24"/>
+                <w:szCs w:val="24"/>
+              </w:rPr>
+            </w:pPr>
+            <w:r>
+              <w:rPr>
+                <w:sz w:val="24"/>
+                <w:szCs w:val="24"/>
+              </w:rPr>
               <w:t>RNF03</w:t>
             </w:r>
           </w:p>
         </w:tc>
         <w:tc>
           <w:tcPr>
-            <w:tcW w:w="3645" w:type="pct"/>
+            <w:tcW w:w="3644" w:type="pct"/>
             <w:shd w:val="clear" w:color="auto" w:fill="auto"/>
           </w:tcPr>
           <w:p>
             <w:pPr>
               <w:suppressAutoHyphens/>
               <w:spacing w:line="360" w:lineRule="auto"/>
-            </w:pPr>
-            <w:r>
+              <w:rPr>
+                <w:sz w:val="24"/>
+                <w:szCs w:val="24"/>
+              </w:rPr>
+            </w:pPr>
+            <w:r>
+              <w:rPr>
+                <w:sz w:val="24"/>
+                <w:szCs w:val="24"/>
+              </w:rPr>
               <w:t xml:space="preserve">O sistema </w:t>
             </w:r>
             <w:r>
+              <w:rPr>
+                <w:sz w:val="24"/>
+                <w:szCs w:val="24"/>
+              </w:rPr>
               <w:t xml:space="preserve">deve ser </w:t>
             </w:r>
             <w:r>
-              <w:t xml:space="preserve">responsivo a celulares e </w:t>
-            </w:r>
-            <w:proofErr w:type="spellStart"/>
-            <w:r>
-              <w:t>tablets</w:t>
-            </w:r>
-            <w:proofErr w:type="spellEnd"/>
+              <w:rPr>
+                <w:sz w:val="24"/>
+                <w:szCs w:val="24"/>
+              </w:rPr>
+              <w:t>responsivo a celulares e tablets</w:t>
+            </w:r>
           </w:p>
         </w:tc>
         <w:tc>
@@ -6572,35 +7644,71 @@
             <w:pPr>
               <w:suppressAutoHyphens/>
               <w:spacing w:line="360" w:lineRule="auto"/>
-            </w:pPr>
-            <w:r>
+              <w:rPr>
+                <w:sz w:val="24"/>
+                <w:szCs w:val="24"/>
+              </w:rPr>
+            </w:pPr>
+            <w:r>
+              <w:rPr>
+                <w:sz w:val="24"/>
+                <w:szCs w:val="24"/>
+              </w:rPr>
               <w:t>RNF04</w:t>
             </w:r>
           </w:p>
         </w:tc>
         <w:tc>
           <w:tcPr>
-            <w:tcW w:w="3645" w:type="pct"/>
+            <w:tcW w:w="3644" w:type="pct"/>
             <w:shd w:val="clear" w:color="auto" w:fill="auto"/>
           </w:tcPr>
           <w:p>
             <w:pPr>
               <w:suppressAutoHyphens/>
               <w:spacing w:line="360" w:lineRule="auto"/>
-            </w:pPr>
-            <w:r>
+              <w:rPr>
+                <w:sz w:val="24"/>
+                <w:szCs w:val="24"/>
+              </w:rPr>
+            </w:pPr>
+            <w:r>
+              <w:rPr>
+                <w:sz w:val="24"/>
+                <w:szCs w:val="24"/>
+              </w:rPr>
               <w:t>O sistema deve ter d</w:t>
             </w:r>
             <w:r>
+              <w:rPr>
+                <w:sz w:val="24"/>
+                <w:szCs w:val="24"/>
+              </w:rPr>
               <w:t xml:space="preserve">esign e </w:t>
             </w:r>
             <w:proofErr w:type="gramStart"/>
             <w:r>
+              <w:rPr>
+                <w:sz w:val="24"/>
+                <w:szCs w:val="24"/>
+              </w:rPr>
               <w:t>layout do sistema devem ser</w:t>
             </w:r>
             <w:proofErr w:type="gramEnd"/>
             <w:r>
-              <w:t xml:space="preserve"> autoexplicativos</w:t>
+              <w:rPr>
+                <w:sz w:val="24"/>
+                <w:szCs w:val="24"/>
+              </w:rPr>
+              <w:t xml:space="preserve"> </w:t>
+            </w:r>
+            <w:r>
+              <w:rPr>
+                <w:sz w:val="24"/>
+                <w:szCs w:val="24"/>
+              </w:rPr>
+              <w:lastRenderedPageBreak/>
+              <w:t>autoexplicativos</w:t>
             </w:r>
           </w:p>
         </w:tc>
@@ -6616,6 +7724,7 @@
               <w:jc w:val="center"/>
             </w:pPr>
             <w:r>
+              <w:lastRenderedPageBreak/>
               <w:t>A</w:t>
             </w:r>
           </w:p>
@@ -6631,32 +7740,65 @@
             <w:pPr>
               <w:suppressAutoHyphens/>
               <w:spacing w:line="360" w:lineRule="auto"/>
-            </w:pPr>
-            <w:r>
+              <w:rPr>
+                <w:sz w:val="24"/>
+                <w:szCs w:val="24"/>
+              </w:rPr>
+            </w:pPr>
+            <w:r>
+              <w:rPr>
+                <w:sz w:val="24"/>
+                <w:szCs w:val="24"/>
+              </w:rPr>
+              <w:lastRenderedPageBreak/>
               <w:t>RNF05</w:t>
             </w:r>
           </w:p>
         </w:tc>
         <w:tc>
           <w:tcPr>
-            <w:tcW w:w="3645" w:type="pct"/>
+            <w:tcW w:w="3644" w:type="pct"/>
             <w:shd w:val="clear" w:color="auto" w:fill="auto"/>
           </w:tcPr>
           <w:p>
             <w:pPr>
               <w:suppressAutoHyphens/>
               <w:spacing w:line="360" w:lineRule="auto"/>
-            </w:pPr>
-            <w:r>
+              <w:rPr>
+                <w:sz w:val="24"/>
+                <w:szCs w:val="24"/>
+              </w:rPr>
+            </w:pPr>
+            <w:proofErr w:type="gramStart"/>
+            <w:r>
+              <w:rPr>
+                <w:sz w:val="24"/>
+                <w:szCs w:val="24"/>
+              </w:rPr>
               <w:t xml:space="preserve">O </w:t>
             </w:r>
-            <w:r>
-              <w:t>sistema</w:t>
-            </w:r>
-            <w:r>
-              <w:t xml:space="preserve"> deve ser desenvolvido de maneira que os testes e a identificação de problemas sejam facilitados</w:t>
-            </w:r>
-            <w:r>
+            <w:proofErr w:type="spellStart"/>
+            <w:r>
+              <w:rPr>
+                <w:sz w:val="24"/>
+                <w:szCs w:val="24"/>
+              </w:rPr>
+              <w:t>o</w:t>
+            </w:r>
+            <w:proofErr w:type="spellEnd"/>
+            <w:proofErr w:type="gramEnd"/>
+            <w:r>
+              <w:rPr>
+                <w:sz w:val="24"/>
+                <w:szCs w:val="24"/>
+              </w:rPr>
+              <w:t xml:space="preserve"> sistema só deve permitir a importação de arquivos com a extensão .PDF</w:t>
+            </w:r>
+            <w:r>
+              <w:rPr>
+                <w:sz w:val="24"/>
+                <w:szCs w:val="24"/>
+              </w:rPr>
               <w:t>.</w:t>
             </w:r>
           </w:p>
@@ -6688,27 +7830,140 @@
             <w:pPr>
               <w:suppressAutoHyphens/>
               <w:spacing w:line="360" w:lineRule="auto"/>
-            </w:pPr>
-            <w:r>
+              <w:rPr>
+                <w:sz w:val="24"/>
+                <w:szCs w:val="24"/>
+              </w:rPr>
+            </w:pPr>
+            <w:r>
+              <w:rPr>
+                <w:sz w:val="24"/>
+                <w:szCs w:val="24"/>
+              </w:rPr>
               <w:t>RNF06</w:t>
             </w:r>
           </w:p>
         </w:tc>
         <w:tc>
           <w:tcPr>
-            <w:tcW w:w="3645" w:type="pct"/>
+            <w:tcW w:w="3644" w:type="pct"/>
             <w:shd w:val="clear" w:color="auto" w:fill="auto"/>
           </w:tcPr>
           <w:p>
             <w:pPr>
               <w:suppressAutoHyphens/>
               <w:spacing w:line="360" w:lineRule="auto"/>
-            </w:pPr>
-            <w:r>
-              <w:t>O sistema deve</w:t>
-            </w:r>
-            <w:r>
-              <w:t xml:space="preserve"> ser desenvolvido seguindo as melhores práticas e padrões de tecnologia.</w:t>
+              <w:rPr>
+                <w:sz w:val="24"/>
+                <w:szCs w:val="24"/>
+              </w:rPr>
+            </w:pPr>
+            <w:r>
+              <w:rPr>
+                <w:sz w:val="24"/>
+                <w:szCs w:val="24"/>
+              </w:rPr>
+              <w:t xml:space="preserve">O sistema deve ser </w:t>
+            </w:r>
+            <w:r>
+              <w:rPr>
+                <w:sz w:val="24"/>
+                <w:szCs w:val="24"/>
+              </w:rPr>
+              <w:t xml:space="preserve">desenvolvido </w:t>
+            </w:r>
+            <w:r>
+              <w:rPr>
+                <w:sz w:val="24"/>
+                <w:szCs w:val="24"/>
+              </w:rPr>
+              <w:t>seguindo as melhore</w:t>
+            </w:r>
+            <w:r>
+              <w:rPr>
+                <w:sz w:val="24"/>
+                <w:szCs w:val="24"/>
+              </w:rPr>
+              <w:t>s práticas e padrões da tecnologia</w:t>
+            </w:r>
+            <w:r>
+              <w:rPr>
+                <w:sz w:val="24"/>
+                <w:szCs w:val="24"/>
+              </w:rPr>
+              <w:t xml:space="preserve">, </w:t>
+            </w:r>
+            <w:r>
+              <w:rPr>
+                <w:sz w:val="24"/>
+                <w:szCs w:val="24"/>
+              </w:rPr>
+              <w:t xml:space="preserve">como desenvolvimento de software, </w:t>
+            </w:r>
+            <w:r>
+              <w:rPr>
+                <w:sz w:val="24"/>
+                <w:szCs w:val="24"/>
+              </w:rPr>
+              <w:t>seguranç</w:t>
+            </w:r>
+            <w:r>
+              <w:rPr>
+                <w:sz w:val="24"/>
+                <w:szCs w:val="24"/>
+              </w:rPr>
+              <w:t>a</w:t>
+            </w:r>
+            <w:r>
+              <w:rPr>
+                <w:sz w:val="24"/>
+                <w:szCs w:val="24"/>
+              </w:rPr>
+              <w:t xml:space="preserve"> da informação, </w:t>
+            </w:r>
+            <w:r>
+              <w:rPr>
+                <w:sz w:val="24"/>
+                <w:szCs w:val="24"/>
+              </w:rPr>
+              <w:t>infraestrutura, operações</w:t>
+            </w:r>
+            <w:r>
+              <w:rPr>
+                <w:sz w:val="24"/>
+                <w:szCs w:val="24"/>
+              </w:rPr>
+              <w:t xml:space="preserve"> e</w:t>
+            </w:r>
+            <w:r>
+              <w:rPr>
+                <w:sz w:val="24"/>
+                <w:szCs w:val="24"/>
+              </w:rPr>
+              <w:t xml:space="preserve"> </w:t>
+            </w:r>
+            <w:proofErr w:type="gramStart"/>
+            <w:r>
+              <w:rPr>
+                <w:sz w:val="24"/>
+                <w:szCs w:val="24"/>
+              </w:rPr>
+              <w:t>devOps</w:t>
+            </w:r>
+            <w:proofErr w:type="gramEnd"/>
+            <w:r>
+              <w:rPr>
+                <w:sz w:val="24"/>
+                <w:szCs w:val="24"/>
+              </w:rPr>
+              <w:t xml:space="preserve"> </w:t>
+            </w:r>
+            <w:r>
+              <w:rPr>
+                <w:sz w:val="24"/>
+                <w:szCs w:val="24"/>
+              </w:rPr>
+              <w:t>-</w:t>
             </w:r>
           </w:p>
         </w:tc>
@@ -6726,6 +7981,102 @@
             <w:r>
               <w:t>A</w:t>
             </w:r>
+          </w:p>
+        </w:tc>
+      </w:tr>
+      <w:tr>
+        <w:tc>
+          <w:tcPr>
+            <w:tcW w:w="472" w:type="pct"/>
+            <w:shd w:val="clear" w:color="auto" w:fill="auto"/>
+          </w:tcPr>
+          <w:p>
+            <w:pPr>
+              <w:suppressAutoHyphens/>
+              <w:spacing w:line="360" w:lineRule="auto"/>
+            </w:pPr>
+            <w:r>
+              <w:t>RNF07</w:t>
+            </w:r>
+          </w:p>
+        </w:tc>
+        <w:tc>
+          <w:tcPr>
+            <w:tcW w:w="3644" w:type="pct"/>
+            <w:shd w:val="clear" w:color="auto" w:fill="auto"/>
+          </w:tcPr>
+          <w:p>
+            <w:pPr>
+              <w:suppressAutoHyphens/>
+              <w:spacing w:line="360" w:lineRule="auto"/>
+            </w:pPr>
+            <w:r>
+              <w:t>O sistema deve redirecionar os usuários que não estejam autenticados para o site.</w:t>
+            </w:r>
+          </w:p>
+        </w:tc>
+        <w:tc>
+          <w:tcPr>
+            <w:tcW w:w="883" w:type="pct"/>
+            <w:shd w:val="clear" w:color="auto" w:fill="auto"/>
+          </w:tcPr>
+          <w:p>
+            <w:pPr>
+              <w:suppressAutoHyphens/>
+              <w:spacing w:line="360" w:lineRule="auto"/>
+              <w:jc w:val="center"/>
+            </w:pPr>
+            <w:r>
+              <w:t>A</w:t>
+            </w:r>
+          </w:p>
+        </w:tc>
+      </w:tr>
+      <w:tr>
+        <w:tc>
+          <w:tcPr>
+            <w:tcW w:w="472" w:type="pct"/>
+            <w:shd w:val="clear" w:color="auto" w:fill="auto"/>
+          </w:tcPr>
+          <w:p>
+            <w:pPr>
+              <w:suppressAutoHyphens/>
+              <w:spacing w:line="360" w:lineRule="auto"/>
+            </w:pPr>
+            <w:r>
+              <w:t>RNF08</w:t>
+            </w:r>
+          </w:p>
+        </w:tc>
+        <w:tc>
+          <w:tcPr>
+            <w:tcW w:w="3644" w:type="pct"/>
+            <w:shd w:val="clear" w:color="auto" w:fill="auto"/>
+          </w:tcPr>
+          <w:p>
+            <w:pPr>
+              <w:suppressAutoHyphens/>
+              <w:spacing w:line="360" w:lineRule="auto"/>
+            </w:pPr>
+            <w:r>
+              <w:t xml:space="preserve">O sistema deve realizar importação de arquivos e vincular aos </w:t>
+            </w:r>
+            <w:r>
+              <w:t>usuários já cadastrados.</w:t>
+            </w:r>
+          </w:p>
+        </w:tc>
+        <w:tc>
+          <w:tcPr>
+            <w:tcW w:w="883" w:type="pct"/>
+            <w:shd w:val="clear" w:color="auto" w:fill="auto"/>
+          </w:tcPr>
+          <w:p>
+            <w:pPr>
+              <w:suppressAutoHyphens/>
+              <w:spacing w:line="360" w:lineRule="auto"/>
+              <w:jc w:val="center"/>
+            </w:pPr>
           </w:p>
         </w:tc>
       </w:tr>
@@ -6782,33 +8133,15 @@
       </w:r>
       <w:hyperlink r:id="rId12" w:history="1">
         <w:proofErr w:type="spellStart"/>
-        <w:proofErr w:type="gramStart"/>
         <w:r>
           <w:rPr>
             <w:rStyle w:val="Hyperlink"/>
             <w:sz w:val="24"/>
             <w:szCs w:val="24"/>
           </w:rPr>
-          <w:t>Sys</w:t>
-        </w:r>
-        <w:r>
-          <w:rPr>
-            <w:rStyle w:val="Hyperlink"/>
-            <w:sz w:val="24"/>
-            <w:szCs w:val="24"/>
-          </w:rPr>
-          <w:t>S</w:t>
-        </w:r>
-        <w:r>
-          <w:rPr>
-            <w:rStyle w:val="Hyperlink"/>
-            <w:sz w:val="24"/>
-            <w:szCs w:val="24"/>
-          </w:rPr>
-          <w:t>ite</w:t>
+          <w:t>SysSite</w:t>
         </w:r>
         <w:proofErr w:type="spellEnd"/>
-        <w:proofErr w:type="gramEnd"/>
       </w:hyperlink>
       <w:r>
         <w:rPr>
@@ -6847,7 +8180,6 @@
       </w:r>
       <w:hyperlink r:id="rId13" w:history="1">
         <w:proofErr w:type="spellStart"/>
-        <w:proofErr w:type="gramStart"/>
         <w:r>
           <w:rPr>
             <w:rStyle w:val="Hyperlink"/>
@@ -6857,7 +8189,6 @@
           <w:t>SysSite</w:t>
         </w:r>
         <w:proofErr w:type="spellEnd"/>
-        <w:proofErr w:type="gramEnd"/>
       </w:hyperlink>
       <w:r>
         <w:rPr>
@@ -6934,10 +8265,10 @@
           <w:szCs w:val="24"/>
         </w:rPr>
         <w:drawing>
-          <wp:inline distT="0" distB="0" distL="0" distR="0" wp14:anchorId="1177A621" wp14:editId="2DA4007C">
-            <wp:extent cx="5280025" cy="4797812"/>
-            <wp:effectExtent l="0" t="0" r="0" b="3175"/>
-            <wp:docPr id="1" name="Imagem 1" descr="C:\Repositorios\projeto-integrado\docs\SysSite_UML.png"/>
+          <wp:inline distT="0" distB="0" distL="0" distR="0" wp14:anchorId="7C992F01" wp14:editId="7FD33779">
+            <wp:extent cx="5280025" cy="3659361"/>
+            <wp:effectExtent l="0" t="0" r="0" b="0"/>
+            <wp:docPr id="15" name="Imagem 15" descr="C:\Repositorios\projeto-integrado\docs\SysSite_Diagrama_De_Classe.png"/>
             <wp:cNvGraphicFramePr>
               <a:graphicFrameLocks xmlns:a="http://schemas.openxmlformats.org/drawingml/2006/main" noChangeAspect="1"/>
             </wp:cNvGraphicFramePr>
@@ -6945,7 +8276,7 @@
               <a:graphicData uri="http://schemas.openxmlformats.org/drawingml/2006/picture">
                 <pic:pic xmlns:pic="http://schemas.openxmlformats.org/drawingml/2006/picture">
                   <pic:nvPicPr>
-                    <pic:cNvPr id="0" name="Picture 1" descr="C:\Repositorios\projeto-integrado\docs\SysSite_UML.png"/>
+                    <pic:cNvPr id="0" name="Picture 3" descr="C:\Repositorios\projeto-integrado\docs\SysSite_Diagrama_De_Classe.png"/>
                     <pic:cNvPicPr>
                       <a:picLocks noChangeAspect="1" noChangeArrowheads="1"/>
                     </pic:cNvPicPr>
@@ -6966,7 +8297,7 @@
                   <pic:spPr bwMode="auto">
                     <a:xfrm>
                       <a:off x="0" y="0"/>
-                      <a:ext cx="5280025" cy="4797812"/>
+                      <a:ext cx="5280025" cy="3659361"/>
                     </a:xfrm>
                     <a:prstGeom prst="rect">
                       <a:avLst/>
@@ -6989,6 +8320,7 @@
       </w:pPr>
       <w:bookmarkStart w:id="19" w:name="_Toc527547999"/>
       <w:r>
+        <w:lastRenderedPageBreak/>
         <w:t>Arquitetura da Solução</w:t>
       </w:r>
       <w:bookmarkEnd w:id="19"/>
@@ -7042,25 +8374,7 @@
           <w:sz w:val="24"/>
           <w:szCs w:val="24"/>
         </w:rPr>
-        <w:t>Para esta aplicação foi utilizado o padrão MVC (</w:t>
-      </w:r>
-      <w:proofErr w:type="spellStart"/>
-      <w:r>
-        <w:rPr>
-          <w:color w:val="000000"/>
-          <w:sz w:val="24"/>
-          <w:szCs w:val="24"/>
-        </w:rPr>
-        <w:t>Model-View-Controller</w:t>
-      </w:r>
-      <w:proofErr w:type="spellEnd"/>
-      <w:r>
-        <w:rPr>
-          <w:color w:val="000000"/>
-          <w:sz w:val="24"/>
-          <w:szCs w:val="24"/>
-        </w:rPr>
-        <w:t>) que é um padrão arquitetural de software que separa a aplicação em três componentes principais.</w:t>
+        <w:t>Para esta aplicação foi utilizado o padrão MVC (Model-View-Controller) que é um padrão arquitetural de software que separa a aplicação em três componentes principais.</w:t>
       </w:r>
     </w:p>
     <w:p>
@@ -7088,25 +8402,7 @@
           <w:sz w:val="24"/>
           <w:szCs w:val="24"/>
         </w:rPr>
-        <w:t xml:space="preserve">O </w:t>
-      </w:r>
-      <w:proofErr w:type="spellStart"/>
-      <w:r>
-        <w:rPr>
-          <w:color w:val="000000"/>
-          <w:sz w:val="24"/>
-          <w:szCs w:val="24"/>
-        </w:rPr>
-        <w:t>Model</w:t>
-      </w:r>
-      <w:proofErr w:type="spellEnd"/>
-      <w:r>
-        <w:rPr>
-          <w:color w:val="000000"/>
-          <w:sz w:val="24"/>
-          <w:szCs w:val="24"/>
-        </w:rPr>
-        <w:t xml:space="preserve"> é responsável pela validação, persistência e recuperação dos dados.</w:t>
+        <w:t>O Model é responsável pela validação, persistência e recuperação dos dados.</w:t>
       </w:r>
     </w:p>
     <w:p>
@@ -7134,25 +8430,7 @@
           <w:sz w:val="24"/>
           <w:szCs w:val="24"/>
         </w:rPr>
-        <w:t xml:space="preserve">A </w:t>
-      </w:r>
-      <w:proofErr w:type="spellStart"/>
-      <w:r>
-        <w:rPr>
-          <w:color w:val="000000"/>
-          <w:sz w:val="24"/>
-          <w:szCs w:val="24"/>
-        </w:rPr>
-        <w:t>View</w:t>
-      </w:r>
-      <w:proofErr w:type="spellEnd"/>
-      <w:r>
-        <w:rPr>
-          <w:color w:val="000000"/>
-          <w:sz w:val="24"/>
-          <w:szCs w:val="24"/>
-        </w:rPr>
-        <w:t xml:space="preserve"> é a interface do usuário onde o usuário visualiza os dados.</w:t>
+        <w:t>A View é a interface do usuário onde o usuário visualiza os dados.</w:t>
       </w:r>
     </w:p>
     <w:p>
@@ -7180,43 +8458,7 @@
           <w:sz w:val="24"/>
           <w:szCs w:val="24"/>
         </w:rPr>
-        <w:t xml:space="preserve">O </w:t>
-      </w:r>
-      <w:proofErr w:type="spellStart"/>
-      <w:r>
-        <w:rPr>
-          <w:color w:val="000000"/>
-          <w:sz w:val="24"/>
-          <w:szCs w:val="24"/>
-        </w:rPr>
-        <w:t>Controller</w:t>
-      </w:r>
-      <w:proofErr w:type="spellEnd"/>
-      <w:r>
-        <w:rPr>
-          <w:color w:val="000000"/>
-          <w:sz w:val="24"/>
-          <w:szCs w:val="24"/>
-        </w:rPr>
-        <w:t xml:space="preserve"> é </w:t>
-      </w:r>
-      <w:proofErr w:type="gramStart"/>
-      <w:r>
-        <w:rPr>
-          <w:color w:val="000000"/>
-          <w:sz w:val="24"/>
-          <w:szCs w:val="24"/>
-        </w:rPr>
-        <w:t>o intermediário entre os dois componentes citados anteriormente</w:t>
-      </w:r>
-      <w:proofErr w:type="gramEnd"/>
-      <w:r>
-        <w:rPr>
-          <w:color w:val="000000"/>
-          <w:sz w:val="24"/>
-          <w:szCs w:val="24"/>
-        </w:rPr>
-        <w:t>. A figura 2 descreve a co</w:t>
+        <w:t>O Controller é o intermediário entre os dois componentes citados anteriormente. A figura 2 descreve a co</w:t>
       </w:r>
       <w:r>
         <w:rPr>
@@ -7397,7 +8639,6 @@
           <w:sz w:val="24"/>
           <w:szCs w:val="24"/>
         </w:rPr>
-        <w:lastRenderedPageBreak/>
         <w:drawing>
           <wp:inline distT="0" distB="0" distL="0" distR="0" wp14:anchorId="2BF6C694" wp14:editId="16954AEC">
             <wp:extent cx="3576320" cy="2077720"/>
@@ -7476,7 +8717,6 @@
         <w:t xml:space="preserve">Fonte: </w:t>
       </w:r>
       <w:proofErr w:type="spellStart"/>
-      <w:proofErr w:type="gramStart"/>
       <w:r>
         <w:rPr>
           <w:color w:val="000000"/>
@@ -7486,7 +8726,6 @@
         <w:t>CakePHP</w:t>
       </w:r>
       <w:proofErr w:type="spellEnd"/>
-      <w:proofErr w:type="gramEnd"/>
       <w:r>
         <w:rPr>
           <w:color w:val="000000"/>
@@ -7549,17 +8788,9 @@
         <w:rPr>
           <w:rFonts w:ascii="Times New Roman" w:hAnsi="Times New Roman"/>
         </w:rPr>
-        <w:t xml:space="preserve">C4 </w:t>
-      </w:r>
-      <w:proofErr w:type="spellStart"/>
-      <w:r>
-        <w:rPr>
-          <w:rFonts w:ascii="Times New Roman" w:hAnsi="Times New Roman"/>
-        </w:rPr>
-        <w:t>model</w:t>
+        <w:t>C4 model</w:t>
       </w:r>
       <w:bookmarkEnd w:id="23"/>
-      <w:proofErr w:type="spellEnd"/>
       <w:r>
         <w:rPr>
           <w:rFonts w:ascii="Times New Roman" w:hAnsi="Times New Roman"/>
@@ -7658,6 +8889,7 @@
           <w:sz w:val="24"/>
           <w:szCs w:val="24"/>
         </w:rPr>
+        <w:lastRenderedPageBreak/>
         <w:t>Figura 3 –</w:t>
       </w:r>
       <w:r>
@@ -7668,7 +8900,6 @@
         </w:rPr>
         <w:t xml:space="preserve"> C4 </w:t>
       </w:r>
-      <w:proofErr w:type="spellStart"/>
       <w:r>
         <w:rPr>
           <w:i/>
@@ -7678,7 +8909,6 @@
         </w:rPr>
         <w:t>model</w:t>
       </w:r>
-      <w:proofErr w:type="spellEnd"/>
       <w:r>
         <w:rPr>
           <w:color w:val="000000"/>
@@ -7702,10 +8932,10 @@
           <w:szCs w:val="24"/>
         </w:rPr>
         <w:drawing>
-          <wp:inline distT="0" distB="0" distL="0" distR="0" wp14:anchorId="6029F680" wp14:editId="74010849">
-            <wp:extent cx="4734962" cy="5192163"/>
-            <wp:effectExtent l="0" t="0" r="8890" b="8890"/>
-            <wp:docPr id="7" name="Imagem 7" descr="C:\Repositorios\projeto-integrado\docs\SysSite_Diagrama_De_Contexto.png"/>
+          <wp:inline distT="0" distB="0" distL="0" distR="0" wp14:anchorId="6029F680" wp14:editId="51A3CF95">
+            <wp:extent cx="4379911" cy="5192163"/>
+            <wp:effectExtent l="0" t="0" r="1905" b="8890"/>
+            <wp:docPr id="7" name="Imagem 7"/>
             <wp:cNvGraphicFramePr>
               <a:graphicFrameLocks xmlns:a="http://schemas.openxmlformats.org/drawingml/2006/main" noChangeAspect="1"/>
             </wp:cNvGraphicFramePr>
@@ -7726,7 +8956,6 @@
                         </a:ext>
                       </a:extLst>
                     </a:blip>
-                    <a:srcRect/>
                     <a:stretch>
                       <a:fillRect/>
                     </a:stretch>
@@ -7734,7 +8963,7 @@
                   <pic:spPr bwMode="auto">
                     <a:xfrm>
                       <a:off x="0" y="0"/>
-                      <a:ext cx="4734962" cy="5192163"/>
+                      <a:ext cx="4379911" cy="5192163"/>
                     </a:xfrm>
                     <a:prstGeom prst="rect">
                       <a:avLst/>
@@ -7776,7 +9005,6 @@
           <w:sz w:val="24"/>
           <w:szCs w:val="24"/>
         </w:rPr>
-        <w:lastRenderedPageBreak/>
         <w:t>Fonte: Própria, 2023.</w:t>
       </w:r>
     </w:p>
@@ -7822,25 +9050,7 @@
           <w:sz w:val="24"/>
           <w:szCs w:val="24"/>
         </w:rPr>
-        <w:t xml:space="preserve"> das partes integrantes no sistema, onde existem basicamente dois tipos de usuários, o usuário visitante que irá visualizar o conteúdo do site, </w:t>
-      </w:r>
-      <w:proofErr w:type="gramStart"/>
-      <w:r>
-        <w:rPr>
-          <w:color w:val="000000"/>
-          <w:sz w:val="24"/>
-          <w:szCs w:val="24"/>
-        </w:rPr>
-        <w:t>entrar</w:t>
-      </w:r>
-      <w:proofErr w:type="gramEnd"/>
-      <w:r>
-        <w:rPr>
-          <w:color w:val="000000"/>
-          <w:sz w:val="24"/>
-          <w:szCs w:val="24"/>
-        </w:rPr>
-        <w:t xml:space="preserve"> em contato por e-mail e </w:t>
+        <w:t xml:space="preserve"> das partes integrantes no sistema, onde existem basicamente dois tipos de usuários, o usuário visitante que irá visualizar o conteúdo do site, entrar em contato por e-mail e </w:t>
       </w:r>
       <w:proofErr w:type="spellStart"/>
       <w:r>
@@ -7975,6 +9185,7 @@
           <w:sz w:val="24"/>
           <w:szCs w:val="24"/>
         </w:rPr>
+        <w:lastRenderedPageBreak/>
         <w:t>O banco de dados armazena as informações processadas, para serem consultadas sempre que necessário.</w:t>
       </w:r>
     </w:p>
@@ -8004,7 +9215,25 @@
           <w:sz w:val="24"/>
           <w:szCs w:val="24"/>
         </w:rPr>
-        <w:t xml:space="preserve"> foi-lhe solicidada.</w:t>
+        <w:t xml:space="preserve"> foi-lhe </w:t>
+      </w:r>
+      <w:proofErr w:type="spellStart"/>
+      <w:r>
+        <w:rPr>
+          <w:color w:val="000000"/>
+          <w:sz w:val="24"/>
+          <w:szCs w:val="24"/>
+        </w:rPr>
+        <w:t>solicidada</w:t>
+      </w:r>
+      <w:proofErr w:type="spellEnd"/>
+      <w:r>
+        <w:rPr>
+          <w:color w:val="000000"/>
+          <w:sz w:val="24"/>
+          <w:szCs w:val="24"/>
+        </w:rPr>
+        <w:t>.</w:t>
       </w:r>
     </w:p>
     <w:p>
@@ -8357,7 +9586,6 @@
         </w:rPr>
       </w:pPr>
       <w:hyperlink r:id="rId21" w:history="1">
-        <w:proofErr w:type="gramStart"/>
         <w:r>
           <w:rPr>
             <w:rStyle w:val="Hyperlink"/>
@@ -8365,17 +9593,7 @@
             <w:b/>
             <w:bCs/>
           </w:rPr>
-          <w:t>chart</w:t>
-        </w:r>
-        <w:proofErr w:type="gramEnd"/>
-        <w:r>
-          <w:rPr>
-            <w:rStyle w:val="Hyperlink"/>
-            <w:rFonts w:ascii="Segoe UI" w:hAnsi="Segoe UI" w:cs="Segoe UI"/>
-            <w:b/>
-            <w:bCs/>
-          </w:rPr>
-          <w:t>.js v2.8.0</w:t>
+          <w:t>chart.js v2.8.0</w:t>
         </w:r>
       </w:hyperlink>
       <w:r>
@@ -8738,7 +9956,6 @@
       </w:pPr>
       <w:bookmarkStart w:id="27" w:name="_Toc527548003"/>
       <w:r>
-        <w:lastRenderedPageBreak/>
         <w:t>Estrutura B</w:t>
       </w:r>
       <w:r>
@@ -8792,18 +10009,8 @@
           <w:sz w:val="24"/>
           <w:szCs w:val="24"/>
         </w:rPr>
-        <w:t xml:space="preserve">da área de </w:t>
-      </w:r>
-      <w:proofErr w:type="spellStart"/>
-      <w:r>
-        <w:rPr>
-          <w:color w:val="000000"/>
-          <w:sz w:val="24"/>
-          <w:szCs w:val="24"/>
-        </w:rPr>
-        <w:t>login</w:t>
-      </w:r>
-      <w:proofErr w:type="spellEnd"/>
+        <w:t>da área de login</w:t>
+      </w:r>
       <w:r>
         <w:rPr>
           <w:color w:val="000000"/>
@@ -8924,25 +10131,7 @@
           <w:sz w:val="24"/>
           <w:szCs w:val="24"/>
         </w:rPr>
-        <w:t xml:space="preserve">Figura 5 – Tela inicial com usuário tipo administrado e </w:t>
-      </w:r>
-      <w:proofErr w:type="gramStart"/>
-      <w:r>
-        <w:rPr>
-          <w:color w:val="000000"/>
-          <w:sz w:val="24"/>
-          <w:szCs w:val="24"/>
-        </w:rPr>
-        <w:t>menu</w:t>
-      </w:r>
-      <w:proofErr w:type="gramEnd"/>
-      <w:r>
-        <w:rPr>
-          <w:color w:val="000000"/>
-          <w:sz w:val="24"/>
-          <w:szCs w:val="24"/>
-        </w:rPr>
-        <w:t xml:space="preserve"> aberto.</w:t>
+        <w:t>Figura 5 – Tela inicial com usuário tipo administrado e menu aberto.</w:t>
       </w:r>
     </w:p>
     <w:p>
@@ -8967,6 +10156,7 @@
         <w:rPr>
           <w:noProof/>
         </w:rPr>
+        <w:lastRenderedPageBreak/>
         <w:drawing>
           <wp:inline distT="0" distB="0" distL="0" distR="0" wp14:anchorId="069A126D" wp14:editId="50B5ED4A">
             <wp:extent cx="5280025" cy="2338911"/>
@@ -9071,25 +10261,7 @@
           <w:sz w:val="24"/>
           <w:szCs w:val="24"/>
         </w:rPr>
-        <w:t xml:space="preserve"> – </w:t>
-      </w:r>
-      <w:proofErr w:type="gramStart"/>
-      <w:r>
-        <w:rPr>
-          <w:color w:val="000000"/>
-          <w:sz w:val="24"/>
-          <w:szCs w:val="24"/>
-        </w:rPr>
-        <w:t>Menu</w:t>
-      </w:r>
-      <w:proofErr w:type="gramEnd"/>
-      <w:r>
-        <w:rPr>
-          <w:color w:val="000000"/>
-          <w:sz w:val="24"/>
-          <w:szCs w:val="24"/>
-        </w:rPr>
-        <w:t xml:space="preserve"> com usuário tipo administrado e listagem de usuários.</w:t>
+        <w:t xml:space="preserve"> – Menu com usuário tipo administrado e listagem de usuários.</w:t>
       </w:r>
     </w:p>
     <w:p>
@@ -9113,7 +10285,6 @@
         <w:rPr>
           <w:noProof/>
         </w:rPr>
-        <w:lastRenderedPageBreak/>
         <w:drawing>
           <wp:inline distT="0" distB="0" distL="0" distR="0" wp14:anchorId="27125722" wp14:editId="4BCB828C">
             <wp:extent cx="5280025" cy="2445850"/>
@@ -9332,6 +10503,7 @@
           <w:sz w:val="24"/>
           <w:szCs w:val="24"/>
         </w:rPr>
+        <w:lastRenderedPageBreak/>
         <w:t>Figura 8 – Tela de alteração de usuários.</w:t>
       </w:r>
     </w:p>
@@ -9604,6 +10776,7 @@
         <w:rPr>
           <w:noProof/>
         </w:rPr>
+        <w:lastRenderedPageBreak/>
         <w:drawing>
           <wp:inline distT="0" distB="0" distL="0" distR="0" wp14:anchorId="0DED216E" wp14:editId="66302547">
             <wp:extent cx="5280025" cy="2377146"/>
@@ -9697,16 +10870,9 @@
         <w:t>Modelo Relacional ou Projeto de Banco de D</w:t>
       </w:r>
       <w:r>
-        <w:t xml:space="preserve">ados </w:t>
-      </w:r>
-      <w:proofErr w:type="spellStart"/>
-      <w:proofErr w:type="gramStart"/>
-      <w:r>
-        <w:t>NoSQL</w:t>
+        <w:t>ados NoSQL</w:t>
       </w:r>
       <w:bookmarkEnd w:id="28"/>
-      <w:proofErr w:type="spellEnd"/>
-      <w:proofErr w:type="gramEnd"/>
     </w:p>
     <w:p>
       <w:pPr>
@@ -10390,25 +11556,7 @@
                 <w:sz w:val="24"/>
                 <w:szCs w:val="24"/>
               </w:rPr>
-              <w:t xml:space="preserve">Acessar e montar o </w:t>
-            </w:r>
-            <w:proofErr w:type="gramStart"/>
-            <w:r>
-              <w:rPr>
-                <w:color w:val="000000"/>
-                <w:sz w:val="24"/>
-                <w:szCs w:val="24"/>
-              </w:rPr>
-              <w:t>menu</w:t>
-            </w:r>
-            <w:proofErr w:type="gramEnd"/>
-            <w:r>
-              <w:rPr>
-                <w:color w:val="000000"/>
-                <w:sz w:val="24"/>
-                <w:szCs w:val="24"/>
-              </w:rPr>
-              <w:t xml:space="preserve"> de acordo com o grupo de permissão</w:t>
+              <w:t>Acessar e montar o menu de acordo com o grupo de permissão</w:t>
             </w:r>
           </w:p>
         </w:tc>
@@ -10596,25 +11744,7 @@
                 <w:sz w:val="24"/>
                 <w:szCs w:val="24"/>
               </w:rPr>
-              <w:t xml:space="preserve">Acessar e montar o </w:t>
-            </w:r>
-            <w:proofErr w:type="gramStart"/>
-            <w:r>
-              <w:rPr>
-                <w:color w:val="000000"/>
-                <w:sz w:val="24"/>
-                <w:szCs w:val="24"/>
-              </w:rPr>
-              <w:t>menu</w:t>
-            </w:r>
-            <w:proofErr w:type="gramEnd"/>
-            <w:r>
-              <w:rPr>
-                <w:color w:val="000000"/>
-                <w:sz w:val="24"/>
-                <w:szCs w:val="24"/>
-              </w:rPr>
-              <w:t xml:space="preserve"> de acordo com o grupo de permissão</w:t>
+              <w:t>Acessar e montar o menu de acordo com o grupo de permissão</w:t>
             </w:r>
           </w:p>
         </w:tc>
@@ -10802,25 +11932,7 @@
                 <w:sz w:val="24"/>
                 <w:szCs w:val="24"/>
               </w:rPr>
-              <w:t xml:space="preserve">Acessar e montar o </w:t>
-            </w:r>
-            <w:proofErr w:type="gramStart"/>
-            <w:r>
-              <w:rPr>
-                <w:color w:val="000000"/>
-                <w:sz w:val="24"/>
-                <w:szCs w:val="24"/>
-              </w:rPr>
-              <w:t>menu</w:t>
-            </w:r>
-            <w:proofErr w:type="gramEnd"/>
-            <w:r>
-              <w:rPr>
-                <w:color w:val="000000"/>
-                <w:sz w:val="24"/>
-                <w:szCs w:val="24"/>
-              </w:rPr>
-              <w:t xml:space="preserve"> de acordo com o grupo de permissão</w:t>
+              <w:t>Acessar e montar o menu de acordo com o grupo de permissão</w:t>
             </w:r>
           </w:p>
         </w:tc>
@@ -10887,18 +11999,8 @@
                 <w:sz w:val="24"/>
                 <w:szCs w:val="24"/>
               </w:rPr>
-              <w:t xml:space="preserve">Usuário administrador desativar usuário, permissão ou </w:t>
-            </w:r>
-            <w:proofErr w:type="gramStart"/>
-            <w:r>
-              <w:rPr>
-                <w:color w:val="000000"/>
-                <w:sz w:val="24"/>
-                <w:szCs w:val="24"/>
-              </w:rPr>
-              <w:t>grupo</w:t>
-            </w:r>
-            <w:proofErr w:type="gramEnd"/>
+              <w:t>Usuário administrador desativar usuário, permissão ou grupo</w:t>
+            </w:r>
           </w:p>
         </w:tc>
         <w:tc>
@@ -11036,25 +12138,7 @@
                 <w:sz w:val="24"/>
                 <w:szCs w:val="24"/>
               </w:rPr>
-              <w:t xml:space="preserve">Acessar e montar o </w:t>
-            </w:r>
-            <w:proofErr w:type="gramStart"/>
-            <w:r>
-              <w:rPr>
-                <w:color w:val="000000"/>
-                <w:sz w:val="24"/>
-                <w:szCs w:val="24"/>
-              </w:rPr>
-              <w:t>menu</w:t>
-            </w:r>
-            <w:proofErr w:type="gramEnd"/>
-            <w:r>
-              <w:rPr>
-                <w:color w:val="000000"/>
-                <w:sz w:val="24"/>
-                <w:szCs w:val="24"/>
-              </w:rPr>
-              <w:t xml:space="preserve"> de acordo com o grupo de permissão</w:t>
+              <w:t>Acessar e montar o menu de acordo com o grupo de permissão</w:t>
             </w:r>
           </w:p>
         </w:tc>
@@ -12255,7 +13339,6 @@
               </w:rPr>
               <w:t> </w:t>
             </w:r>
-            <w:proofErr w:type="gramStart"/>
             <w:r>
               <w:rPr>
                 <w:rFonts w:ascii="Calibri" w:hAnsi="Calibri"/>
@@ -12265,7 +13348,6 @@
               </w:rPr>
               <w:t>5</w:t>
             </w:r>
-            <w:proofErr w:type="gramEnd"/>
           </w:p>
         </w:tc>
       </w:tr>
@@ -12374,7 +13456,6 @@
               </w:rPr>
               <w:t> </w:t>
             </w:r>
-            <w:proofErr w:type="gramStart"/>
             <w:r>
               <w:rPr>
                 <w:rFonts w:ascii="Calibri" w:hAnsi="Calibri"/>
@@ -12384,7 +13465,6 @@
               </w:rPr>
               <w:t>8</w:t>
             </w:r>
-            <w:proofErr w:type="gramEnd"/>
           </w:p>
         </w:tc>
       </w:tr>
@@ -12605,7 +13685,6 @@
               </w:rPr>
               <w:t> </w:t>
             </w:r>
-            <w:proofErr w:type="gramStart"/>
             <w:r>
               <w:rPr>
                 <w:rFonts w:ascii="Calibri" w:hAnsi="Calibri"/>
@@ -12615,7 +13694,6 @@
               </w:rPr>
               <w:t>4</w:t>
             </w:r>
-            <w:proofErr w:type="gramEnd"/>
           </w:p>
         </w:tc>
       </w:tr>
@@ -12826,7 +13904,6 @@
               </w:rPr>
               <w:t> </w:t>
             </w:r>
-            <w:proofErr w:type="gramStart"/>
             <w:r>
               <w:rPr>
                 <w:rFonts w:ascii="Calibri" w:hAnsi="Calibri"/>
@@ -12836,7 +13913,6 @@
               </w:rPr>
               <w:t>4</w:t>
             </w:r>
-            <w:proofErr w:type="gramEnd"/>
           </w:p>
         </w:tc>
       </w:tr>
@@ -12943,7 +14019,6 @@
               </w:rPr>
               <w:t> </w:t>
             </w:r>
-            <w:proofErr w:type="gramStart"/>
             <w:r>
               <w:rPr>
                 <w:rFonts w:ascii="Calibri" w:hAnsi="Calibri"/>
@@ -12953,7 +14028,6 @@
               </w:rPr>
               <w:t>8</w:t>
             </w:r>
-            <w:proofErr w:type="gramEnd"/>
           </w:p>
         </w:tc>
       </w:tr>
@@ -14085,7 +15159,6 @@
       </w:r>
       <w:hyperlink r:id="rId35" w:history="1">
         <w:proofErr w:type="spellStart"/>
-        <w:proofErr w:type="gramStart"/>
         <w:r>
           <w:rPr>
             <w:rStyle w:val="Hyperlink"/>
@@ -14095,7 +15168,6 @@
           <w:t>SysSite</w:t>
         </w:r>
         <w:proofErr w:type="spellEnd"/>
-        <w:proofErr w:type="gramEnd"/>
       </w:hyperlink>
       <w:r>
         <w:rPr>
@@ -14158,7 +15230,6 @@
       </w:r>
       <w:hyperlink r:id="rId36" w:history="1">
         <w:proofErr w:type="spellStart"/>
-        <w:proofErr w:type="gramStart"/>
         <w:r>
           <w:rPr>
             <w:rStyle w:val="Hyperlink"/>
@@ -14168,7 +15239,6 @@
           <w:t>SysSite</w:t>
         </w:r>
         <w:proofErr w:type="spellEnd"/>
-        <w:proofErr w:type="gramEnd"/>
       </w:hyperlink>
       <w:r>
         <w:rPr>
@@ -14983,7 +16053,6 @@
                 <w:szCs w:val="22"/>
               </w:rPr>
             </w:pPr>
-            <w:proofErr w:type="gramStart"/>
             <w:r>
               <w:rPr>
                 <w:color w:val="000000"/>
@@ -14992,7 +16061,6 @@
               </w:rPr>
               <w:t>1</w:t>
             </w:r>
-            <w:proofErr w:type="gramEnd"/>
           </w:p>
         </w:tc>
         <w:tc>
@@ -15635,18 +16703,8 @@
                 <w:sz w:val="22"/>
                 <w:szCs w:val="22"/>
               </w:rPr>
-              <w:t xml:space="preserve">C4 </w:t>
-            </w:r>
-            <w:proofErr w:type="spellStart"/>
-            <w:r>
-              <w:rPr>
-                <w:color w:val="000000"/>
-                <w:sz w:val="22"/>
-                <w:szCs w:val="22"/>
-              </w:rPr>
-              <w:t>Model</w:t>
-            </w:r>
-            <w:proofErr w:type="spellEnd"/>
+              <w:t>C4 Model</w:t>
+            </w:r>
           </w:p>
         </w:tc>
         <w:tc>
@@ -16176,37 +17234,43 @@
         <w:rPr>
           <w:sz w:val="24"/>
           <w:szCs w:val="24"/>
-        </w:rPr>
-      </w:pPr>
-      <w:r>
-        <w:rPr>
-          <w:sz w:val="24"/>
-          <w:szCs w:val="24"/>
-        </w:rPr>
-        <w:t>Serviço Brasileiro</w:t>
-      </w:r>
-      <w:r>
-        <w:rPr>
-          <w:sz w:val="24"/>
-          <w:szCs w:val="24"/>
-        </w:rPr>
-        <w:t xml:space="preserve"> de Apoio às Micro e Pequenas Empresa – São Paulo (SEBRAE-SP). </w:t>
-      </w:r>
-      <w:proofErr w:type="gramStart"/>
-      <w:r>
-        <w:rPr>
-          <w:sz w:val="24"/>
-          <w:szCs w:val="24"/>
-        </w:rPr>
-        <w:t>Sebrae</w:t>
-      </w:r>
-      <w:proofErr w:type="gramEnd"/>
-      <w:r>
-        <w:rPr>
-          <w:sz w:val="24"/>
-          <w:szCs w:val="24"/>
-        </w:rPr>
-        <w:t xml:space="preserve"> SÃO PAULO SP. 2005. </w:t>
+          <w:lang w:val="en-US"/>
+        </w:rPr>
+      </w:pPr>
+      <w:r>
+        <w:rPr>
+          <w:sz w:val="24"/>
+          <w:szCs w:val="24"/>
+        </w:rPr>
+        <w:t>SÃO PAULO</w:t>
+      </w:r>
+      <w:r>
+        <w:rPr>
+          <w:sz w:val="24"/>
+          <w:szCs w:val="24"/>
+        </w:rPr>
+        <w:t xml:space="preserve">. </w:t>
+      </w:r>
+      <w:r>
+        <w:rPr>
+          <w:sz w:val="24"/>
+          <w:szCs w:val="24"/>
+        </w:rPr>
+        <w:t>Características dos empreendedores formais e informais do Estado de São Paulo</w:t>
+      </w:r>
+      <w:r>
+        <w:rPr>
+          <w:sz w:val="24"/>
+          <w:szCs w:val="24"/>
+        </w:rPr>
+        <w:t xml:space="preserve">. SEBRAE </w:t>
+      </w:r>
+      <w:r>
+        <w:rPr>
+          <w:sz w:val="24"/>
+          <w:szCs w:val="24"/>
+        </w:rPr>
+        <w:t xml:space="preserve">SÃO PAULO. 2005. </w:t>
       </w:r>
       <w:r>
         <w:rPr>
@@ -16238,33 +17302,73 @@
           <w:sz w:val="24"/>
           <w:szCs w:val="24"/>
         </w:rPr>
-        <w:t xml:space="preserve">. Acesso em: </w:t>
-      </w:r>
-      <w:r>
-        <w:rPr>
-          <w:sz w:val="24"/>
-          <w:szCs w:val="24"/>
-        </w:rPr>
-        <w:t>01-04-</w:t>
-      </w:r>
-      <w:r>
-        <w:rPr>
-          <w:sz w:val="24"/>
-          <w:szCs w:val="24"/>
-        </w:rPr>
-        <w:t>20</w:t>
-      </w:r>
-      <w:r>
-        <w:rPr>
-          <w:sz w:val="24"/>
-          <w:szCs w:val="24"/>
-        </w:rPr>
-        <w:t>23</w:t>
-      </w:r>
-      <w:r>
-        <w:rPr>
-          <w:sz w:val="24"/>
-          <w:szCs w:val="24"/>
+        <w:t xml:space="preserve">. </w:t>
+      </w:r>
+      <w:proofErr w:type="spellStart"/>
+      <w:r>
+        <w:rPr>
+          <w:sz w:val="24"/>
+          <w:szCs w:val="24"/>
+          <w:lang w:val="en-US"/>
+        </w:rPr>
+        <w:t>A</w:t>
+      </w:r>
+      <w:r>
+        <w:rPr>
+          <w:sz w:val="24"/>
+          <w:szCs w:val="24"/>
+          <w:lang w:val="en-US"/>
+        </w:rPr>
+        <w:t>cesso</w:t>
+      </w:r>
+      <w:proofErr w:type="spellEnd"/>
+      <w:r>
+        <w:rPr>
+          <w:sz w:val="24"/>
+          <w:szCs w:val="24"/>
+          <w:lang w:val="en-US"/>
+        </w:rPr>
+        <w:t xml:space="preserve"> </w:t>
+      </w:r>
+      <w:proofErr w:type="spellStart"/>
+      <w:r>
+        <w:rPr>
+          <w:sz w:val="24"/>
+          <w:szCs w:val="24"/>
+          <w:lang w:val="en-US"/>
+        </w:rPr>
+        <w:t>em</w:t>
+      </w:r>
+      <w:proofErr w:type="spellEnd"/>
+      <w:r>
+        <w:rPr>
+          <w:sz w:val="24"/>
+          <w:szCs w:val="24"/>
+          <w:lang w:val="en-US"/>
+        </w:rPr>
+        <w:t xml:space="preserve">: </w:t>
+      </w:r>
+      <w:r>
+        <w:rPr>
+          <w:sz w:val="24"/>
+          <w:szCs w:val="24"/>
+          <w:lang w:val="en-US"/>
+        </w:rPr>
+        <w:t xml:space="preserve">01 abr. </w:t>
+      </w:r>
+      <w:r>
+        <w:rPr>
+          <w:sz w:val="24"/>
+          <w:szCs w:val="24"/>
+          <w:lang w:val="en-US"/>
+        </w:rPr>
+        <w:t>2023</w:t>
+      </w:r>
+      <w:r>
+        <w:rPr>
+          <w:sz w:val="24"/>
+          <w:szCs w:val="24"/>
+          <w:lang w:val="en-US"/>
         </w:rPr>
         <w:t xml:space="preserve">. </w:t>
       </w:r>
@@ -16295,7 +17399,6 @@
         </w:rPr>
         <w:t xml:space="preserve">. </w:t>
       </w:r>
-      <w:proofErr w:type="gramStart"/>
       <w:r>
         <w:rPr>
           <w:b/>
@@ -16325,7 +17428,6 @@
         </w:rPr>
         <w:t>.</w:t>
       </w:r>
-      <w:proofErr w:type="gramEnd"/>
       <w:r>
         <w:rPr>
           <w:sz w:val="24"/>
@@ -16395,7 +17497,6 @@
           <w:lang w:val="en-US"/>
         </w:rPr>
       </w:pPr>
-      <w:proofErr w:type="gramStart"/>
       <w:r>
         <w:rPr>
           <w:sz w:val="24"/>
@@ -16457,19 +17558,19 @@
           <w:szCs w:val="24"/>
           <w:lang w:val="en-US"/>
         </w:rPr>
-        <w:t>.</w:t>
-      </w:r>
-      <w:proofErr w:type="gramEnd"/>
-      <w:r>
-        <w:rPr>
+        <w:t xml:space="preserve">. </w:t>
+      </w:r>
+      <w:proofErr w:type="spellStart"/>
+      <w:r>
+        <w:rPr>
+          <w:b/>
           <w:sz w:val="24"/>
           <w:szCs w:val="24"/>
           <w:lang w:val="en-US"/>
         </w:rPr>
-        <w:t xml:space="preserve"> </w:t>
-      </w:r>
-      <w:proofErr w:type="spellStart"/>
-      <w:proofErr w:type="gramStart"/>
+        <w:t>CakePHP</w:t>
+      </w:r>
+      <w:proofErr w:type="spellEnd"/>
       <w:r>
         <w:rPr>
           <w:b/>
@@ -16477,19 +17578,8 @@
           <w:szCs w:val="24"/>
           <w:lang w:val="en-US"/>
         </w:rPr>
-        <w:t>CakePHP</w:t>
-      </w:r>
-      <w:proofErr w:type="spellEnd"/>
-      <w:r>
-        <w:rPr>
-          <w:b/>
-          <w:sz w:val="24"/>
-          <w:szCs w:val="24"/>
-          <w:lang w:val="en-US"/>
-        </w:rPr>
         <w:t xml:space="preserve"> Application Development.</w:t>
       </w:r>
-      <w:proofErr w:type="gramEnd"/>
       <w:r>
         <w:rPr>
           <w:sz w:val="24"/>
@@ -16646,7 +17736,7 @@
         <w:noProof/>
         <w:color w:val="000000"/>
       </w:rPr>
-      <w:t>8</w:t>
+      <w:t>10</w:t>
     </w:r>
     <w:r>
       <w:rPr>
@@ -16727,7 +17817,7 @@
         <w:noProof/>
         <w:color w:val="000000"/>
       </w:rPr>
-      <w:t>7</w:t>
+      <w:t>9</w:t>
     </w:r>
     <w:r>
       <w:rPr>
@@ -16782,7 +17872,6 @@
       </w:rPr>
     </w:pPr>
     <w:proofErr w:type="spellStart"/>
-    <w:proofErr w:type="gramStart"/>
     <w:r>
       <w:rPr>
         <w:color w:val="000000"/>
@@ -16792,7 +17881,6 @@
       <w:t>SysSite</w:t>
     </w:r>
     <w:proofErr w:type="spellEnd"/>
-    <w:proofErr w:type="gramEnd"/>
   </w:p>
 </w:hdr>
 </file>
@@ -16864,7 +17952,7 @@
         <w:rFonts w:ascii="Symbol" w:hAnsi="Symbol" w:hint="default"/>
       </w:rPr>
     </w:lvl>
-    <w:lvl w:ilvl="1" w:tplc="04090003" w:tentative="1">
+    <w:lvl w:ilvl="1" w:tplc="04090003">
       <w:start w:val="1"/>
       <w:numFmt w:val="bullet"/>
       <w:lvlText w:val="o"/>
@@ -23117,7 +24205,7 @@
 </file>
 
 <file path=customXml/itemProps2.xml><?xml version="1.0" encoding="utf-8"?>
-<ds:datastoreItem xmlns:ds="http://schemas.openxmlformats.org/officeDocument/2006/customXml" ds:itemID="{39380737-5965-4192-A8F9-E520D9010920}">
+<ds:datastoreItem xmlns:ds="http://schemas.openxmlformats.org/officeDocument/2006/customXml" ds:itemID="{6B207A96-C7E8-4FD1-99DA-8638C1FBCC04}">
   <ds:schemaRefs>
     <ds:schemaRef ds:uri="http://schemas.openxmlformats.org/officeDocument/2006/bibliography"/>
   </ds:schemaRefs>

</xml_diff>

<commit_message>
Ajustes na primeita etapa e início da segunda
</commit_message>
<xml_diff>
--- a/RT_ProjetoIntegrado.docx
+++ b/RT_ProjetoIntegrado.docx
@@ -4075,39 +4075,7 @@
           <w:sz w:val="24"/>
           <w:szCs w:val="24"/>
         </w:rPr>
-        <w:t xml:space="preserve"> no período de 11 de novembro de 2002 a 5 de março de 2003 a partir de uma amostra com 1.600 empreendedores e 300 candidatos a empreendedores, foi chegado a uma conclusão que em termos de gestão empresarial, as principais necessidades estão na </w:t>
-      </w:r>
-      <w:proofErr w:type="gramStart"/>
-      <w:r>
-        <w:rPr>
-          <w:sz w:val="24"/>
-          <w:szCs w:val="24"/>
-        </w:rPr>
-        <w:t>área</w:t>
-      </w:r>
-      <w:proofErr w:type="gramEnd"/>
-      <w:r>
-        <w:rPr>
-          <w:sz w:val="24"/>
-          <w:szCs w:val="24"/>
-        </w:rPr>
-        <w:t xml:space="preserve"> </w:t>
-      </w:r>
-      <w:proofErr w:type="gramStart"/>
-      <w:r>
-        <w:rPr>
-          <w:sz w:val="24"/>
-          <w:szCs w:val="24"/>
-        </w:rPr>
-        <w:t>financeira</w:t>
-      </w:r>
-      <w:proofErr w:type="gramEnd"/>
-      <w:r>
-        <w:rPr>
-          <w:sz w:val="24"/>
-          <w:szCs w:val="24"/>
-        </w:rPr>
-        <w:t xml:space="preserve"> (p.ex. custos/ preços/ prazos/ fluxo de caixa/ margem de lucro) e relação com clientes/ mercado (p. ex. conquistar clientes/ imagem/ oportunidades). Nesta mesma pesquisa concluiu-se que os principais obstáculos à formalização dos negócios são: a burocracia e o peso da carga tributária. Na pesquisa também é possível observar a grande diferença nos tipos de ocupação conforme mostra à figura 1, a porcentagem refere-se a 358 empreendedores formais e 1242 empreendedores informais.</w:t>
+        <w:t xml:space="preserve"> no período de 11 de novembro de 2002 a 5 de março de 2003 a partir de uma amostra com 1.600 empreendedores e 300 candidatos a empreendedores, foi chegado a uma conclusão que em termos de gestão empresarial, as principais necessidades estão na área financeira (p.ex. custos/ preços/ prazos/ fluxo de caixa/ margem de lucro) e relação com clientes/ mercado (p. ex. conquistar clientes/ imagem/ oportunidades). Nesta mesma pesquisa concluiu-se que os principais obstáculos à formalização dos negócios são: a burocracia e o peso da carga tributária. Na pesquisa também é possível observar a grande diferença nos tipos de ocupação conforme mostra à figura 1, a porcentagem refere-se a 358 empreendedores formais e 1242 empreendedores informais.</w:t>
       </w:r>
     </w:p>
     <w:p>
@@ -5589,10 +5557,10 @@
                 <w:szCs w:val="24"/>
               </w:rPr>
               <w:drawing>
-                <wp:inline distT="0" distB="0" distL="0" distR="0" wp14:anchorId="17FE8828" wp14:editId="2C34005C">
-                  <wp:extent cx="5772150" cy="4723130"/>
-                  <wp:effectExtent l="0" t="0" r="0" b="1270"/>
-                  <wp:docPr id="17" name="Imagem 17"/>
+                <wp:inline distT="0" distB="0" distL="0" distR="0" wp14:anchorId="311733DD" wp14:editId="6CA08FE1">
+                  <wp:extent cx="5828478" cy="4815402"/>
+                  <wp:effectExtent l="0" t="0" r="1270" b="4445"/>
+                  <wp:docPr id="1" name="Imagem 1"/>
                   <wp:cNvGraphicFramePr>
                     <a:graphicFrameLocks xmlns:a="http://schemas.openxmlformats.org/drawingml/2006/main" noChangeAspect="1"/>
                   </wp:cNvGraphicFramePr>
@@ -5618,7 +5586,7 @@
                         <pic:spPr>
                           <a:xfrm>
                             <a:off x="0" y="0"/>
-                            <a:ext cx="5772150" cy="4723130"/>
+                            <a:ext cx="5831386" cy="4817804"/>
                           </a:xfrm>
                           <a:prstGeom prst="rect">
                             <a:avLst/>
@@ -7526,16 +7494,7 @@
                 <w:sz w:val="24"/>
                 <w:szCs w:val="24"/>
               </w:rPr>
-              <w:t>O sistema deve ser compatível com uma variedade de navegadores web e dispositivos, como smartphon</w:t>
-            </w:r>
-            <w:bookmarkStart w:id="15" w:name="_GoBack"/>
-            <w:bookmarkEnd w:id="15"/>
-            <w:r>
-              <w:rPr>
-                <w:sz w:val="24"/>
-                <w:szCs w:val="24"/>
-              </w:rPr>
-              <w:t>es, tablets e computadores desktop.</w:t>
+              <w:t>O sistema deve ser compatível com uma variedade de navegadores web e dispositivos, como smartphones, tablets e computadores desktop.</w:t>
             </w:r>
           </w:p>
         </w:tc>
@@ -7769,30 +7728,33 @@
                 <w:szCs w:val="24"/>
               </w:rPr>
             </w:pPr>
-            <w:proofErr w:type="gramStart"/>
-            <w:r>
-              <w:rPr>
-                <w:sz w:val="24"/>
-                <w:szCs w:val="24"/>
-              </w:rPr>
-              <w:t xml:space="preserve">O </w:t>
-            </w:r>
-            <w:proofErr w:type="spellStart"/>
-            <w:r>
-              <w:rPr>
-                <w:sz w:val="24"/>
-                <w:szCs w:val="24"/>
-              </w:rPr>
-              <w:t>o</w:t>
-            </w:r>
-            <w:proofErr w:type="spellEnd"/>
-            <w:proofErr w:type="gramEnd"/>
-            <w:r>
-              <w:rPr>
-                <w:sz w:val="24"/>
-                <w:szCs w:val="24"/>
-              </w:rPr>
-              <w:t xml:space="preserve"> sistema só deve permitir a importação de arquivos com a extensão .PDF</w:t>
+            <w:r>
+              <w:rPr>
+                <w:sz w:val="24"/>
+                <w:szCs w:val="24"/>
+              </w:rPr>
+              <w:t>O</w:t>
+            </w:r>
+            <w:r>
+              <w:rPr>
+                <w:sz w:val="24"/>
+                <w:szCs w:val="24"/>
+              </w:rPr>
+              <w:t xml:space="preserve"> sistema só deve permitir a importa</w:t>
+            </w:r>
+            <w:r>
+              <w:rPr>
+                <w:sz w:val="24"/>
+                <w:szCs w:val="24"/>
+              </w:rPr>
+              <w:t xml:space="preserve">ção de arquivos com a extensão </w:t>
+            </w:r>
+            <w:r>
+              <w:rPr>
+                <w:sz w:val="24"/>
+                <w:szCs w:val="24"/>
+              </w:rPr>
+              <w:t>PDF</w:t>
             </w:r>
             <w:r>
               <w:rPr>
@@ -7891,6 +7853,27 @@
                 <w:sz w:val="24"/>
                 <w:szCs w:val="24"/>
               </w:rPr>
+              <w:t xml:space="preserve"> tais como:</w:t>
+            </w:r>
+            <w:r>
+              <w:rPr>
+                <w:sz w:val="24"/>
+                <w:szCs w:val="24"/>
+              </w:rPr>
+              <w:t xml:space="preserve"> desenvolvimento de software</w:t>
+            </w:r>
+            <w:r>
+              <w:rPr>
+                <w:sz w:val="24"/>
+                <w:szCs w:val="24"/>
+              </w:rPr>
+              <w:t xml:space="preserve"> escalável</w:t>
+            </w:r>
+            <w:r>
+              <w:rPr>
+                <w:sz w:val="24"/>
+                <w:szCs w:val="24"/>
+              </w:rPr>
               <w:t xml:space="preserve">, </w:t>
             </w:r>
             <w:r>
@@ -7898,13 +7881,6 @@
                 <w:sz w:val="24"/>
                 <w:szCs w:val="24"/>
               </w:rPr>
-              <w:t xml:space="preserve">como desenvolvimento de software, </w:t>
-            </w:r>
-            <w:r>
-              <w:rPr>
-                <w:sz w:val="24"/>
-                <w:szCs w:val="24"/>
-              </w:rPr>
               <w:t>seguranç</w:t>
             </w:r>
             <w:r>
@@ -7933,37 +7909,53 @@
                 <w:sz w:val="24"/>
                 <w:szCs w:val="24"/>
               </w:rPr>
-              <w:t xml:space="preserve"> e</w:t>
-            </w:r>
-            <w:r>
-              <w:rPr>
-                <w:sz w:val="24"/>
-                <w:szCs w:val="24"/>
-              </w:rPr>
               <w:t xml:space="preserve"> </w:t>
             </w:r>
+            <w:r>
+              <w:rPr>
+                <w:sz w:val="24"/>
+                <w:szCs w:val="24"/>
+              </w:rPr>
+              <w:t>d</w:t>
+            </w:r>
+            <w:r>
+              <w:rPr>
+                <w:sz w:val="24"/>
+                <w:szCs w:val="24"/>
+              </w:rPr>
+              <w:t>e</w:t>
+            </w:r>
+            <w:r>
+              <w:rPr>
+                <w:sz w:val="24"/>
+                <w:szCs w:val="24"/>
+              </w:rPr>
+              <w:t xml:space="preserve"> </w:t>
+            </w:r>
+            <w:proofErr w:type="spellStart"/>
             <w:proofErr w:type="gramStart"/>
             <w:r>
               <w:rPr>
                 <w:sz w:val="24"/>
                 <w:szCs w:val="24"/>
               </w:rPr>
-              <w:t>devOps</w:t>
-            </w:r>
+              <w:t>D</w:t>
+            </w:r>
+            <w:r>
+              <w:rPr>
+                <w:sz w:val="24"/>
+                <w:szCs w:val="24"/>
+              </w:rPr>
+              <w:t>evOps</w:t>
+            </w:r>
+            <w:proofErr w:type="spellEnd"/>
             <w:proofErr w:type="gramEnd"/>
             <w:r>
               <w:rPr>
                 <w:sz w:val="24"/>
                 <w:szCs w:val="24"/>
               </w:rPr>
-              <w:t xml:space="preserve"> </w:t>
-            </w:r>
-            <w:r>
-              <w:rPr>
-                <w:sz w:val="24"/>
-                <w:szCs w:val="24"/>
-              </w:rPr>
-              <w:t>-</w:t>
+              <w:t>.</w:t>
             </w:r>
           </w:p>
         </w:tc>
@@ -7994,8 +7986,16 @@
             <w:pPr>
               <w:suppressAutoHyphens/>
               <w:spacing w:line="360" w:lineRule="auto"/>
-            </w:pPr>
-            <w:r>
+              <w:rPr>
+                <w:sz w:val="24"/>
+                <w:szCs w:val="24"/>
+              </w:rPr>
+            </w:pPr>
+            <w:r>
+              <w:rPr>
+                <w:sz w:val="24"/>
+                <w:szCs w:val="24"/>
+              </w:rPr>
               <w:t>RNF07</w:t>
             </w:r>
           </w:p>
@@ -8009,8 +8009,16 @@
             <w:pPr>
               <w:suppressAutoHyphens/>
               <w:spacing w:line="360" w:lineRule="auto"/>
-            </w:pPr>
-            <w:r>
+              <w:rPr>
+                <w:sz w:val="24"/>
+                <w:szCs w:val="24"/>
+              </w:rPr>
+            </w:pPr>
+            <w:r>
+              <w:rPr>
+                <w:sz w:val="24"/>
+                <w:szCs w:val="24"/>
+              </w:rPr>
               <w:t>O sistema deve redirecionar os usuários que não estejam autenticados para o site.</w:t>
             </w:r>
           </w:p>
@@ -8042,8 +8050,16 @@
             <w:pPr>
               <w:suppressAutoHyphens/>
               <w:spacing w:line="360" w:lineRule="auto"/>
-            </w:pPr>
-            <w:r>
+              <w:rPr>
+                <w:sz w:val="24"/>
+                <w:szCs w:val="24"/>
+              </w:rPr>
+            </w:pPr>
+            <w:r>
+              <w:rPr>
+                <w:sz w:val="24"/>
+                <w:szCs w:val="24"/>
+              </w:rPr>
               <w:t>RNF08</w:t>
             </w:r>
           </w:p>
@@ -8057,11 +8073,23 @@
             <w:pPr>
               <w:suppressAutoHyphens/>
               <w:spacing w:line="360" w:lineRule="auto"/>
-            </w:pPr>
-            <w:r>
+              <w:rPr>
+                <w:sz w:val="24"/>
+                <w:szCs w:val="24"/>
+              </w:rPr>
+            </w:pPr>
+            <w:r>
+              <w:rPr>
+                <w:sz w:val="24"/>
+                <w:szCs w:val="24"/>
+              </w:rPr>
               <w:t xml:space="preserve">O sistema deve realizar importação de arquivos e vincular aos </w:t>
             </w:r>
             <w:r>
+              <w:rPr>
+                <w:sz w:val="24"/>
+                <w:szCs w:val="24"/>
+              </w:rPr>
               <w:t>usuários já cadastrados.</w:t>
             </w:r>
           </w:p>
@@ -8085,25 +8113,25 @@
       <w:pPr>
         <w:pStyle w:val="Ttulo2"/>
       </w:pPr>
-      <w:bookmarkStart w:id="16" w:name="_heading=h.ltbu7zl67dmw" w:colFirst="0" w:colLast="0"/>
-      <w:bookmarkStart w:id="17" w:name="_Toc527547997"/>
+      <w:bookmarkStart w:id="15" w:name="_heading=h.ltbu7zl67dmw" w:colFirst="0" w:colLast="0"/>
+      <w:bookmarkStart w:id="16" w:name="_Toc527547997"/>
+      <w:bookmarkEnd w:id="15"/>
+      <w:r>
+        <w:t xml:space="preserve">Protótipo </w:t>
+      </w:r>
+      <w:r>
+        <w:t>N</w:t>
+      </w:r>
+      <w:r>
+        <w:t xml:space="preserve">avegável do </w:t>
+      </w:r>
+      <w:r>
+        <w:t>S</w:t>
+      </w:r>
+      <w:r>
+        <w:t>istema</w:t>
+      </w:r>
       <w:bookmarkEnd w:id="16"/>
-      <w:r>
-        <w:t xml:space="preserve">Protótipo </w:t>
-      </w:r>
-      <w:r>
-        <w:t>N</w:t>
-      </w:r>
-      <w:r>
-        <w:t xml:space="preserve">avegável do </w:t>
-      </w:r>
-      <w:r>
-        <w:t>S</w:t>
-      </w:r>
-      <w:r>
-        <w:t>istema</w:t>
-      </w:r>
-      <w:bookmarkEnd w:id="17"/>
     </w:p>
     <w:p>
       <w:pPr>
@@ -8139,7 +8167,23 @@
             <w:sz w:val="24"/>
             <w:szCs w:val="24"/>
           </w:rPr>
-          <w:t>SysSite</w:t>
+          <w:t>S</w:t>
+        </w:r>
+        <w:r>
+          <w:rPr>
+            <w:rStyle w:val="Hyperlink"/>
+            <w:sz w:val="24"/>
+            <w:szCs w:val="24"/>
+          </w:rPr>
+          <w:t>y</w:t>
+        </w:r>
+        <w:r>
+          <w:rPr>
+            <w:rStyle w:val="Hyperlink"/>
+            <w:sz w:val="24"/>
+            <w:szCs w:val="24"/>
+          </w:rPr>
+          <w:t>sSite</w:t>
         </w:r>
         <w:proofErr w:type="spellEnd"/>
       </w:hyperlink>
@@ -8186,7 +8230,23 @@
             <w:sz w:val="24"/>
             <w:szCs w:val="24"/>
           </w:rPr>
-          <w:t>SysSite</w:t>
+          <w:t>Sys</w:t>
+        </w:r>
+        <w:r>
+          <w:rPr>
+            <w:rStyle w:val="Hyperlink"/>
+            <w:sz w:val="24"/>
+            <w:szCs w:val="24"/>
+          </w:rPr>
+          <w:t>S</w:t>
+        </w:r>
+        <w:r>
+          <w:rPr>
+            <w:rStyle w:val="Hyperlink"/>
+            <w:sz w:val="24"/>
+            <w:szCs w:val="24"/>
+          </w:rPr>
+          <w:t>ite</w:t>
         </w:r>
         <w:proofErr w:type="spellEnd"/>
       </w:hyperlink>
@@ -8221,7 +8281,7 @@
       <w:pPr>
         <w:pStyle w:val="Ttulo2"/>
       </w:pPr>
-      <w:bookmarkStart w:id="18" w:name="_Toc527547998"/>
+      <w:bookmarkStart w:id="17" w:name="_Toc527547998"/>
       <w:r>
         <w:t xml:space="preserve">Diagrama de </w:t>
       </w:r>
@@ -8237,7 +8297,7 @@
       <w:r>
         <w:t>omínio</w:t>
       </w:r>
-      <w:bookmarkEnd w:id="18"/>
+      <w:bookmarkEnd w:id="17"/>
     </w:p>
     <w:p>
       <w:pPr>
@@ -8318,12 +8378,12 @@
       <w:pPr>
         <w:pStyle w:val="Ttulo2"/>
       </w:pPr>
-      <w:bookmarkStart w:id="19" w:name="_Toc527547999"/>
+      <w:bookmarkStart w:id="18" w:name="_Toc527547999"/>
       <w:r>
         <w:lastRenderedPageBreak/>
         <w:t>Arquitetura da Solução</w:t>
       </w:r>
-      <w:bookmarkEnd w:id="19"/>
+      <w:bookmarkEnd w:id="18"/>
     </w:p>
     <w:p>
       <w:pPr>
@@ -8336,19 +8396,19 @@
           <w:rFonts w:ascii="Times New Roman" w:hAnsi="Times New Roman"/>
         </w:rPr>
       </w:pPr>
-      <w:bookmarkStart w:id="20" w:name="_Toc79992977"/>
-      <w:bookmarkStart w:id="21" w:name="_Toc527548000"/>
-      <w:bookmarkStart w:id="22" w:name="_Hlk79736409"/>
+      <w:bookmarkStart w:id="19" w:name="_Toc79992977"/>
+      <w:bookmarkStart w:id="20" w:name="_Toc527548000"/>
+      <w:bookmarkStart w:id="21" w:name="_Hlk79736409"/>
       <w:r>
         <w:rPr>
           <w:rFonts w:ascii="Times New Roman" w:hAnsi="Times New Roman"/>
         </w:rPr>
         <w:t>Padrão Arquitetural</w:t>
       </w:r>
+      <w:bookmarkEnd w:id="19"/>
       <w:bookmarkEnd w:id="20"/>
-      <w:bookmarkEnd w:id="21"/>
     </w:p>
-    <w:bookmarkEnd w:id="22"/>
+    <w:bookmarkEnd w:id="21"/>
     <w:p>
       <w:pPr>
         <w:keepLines/>
@@ -8782,22 +8842,22 @@
           <w:rFonts w:ascii="Times New Roman" w:hAnsi="Times New Roman"/>
         </w:rPr>
       </w:pPr>
-      <w:bookmarkStart w:id="23" w:name="_Toc79992978"/>
-      <w:bookmarkStart w:id="24" w:name="_Toc527548001"/>
+      <w:bookmarkStart w:id="22" w:name="_Toc79992978"/>
+      <w:bookmarkStart w:id="23" w:name="_Toc527548001"/>
       <w:r>
         <w:rPr>
           <w:rFonts w:ascii="Times New Roman" w:hAnsi="Times New Roman"/>
         </w:rPr>
         <w:t>C4 model</w:t>
       </w:r>
+      <w:bookmarkEnd w:id="22"/>
+      <w:r>
+        <w:rPr>
+          <w:rFonts w:ascii="Times New Roman" w:hAnsi="Times New Roman"/>
+        </w:rPr>
+        <w:t xml:space="preserve"> - Diagrama de Contexto</w:t>
+      </w:r>
       <w:bookmarkEnd w:id="23"/>
-      <w:r>
-        <w:rPr>
-          <w:rFonts w:ascii="Times New Roman" w:hAnsi="Times New Roman"/>
-        </w:rPr>
-        <w:t xml:space="preserve"> - Diagrama de Contexto</w:t>
-      </w:r>
-      <w:bookmarkEnd w:id="24"/>
     </w:p>
     <w:p>
       <w:pPr>
@@ -9050,7 +9110,15 @@
           <w:sz w:val="24"/>
           <w:szCs w:val="24"/>
         </w:rPr>
-        <w:t xml:space="preserve"> das partes integrantes no sistema, onde existem basicamente dois tipos de usuários, o usuário visitante que irá visualizar o conteúdo do site, entrar em contato por e-mail e </w:t>
+        <w:t xml:space="preserve"> das partes integrantes no sistema, onde existem basicamente dois tipos de usuários, o usuário visitante que irá visualizar o conteúdo do site</w:t>
+      </w:r>
+      <w:r>
+        <w:rPr>
+          <w:color w:val="000000"/>
+          <w:sz w:val="24"/>
+          <w:szCs w:val="24"/>
+        </w:rPr>
+        <w:t xml:space="preserve"> podendo cadastrar informações para registrar contato de retorno por e-mail </w:t>
       </w:r>
       <w:proofErr w:type="spellStart"/>
       <w:r>
@@ -9068,7 +9136,23 @@
           <w:sz w:val="24"/>
           <w:szCs w:val="24"/>
         </w:rPr>
-        <w:t xml:space="preserve">, e o usuário administrador onde esse usuário tem acesso a recursos do sistema como: atualizar conteúdos do site, visualizar documentos e cadastro de usuários e etc. </w:t>
+        <w:t>, e o usuário administrador onde esse usuário tem acesso a recursos do sistema como: atualizar conteúdos do site, visualizar documentos e cadastro de usuários</w:t>
+      </w:r>
+      <w:r>
+        <w:rPr>
+          <w:color w:val="000000"/>
+          <w:sz w:val="24"/>
+          <w:szCs w:val="24"/>
+        </w:rPr>
+        <w:t>, gerenciar conteúdo do site</w:t>
+      </w:r>
+      <w:r>
+        <w:rPr>
+          <w:color w:val="000000"/>
+          <w:sz w:val="24"/>
+          <w:szCs w:val="24"/>
+        </w:rPr>
+        <w:t xml:space="preserve"> etc. </w:t>
       </w:r>
     </w:p>
     <w:p>
@@ -9089,7 +9173,65 @@
           <w:sz w:val="24"/>
           <w:szCs w:val="24"/>
         </w:rPr>
-        <w:t xml:space="preserve">Uma vez os usuários interagirem com o sistema ou site a camada de </w:t>
+        <w:t xml:space="preserve">Uma vez os usuários interagirem com o </w:t>
+      </w:r>
+      <w:r>
+        <w:rPr>
+          <w:color w:val="000000"/>
+          <w:sz w:val="24"/>
+          <w:szCs w:val="24"/>
+        </w:rPr>
+        <w:t>front-</w:t>
+      </w:r>
+      <w:proofErr w:type="spellStart"/>
+      <w:r>
+        <w:rPr>
+          <w:color w:val="000000"/>
+          <w:sz w:val="24"/>
+          <w:szCs w:val="24"/>
+        </w:rPr>
+        <w:t>end</w:t>
+      </w:r>
+      <w:proofErr w:type="spellEnd"/>
+      <w:r>
+        <w:rPr>
+          <w:color w:val="000000"/>
+          <w:sz w:val="24"/>
+          <w:szCs w:val="24"/>
+        </w:rPr>
+        <w:t xml:space="preserve"> </w:t>
+      </w:r>
+      <w:r>
+        <w:rPr>
+          <w:color w:val="000000"/>
+          <w:sz w:val="24"/>
+          <w:szCs w:val="24"/>
+        </w:rPr>
+        <w:t>(</w:t>
+      </w:r>
+      <w:r>
+        <w:rPr>
+          <w:color w:val="000000"/>
+          <w:sz w:val="24"/>
+          <w:szCs w:val="24"/>
+        </w:rPr>
+        <w:t>sistema ou site</w:t>
+      </w:r>
+      <w:r>
+        <w:rPr>
+          <w:color w:val="000000"/>
+          <w:sz w:val="24"/>
+          <w:szCs w:val="24"/>
+        </w:rPr>
+        <w:t xml:space="preserve">), </w:t>
+      </w:r>
+      <w:r>
+        <w:rPr>
+          <w:color w:val="000000"/>
+          <w:sz w:val="24"/>
+          <w:szCs w:val="24"/>
+        </w:rPr>
+        <w:t xml:space="preserve">a camada de </w:t>
       </w:r>
       <w:proofErr w:type="spellStart"/>
       <w:r>
@@ -9128,6 +9270,7 @@
           <w:sz w:val="24"/>
           <w:szCs w:val="24"/>
         </w:rPr>
+        <w:lastRenderedPageBreak/>
         <w:t xml:space="preserve">O </w:t>
       </w:r>
       <w:proofErr w:type="spellStart"/>
@@ -9146,25 +9289,23 @@
           <w:sz w:val="24"/>
           <w:szCs w:val="24"/>
         </w:rPr>
-        <w:t xml:space="preserve"> fará o processamento da operação interagindo com o serviço de e-mail e banco de </w:t>
-      </w:r>
-      <w:proofErr w:type="spellStart"/>
+        <w:t xml:space="preserve"> fará o processamento da operação inter</w:t>
+      </w:r>
       <w:r>
         <w:rPr>
           <w:color w:val="000000"/>
           <w:sz w:val="24"/>
           <w:szCs w:val="24"/>
         </w:rPr>
-        <w:t>dadaos</w:t>
-      </w:r>
-      <w:proofErr w:type="spellEnd"/>
+        <w:t>agindo com o serviço de e-mail e/ou banco de dad</w:t>
+      </w:r>
       <w:r>
         <w:rPr>
           <w:color w:val="000000"/>
           <w:sz w:val="24"/>
           <w:szCs w:val="24"/>
         </w:rPr>
-        <w:t>.</w:t>
+        <w:t>os.</w:t>
       </w:r>
     </w:p>
     <w:p>
@@ -9185,7 +9326,6 @@
           <w:sz w:val="24"/>
           <w:szCs w:val="24"/>
         </w:rPr>
-        <w:lastRenderedPageBreak/>
         <w:t>O banco de dados armazena as informações processadas, para serem consultadas sempre que necessário.</w:t>
       </w:r>
     </w:p>
@@ -9215,33 +9355,23 @@
           <w:sz w:val="24"/>
           <w:szCs w:val="24"/>
         </w:rPr>
-        <w:t xml:space="preserve"> foi-lhe </w:t>
-      </w:r>
-      <w:proofErr w:type="spellStart"/>
+        <w:t xml:space="preserve"> foi-lhe solicit</w:t>
+      </w:r>
       <w:r>
         <w:rPr>
           <w:color w:val="000000"/>
           <w:sz w:val="24"/>
           <w:szCs w:val="24"/>
         </w:rPr>
-        <w:t>solicidada</w:t>
-      </w:r>
-      <w:proofErr w:type="spellEnd"/>
-      <w:r>
-        <w:rPr>
-          <w:color w:val="000000"/>
-          <w:sz w:val="24"/>
-          <w:szCs w:val="24"/>
-        </w:rPr>
-        <w:t>.</w:t>
+        <w:t>ada.</w:t>
       </w:r>
     </w:p>
     <w:p>
       <w:pPr>
         <w:pStyle w:val="Ttulo2"/>
       </w:pPr>
-      <w:bookmarkStart w:id="25" w:name="_Toc79992979"/>
-      <w:bookmarkStart w:id="26" w:name="_Toc527548002"/>
+      <w:bookmarkStart w:id="24" w:name="_Toc79992979"/>
+      <w:bookmarkStart w:id="25" w:name="_Toc527548002"/>
       <w:r>
         <w:t xml:space="preserve">Frameworks de </w:t>
       </w:r>
@@ -9251,8 +9381,8 @@
       <w:r>
         <w:t>rabalho</w:t>
       </w:r>
+      <w:bookmarkEnd w:id="24"/>
       <w:bookmarkEnd w:id="25"/>
-      <w:bookmarkEnd w:id="26"/>
     </w:p>
     <w:p>
       <w:pPr>
@@ -9281,16 +9411,14 @@
         </w:rPr>
         <w:t xml:space="preserve">Não foi utilizado frameworks neste projeto, porém foram </w:t>
       </w:r>
-      <w:proofErr w:type="gramStart"/>
       <w:r>
         <w:rPr>
           <w:color w:val="000000"/>
           <w:sz w:val="24"/>
           <w:szCs w:val="24"/>
         </w:rPr>
-        <w:t>utilizados</w:t>
-      </w:r>
-      <w:proofErr w:type="gramEnd"/>
+        <w:t>utilizadas</w:t>
+      </w:r>
       <w:r>
         <w:rPr>
           <w:color w:val="000000"/>
@@ -9954,7 +10082,7 @@
       <w:pPr>
         <w:pStyle w:val="Ttulo2"/>
       </w:pPr>
-      <w:bookmarkStart w:id="27" w:name="_Toc527548003"/>
+      <w:bookmarkStart w:id="26" w:name="_Toc527548003"/>
       <w:r>
         <w:t>Estrutura B</w:t>
       </w:r>
@@ -9965,7 +10093,10 @@
         <w:t>F</w:t>
       </w:r>
       <w:r>
-        <w:t xml:space="preserve">ront </w:t>
+        <w:t>ront</w:t>
+      </w:r>
+      <w:r>
+        <w:t>-</w:t>
       </w:r>
       <w:proofErr w:type="spellStart"/>
       <w:r>
@@ -9974,7 +10105,7 @@
       <w:r>
         <w:t>nd</w:t>
       </w:r>
-      <w:bookmarkEnd w:id="27"/>
+      <w:bookmarkEnd w:id="26"/>
       <w:proofErr w:type="spellEnd"/>
     </w:p>
     <w:p>
@@ -10104,6 +10235,7 @@
           <w:sz w:val="24"/>
           <w:szCs w:val="24"/>
         </w:rPr>
+        <w:lastRenderedPageBreak/>
         <w:t>Fonte: Própria, 2023.</w:t>
       </w:r>
     </w:p>
@@ -10156,7 +10288,6 @@
         <w:rPr>
           <w:noProof/>
         </w:rPr>
-        <w:lastRenderedPageBreak/>
         <w:drawing>
           <wp:inline distT="0" distB="0" distL="0" distR="0" wp14:anchorId="069A126D" wp14:editId="50B5ED4A">
             <wp:extent cx="5280025" cy="2338911"/>
@@ -10414,6 +10545,7 @@
         <w:rPr>
           <w:noProof/>
         </w:rPr>
+        <w:lastRenderedPageBreak/>
         <w:drawing>
           <wp:inline distT="0" distB="0" distL="0" distR="0" wp14:anchorId="4AFB30D1" wp14:editId="4D86BC0E">
             <wp:extent cx="5274982" cy="2041556"/>
@@ -10503,7 +10635,6 @@
           <w:sz w:val="24"/>
           <w:szCs w:val="24"/>
         </w:rPr>
-        <w:lastRenderedPageBreak/>
         <w:t>Figura 8 – Tela de alteração de usuários.</w:t>
       </w:r>
     </w:p>
@@ -10724,6 +10855,7 @@
           <w:sz w:val="24"/>
           <w:szCs w:val="24"/>
         </w:rPr>
+        <w:lastRenderedPageBreak/>
         <w:t>Fonte: Própria, 2023.</w:t>
       </w:r>
     </w:p>
@@ -10776,7 +10908,6 @@
         <w:rPr>
           <w:noProof/>
         </w:rPr>
-        <w:lastRenderedPageBreak/>
         <w:drawing>
           <wp:inline distT="0" distB="0" distL="0" distR="0" wp14:anchorId="0DED216E" wp14:editId="66302547">
             <wp:extent cx="5280025" cy="2377146"/>
@@ -10864,15 +10995,12 @@
       <w:pPr>
         <w:pStyle w:val="Ttulo2"/>
       </w:pPr>
-      <w:bookmarkStart w:id="28" w:name="_Toc527548004"/>
+      <w:bookmarkStart w:id="27" w:name="_Toc527548004"/>
       <w:r>
         <w:lastRenderedPageBreak/>
-        <w:t>Modelo Relacional ou Projeto de Banco de D</w:t>
-      </w:r>
-      <w:r>
-        <w:t>ados NoSQL</w:t>
-      </w:r>
-      <w:bookmarkEnd w:id="28"/>
+        <w:t>Modelo Relacional</w:t>
+      </w:r>
+      <w:bookmarkEnd w:id="27"/>
     </w:p>
     <w:p>
       <w:pPr>
@@ -10953,7 +11081,7 @@
       <w:pPr>
         <w:pStyle w:val="Ttulo2"/>
       </w:pPr>
-      <w:bookmarkStart w:id="29" w:name="_Toc527548005"/>
+      <w:bookmarkStart w:id="28" w:name="_Toc527548005"/>
       <w:r>
         <w:lastRenderedPageBreak/>
         <w:t>Plano de T</w:t>
@@ -10961,7 +11089,7 @@
       <w:r>
         <w:t>estes</w:t>
       </w:r>
-      <w:bookmarkEnd w:id="29"/>
+      <w:bookmarkEnd w:id="28"/>
     </w:p>
     <w:tbl>
       <w:tblPr>
@@ -13048,11 +13176,11 @@
       <w:pPr>
         <w:pStyle w:val="Ttulo2"/>
       </w:pPr>
-      <w:bookmarkStart w:id="30" w:name="_Toc527548006"/>
+      <w:bookmarkStart w:id="29" w:name="_Toc527548006"/>
       <w:r>
         <w:t>Apropriação de Horas no Projeto</w:t>
       </w:r>
-      <w:bookmarkEnd w:id="30"/>
+      <w:bookmarkEnd w:id="29"/>
     </w:p>
     <w:tbl>
       <w:tblPr>
@@ -14026,7 +14154,7 @@
                 <w:sz w:val="24"/>
                 <w:szCs w:val="24"/>
               </w:rPr>
-              <w:t>8</w:t>
+              <w:t>24</w:t>
             </w:r>
           </w:p>
         </w:tc>
@@ -14065,13 +14193,19 @@
                 <w:sz w:val="24"/>
                 <w:szCs w:val="24"/>
               </w:rPr>
-              <w:t> </w:t>
+              <w:t>13</w:t>
             </w:r>
             <w:r>
               <w:rPr>
                 <w:rFonts w:ascii="Arial" w:eastAsia="Arial" w:hAnsi="Arial" w:cs="Arial"/>
               </w:rPr>
-              <w:t>24 / 03 / 23</w:t>
+              <w:t xml:space="preserve"> / 08</w:t>
+            </w:r>
+            <w:r>
+              <w:rPr>
+                <w:rFonts w:ascii="Arial" w:eastAsia="Arial" w:hAnsi="Arial" w:cs="Arial"/>
+              </w:rPr>
+              <w:t xml:space="preserve"> / 23</w:t>
             </w:r>
           </w:p>
         </w:tc>
@@ -14140,7 +14274,7 @@
                 <w:sz w:val="24"/>
                 <w:szCs w:val="24"/>
               </w:rPr>
-              <w:t>40</w:t>
+              <w:t>20</w:t>
             </w:r>
           </w:p>
         </w:tc>
@@ -14185,13 +14319,25 @@
               <w:rPr>
                 <w:rFonts w:ascii="Arial" w:eastAsia="Arial" w:hAnsi="Arial" w:cs="Arial"/>
               </w:rPr>
-              <w:t>25</w:t>
+              <w:t>21</w:t>
             </w:r>
             <w:r>
               <w:rPr>
                 <w:rFonts w:ascii="Arial" w:eastAsia="Arial" w:hAnsi="Arial" w:cs="Arial"/>
               </w:rPr>
-              <w:t xml:space="preserve"> / 03 / 23</w:t>
+              <w:t xml:space="preserve"> / </w:t>
+            </w:r>
+            <w:r>
+              <w:rPr>
+                <w:rFonts w:ascii="Arial" w:eastAsia="Arial" w:hAnsi="Arial" w:cs="Arial"/>
+              </w:rPr>
+              <w:t>08</w:t>
+            </w:r>
+            <w:r>
+              <w:rPr>
+                <w:rFonts w:ascii="Arial" w:eastAsia="Arial" w:hAnsi="Arial" w:cs="Arial"/>
+              </w:rPr>
+              <w:t xml:space="preserve"> / 23</w:t>
             </w:r>
           </w:p>
         </w:tc>
@@ -14322,7 +14468,25 @@
               <w:rPr>
                 <w:rFonts w:ascii="Arial" w:eastAsia="Arial" w:hAnsi="Arial" w:cs="Arial"/>
               </w:rPr>
-              <w:t>26 / 03 / 23</w:t>
+              <w:t>30</w:t>
+            </w:r>
+            <w:r>
+              <w:rPr>
+                <w:rFonts w:ascii="Arial" w:eastAsia="Arial" w:hAnsi="Arial" w:cs="Arial"/>
+              </w:rPr>
+              <w:t xml:space="preserve"> / </w:t>
+            </w:r>
+            <w:r>
+              <w:rPr>
+                <w:rFonts w:ascii="Arial" w:eastAsia="Arial" w:hAnsi="Arial" w:cs="Arial"/>
+              </w:rPr>
+              <w:t>08</w:t>
+            </w:r>
+            <w:r>
+              <w:rPr>
+                <w:rFonts w:ascii="Arial" w:eastAsia="Arial" w:hAnsi="Arial" w:cs="Arial"/>
+              </w:rPr>
+              <w:t xml:space="preserve"> / 23</w:t>
             </w:r>
           </w:p>
         </w:tc>
@@ -14453,7 +14617,25 @@
               <w:rPr>
                 <w:rFonts w:ascii="Arial" w:eastAsia="Arial" w:hAnsi="Arial" w:cs="Arial"/>
               </w:rPr>
-              <w:t>27 / 03 / 23</w:t>
+              <w:t>01</w:t>
+            </w:r>
+            <w:r>
+              <w:rPr>
+                <w:rFonts w:ascii="Arial" w:eastAsia="Arial" w:hAnsi="Arial" w:cs="Arial"/>
+              </w:rPr>
+              <w:t xml:space="preserve"> / </w:t>
+            </w:r>
+            <w:r>
+              <w:rPr>
+                <w:rFonts w:ascii="Arial" w:eastAsia="Arial" w:hAnsi="Arial" w:cs="Arial"/>
+              </w:rPr>
+              <w:t>09</w:t>
+            </w:r>
+            <w:r>
+              <w:rPr>
+                <w:rFonts w:ascii="Arial" w:eastAsia="Arial" w:hAnsi="Arial" w:cs="Arial"/>
+              </w:rPr>
+              <w:t>/ 23</w:t>
             </w:r>
           </w:p>
         </w:tc>
@@ -14573,7 +14755,25 @@
               <w:rPr>
                 <w:rFonts w:ascii="Arial" w:eastAsia="Arial" w:hAnsi="Arial" w:cs="Arial"/>
               </w:rPr>
-              <w:t>28 / 03 / 23</w:t>
+              <w:t>15</w:t>
+            </w:r>
+            <w:r>
+              <w:rPr>
+                <w:rFonts w:ascii="Arial" w:eastAsia="Arial" w:hAnsi="Arial" w:cs="Arial"/>
+              </w:rPr>
+              <w:t xml:space="preserve"> / </w:t>
+            </w:r>
+            <w:r>
+              <w:rPr>
+                <w:rFonts w:ascii="Arial" w:eastAsia="Arial" w:hAnsi="Arial" w:cs="Arial"/>
+              </w:rPr>
+              <w:t>09</w:t>
+            </w:r>
+            <w:r>
+              <w:rPr>
+                <w:rFonts w:ascii="Arial" w:eastAsia="Arial" w:hAnsi="Arial" w:cs="Arial"/>
+              </w:rPr>
+              <w:t xml:space="preserve"> / 23</w:t>
             </w:r>
           </w:p>
         </w:tc>
@@ -14687,7 +14887,25 @@
               <w:rPr>
                 <w:rFonts w:ascii="Arial" w:eastAsia="Arial" w:hAnsi="Arial" w:cs="Arial"/>
               </w:rPr>
-              <w:t>29 / 03 / 23</w:t>
+              <w:t>30</w:t>
+            </w:r>
+            <w:r>
+              <w:rPr>
+                <w:rFonts w:ascii="Arial" w:eastAsia="Arial" w:hAnsi="Arial" w:cs="Arial"/>
+              </w:rPr>
+              <w:t xml:space="preserve"> / </w:t>
+            </w:r>
+            <w:r>
+              <w:rPr>
+                <w:rFonts w:ascii="Arial" w:eastAsia="Arial" w:hAnsi="Arial" w:cs="Arial"/>
+              </w:rPr>
+              <w:t>09</w:t>
+            </w:r>
+            <w:r>
+              <w:rPr>
+                <w:rFonts w:ascii="Arial" w:eastAsia="Arial" w:hAnsi="Arial" w:cs="Arial"/>
+              </w:rPr>
+              <w:t xml:space="preserve"> / 23</w:t>
             </w:r>
           </w:p>
         </w:tc>
@@ -14804,7 +15022,31 @@
               <w:rPr>
                 <w:rFonts w:ascii="Arial" w:eastAsia="Arial" w:hAnsi="Arial" w:cs="Arial"/>
               </w:rPr>
-              <w:t>30 / 03 / 23</w:t>
+              <w:t>01</w:t>
+            </w:r>
+            <w:r>
+              <w:rPr>
+                <w:rFonts w:ascii="Arial" w:eastAsia="Arial" w:hAnsi="Arial" w:cs="Arial"/>
+              </w:rPr>
+              <w:t xml:space="preserve"> / </w:t>
+            </w:r>
+            <w:r>
+              <w:rPr>
+                <w:rFonts w:ascii="Arial" w:eastAsia="Arial" w:hAnsi="Arial" w:cs="Arial"/>
+              </w:rPr>
+              <w:t>1</w:t>
+            </w:r>
+            <w:r>
+              <w:rPr>
+                <w:rFonts w:ascii="Arial" w:eastAsia="Arial" w:hAnsi="Arial" w:cs="Arial"/>
+              </w:rPr>
+              <w:t>0</w:t>
+            </w:r>
+            <w:r>
+              <w:rPr>
+                <w:rFonts w:ascii="Arial" w:eastAsia="Arial" w:hAnsi="Arial" w:cs="Arial"/>
+              </w:rPr>
+              <w:t xml:space="preserve"> / 23</w:t>
             </w:r>
           </w:p>
         </w:tc>
@@ -14876,7 +15118,7 @@
                 <w:sz w:val="24"/>
                 <w:szCs w:val="24"/>
               </w:rPr>
-              <w:t>20</w:t>
+              <w:t>40</w:t>
             </w:r>
           </w:p>
         </w:tc>
@@ -14921,7 +15163,37 @@
               <w:rPr>
                 <w:rFonts w:ascii="Arial" w:eastAsia="Arial" w:hAnsi="Arial" w:cs="Arial"/>
               </w:rPr>
-              <w:t>31 / 03 / 23</w:t>
+              <w:t>1</w:t>
+            </w:r>
+            <w:r>
+              <w:rPr>
+                <w:rFonts w:ascii="Arial" w:eastAsia="Arial" w:hAnsi="Arial" w:cs="Arial"/>
+              </w:rPr>
+              <w:t>5</w:t>
+            </w:r>
+            <w:r>
+              <w:rPr>
+                <w:rFonts w:ascii="Arial" w:eastAsia="Arial" w:hAnsi="Arial" w:cs="Arial"/>
+              </w:rPr>
+              <w:t xml:space="preserve"> / </w:t>
+            </w:r>
+            <w:r>
+              <w:rPr>
+                <w:rFonts w:ascii="Arial" w:eastAsia="Arial" w:hAnsi="Arial" w:cs="Arial"/>
+              </w:rPr>
+              <w:t>1</w:t>
+            </w:r>
+            <w:r>
+              <w:rPr>
+                <w:rFonts w:ascii="Arial" w:eastAsia="Arial" w:hAnsi="Arial" w:cs="Arial"/>
+              </w:rPr>
+              <w:t>0</w:t>
+            </w:r>
+            <w:r>
+              <w:rPr>
+                <w:rFonts w:ascii="Arial" w:eastAsia="Arial" w:hAnsi="Arial" w:cs="Arial"/>
+              </w:rPr>
+              <w:t xml:space="preserve"> / 23</w:t>
             </w:r>
           </w:p>
         </w:tc>
@@ -15041,7 +15313,31 @@
               <w:rPr>
                 <w:rFonts w:ascii="Arial" w:eastAsia="Arial" w:hAnsi="Arial" w:cs="Arial"/>
               </w:rPr>
-              <w:t>01 / 04 / 23</w:t>
+              <w:t>30</w:t>
+            </w:r>
+            <w:r>
+              <w:rPr>
+                <w:rFonts w:ascii="Arial" w:eastAsia="Arial" w:hAnsi="Arial" w:cs="Arial"/>
+              </w:rPr>
+              <w:t xml:space="preserve"> / </w:t>
+            </w:r>
+            <w:r>
+              <w:rPr>
+                <w:rFonts w:ascii="Arial" w:eastAsia="Arial" w:hAnsi="Arial" w:cs="Arial"/>
+              </w:rPr>
+              <w:t>1</w:t>
+            </w:r>
+            <w:r>
+              <w:rPr>
+                <w:rFonts w:ascii="Arial" w:eastAsia="Arial" w:hAnsi="Arial" w:cs="Arial"/>
+              </w:rPr>
+              <w:t>0</w:t>
+            </w:r>
+            <w:r>
+              <w:rPr>
+                <w:rFonts w:ascii="Arial" w:eastAsia="Arial" w:hAnsi="Arial" w:cs="Arial"/>
+              </w:rPr>
+              <w:t xml:space="preserve"> / 23</w:t>
             </w:r>
           </w:p>
         </w:tc>
@@ -15126,11 +15422,11 @@
       <w:pPr>
         <w:pStyle w:val="Ttulo2"/>
       </w:pPr>
-      <w:bookmarkStart w:id="31" w:name="_Toc527548007"/>
+      <w:bookmarkStart w:id="30" w:name="_Toc527548007"/>
       <w:r>
         <w:t>Código da Aplicação</w:t>
       </w:r>
-      <w:bookmarkEnd w:id="31"/>
+      <w:bookmarkEnd w:id="30"/>
     </w:p>
     <w:p>
       <w:pPr>
@@ -15165,7 +15461,23 @@
             <w:sz w:val="24"/>
             <w:szCs w:val="24"/>
           </w:rPr>
-          <w:t>SysSite</w:t>
+          <w:t>Sys</w:t>
+        </w:r>
+        <w:r>
+          <w:rPr>
+            <w:rStyle w:val="Hyperlink"/>
+            <w:sz w:val="24"/>
+            <w:szCs w:val="24"/>
+          </w:rPr>
+          <w:t>S</w:t>
+        </w:r>
+        <w:r>
+          <w:rPr>
+            <w:rStyle w:val="Hyperlink"/>
+            <w:sz w:val="24"/>
+            <w:szCs w:val="24"/>
+          </w:rPr>
+          <w:t>ite</w:t>
         </w:r>
         <w:proofErr w:type="spellEnd"/>
       </w:hyperlink>
@@ -15230,15 +15542,33 @@
       </w:r>
       <w:hyperlink r:id="rId36" w:history="1">
         <w:proofErr w:type="spellStart"/>
+        <w:proofErr w:type="gramStart"/>
         <w:r>
           <w:rPr>
             <w:rStyle w:val="Hyperlink"/>
             <w:sz w:val="24"/>
             <w:szCs w:val="24"/>
           </w:rPr>
-          <w:t>SysSite</w:t>
+          <w:t>SysS</w:t>
+        </w:r>
+        <w:r>
+          <w:rPr>
+            <w:rStyle w:val="Hyperlink"/>
+            <w:sz w:val="24"/>
+            <w:szCs w:val="24"/>
+          </w:rPr>
+          <w:t>i</w:t>
+        </w:r>
+        <w:r>
+          <w:rPr>
+            <w:rStyle w:val="Hyperlink"/>
+            <w:sz w:val="24"/>
+            <w:szCs w:val="24"/>
+          </w:rPr>
+          <w:t>te</w:t>
         </w:r>
         <w:proofErr w:type="spellEnd"/>
+        <w:proofErr w:type="gramEnd"/>
       </w:hyperlink>
       <w:r>
         <w:rPr>
@@ -15390,16 +15720,16 @@
         </w:rPr>
         <w:t xml:space="preserve">, administração de usuários e processos </w:t>
       </w:r>
-      <w:proofErr w:type="gramStart"/>
+      <w:bookmarkStart w:id="31" w:name="_GoBack"/>
+      <w:bookmarkEnd w:id="31"/>
       <w:r>
         <w:rPr>
           <w:color w:val="000000"/>
           <w:sz w:val="24"/>
           <w:szCs w:val="24"/>
         </w:rPr>
-        <w:t>do negócios</w:t>
-      </w:r>
-      <w:proofErr w:type="gramEnd"/>
+        <w:t>do negócio</w:t>
+      </w:r>
       <w:r>
         <w:rPr>
           <w:color w:val="000000"/>
@@ -17736,7 +18066,7 @@
         <w:noProof/>
         <w:color w:val="000000"/>
       </w:rPr>
-      <w:t>10</w:t>
+      <w:t>20</w:t>
     </w:r>
     <w:r>
       <w:rPr>
@@ -17817,7 +18147,7 @@
         <w:noProof/>
         <w:color w:val="000000"/>
       </w:rPr>
-      <w:t>9</w:t>
+      <w:t>19</w:t>
     </w:r>
     <w:r>
       <w:rPr>
@@ -24205,7 +24535,7 @@
 </file>
 
 <file path=customXml/itemProps2.xml><?xml version="1.0" encoding="utf-8"?>
-<ds:datastoreItem xmlns:ds="http://schemas.openxmlformats.org/officeDocument/2006/customXml" ds:itemID="{6B207A96-C7E8-4FD1-99DA-8638C1FBCC04}">
+<ds:datastoreItem xmlns:ds="http://schemas.openxmlformats.org/officeDocument/2006/customXml" ds:itemID="{48ECCD23-A62F-441F-92EA-5CFB75ECAA93}">
   <ds:schemaRefs>
     <ds:schemaRef ds:uri="http://schemas.openxmlformats.org/officeDocument/2006/bibliography"/>
   </ds:schemaRefs>

</xml_diff>